<commit_message>
rev2 specific comment 4: Reworded to fit.
</commit_message>
<xml_diff>
--- a/reviewResponse.docx
+++ b/reviewResponse.docx
@@ -2936,15 +2936,241 @@
         <w:pStyle w:val="Normal"/>
         <w:rPr>
           <w:rFonts w:ascii="Liberation Serif" w:hAnsi="Liberation Serif"/>
+          <w:b w:val="false"/>
+          <w:bCs w:val="false"/>
+          <w:sz w:val="24"/>
+          <w:szCs w:val="24"/>
+        </w:rPr>
+      </w:pPr>
+      <w:ins w:id="133" w:author="tim " w:date="2014-11-22T18:54:00Z">
+        <w:r>
+          <w:rPr>
+            <w:rFonts w:ascii="Liberation Serif" w:hAnsi="Liberation Serif"/>
+            <w:b/>
+            <w:bCs/>
+            <w:sz w:val="24"/>
+            <w:szCs w:val="24"/>
+          </w:rPr>
+          <w:t xml:space="preserve">Response: </w:t>
+        </w:r>
+      </w:ins>
+      <w:ins w:id="134" w:author="tim " w:date="2014-11-22T18:54:00Z">
+        <w:r>
+          <w:rPr>
+            <w:rFonts w:ascii="Liberation Serif" w:hAnsi="Liberation Serif"/>
+            <w:b w:val="false"/>
+            <w:bCs w:val="false"/>
+            <w:sz w:val="24"/>
+            <w:szCs w:val="24"/>
+          </w:rPr>
+          <w:t xml:space="preserve">We have called it the idea gas model. TO FIX. I haven't added a citation yet. </w:t>
+        </w:r>
+      </w:ins>
+    </w:p>
+    <w:p>
+      <w:pPr>
+        <w:pStyle w:val="Normal"/>
+        <w:rPr>
+          <w:rFonts w:ascii="Liberation Serif" w:hAnsi="Liberation Serif"/>
+          <w:sz w:val="24"/>
+          <w:szCs w:val="24"/>
+        </w:rPr>
+      </w:pPr>
+      <w:ins w:id="135" w:author="tim " w:date="2014-11-22T18:54:00Z">
+        <w:r>
+          <w:rPr>
+            <w:rFonts w:ascii="Liberation Serif" w:hAnsi="Liberation Serif"/>
+            <w:sz w:val="24"/>
+            <w:szCs w:val="24"/>
+          </w:rPr>
+        </w:r>
+      </w:ins>
+    </w:p>
+    <w:p>
+      <w:pPr>
+        <w:pStyle w:val="Normal"/>
+        <w:rPr>
+          <w:rFonts w:ascii="Liberation Serif" w:hAnsi="Liberation Serif"/>
+          <w:sz w:val="24"/>
+          <w:szCs w:val="24"/>
+        </w:rPr>
+      </w:pPr>
+      <w:ins w:id="136" w:author="tim " w:date="2014-11-22T18:54:00Z">
+        <w:r>
+          <w:rPr>
+            <w:rFonts w:ascii="Liberation Serif" w:hAnsi="Liberation Serif"/>
+            <w:sz w:val="24"/>
+            <w:szCs w:val="24"/>
+          </w:rPr>
+          <w:t>2. Line 160: “animals outside the zone are never captured”— could this be made clearer?</w:t>
+        </w:r>
+      </w:ins>
+    </w:p>
+    <w:p>
+      <w:pPr>
+        <w:pStyle w:val="Normal"/>
+        <w:rPr>
+          <w:rFonts w:ascii="Liberation Serif" w:hAnsi="Liberation Serif"/>
+          <w:sz w:val="24"/>
+          <w:szCs w:val="24"/>
+        </w:rPr>
+      </w:pPr>
+      <w:ins w:id="137" w:author="tim " w:date="2014-11-22T18:54:00Z">
+        <w:r>
+          <w:rPr>
+            <w:rFonts w:ascii="Liberation Serif" w:hAnsi="Liberation Serif"/>
+            <w:sz w:val="24"/>
+            <w:szCs w:val="24"/>
+          </w:rPr>
+          <w:t>Animals outside that then move into the detection zone are captured.</w:t>
+        </w:r>
+      </w:ins>
+    </w:p>
+    <w:p>
+      <w:pPr>
+        <w:pStyle w:val="Normal"/>
+        <w:rPr>
+          <w:rFonts w:ascii="Liberation Serif" w:hAnsi="Liberation Serif"/>
+          <w:sz w:val="24"/>
+          <w:szCs w:val="24"/>
+        </w:rPr>
+      </w:pPr>
+      <w:ins w:id="138" w:author="tim " w:date="2014-11-22T18:54:00Z">
+        <w:r>
+          <w:rPr>
+            <w:rFonts w:ascii="Liberation Serif" w:hAnsi="Liberation Serif"/>
+            <w:sz w:val="24"/>
+            <w:szCs w:val="24"/>
+          </w:rPr>
+        </w:r>
+      </w:ins>
+    </w:p>
+    <w:p>
+      <w:pPr>
+        <w:pStyle w:val="Normal"/>
+        <w:rPr>
+          <w:rFonts w:ascii="Liberation Serif" w:hAnsi="Liberation Serif"/>
+          <w:b w:val="false"/>
+          <w:bCs w:val="false"/>
+          <w:sz w:val="24"/>
+          <w:szCs w:val="24"/>
+        </w:rPr>
+      </w:pPr>
+      <w:ins w:id="139" w:author="tim " w:date="2014-11-22T18:54:00Z">
+        <w:r>
+          <w:rPr>
+            <w:rFonts w:ascii="Liberation Serif" w:hAnsi="Liberation Serif"/>
+            <w:b/>
+            <w:bCs/>
+            <w:sz w:val="24"/>
+            <w:szCs w:val="24"/>
+          </w:rPr>
+          <w:t xml:space="preserve">Response: </w:t>
+        </w:r>
+      </w:ins>
+      <w:ins w:id="140" w:author="tim " w:date="2014-11-22T18:54:00Z">
+        <w:r>
+          <w:rPr>
+            <w:rFonts w:ascii="Liberation Serif" w:hAnsi="Liberation Serif"/>
+            <w:b w:val="false"/>
+            <w:bCs w:val="false"/>
+            <w:sz w:val="24"/>
+            <w:szCs w:val="24"/>
+          </w:rPr>
+          <w:t>We have reworded this as “while outside this zone, animals are never captured.”</w:t>
+        </w:r>
+      </w:ins>
+    </w:p>
+    <w:p>
+      <w:pPr>
+        <w:pStyle w:val="Normal"/>
+        <w:rPr>
+          <w:rFonts w:ascii="Liberation Serif" w:hAnsi="Liberation Serif"/>
+          <w:sz w:val="24"/>
+          <w:szCs w:val="24"/>
+        </w:rPr>
+      </w:pPr>
+      <w:ins w:id="141" w:author="tim " w:date="2014-11-22T18:54:00Z">
+        <w:r>
+          <w:rPr>
+            <w:rFonts w:ascii="Liberation Serif" w:hAnsi="Liberation Serif"/>
+            <w:sz w:val="24"/>
+            <w:szCs w:val="24"/>
+          </w:rPr>
+        </w:r>
+      </w:ins>
+    </w:p>
+    <w:p>
+      <w:pPr>
+        <w:pStyle w:val="Normal"/>
+        <w:rPr>
+          <w:rFonts w:ascii="Liberation Serif" w:hAnsi="Liberation Serif"/>
+          <w:sz w:val="24"/>
+          <w:szCs w:val="24"/>
+        </w:rPr>
+      </w:pPr>
+      <w:ins w:id="142" w:author="tim " w:date="2014-11-22T18:54:00Z">
+        <w:r>
+          <w:rPr>
+            <w:rFonts w:ascii="Liberation Serif" w:hAnsi="Liberation Serif"/>
+            <w:sz w:val="24"/>
+            <w:szCs w:val="24"/>
+          </w:rPr>
+          <w:t>3. Line 228: what value does r take in the simulation? It would be useful to know for</w:t>
+        </w:r>
+      </w:ins>
+    </w:p>
+    <w:p>
+      <w:pPr>
+        <w:pStyle w:val="Normal"/>
+        <w:rPr>
+          <w:rFonts w:ascii="Liberation Serif" w:hAnsi="Liberation Serif"/>
+          <w:sz w:val="24"/>
+          <w:szCs w:val="24"/>
+        </w:rPr>
+      </w:pPr>
+      <w:ins w:id="143" w:author="tim " w:date="2014-11-22T18:54:00Z">
+        <w:r>
+          <w:rPr>
+            <w:rFonts w:ascii="Liberation Serif" w:hAnsi="Liberation Serif"/>
+            <w:sz w:val="24"/>
+            <w:szCs w:val="24"/>
+          </w:rPr>
+          <w:t>reproducibility.</w:t>
+        </w:r>
+      </w:ins>
+    </w:p>
+    <w:p>
+      <w:pPr>
+        <w:pStyle w:val="Normal"/>
+        <w:rPr>
+          <w:rFonts w:ascii="Liberation Serif" w:hAnsi="Liberation Serif"/>
+          <w:sz w:val="24"/>
+          <w:szCs w:val="24"/>
+        </w:rPr>
+      </w:pPr>
+      <w:ins w:id="144" w:author="tim " w:date="2014-11-22T18:54:00Z">
+        <w:r>
+          <w:rPr>
+            <w:rFonts w:ascii="Liberation Serif" w:hAnsi="Liberation Serif"/>
+            <w:sz w:val="24"/>
+            <w:szCs w:val="24"/>
+          </w:rPr>
+        </w:r>
+      </w:ins>
+    </w:p>
+    <w:p>
+      <w:pPr>
+        <w:pStyle w:val="Normal"/>
+        <w:rPr>
+          <w:rFonts w:ascii="Liberation Serif" w:hAnsi="Liberation Serif"/>
           <w:b/>
           <w:bCs/>
           <w:sz w:val="24"/>
           <w:szCs w:val="24"/>
         </w:rPr>
       </w:pPr>
-      <w:ins w:id="133" w:author="tim " w:date="2014-11-22T18:54:00Z">
-        <w:bookmarkStart w:id="0" w:name="__DdeLink__57_149015062"/>
-        <w:bookmarkEnd w:id="0"/>
+      <w:ins w:id="145" w:author="tim " w:date="2014-11-22T18:54:00Z">
         <w:r>
           <w:rPr>
             <w:rFonts w:ascii="Liberation Serif" w:hAnsi="Liberation Serif"/>
@@ -2966,72 +3192,176 @@
           <w:szCs w:val="24"/>
         </w:rPr>
       </w:pPr>
-      <w:ins w:id="134" w:author="tim " w:date="2014-11-22T18:54:00Z">
-        <w:r>
-          <w:rPr>
-            <w:rFonts w:ascii="Liberation Serif" w:hAnsi="Liberation Serif"/>
-            <w:sz w:val="24"/>
-            <w:szCs w:val="24"/>
-          </w:rPr>
-        </w:r>
-      </w:ins>
-    </w:p>
-    <w:p>
-      <w:pPr>
-        <w:pStyle w:val="Normal"/>
-        <w:rPr>
-          <w:rFonts w:ascii="Liberation Serif" w:hAnsi="Liberation Serif"/>
-          <w:sz w:val="24"/>
-          <w:szCs w:val="24"/>
-        </w:rPr>
-      </w:pPr>
-      <w:ins w:id="135" w:author="tim " w:date="2014-11-22T18:54:00Z">
-        <w:r>
-          <w:rPr>
-            <w:rFonts w:ascii="Liberation Serif" w:hAnsi="Liberation Serif"/>
-            <w:sz w:val="24"/>
-            <w:szCs w:val="24"/>
-          </w:rPr>
-          <w:t>2. Line 160: “animals outside the zone are never captured”— could this be made clearer?</w:t>
-        </w:r>
-      </w:ins>
-    </w:p>
-    <w:p>
-      <w:pPr>
-        <w:pStyle w:val="Normal"/>
-        <w:rPr>
-          <w:rFonts w:ascii="Liberation Serif" w:hAnsi="Liberation Serif"/>
-          <w:sz w:val="24"/>
-          <w:szCs w:val="24"/>
-        </w:rPr>
-      </w:pPr>
-      <w:ins w:id="136" w:author="tim " w:date="2014-11-22T18:54:00Z">
-        <w:r>
-          <w:rPr>
-            <w:rFonts w:ascii="Liberation Serif" w:hAnsi="Liberation Serif"/>
-            <w:sz w:val="24"/>
-            <w:szCs w:val="24"/>
-          </w:rPr>
-          <w:t>Animals outside that then move into the detection zone are captured.</w:t>
-        </w:r>
-      </w:ins>
-    </w:p>
-    <w:p>
-      <w:pPr>
-        <w:pStyle w:val="Normal"/>
-        <w:rPr>
-          <w:rFonts w:ascii="Liberation Serif" w:hAnsi="Liberation Serif"/>
-          <w:sz w:val="24"/>
-          <w:szCs w:val="24"/>
-        </w:rPr>
-      </w:pPr>
-      <w:ins w:id="137" w:author="tim " w:date="2014-11-22T18:54:00Z">
-        <w:r>
-          <w:rPr>
-            <w:rFonts w:ascii="Liberation Serif" w:hAnsi="Liberation Serif"/>
-            <w:sz w:val="24"/>
-            <w:szCs w:val="24"/>
-          </w:rPr>
+      <w:ins w:id="146" w:author="tim " w:date="2014-11-22T18:54:00Z">
+        <w:r>
+          <w:rPr>
+            <w:rFonts w:ascii="Liberation Serif" w:hAnsi="Liberation Serif"/>
+            <w:sz w:val="24"/>
+            <w:szCs w:val="24"/>
+          </w:rPr>
+        </w:r>
+      </w:ins>
+    </w:p>
+    <w:p>
+      <w:pPr>
+        <w:pStyle w:val="Normal"/>
+        <w:rPr>
+          <w:rFonts w:ascii="Liberation Serif" w:hAnsi="Liberation Serif"/>
+          <w:sz w:val="24"/>
+          <w:szCs w:val="24"/>
+        </w:rPr>
+      </w:pPr>
+      <w:ins w:id="147" w:author="tim " w:date="2014-11-22T18:54:00Z">
+        <w:r>
+          <w:rPr>
+            <w:rFonts w:ascii="Liberation Serif" w:hAnsi="Liberation Serif"/>
+            <w:sz w:val="24"/>
+            <w:szCs w:val="24"/>
+          </w:rPr>
+          <w:t>4. Line 237: “individuals were assigned 11 signal widths”— this sounds as if signal widths</w:t>
+        </w:r>
+      </w:ins>
+    </w:p>
+    <w:p>
+      <w:pPr>
+        <w:pStyle w:val="Normal"/>
+        <w:rPr>
+          <w:rFonts w:ascii="Liberation Serif" w:hAnsi="Liberation Serif"/>
+          <w:sz w:val="24"/>
+          <w:szCs w:val="24"/>
+        </w:rPr>
+      </w:pPr>
+      <w:ins w:id="148" w:author="tim " w:date="2014-11-22T18:54:00Z">
+        <w:r>
+          <w:rPr>
+            <w:rFonts w:ascii="Liberation Serif" w:hAnsi="Liberation Serif"/>
+            <w:sz w:val="24"/>
+            <w:szCs w:val="24"/>
+          </w:rPr>
+          <w:t>were randomly allocated to each individual for every simulation; however, I think you</w:t>
+        </w:r>
+      </w:ins>
+    </w:p>
+    <w:p>
+      <w:pPr>
+        <w:pStyle w:val="Normal"/>
+        <w:rPr>
+          <w:rFonts w:ascii="Liberation Serif" w:hAnsi="Liberation Serif"/>
+          <w:sz w:val="24"/>
+          <w:szCs w:val="24"/>
+        </w:rPr>
+      </w:pPr>
+      <w:ins w:id="149" w:author="tim " w:date="2014-11-22T18:54:00Z">
+        <w:r>
+          <w:rPr>
+            <w:rFonts w:ascii="Liberation Serif" w:hAnsi="Liberation Serif"/>
+            <w:sz w:val="24"/>
+            <w:szCs w:val="24"/>
+          </w:rPr>
+          <w:t>mean that a separate simulation was run for each signal width? Clarify?</w:t>
+        </w:r>
+      </w:ins>
+    </w:p>
+    <w:p>
+      <w:pPr>
+        <w:pStyle w:val="Normal"/>
+        <w:rPr>
+          <w:rFonts w:ascii="Liberation Serif" w:hAnsi="Liberation Serif"/>
+          <w:sz w:val="24"/>
+          <w:szCs w:val="24"/>
+        </w:rPr>
+      </w:pPr>
+      <w:ins w:id="150" w:author="tim " w:date="2014-11-22T18:54:00Z">
+        <w:r>
+          <w:rPr>
+            <w:rFonts w:ascii="Liberation Serif" w:hAnsi="Liberation Serif"/>
+            <w:sz w:val="24"/>
+            <w:szCs w:val="24"/>
+          </w:rPr>
+        </w:r>
+      </w:ins>
+    </w:p>
+    <w:p>
+      <w:pPr>
+        <w:pStyle w:val="Normal"/>
+        <w:rPr>
+          <w:rFonts w:ascii="Liberation Serif" w:hAnsi="Liberation Serif"/>
+          <w:b w:val="false"/>
+          <w:bCs w:val="false"/>
+          <w:sz w:val="24"/>
+          <w:szCs w:val="24"/>
+        </w:rPr>
+      </w:pPr>
+      <w:ins w:id="151" w:author="tim " w:date="2014-11-22T18:54:00Z">
+        <w:r>
+          <w:rPr>
+            <w:rFonts w:ascii="Liberation Serif" w:hAnsi="Liberation Serif"/>
+            <w:b/>
+            <w:bCs/>
+            <w:sz w:val="24"/>
+            <w:szCs w:val="24"/>
+          </w:rPr>
+          <w:t xml:space="preserve">Response: </w:t>
+        </w:r>
+      </w:ins>
+      <w:ins w:id="152" w:author="tim " w:date="2014-11-22T18:54:00Z">
+        <w:r>
+          <w:rPr>
+            <w:rFonts w:ascii="Liberation Serif" w:hAnsi="Liberation Serif"/>
+            <w:b w:val="false"/>
+            <w:bCs w:val="false"/>
+            <w:sz w:val="24"/>
+            <w:szCs w:val="24"/>
+          </w:rPr>
+          <w:t xml:space="preserve">We have reworded as “11 signal widths </w:t>
+        </w:r>
+      </w:ins>
+      <w:ins w:id="153" w:author="tim " w:date="2014-11-22T18:54:00Z">
+        <w:r>
+          <w:rPr>
+            <w:rFonts w:ascii="Liberation Serif" w:hAnsi="Liberation Serif"/>
+            <w:b w:val="false"/>
+            <w:bCs w:val="false"/>
+            <w:sz w:val="24"/>
+            <w:szCs w:val="24"/>
+          </w:rPr>
+          <w:t>α</w:t>
+        </w:r>
+      </w:ins>
+      <w:ins w:id="154" w:author="tim " w:date="2014-11-22T18:54:00Z">
+        <w:r>
+          <w:rPr>
+            <w:rFonts w:ascii="Liberation Serif" w:hAnsi="Liberation Serif"/>
+            <w:b w:val="false"/>
+            <w:bCs w:val="false"/>
+            <w:sz w:val="24"/>
+            <w:szCs w:val="24"/>
+          </w:rPr>
+          <w:t xml:space="preserve"> between 0 and </w:t>
+        </w:r>
+      </w:ins>
+      <w:ins w:id="155" w:author="tim " w:date="2014-11-22T18:54:00Z">
+        <w:r>
+          <w:rPr>
+            <w:rFonts w:ascii="Liberation Serif" w:hAnsi="Liberation Serif"/>
+            <w:b w:val="false"/>
+            <w:bCs w:val="false"/>
+            <w:sz w:val="24"/>
+            <w:szCs w:val="24"/>
+          </w:rPr>
+          <w:t>π</w:t>
+        </w:r>
+      </w:ins>
+      <w:ins w:id="156" w:author="tim " w:date="2014-11-22T18:54:00Z">
+        <w:r>
+          <w:rPr>
+            <w:rFonts w:ascii="Liberation Serif" w:hAnsi="Liberation Serif"/>
+            <w:b w:val="false"/>
+            <w:bCs w:val="false"/>
+            <w:sz w:val="24"/>
+            <w:szCs w:val="24"/>
+          </w:rPr>
+          <w:t xml:space="preserve"> were used”</w:t>
         </w:r>
       </w:ins>
     </w:p>
@@ -3046,7 +3376,7 @@
           <w:szCs w:val="24"/>
         </w:rPr>
       </w:pPr>
-      <w:ins w:id="138" w:author="tim " w:date="2014-11-22T18:54:00Z">
+      <w:ins w:id="157" w:author="tim " w:date="2014-11-22T18:54:00Z">
         <w:r>
           <w:rPr>
             <w:rFonts w:ascii="Liberation Serif" w:hAnsi="Liberation Serif"/>
@@ -3055,79 +3385,60 @@
             <w:sz w:val="24"/>
             <w:szCs w:val="24"/>
           </w:rPr>
-          <w:t>Response:</w:t>
-        </w:r>
-      </w:ins>
-    </w:p>
-    <w:p>
-      <w:pPr>
-        <w:pStyle w:val="Normal"/>
-        <w:rPr>
-          <w:rFonts w:ascii="Liberation Serif" w:hAnsi="Liberation Serif"/>
-          <w:sz w:val="24"/>
-          <w:szCs w:val="24"/>
-        </w:rPr>
-      </w:pPr>
-      <w:ins w:id="139" w:author="tim " w:date="2014-11-22T18:54:00Z">
-        <w:r>
-          <w:rPr>
-            <w:rFonts w:ascii="Liberation Serif" w:hAnsi="Liberation Serif"/>
-            <w:sz w:val="24"/>
-            <w:szCs w:val="24"/>
-          </w:rPr>
-        </w:r>
-      </w:ins>
-    </w:p>
-    <w:p>
-      <w:pPr>
-        <w:pStyle w:val="Normal"/>
-        <w:rPr>
-          <w:rFonts w:ascii="Liberation Serif" w:hAnsi="Liberation Serif"/>
-          <w:sz w:val="24"/>
-          <w:szCs w:val="24"/>
-        </w:rPr>
-      </w:pPr>
-      <w:ins w:id="140" w:author="tim " w:date="2014-11-22T18:54:00Z">
-        <w:r>
-          <w:rPr>
-            <w:rFonts w:ascii="Liberation Serif" w:hAnsi="Liberation Serif"/>
-            <w:sz w:val="24"/>
-            <w:szCs w:val="24"/>
-          </w:rPr>
-          <w:t>3. Line 228: what value does r take in the simulation? It would be useful to know for</w:t>
-        </w:r>
-      </w:ins>
-    </w:p>
-    <w:p>
-      <w:pPr>
-        <w:pStyle w:val="Normal"/>
-        <w:rPr>
-          <w:rFonts w:ascii="Liberation Serif" w:hAnsi="Liberation Serif"/>
-          <w:sz w:val="24"/>
-          <w:szCs w:val="24"/>
-        </w:rPr>
-      </w:pPr>
-      <w:ins w:id="141" w:author="tim " w:date="2014-11-22T18:54:00Z">
-        <w:r>
-          <w:rPr>
-            <w:rFonts w:ascii="Liberation Serif" w:hAnsi="Liberation Serif"/>
-            <w:sz w:val="24"/>
-            <w:szCs w:val="24"/>
-          </w:rPr>
-          <w:t>reproducibility.</w:t>
-        </w:r>
-      </w:ins>
-    </w:p>
-    <w:p>
-      <w:pPr>
-        <w:pStyle w:val="Normal"/>
-        <w:rPr>
-          <w:rFonts w:ascii="Liberation Serif" w:hAnsi="Liberation Serif"/>
-          <w:sz w:val="24"/>
-          <w:szCs w:val="24"/>
-        </w:rPr>
-      </w:pPr>
-      <w:ins w:id="142" w:author="tim " w:date="2014-11-22T18:54:00Z">
+        </w:r>
+      </w:ins>
+    </w:p>
+    <w:p>
+      <w:pPr>
+        <w:pStyle w:val="Normal"/>
+        <w:rPr>
+          <w:rFonts w:ascii="Liberation Serif" w:hAnsi="Liberation Serif"/>
+          <w:sz w:val="24"/>
+          <w:szCs w:val="24"/>
+        </w:rPr>
+      </w:pPr>
+      <w:ins w:id="158" w:author="tim " w:date="2014-11-22T18:54:00Z">
+        <w:r>
+          <w:rPr>
+            <w:rFonts w:ascii="Liberation Serif" w:hAnsi="Liberation Serif"/>
+            <w:sz w:val="24"/>
+            <w:szCs w:val="24"/>
+          </w:rPr>
+          <w:t>5. Line 242: σ d = vT</w:t>
+          <w:t>10 — why was this standard deviation chosen? Is it because a normal</w:t>
+        </w:r>
+      </w:ins>
+    </w:p>
+    <w:p>
+      <w:pPr>
+        <w:pStyle w:val="Normal"/>
+        <w:rPr>
+          <w:rFonts w:ascii="Liberation Serif" w:hAnsi="Liberation Serif"/>
+          <w:sz w:val="24"/>
+          <w:szCs w:val="24"/>
+        </w:rPr>
+      </w:pPr>
+      <w:ins w:id="159" w:author="tim " w:date="2014-11-22T18:54:00Z">
+        <w:r>
+          <w:rPr>
+            <w:rFonts w:ascii="Liberation Serif" w:hAnsi="Liberation Serif"/>
+            <w:sz w:val="24"/>
+            <w:szCs w:val="24"/>
+          </w:rPr>
+          <w:t>distribution was used to simulate a strictly positive parameter (distance)? Could a biological justification be given, as you do for the other simulation parameters chosen?</w:t>
+        </w:r>
+      </w:ins>
+    </w:p>
+    <w:p>
+      <w:pPr>
+        <w:pStyle w:val="Normal"/>
+        <w:rPr>
+          <w:rFonts w:ascii="Liberation Serif" w:hAnsi="Liberation Serif"/>
+          <w:sz w:val="24"/>
+          <w:szCs w:val="24"/>
+        </w:rPr>
+      </w:pPr>
+      <w:ins w:id="160" w:author="tim " w:date="2014-11-22T18:54:00Z">
         <w:r>
           <w:rPr>
             <w:rFonts w:ascii="Liberation Serif" w:hAnsi="Liberation Serif"/>
@@ -3148,7 +3459,7 @@
           <w:szCs w:val="24"/>
         </w:rPr>
       </w:pPr>
-      <w:ins w:id="143" w:author="tim " w:date="2014-11-22T18:54:00Z">
+      <w:ins w:id="161" w:author="tim " w:date="2014-11-22T18:54:00Z">
         <w:r>
           <w:rPr>
             <w:rFonts w:ascii="Liberation Serif" w:hAnsi="Liberation Serif"/>
@@ -3170,86 +3481,86 @@
           <w:szCs w:val="24"/>
         </w:rPr>
       </w:pPr>
-      <w:ins w:id="144" w:author="tim " w:date="2014-11-22T18:54:00Z">
-        <w:r>
-          <w:rPr>
-            <w:rFonts w:ascii="Liberation Serif" w:hAnsi="Liberation Serif"/>
-            <w:sz w:val="24"/>
-            <w:szCs w:val="24"/>
-          </w:rPr>
-        </w:r>
-      </w:ins>
-    </w:p>
-    <w:p>
-      <w:pPr>
-        <w:pStyle w:val="Normal"/>
-        <w:rPr>
-          <w:rFonts w:ascii="Liberation Serif" w:hAnsi="Liberation Serif"/>
-          <w:sz w:val="24"/>
-          <w:szCs w:val="24"/>
-        </w:rPr>
-      </w:pPr>
-      <w:ins w:id="145" w:author="tim " w:date="2014-11-22T18:54:00Z">
-        <w:r>
-          <w:rPr>
-            <w:rFonts w:ascii="Liberation Serif" w:hAnsi="Liberation Serif"/>
-            <w:sz w:val="24"/>
-            <w:szCs w:val="24"/>
-          </w:rPr>
-          <w:t>4. Line 237: “individuals were assigned 11 signal widths”— this sounds as if signal widths</w:t>
-        </w:r>
-      </w:ins>
-    </w:p>
-    <w:p>
-      <w:pPr>
-        <w:pStyle w:val="Normal"/>
-        <w:rPr>
-          <w:rFonts w:ascii="Liberation Serif" w:hAnsi="Liberation Serif"/>
-          <w:sz w:val="24"/>
-          <w:szCs w:val="24"/>
-        </w:rPr>
-      </w:pPr>
-      <w:ins w:id="146" w:author="tim " w:date="2014-11-22T18:54:00Z">
-        <w:r>
-          <w:rPr>
-            <w:rFonts w:ascii="Liberation Serif" w:hAnsi="Liberation Serif"/>
-            <w:sz w:val="24"/>
-            <w:szCs w:val="24"/>
-          </w:rPr>
-          <w:t>were randomly allocated to each individual for every simulation; however, I think you</w:t>
-        </w:r>
-      </w:ins>
-    </w:p>
-    <w:p>
-      <w:pPr>
-        <w:pStyle w:val="Normal"/>
-        <w:rPr>
-          <w:rFonts w:ascii="Liberation Serif" w:hAnsi="Liberation Serif"/>
-          <w:sz w:val="24"/>
-          <w:szCs w:val="24"/>
-        </w:rPr>
-      </w:pPr>
-      <w:ins w:id="147" w:author="tim " w:date="2014-11-22T18:54:00Z">
-        <w:r>
-          <w:rPr>
-            <w:rFonts w:ascii="Liberation Serif" w:hAnsi="Liberation Serif"/>
-            <w:sz w:val="24"/>
-            <w:szCs w:val="24"/>
-          </w:rPr>
-          <w:t>mean that a separate simulation was run for each signal width? Clarify?</w:t>
-        </w:r>
-      </w:ins>
-    </w:p>
-    <w:p>
-      <w:pPr>
-        <w:pStyle w:val="Normal"/>
-        <w:rPr>
-          <w:rFonts w:ascii="Liberation Serif" w:hAnsi="Liberation Serif"/>
-          <w:sz w:val="24"/>
-          <w:szCs w:val="24"/>
-        </w:rPr>
-      </w:pPr>
-      <w:ins w:id="148" w:author="tim " w:date="2014-11-22T18:54:00Z">
+      <w:ins w:id="162" w:author="tim " w:date="2014-11-22T18:54:00Z">
+        <w:r>
+          <w:rPr>
+            <w:rFonts w:ascii="Liberation Serif" w:hAnsi="Liberation Serif"/>
+            <w:sz w:val="24"/>
+            <w:szCs w:val="24"/>
+          </w:rPr>
+        </w:r>
+      </w:ins>
+    </w:p>
+    <w:p>
+      <w:pPr>
+        <w:pStyle w:val="Normal"/>
+        <w:rPr>
+          <w:rFonts w:ascii="Liberation Serif" w:hAnsi="Liberation Serif"/>
+          <w:sz w:val="24"/>
+          <w:szCs w:val="24"/>
+        </w:rPr>
+      </w:pPr>
+      <w:ins w:id="163" w:author="tim " w:date="2014-11-22T18:54:00Z">
+        <w:r>
+          <w:rPr>
+            <w:rFonts w:ascii="Liberation Serif" w:hAnsi="Liberation Serif"/>
+            <w:sz w:val="24"/>
+            <w:szCs w:val="24"/>
+          </w:rPr>
+          <w:t>6. Line 243: “this is the largest day range”— here you refer to an average velocity while</w:t>
+        </w:r>
+      </w:ins>
+    </w:p>
+    <w:p>
+      <w:pPr>
+        <w:pStyle w:val="Normal"/>
+        <w:rPr>
+          <w:rFonts w:ascii="Liberation Serif" w:hAnsi="Liberation Serif"/>
+          <w:sz w:val="24"/>
+          <w:szCs w:val="24"/>
+        </w:rPr>
+      </w:pPr>
+      <w:ins w:id="164" w:author="tim " w:date="2014-11-22T18:54:00Z">
+        <w:r>
+          <w:rPr>
+            <w:rFonts w:ascii="Liberation Serif" w:hAnsi="Liberation Serif"/>
+            <w:sz w:val="24"/>
+            <w:szCs w:val="24"/>
+          </w:rPr>
+          <w:t>day range is a distance, might be better to say average velocity was chosen based on a</w:t>
+        </w:r>
+      </w:ins>
+    </w:p>
+    <w:p>
+      <w:pPr>
+        <w:pStyle w:val="Normal"/>
+        <w:rPr>
+          <w:rFonts w:ascii="Liberation Serif" w:hAnsi="Liberation Serif"/>
+          <w:sz w:val="24"/>
+          <w:szCs w:val="24"/>
+        </w:rPr>
+      </w:pPr>
+      <w:ins w:id="165" w:author="tim " w:date="2014-11-22T18:54:00Z">
+        <w:r>
+          <w:rPr>
+            <w:rFonts w:ascii="Liberation Serif" w:hAnsi="Liberation Serif"/>
+            <w:sz w:val="24"/>
+            <w:szCs w:val="24"/>
+          </w:rPr>
+          <w:t>day range of. . .</w:t>
+        </w:r>
+      </w:ins>
+    </w:p>
+    <w:p>
+      <w:pPr>
+        <w:pStyle w:val="Normal"/>
+        <w:rPr>
+          <w:rFonts w:ascii="Liberation Serif" w:hAnsi="Liberation Serif"/>
+          <w:sz w:val="24"/>
+          <w:szCs w:val="24"/>
+        </w:rPr>
+      </w:pPr>
+      <w:ins w:id="166" w:author="tim " w:date="2014-11-22T18:54:00Z">
         <w:r>
           <w:rPr>
             <w:rFonts w:ascii="Liberation Serif" w:hAnsi="Liberation Serif"/>
@@ -3270,7 +3581,7 @@
           <w:szCs w:val="24"/>
         </w:rPr>
       </w:pPr>
-      <w:ins w:id="149" w:author="tim " w:date="2014-11-22T18:54:00Z">
+      <w:ins w:id="167" w:author="tim " w:date="2014-11-22T18:54:00Z">
         <w:r>
           <w:rPr>
             <w:rFonts w:ascii="Liberation Serif" w:hAnsi="Liberation Serif"/>
@@ -3280,6 +3591,104 @@
             <w:szCs w:val="24"/>
           </w:rPr>
           <w:t>Response:</w:t>
+        </w:r>
+      </w:ins>
+    </w:p>
+    <w:p>
+      <w:pPr>
+        <w:pStyle w:val="Normal"/>
+        <w:rPr>
+          <w:rFonts w:ascii="Liberation Serif" w:hAnsi="Liberation Serif"/>
+          <w:sz w:val="24"/>
+          <w:szCs w:val="24"/>
+        </w:rPr>
+      </w:pPr>
+      <w:ins w:id="168" w:author="tim " w:date="2014-11-22T18:54:00Z">
+        <w:r>
+          <w:rPr>
+            <w:rFonts w:ascii="Liberation Serif" w:hAnsi="Liberation Serif"/>
+            <w:sz w:val="24"/>
+            <w:szCs w:val="24"/>
+          </w:rPr>
+        </w:r>
+      </w:ins>
+    </w:p>
+    <w:p>
+      <w:pPr>
+        <w:pStyle w:val="Normal"/>
+        <w:rPr>
+          <w:rFonts w:ascii="Liberation Serif" w:hAnsi="Liberation Serif"/>
+          <w:sz w:val="24"/>
+          <w:szCs w:val="24"/>
+        </w:rPr>
+      </w:pPr>
+      <w:ins w:id="169" w:author="tim " w:date="2014-11-22T18:54:00Z">
+        <w:r>
+          <w:rPr>
+            <w:rFonts w:ascii="Liberation Serif" w:hAnsi="Liberation Serif"/>
+            <w:sz w:val="24"/>
+            <w:szCs w:val="24"/>
+          </w:rPr>
+          <w:t>7. Line 246: “or change direction (in a uniform distribution with maximum angle A)”— I</w:t>
+        </w:r>
+      </w:ins>
+    </w:p>
+    <w:p>
+      <w:pPr>
+        <w:pStyle w:val="Normal"/>
+        <w:rPr>
+          <w:rFonts w:ascii="Liberation Serif" w:hAnsi="Liberation Serif"/>
+          <w:sz w:val="24"/>
+          <w:szCs w:val="24"/>
+        </w:rPr>
+      </w:pPr>
+      <w:ins w:id="170" w:author="tim " w:date="2014-11-22T18:54:00Z">
+        <w:r>
+          <w:rPr>
+            <w:rFonts w:ascii="Liberation Serif" w:hAnsi="Liberation Serif"/>
+            <w:sz w:val="24"/>
+            <w:szCs w:val="24"/>
+          </w:rPr>
+          <w:t>understand you are defining a correlated random walk, but this sentence could imply</w:t>
+        </w:r>
+      </w:ins>
+    </w:p>
+    <w:p>
+      <w:pPr>
+        <w:pStyle w:val="Normal"/>
+        <w:rPr>
+          <w:rFonts w:ascii="Liberation Serif" w:hAnsi="Liberation Serif"/>
+          <w:sz w:val="24"/>
+          <w:szCs w:val="24"/>
+        </w:rPr>
+      </w:pPr>
+      <w:ins w:id="171" w:author="tim " w:date="2014-11-22T18:54:00Z">
+        <w:r>
+          <w:rPr>
+            <w:rFonts w:ascii="Liberation Serif" w:hAnsi="Liberation Serif"/>
+            <w:sz w:val="24"/>
+            <w:szCs w:val="24"/>
+          </w:rPr>
+          <w:t>you are sampling the new direction randomly from the interval (0, A). Clarify?</w:t>
+        </w:r>
+      </w:ins>
+    </w:p>
+    <w:p>
+      <w:pPr>
+        <w:pStyle w:val="Normal"/>
+        <w:rPr>
+          <w:rFonts w:ascii="Liberation Serif" w:hAnsi="Liberation Serif"/>
+          <w:sz w:val="24"/>
+          <w:szCs w:val="24"/>
+        </w:rPr>
+      </w:pPr>
+      <w:ins w:id="172" w:author="tim " w:date="2014-11-22T18:54:00Z">
+        <w:r>
+          <w:rPr>
+            <w:rFonts w:ascii="Liberation Serif" w:hAnsi="Liberation Serif"/>
+            <w:sz w:val="24"/>
+            <w:szCs w:val="24"/>
+          </w:rPr>
         </w:r>
       </w:ins>
     </w:p>
@@ -3294,7 +3703,7 @@
           <w:szCs w:val="24"/>
         </w:rPr>
       </w:pPr>
-      <w:ins w:id="150" w:author="tim " w:date="2014-11-22T18:54:00Z">
+      <w:ins w:id="173" w:author="tim " w:date="2014-11-22T18:54:00Z">
         <w:r>
           <w:rPr>
             <w:rFonts w:ascii="Liberation Serif" w:hAnsi="Liberation Serif"/>
@@ -3303,66 +3712,7 @@
             <w:sz w:val="24"/>
             <w:szCs w:val="24"/>
           </w:rPr>
-        </w:r>
-      </w:ins>
-    </w:p>
-    <w:p>
-      <w:pPr>
-        <w:pStyle w:val="Normal"/>
-        <w:rPr>
-          <w:rFonts w:ascii="Liberation Serif" w:hAnsi="Liberation Serif"/>
-          <w:sz w:val="24"/>
-          <w:szCs w:val="24"/>
-        </w:rPr>
-      </w:pPr>
-      <w:ins w:id="151" w:author="tim " w:date="2014-11-22T18:54:00Z">
-        <w:r>
-          <w:rPr>
-            <w:rFonts w:ascii="Liberation Serif" w:hAnsi="Liberation Serif"/>
-            <w:sz w:val="24"/>
-            <w:szCs w:val="24"/>
-          </w:rPr>
-          <w:t>5. Line 242: σ d = vT</w:t>
-          <w:t>10 — why was this standard deviation chosen? Is it because a normal</w:t>
-        </w:r>
-      </w:ins>
-    </w:p>
-    <w:p>
-      <w:pPr>
-        <w:pStyle w:val="Normal"/>
-        <w:rPr>
-          <w:rFonts w:ascii="Liberation Serif" w:hAnsi="Liberation Serif"/>
-          <w:sz w:val="24"/>
-          <w:szCs w:val="24"/>
-        </w:rPr>
-      </w:pPr>
-      <w:ins w:id="152" w:author="tim " w:date="2014-11-22T18:54:00Z">
-        <w:r>
-          <w:rPr>
-            <w:rFonts w:ascii="Liberation Serif" w:hAnsi="Liberation Serif"/>
-            <w:sz w:val="24"/>
-            <w:szCs w:val="24"/>
-          </w:rPr>
-          <w:t>distribution was used to simulate a strictly positive parameter (distance)? Could a biological justification be given, as you do for the other simulation parameters chosen?</w:t>
-        </w:r>
-      </w:ins>
-    </w:p>
-    <w:p>
-      <w:pPr>
-        <w:pStyle w:val="Normal"/>
-        <w:rPr>
-          <w:rFonts w:ascii="Liberation Serif" w:hAnsi="Liberation Serif"/>
-          <w:sz w:val="24"/>
-          <w:szCs w:val="24"/>
-        </w:rPr>
-      </w:pPr>
-      <w:ins w:id="153" w:author="tim " w:date="2014-11-22T18:54:00Z">
-        <w:r>
-          <w:rPr>
-            <w:rFonts w:ascii="Liberation Serif" w:hAnsi="Liberation Serif"/>
-            <w:sz w:val="24"/>
-            <w:szCs w:val="24"/>
-          </w:rPr>
+          <w:t>Response:</w:t>
         </w:r>
       </w:ins>
     </w:p>
@@ -3377,7 +3727,7 @@
           <w:szCs w:val="24"/>
         </w:rPr>
       </w:pPr>
-      <w:ins w:id="154" w:author="tim " w:date="2014-11-22T18:54:00Z">
+      <w:ins w:id="174" w:author="tim " w:date="2014-11-22T18:54:00Z">
         <w:r>
           <w:rPr>
             <w:rFonts w:ascii="Liberation Serif" w:hAnsi="Liberation Serif"/>
@@ -3386,99 +3736,59 @@
             <w:sz w:val="24"/>
             <w:szCs w:val="24"/>
           </w:rPr>
-          <w:t>Response:</w:t>
-        </w:r>
-      </w:ins>
-    </w:p>
-    <w:p>
-      <w:pPr>
-        <w:pStyle w:val="Normal"/>
-        <w:rPr>
-          <w:rFonts w:ascii="Liberation Serif" w:hAnsi="Liberation Serif"/>
-          <w:sz w:val="24"/>
-          <w:szCs w:val="24"/>
-        </w:rPr>
-      </w:pPr>
-      <w:ins w:id="155" w:author="tim " w:date="2014-11-22T18:54:00Z">
-        <w:r>
-          <w:rPr>
-            <w:rFonts w:ascii="Liberation Serif" w:hAnsi="Liberation Serif"/>
-            <w:sz w:val="24"/>
-            <w:szCs w:val="24"/>
-          </w:rPr>
-        </w:r>
-      </w:ins>
-    </w:p>
-    <w:p>
-      <w:pPr>
-        <w:pStyle w:val="Normal"/>
-        <w:rPr>
-          <w:rFonts w:ascii="Liberation Serif" w:hAnsi="Liberation Serif"/>
-          <w:sz w:val="24"/>
-          <w:szCs w:val="24"/>
-        </w:rPr>
-      </w:pPr>
-      <w:ins w:id="156" w:author="tim " w:date="2014-11-22T18:54:00Z">
-        <w:r>
-          <w:rPr>
-            <w:rFonts w:ascii="Liberation Serif" w:hAnsi="Liberation Serif"/>
-            <w:sz w:val="24"/>
-            <w:szCs w:val="24"/>
-          </w:rPr>
-          <w:t>6. Line 243: “this is the largest day range”— here you refer to an average velocity while</w:t>
-        </w:r>
-      </w:ins>
-    </w:p>
-    <w:p>
-      <w:pPr>
-        <w:pStyle w:val="Normal"/>
-        <w:rPr>
-          <w:rFonts w:ascii="Liberation Serif" w:hAnsi="Liberation Serif"/>
-          <w:sz w:val="24"/>
-          <w:szCs w:val="24"/>
-        </w:rPr>
-      </w:pPr>
-      <w:ins w:id="157" w:author="tim " w:date="2014-11-22T18:54:00Z">
-        <w:r>
-          <w:rPr>
-            <w:rFonts w:ascii="Liberation Serif" w:hAnsi="Liberation Serif"/>
-            <w:sz w:val="24"/>
-            <w:szCs w:val="24"/>
-          </w:rPr>
-          <w:t>day range is a distance, might be better to say average velocity was chosen based on a</w:t>
-        </w:r>
-      </w:ins>
-    </w:p>
-    <w:p>
-      <w:pPr>
-        <w:pStyle w:val="Normal"/>
-        <w:rPr>
-          <w:rFonts w:ascii="Liberation Serif" w:hAnsi="Liberation Serif"/>
-          <w:sz w:val="24"/>
-          <w:szCs w:val="24"/>
-        </w:rPr>
-      </w:pPr>
-      <w:ins w:id="158" w:author="tim " w:date="2014-11-22T18:54:00Z">
-        <w:r>
-          <w:rPr>
-            <w:rFonts w:ascii="Liberation Serif" w:hAnsi="Liberation Serif"/>
-            <w:sz w:val="24"/>
-            <w:szCs w:val="24"/>
-          </w:rPr>
-          <w:t>day range of. . .</w:t>
-        </w:r>
-      </w:ins>
-    </w:p>
-    <w:p>
-      <w:pPr>
-        <w:pStyle w:val="Normal"/>
-        <w:rPr>
-          <w:rFonts w:ascii="Liberation Serif" w:hAnsi="Liberation Serif"/>
-          <w:sz w:val="24"/>
-          <w:szCs w:val="24"/>
-        </w:rPr>
-      </w:pPr>
-      <w:ins w:id="159" w:author="tim " w:date="2014-11-22T18:54:00Z">
+        </w:r>
+      </w:ins>
+    </w:p>
+    <w:p>
+      <w:pPr>
+        <w:pStyle w:val="Normal"/>
+        <w:rPr>
+          <w:rFonts w:ascii="Liberation Serif" w:hAnsi="Liberation Serif"/>
+          <w:sz w:val="24"/>
+          <w:szCs w:val="24"/>
+        </w:rPr>
+      </w:pPr>
+      <w:ins w:id="175" w:author="tim " w:date="2014-11-22T18:54:00Z">
+        <w:r>
+          <w:rPr>
+            <w:rFonts w:ascii="Liberation Serif" w:hAnsi="Liberation Serif"/>
+            <w:sz w:val="24"/>
+            <w:szCs w:val="24"/>
+          </w:rPr>
+          <w:t>8. Line 249: Might be best to say it is a correlated random walk for (3) as you do later on</w:t>
+        </w:r>
+      </w:ins>
+    </w:p>
+    <w:p>
+      <w:pPr>
+        <w:pStyle w:val="Normal"/>
+        <w:rPr>
+          <w:rFonts w:ascii="Liberation Serif" w:hAnsi="Liberation Serif"/>
+          <w:sz w:val="24"/>
+          <w:szCs w:val="24"/>
+        </w:rPr>
+      </w:pPr>
+      <w:ins w:id="176" w:author="tim " w:date="2014-11-22T18:54:00Z">
+        <w:r>
+          <w:rPr>
+            <w:rFonts w:ascii="Liberation Serif" w:hAnsi="Liberation Serif"/>
+            <w:sz w:val="24"/>
+            <w:szCs w:val="24"/>
+          </w:rPr>
+          <w:t>in the paper</w:t>
+        </w:r>
+      </w:ins>
+    </w:p>
+    <w:p>
+      <w:pPr>
+        <w:pStyle w:val="Normal"/>
+        <w:rPr>
+          <w:rFonts w:ascii="Liberation Serif" w:hAnsi="Liberation Serif"/>
+          <w:sz w:val="24"/>
+          <w:szCs w:val="24"/>
+        </w:rPr>
+      </w:pPr>
+      <w:ins w:id="177" w:author="tim " w:date="2014-11-22T18:54:00Z">
         <w:r>
           <w:rPr>
             <w:rFonts w:ascii="Liberation Serif" w:hAnsi="Liberation Serif"/>
@@ -3499,7 +3809,7 @@
           <w:szCs w:val="24"/>
         </w:rPr>
       </w:pPr>
-      <w:ins w:id="160" w:author="tim " w:date="2014-11-22T18:54:00Z">
+      <w:ins w:id="178" w:author="tim " w:date="2014-11-22T18:54:00Z">
         <w:r>
           <w:rPr>
             <w:rFonts w:ascii="Liberation Serif" w:hAnsi="Liberation Serif"/>
@@ -3509,104 +3819,6 @@
             <w:szCs w:val="24"/>
           </w:rPr>
           <w:t>Response:</w:t>
-        </w:r>
-      </w:ins>
-    </w:p>
-    <w:p>
-      <w:pPr>
-        <w:pStyle w:val="Normal"/>
-        <w:rPr>
-          <w:rFonts w:ascii="Liberation Serif" w:hAnsi="Liberation Serif"/>
-          <w:sz w:val="24"/>
-          <w:szCs w:val="24"/>
-        </w:rPr>
-      </w:pPr>
-      <w:ins w:id="161" w:author="tim " w:date="2014-11-22T18:54:00Z">
-        <w:r>
-          <w:rPr>
-            <w:rFonts w:ascii="Liberation Serif" w:hAnsi="Liberation Serif"/>
-            <w:sz w:val="24"/>
-            <w:szCs w:val="24"/>
-          </w:rPr>
-        </w:r>
-      </w:ins>
-    </w:p>
-    <w:p>
-      <w:pPr>
-        <w:pStyle w:val="Normal"/>
-        <w:rPr>
-          <w:rFonts w:ascii="Liberation Serif" w:hAnsi="Liberation Serif"/>
-          <w:sz w:val="24"/>
-          <w:szCs w:val="24"/>
-        </w:rPr>
-      </w:pPr>
-      <w:ins w:id="162" w:author="tim " w:date="2014-11-22T18:54:00Z">
-        <w:r>
-          <w:rPr>
-            <w:rFonts w:ascii="Liberation Serif" w:hAnsi="Liberation Serif"/>
-            <w:sz w:val="24"/>
-            <w:szCs w:val="24"/>
-          </w:rPr>
-          <w:t>7. Line 246: “or change direction (in a uniform distribution with maximum angle A)”— I</w:t>
-        </w:r>
-      </w:ins>
-    </w:p>
-    <w:p>
-      <w:pPr>
-        <w:pStyle w:val="Normal"/>
-        <w:rPr>
-          <w:rFonts w:ascii="Liberation Serif" w:hAnsi="Liberation Serif"/>
-          <w:sz w:val="24"/>
-          <w:szCs w:val="24"/>
-        </w:rPr>
-      </w:pPr>
-      <w:ins w:id="163" w:author="tim " w:date="2014-11-22T18:54:00Z">
-        <w:r>
-          <w:rPr>
-            <w:rFonts w:ascii="Liberation Serif" w:hAnsi="Liberation Serif"/>
-            <w:sz w:val="24"/>
-            <w:szCs w:val="24"/>
-          </w:rPr>
-          <w:t>understand you are defining a correlated random walk, but this sentence could imply</w:t>
-        </w:r>
-      </w:ins>
-    </w:p>
-    <w:p>
-      <w:pPr>
-        <w:pStyle w:val="Normal"/>
-        <w:rPr>
-          <w:rFonts w:ascii="Liberation Serif" w:hAnsi="Liberation Serif"/>
-          <w:sz w:val="24"/>
-          <w:szCs w:val="24"/>
-        </w:rPr>
-      </w:pPr>
-      <w:ins w:id="164" w:author="tim " w:date="2014-11-22T18:54:00Z">
-        <w:r>
-          <w:rPr>
-            <w:rFonts w:ascii="Liberation Serif" w:hAnsi="Liberation Serif"/>
-            <w:sz w:val="24"/>
-            <w:szCs w:val="24"/>
-          </w:rPr>
-          <w:t>you are sampling the new direction randomly from the interval (0, A). Clarify?</w:t>
-        </w:r>
-      </w:ins>
-    </w:p>
-    <w:p>
-      <w:pPr>
-        <w:pStyle w:val="Normal"/>
-        <w:rPr>
-          <w:rFonts w:ascii="Liberation Serif" w:hAnsi="Liberation Serif"/>
-          <w:sz w:val="24"/>
-          <w:szCs w:val="24"/>
-        </w:rPr>
-      </w:pPr>
-      <w:ins w:id="165" w:author="tim " w:date="2014-11-22T18:54:00Z">
-        <w:r>
-          <w:rPr>
-            <w:rFonts w:ascii="Liberation Serif" w:hAnsi="Liberation Serif"/>
-            <w:sz w:val="24"/>
-            <w:szCs w:val="24"/>
-          </w:rPr>
         </w:r>
       </w:ins>
     </w:p>
@@ -3621,7 +3833,7 @@
           <w:szCs w:val="24"/>
         </w:rPr>
       </w:pPr>
-      <w:ins w:id="166" w:author="tim " w:date="2014-11-22T18:54:00Z">
+      <w:ins w:id="179" w:author="tim " w:date="2014-11-22T18:54:00Z">
         <w:r>
           <w:rPr>
             <w:rFonts w:ascii="Liberation Serif" w:hAnsi="Liberation Serif"/>
@@ -3630,7 +3842,85 @@
             <w:sz w:val="24"/>
             <w:szCs w:val="24"/>
           </w:rPr>
-          <w:t>Response:</w:t>
+        </w:r>
+      </w:ins>
+    </w:p>
+    <w:p>
+      <w:pPr>
+        <w:pStyle w:val="Normal"/>
+        <w:rPr>
+          <w:rFonts w:ascii="Liberation Serif" w:hAnsi="Liberation Serif"/>
+          <w:sz w:val="24"/>
+          <w:szCs w:val="24"/>
+        </w:rPr>
+      </w:pPr>
+      <w:ins w:id="180" w:author="tim " w:date="2014-11-22T18:54:00Z">
+        <w:r>
+          <w:rPr>
+            <w:rFonts w:ascii="Liberation Serif" w:hAnsi="Liberation Serif"/>
+            <w:sz w:val="24"/>
+            <w:szCs w:val="24"/>
+          </w:rPr>
+          <w:t>9. Line 251: “were counted as they moved in and out of the detection zone”— I assume</w:t>
+        </w:r>
+      </w:ins>
+    </w:p>
+    <w:p>
+      <w:pPr>
+        <w:pStyle w:val="Normal"/>
+        <w:rPr>
+          <w:rFonts w:ascii="Liberation Serif" w:hAnsi="Liberation Serif"/>
+          <w:sz w:val="24"/>
+          <w:szCs w:val="24"/>
+        </w:rPr>
+      </w:pPr>
+      <w:ins w:id="181" w:author="tim " w:date="2014-11-22T18:54:00Z">
+        <w:r>
+          <w:rPr>
+            <w:rFonts w:ascii="Liberation Serif" w:hAnsi="Liberation Serif"/>
+            <w:sz w:val="24"/>
+            <w:szCs w:val="24"/>
+          </w:rPr>
+          <w:t>animals were only counted as they entered and not counted again as they left, also</w:t>
+        </w:r>
+      </w:ins>
+    </w:p>
+    <w:p>
+      <w:pPr>
+        <w:pStyle w:val="Normal"/>
+        <w:rPr>
+          <w:rFonts w:ascii="Liberation Serif" w:hAnsi="Liberation Serif"/>
+          <w:sz w:val="24"/>
+          <w:szCs w:val="24"/>
+        </w:rPr>
+      </w:pPr>
+      <w:ins w:id="182" w:author="tim " w:date="2014-11-22T18:54:00Z">
+        <w:r>
+          <w:rPr>
+            <w:rFonts w:ascii="Liberation Serif" w:hAnsi="Liberation Serif"/>
+            <w:sz w:val="24"/>
+            <w:szCs w:val="24"/>
+          </w:rPr>
+          <w:t>animals initially inside the detection zone would also be counted.</w:t>
+        </w:r>
+      </w:ins>
+    </w:p>
+    <w:p>
+      <w:pPr>
+        <w:pStyle w:val="Normal"/>
+        <w:rPr>
+          <w:rFonts w:ascii="Liberation Serif" w:hAnsi="Liberation Serif"/>
+          <w:sz w:val="24"/>
+          <w:szCs w:val="24"/>
+        </w:rPr>
+      </w:pPr>
+      <w:ins w:id="183" w:author="tim " w:date="2014-11-22T18:54:00Z">
+        <w:r>
+          <w:rPr>
+            <w:rFonts w:ascii="Liberation Serif" w:hAnsi="Liberation Serif"/>
+            <w:sz w:val="24"/>
+            <w:szCs w:val="24"/>
+          </w:rPr>
         </w:r>
       </w:ins>
     </w:p>
@@ -3645,7 +3935,7 @@
           <w:szCs w:val="24"/>
         </w:rPr>
       </w:pPr>
-      <w:ins w:id="167" w:author="tim " w:date="2014-11-22T18:54:00Z">
+      <w:ins w:id="184" w:author="tim " w:date="2014-11-22T18:54:00Z">
         <w:r>
           <w:rPr>
             <w:rFonts w:ascii="Liberation Serif" w:hAnsi="Liberation Serif"/>
@@ -3654,65 +3944,7 @@
             <w:sz w:val="24"/>
             <w:szCs w:val="24"/>
           </w:rPr>
-        </w:r>
-      </w:ins>
-    </w:p>
-    <w:p>
-      <w:pPr>
-        <w:pStyle w:val="Normal"/>
-        <w:rPr>
-          <w:rFonts w:ascii="Liberation Serif" w:hAnsi="Liberation Serif"/>
-          <w:sz w:val="24"/>
-          <w:szCs w:val="24"/>
-        </w:rPr>
-      </w:pPr>
-      <w:ins w:id="168" w:author="tim " w:date="2014-11-22T18:54:00Z">
-        <w:r>
-          <w:rPr>
-            <w:rFonts w:ascii="Liberation Serif" w:hAnsi="Liberation Serif"/>
-            <w:sz w:val="24"/>
-            <w:szCs w:val="24"/>
-          </w:rPr>
-          <w:t>8. Line 249: Might be best to say it is a correlated random walk for (3) as you do later on</w:t>
-        </w:r>
-      </w:ins>
-    </w:p>
-    <w:p>
-      <w:pPr>
-        <w:pStyle w:val="Normal"/>
-        <w:rPr>
-          <w:rFonts w:ascii="Liberation Serif" w:hAnsi="Liberation Serif"/>
-          <w:sz w:val="24"/>
-          <w:szCs w:val="24"/>
-        </w:rPr>
-      </w:pPr>
-      <w:ins w:id="169" w:author="tim " w:date="2014-11-22T18:54:00Z">
-        <w:r>
-          <w:rPr>
-            <w:rFonts w:ascii="Liberation Serif" w:hAnsi="Liberation Serif"/>
-            <w:sz w:val="24"/>
-            <w:szCs w:val="24"/>
-          </w:rPr>
-          <w:t>in the paper</w:t>
-        </w:r>
-      </w:ins>
-    </w:p>
-    <w:p>
-      <w:pPr>
-        <w:pStyle w:val="Normal"/>
-        <w:rPr>
-          <w:rFonts w:ascii="Liberation Serif" w:hAnsi="Liberation Serif"/>
-          <w:sz w:val="24"/>
-          <w:szCs w:val="24"/>
-        </w:rPr>
-      </w:pPr>
-      <w:ins w:id="170" w:author="tim " w:date="2014-11-22T18:54:00Z">
-        <w:r>
-          <w:rPr>
-            <w:rFonts w:ascii="Liberation Serif" w:hAnsi="Liberation Serif"/>
-            <w:sz w:val="24"/>
-            <w:szCs w:val="24"/>
-          </w:rPr>
+          <w:t>Response:</w:t>
         </w:r>
       </w:ins>
     </w:p>
@@ -3727,7 +3959,7 @@
           <w:szCs w:val="24"/>
         </w:rPr>
       </w:pPr>
-      <w:ins w:id="171" w:author="tim " w:date="2014-11-22T18:54:00Z">
+      <w:ins w:id="185" w:author="tim " w:date="2014-11-22T18:54:00Z">
         <w:r>
           <w:rPr>
             <w:rFonts w:ascii="Liberation Serif" w:hAnsi="Liberation Serif"/>
@@ -3736,7 +3968,85 @@
             <w:sz w:val="24"/>
             <w:szCs w:val="24"/>
           </w:rPr>
-          <w:t>Response:</w:t>
+        </w:r>
+      </w:ins>
+    </w:p>
+    <w:p>
+      <w:pPr>
+        <w:pStyle w:val="Normal"/>
+        <w:rPr>
+          <w:rFonts w:ascii="Liberation Serif" w:hAnsi="Liberation Serif"/>
+          <w:sz w:val="24"/>
+          <w:szCs w:val="24"/>
+        </w:rPr>
+      </w:pPr>
+      <w:ins w:id="186" w:author="tim " w:date="2014-11-22T18:54:00Z">
+        <w:r>
+          <w:rPr>
+            <w:rFonts w:ascii="Liberation Serif" w:hAnsi="Liberation Serif"/>
+            <w:sz w:val="24"/>
+            <w:szCs w:val="24"/>
+          </w:rPr>
+          <w:t>10. Line 253: “by assuming the number of captures per simulation” — Why would you</w:t>
+        </w:r>
+      </w:ins>
+    </w:p>
+    <w:p>
+      <w:pPr>
+        <w:pStyle w:val="Normal"/>
+        <w:rPr>
+          <w:rFonts w:ascii="Liberation Serif" w:hAnsi="Liberation Serif"/>
+          <w:sz w:val="24"/>
+          <w:szCs w:val="24"/>
+        </w:rPr>
+      </w:pPr>
+      <w:ins w:id="187" w:author="tim " w:date="2014-11-22T18:54:00Z">
+        <w:r>
+          <w:rPr>
+            <w:rFonts w:ascii="Liberation Serif" w:hAnsi="Liberation Serif"/>
+            <w:sz w:val="24"/>
+            <w:szCs w:val="24"/>
+          </w:rPr>
+          <w:t>assume the number of captures? You obtain the number of captures from the simula-</w:t>
+        </w:r>
+      </w:ins>
+    </w:p>
+    <w:p>
+      <w:pPr>
+        <w:pStyle w:val="Normal"/>
+        <w:rPr>
+          <w:rFonts w:ascii="Liberation Serif" w:hAnsi="Liberation Serif"/>
+          <w:sz w:val="24"/>
+          <w:szCs w:val="24"/>
+        </w:rPr>
+      </w:pPr>
+      <w:ins w:id="188" w:author="tim " w:date="2014-11-22T18:54:00Z">
+        <w:r>
+          <w:rPr>
+            <w:rFonts w:ascii="Liberation Serif" w:hAnsi="Liberation Serif"/>
+            <w:sz w:val="24"/>
+            <w:szCs w:val="24"/>
+          </w:rPr>
+          <w:t>tion. Clarify?</w:t>
+        </w:r>
+      </w:ins>
+    </w:p>
+    <w:p>
+      <w:pPr>
+        <w:pStyle w:val="Normal"/>
+        <w:rPr>
+          <w:rFonts w:ascii="Liberation Serif" w:hAnsi="Liberation Serif"/>
+          <w:sz w:val="24"/>
+          <w:szCs w:val="24"/>
+        </w:rPr>
+      </w:pPr>
+      <w:ins w:id="189" w:author="tim " w:date="2014-11-22T18:54:00Z">
+        <w:r>
+          <w:rPr>
+            <w:rFonts w:ascii="Liberation Serif" w:hAnsi="Liberation Serif"/>
+            <w:sz w:val="24"/>
+            <w:szCs w:val="24"/>
+          </w:rPr>
         </w:r>
       </w:ins>
     </w:p>
@@ -3751,7 +4061,7 @@
           <w:szCs w:val="24"/>
         </w:rPr>
       </w:pPr>
-      <w:ins w:id="172" w:author="tim " w:date="2014-11-22T18:54:00Z">
+      <w:ins w:id="190" w:author="tim " w:date="2014-11-22T18:54:00Z">
         <w:r>
           <w:rPr>
             <w:rFonts w:ascii="Liberation Serif" w:hAnsi="Liberation Serif"/>
@@ -3760,85 +4070,7 @@
             <w:sz w:val="24"/>
             <w:szCs w:val="24"/>
           </w:rPr>
-        </w:r>
-      </w:ins>
-    </w:p>
-    <w:p>
-      <w:pPr>
-        <w:pStyle w:val="Normal"/>
-        <w:rPr>
-          <w:rFonts w:ascii="Liberation Serif" w:hAnsi="Liberation Serif"/>
-          <w:sz w:val="24"/>
-          <w:szCs w:val="24"/>
-        </w:rPr>
-      </w:pPr>
-      <w:ins w:id="173" w:author="tim " w:date="2014-11-22T18:54:00Z">
-        <w:r>
-          <w:rPr>
-            <w:rFonts w:ascii="Liberation Serif" w:hAnsi="Liberation Serif"/>
-            <w:sz w:val="24"/>
-            <w:szCs w:val="24"/>
-          </w:rPr>
-          <w:t>9. Line 251: “were counted as they moved in and out of the detection zone”— I assume</w:t>
-        </w:r>
-      </w:ins>
-    </w:p>
-    <w:p>
-      <w:pPr>
-        <w:pStyle w:val="Normal"/>
-        <w:rPr>
-          <w:rFonts w:ascii="Liberation Serif" w:hAnsi="Liberation Serif"/>
-          <w:sz w:val="24"/>
-          <w:szCs w:val="24"/>
-        </w:rPr>
-      </w:pPr>
-      <w:ins w:id="174" w:author="tim " w:date="2014-11-22T18:54:00Z">
-        <w:r>
-          <w:rPr>
-            <w:rFonts w:ascii="Liberation Serif" w:hAnsi="Liberation Serif"/>
-            <w:sz w:val="24"/>
-            <w:szCs w:val="24"/>
-          </w:rPr>
-          <w:t>animals were only counted as they entered and not counted again as they left, also</w:t>
-        </w:r>
-      </w:ins>
-    </w:p>
-    <w:p>
-      <w:pPr>
-        <w:pStyle w:val="Normal"/>
-        <w:rPr>
-          <w:rFonts w:ascii="Liberation Serif" w:hAnsi="Liberation Serif"/>
-          <w:sz w:val="24"/>
-          <w:szCs w:val="24"/>
-        </w:rPr>
-      </w:pPr>
-      <w:ins w:id="175" w:author="tim " w:date="2014-11-22T18:54:00Z">
-        <w:r>
-          <w:rPr>
-            <w:rFonts w:ascii="Liberation Serif" w:hAnsi="Liberation Serif"/>
-            <w:sz w:val="24"/>
-            <w:szCs w:val="24"/>
-          </w:rPr>
-          <w:t>animals initially inside the detection zone would also be counted.</w:t>
-        </w:r>
-      </w:ins>
-    </w:p>
-    <w:p>
-      <w:pPr>
-        <w:pStyle w:val="Normal"/>
-        <w:rPr>
-          <w:rFonts w:ascii="Liberation Serif" w:hAnsi="Liberation Serif"/>
-          <w:sz w:val="24"/>
-          <w:szCs w:val="24"/>
-        </w:rPr>
-      </w:pPr>
-      <w:ins w:id="176" w:author="tim " w:date="2014-11-22T18:54:00Z">
-        <w:r>
-          <w:rPr>
-            <w:rFonts w:ascii="Liberation Serif" w:hAnsi="Liberation Serif"/>
-            <w:sz w:val="24"/>
-            <w:szCs w:val="24"/>
-          </w:rPr>
+          <w:t>Response:</w:t>
         </w:r>
       </w:ins>
     </w:p>
@@ -3853,7 +4085,7 @@
           <w:szCs w:val="24"/>
         </w:rPr>
       </w:pPr>
-      <w:ins w:id="177" w:author="tim " w:date="2014-11-22T18:54:00Z">
+      <w:ins w:id="191" w:author="tim " w:date="2014-11-22T18:54:00Z">
         <w:r>
           <w:rPr>
             <w:rFonts w:ascii="Liberation Serif" w:hAnsi="Liberation Serif"/>
@@ -3862,7 +4094,65 @@
             <w:sz w:val="24"/>
             <w:szCs w:val="24"/>
           </w:rPr>
-          <w:t>Response:</w:t>
+        </w:r>
+      </w:ins>
+    </w:p>
+    <w:p>
+      <w:pPr>
+        <w:pStyle w:val="Normal"/>
+        <w:rPr>
+          <w:rFonts w:ascii="Liberation Serif" w:hAnsi="Liberation Serif"/>
+          <w:sz w:val="24"/>
+          <w:szCs w:val="24"/>
+        </w:rPr>
+      </w:pPr>
+      <w:ins w:id="192" w:author="tim " w:date="2014-11-22T18:54:00Z">
+        <w:r>
+          <w:rPr>
+            <w:rFonts w:ascii="Liberation Serif" w:hAnsi="Liberation Serif"/>
+            <w:sz w:val="24"/>
+            <w:szCs w:val="24"/>
+          </w:rPr>
+          <w:t>11. Line 256: “the density in the simulation”— better to say the true density to prevent</w:t>
+        </w:r>
+      </w:ins>
+    </w:p>
+    <w:p>
+      <w:pPr>
+        <w:pStyle w:val="Normal"/>
+        <w:rPr>
+          <w:rFonts w:ascii="Liberation Serif" w:hAnsi="Liberation Serif"/>
+          <w:sz w:val="24"/>
+          <w:szCs w:val="24"/>
+        </w:rPr>
+      </w:pPr>
+      <w:ins w:id="193" w:author="tim " w:date="2014-11-22T18:54:00Z">
+        <w:r>
+          <w:rPr>
+            <w:rFonts w:ascii="Liberation Serif" w:hAnsi="Liberation Serif"/>
+            <w:sz w:val="24"/>
+            <w:szCs w:val="24"/>
+          </w:rPr>
+          <w:t>confusion with the density estimated from the simulated data?</w:t>
+        </w:r>
+      </w:ins>
+    </w:p>
+    <w:p>
+      <w:pPr>
+        <w:pStyle w:val="Normal"/>
+        <w:rPr>
+          <w:rFonts w:ascii="Liberation Serif" w:hAnsi="Liberation Serif"/>
+          <w:sz w:val="24"/>
+          <w:szCs w:val="24"/>
+        </w:rPr>
+      </w:pPr>
+      <w:ins w:id="194" w:author="tim " w:date="2014-11-22T18:54:00Z">
+        <w:r>
+          <w:rPr>
+            <w:rFonts w:ascii="Liberation Serif" w:hAnsi="Liberation Serif"/>
+            <w:sz w:val="24"/>
+            <w:szCs w:val="24"/>
+          </w:rPr>
         </w:r>
       </w:ins>
     </w:p>
@@ -3877,7 +4167,7 @@
           <w:szCs w:val="24"/>
         </w:rPr>
       </w:pPr>
-      <w:ins w:id="178" w:author="tim " w:date="2014-11-22T18:54:00Z">
+      <w:ins w:id="195" w:author="tim " w:date="2014-11-22T18:54:00Z">
         <w:r>
           <w:rPr>
             <w:rFonts w:ascii="Liberation Serif" w:hAnsi="Liberation Serif"/>
@@ -3886,85 +4176,7 @@
             <w:sz w:val="24"/>
             <w:szCs w:val="24"/>
           </w:rPr>
-        </w:r>
-      </w:ins>
-    </w:p>
-    <w:p>
-      <w:pPr>
-        <w:pStyle w:val="Normal"/>
-        <w:rPr>
-          <w:rFonts w:ascii="Liberation Serif" w:hAnsi="Liberation Serif"/>
-          <w:sz w:val="24"/>
-          <w:szCs w:val="24"/>
-        </w:rPr>
-      </w:pPr>
-      <w:ins w:id="179" w:author="tim " w:date="2014-11-22T18:54:00Z">
-        <w:r>
-          <w:rPr>
-            <w:rFonts w:ascii="Liberation Serif" w:hAnsi="Liberation Serif"/>
-            <w:sz w:val="24"/>
-            <w:szCs w:val="24"/>
-          </w:rPr>
-          <w:t>10. Line 253: “by assuming the number of captures per simulation” — Why would you</w:t>
-        </w:r>
-      </w:ins>
-    </w:p>
-    <w:p>
-      <w:pPr>
-        <w:pStyle w:val="Normal"/>
-        <w:rPr>
-          <w:rFonts w:ascii="Liberation Serif" w:hAnsi="Liberation Serif"/>
-          <w:sz w:val="24"/>
-          <w:szCs w:val="24"/>
-        </w:rPr>
-      </w:pPr>
-      <w:ins w:id="180" w:author="tim " w:date="2014-11-22T18:54:00Z">
-        <w:r>
-          <w:rPr>
-            <w:rFonts w:ascii="Liberation Serif" w:hAnsi="Liberation Serif"/>
-            <w:sz w:val="24"/>
-            <w:szCs w:val="24"/>
-          </w:rPr>
-          <w:t>assume the number of captures? You obtain the number of captures from the simula-</w:t>
-        </w:r>
-      </w:ins>
-    </w:p>
-    <w:p>
-      <w:pPr>
-        <w:pStyle w:val="Normal"/>
-        <w:rPr>
-          <w:rFonts w:ascii="Liberation Serif" w:hAnsi="Liberation Serif"/>
-          <w:sz w:val="24"/>
-          <w:szCs w:val="24"/>
-        </w:rPr>
-      </w:pPr>
-      <w:ins w:id="181" w:author="tim " w:date="2014-11-22T18:54:00Z">
-        <w:r>
-          <w:rPr>
-            <w:rFonts w:ascii="Liberation Serif" w:hAnsi="Liberation Serif"/>
-            <w:sz w:val="24"/>
-            <w:szCs w:val="24"/>
-          </w:rPr>
-          <w:t>tion. Clarify?</w:t>
-        </w:r>
-      </w:ins>
-    </w:p>
-    <w:p>
-      <w:pPr>
-        <w:pStyle w:val="Normal"/>
-        <w:rPr>
-          <w:rFonts w:ascii="Liberation Serif" w:hAnsi="Liberation Serif"/>
-          <w:sz w:val="24"/>
-          <w:szCs w:val="24"/>
-        </w:rPr>
-      </w:pPr>
-      <w:ins w:id="182" w:author="tim " w:date="2014-11-22T18:54:00Z">
-        <w:r>
-          <w:rPr>
-            <w:rFonts w:ascii="Liberation Serif" w:hAnsi="Liberation Serif"/>
-            <w:sz w:val="24"/>
-            <w:szCs w:val="24"/>
-          </w:rPr>
+          <w:t>Response:</w:t>
         </w:r>
       </w:ins>
     </w:p>
@@ -3979,7 +4191,7 @@
           <w:szCs w:val="24"/>
         </w:rPr>
       </w:pPr>
-      <w:ins w:id="183" w:author="tim " w:date="2014-11-22T18:54:00Z">
+      <w:ins w:id="196" w:author="tim " w:date="2014-11-22T18:54:00Z">
         <w:r>
           <w:rPr>
             <w:rFonts w:ascii="Liberation Serif" w:hAnsi="Liberation Serif"/>
@@ -3988,7 +4200,65 @@
             <w:sz w:val="24"/>
             <w:szCs w:val="24"/>
           </w:rPr>
-          <w:t>Response:</w:t>
+        </w:r>
+      </w:ins>
+    </w:p>
+    <w:p>
+      <w:pPr>
+        <w:pStyle w:val="Normal"/>
+        <w:rPr>
+          <w:rFonts w:ascii="Liberation Serif" w:hAnsi="Liberation Serif"/>
+          <w:sz w:val="24"/>
+          <w:szCs w:val="24"/>
+        </w:rPr>
+      </w:pPr>
+      <w:ins w:id="197" w:author="tim " w:date="2014-11-22T18:54:00Z">
+        <w:r>
+          <w:rPr>
+            <w:rFonts w:ascii="Liberation Serif" w:hAnsi="Liberation Serif"/>
+            <w:sz w:val="24"/>
+            <w:szCs w:val="24"/>
+          </w:rPr>
+          <w:t>12. Line 266: “we calculated how long the simulation needed to run. . .” — do you mean</w:t>
+        </w:r>
+      </w:ins>
+    </w:p>
+    <w:p>
+      <w:pPr>
+        <w:pStyle w:val="Normal"/>
+        <w:rPr>
+          <w:rFonts w:ascii="Liberation Serif" w:hAnsi="Liberation Serif"/>
+          <w:sz w:val="24"/>
+          <w:szCs w:val="24"/>
+        </w:rPr>
+      </w:pPr>
+      <w:ins w:id="198" w:author="tim " w:date="2014-11-22T18:54:00Z">
+        <w:r>
+          <w:rPr>
+            <w:rFonts w:ascii="Liberation Serif" w:hAnsi="Liberation Serif"/>
+            <w:sz w:val="24"/>
+            <w:szCs w:val="24"/>
+          </w:rPr>
+          <w:t>how long on average, as the formula applies to the expected number of encounters.</w:t>
+        </w:r>
+      </w:ins>
+    </w:p>
+    <w:p>
+      <w:pPr>
+        <w:pStyle w:val="Normal"/>
+        <w:rPr>
+          <w:rFonts w:ascii="Liberation Serif" w:hAnsi="Liberation Serif"/>
+          <w:sz w:val="24"/>
+          <w:szCs w:val="24"/>
+        </w:rPr>
+      </w:pPr>
+      <w:ins w:id="199" w:author="tim " w:date="2014-11-22T18:54:00Z">
+        <w:r>
+          <w:rPr>
+            <w:rFonts w:ascii="Liberation Serif" w:hAnsi="Liberation Serif"/>
+            <w:sz w:val="24"/>
+            <w:szCs w:val="24"/>
+          </w:rPr>
         </w:r>
       </w:ins>
     </w:p>
@@ -4003,7 +4273,7 @@
           <w:szCs w:val="24"/>
         </w:rPr>
       </w:pPr>
-      <w:ins w:id="184" w:author="tim " w:date="2014-11-22T18:54:00Z">
+      <w:ins w:id="200" w:author="tim " w:date="2014-11-22T18:54:00Z">
         <w:r>
           <w:rPr>
             <w:rFonts w:ascii="Liberation Serif" w:hAnsi="Liberation Serif"/>
@@ -4012,65 +4282,7 @@
             <w:sz w:val="24"/>
             <w:szCs w:val="24"/>
           </w:rPr>
-        </w:r>
-      </w:ins>
-    </w:p>
-    <w:p>
-      <w:pPr>
-        <w:pStyle w:val="Normal"/>
-        <w:rPr>
-          <w:rFonts w:ascii="Liberation Serif" w:hAnsi="Liberation Serif"/>
-          <w:sz w:val="24"/>
-          <w:szCs w:val="24"/>
-        </w:rPr>
-      </w:pPr>
-      <w:ins w:id="185" w:author="tim " w:date="2014-11-22T18:54:00Z">
-        <w:r>
-          <w:rPr>
-            <w:rFonts w:ascii="Liberation Serif" w:hAnsi="Liberation Serif"/>
-            <w:sz w:val="24"/>
-            <w:szCs w:val="24"/>
-          </w:rPr>
-          <w:t>11. Line 256: “the density in the simulation”— better to say the true density to prevent</w:t>
-        </w:r>
-      </w:ins>
-    </w:p>
-    <w:p>
-      <w:pPr>
-        <w:pStyle w:val="Normal"/>
-        <w:rPr>
-          <w:rFonts w:ascii="Liberation Serif" w:hAnsi="Liberation Serif"/>
-          <w:sz w:val="24"/>
-          <w:szCs w:val="24"/>
-        </w:rPr>
-      </w:pPr>
-      <w:ins w:id="186" w:author="tim " w:date="2014-11-22T18:54:00Z">
-        <w:r>
-          <w:rPr>
-            <w:rFonts w:ascii="Liberation Serif" w:hAnsi="Liberation Serif"/>
-            <w:sz w:val="24"/>
-            <w:szCs w:val="24"/>
-          </w:rPr>
-          <w:t>confusion with the density estimated from the simulated data?</w:t>
-        </w:r>
-      </w:ins>
-    </w:p>
-    <w:p>
-      <w:pPr>
-        <w:pStyle w:val="Normal"/>
-        <w:rPr>
-          <w:rFonts w:ascii="Liberation Serif" w:hAnsi="Liberation Serif"/>
-          <w:sz w:val="24"/>
-          <w:szCs w:val="24"/>
-        </w:rPr>
-      </w:pPr>
-      <w:ins w:id="187" w:author="tim " w:date="2014-11-22T18:54:00Z">
-        <w:r>
-          <w:rPr>
-            <w:rFonts w:ascii="Liberation Serif" w:hAnsi="Liberation Serif"/>
-            <w:sz w:val="24"/>
-            <w:szCs w:val="24"/>
-          </w:rPr>
+          <w:t>Response:</w:t>
         </w:r>
       </w:ins>
     </w:p>
@@ -4085,7 +4297,7 @@
           <w:szCs w:val="24"/>
         </w:rPr>
       </w:pPr>
-      <w:ins w:id="188" w:author="tim " w:date="2014-11-22T18:54:00Z">
+      <w:ins w:id="201" w:author="tim " w:date="2014-11-22T18:54:00Z">
         <w:r>
           <w:rPr>
             <w:rFonts w:ascii="Liberation Serif" w:hAnsi="Liberation Serif"/>
@@ -4094,7 +4306,45 @@
             <w:sz w:val="24"/>
             <w:szCs w:val="24"/>
           </w:rPr>
-          <w:t>Response:</w:t>
+        </w:r>
+      </w:ins>
+    </w:p>
+    <w:p>
+      <w:pPr>
+        <w:pStyle w:val="Normal"/>
+        <w:rPr>
+          <w:rFonts w:ascii="Liberation Serif" w:hAnsi="Liberation Serif"/>
+          <w:sz w:val="24"/>
+          <w:szCs w:val="24"/>
+        </w:rPr>
+      </w:pPr>
+      <w:ins w:id="202" w:author="tim " w:date="2014-11-22T18:54:00Z">
+        <w:r>
+          <w:rPr>
+            <w:rFonts w:ascii="Liberation Serif" w:hAnsi="Liberation Serif"/>
+            <w:sz w:val="24"/>
+            <w:szCs w:val="24"/>
+          </w:rPr>
+          <w:t>13. Line 269: “real density” — perhaps use true density for consistency?</w:t>
+        </w:r>
+      </w:ins>
+    </w:p>
+    <w:p>
+      <w:pPr>
+        <w:pStyle w:val="Normal"/>
+        <w:rPr>
+          <w:rFonts w:ascii="Liberation Serif" w:hAnsi="Liberation Serif"/>
+          <w:sz w:val="24"/>
+          <w:szCs w:val="24"/>
+        </w:rPr>
+      </w:pPr>
+      <w:ins w:id="203" w:author="tim " w:date="2014-11-22T18:54:00Z">
+        <w:r>
+          <w:rPr>
+            <w:rFonts w:ascii="Liberation Serif" w:hAnsi="Liberation Serif"/>
+            <w:sz w:val="24"/>
+            <w:szCs w:val="24"/>
+          </w:rPr>
         </w:r>
       </w:ins>
     </w:p>
@@ -4109,7 +4359,7 @@
           <w:szCs w:val="24"/>
         </w:rPr>
       </w:pPr>
-      <w:ins w:id="189" w:author="tim " w:date="2014-11-22T18:54:00Z">
+      <w:ins w:id="204" w:author="tim " w:date="2014-11-22T18:54:00Z">
         <w:r>
           <w:rPr>
             <w:rFonts w:ascii="Liberation Serif" w:hAnsi="Liberation Serif"/>
@@ -4118,65 +4368,7 @@
             <w:sz w:val="24"/>
             <w:szCs w:val="24"/>
           </w:rPr>
-        </w:r>
-      </w:ins>
-    </w:p>
-    <w:p>
-      <w:pPr>
-        <w:pStyle w:val="Normal"/>
-        <w:rPr>
-          <w:rFonts w:ascii="Liberation Serif" w:hAnsi="Liberation Serif"/>
-          <w:sz w:val="24"/>
-          <w:szCs w:val="24"/>
-        </w:rPr>
-      </w:pPr>
-      <w:ins w:id="190" w:author="tim " w:date="2014-11-22T18:54:00Z">
-        <w:r>
-          <w:rPr>
-            <w:rFonts w:ascii="Liberation Serif" w:hAnsi="Liberation Serif"/>
-            <w:sz w:val="24"/>
-            <w:szCs w:val="24"/>
-          </w:rPr>
-          <w:t>12. Line 266: “we calculated how long the simulation needed to run. . .” — do you mean</w:t>
-        </w:r>
-      </w:ins>
-    </w:p>
-    <w:p>
-      <w:pPr>
-        <w:pStyle w:val="Normal"/>
-        <w:rPr>
-          <w:rFonts w:ascii="Liberation Serif" w:hAnsi="Liberation Serif"/>
-          <w:sz w:val="24"/>
-          <w:szCs w:val="24"/>
-        </w:rPr>
-      </w:pPr>
-      <w:ins w:id="191" w:author="tim " w:date="2014-11-22T18:54:00Z">
-        <w:r>
-          <w:rPr>
-            <w:rFonts w:ascii="Liberation Serif" w:hAnsi="Liberation Serif"/>
-            <w:sz w:val="24"/>
-            <w:szCs w:val="24"/>
-          </w:rPr>
-          <w:t>how long on average, as the formula applies to the expected number of encounters.</w:t>
-        </w:r>
-      </w:ins>
-    </w:p>
-    <w:p>
-      <w:pPr>
-        <w:pStyle w:val="Normal"/>
-        <w:rPr>
-          <w:rFonts w:ascii="Liberation Serif" w:hAnsi="Liberation Serif"/>
-          <w:sz w:val="24"/>
-          <w:szCs w:val="24"/>
-        </w:rPr>
-      </w:pPr>
-      <w:ins w:id="192" w:author="tim " w:date="2014-11-22T18:54:00Z">
-        <w:r>
-          <w:rPr>
-            <w:rFonts w:ascii="Liberation Serif" w:hAnsi="Liberation Serif"/>
-            <w:sz w:val="24"/>
-            <w:szCs w:val="24"/>
-          </w:rPr>
+          <w:t>Response:</w:t>
         </w:r>
       </w:ins>
     </w:p>
@@ -4191,7 +4383,7 @@
           <w:szCs w:val="24"/>
         </w:rPr>
       </w:pPr>
-      <w:ins w:id="193" w:author="tim " w:date="2014-11-22T18:54:00Z">
+      <w:ins w:id="205" w:author="tim " w:date="2014-11-22T18:54:00Z">
         <w:r>
           <w:rPr>
             <w:rFonts w:ascii="Liberation Serif" w:hAnsi="Liberation Serif"/>
@@ -4200,7 +4392,85 @@
             <w:sz w:val="24"/>
             <w:szCs w:val="24"/>
           </w:rPr>
-          <w:t>Response:</w:t>
+        </w:r>
+      </w:ins>
+    </w:p>
+    <w:p>
+      <w:pPr>
+        <w:pStyle w:val="Normal"/>
+        <w:rPr>
+          <w:rFonts w:ascii="Liberation Serif" w:hAnsi="Liberation Serif"/>
+          <w:sz w:val="24"/>
+          <w:szCs w:val="24"/>
+        </w:rPr>
+      </w:pPr>
+      <w:ins w:id="206" w:author="tim " w:date="2014-11-22T18:54:00Z">
+        <w:r>
+          <w:rPr>
+            <w:rFonts w:ascii="Liberation Serif" w:hAnsi="Liberation Serif"/>
+            <w:sz w:val="24"/>
+            <w:szCs w:val="24"/>
+          </w:rPr>
+          <w:t>14. Line 271: “compare the precision between capture numbers” — I think more detail is</w:t>
+        </w:r>
+      </w:ins>
+    </w:p>
+    <w:p>
+      <w:pPr>
+        <w:pStyle w:val="Normal"/>
+        <w:rPr>
+          <w:rFonts w:ascii="Liberation Serif" w:hAnsi="Liberation Serif"/>
+          <w:sz w:val="24"/>
+          <w:szCs w:val="24"/>
+        </w:rPr>
+      </w:pPr>
+      <w:ins w:id="207" w:author="tim " w:date="2014-11-22T18:54:00Z">
+        <w:r>
+          <w:rPr>
+            <w:rFonts w:ascii="Liberation Serif" w:hAnsi="Liberation Serif"/>
+            <w:sz w:val="24"/>
+            <w:szCs w:val="24"/>
+          </w:rPr>
+          <w:t>required: compare the precision of the density estimates from simulations with a differ-</w:t>
+        </w:r>
+      </w:ins>
+    </w:p>
+    <w:p>
+      <w:pPr>
+        <w:pStyle w:val="Normal"/>
+        <w:rPr>
+          <w:rFonts w:ascii="Liberation Serif" w:hAnsi="Liberation Serif"/>
+          <w:sz w:val="24"/>
+          <w:szCs w:val="24"/>
+        </w:rPr>
+      </w:pPr>
+      <w:ins w:id="208" w:author="tim " w:date="2014-11-22T18:54:00Z">
+        <w:r>
+          <w:rPr>
+            <w:rFonts w:ascii="Liberation Serif" w:hAnsi="Liberation Serif"/>
+            <w:sz w:val="24"/>
+            <w:szCs w:val="24"/>
+          </w:rPr>
+          <w:t>ent expected number of captures.</w:t>
+        </w:r>
+      </w:ins>
+    </w:p>
+    <w:p>
+      <w:pPr>
+        <w:pStyle w:val="Normal"/>
+        <w:rPr>
+          <w:rFonts w:ascii="Liberation Serif" w:hAnsi="Liberation Serif"/>
+          <w:sz w:val="24"/>
+          <w:szCs w:val="24"/>
+        </w:rPr>
+      </w:pPr>
+      <w:ins w:id="209" w:author="tim " w:date="2014-11-22T18:54:00Z">
+        <w:r>
+          <w:rPr>
+            <w:rFonts w:ascii="Liberation Serif" w:hAnsi="Liberation Serif"/>
+            <w:sz w:val="24"/>
+            <w:szCs w:val="24"/>
+          </w:rPr>
         </w:r>
       </w:ins>
     </w:p>
@@ -4215,7 +4485,7 @@
           <w:szCs w:val="24"/>
         </w:rPr>
       </w:pPr>
-      <w:ins w:id="194" w:author="tim " w:date="2014-11-22T18:54:00Z">
+      <w:ins w:id="210" w:author="tim " w:date="2014-11-22T18:54:00Z">
         <w:r>
           <w:rPr>
             <w:rFonts w:ascii="Liberation Serif" w:hAnsi="Liberation Serif"/>
@@ -4224,45 +4494,7 @@
             <w:sz w:val="24"/>
             <w:szCs w:val="24"/>
           </w:rPr>
-        </w:r>
-      </w:ins>
-    </w:p>
-    <w:p>
-      <w:pPr>
-        <w:pStyle w:val="Normal"/>
-        <w:rPr>
-          <w:rFonts w:ascii="Liberation Serif" w:hAnsi="Liberation Serif"/>
-          <w:sz w:val="24"/>
-          <w:szCs w:val="24"/>
-        </w:rPr>
-      </w:pPr>
-      <w:ins w:id="195" w:author="tim " w:date="2014-11-22T18:54:00Z">
-        <w:r>
-          <w:rPr>
-            <w:rFonts w:ascii="Liberation Serif" w:hAnsi="Liberation Serif"/>
-            <w:sz w:val="24"/>
-            <w:szCs w:val="24"/>
-          </w:rPr>
-          <w:t>13. Line 269: “real density” — perhaps use true density for consistency?</w:t>
-        </w:r>
-      </w:ins>
-    </w:p>
-    <w:p>
-      <w:pPr>
-        <w:pStyle w:val="Normal"/>
-        <w:rPr>
-          <w:rFonts w:ascii="Liberation Serif" w:hAnsi="Liberation Serif"/>
-          <w:sz w:val="24"/>
-          <w:szCs w:val="24"/>
-        </w:rPr>
-      </w:pPr>
-      <w:ins w:id="196" w:author="tim " w:date="2014-11-22T18:54:00Z">
-        <w:r>
-          <w:rPr>
-            <w:rFonts w:ascii="Liberation Serif" w:hAnsi="Liberation Serif"/>
-            <w:sz w:val="24"/>
-            <w:szCs w:val="24"/>
-          </w:rPr>
+          <w:t>Response:</w:t>
         </w:r>
       </w:ins>
     </w:p>
@@ -4277,7 +4509,7 @@
           <w:szCs w:val="24"/>
         </w:rPr>
       </w:pPr>
-      <w:ins w:id="197" w:author="tim " w:date="2014-11-22T18:54:00Z">
+      <w:ins w:id="211" w:author="tim " w:date="2014-11-22T18:54:00Z">
         <w:r>
           <w:rPr>
             <w:rFonts w:ascii="Liberation Serif" w:hAnsi="Liberation Serif"/>
@@ -4286,7 +4518,85 @@
             <w:sz w:val="24"/>
             <w:szCs w:val="24"/>
           </w:rPr>
-          <w:t>Response:</w:t>
+        </w:r>
+      </w:ins>
+    </w:p>
+    <w:p>
+      <w:pPr>
+        <w:pStyle w:val="Normal"/>
+        <w:rPr>
+          <w:rFonts w:ascii="Liberation Serif" w:hAnsi="Liberation Serif"/>
+          <w:sz w:val="24"/>
+          <w:szCs w:val="24"/>
+        </w:rPr>
+      </w:pPr>
+      <w:ins w:id="212" w:author="tim " w:date="2014-11-22T18:54:00Z">
+        <w:r>
+          <w:rPr>
+            <w:rFonts w:ascii="Liberation Serif" w:hAnsi="Liberation Serif"/>
+            <w:sz w:val="24"/>
+            <w:szCs w:val="24"/>
+          </w:rPr>
+          <w:t>15. Line 275: “using different amounts of time spent stationary” — should this not be the</w:t>
+        </w:r>
+      </w:ins>
+    </w:p>
+    <w:p>
+      <w:pPr>
+        <w:pStyle w:val="Normal"/>
+        <w:rPr>
+          <w:rFonts w:ascii="Liberation Serif" w:hAnsi="Liberation Serif"/>
+          <w:sz w:val="24"/>
+          <w:szCs w:val="24"/>
+        </w:rPr>
+      </w:pPr>
+      <w:ins w:id="213" w:author="tim " w:date="2014-11-22T18:54:00Z">
+        <w:r>
+          <w:rPr>
+            <w:rFonts w:ascii="Liberation Serif" w:hAnsi="Liberation Serif"/>
+            <w:sz w:val="24"/>
+            <w:szCs w:val="24"/>
+          </w:rPr>
+          <w:t>time spent stationary on average? (This applies to all other instances of “time spent</w:t>
+        </w:r>
+      </w:ins>
+    </w:p>
+    <w:p>
+      <w:pPr>
+        <w:pStyle w:val="Normal"/>
+        <w:rPr>
+          <w:rFonts w:ascii="Liberation Serif" w:hAnsi="Liberation Serif"/>
+          <w:sz w:val="24"/>
+          <w:szCs w:val="24"/>
+        </w:rPr>
+      </w:pPr>
+      <w:ins w:id="214" w:author="tim " w:date="2014-11-22T18:54:00Z">
+        <w:r>
+          <w:rPr>
+            <w:rFonts w:ascii="Liberation Serif" w:hAnsi="Liberation Serif"/>
+            <w:sz w:val="24"/>
+            <w:szCs w:val="24"/>
+          </w:rPr>
+          <w:t>stationary” in the paper.)</w:t>
+        </w:r>
+      </w:ins>
+    </w:p>
+    <w:p>
+      <w:pPr>
+        <w:pStyle w:val="Normal"/>
+        <w:rPr>
+          <w:rFonts w:ascii="Liberation Serif" w:hAnsi="Liberation Serif"/>
+          <w:sz w:val="24"/>
+          <w:szCs w:val="24"/>
+        </w:rPr>
+      </w:pPr>
+      <w:ins w:id="215" w:author="tim " w:date="2014-11-22T18:54:00Z">
+        <w:r>
+          <w:rPr>
+            <w:rFonts w:ascii="Liberation Serif" w:hAnsi="Liberation Serif"/>
+            <w:sz w:val="24"/>
+            <w:szCs w:val="24"/>
+          </w:rPr>
         </w:r>
       </w:ins>
     </w:p>
@@ -4301,7 +4611,7 @@
           <w:szCs w:val="24"/>
         </w:rPr>
       </w:pPr>
-      <w:ins w:id="198" w:author="tim " w:date="2014-11-22T18:54:00Z">
+      <w:ins w:id="216" w:author="tim " w:date="2014-11-22T18:54:00Z">
         <w:r>
           <w:rPr>
             <w:rFonts w:ascii="Liberation Serif" w:hAnsi="Liberation Serif"/>
@@ -4310,85 +4620,7 @@
             <w:sz w:val="24"/>
             <w:szCs w:val="24"/>
           </w:rPr>
-        </w:r>
-      </w:ins>
-    </w:p>
-    <w:p>
-      <w:pPr>
-        <w:pStyle w:val="Normal"/>
-        <w:rPr>
-          <w:rFonts w:ascii="Liberation Serif" w:hAnsi="Liberation Serif"/>
-          <w:sz w:val="24"/>
-          <w:szCs w:val="24"/>
-        </w:rPr>
-      </w:pPr>
-      <w:ins w:id="199" w:author="tim " w:date="2014-11-22T18:54:00Z">
-        <w:r>
-          <w:rPr>
-            <w:rFonts w:ascii="Liberation Serif" w:hAnsi="Liberation Serif"/>
-            <w:sz w:val="24"/>
-            <w:szCs w:val="24"/>
-          </w:rPr>
-          <w:t>14. Line 271: “compare the precision between capture numbers” — I think more detail is</w:t>
-        </w:r>
-      </w:ins>
-    </w:p>
-    <w:p>
-      <w:pPr>
-        <w:pStyle w:val="Normal"/>
-        <w:rPr>
-          <w:rFonts w:ascii="Liberation Serif" w:hAnsi="Liberation Serif"/>
-          <w:sz w:val="24"/>
-          <w:szCs w:val="24"/>
-        </w:rPr>
-      </w:pPr>
-      <w:ins w:id="200" w:author="tim " w:date="2014-11-22T18:54:00Z">
-        <w:r>
-          <w:rPr>
-            <w:rFonts w:ascii="Liberation Serif" w:hAnsi="Liberation Serif"/>
-            <w:sz w:val="24"/>
-            <w:szCs w:val="24"/>
-          </w:rPr>
-          <w:t>required: compare the precision of the density estimates from simulations with a differ-</w:t>
-        </w:r>
-      </w:ins>
-    </w:p>
-    <w:p>
-      <w:pPr>
-        <w:pStyle w:val="Normal"/>
-        <w:rPr>
-          <w:rFonts w:ascii="Liberation Serif" w:hAnsi="Liberation Serif"/>
-          <w:sz w:val="24"/>
-          <w:szCs w:val="24"/>
-        </w:rPr>
-      </w:pPr>
-      <w:ins w:id="201" w:author="tim " w:date="2014-11-22T18:54:00Z">
-        <w:r>
-          <w:rPr>
-            <w:rFonts w:ascii="Liberation Serif" w:hAnsi="Liberation Serif"/>
-            <w:sz w:val="24"/>
-            <w:szCs w:val="24"/>
-          </w:rPr>
-          <w:t>ent expected number of captures.</w:t>
-        </w:r>
-      </w:ins>
-    </w:p>
-    <w:p>
-      <w:pPr>
-        <w:pStyle w:val="Normal"/>
-        <w:rPr>
-          <w:rFonts w:ascii="Liberation Serif" w:hAnsi="Liberation Serif"/>
-          <w:sz w:val="24"/>
-          <w:szCs w:val="24"/>
-        </w:rPr>
-      </w:pPr>
-      <w:ins w:id="202" w:author="tim " w:date="2014-11-22T18:54:00Z">
-        <w:r>
-          <w:rPr>
-            <w:rFonts w:ascii="Liberation Serif" w:hAnsi="Liberation Serif"/>
-            <w:sz w:val="24"/>
-            <w:szCs w:val="24"/>
-          </w:rPr>
+          <w:t>Response:</w:t>
         </w:r>
       </w:ins>
     </w:p>
@@ -4403,7 +4635,7 @@
           <w:szCs w:val="24"/>
         </w:rPr>
       </w:pPr>
-      <w:ins w:id="203" w:author="tim " w:date="2014-11-22T18:54:00Z">
+      <w:ins w:id="217" w:author="tim " w:date="2014-11-22T18:54:00Z">
         <w:r>
           <w:rPr>
             <w:rFonts w:ascii="Liberation Serif" w:hAnsi="Liberation Serif"/>
@@ -4412,7 +4644,85 @@
             <w:sz w:val="24"/>
             <w:szCs w:val="24"/>
           </w:rPr>
-          <w:t>Response:</w:t>
+        </w:r>
+      </w:ins>
+    </w:p>
+    <w:p>
+      <w:pPr>
+        <w:pStyle w:val="Normal"/>
+        <w:rPr>
+          <w:rFonts w:ascii="Liberation Serif" w:hAnsi="Liberation Serif"/>
+          <w:sz w:val="24"/>
+          <w:szCs w:val="24"/>
+        </w:rPr>
+      </w:pPr>
+      <w:ins w:id="218" w:author="tim " w:date="2014-11-22T18:54:00Z">
+        <w:r>
+          <w:rPr>
+            <w:rFonts w:ascii="Liberation Serif" w:hAnsi="Liberation Serif"/>
+            <w:sz w:val="24"/>
+            <w:szCs w:val="24"/>
+          </w:rPr>
+          <w:t>16. Line 338: “the sum of the average animal velocity and the sensor velocity” — could be</w:t>
+        </w:r>
+      </w:ins>
+    </w:p>
+    <w:p>
+      <w:pPr>
+        <w:pStyle w:val="Normal"/>
+        <w:rPr>
+          <w:rFonts w:ascii="Liberation Serif" w:hAnsi="Liberation Serif"/>
+          <w:sz w:val="24"/>
+          <w:szCs w:val="24"/>
+        </w:rPr>
+      </w:pPr>
+      <w:ins w:id="219" w:author="tim " w:date="2014-11-22T18:54:00Z">
+        <w:r>
+          <w:rPr>
+            <w:rFonts w:ascii="Liberation Serif" w:hAnsi="Liberation Serif"/>
+            <w:sz w:val="24"/>
+            <w:szCs w:val="24"/>
+          </w:rPr>
+          <w:t>clearer? It is the average animal velocity (averaged over all bearings) relative to a single</w:t>
+        </w:r>
+      </w:ins>
+    </w:p>
+    <w:p>
+      <w:pPr>
+        <w:pStyle w:val="Normal"/>
+        <w:rPr>
+          <w:rFonts w:ascii="Liberation Serif" w:hAnsi="Liberation Serif"/>
+          <w:sz w:val="24"/>
+          <w:szCs w:val="24"/>
+        </w:rPr>
+      </w:pPr>
+      <w:ins w:id="220" w:author="tim " w:date="2014-11-22T18:54:00Z">
+        <w:r>
+          <w:rPr>
+            <w:rFonts w:ascii="Liberation Serif" w:hAnsi="Liberation Serif"/>
+            <w:sz w:val="24"/>
+            <w:szCs w:val="24"/>
+          </w:rPr>
+          <w:t>(animal or sensor) focal individual (Hutchinson and Waser, 2007).</w:t>
+        </w:r>
+      </w:ins>
+    </w:p>
+    <w:p>
+      <w:pPr>
+        <w:pStyle w:val="Normal"/>
+        <w:rPr>
+          <w:rFonts w:ascii="Liberation Serif" w:hAnsi="Liberation Serif"/>
+          <w:sz w:val="24"/>
+          <w:szCs w:val="24"/>
+        </w:rPr>
+      </w:pPr>
+      <w:ins w:id="221" w:author="tim " w:date="2014-11-22T18:54:00Z">
+        <w:r>
+          <w:rPr>
+            <w:rFonts w:ascii="Liberation Serif" w:hAnsi="Liberation Serif"/>
+            <w:sz w:val="24"/>
+            <w:szCs w:val="24"/>
+          </w:rPr>
         </w:r>
       </w:ins>
     </w:p>
@@ -4427,7 +4737,7 @@
           <w:szCs w:val="24"/>
         </w:rPr>
       </w:pPr>
-      <w:ins w:id="204" w:author="tim " w:date="2014-11-22T18:54:00Z">
+      <w:ins w:id="222" w:author="tim " w:date="2014-11-22T18:54:00Z">
         <w:r>
           <w:rPr>
             <w:rFonts w:ascii="Liberation Serif" w:hAnsi="Liberation Serif"/>
@@ -4436,85 +4746,7 @@
             <w:sz w:val="24"/>
             <w:szCs w:val="24"/>
           </w:rPr>
-        </w:r>
-      </w:ins>
-    </w:p>
-    <w:p>
-      <w:pPr>
-        <w:pStyle w:val="Normal"/>
-        <w:rPr>
-          <w:rFonts w:ascii="Liberation Serif" w:hAnsi="Liberation Serif"/>
-          <w:sz w:val="24"/>
-          <w:szCs w:val="24"/>
-        </w:rPr>
-      </w:pPr>
-      <w:ins w:id="205" w:author="tim " w:date="2014-11-22T18:54:00Z">
-        <w:r>
-          <w:rPr>
-            <w:rFonts w:ascii="Liberation Serif" w:hAnsi="Liberation Serif"/>
-            <w:sz w:val="24"/>
-            <w:szCs w:val="24"/>
-          </w:rPr>
-          <w:t>15. Line 275: “using different amounts of time spent stationary” — should this not be the</w:t>
-        </w:r>
-      </w:ins>
-    </w:p>
-    <w:p>
-      <w:pPr>
-        <w:pStyle w:val="Normal"/>
-        <w:rPr>
-          <w:rFonts w:ascii="Liberation Serif" w:hAnsi="Liberation Serif"/>
-          <w:sz w:val="24"/>
-          <w:szCs w:val="24"/>
-        </w:rPr>
-      </w:pPr>
-      <w:ins w:id="206" w:author="tim " w:date="2014-11-22T18:54:00Z">
-        <w:r>
-          <w:rPr>
-            <w:rFonts w:ascii="Liberation Serif" w:hAnsi="Liberation Serif"/>
-            <w:sz w:val="24"/>
-            <w:szCs w:val="24"/>
-          </w:rPr>
-          <w:t>time spent stationary on average? (This applies to all other instances of “time spent</w:t>
-        </w:r>
-      </w:ins>
-    </w:p>
-    <w:p>
-      <w:pPr>
-        <w:pStyle w:val="Normal"/>
-        <w:rPr>
-          <w:rFonts w:ascii="Liberation Serif" w:hAnsi="Liberation Serif"/>
-          <w:sz w:val="24"/>
-          <w:szCs w:val="24"/>
-        </w:rPr>
-      </w:pPr>
-      <w:ins w:id="207" w:author="tim " w:date="2014-11-22T18:54:00Z">
-        <w:r>
-          <w:rPr>
-            <w:rFonts w:ascii="Liberation Serif" w:hAnsi="Liberation Serif"/>
-            <w:sz w:val="24"/>
-            <w:szCs w:val="24"/>
-          </w:rPr>
-          <w:t>stationary” in the paper.)</w:t>
-        </w:r>
-      </w:ins>
-    </w:p>
-    <w:p>
-      <w:pPr>
-        <w:pStyle w:val="Normal"/>
-        <w:rPr>
-          <w:rFonts w:ascii="Liberation Serif" w:hAnsi="Liberation Serif"/>
-          <w:sz w:val="24"/>
-          <w:szCs w:val="24"/>
-        </w:rPr>
-      </w:pPr>
-      <w:ins w:id="208" w:author="tim " w:date="2014-11-22T18:54:00Z">
-        <w:r>
-          <w:rPr>
-            <w:rFonts w:ascii="Liberation Serif" w:hAnsi="Liberation Serif"/>
-            <w:sz w:val="24"/>
-            <w:szCs w:val="24"/>
-          </w:rPr>
+          <w:t>Response:</w:t>
         </w:r>
       </w:ins>
     </w:p>
@@ -4529,7 +4761,7 @@
           <w:szCs w:val="24"/>
         </w:rPr>
       </w:pPr>
-      <w:ins w:id="209" w:author="tim " w:date="2014-11-22T18:54:00Z">
+      <w:ins w:id="223" w:author="tim " w:date="2014-11-22T18:54:00Z">
         <w:r>
           <w:rPr>
             <w:rFonts w:ascii="Liberation Serif" w:hAnsi="Liberation Serif"/>
@@ -4538,7 +4770,65 @@
             <w:sz w:val="24"/>
             <w:szCs w:val="24"/>
           </w:rPr>
-          <w:t>Response:</w:t>
+        </w:r>
+      </w:ins>
+    </w:p>
+    <w:p>
+      <w:pPr>
+        <w:pStyle w:val="Normal"/>
+        <w:rPr>
+          <w:rFonts w:ascii="Liberation Serif" w:hAnsi="Liberation Serif"/>
+          <w:sz w:val="24"/>
+          <w:szCs w:val="24"/>
+        </w:rPr>
+      </w:pPr>
+      <w:ins w:id="224" w:author="tim " w:date="2014-11-22T18:54:00Z">
+        <w:r>
+          <w:rPr>
+            <w:rFonts w:ascii="Liberation Serif" w:hAnsi="Liberation Serif"/>
+            <w:sz w:val="24"/>
+            <w:szCs w:val="24"/>
+          </w:rPr>
+          <w:t>17. Lines 388–395: you begin by saying accuracy may be affected by the interaction between the movement model and detection zone, then end saying the opposite, in</w:t>
+        </w:r>
+      </w:ins>
+    </w:p>
+    <w:p>
+      <w:pPr>
+        <w:pStyle w:val="Normal"/>
+        <w:rPr>
+          <w:rFonts w:ascii="Liberation Serif" w:hAnsi="Liberation Serif"/>
+          <w:sz w:val="24"/>
+          <w:szCs w:val="24"/>
+        </w:rPr>
+      </w:pPr>
+      <w:ins w:id="225" w:author="tim " w:date="2014-11-22T18:54:00Z">
+        <w:r>
+          <w:rPr>
+            <w:rFonts w:ascii="Liberation Serif" w:hAnsi="Liberation Serif"/>
+            <w:sz w:val="24"/>
+            <w:szCs w:val="24"/>
+          </w:rPr>
+          <w:t>brackets.</w:t>
+        </w:r>
+      </w:ins>
+    </w:p>
+    <w:p>
+      <w:pPr>
+        <w:pStyle w:val="Normal"/>
+        <w:rPr>
+          <w:rFonts w:ascii="Liberation Serif" w:hAnsi="Liberation Serif"/>
+          <w:sz w:val="24"/>
+          <w:szCs w:val="24"/>
+        </w:rPr>
+      </w:pPr>
+      <w:ins w:id="226" w:author="tim " w:date="2014-11-22T18:54:00Z">
+        <w:r>
+          <w:rPr>
+            <w:rFonts w:ascii="Liberation Serif" w:hAnsi="Liberation Serif"/>
+            <w:sz w:val="24"/>
+            <w:szCs w:val="24"/>
+          </w:rPr>
         </w:r>
       </w:ins>
     </w:p>
@@ -4553,7 +4843,7 @@
           <w:szCs w:val="24"/>
         </w:rPr>
       </w:pPr>
-      <w:ins w:id="210" w:author="tim " w:date="2014-11-22T18:54:00Z">
+      <w:ins w:id="227" w:author="tim " w:date="2014-11-22T18:54:00Z">
         <w:r>
           <w:rPr>
             <w:rFonts w:ascii="Liberation Serif" w:hAnsi="Liberation Serif"/>
@@ -4562,91 +4852,14 @@
             <w:sz w:val="24"/>
             <w:szCs w:val="24"/>
           </w:rPr>
-        </w:r>
-      </w:ins>
-    </w:p>
-    <w:p>
-      <w:pPr>
-        <w:pStyle w:val="Normal"/>
-        <w:rPr>
-          <w:rFonts w:ascii="Liberation Serif" w:hAnsi="Liberation Serif"/>
-          <w:sz w:val="24"/>
-          <w:szCs w:val="24"/>
-        </w:rPr>
-      </w:pPr>
-      <w:ins w:id="211" w:author="tim " w:date="2014-11-22T18:54:00Z">
-        <w:r>
-          <w:rPr>
-            <w:rFonts w:ascii="Liberation Serif" w:hAnsi="Liberation Serif"/>
-            <w:sz w:val="24"/>
-            <w:szCs w:val="24"/>
-          </w:rPr>
-          <w:t>16. Line 338: “the sum of the average animal velocity and the sensor velocity” — could be</w:t>
-        </w:r>
-      </w:ins>
-    </w:p>
-    <w:p>
-      <w:pPr>
-        <w:pStyle w:val="Normal"/>
-        <w:rPr>
-          <w:rFonts w:ascii="Liberation Serif" w:hAnsi="Liberation Serif"/>
-          <w:sz w:val="24"/>
-          <w:szCs w:val="24"/>
-        </w:rPr>
-      </w:pPr>
-      <w:ins w:id="212" w:author="tim " w:date="2014-11-22T18:54:00Z">
-        <w:r>
-          <w:rPr>
-            <w:rFonts w:ascii="Liberation Serif" w:hAnsi="Liberation Serif"/>
-            <w:sz w:val="24"/>
-            <w:szCs w:val="24"/>
-          </w:rPr>
-          <w:t>clearer? It is the average animal velocity (averaged over all bearings) relative to a single</w:t>
-        </w:r>
-      </w:ins>
-    </w:p>
-    <w:p>
-      <w:pPr>
-        <w:pStyle w:val="Normal"/>
-        <w:rPr>
-          <w:rFonts w:ascii="Liberation Serif" w:hAnsi="Liberation Serif"/>
-          <w:sz w:val="24"/>
-          <w:szCs w:val="24"/>
-        </w:rPr>
-      </w:pPr>
-      <w:ins w:id="213" w:author="tim " w:date="2014-11-22T18:54:00Z">
-        <w:r>
-          <w:rPr>
-            <w:rFonts w:ascii="Liberation Serif" w:hAnsi="Liberation Serif"/>
-            <w:sz w:val="24"/>
-            <w:szCs w:val="24"/>
-          </w:rPr>
-          <w:t>(animal or sensor) focal individual (Hutchinson and Waser, 2007).</w:t>
-        </w:r>
-      </w:ins>
-    </w:p>
-    <w:p>
-      <w:pPr>
-        <w:pStyle w:val="Normal"/>
-        <w:rPr>
-          <w:rFonts w:ascii="Liberation Serif" w:hAnsi="Liberation Serif"/>
-          <w:sz w:val="24"/>
-          <w:szCs w:val="24"/>
-        </w:rPr>
-      </w:pPr>
-      <w:ins w:id="214" w:author="tim " w:date="2014-11-22T18:54:00Z">
-        <w:r>
-          <w:rPr>
-            <w:rFonts w:ascii="Liberation Serif" w:hAnsi="Liberation Serif"/>
-            <w:sz w:val="24"/>
-            <w:szCs w:val="24"/>
-          </w:rPr>
-        </w:r>
-      </w:ins>
-    </w:p>
-    <w:p>
-      <w:pPr>
-        <w:pStyle w:val="Normal"/>
+          <w:t>Response:</w:t>
+        </w:r>
+      </w:ins>
+    </w:p>
+    <w:p>
+      <w:pPr>
+        <w:pStyle w:val="Normal"/>
+        <w:pageBreakBefore/>
         <w:rPr>
           <w:rFonts w:ascii="Liberation Serif" w:hAnsi="Liberation Serif"/>
           <w:b/>
@@ -4655,7 +4868,7 @@
           <w:szCs w:val="24"/>
         </w:rPr>
       </w:pPr>
-      <w:ins w:id="215" w:author="tim " w:date="2014-11-22T18:54:00Z">
+      <w:ins w:id="228" w:author="tim " w:date="2014-11-22T18:54:00Z">
         <w:r>
           <w:rPr>
             <w:rFonts w:ascii="Liberation Serif" w:hAnsi="Liberation Serif"/>
@@ -4664,7 +4877,45 @@
             <w:sz w:val="24"/>
             <w:szCs w:val="24"/>
           </w:rPr>
-          <w:t>Response:</w:t>
+        </w:r>
+      </w:ins>
+    </w:p>
+    <w:p>
+      <w:pPr>
+        <w:pStyle w:val="Normal"/>
+        <w:rPr>
+          <w:rFonts w:ascii="Liberation Serif" w:hAnsi="Liberation Serif"/>
+          <w:sz w:val="24"/>
+          <w:szCs w:val="24"/>
+        </w:rPr>
+      </w:pPr>
+      <w:ins w:id="229" w:author="tim " w:date="2014-11-22T18:54:00Z">
+        <w:r>
+          <w:rPr>
+            <w:rFonts w:ascii="Liberation Serif" w:hAnsi="Liberation Serif"/>
+            <w:sz w:val="24"/>
+            <w:szCs w:val="24"/>
+          </w:rPr>
+          <w:t>18. Line 411: “entire world”— better to say study area?</w:t>
+        </w:r>
+      </w:ins>
+    </w:p>
+    <w:p>
+      <w:pPr>
+        <w:pStyle w:val="Normal"/>
+        <w:rPr>
+          <w:rFonts w:ascii="Liberation Serif" w:hAnsi="Liberation Serif"/>
+          <w:sz w:val="24"/>
+          <w:szCs w:val="24"/>
+        </w:rPr>
+      </w:pPr>
+      <w:ins w:id="230" w:author="tim " w:date="2014-11-22T18:54:00Z">
+        <w:r>
+          <w:rPr>
+            <w:rFonts w:ascii="Liberation Serif" w:hAnsi="Liberation Serif"/>
+            <w:sz w:val="24"/>
+            <w:szCs w:val="24"/>
+          </w:rPr>
         </w:r>
       </w:ins>
     </w:p>
@@ -4679,7 +4930,7 @@
           <w:szCs w:val="24"/>
         </w:rPr>
       </w:pPr>
-      <w:ins w:id="216" w:author="tim " w:date="2014-11-22T18:54:00Z">
+      <w:ins w:id="231" w:author="tim " w:date="2014-11-22T18:54:00Z">
         <w:r>
           <w:rPr>
             <w:rFonts w:ascii="Liberation Serif" w:hAnsi="Liberation Serif"/>
@@ -4688,65 +4939,7 @@
             <w:sz w:val="24"/>
             <w:szCs w:val="24"/>
           </w:rPr>
-        </w:r>
-      </w:ins>
-    </w:p>
-    <w:p>
-      <w:pPr>
-        <w:pStyle w:val="Normal"/>
-        <w:rPr>
-          <w:rFonts w:ascii="Liberation Serif" w:hAnsi="Liberation Serif"/>
-          <w:sz w:val="24"/>
-          <w:szCs w:val="24"/>
-        </w:rPr>
-      </w:pPr>
-      <w:ins w:id="217" w:author="tim " w:date="2014-11-22T18:54:00Z">
-        <w:r>
-          <w:rPr>
-            <w:rFonts w:ascii="Liberation Serif" w:hAnsi="Liberation Serif"/>
-            <w:sz w:val="24"/>
-            <w:szCs w:val="24"/>
-          </w:rPr>
-          <w:t>17. Lines 388–395: you begin by saying accuracy may be affected by the interaction between the movement model and detection zone, then end saying the opposite, in</w:t>
-        </w:r>
-      </w:ins>
-    </w:p>
-    <w:p>
-      <w:pPr>
-        <w:pStyle w:val="Normal"/>
-        <w:rPr>
-          <w:rFonts w:ascii="Liberation Serif" w:hAnsi="Liberation Serif"/>
-          <w:sz w:val="24"/>
-          <w:szCs w:val="24"/>
-        </w:rPr>
-      </w:pPr>
-      <w:ins w:id="218" w:author="tim " w:date="2014-11-22T18:54:00Z">
-        <w:r>
-          <w:rPr>
-            <w:rFonts w:ascii="Liberation Serif" w:hAnsi="Liberation Serif"/>
-            <w:sz w:val="24"/>
-            <w:szCs w:val="24"/>
-          </w:rPr>
-          <w:t>brackets.</w:t>
-        </w:r>
-      </w:ins>
-    </w:p>
-    <w:p>
-      <w:pPr>
-        <w:pStyle w:val="Normal"/>
-        <w:rPr>
-          <w:rFonts w:ascii="Liberation Serif" w:hAnsi="Liberation Serif"/>
-          <w:sz w:val="24"/>
-          <w:szCs w:val="24"/>
-        </w:rPr>
-      </w:pPr>
-      <w:ins w:id="219" w:author="tim " w:date="2014-11-22T18:54:00Z">
-        <w:r>
-          <w:rPr>
-            <w:rFonts w:ascii="Liberation Serif" w:hAnsi="Liberation Serif"/>
-            <w:sz w:val="24"/>
-            <w:szCs w:val="24"/>
-          </w:rPr>
+          <w:t>Response:</w:t>
         </w:r>
       </w:ins>
     </w:p>
@@ -4761,7 +4954,7 @@
           <w:szCs w:val="24"/>
         </w:rPr>
       </w:pPr>
-      <w:ins w:id="220" w:author="tim " w:date="2014-11-22T18:54:00Z">
+      <w:ins w:id="232" w:author="tim " w:date="2014-11-22T18:54:00Z">
         <w:r>
           <w:rPr>
             <w:rFonts w:ascii="Liberation Serif" w:hAnsi="Liberation Serif"/>
@@ -4770,14 +4963,71 @@
             <w:sz w:val="24"/>
             <w:szCs w:val="24"/>
           </w:rPr>
-          <w:t>Response:</w:t>
-        </w:r>
-      </w:ins>
-    </w:p>
-    <w:p>
-      <w:pPr>
-        <w:pStyle w:val="Normal"/>
-        <w:pageBreakBefore/>
+        </w:r>
+      </w:ins>
+    </w:p>
+    <w:p>
+      <w:pPr>
+        <w:pStyle w:val="Normal"/>
+        <w:rPr>
+          <w:rFonts w:ascii="Liberation Serif" w:hAnsi="Liberation Serif"/>
+          <w:sz w:val="24"/>
+          <w:szCs w:val="24"/>
+        </w:rPr>
+      </w:pPr>
+      <w:ins w:id="233" w:author="tim " w:date="2014-11-22T18:54:00Z">
+        <w:r>
+          <w:rPr>
+            <w:rFonts w:ascii="Liberation Serif" w:hAnsi="Liberation Serif"/>
+            <w:sz w:val="24"/>
+            <w:szCs w:val="24"/>
+          </w:rPr>
+          <w:t>19. Line 416: “The distance travelled for an animal was assumed to be 40 km day −1 ”—</w:t>
+        </w:r>
+      </w:ins>
+    </w:p>
+    <w:p>
+      <w:pPr>
+        <w:pStyle w:val="Normal"/>
+        <w:rPr>
+          <w:rFonts w:ascii="Liberation Serif" w:hAnsi="Liberation Serif"/>
+          <w:sz w:val="24"/>
+          <w:szCs w:val="24"/>
+        </w:rPr>
+      </w:pPr>
+      <w:ins w:id="234" w:author="tim " w:date="2014-11-22T18:54:00Z">
+        <w:r>
+          <w:rPr>
+            <w:rFonts w:ascii="Liberation Serif" w:hAnsi="Liberation Serif"/>
+            <w:sz w:val="24"/>
+            <w:szCs w:val="24"/>
+          </w:rPr>
+          <w:t>technically 40 km day −1 is a speed, also isn’t this the average distance per day?</w:t>
+        </w:r>
+      </w:ins>
+    </w:p>
+    <w:p>
+      <w:pPr>
+        <w:pStyle w:val="Normal"/>
+        <w:rPr>
+          <w:rFonts w:ascii="Liberation Serif" w:hAnsi="Liberation Serif"/>
+          <w:sz w:val="24"/>
+          <w:szCs w:val="24"/>
+        </w:rPr>
+      </w:pPr>
+      <w:ins w:id="235" w:author="tim " w:date="2014-11-22T18:54:00Z">
+        <w:r>
+          <w:rPr>
+            <w:rFonts w:ascii="Liberation Serif" w:hAnsi="Liberation Serif"/>
+            <w:sz w:val="24"/>
+            <w:szCs w:val="24"/>
+          </w:rPr>
+        </w:r>
+      </w:ins>
+    </w:p>
+    <w:p>
+      <w:pPr>
+        <w:pStyle w:val="Normal"/>
         <w:rPr>
           <w:rFonts w:ascii="Liberation Serif" w:hAnsi="Liberation Serif"/>
           <w:b/>
@@ -4786,7 +5036,7 @@
           <w:szCs w:val="24"/>
         </w:rPr>
       </w:pPr>
-      <w:ins w:id="221" w:author="tim " w:date="2014-11-22T18:54:00Z">
+      <w:ins w:id="236" w:author="tim " w:date="2014-11-22T18:54:00Z">
         <w:r>
           <w:rPr>
             <w:rFonts w:ascii="Liberation Serif" w:hAnsi="Liberation Serif"/>
@@ -4795,51 +5045,14 @@
             <w:sz w:val="24"/>
             <w:szCs w:val="24"/>
           </w:rPr>
-        </w:r>
-      </w:ins>
-    </w:p>
-    <w:p>
-      <w:pPr>
-        <w:pStyle w:val="Normal"/>
-        <w:rPr>
-          <w:rFonts w:ascii="Liberation Serif" w:hAnsi="Liberation Serif"/>
-          <w:sz w:val="24"/>
-          <w:szCs w:val="24"/>
-        </w:rPr>
-      </w:pPr>
-      <w:ins w:id="222" w:author="tim " w:date="2014-11-22T18:54:00Z">
-        <w:r>
-          <w:rPr>
-            <w:rFonts w:ascii="Liberation Serif" w:hAnsi="Liberation Serif"/>
-            <w:sz w:val="24"/>
-            <w:szCs w:val="24"/>
-          </w:rPr>
-          <w:t>18. Line 411: “entire world”— better to say study area?</w:t>
-        </w:r>
-      </w:ins>
-    </w:p>
-    <w:p>
-      <w:pPr>
-        <w:pStyle w:val="Normal"/>
-        <w:rPr>
-          <w:rFonts w:ascii="Liberation Serif" w:hAnsi="Liberation Serif"/>
-          <w:sz w:val="24"/>
-          <w:szCs w:val="24"/>
-        </w:rPr>
-      </w:pPr>
-      <w:ins w:id="223" w:author="tim " w:date="2014-11-22T18:54:00Z">
-        <w:r>
-          <w:rPr>
-            <w:rFonts w:ascii="Liberation Serif" w:hAnsi="Liberation Serif"/>
-            <w:sz w:val="24"/>
-            <w:szCs w:val="24"/>
-          </w:rPr>
-        </w:r>
-      </w:ins>
-    </w:p>
-    <w:p>
-      <w:pPr>
-        <w:pStyle w:val="Normal"/>
+          <w:t>Response:</w:t>
+        </w:r>
+      </w:ins>
+    </w:p>
+    <w:p>
+      <w:pPr>
+        <w:pStyle w:val="Normal"/>
+        <w:pageBreakBefore/>
         <w:rPr>
           <w:rFonts w:ascii="Liberation Serif" w:hAnsi="Liberation Serif"/>
           <w:b/>
@@ -4848,7 +5061,7 @@
           <w:szCs w:val="24"/>
         </w:rPr>
       </w:pPr>
-      <w:ins w:id="224" w:author="tim " w:date="2014-11-22T18:54:00Z">
+      <w:ins w:id="237" w:author="tim " w:date="2014-11-22T18:54:00Z">
         <w:r>
           <w:rPr>
             <w:rFonts w:ascii="Liberation Serif" w:hAnsi="Liberation Serif"/>
@@ -4866,275 +5079,144 @@
         <w:pStyle w:val="Normal"/>
         <w:rPr>
           <w:rFonts w:ascii="Liberation Serif" w:hAnsi="Liberation Serif"/>
-          <w:b/>
-          <w:bCs/>
-          <w:sz w:val="24"/>
-          <w:szCs w:val="24"/>
-        </w:rPr>
-      </w:pPr>
-      <w:ins w:id="225" w:author="tim " w:date="2014-11-22T18:54:00Z">
-        <w:r>
-          <w:rPr>
-            <w:rFonts w:ascii="Liberation Serif" w:hAnsi="Liberation Serif"/>
-            <w:b/>
-            <w:bCs/>
-            <w:sz w:val="24"/>
-            <w:szCs w:val="24"/>
-          </w:rPr>
-        </w:r>
-      </w:ins>
-    </w:p>
-    <w:p>
-      <w:pPr>
-        <w:pStyle w:val="Normal"/>
-        <w:rPr>
-          <w:rFonts w:ascii="Liberation Serif" w:hAnsi="Liberation Serif"/>
-          <w:sz w:val="24"/>
-          <w:szCs w:val="24"/>
-        </w:rPr>
-      </w:pPr>
-      <w:ins w:id="226" w:author="tim " w:date="2014-11-22T18:54:00Z">
-        <w:r>
-          <w:rPr>
-            <w:rFonts w:ascii="Liberation Serif" w:hAnsi="Liberation Serif"/>
-            <w:sz w:val="24"/>
-            <w:szCs w:val="24"/>
-          </w:rPr>
-          <w:t>19. Line 416: “The distance travelled for an animal was assumed to be 40 km day −1 ”—</w:t>
-        </w:r>
-      </w:ins>
-    </w:p>
-    <w:p>
-      <w:pPr>
-        <w:pStyle w:val="Normal"/>
-        <w:rPr>
-          <w:rFonts w:ascii="Liberation Serif" w:hAnsi="Liberation Serif"/>
-          <w:sz w:val="24"/>
-          <w:szCs w:val="24"/>
-        </w:rPr>
-      </w:pPr>
-      <w:ins w:id="227" w:author="tim " w:date="2014-11-22T18:54:00Z">
-        <w:r>
-          <w:rPr>
-            <w:rFonts w:ascii="Liberation Serif" w:hAnsi="Liberation Serif"/>
-            <w:sz w:val="24"/>
-            <w:szCs w:val="24"/>
-          </w:rPr>
-          <w:t>technically 40 km day −1 is a speed, also isn’t this the average distance per day?</w:t>
-        </w:r>
-      </w:ins>
-    </w:p>
-    <w:p>
-      <w:pPr>
-        <w:pStyle w:val="Normal"/>
-        <w:rPr>
-          <w:rFonts w:ascii="Liberation Serif" w:hAnsi="Liberation Serif"/>
-          <w:sz w:val="24"/>
-          <w:szCs w:val="24"/>
-        </w:rPr>
-      </w:pPr>
-      <w:ins w:id="228" w:author="tim " w:date="2014-11-22T18:54:00Z">
-        <w:r>
-          <w:rPr>
-            <w:rFonts w:ascii="Liberation Serif" w:hAnsi="Liberation Serif"/>
-            <w:sz w:val="24"/>
-            <w:szCs w:val="24"/>
-          </w:rPr>
-        </w:r>
-      </w:ins>
-    </w:p>
-    <w:p>
-      <w:pPr>
-        <w:pStyle w:val="Normal"/>
-        <w:rPr>
-          <w:rFonts w:ascii="Liberation Serif" w:hAnsi="Liberation Serif"/>
-          <w:b/>
-          <w:bCs/>
-          <w:sz w:val="24"/>
-          <w:szCs w:val="24"/>
-        </w:rPr>
-      </w:pPr>
-      <w:ins w:id="229" w:author="tim " w:date="2014-11-22T18:54:00Z">
-        <w:r>
-          <w:rPr>
-            <w:rFonts w:ascii="Liberation Serif" w:hAnsi="Liberation Serif"/>
-            <w:b/>
-            <w:bCs/>
-            <w:sz w:val="24"/>
-            <w:szCs w:val="24"/>
-          </w:rPr>
-          <w:t>Response:</w:t>
-        </w:r>
-      </w:ins>
-    </w:p>
-    <w:p>
-      <w:pPr>
-        <w:pStyle w:val="Normal"/>
-        <w:pageBreakBefore/>
-        <w:rPr>
-          <w:rFonts w:ascii="Liberation Serif" w:hAnsi="Liberation Serif"/>
-          <w:b/>
-          <w:bCs/>
-          <w:sz w:val="24"/>
-          <w:szCs w:val="24"/>
-        </w:rPr>
-      </w:pPr>
-      <w:ins w:id="230" w:author="tim " w:date="2014-11-22T18:54:00Z">
-        <w:r>
-          <w:rPr>
-            <w:rFonts w:ascii="Liberation Serif" w:hAnsi="Liberation Serif"/>
-            <w:b/>
-            <w:bCs/>
-            <w:sz w:val="24"/>
-            <w:szCs w:val="24"/>
-          </w:rPr>
-          <w:t>Response:</w:t>
-        </w:r>
-      </w:ins>
-    </w:p>
-    <w:p>
-      <w:pPr>
-        <w:pStyle w:val="Normal"/>
-        <w:rPr>
-          <w:rFonts w:ascii="Liberation Serif" w:hAnsi="Liberation Serif"/>
-          <w:sz w:val="24"/>
-          <w:szCs w:val="24"/>
-        </w:rPr>
-      </w:pPr>
-      <w:ins w:id="231" w:author="tim " w:date="2014-11-22T18:54:00Z">
-        <w:r>
-          <w:rPr>
-            <w:rFonts w:ascii="Liberation Serif" w:hAnsi="Liberation Serif"/>
-            <w:sz w:val="24"/>
-            <w:szCs w:val="24"/>
-          </w:rPr>
-        </w:r>
-      </w:ins>
-    </w:p>
-    <w:p>
-      <w:pPr>
-        <w:pStyle w:val="Normal"/>
-        <w:rPr>
-          <w:rFonts w:ascii="Liberation Serif" w:hAnsi="Liberation Serif"/>
-          <w:sz w:val="24"/>
-          <w:szCs w:val="24"/>
-        </w:rPr>
-      </w:pPr>
-      <w:ins w:id="232" w:author="tim " w:date="2014-11-22T18:54:00Z">
-        <w:r>
-          <w:rPr>
-            <w:rFonts w:ascii="Liberation Serif" w:hAnsi="Liberation Serif"/>
-            <w:sz w:val="24"/>
-            <w:szCs w:val="24"/>
-          </w:rPr>
-        </w:r>
-      </w:ins>
-    </w:p>
-    <w:p>
-      <w:pPr>
-        <w:pStyle w:val="Normal"/>
-        <w:rPr>
-          <w:rFonts w:ascii="Liberation Serif" w:hAnsi="Liberation Serif"/>
-          <w:sz w:val="24"/>
-          <w:szCs w:val="24"/>
-        </w:rPr>
-      </w:pPr>
-      <w:ins w:id="233" w:author="tim " w:date="2014-11-22T18:54:00Z">
-        <w:r>
-          <w:rPr>
-            <w:rFonts w:ascii="Liberation Serif" w:hAnsi="Liberation Serif"/>
-            <w:sz w:val="24"/>
-            <w:szCs w:val="24"/>
-          </w:rPr>
-        </w:r>
-      </w:ins>
-    </w:p>
-    <w:p>
-      <w:pPr>
-        <w:pStyle w:val="Normal"/>
-        <w:rPr>
-          <w:rFonts w:ascii="Liberation Serif" w:hAnsi="Liberation Serif"/>
-          <w:sz w:val="24"/>
-          <w:szCs w:val="24"/>
-        </w:rPr>
-      </w:pPr>
-      <w:ins w:id="234" w:author="tim " w:date="2014-11-22T18:54:00Z">
-        <w:r>
-          <w:rPr>
-            <w:rFonts w:ascii="Liberation Serif" w:hAnsi="Liberation Serif"/>
-            <w:sz w:val="24"/>
-            <w:szCs w:val="24"/>
-          </w:rPr>
-        </w:r>
-      </w:ins>
-    </w:p>
-    <w:p>
-      <w:pPr>
-        <w:pStyle w:val="Normal"/>
-        <w:rPr>
-          <w:rFonts w:ascii="Liberation Serif" w:hAnsi="Liberation Serif"/>
-          <w:sz w:val="24"/>
-          <w:szCs w:val="24"/>
-        </w:rPr>
-      </w:pPr>
-      <w:ins w:id="235" w:author="tim " w:date="2014-11-22T18:54:00Z">
-        <w:r>
-          <w:rPr>
-            <w:rFonts w:ascii="Liberation Serif" w:hAnsi="Liberation Serif"/>
-            <w:sz w:val="24"/>
-            <w:szCs w:val="24"/>
-          </w:rPr>
-        </w:r>
-      </w:ins>
-    </w:p>
-    <w:p>
-      <w:pPr>
-        <w:pStyle w:val="Normal"/>
-        <w:rPr>
-          <w:rFonts w:ascii="Liberation Serif" w:hAnsi="Liberation Serif"/>
-          <w:sz w:val="24"/>
-          <w:szCs w:val="24"/>
-        </w:rPr>
-      </w:pPr>
-      <w:ins w:id="236" w:author="tim " w:date="2014-11-22T18:54:00Z">
-        <w:r>
-          <w:rPr>
-            <w:rFonts w:ascii="Liberation Serif" w:hAnsi="Liberation Serif"/>
-            <w:sz w:val="24"/>
-            <w:szCs w:val="24"/>
-          </w:rPr>
-        </w:r>
-      </w:ins>
-    </w:p>
-    <w:p>
-      <w:pPr>
-        <w:pStyle w:val="Normal"/>
-        <w:rPr>
-          <w:rFonts w:ascii="Liberation Serif" w:hAnsi="Liberation Serif"/>
-          <w:sz w:val="24"/>
-          <w:szCs w:val="24"/>
-        </w:rPr>
-      </w:pPr>
-      <w:ins w:id="237" w:author="tim " w:date="2014-11-22T18:54:00Z">
-        <w:r>
-          <w:rPr>
-            <w:rFonts w:ascii="Liberation Serif" w:hAnsi="Liberation Serif"/>
-            <w:sz w:val="24"/>
-            <w:szCs w:val="24"/>
-          </w:rPr>
-        </w:r>
-      </w:ins>
-    </w:p>
-    <w:p>
-      <w:pPr>
-        <w:pStyle w:val="Normal"/>
-        <w:rPr>
-          <w:rFonts w:ascii="Liberation Serif" w:hAnsi="Liberation Serif"/>
           <w:sz w:val="24"/>
           <w:szCs w:val="24"/>
         </w:rPr>
       </w:pPr>
       <w:ins w:id="238" w:author="tim " w:date="2014-11-22T18:54:00Z">
+        <w:r>
+          <w:rPr>
+            <w:rFonts w:ascii="Liberation Serif" w:hAnsi="Liberation Serif"/>
+            <w:sz w:val="24"/>
+            <w:szCs w:val="24"/>
+          </w:rPr>
+        </w:r>
+      </w:ins>
+    </w:p>
+    <w:p>
+      <w:pPr>
+        <w:pStyle w:val="Normal"/>
+        <w:rPr>
+          <w:rFonts w:ascii="Liberation Serif" w:hAnsi="Liberation Serif"/>
+          <w:sz w:val="24"/>
+          <w:szCs w:val="24"/>
+        </w:rPr>
+      </w:pPr>
+      <w:ins w:id="239" w:author="tim " w:date="2014-11-22T18:54:00Z">
+        <w:r>
+          <w:rPr>
+            <w:rFonts w:ascii="Liberation Serif" w:hAnsi="Liberation Serif"/>
+            <w:sz w:val="24"/>
+            <w:szCs w:val="24"/>
+          </w:rPr>
+        </w:r>
+      </w:ins>
+    </w:p>
+    <w:p>
+      <w:pPr>
+        <w:pStyle w:val="Normal"/>
+        <w:rPr>
+          <w:rFonts w:ascii="Liberation Serif" w:hAnsi="Liberation Serif"/>
+          <w:sz w:val="24"/>
+          <w:szCs w:val="24"/>
+        </w:rPr>
+      </w:pPr>
+      <w:ins w:id="240" w:author="tim " w:date="2014-11-22T18:54:00Z">
+        <w:r>
+          <w:rPr>
+            <w:rFonts w:ascii="Liberation Serif" w:hAnsi="Liberation Serif"/>
+            <w:sz w:val="24"/>
+            <w:szCs w:val="24"/>
+          </w:rPr>
+        </w:r>
+      </w:ins>
+    </w:p>
+    <w:p>
+      <w:pPr>
+        <w:pStyle w:val="Normal"/>
+        <w:rPr>
+          <w:rFonts w:ascii="Liberation Serif" w:hAnsi="Liberation Serif"/>
+          <w:sz w:val="24"/>
+          <w:szCs w:val="24"/>
+        </w:rPr>
+      </w:pPr>
+      <w:ins w:id="241" w:author="tim " w:date="2014-11-22T18:54:00Z">
+        <w:r>
+          <w:rPr>
+            <w:rFonts w:ascii="Liberation Serif" w:hAnsi="Liberation Serif"/>
+            <w:sz w:val="24"/>
+            <w:szCs w:val="24"/>
+          </w:rPr>
+        </w:r>
+      </w:ins>
+    </w:p>
+    <w:p>
+      <w:pPr>
+        <w:pStyle w:val="Normal"/>
+        <w:rPr>
+          <w:rFonts w:ascii="Liberation Serif" w:hAnsi="Liberation Serif"/>
+          <w:sz w:val="24"/>
+          <w:szCs w:val="24"/>
+        </w:rPr>
+      </w:pPr>
+      <w:ins w:id="242" w:author="tim " w:date="2014-11-22T18:54:00Z">
+        <w:r>
+          <w:rPr>
+            <w:rFonts w:ascii="Liberation Serif" w:hAnsi="Liberation Serif"/>
+            <w:sz w:val="24"/>
+            <w:szCs w:val="24"/>
+          </w:rPr>
+        </w:r>
+      </w:ins>
+    </w:p>
+    <w:p>
+      <w:pPr>
+        <w:pStyle w:val="Normal"/>
+        <w:rPr>
+          <w:rFonts w:ascii="Liberation Serif" w:hAnsi="Liberation Serif"/>
+          <w:sz w:val="24"/>
+          <w:szCs w:val="24"/>
+        </w:rPr>
+      </w:pPr>
+      <w:ins w:id="243" w:author="tim " w:date="2014-11-22T18:54:00Z">
+        <w:r>
+          <w:rPr>
+            <w:rFonts w:ascii="Liberation Serif" w:hAnsi="Liberation Serif"/>
+            <w:sz w:val="24"/>
+            <w:szCs w:val="24"/>
+          </w:rPr>
+        </w:r>
+      </w:ins>
+    </w:p>
+    <w:p>
+      <w:pPr>
+        <w:pStyle w:val="Normal"/>
+        <w:rPr>
+          <w:rFonts w:ascii="Liberation Serif" w:hAnsi="Liberation Serif"/>
+          <w:sz w:val="24"/>
+          <w:szCs w:val="24"/>
+        </w:rPr>
+      </w:pPr>
+      <w:ins w:id="244" w:author="tim " w:date="2014-11-22T18:54:00Z">
+        <w:r>
+          <w:rPr>
+            <w:rFonts w:ascii="Liberation Serif" w:hAnsi="Liberation Serif"/>
+            <w:sz w:val="24"/>
+            <w:szCs w:val="24"/>
+          </w:rPr>
+        </w:r>
+      </w:ins>
+    </w:p>
+    <w:p>
+      <w:pPr>
+        <w:pStyle w:val="Normal"/>
+        <w:rPr>
+          <w:rFonts w:ascii="Liberation Serif" w:hAnsi="Liberation Serif"/>
+          <w:sz w:val="24"/>
+          <w:szCs w:val="24"/>
+        </w:rPr>
+      </w:pPr>
+      <w:ins w:id="245" w:author="tim " w:date="2014-11-22T18:54:00Z">
         <w:r>
           <w:rPr>
             <w:rFonts w:ascii="Liberation Serif" w:hAnsi="Liberation Serif"/>

</xml_diff>

<commit_message>
rev2 specific comment 5: Reworded as suggested.
</commit_message>
<xml_diff>
--- a/reviewResponse.docx
+++ b/reviewResponse.docx
@@ -3527,27 +3527,18 @@
             <w:sz w:val="24"/>
             <w:szCs w:val="24"/>
           </w:rPr>
-          <w:t>day range is a distance, might be better to say average velocity was chosen based on a</w:t>
-        </w:r>
-      </w:ins>
-    </w:p>
-    <w:p>
-      <w:pPr>
-        <w:pStyle w:val="Normal"/>
-        <w:rPr>
-          <w:rFonts w:ascii="Liberation Serif" w:hAnsi="Liberation Serif"/>
-          <w:sz w:val="24"/>
-          <w:szCs w:val="24"/>
-        </w:rPr>
-      </w:pPr>
+          <w:t xml:space="preserve">day range is a distance, might be better to say </w:t>
+        </w:r>
+      </w:ins>
       <w:ins w:id="165" w:author="tim " w:date="2014-11-22T18:54:00Z">
-        <w:r>
-          <w:rPr>
-            <w:rFonts w:ascii="Liberation Serif" w:hAnsi="Liberation Serif"/>
-            <w:sz w:val="24"/>
-            <w:szCs w:val="24"/>
-          </w:rPr>
-          <w:t>day range of. . .</w:t>
+        <w:bookmarkStart w:id="0" w:name="__DdeLink__58_149015062"/>
+        <w:r>
+          <w:rPr>
+            <w:rFonts w:ascii="Liberation Serif" w:hAnsi="Liberation Serif"/>
+            <w:sz w:val="24"/>
+            <w:szCs w:val="24"/>
+          </w:rPr>
+          <w:t>average velocity was chosen based on a</w:t>
         </w:r>
       </w:ins>
     </w:p>
@@ -3561,6 +3552,171 @@
         </w:rPr>
       </w:pPr>
       <w:ins w:id="166" w:author="tim " w:date="2014-11-22T18:54:00Z">
+        <w:r>
+          <w:rPr>
+            <w:rFonts w:ascii="Liberation Serif" w:hAnsi="Liberation Serif"/>
+            <w:sz w:val="24"/>
+            <w:szCs w:val="24"/>
+          </w:rPr>
+          <w:t>day range of</w:t>
+        </w:r>
+      </w:ins>
+      <w:ins w:id="167" w:author="tim " w:date="2014-11-22T18:54:00Z">
+        <w:bookmarkEnd w:id="0"/>
+        <w:r>
+          <w:rPr>
+            <w:rFonts w:ascii="Liberation Serif" w:hAnsi="Liberation Serif"/>
+            <w:sz w:val="24"/>
+            <w:szCs w:val="24"/>
+          </w:rPr>
+          <w:t>. . .</w:t>
+        </w:r>
+      </w:ins>
+    </w:p>
+    <w:p>
+      <w:pPr>
+        <w:pStyle w:val="Normal"/>
+        <w:rPr>
+          <w:rFonts w:ascii="Liberation Serif" w:hAnsi="Liberation Serif"/>
+          <w:sz w:val="24"/>
+          <w:szCs w:val="24"/>
+        </w:rPr>
+      </w:pPr>
+      <w:ins w:id="168" w:author="tim " w:date="2014-11-22T18:54:00Z">
+        <w:r>
+          <w:rPr>
+            <w:rFonts w:ascii="Liberation Serif" w:hAnsi="Liberation Serif"/>
+            <w:sz w:val="24"/>
+            <w:szCs w:val="24"/>
+          </w:rPr>
+        </w:r>
+      </w:ins>
+    </w:p>
+    <w:p>
+      <w:pPr>
+        <w:pStyle w:val="Normal"/>
+        <w:rPr>
+          <w:rFonts w:ascii="Liberation Serif" w:hAnsi="Liberation Serif"/>
+          <w:b w:val="false"/>
+          <w:bCs w:val="false"/>
+          <w:sz w:val="24"/>
+          <w:szCs w:val="24"/>
+        </w:rPr>
+      </w:pPr>
+      <w:ins w:id="169" w:author="tim " w:date="2014-11-22T18:54:00Z">
+        <w:r>
+          <w:rPr>
+            <w:rFonts w:ascii="Liberation Serif" w:hAnsi="Liberation Serif"/>
+            <w:b/>
+            <w:bCs/>
+            <w:sz w:val="24"/>
+            <w:szCs w:val="24"/>
+          </w:rPr>
+          <w:t xml:space="preserve">Response: </w:t>
+        </w:r>
+      </w:ins>
+      <w:ins w:id="170" w:author="tim " w:date="2014-11-22T18:54:00Z">
+        <w:r>
+          <w:rPr>
+            <w:rFonts w:ascii="Liberation Serif" w:hAnsi="Liberation Serif"/>
+            <w:b w:val="false"/>
+            <w:bCs w:val="false"/>
+            <w:sz w:val="24"/>
+            <w:szCs w:val="24"/>
+          </w:rPr>
+          <w:t>Reworded inline with this comment.</w:t>
+        </w:r>
+      </w:ins>
+    </w:p>
+    <w:p>
+      <w:pPr>
+        <w:pStyle w:val="Normal"/>
+        <w:rPr>
+          <w:rFonts w:ascii="Liberation Serif" w:hAnsi="Liberation Serif"/>
+          <w:sz w:val="24"/>
+          <w:szCs w:val="24"/>
+        </w:rPr>
+      </w:pPr>
+      <w:ins w:id="171" w:author="tim " w:date="2014-11-22T18:54:00Z">
+        <w:r>
+          <w:rPr>
+            <w:rFonts w:ascii="Liberation Serif" w:hAnsi="Liberation Serif"/>
+            <w:sz w:val="24"/>
+            <w:szCs w:val="24"/>
+          </w:rPr>
+        </w:r>
+      </w:ins>
+    </w:p>
+    <w:p>
+      <w:pPr>
+        <w:pStyle w:val="Normal"/>
+        <w:rPr>
+          <w:rFonts w:ascii="Liberation Serif" w:hAnsi="Liberation Serif"/>
+          <w:sz w:val="24"/>
+          <w:szCs w:val="24"/>
+        </w:rPr>
+      </w:pPr>
+      <w:ins w:id="172" w:author="tim " w:date="2014-11-22T18:54:00Z">
+        <w:r>
+          <w:rPr>
+            <w:rFonts w:ascii="Liberation Serif" w:hAnsi="Liberation Serif"/>
+            <w:sz w:val="24"/>
+            <w:szCs w:val="24"/>
+          </w:rPr>
+          <w:t>7. Line 246: “or change direction (in a uniform distribution with maximum angle A)”— I</w:t>
+        </w:r>
+      </w:ins>
+    </w:p>
+    <w:p>
+      <w:pPr>
+        <w:pStyle w:val="Normal"/>
+        <w:rPr>
+          <w:rFonts w:ascii="Liberation Serif" w:hAnsi="Liberation Serif"/>
+          <w:sz w:val="24"/>
+          <w:szCs w:val="24"/>
+        </w:rPr>
+      </w:pPr>
+      <w:ins w:id="173" w:author="tim " w:date="2014-11-22T18:54:00Z">
+        <w:r>
+          <w:rPr>
+            <w:rFonts w:ascii="Liberation Serif" w:hAnsi="Liberation Serif"/>
+            <w:sz w:val="24"/>
+            <w:szCs w:val="24"/>
+          </w:rPr>
+          <w:t>understand you are defining a correlated random walk, but this sentence could imply</w:t>
+        </w:r>
+      </w:ins>
+    </w:p>
+    <w:p>
+      <w:pPr>
+        <w:pStyle w:val="Normal"/>
+        <w:rPr>
+          <w:rFonts w:ascii="Liberation Serif" w:hAnsi="Liberation Serif"/>
+          <w:sz w:val="24"/>
+          <w:szCs w:val="24"/>
+        </w:rPr>
+      </w:pPr>
+      <w:ins w:id="174" w:author="tim " w:date="2014-11-22T18:54:00Z">
+        <w:r>
+          <w:rPr>
+            <w:rFonts w:ascii="Liberation Serif" w:hAnsi="Liberation Serif"/>
+            <w:sz w:val="24"/>
+            <w:szCs w:val="24"/>
+          </w:rPr>
+          <w:t>you are sampling the new direction randomly from the interval (0, A). Clarify?</w:t>
+        </w:r>
+      </w:ins>
+    </w:p>
+    <w:p>
+      <w:pPr>
+        <w:pStyle w:val="Normal"/>
+        <w:rPr>
+          <w:rFonts w:ascii="Liberation Serif" w:hAnsi="Liberation Serif"/>
+          <w:sz w:val="24"/>
+          <w:szCs w:val="24"/>
+        </w:rPr>
+      </w:pPr>
+      <w:ins w:id="175" w:author="tim " w:date="2014-11-22T18:54:00Z">
         <w:r>
           <w:rPr>
             <w:rFonts w:ascii="Liberation Serif" w:hAnsi="Liberation Serif"/>
@@ -3581,7 +3737,7 @@
           <w:szCs w:val="24"/>
         </w:rPr>
       </w:pPr>
-      <w:ins w:id="167" w:author="tim " w:date="2014-11-22T18:54:00Z">
+      <w:ins w:id="176" w:author="tim " w:date="2014-11-22T18:54:00Z">
         <w:r>
           <w:rPr>
             <w:rFonts w:ascii="Liberation Serif" w:hAnsi="Liberation Serif"/>
@@ -3591,104 +3747,6 @@
             <w:szCs w:val="24"/>
           </w:rPr>
           <w:t>Response:</w:t>
-        </w:r>
-      </w:ins>
-    </w:p>
-    <w:p>
-      <w:pPr>
-        <w:pStyle w:val="Normal"/>
-        <w:rPr>
-          <w:rFonts w:ascii="Liberation Serif" w:hAnsi="Liberation Serif"/>
-          <w:sz w:val="24"/>
-          <w:szCs w:val="24"/>
-        </w:rPr>
-      </w:pPr>
-      <w:ins w:id="168" w:author="tim " w:date="2014-11-22T18:54:00Z">
-        <w:r>
-          <w:rPr>
-            <w:rFonts w:ascii="Liberation Serif" w:hAnsi="Liberation Serif"/>
-            <w:sz w:val="24"/>
-            <w:szCs w:val="24"/>
-          </w:rPr>
-        </w:r>
-      </w:ins>
-    </w:p>
-    <w:p>
-      <w:pPr>
-        <w:pStyle w:val="Normal"/>
-        <w:rPr>
-          <w:rFonts w:ascii="Liberation Serif" w:hAnsi="Liberation Serif"/>
-          <w:sz w:val="24"/>
-          <w:szCs w:val="24"/>
-        </w:rPr>
-      </w:pPr>
-      <w:ins w:id="169" w:author="tim " w:date="2014-11-22T18:54:00Z">
-        <w:r>
-          <w:rPr>
-            <w:rFonts w:ascii="Liberation Serif" w:hAnsi="Liberation Serif"/>
-            <w:sz w:val="24"/>
-            <w:szCs w:val="24"/>
-          </w:rPr>
-          <w:t>7. Line 246: “or change direction (in a uniform distribution with maximum angle A)”— I</w:t>
-        </w:r>
-      </w:ins>
-    </w:p>
-    <w:p>
-      <w:pPr>
-        <w:pStyle w:val="Normal"/>
-        <w:rPr>
-          <w:rFonts w:ascii="Liberation Serif" w:hAnsi="Liberation Serif"/>
-          <w:sz w:val="24"/>
-          <w:szCs w:val="24"/>
-        </w:rPr>
-      </w:pPr>
-      <w:ins w:id="170" w:author="tim " w:date="2014-11-22T18:54:00Z">
-        <w:r>
-          <w:rPr>
-            <w:rFonts w:ascii="Liberation Serif" w:hAnsi="Liberation Serif"/>
-            <w:sz w:val="24"/>
-            <w:szCs w:val="24"/>
-          </w:rPr>
-          <w:t>understand you are defining a correlated random walk, but this sentence could imply</w:t>
-        </w:r>
-      </w:ins>
-    </w:p>
-    <w:p>
-      <w:pPr>
-        <w:pStyle w:val="Normal"/>
-        <w:rPr>
-          <w:rFonts w:ascii="Liberation Serif" w:hAnsi="Liberation Serif"/>
-          <w:sz w:val="24"/>
-          <w:szCs w:val="24"/>
-        </w:rPr>
-      </w:pPr>
-      <w:ins w:id="171" w:author="tim " w:date="2014-11-22T18:54:00Z">
-        <w:r>
-          <w:rPr>
-            <w:rFonts w:ascii="Liberation Serif" w:hAnsi="Liberation Serif"/>
-            <w:sz w:val="24"/>
-            <w:szCs w:val="24"/>
-          </w:rPr>
-          <w:t>you are sampling the new direction randomly from the interval (0, A). Clarify?</w:t>
-        </w:r>
-      </w:ins>
-    </w:p>
-    <w:p>
-      <w:pPr>
-        <w:pStyle w:val="Normal"/>
-        <w:rPr>
-          <w:rFonts w:ascii="Liberation Serif" w:hAnsi="Liberation Serif"/>
-          <w:sz w:val="24"/>
-          <w:szCs w:val="24"/>
-        </w:rPr>
-      </w:pPr>
-      <w:ins w:id="172" w:author="tim " w:date="2014-11-22T18:54:00Z">
-        <w:r>
-          <w:rPr>
-            <w:rFonts w:ascii="Liberation Serif" w:hAnsi="Liberation Serif"/>
-            <w:sz w:val="24"/>
-            <w:szCs w:val="24"/>
-          </w:rPr>
         </w:r>
       </w:ins>
     </w:p>
@@ -3703,7 +3761,7 @@
           <w:szCs w:val="24"/>
         </w:rPr>
       </w:pPr>
-      <w:ins w:id="173" w:author="tim " w:date="2014-11-22T18:54:00Z">
+      <w:ins w:id="177" w:author="tim " w:date="2014-11-22T18:54:00Z">
         <w:r>
           <w:rPr>
             <w:rFonts w:ascii="Liberation Serif" w:hAnsi="Liberation Serif"/>
@@ -3712,7 +3770,65 @@
             <w:sz w:val="24"/>
             <w:szCs w:val="24"/>
           </w:rPr>
-          <w:t>Response:</w:t>
+        </w:r>
+      </w:ins>
+    </w:p>
+    <w:p>
+      <w:pPr>
+        <w:pStyle w:val="Normal"/>
+        <w:rPr>
+          <w:rFonts w:ascii="Liberation Serif" w:hAnsi="Liberation Serif"/>
+          <w:sz w:val="24"/>
+          <w:szCs w:val="24"/>
+        </w:rPr>
+      </w:pPr>
+      <w:ins w:id="178" w:author="tim " w:date="2014-11-22T18:54:00Z">
+        <w:r>
+          <w:rPr>
+            <w:rFonts w:ascii="Liberation Serif" w:hAnsi="Liberation Serif"/>
+            <w:sz w:val="24"/>
+            <w:szCs w:val="24"/>
+          </w:rPr>
+          <w:t>8. Line 249: Might be best to say it is a correlated random walk for (3) as you do later on</w:t>
+        </w:r>
+      </w:ins>
+    </w:p>
+    <w:p>
+      <w:pPr>
+        <w:pStyle w:val="Normal"/>
+        <w:rPr>
+          <w:rFonts w:ascii="Liberation Serif" w:hAnsi="Liberation Serif"/>
+          <w:sz w:val="24"/>
+          <w:szCs w:val="24"/>
+        </w:rPr>
+      </w:pPr>
+      <w:ins w:id="179" w:author="tim " w:date="2014-11-22T18:54:00Z">
+        <w:r>
+          <w:rPr>
+            <w:rFonts w:ascii="Liberation Serif" w:hAnsi="Liberation Serif"/>
+            <w:sz w:val="24"/>
+            <w:szCs w:val="24"/>
+          </w:rPr>
+          <w:t>in the paper</w:t>
+        </w:r>
+      </w:ins>
+    </w:p>
+    <w:p>
+      <w:pPr>
+        <w:pStyle w:val="Normal"/>
+        <w:rPr>
+          <w:rFonts w:ascii="Liberation Serif" w:hAnsi="Liberation Serif"/>
+          <w:sz w:val="24"/>
+          <w:szCs w:val="24"/>
+        </w:rPr>
+      </w:pPr>
+      <w:ins w:id="180" w:author="tim " w:date="2014-11-22T18:54:00Z">
+        <w:r>
+          <w:rPr>
+            <w:rFonts w:ascii="Liberation Serif" w:hAnsi="Liberation Serif"/>
+            <w:sz w:val="24"/>
+            <w:szCs w:val="24"/>
+          </w:rPr>
         </w:r>
       </w:ins>
     </w:p>
@@ -3727,7 +3843,7 @@
           <w:szCs w:val="24"/>
         </w:rPr>
       </w:pPr>
-      <w:ins w:id="174" w:author="tim " w:date="2014-11-22T18:54:00Z">
+      <w:ins w:id="181" w:author="tim " w:date="2014-11-22T18:54:00Z">
         <w:r>
           <w:rPr>
             <w:rFonts w:ascii="Liberation Serif" w:hAnsi="Liberation Serif"/>
@@ -3736,65 +3852,7 @@
             <w:sz w:val="24"/>
             <w:szCs w:val="24"/>
           </w:rPr>
-        </w:r>
-      </w:ins>
-    </w:p>
-    <w:p>
-      <w:pPr>
-        <w:pStyle w:val="Normal"/>
-        <w:rPr>
-          <w:rFonts w:ascii="Liberation Serif" w:hAnsi="Liberation Serif"/>
-          <w:sz w:val="24"/>
-          <w:szCs w:val="24"/>
-        </w:rPr>
-      </w:pPr>
-      <w:ins w:id="175" w:author="tim " w:date="2014-11-22T18:54:00Z">
-        <w:r>
-          <w:rPr>
-            <w:rFonts w:ascii="Liberation Serif" w:hAnsi="Liberation Serif"/>
-            <w:sz w:val="24"/>
-            <w:szCs w:val="24"/>
-          </w:rPr>
-          <w:t>8. Line 249: Might be best to say it is a correlated random walk for (3) as you do later on</w:t>
-        </w:r>
-      </w:ins>
-    </w:p>
-    <w:p>
-      <w:pPr>
-        <w:pStyle w:val="Normal"/>
-        <w:rPr>
-          <w:rFonts w:ascii="Liberation Serif" w:hAnsi="Liberation Serif"/>
-          <w:sz w:val="24"/>
-          <w:szCs w:val="24"/>
-        </w:rPr>
-      </w:pPr>
-      <w:ins w:id="176" w:author="tim " w:date="2014-11-22T18:54:00Z">
-        <w:r>
-          <w:rPr>
-            <w:rFonts w:ascii="Liberation Serif" w:hAnsi="Liberation Serif"/>
-            <w:sz w:val="24"/>
-            <w:szCs w:val="24"/>
-          </w:rPr>
-          <w:t>in the paper</w:t>
-        </w:r>
-      </w:ins>
-    </w:p>
-    <w:p>
-      <w:pPr>
-        <w:pStyle w:val="Normal"/>
-        <w:rPr>
-          <w:rFonts w:ascii="Liberation Serif" w:hAnsi="Liberation Serif"/>
-          <w:sz w:val="24"/>
-          <w:szCs w:val="24"/>
-        </w:rPr>
-      </w:pPr>
-      <w:ins w:id="177" w:author="tim " w:date="2014-11-22T18:54:00Z">
-        <w:r>
-          <w:rPr>
-            <w:rFonts w:ascii="Liberation Serif" w:hAnsi="Liberation Serif"/>
-            <w:sz w:val="24"/>
-            <w:szCs w:val="24"/>
-          </w:rPr>
+          <w:t>Response:</w:t>
         </w:r>
       </w:ins>
     </w:p>
@@ -3809,7 +3867,7 @@
           <w:szCs w:val="24"/>
         </w:rPr>
       </w:pPr>
-      <w:ins w:id="178" w:author="tim " w:date="2014-11-22T18:54:00Z">
+      <w:ins w:id="182" w:author="tim " w:date="2014-11-22T18:54:00Z">
         <w:r>
           <w:rPr>
             <w:rFonts w:ascii="Liberation Serif" w:hAnsi="Liberation Serif"/>
@@ -3818,7 +3876,85 @@
             <w:sz w:val="24"/>
             <w:szCs w:val="24"/>
           </w:rPr>
-          <w:t>Response:</w:t>
+        </w:r>
+      </w:ins>
+    </w:p>
+    <w:p>
+      <w:pPr>
+        <w:pStyle w:val="Normal"/>
+        <w:rPr>
+          <w:rFonts w:ascii="Liberation Serif" w:hAnsi="Liberation Serif"/>
+          <w:sz w:val="24"/>
+          <w:szCs w:val="24"/>
+        </w:rPr>
+      </w:pPr>
+      <w:ins w:id="183" w:author="tim " w:date="2014-11-22T18:54:00Z">
+        <w:r>
+          <w:rPr>
+            <w:rFonts w:ascii="Liberation Serif" w:hAnsi="Liberation Serif"/>
+            <w:sz w:val="24"/>
+            <w:szCs w:val="24"/>
+          </w:rPr>
+          <w:t>9. Line 251: “were counted as they moved in and out of the detection zone”— I assume</w:t>
+        </w:r>
+      </w:ins>
+    </w:p>
+    <w:p>
+      <w:pPr>
+        <w:pStyle w:val="Normal"/>
+        <w:rPr>
+          <w:rFonts w:ascii="Liberation Serif" w:hAnsi="Liberation Serif"/>
+          <w:sz w:val="24"/>
+          <w:szCs w:val="24"/>
+        </w:rPr>
+      </w:pPr>
+      <w:ins w:id="184" w:author="tim " w:date="2014-11-22T18:54:00Z">
+        <w:r>
+          <w:rPr>
+            <w:rFonts w:ascii="Liberation Serif" w:hAnsi="Liberation Serif"/>
+            <w:sz w:val="24"/>
+            <w:szCs w:val="24"/>
+          </w:rPr>
+          <w:t>animals were only counted as they entered and not counted again as they left, also</w:t>
+        </w:r>
+      </w:ins>
+    </w:p>
+    <w:p>
+      <w:pPr>
+        <w:pStyle w:val="Normal"/>
+        <w:rPr>
+          <w:rFonts w:ascii="Liberation Serif" w:hAnsi="Liberation Serif"/>
+          <w:sz w:val="24"/>
+          <w:szCs w:val="24"/>
+        </w:rPr>
+      </w:pPr>
+      <w:ins w:id="185" w:author="tim " w:date="2014-11-22T18:54:00Z">
+        <w:r>
+          <w:rPr>
+            <w:rFonts w:ascii="Liberation Serif" w:hAnsi="Liberation Serif"/>
+            <w:sz w:val="24"/>
+            <w:szCs w:val="24"/>
+          </w:rPr>
+          <w:t>animals initially inside the detection zone would also be counted.</w:t>
+        </w:r>
+      </w:ins>
+    </w:p>
+    <w:p>
+      <w:pPr>
+        <w:pStyle w:val="Normal"/>
+        <w:rPr>
+          <w:rFonts w:ascii="Liberation Serif" w:hAnsi="Liberation Serif"/>
+          <w:sz w:val="24"/>
+          <w:szCs w:val="24"/>
+        </w:rPr>
+      </w:pPr>
+      <w:ins w:id="186" w:author="tim " w:date="2014-11-22T18:54:00Z">
+        <w:r>
+          <w:rPr>
+            <w:rFonts w:ascii="Liberation Serif" w:hAnsi="Liberation Serif"/>
+            <w:sz w:val="24"/>
+            <w:szCs w:val="24"/>
+          </w:rPr>
         </w:r>
       </w:ins>
     </w:p>
@@ -3833,7 +3969,7 @@
           <w:szCs w:val="24"/>
         </w:rPr>
       </w:pPr>
-      <w:ins w:id="179" w:author="tim " w:date="2014-11-22T18:54:00Z">
+      <w:ins w:id="187" w:author="tim " w:date="2014-11-22T18:54:00Z">
         <w:r>
           <w:rPr>
             <w:rFonts w:ascii="Liberation Serif" w:hAnsi="Liberation Serif"/>
@@ -3842,85 +3978,7 @@
             <w:sz w:val="24"/>
             <w:szCs w:val="24"/>
           </w:rPr>
-        </w:r>
-      </w:ins>
-    </w:p>
-    <w:p>
-      <w:pPr>
-        <w:pStyle w:val="Normal"/>
-        <w:rPr>
-          <w:rFonts w:ascii="Liberation Serif" w:hAnsi="Liberation Serif"/>
-          <w:sz w:val="24"/>
-          <w:szCs w:val="24"/>
-        </w:rPr>
-      </w:pPr>
-      <w:ins w:id="180" w:author="tim " w:date="2014-11-22T18:54:00Z">
-        <w:r>
-          <w:rPr>
-            <w:rFonts w:ascii="Liberation Serif" w:hAnsi="Liberation Serif"/>
-            <w:sz w:val="24"/>
-            <w:szCs w:val="24"/>
-          </w:rPr>
-          <w:t>9. Line 251: “were counted as they moved in and out of the detection zone”— I assume</w:t>
-        </w:r>
-      </w:ins>
-    </w:p>
-    <w:p>
-      <w:pPr>
-        <w:pStyle w:val="Normal"/>
-        <w:rPr>
-          <w:rFonts w:ascii="Liberation Serif" w:hAnsi="Liberation Serif"/>
-          <w:sz w:val="24"/>
-          <w:szCs w:val="24"/>
-        </w:rPr>
-      </w:pPr>
-      <w:ins w:id="181" w:author="tim " w:date="2014-11-22T18:54:00Z">
-        <w:r>
-          <w:rPr>
-            <w:rFonts w:ascii="Liberation Serif" w:hAnsi="Liberation Serif"/>
-            <w:sz w:val="24"/>
-            <w:szCs w:val="24"/>
-          </w:rPr>
-          <w:t>animals were only counted as they entered and not counted again as they left, also</w:t>
-        </w:r>
-      </w:ins>
-    </w:p>
-    <w:p>
-      <w:pPr>
-        <w:pStyle w:val="Normal"/>
-        <w:rPr>
-          <w:rFonts w:ascii="Liberation Serif" w:hAnsi="Liberation Serif"/>
-          <w:sz w:val="24"/>
-          <w:szCs w:val="24"/>
-        </w:rPr>
-      </w:pPr>
-      <w:ins w:id="182" w:author="tim " w:date="2014-11-22T18:54:00Z">
-        <w:r>
-          <w:rPr>
-            <w:rFonts w:ascii="Liberation Serif" w:hAnsi="Liberation Serif"/>
-            <w:sz w:val="24"/>
-            <w:szCs w:val="24"/>
-          </w:rPr>
-          <w:t>animals initially inside the detection zone would also be counted.</w:t>
-        </w:r>
-      </w:ins>
-    </w:p>
-    <w:p>
-      <w:pPr>
-        <w:pStyle w:val="Normal"/>
-        <w:rPr>
-          <w:rFonts w:ascii="Liberation Serif" w:hAnsi="Liberation Serif"/>
-          <w:sz w:val="24"/>
-          <w:szCs w:val="24"/>
-        </w:rPr>
-      </w:pPr>
-      <w:ins w:id="183" w:author="tim " w:date="2014-11-22T18:54:00Z">
-        <w:r>
-          <w:rPr>
-            <w:rFonts w:ascii="Liberation Serif" w:hAnsi="Liberation Serif"/>
-            <w:sz w:val="24"/>
-            <w:szCs w:val="24"/>
-          </w:rPr>
+          <w:t>Response:</w:t>
         </w:r>
       </w:ins>
     </w:p>
@@ -3935,7 +3993,7 @@
           <w:szCs w:val="24"/>
         </w:rPr>
       </w:pPr>
-      <w:ins w:id="184" w:author="tim " w:date="2014-11-22T18:54:00Z">
+      <w:ins w:id="188" w:author="tim " w:date="2014-11-22T18:54:00Z">
         <w:r>
           <w:rPr>
             <w:rFonts w:ascii="Liberation Serif" w:hAnsi="Liberation Serif"/>
@@ -3944,7 +4002,85 @@
             <w:sz w:val="24"/>
             <w:szCs w:val="24"/>
           </w:rPr>
-          <w:t>Response:</w:t>
+        </w:r>
+      </w:ins>
+    </w:p>
+    <w:p>
+      <w:pPr>
+        <w:pStyle w:val="Normal"/>
+        <w:rPr>
+          <w:rFonts w:ascii="Liberation Serif" w:hAnsi="Liberation Serif"/>
+          <w:sz w:val="24"/>
+          <w:szCs w:val="24"/>
+        </w:rPr>
+      </w:pPr>
+      <w:ins w:id="189" w:author="tim " w:date="2014-11-22T18:54:00Z">
+        <w:r>
+          <w:rPr>
+            <w:rFonts w:ascii="Liberation Serif" w:hAnsi="Liberation Serif"/>
+            <w:sz w:val="24"/>
+            <w:szCs w:val="24"/>
+          </w:rPr>
+          <w:t>10. Line 253: “by assuming the number of captures per simulation” — Why would you</w:t>
+        </w:r>
+      </w:ins>
+    </w:p>
+    <w:p>
+      <w:pPr>
+        <w:pStyle w:val="Normal"/>
+        <w:rPr>
+          <w:rFonts w:ascii="Liberation Serif" w:hAnsi="Liberation Serif"/>
+          <w:sz w:val="24"/>
+          <w:szCs w:val="24"/>
+        </w:rPr>
+      </w:pPr>
+      <w:ins w:id="190" w:author="tim " w:date="2014-11-22T18:54:00Z">
+        <w:r>
+          <w:rPr>
+            <w:rFonts w:ascii="Liberation Serif" w:hAnsi="Liberation Serif"/>
+            <w:sz w:val="24"/>
+            <w:szCs w:val="24"/>
+          </w:rPr>
+          <w:t>assume the number of captures? You obtain the number of captures from the simula-</w:t>
+        </w:r>
+      </w:ins>
+    </w:p>
+    <w:p>
+      <w:pPr>
+        <w:pStyle w:val="Normal"/>
+        <w:rPr>
+          <w:rFonts w:ascii="Liberation Serif" w:hAnsi="Liberation Serif"/>
+          <w:sz w:val="24"/>
+          <w:szCs w:val="24"/>
+        </w:rPr>
+      </w:pPr>
+      <w:ins w:id="191" w:author="tim " w:date="2014-11-22T18:54:00Z">
+        <w:r>
+          <w:rPr>
+            <w:rFonts w:ascii="Liberation Serif" w:hAnsi="Liberation Serif"/>
+            <w:sz w:val="24"/>
+            <w:szCs w:val="24"/>
+          </w:rPr>
+          <w:t>tion. Clarify?</w:t>
+        </w:r>
+      </w:ins>
+    </w:p>
+    <w:p>
+      <w:pPr>
+        <w:pStyle w:val="Normal"/>
+        <w:rPr>
+          <w:rFonts w:ascii="Liberation Serif" w:hAnsi="Liberation Serif"/>
+          <w:sz w:val="24"/>
+          <w:szCs w:val="24"/>
+        </w:rPr>
+      </w:pPr>
+      <w:ins w:id="192" w:author="tim " w:date="2014-11-22T18:54:00Z">
+        <w:r>
+          <w:rPr>
+            <w:rFonts w:ascii="Liberation Serif" w:hAnsi="Liberation Serif"/>
+            <w:sz w:val="24"/>
+            <w:szCs w:val="24"/>
+          </w:rPr>
         </w:r>
       </w:ins>
     </w:p>
@@ -3959,7 +4095,7 @@
           <w:szCs w:val="24"/>
         </w:rPr>
       </w:pPr>
-      <w:ins w:id="185" w:author="tim " w:date="2014-11-22T18:54:00Z">
+      <w:ins w:id="193" w:author="tim " w:date="2014-11-22T18:54:00Z">
         <w:r>
           <w:rPr>
             <w:rFonts w:ascii="Liberation Serif" w:hAnsi="Liberation Serif"/>
@@ -3968,85 +4104,7 @@
             <w:sz w:val="24"/>
             <w:szCs w:val="24"/>
           </w:rPr>
-        </w:r>
-      </w:ins>
-    </w:p>
-    <w:p>
-      <w:pPr>
-        <w:pStyle w:val="Normal"/>
-        <w:rPr>
-          <w:rFonts w:ascii="Liberation Serif" w:hAnsi="Liberation Serif"/>
-          <w:sz w:val="24"/>
-          <w:szCs w:val="24"/>
-        </w:rPr>
-      </w:pPr>
-      <w:ins w:id="186" w:author="tim " w:date="2014-11-22T18:54:00Z">
-        <w:r>
-          <w:rPr>
-            <w:rFonts w:ascii="Liberation Serif" w:hAnsi="Liberation Serif"/>
-            <w:sz w:val="24"/>
-            <w:szCs w:val="24"/>
-          </w:rPr>
-          <w:t>10. Line 253: “by assuming the number of captures per simulation” — Why would you</w:t>
-        </w:r>
-      </w:ins>
-    </w:p>
-    <w:p>
-      <w:pPr>
-        <w:pStyle w:val="Normal"/>
-        <w:rPr>
-          <w:rFonts w:ascii="Liberation Serif" w:hAnsi="Liberation Serif"/>
-          <w:sz w:val="24"/>
-          <w:szCs w:val="24"/>
-        </w:rPr>
-      </w:pPr>
-      <w:ins w:id="187" w:author="tim " w:date="2014-11-22T18:54:00Z">
-        <w:r>
-          <w:rPr>
-            <w:rFonts w:ascii="Liberation Serif" w:hAnsi="Liberation Serif"/>
-            <w:sz w:val="24"/>
-            <w:szCs w:val="24"/>
-          </w:rPr>
-          <w:t>assume the number of captures? You obtain the number of captures from the simula-</w:t>
-        </w:r>
-      </w:ins>
-    </w:p>
-    <w:p>
-      <w:pPr>
-        <w:pStyle w:val="Normal"/>
-        <w:rPr>
-          <w:rFonts w:ascii="Liberation Serif" w:hAnsi="Liberation Serif"/>
-          <w:sz w:val="24"/>
-          <w:szCs w:val="24"/>
-        </w:rPr>
-      </w:pPr>
-      <w:ins w:id="188" w:author="tim " w:date="2014-11-22T18:54:00Z">
-        <w:r>
-          <w:rPr>
-            <w:rFonts w:ascii="Liberation Serif" w:hAnsi="Liberation Serif"/>
-            <w:sz w:val="24"/>
-            <w:szCs w:val="24"/>
-          </w:rPr>
-          <w:t>tion. Clarify?</w:t>
-        </w:r>
-      </w:ins>
-    </w:p>
-    <w:p>
-      <w:pPr>
-        <w:pStyle w:val="Normal"/>
-        <w:rPr>
-          <w:rFonts w:ascii="Liberation Serif" w:hAnsi="Liberation Serif"/>
-          <w:sz w:val="24"/>
-          <w:szCs w:val="24"/>
-        </w:rPr>
-      </w:pPr>
-      <w:ins w:id="189" w:author="tim " w:date="2014-11-22T18:54:00Z">
-        <w:r>
-          <w:rPr>
-            <w:rFonts w:ascii="Liberation Serif" w:hAnsi="Liberation Serif"/>
-            <w:sz w:val="24"/>
-            <w:szCs w:val="24"/>
-          </w:rPr>
+          <w:t>Response:</w:t>
         </w:r>
       </w:ins>
     </w:p>
@@ -4061,7 +4119,7 @@
           <w:szCs w:val="24"/>
         </w:rPr>
       </w:pPr>
-      <w:ins w:id="190" w:author="tim " w:date="2014-11-22T18:54:00Z">
+      <w:ins w:id="194" w:author="tim " w:date="2014-11-22T18:54:00Z">
         <w:r>
           <w:rPr>
             <w:rFonts w:ascii="Liberation Serif" w:hAnsi="Liberation Serif"/>
@@ -4070,7 +4128,65 @@
             <w:sz w:val="24"/>
             <w:szCs w:val="24"/>
           </w:rPr>
-          <w:t>Response:</w:t>
+        </w:r>
+      </w:ins>
+    </w:p>
+    <w:p>
+      <w:pPr>
+        <w:pStyle w:val="Normal"/>
+        <w:rPr>
+          <w:rFonts w:ascii="Liberation Serif" w:hAnsi="Liberation Serif"/>
+          <w:sz w:val="24"/>
+          <w:szCs w:val="24"/>
+        </w:rPr>
+      </w:pPr>
+      <w:ins w:id="195" w:author="tim " w:date="2014-11-22T18:54:00Z">
+        <w:r>
+          <w:rPr>
+            <w:rFonts w:ascii="Liberation Serif" w:hAnsi="Liberation Serif"/>
+            <w:sz w:val="24"/>
+            <w:szCs w:val="24"/>
+          </w:rPr>
+          <w:t>11. Line 256: “the density in the simulation”— better to say the true density to prevent</w:t>
+        </w:r>
+      </w:ins>
+    </w:p>
+    <w:p>
+      <w:pPr>
+        <w:pStyle w:val="Normal"/>
+        <w:rPr>
+          <w:rFonts w:ascii="Liberation Serif" w:hAnsi="Liberation Serif"/>
+          <w:sz w:val="24"/>
+          <w:szCs w:val="24"/>
+        </w:rPr>
+      </w:pPr>
+      <w:ins w:id="196" w:author="tim " w:date="2014-11-22T18:54:00Z">
+        <w:r>
+          <w:rPr>
+            <w:rFonts w:ascii="Liberation Serif" w:hAnsi="Liberation Serif"/>
+            <w:sz w:val="24"/>
+            <w:szCs w:val="24"/>
+          </w:rPr>
+          <w:t>confusion with the density estimated from the simulated data?</w:t>
+        </w:r>
+      </w:ins>
+    </w:p>
+    <w:p>
+      <w:pPr>
+        <w:pStyle w:val="Normal"/>
+        <w:rPr>
+          <w:rFonts w:ascii="Liberation Serif" w:hAnsi="Liberation Serif"/>
+          <w:sz w:val="24"/>
+          <w:szCs w:val="24"/>
+        </w:rPr>
+      </w:pPr>
+      <w:ins w:id="197" w:author="tim " w:date="2014-11-22T18:54:00Z">
+        <w:r>
+          <w:rPr>
+            <w:rFonts w:ascii="Liberation Serif" w:hAnsi="Liberation Serif"/>
+            <w:sz w:val="24"/>
+            <w:szCs w:val="24"/>
+          </w:rPr>
         </w:r>
       </w:ins>
     </w:p>
@@ -4085,7 +4201,7 @@
           <w:szCs w:val="24"/>
         </w:rPr>
       </w:pPr>
-      <w:ins w:id="191" w:author="tim " w:date="2014-11-22T18:54:00Z">
+      <w:ins w:id="198" w:author="tim " w:date="2014-11-22T18:54:00Z">
         <w:r>
           <w:rPr>
             <w:rFonts w:ascii="Liberation Serif" w:hAnsi="Liberation Serif"/>
@@ -4094,65 +4210,7 @@
             <w:sz w:val="24"/>
             <w:szCs w:val="24"/>
           </w:rPr>
-        </w:r>
-      </w:ins>
-    </w:p>
-    <w:p>
-      <w:pPr>
-        <w:pStyle w:val="Normal"/>
-        <w:rPr>
-          <w:rFonts w:ascii="Liberation Serif" w:hAnsi="Liberation Serif"/>
-          <w:sz w:val="24"/>
-          <w:szCs w:val="24"/>
-        </w:rPr>
-      </w:pPr>
-      <w:ins w:id="192" w:author="tim " w:date="2014-11-22T18:54:00Z">
-        <w:r>
-          <w:rPr>
-            <w:rFonts w:ascii="Liberation Serif" w:hAnsi="Liberation Serif"/>
-            <w:sz w:val="24"/>
-            <w:szCs w:val="24"/>
-          </w:rPr>
-          <w:t>11. Line 256: “the density in the simulation”— better to say the true density to prevent</w:t>
-        </w:r>
-      </w:ins>
-    </w:p>
-    <w:p>
-      <w:pPr>
-        <w:pStyle w:val="Normal"/>
-        <w:rPr>
-          <w:rFonts w:ascii="Liberation Serif" w:hAnsi="Liberation Serif"/>
-          <w:sz w:val="24"/>
-          <w:szCs w:val="24"/>
-        </w:rPr>
-      </w:pPr>
-      <w:ins w:id="193" w:author="tim " w:date="2014-11-22T18:54:00Z">
-        <w:r>
-          <w:rPr>
-            <w:rFonts w:ascii="Liberation Serif" w:hAnsi="Liberation Serif"/>
-            <w:sz w:val="24"/>
-            <w:szCs w:val="24"/>
-          </w:rPr>
-          <w:t>confusion with the density estimated from the simulated data?</w:t>
-        </w:r>
-      </w:ins>
-    </w:p>
-    <w:p>
-      <w:pPr>
-        <w:pStyle w:val="Normal"/>
-        <w:rPr>
-          <w:rFonts w:ascii="Liberation Serif" w:hAnsi="Liberation Serif"/>
-          <w:sz w:val="24"/>
-          <w:szCs w:val="24"/>
-        </w:rPr>
-      </w:pPr>
-      <w:ins w:id="194" w:author="tim " w:date="2014-11-22T18:54:00Z">
-        <w:r>
-          <w:rPr>
-            <w:rFonts w:ascii="Liberation Serif" w:hAnsi="Liberation Serif"/>
-            <w:sz w:val="24"/>
-            <w:szCs w:val="24"/>
-          </w:rPr>
+          <w:t>Response:</w:t>
         </w:r>
       </w:ins>
     </w:p>
@@ -4167,7 +4225,7 @@
           <w:szCs w:val="24"/>
         </w:rPr>
       </w:pPr>
-      <w:ins w:id="195" w:author="tim " w:date="2014-11-22T18:54:00Z">
+      <w:ins w:id="199" w:author="tim " w:date="2014-11-22T18:54:00Z">
         <w:r>
           <w:rPr>
             <w:rFonts w:ascii="Liberation Serif" w:hAnsi="Liberation Serif"/>
@@ -4176,7 +4234,65 @@
             <w:sz w:val="24"/>
             <w:szCs w:val="24"/>
           </w:rPr>
-          <w:t>Response:</w:t>
+        </w:r>
+      </w:ins>
+    </w:p>
+    <w:p>
+      <w:pPr>
+        <w:pStyle w:val="Normal"/>
+        <w:rPr>
+          <w:rFonts w:ascii="Liberation Serif" w:hAnsi="Liberation Serif"/>
+          <w:sz w:val="24"/>
+          <w:szCs w:val="24"/>
+        </w:rPr>
+      </w:pPr>
+      <w:ins w:id="200" w:author="tim " w:date="2014-11-22T18:54:00Z">
+        <w:r>
+          <w:rPr>
+            <w:rFonts w:ascii="Liberation Serif" w:hAnsi="Liberation Serif"/>
+            <w:sz w:val="24"/>
+            <w:szCs w:val="24"/>
+          </w:rPr>
+          <w:t>12. Line 266: “we calculated how long the simulation needed to run. . .” — do you mean</w:t>
+        </w:r>
+      </w:ins>
+    </w:p>
+    <w:p>
+      <w:pPr>
+        <w:pStyle w:val="Normal"/>
+        <w:rPr>
+          <w:rFonts w:ascii="Liberation Serif" w:hAnsi="Liberation Serif"/>
+          <w:sz w:val="24"/>
+          <w:szCs w:val="24"/>
+        </w:rPr>
+      </w:pPr>
+      <w:ins w:id="201" w:author="tim " w:date="2014-11-22T18:54:00Z">
+        <w:r>
+          <w:rPr>
+            <w:rFonts w:ascii="Liberation Serif" w:hAnsi="Liberation Serif"/>
+            <w:sz w:val="24"/>
+            <w:szCs w:val="24"/>
+          </w:rPr>
+          <w:t>how long on average, as the formula applies to the expected number of encounters.</w:t>
+        </w:r>
+      </w:ins>
+    </w:p>
+    <w:p>
+      <w:pPr>
+        <w:pStyle w:val="Normal"/>
+        <w:rPr>
+          <w:rFonts w:ascii="Liberation Serif" w:hAnsi="Liberation Serif"/>
+          <w:sz w:val="24"/>
+          <w:szCs w:val="24"/>
+        </w:rPr>
+      </w:pPr>
+      <w:ins w:id="202" w:author="tim " w:date="2014-11-22T18:54:00Z">
+        <w:r>
+          <w:rPr>
+            <w:rFonts w:ascii="Liberation Serif" w:hAnsi="Liberation Serif"/>
+            <w:sz w:val="24"/>
+            <w:szCs w:val="24"/>
+          </w:rPr>
         </w:r>
       </w:ins>
     </w:p>
@@ -4191,7 +4307,7 @@
           <w:szCs w:val="24"/>
         </w:rPr>
       </w:pPr>
-      <w:ins w:id="196" w:author="tim " w:date="2014-11-22T18:54:00Z">
+      <w:ins w:id="203" w:author="tim " w:date="2014-11-22T18:54:00Z">
         <w:r>
           <w:rPr>
             <w:rFonts w:ascii="Liberation Serif" w:hAnsi="Liberation Serif"/>
@@ -4200,65 +4316,7 @@
             <w:sz w:val="24"/>
             <w:szCs w:val="24"/>
           </w:rPr>
-        </w:r>
-      </w:ins>
-    </w:p>
-    <w:p>
-      <w:pPr>
-        <w:pStyle w:val="Normal"/>
-        <w:rPr>
-          <w:rFonts w:ascii="Liberation Serif" w:hAnsi="Liberation Serif"/>
-          <w:sz w:val="24"/>
-          <w:szCs w:val="24"/>
-        </w:rPr>
-      </w:pPr>
-      <w:ins w:id="197" w:author="tim " w:date="2014-11-22T18:54:00Z">
-        <w:r>
-          <w:rPr>
-            <w:rFonts w:ascii="Liberation Serif" w:hAnsi="Liberation Serif"/>
-            <w:sz w:val="24"/>
-            <w:szCs w:val="24"/>
-          </w:rPr>
-          <w:t>12. Line 266: “we calculated how long the simulation needed to run. . .” — do you mean</w:t>
-        </w:r>
-      </w:ins>
-    </w:p>
-    <w:p>
-      <w:pPr>
-        <w:pStyle w:val="Normal"/>
-        <w:rPr>
-          <w:rFonts w:ascii="Liberation Serif" w:hAnsi="Liberation Serif"/>
-          <w:sz w:val="24"/>
-          <w:szCs w:val="24"/>
-        </w:rPr>
-      </w:pPr>
-      <w:ins w:id="198" w:author="tim " w:date="2014-11-22T18:54:00Z">
-        <w:r>
-          <w:rPr>
-            <w:rFonts w:ascii="Liberation Serif" w:hAnsi="Liberation Serif"/>
-            <w:sz w:val="24"/>
-            <w:szCs w:val="24"/>
-          </w:rPr>
-          <w:t>how long on average, as the formula applies to the expected number of encounters.</w:t>
-        </w:r>
-      </w:ins>
-    </w:p>
-    <w:p>
-      <w:pPr>
-        <w:pStyle w:val="Normal"/>
-        <w:rPr>
-          <w:rFonts w:ascii="Liberation Serif" w:hAnsi="Liberation Serif"/>
-          <w:sz w:val="24"/>
-          <w:szCs w:val="24"/>
-        </w:rPr>
-      </w:pPr>
-      <w:ins w:id="199" w:author="tim " w:date="2014-11-22T18:54:00Z">
-        <w:r>
-          <w:rPr>
-            <w:rFonts w:ascii="Liberation Serif" w:hAnsi="Liberation Serif"/>
-            <w:sz w:val="24"/>
-            <w:szCs w:val="24"/>
-          </w:rPr>
+          <w:t>Response:</w:t>
         </w:r>
       </w:ins>
     </w:p>
@@ -4273,7 +4331,7 @@
           <w:szCs w:val="24"/>
         </w:rPr>
       </w:pPr>
-      <w:ins w:id="200" w:author="tim " w:date="2014-11-22T18:54:00Z">
+      <w:ins w:id="204" w:author="tim " w:date="2014-11-22T18:54:00Z">
         <w:r>
           <w:rPr>
             <w:rFonts w:ascii="Liberation Serif" w:hAnsi="Liberation Serif"/>
@@ -4282,7 +4340,45 @@
             <w:sz w:val="24"/>
             <w:szCs w:val="24"/>
           </w:rPr>
-          <w:t>Response:</w:t>
+        </w:r>
+      </w:ins>
+    </w:p>
+    <w:p>
+      <w:pPr>
+        <w:pStyle w:val="Normal"/>
+        <w:rPr>
+          <w:rFonts w:ascii="Liberation Serif" w:hAnsi="Liberation Serif"/>
+          <w:sz w:val="24"/>
+          <w:szCs w:val="24"/>
+        </w:rPr>
+      </w:pPr>
+      <w:ins w:id="205" w:author="tim " w:date="2014-11-22T18:54:00Z">
+        <w:r>
+          <w:rPr>
+            <w:rFonts w:ascii="Liberation Serif" w:hAnsi="Liberation Serif"/>
+            <w:sz w:val="24"/>
+            <w:szCs w:val="24"/>
+          </w:rPr>
+          <w:t>13. Line 269: “real density” — perhaps use true density for consistency?</w:t>
+        </w:r>
+      </w:ins>
+    </w:p>
+    <w:p>
+      <w:pPr>
+        <w:pStyle w:val="Normal"/>
+        <w:rPr>
+          <w:rFonts w:ascii="Liberation Serif" w:hAnsi="Liberation Serif"/>
+          <w:sz w:val="24"/>
+          <w:szCs w:val="24"/>
+        </w:rPr>
+      </w:pPr>
+      <w:ins w:id="206" w:author="tim " w:date="2014-11-22T18:54:00Z">
+        <w:r>
+          <w:rPr>
+            <w:rFonts w:ascii="Liberation Serif" w:hAnsi="Liberation Serif"/>
+            <w:sz w:val="24"/>
+            <w:szCs w:val="24"/>
+          </w:rPr>
         </w:r>
       </w:ins>
     </w:p>
@@ -4297,7 +4393,7 @@
           <w:szCs w:val="24"/>
         </w:rPr>
       </w:pPr>
-      <w:ins w:id="201" w:author="tim " w:date="2014-11-22T18:54:00Z">
+      <w:ins w:id="207" w:author="tim " w:date="2014-11-22T18:54:00Z">
         <w:r>
           <w:rPr>
             <w:rFonts w:ascii="Liberation Serif" w:hAnsi="Liberation Serif"/>
@@ -4306,45 +4402,7 @@
             <w:sz w:val="24"/>
             <w:szCs w:val="24"/>
           </w:rPr>
-        </w:r>
-      </w:ins>
-    </w:p>
-    <w:p>
-      <w:pPr>
-        <w:pStyle w:val="Normal"/>
-        <w:rPr>
-          <w:rFonts w:ascii="Liberation Serif" w:hAnsi="Liberation Serif"/>
-          <w:sz w:val="24"/>
-          <w:szCs w:val="24"/>
-        </w:rPr>
-      </w:pPr>
-      <w:ins w:id="202" w:author="tim " w:date="2014-11-22T18:54:00Z">
-        <w:r>
-          <w:rPr>
-            <w:rFonts w:ascii="Liberation Serif" w:hAnsi="Liberation Serif"/>
-            <w:sz w:val="24"/>
-            <w:szCs w:val="24"/>
-          </w:rPr>
-          <w:t>13. Line 269: “real density” — perhaps use true density for consistency?</w:t>
-        </w:r>
-      </w:ins>
-    </w:p>
-    <w:p>
-      <w:pPr>
-        <w:pStyle w:val="Normal"/>
-        <w:rPr>
-          <w:rFonts w:ascii="Liberation Serif" w:hAnsi="Liberation Serif"/>
-          <w:sz w:val="24"/>
-          <w:szCs w:val="24"/>
-        </w:rPr>
-      </w:pPr>
-      <w:ins w:id="203" w:author="tim " w:date="2014-11-22T18:54:00Z">
-        <w:r>
-          <w:rPr>
-            <w:rFonts w:ascii="Liberation Serif" w:hAnsi="Liberation Serif"/>
-            <w:sz w:val="24"/>
-            <w:szCs w:val="24"/>
-          </w:rPr>
+          <w:t>Response:</w:t>
         </w:r>
       </w:ins>
     </w:p>
@@ -4359,7 +4417,7 @@
           <w:szCs w:val="24"/>
         </w:rPr>
       </w:pPr>
-      <w:ins w:id="204" w:author="tim " w:date="2014-11-22T18:54:00Z">
+      <w:ins w:id="208" w:author="tim " w:date="2014-11-22T18:54:00Z">
         <w:r>
           <w:rPr>
             <w:rFonts w:ascii="Liberation Serif" w:hAnsi="Liberation Serif"/>
@@ -4368,7 +4426,85 @@
             <w:sz w:val="24"/>
             <w:szCs w:val="24"/>
           </w:rPr>
-          <w:t>Response:</w:t>
+        </w:r>
+      </w:ins>
+    </w:p>
+    <w:p>
+      <w:pPr>
+        <w:pStyle w:val="Normal"/>
+        <w:rPr>
+          <w:rFonts w:ascii="Liberation Serif" w:hAnsi="Liberation Serif"/>
+          <w:sz w:val="24"/>
+          <w:szCs w:val="24"/>
+        </w:rPr>
+      </w:pPr>
+      <w:ins w:id="209" w:author="tim " w:date="2014-11-22T18:54:00Z">
+        <w:r>
+          <w:rPr>
+            <w:rFonts w:ascii="Liberation Serif" w:hAnsi="Liberation Serif"/>
+            <w:sz w:val="24"/>
+            <w:szCs w:val="24"/>
+          </w:rPr>
+          <w:t>14. Line 271: “compare the precision between capture numbers” — I think more detail is</w:t>
+        </w:r>
+      </w:ins>
+    </w:p>
+    <w:p>
+      <w:pPr>
+        <w:pStyle w:val="Normal"/>
+        <w:rPr>
+          <w:rFonts w:ascii="Liberation Serif" w:hAnsi="Liberation Serif"/>
+          <w:sz w:val="24"/>
+          <w:szCs w:val="24"/>
+        </w:rPr>
+      </w:pPr>
+      <w:ins w:id="210" w:author="tim " w:date="2014-11-22T18:54:00Z">
+        <w:r>
+          <w:rPr>
+            <w:rFonts w:ascii="Liberation Serif" w:hAnsi="Liberation Serif"/>
+            <w:sz w:val="24"/>
+            <w:szCs w:val="24"/>
+          </w:rPr>
+          <w:t>required: compare the precision of the density estimates from simulations with a differ-</w:t>
+        </w:r>
+      </w:ins>
+    </w:p>
+    <w:p>
+      <w:pPr>
+        <w:pStyle w:val="Normal"/>
+        <w:rPr>
+          <w:rFonts w:ascii="Liberation Serif" w:hAnsi="Liberation Serif"/>
+          <w:sz w:val="24"/>
+          <w:szCs w:val="24"/>
+        </w:rPr>
+      </w:pPr>
+      <w:ins w:id="211" w:author="tim " w:date="2014-11-22T18:54:00Z">
+        <w:r>
+          <w:rPr>
+            <w:rFonts w:ascii="Liberation Serif" w:hAnsi="Liberation Serif"/>
+            <w:sz w:val="24"/>
+            <w:szCs w:val="24"/>
+          </w:rPr>
+          <w:t>ent expected number of captures.</w:t>
+        </w:r>
+      </w:ins>
+    </w:p>
+    <w:p>
+      <w:pPr>
+        <w:pStyle w:val="Normal"/>
+        <w:rPr>
+          <w:rFonts w:ascii="Liberation Serif" w:hAnsi="Liberation Serif"/>
+          <w:sz w:val="24"/>
+          <w:szCs w:val="24"/>
+        </w:rPr>
+      </w:pPr>
+      <w:ins w:id="212" w:author="tim " w:date="2014-11-22T18:54:00Z">
+        <w:r>
+          <w:rPr>
+            <w:rFonts w:ascii="Liberation Serif" w:hAnsi="Liberation Serif"/>
+            <w:sz w:val="24"/>
+            <w:szCs w:val="24"/>
+          </w:rPr>
         </w:r>
       </w:ins>
     </w:p>
@@ -4383,7 +4519,7 @@
           <w:szCs w:val="24"/>
         </w:rPr>
       </w:pPr>
-      <w:ins w:id="205" w:author="tim " w:date="2014-11-22T18:54:00Z">
+      <w:ins w:id="213" w:author="tim " w:date="2014-11-22T18:54:00Z">
         <w:r>
           <w:rPr>
             <w:rFonts w:ascii="Liberation Serif" w:hAnsi="Liberation Serif"/>
@@ -4392,85 +4528,7 @@
             <w:sz w:val="24"/>
             <w:szCs w:val="24"/>
           </w:rPr>
-        </w:r>
-      </w:ins>
-    </w:p>
-    <w:p>
-      <w:pPr>
-        <w:pStyle w:val="Normal"/>
-        <w:rPr>
-          <w:rFonts w:ascii="Liberation Serif" w:hAnsi="Liberation Serif"/>
-          <w:sz w:val="24"/>
-          <w:szCs w:val="24"/>
-        </w:rPr>
-      </w:pPr>
-      <w:ins w:id="206" w:author="tim " w:date="2014-11-22T18:54:00Z">
-        <w:r>
-          <w:rPr>
-            <w:rFonts w:ascii="Liberation Serif" w:hAnsi="Liberation Serif"/>
-            <w:sz w:val="24"/>
-            <w:szCs w:val="24"/>
-          </w:rPr>
-          <w:t>14. Line 271: “compare the precision between capture numbers” — I think more detail is</w:t>
-        </w:r>
-      </w:ins>
-    </w:p>
-    <w:p>
-      <w:pPr>
-        <w:pStyle w:val="Normal"/>
-        <w:rPr>
-          <w:rFonts w:ascii="Liberation Serif" w:hAnsi="Liberation Serif"/>
-          <w:sz w:val="24"/>
-          <w:szCs w:val="24"/>
-        </w:rPr>
-      </w:pPr>
-      <w:ins w:id="207" w:author="tim " w:date="2014-11-22T18:54:00Z">
-        <w:r>
-          <w:rPr>
-            <w:rFonts w:ascii="Liberation Serif" w:hAnsi="Liberation Serif"/>
-            <w:sz w:val="24"/>
-            <w:szCs w:val="24"/>
-          </w:rPr>
-          <w:t>required: compare the precision of the density estimates from simulations with a differ-</w:t>
-        </w:r>
-      </w:ins>
-    </w:p>
-    <w:p>
-      <w:pPr>
-        <w:pStyle w:val="Normal"/>
-        <w:rPr>
-          <w:rFonts w:ascii="Liberation Serif" w:hAnsi="Liberation Serif"/>
-          <w:sz w:val="24"/>
-          <w:szCs w:val="24"/>
-        </w:rPr>
-      </w:pPr>
-      <w:ins w:id="208" w:author="tim " w:date="2014-11-22T18:54:00Z">
-        <w:r>
-          <w:rPr>
-            <w:rFonts w:ascii="Liberation Serif" w:hAnsi="Liberation Serif"/>
-            <w:sz w:val="24"/>
-            <w:szCs w:val="24"/>
-          </w:rPr>
-          <w:t>ent expected number of captures.</w:t>
-        </w:r>
-      </w:ins>
-    </w:p>
-    <w:p>
-      <w:pPr>
-        <w:pStyle w:val="Normal"/>
-        <w:rPr>
-          <w:rFonts w:ascii="Liberation Serif" w:hAnsi="Liberation Serif"/>
-          <w:sz w:val="24"/>
-          <w:szCs w:val="24"/>
-        </w:rPr>
-      </w:pPr>
-      <w:ins w:id="209" w:author="tim " w:date="2014-11-22T18:54:00Z">
-        <w:r>
-          <w:rPr>
-            <w:rFonts w:ascii="Liberation Serif" w:hAnsi="Liberation Serif"/>
-            <w:sz w:val="24"/>
-            <w:szCs w:val="24"/>
-          </w:rPr>
+          <w:t>Response:</w:t>
         </w:r>
       </w:ins>
     </w:p>
@@ -4485,7 +4543,7 @@
           <w:szCs w:val="24"/>
         </w:rPr>
       </w:pPr>
-      <w:ins w:id="210" w:author="tim " w:date="2014-11-22T18:54:00Z">
+      <w:ins w:id="214" w:author="tim " w:date="2014-11-22T18:54:00Z">
         <w:r>
           <w:rPr>
             <w:rFonts w:ascii="Liberation Serif" w:hAnsi="Liberation Serif"/>
@@ -4494,7 +4552,85 @@
             <w:sz w:val="24"/>
             <w:szCs w:val="24"/>
           </w:rPr>
-          <w:t>Response:</w:t>
+        </w:r>
+      </w:ins>
+    </w:p>
+    <w:p>
+      <w:pPr>
+        <w:pStyle w:val="Normal"/>
+        <w:rPr>
+          <w:rFonts w:ascii="Liberation Serif" w:hAnsi="Liberation Serif"/>
+          <w:sz w:val="24"/>
+          <w:szCs w:val="24"/>
+        </w:rPr>
+      </w:pPr>
+      <w:ins w:id="215" w:author="tim " w:date="2014-11-22T18:54:00Z">
+        <w:r>
+          <w:rPr>
+            <w:rFonts w:ascii="Liberation Serif" w:hAnsi="Liberation Serif"/>
+            <w:sz w:val="24"/>
+            <w:szCs w:val="24"/>
+          </w:rPr>
+          <w:t>15. Line 275: “using different amounts of time spent stationary” — should this not be the</w:t>
+        </w:r>
+      </w:ins>
+    </w:p>
+    <w:p>
+      <w:pPr>
+        <w:pStyle w:val="Normal"/>
+        <w:rPr>
+          <w:rFonts w:ascii="Liberation Serif" w:hAnsi="Liberation Serif"/>
+          <w:sz w:val="24"/>
+          <w:szCs w:val="24"/>
+        </w:rPr>
+      </w:pPr>
+      <w:ins w:id="216" w:author="tim " w:date="2014-11-22T18:54:00Z">
+        <w:r>
+          <w:rPr>
+            <w:rFonts w:ascii="Liberation Serif" w:hAnsi="Liberation Serif"/>
+            <w:sz w:val="24"/>
+            <w:szCs w:val="24"/>
+          </w:rPr>
+          <w:t>time spent stationary on average? (This applies to all other instances of “time spent</w:t>
+        </w:r>
+      </w:ins>
+    </w:p>
+    <w:p>
+      <w:pPr>
+        <w:pStyle w:val="Normal"/>
+        <w:rPr>
+          <w:rFonts w:ascii="Liberation Serif" w:hAnsi="Liberation Serif"/>
+          <w:sz w:val="24"/>
+          <w:szCs w:val="24"/>
+        </w:rPr>
+      </w:pPr>
+      <w:ins w:id="217" w:author="tim " w:date="2014-11-22T18:54:00Z">
+        <w:r>
+          <w:rPr>
+            <w:rFonts w:ascii="Liberation Serif" w:hAnsi="Liberation Serif"/>
+            <w:sz w:val="24"/>
+            <w:szCs w:val="24"/>
+          </w:rPr>
+          <w:t>stationary” in the paper.)</w:t>
+        </w:r>
+      </w:ins>
+    </w:p>
+    <w:p>
+      <w:pPr>
+        <w:pStyle w:val="Normal"/>
+        <w:rPr>
+          <w:rFonts w:ascii="Liberation Serif" w:hAnsi="Liberation Serif"/>
+          <w:sz w:val="24"/>
+          <w:szCs w:val="24"/>
+        </w:rPr>
+      </w:pPr>
+      <w:ins w:id="218" w:author="tim " w:date="2014-11-22T18:54:00Z">
+        <w:r>
+          <w:rPr>
+            <w:rFonts w:ascii="Liberation Serif" w:hAnsi="Liberation Serif"/>
+            <w:sz w:val="24"/>
+            <w:szCs w:val="24"/>
+          </w:rPr>
         </w:r>
       </w:ins>
     </w:p>
@@ -4509,7 +4645,7 @@
           <w:szCs w:val="24"/>
         </w:rPr>
       </w:pPr>
-      <w:ins w:id="211" w:author="tim " w:date="2014-11-22T18:54:00Z">
+      <w:ins w:id="219" w:author="tim " w:date="2014-11-22T18:54:00Z">
         <w:r>
           <w:rPr>
             <w:rFonts w:ascii="Liberation Serif" w:hAnsi="Liberation Serif"/>
@@ -4518,85 +4654,7 @@
             <w:sz w:val="24"/>
             <w:szCs w:val="24"/>
           </w:rPr>
-        </w:r>
-      </w:ins>
-    </w:p>
-    <w:p>
-      <w:pPr>
-        <w:pStyle w:val="Normal"/>
-        <w:rPr>
-          <w:rFonts w:ascii="Liberation Serif" w:hAnsi="Liberation Serif"/>
-          <w:sz w:val="24"/>
-          <w:szCs w:val="24"/>
-        </w:rPr>
-      </w:pPr>
-      <w:ins w:id="212" w:author="tim " w:date="2014-11-22T18:54:00Z">
-        <w:r>
-          <w:rPr>
-            <w:rFonts w:ascii="Liberation Serif" w:hAnsi="Liberation Serif"/>
-            <w:sz w:val="24"/>
-            <w:szCs w:val="24"/>
-          </w:rPr>
-          <w:t>15. Line 275: “using different amounts of time spent stationary” — should this not be the</w:t>
-        </w:r>
-      </w:ins>
-    </w:p>
-    <w:p>
-      <w:pPr>
-        <w:pStyle w:val="Normal"/>
-        <w:rPr>
-          <w:rFonts w:ascii="Liberation Serif" w:hAnsi="Liberation Serif"/>
-          <w:sz w:val="24"/>
-          <w:szCs w:val="24"/>
-        </w:rPr>
-      </w:pPr>
-      <w:ins w:id="213" w:author="tim " w:date="2014-11-22T18:54:00Z">
-        <w:r>
-          <w:rPr>
-            <w:rFonts w:ascii="Liberation Serif" w:hAnsi="Liberation Serif"/>
-            <w:sz w:val="24"/>
-            <w:szCs w:val="24"/>
-          </w:rPr>
-          <w:t>time spent stationary on average? (This applies to all other instances of “time spent</w:t>
-        </w:r>
-      </w:ins>
-    </w:p>
-    <w:p>
-      <w:pPr>
-        <w:pStyle w:val="Normal"/>
-        <w:rPr>
-          <w:rFonts w:ascii="Liberation Serif" w:hAnsi="Liberation Serif"/>
-          <w:sz w:val="24"/>
-          <w:szCs w:val="24"/>
-        </w:rPr>
-      </w:pPr>
-      <w:ins w:id="214" w:author="tim " w:date="2014-11-22T18:54:00Z">
-        <w:r>
-          <w:rPr>
-            <w:rFonts w:ascii="Liberation Serif" w:hAnsi="Liberation Serif"/>
-            <w:sz w:val="24"/>
-            <w:szCs w:val="24"/>
-          </w:rPr>
-          <w:t>stationary” in the paper.)</w:t>
-        </w:r>
-      </w:ins>
-    </w:p>
-    <w:p>
-      <w:pPr>
-        <w:pStyle w:val="Normal"/>
-        <w:rPr>
-          <w:rFonts w:ascii="Liberation Serif" w:hAnsi="Liberation Serif"/>
-          <w:sz w:val="24"/>
-          <w:szCs w:val="24"/>
-        </w:rPr>
-      </w:pPr>
-      <w:ins w:id="215" w:author="tim " w:date="2014-11-22T18:54:00Z">
-        <w:r>
-          <w:rPr>
-            <w:rFonts w:ascii="Liberation Serif" w:hAnsi="Liberation Serif"/>
-            <w:sz w:val="24"/>
-            <w:szCs w:val="24"/>
-          </w:rPr>
+          <w:t>Response:</w:t>
         </w:r>
       </w:ins>
     </w:p>
@@ -4611,7 +4669,7 @@
           <w:szCs w:val="24"/>
         </w:rPr>
       </w:pPr>
-      <w:ins w:id="216" w:author="tim " w:date="2014-11-22T18:54:00Z">
+      <w:ins w:id="220" w:author="tim " w:date="2014-11-22T18:54:00Z">
         <w:r>
           <w:rPr>
             <w:rFonts w:ascii="Liberation Serif" w:hAnsi="Liberation Serif"/>
@@ -4620,7 +4678,85 @@
             <w:sz w:val="24"/>
             <w:szCs w:val="24"/>
           </w:rPr>
-          <w:t>Response:</w:t>
+        </w:r>
+      </w:ins>
+    </w:p>
+    <w:p>
+      <w:pPr>
+        <w:pStyle w:val="Normal"/>
+        <w:rPr>
+          <w:rFonts w:ascii="Liberation Serif" w:hAnsi="Liberation Serif"/>
+          <w:sz w:val="24"/>
+          <w:szCs w:val="24"/>
+        </w:rPr>
+      </w:pPr>
+      <w:ins w:id="221" w:author="tim " w:date="2014-11-22T18:54:00Z">
+        <w:r>
+          <w:rPr>
+            <w:rFonts w:ascii="Liberation Serif" w:hAnsi="Liberation Serif"/>
+            <w:sz w:val="24"/>
+            <w:szCs w:val="24"/>
+          </w:rPr>
+          <w:t>16. Line 338: “the sum of the average animal velocity and the sensor velocity” — could be</w:t>
+        </w:r>
+      </w:ins>
+    </w:p>
+    <w:p>
+      <w:pPr>
+        <w:pStyle w:val="Normal"/>
+        <w:rPr>
+          <w:rFonts w:ascii="Liberation Serif" w:hAnsi="Liberation Serif"/>
+          <w:sz w:val="24"/>
+          <w:szCs w:val="24"/>
+        </w:rPr>
+      </w:pPr>
+      <w:ins w:id="222" w:author="tim " w:date="2014-11-22T18:54:00Z">
+        <w:r>
+          <w:rPr>
+            <w:rFonts w:ascii="Liberation Serif" w:hAnsi="Liberation Serif"/>
+            <w:sz w:val="24"/>
+            <w:szCs w:val="24"/>
+          </w:rPr>
+          <w:t>clearer? It is the average animal velocity (averaged over all bearings) relative to a single</w:t>
+        </w:r>
+      </w:ins>
+    </w:p>
+    <w:p>
+      <w:pPr>
+        <w:pStyle w:val="Normal"/>
+        <w:rPr>
+          <w:rFonts w:ascii="Liberation Serif" w:hAnsi="Liberation Serif"/>
+          <w:sz w:val="24"/>
+          <w:szCs w:val="24"/>
+        </w:rPr>
+      </w:pPr>
+      <w:ins w:id="223" w:author="tim " w:date="2014-11-22T18:54:00Z">
+        <w:r>
+          <w:rPr>
+            <w:rFonts w:ascii="Liberation Serif" w:hAnsi="Liberation Serif"/>
+            <w:sz w:val="24"/>
+            <w:szCs w:val="24"/>
+          </w:rPr>
+          <w:t>(animal or sensor) focal individual (Hutchinson and Waser, 2007).</w:t>
+        </w:r>
+      </w:ins>
+    </w:p>
+    <w:p>
+      <w:pPr>
+        <w:pStyle w:val="Normal"/>
+        <w:rPr>
+          <w:rFonts w:ascii="Liberation Serif" w:hAnsi="Liberation Serif"/>
+          <w:sz w:val="24"/>
+          <w:szCs w:val="24"/>
+        </w:rPr>
+      </w:pPr>
+      <w:ins w:id="224" w:author="tim " w:date="2014-11-22T18:54:00Z">
+        <w:r>
+          <w:rPr>
+            <w:rFonts w:ascii="Liberation Serif" w:hAnsi="Liberation Serif"/>
+            <w:sz w:val="24"/>
+            <w:szCs w:val="24"/>
+          </w:rPr>
         </w:r>
       </w:ins>
     </w:p>
@@ -4635,7 +4771,7 @@
           <w:szCs w:val="24"/>
         </w:rPr>
       </w:pPr>
-      <w:ins w:id="217" w:author="tim " w:date="2014-11-22T18:54:00Z">
+      <w:ins w:id="225" w:author="tim " w:date="2014-11-22T18:54:00Z">
         <w:r>
           <w:rPr>
             <w:rFonts w:ascii="Liberation Serif" w:hAnsi="Liberation Serif"/>
@@ -4644,85 +4780,7 @@
             <w:sz w:val="24"/>
             <w:szCs w:val="24"/>
           </w:rPr>
-        </w:r>
-      </w:ins>
-    </w:p>
-    <w:p>
-      <w:pPr>
-        <w:pStyle w:val="Normal"/>
-        <w:rPr>
-          <w:rFonts w:ascii="Liberation Serif" w:hAnsi="Liberation Serif"/>
-          <w:sz w:val="24"/>
-          <w:szCs w:val="24"/>
-        </w:rPr>
-      </w:pPr>
-      <w:ins w:id="218" w:author="tim " w:date="2014-11-22T18:54:00Z">
-        <w:r>
-          <w:rPr>
-            <w:rFonts w:ascii="Liberation Serif" w:hAnsi="Liberation Serif"/>
-            <w:sz w:val="24"/>
-            <w:szCs w:val="24"/>
-          </w:rPr>
-          <w:t>16. Line 338: “the sum of the average animal velocity and the sensor velocity” — could be</w:t>
-        </w:r>
-      </w:ins>
-    </w:p>
-    <w:p>
-      <w:pPr>
-        <w:pStyle w:val="Normal"/>
-        <w:rPr>
-          <w:rFonts w:ascii="Liberation Serif" w:hAnsi="Liberation Serif"/>
-          <w:sz w:val="24"/>
-          <w:szCs w:val="24"/>
-        </w:rPr>
-      </w:pPr>
-      <w:ins w:id="219" w:author="tim " w:date="2014-11-22T18:54:00Z">
-        <w:r>
-          <w:rPr>
-            <w:rFonts w:ascii="Liberation Serif" w:hAnsi="Liberation Serif"/>
-            <w:sz w:val="24"/>
-            <w:szCs w:val="24"/>
-          </w:rPr>
-          <w:t>clearer? It is the average animal velocity (averaged over all bearings) relative to a single</w:t>
-        </w:r>
-      </w:ins>
-    </w:p>
-    <w:p>
-      <w:pPr>
-        <w:pStyle w:val="Normal"/>
-        <w:rPr>
-          <w:rFonts w:ascii="Liberation Serif" w:hAnsi="Liberation Serif"/>
-          <w:sz w:val="24"/>
-          <w:szCs w:val="24"/>
-        </w:rPr>
-      </w:pPr>
-      <w:ins w:id="220" w:author="tim " w:date="2014-11-22T18:54:00Z">
-        <w:r>
-          <w:rPr>
-            <w:rFonts w:ascii="Liberation Serif" w:hAnsi="Liberation Serif"/>
-            <w:sz w:val="24"/>
-            <w:szCs w:val="24"/>
-          </w:rPr>
-          <w:t>(animal or sensor) focal individual (Hutchinson and Waser, 2007).</w:t>
-        </w:r>
-      </w:ins>
-    </w:p>
-    <w:p>
-      <w:pPr>
-        <w:pStyle w:val="Normal"/>
-        <w:rPr>
-          <w:rFonts w:ascii="Liberation Serif" w:hAnsi="Liberation Serif"/>
-          <w:sz w:val="24"/>
-          <w:szCs w:val="24"/>
-        </w:rPr>
-      </w:pPr>
-      <w:ins w:id="221" w:author="tim " w:date="2014-11-22T18:54:00Z">
-        <w:r>
-          <w:rPr>
-            <w:rFonts w:ascii="Liberation Serif" w:hAnsi="Liberation Serif"/>
-            <w:sz w:val="24"/>
-            <w:szCs w:val="24"/>
-          </w:rPr>
+          <w:t>Response:</w:t>
         </w:r>
       </w:ins>
     </w:p>
@@ -4737,7 +4795,7 @@
           <w:szCs w:val="24"/>
         </w:rPr>
       </w:pPr>
-      <w:ins w:id="222" w:author="tim " w:date="2014-11-22T18:54:00Z">
+      <w:ins w:id="226" w:author="tim " w:date="2014-11-22T18:54:00Z">
         <w:r>
           <w:rPr>
             <w:rFonts w:ascii="Liberation Serif" w:hAnsi="Liberation Serif"/>
@@ -4746,7 +4804,65 @@
             <w:sz w:val="24"/>
             <w:szCs w:val="24"/>
           </w:rPr>
-          <w:t>Response:</w:t>
+        </w:r>
+      </w:ins>
+    </w:p>
+    <w:p>
+      <w:pPr>
+        <w:pStyle w:val="Normal"/>
+        <w:rPr>
+          <w:rFonts w:ascii="Liberation Serif" w:hAnsi="Liberation Serif"/>
+          <w:sz w:val="24"/>
+          <w:szCs w:val="24"/>
+        </w:rPr>
+      </w:pPr>
+      <w:ins w:id="227" w:author="tim " w:date="2014-11-22T18:54:00Z">
+        <w:r>
+          <w:rPr>
+            <w:rFonts w:ascii="Liberation Serif" w:hAnsi="Liberation Serif"/>
+            <w:sz w:val="24"/>
+            <w:szCs w:val="24"/>
+          </w:rPr>
+          <w:t>17. Lines 388–395: you begin by saying accuracy may be affected by the interaction between the movement model and detection zone, then end saying the opposite, in</w:t>
+        </w:r>
+      </w:ins>
+    </w:p>
+    <w:p>
+      <w:pPr>
+        <w:pStyle w:val="Normal"/>
+        <w:rPr>
+          <w:rFonts w:ascii="Liberation Serif" w:hAnsi="Liberation Serif"/>
+          <w:sz w:val="24"/>
+          <w:szCs w:val="24"/>
+        </w:rPr>
+      </w:pPr>
+      <w:ins w:id="228" w:author="tim " w:date="2014-11-22T18:54:00Z">
+        <w:r>
+          <w:rPr>
+            <w:rFonts w:ascii="Liberation Serif" w:hAnsi="Liberation Serif"/>
+            <w:sz w:val="24"/>
+            <w:szCs w:val="24"/>
+          </w:rPr>
+          <w:t>brackets.</w:t>
+        </w:r>
+      </w:ins>
+    </w:p>
+    <w:p>
+      <w:pPr>
+        <w:pStyle w:val="Normal"/>
+        <w:rPr>
+          <w:rFonts w:ascii="Liberation Serif" w:hAnsi="Liberation Serif"/>
+          <w:sz w:val="24"/>
+          <w:szCs w:val="24"/>
+        </w:rPr>
+      </w:pPr>
+      <w:ins w:id="229" w:author="tim " w:date="2014-11-22T18:54:00Z">
+        <w:r>
+          <w:rPr>
+            <w:rFonts w:ascii="Liberation Serif" w:hAnsi="Liberation Serif"/>
+            <w:sz w:val="24"/>
+            <w:szCs w:val="24"/>
+          </w:rPr>
         </w:r>
       </w:ins>
     </w:p>
@@ -4761,7 +4877,7 @@
           <w:szCs w:val="24"/>
         </w:rPr>
       </w:pPr>
-      <w:ins w:id="223" w:author="tim " w:date="2014-11-22T18:54:00Z">
+      <w:ins w:id="230" w:author="tim " w:date="2014-11-22T18:54:00Z">
         <w:r>
           <w:rPr>
             <w:rFonts w:ascii="Liberation Serif" w:hAnsi="Liberation Serif"/>
@@ -4770,71 +4886,14 @@
             <w:sz w:val="24"/>
             <w:szCs w:val="24"/>
           </w:rPr>
-        </w:r>
-      </w:ins>
-    </w:p>
-    <w:p>
-      <w:pPr>
-        <w:pStyle w:val="Normal"/>
-        <w:rPr>
-          <w:rFonts w:ascii="Liberation Serif" w:hAnsi="Liberation Serif"/>
-          <w:sz w:val="24"/>
-          <w:szCs w:val="24"/>
-        </w:rPr>
-      </w:pPr>
-      <w:ins w:id="224" w:author="tim " w:date="2014-11-22T18:54:00Z">
-        <w:r>
-          <w:rPr>
-            <w:rFonts w:ascii="Liberation Serif" w:hAnsi="Liberation Serif"/>
-            <w:sz w:val="24"/>
-            <w:szCs w:val="24"/>
-          </w:rPr>
-          <w:t>17. Lines 388–395: you begin by saying accuracy may be affected by the interaction between the movement model and detection zone, then end saying the opposite, in</w:t>
-        </w:r>
-      </w:ins>
-    </w:p>
-    <w:p>
-      <w:pPr>
-        <w:pStyle w:val="Normal"/>
-        <w:rPr>
-          <w:rFonts w:ascii="Liberation Serif" w:hAnsi="Liberation Serif"/>
-          <w:sz w:val="24"/>
-          <w:szCs w:val="24"/>
-        </w:rPr>
-      </w:pPr>
-      <w:ins w:id="225" w:author="tim " w:date="2014-11-22T18:54:00Z">
-        <w:r>
-          <w:rPr>
-            <w:rFonts w:ascii="Liberation Serif" w:hAnsi="Liberation Serif"/>
-            <w:sz w:val="24"/>
-            <w:szCs w:val="24"/>
-          </w:rPr>
-          <w:t>brackets.</w:t>
-        </w:r>
-      </w:ins>
-    </w:p>
-    <w:p>
-      <w:pPr>
-        <w:pStyle w:val="Normal"/>
-        <w:rPr>
-          <w:rFonts w:ascii="Liberation Serif" w:hAnsi="Liberation Serif"/>
-          <w:sz w:val="24"/>
-          <w:szCs w:val="24"/>
-        </w:rPr>
-      </w:pPr>
-      <w:ins w:id="226" w:author="tim " w:date="2014-11-22T18:54:00Z">
-        <w:r>
-          <w:rPr>
-            <w:rFonts w:ascii="Liberation Serif" w:hAnsi="Liberation Serif"/>
-            <w:sz w:val="24"/>
-            <w:szCs w:val="24"/>
-          </w:rPr>
-        </w:r>
-      </w:ins>
-    </w:p>
-    <w:p>
-      <w:pPr>
-        <w:pStyle w:val="Normal"/>
+          <w:t>Response:</w:t>
+        </w:r>
+      </w:ins>
+    </w:p>
+    <w:p>
+      <w:pPr>
+        <w:pStyle w:val="Normal"/>
+        <w:pageBreakBefore/>
         <w:rPr>
           <w:rFonts w:ascii="Liberation Serif" w:hAnsi="Liberation Serif"/>
           <w:b/>
@@ -4843,7 +4902,7 @@
           <w:szCs w:val="24"/>
         </w:rPr>
       </w:pPr>
-      <w:ins w:id="227" w:author="tim " w:date="2014-11-22T18:54:00Z">
+      <w:ins w:id="231" w:author="tim " w:date="2014-11-22T18:54:00Z">
         <w:r>
           <w:rPr>
             <w:rFonts w:ascii="Liberation Serif" w:hAnsi="Liberation Serif"/>
@@ -4852,14 +4911,51 @@
             <w:sz w:val="24"/>
             <w:szCs w:val="24"/>
           </w:rPr>
-          <w:t>Response:</w:t>
-        </w:r>
-      </w:ins>
-    </w:p>
-    <w:p>
-      <w:pPr>
-        <w:pStyle w:val="Normal"/>
-        <w:pageBreakBefore/>
+        </w:r>
+      </w:ins>
+    </w:p>
+    <w:p>
+      <w:pPr>
+        <w:pStyle w:val="Normal"/>
+        <w:rPr>
+          <w:rFonts w:ascii="Liberation Serif" w:hAnsi="Liberation Serif"/>
+          <w:sz w:val="24"/>
+          <w:szCs w:val="24"/>
+        </w:rPr>
+      </w:pPr>
+      <w:ins w:id="232" w:author="tim " w:date="2014-11-22T18:54:00Z">
+        <w:r>
+          <w:rPr>
+            <w:rFonts w:ascii="Liberation Serif" w:hAnsi="Liberation Serif"/>
+            <w:sz w:val="24"/>
+            <w:szCs w:val="24"/>
+          </w:rPr>
+          <w:t>18. Line 411: “entire world”— better to say study area?</w:t>
+        </w:r>
+      </w:ins>
+    </w:p>
+    <w:p>
+      <w:pPr>
+        <w:pStyle w:val="Normal"/>
+        <w:rPr>
+          <w:rFonts w:ascii="Liberation Serif" w:hAnsi="Liberation Serif"/>
+          <w:sz w:val="24"/>
+          <w:szCs w:val="24"/>
+        </w:rPr>
+      </w:pPr>
+      <w:ins w:id="233" w:author="tim " w:date="2014-11-22T18:54:00Z">
+        <w:r>
+          <w:rPr>
+            <w:rFonts w:ascii="Liberation Serif" w:hAnsi="Liberation Serif"/>
+            <w:sz w:val="24"/>
+            <w:szCs w:val="24"/>
+          </w:rPr>
+        </w:r>
+      </w:ins>
+    </w:p>
+    <w:p>
+      <w:pPr>
+        <w:pStyle w:val="Normal"/>
         <w:rPr>
           <w:rFonts w:ascii="Liberation Serif" w:hAnsi="Liberation Serif"/>
           <w:b/>
@@ -4868,7 +4964,7 @@
           <w:szCs w:val="24"/>
         </w:rPr>
       </w:pPr>
-      <w:ins w:id="228" w:author="tim " w:date="2014-11-22T18:54:00Z">
+      <w:ins w:id="234" w:author="tim " w:date="2014-11-22T18:54:00Z">
         <w:r>
           <w:rPr>
             <w:rFonts w:ascii="Liberation Serif" w:hAnsi="Liberation Serif"/>
@@ -4877,45 +4973,7 @@
             <w:sz w:val="24"/>
             <w:szCs w:val="24"/>
           </w:rPr>
-        </w:r>
-      </w:ins>
-    </w:p>
-    <w:p>
-      <w:pPr>
-        <w:pStyle w:val="Normal"/>
-        <w:rPr>
-          <w:rFonts w:ascii="Liberation Serif" w:hAnsi="Liberation Serif"/>
-          <w:sz w:val="24"/>
-          <w:szCs w:val="24"/>
-        </w:rPr>
-      </w:pPr>
-      <w:ins w:id="229" w:author="tim " w:date="2014-11-22T18:54:00Z">
-        <w:r>
-          <w:rPr>
-            <w:rFonts w:ascii="Liberation Serif" w:hAnsi="Liberation Serif"/>
-            <w:sz w:val="24"/>
-            <w:szCs w:val="24"/>
-          </w:rPr>
-          <w:t>18. Line 411: “entire world”— better to say study area?</w:t>
-        </w:r>
-      </w:ins>
-    </w:p>
-    <w:p>
-      <w:pPr>
-        <w:pStyle w:val="Normal"/>
-        <w:rPr>
-          <w:rFonts w:ascii="Liberation Serif" w:hAnsi="Liberation Serif"/>
-          <w:sz w:val="24"/>
-          <w:szCs w:val="24"/>
-        </w:rPr>
-      </w:pPr>
-      <w:ins w:id="230" w:author="tim " w:date="2014-11-22T18:54:00Z">
-        <w:r>
-          <w:rPr>
-            <w:rFonts w:ascii="Liberation Serif" w:hAnsi="Liberation Serif"/>
-            <w:sz w:val="24"/>
-            <w:szCs w:val="24"/>
-          </w:rPr>
+          <w:t>Response:</w:t>
         </w:r>
       </w:ins>
     </w:p>
@@ -4930,7 +4988,7 @@
           <w:szCs w:val="24"/>
         </w:rPr>
       </w:pPr>
-      <w:ins w:id="231" w:author="tim " w:date="2014-11-22T18:54:00Z">
+      <w:ins w:id="235" w:author="tim " w:date="2014-11-22T18:54:00Z">
         <w:r>
           <w:rPr>
             <w:rFonts w:ascii="Liberation Serif" w:hAnsi="Liberation Serif"/>
@@ -4939,7 +4997,65 @@
             <w:sz w:val="24"/>
             <w:szCs w:val="24"/>
           </w:rPr>
-          <w:t>Response:</w:t>
+        </w:r>
+      </w:ins>
+    </w:p>
+    <w:p>
+      <w:pPr>
+        <w:pStyle w:val="Normal"/>
+        <w:rPr>
+          <w:rFonts w:ascii="Liberation Serif" w:hAnsi="Liberation Serif"/>
+          <w:sz w:val="24"/>
+          <w:szCs w:val="24"/>
+        </w:rPr>
+      </w:pPr>
+      <w:ins w:id="236" w:author="tim " w:date="2014-11-22T18:54:00Z">
+        <w:r>
+          <w:rPr>
+            <w:rFonts w:ascii="Liberation Serif" w:hAnsi="Liberation Serif"/>
+            <w:sz w:val="24"/>
+            <w:szCs w:val="24"/>
+          </w:rPr>
+          <w:t>19. Line 416: “The distance travelled for an animal was assumed to be 40 km day −1 ”—</w:t>
+        </w:r>
+      </w:ins>
+    </w:p>
+    <w:p>
+      <w:pPr>
+        <w:pStyle w:val="Normal"/>
+        <w:rPr>
+          <w:rFonts w:ascii="Liberation Serif" w:hAnsi="Liberation Serif"/>
+          <w:sz w:val="24"/>
+          <w:szCs w:val="24"/>
+        </w:rPr>
+      </w:pPr>
+      <w:ins w:id="237" w:author="tim " w:date="2014-11-22T18:54:00Z">
+        <w:r>
+          <w:rPr>
+            <w:rFonts w:ascii="Liberation Serif" w:hAnsi="Liberation Serif"/>
+            <w:sz w:val="24"/>
+            <w:szCs w:val="24"/>
+          </w:rPr>
+          <w:t>technically 40 km day −1 is a speed, also isn’t this the average distance per day?</w:t>
+        </w:r>
+      </w:ins>
+    </w:p>
+    <w:p>
+      <w:pPr>
+        <w:pStyle w:val="Normal"/>
+        <w:rPr>
+          <w:rFonts w:ascii="Liberation Serif" w:hAnsi="Liberation Serif"/>
+          <w:sz w:val="24"/>
+          <w:szCs w:val="24"/>
+        </w:rPr>
+      </w:pPr>
+      <w:ins w:id="238" w:author="tim " w:date="2014-11-22T18:54:00Z">
+        <w:r>
+          <w:rPr>
+            <w:rFonts w:ascii="Liberation Serif" w:hAnsi="Liberation Serif"/>
+            <w:sz w:val="24"/>
+            <w:szCs w:val="24"/>
+          </w:rPr>
         </w:r>
       </w:ins>
     </w:p>
@@ -4954,7 +5070,7 @@
           <w:szCs w:val="24"/>
         </w:rPr>
       </w:pPr>
-      <w:ins w:id="232" w:author="tim " w:date="2014-11-22T18:54:00Z">
+      <w:ins w:id="239" w:author="tim " w:date="2014-11-22T18:54:00Z">
         <w:r>
           <w:rPr>
             <w:rFonts w:ascii="Liberation Serif" w:hAnsi="Liberation Serif"/>
@@ -4963,71 +5079,14 @@
             <w:sz w:val="24"/>
             <w:szCs w:val="24"/>
           </w:rPr>
-        </w:r>
-      </w:ins>
-    </w:p>
-    <w:p>
-      <w:pPr>
-        <w:pStyle w:val="Normal"/>
-        <w:rPr>
-          <w:rFonts w:ascii="Liberation Serif" w:hAnsi="Liberation Serif"/>
-          <w:sz w:val="24"/>
-          <w:szCs w:val="24"/>
-        </w:rPr>
-      </w:pPr>
-      <w:ins w:id="233" w:author="tim " w:date="2014-11-22T18:54:00Z">
-        <w:r>
-          <w:rPr>
-            <w:rFonts w:ascii="Liberation Serif" w:hAnsi="Liberation Serif"/>
-            <w:sz w:val="24"/>
-            <w:szCs w:val="24"/>
-          </w:rPr>
-          <w:t>19. Line 416: “The distance travelled for an animal was assumed to be 40 km day −1 ”—</w:t>
-        </w:r>
-      </w:ins>
-    </w:p>
-    <w:p>
-      <w:pPr>
-        <w:pStyle w:val="Normal"/>
-        <w:rPr>
-          <w:rFonts w:ascii="Liberation Serif" w:hAnsi="Liberation Serif"/>
-          <w:sz w:val="24"/>
-          <w:szCs w:val="24"/>
-        </w:rPr>
-      </w:pPr>
-      <w:ins w:id="234" w:author="tim " w:date="2014-11-22T18:54:00Z">
-        <w:r>
-          <w:rPr>
-            <w:rFonts w:ascii="Liberation Serif" w:hAnsi="Liberation Serif"/>
-            <w:sz w:val="24"/>
-            <w:szCs w:val="24"/>
-          </w:rPr>
-          <w:t>technically 40 km day −1 is a speed, also isn’t this the average distance per day?</w:t>
-        </w:r>
-      </w:ins>
-    </w:p>
-    <w:p>
-      <w:pPr>
-        <w:pStyle w:val="Normal"/>
-        <w:rPr>
-          <w:rFonts w:ascii="Liberation Serif" w:hAnsi="Liberation Serif"/>
-          <w:sz w:val="24"/>
-          <w:szCs w:val="24"/>
-        </w:rPr>
-      </w:pPr>
-      <w:ins w:id="235" w:author="tim " w:date="2014-11-22T18:54:00Z">
-        <w:r>
-          <w:rPr>
-            <w:rFonts w:ascii="Liberation Serif" w:hAnsi="Liberation Serif"/>
-            <w:sz w:val="24"/>
-            <w:szCs w:val="24"/>
-          </w:rPr>
-        </w:r>
-      </w:ins>
-    </w:p>
-    <w:p>
-      <w:pPr>
-        <w:pStyle w:val="Normal"/>
+          <w:t>Response:</w:t>
+        </w:r>
+      </w:ins>
+    </w:p>
+    <w:p>
+      <w:pPr>
+        <w:pStyle w:val="Normal"/>
+        <w:pageBreakBefore/>
         <w:rPr>
           <w:rFonts w:ascii="Liberation Serif" w:hAnsi="Liberation Serif"/>
           <w:b/>
@@ -5036,7 +5095,7 @@
           <w:szCs w:val="24"/>
         </w:rPr>
       </w:pPr>
-      <w:ins w:id="236" w:author="tim " w:date="2014-11-22T18:54:00Z">
+      <w:ins w:id="240" w:author="tim " w:date="2014-11-22T18:54:00Z">
         <w:r>
           <w:rPr>
             <w:rFonts w:ascii="Liberation Serif" w:hAnsi="Liberation Serif"/>
@@ -5052,88 +5111,6 @@
     <w:p>
       <w:pPr>
         <w:pStyle w:val="Normal"/>
-        <w:pageBreakBefore/>
-        <w:rPr>
-          <w:rFonts w:ascii="Liberation Serif" w:hAnsi="Liberation Serif"/>
-          <w:b/>
-          <w:bCs/>
-          <w:sz w:val="24"/>
-          <w:szCs w:val="24"/>
-        </w:rPr>
-      </w:pPr>
-      <w:ins w:id="237" w:author="tim " w:date="2014-11-22T18:54:00Z">
-        <w:r>
-          <w:rPr>
-            <w:rFonts w:ascii="Liberation Serif" w:hAnsi="Liberation Serif"/>
-            <w:b/>
-            <w:bCs/>
-            <w:sz w:val="24"/>
-            <w:szCs w:val="24"/>
-          </w:rPr>
-          <w:t>Response:</w:t>
-        </w:r>
-      </w:ins>
-    </w:p>
-    <w:p>
-      <w:pPr>
-        <w:pStyle w:val="Normal"/>
-        <w:rPr>
-          <w:rFonts w:ascii="Liberation Serif" w:hAnsi="Liberation Serif"/>
-          <w:sz w:val="24"/>
-          <w:szCs w:val="24"/>
-        </w:rPr>
-      </w:pPr>
-      <w:ins w:id="238" w:author="tim " w:date="2014-11-22T18:54:00Z">
-        <w:r>
-          <w:rPr>
-            <w:rFonts w:ascii="Liberation Serif" w:hAnsi="Liberation Serif"/>
-            <w:sz w:val="24"/>
-            <w:szCs w:val="24"/>
-          </w:rPr>
-        </w:r>
-      </w:ins>
-    </w:p>
-    <w:p>
-      <w:pPr>
-        <w:pStyle w:val="Normal"/>
-        <w:rPr>
-          <w:rFonts w:ascii="Liberation Serif" w:hAnsi="Liberation Serif"/>
-          <w:sz w:val="24"/>
-          <w:szCs w:val="24"/>
-        </w:rPr>
-      </w:pPr>
-      <w:ins w:id="239" w:author="tim " w:date="2014-11-22T18:54:00Z">
-        <w:r>
-          <w:rPr>
-            <w:rFonts w:ascii="Liberation Serif" w:hAnsi="Liberation Serif"/>
-            <w:sz w:val="24"/>
-            <w:szCs w:val="24"/>
-          </w:rPr>
-        </w:r>
-      </w:ins>
-    </w:p>
-    <w:p>
-      <w:pPr>
-        <w:pStyle w:val="Normal"/>
-        <w:rPr>
-          <w:rFonts w:ascii="Liberation Serif" w:hAnsi="Liberation Serif"/>
-          <w:sz w:val="24"/>
-          <w:szCs w:val="24"/>
-        </w:rPr>
-      </w:pPr>
-      <w:ins w:id="240" w:author="tim " w:date="2014-11-22T18:54:00Z">
-        <w:r>
-          <w:rPr>
-            <w:rFonts w:ascii="Liberation Serif" w:hAnsi="Liberation Serif"/>
-            <w:sz w:val="24"/>
-            <w:szCs w:val="24"/>
-          </w:rPr>
-        </w:r>
-      </w:ins>
-    </w:p>
-    <w:p>
-      <w:pPr>
-        <w:pStyle w:val="Normal"/>
         <w:rPr>
           <w:rFonts w:ascii="Liberation Serif" w:hAnsi="Liberation Serif"/>
           <w:sz w:val="24"/>
@@ -5217,6 +5194,63 @@
         </w:rPr>
       </w:pPr>
       <w:ins w:id="245" w:author="tim " w:date="2014-11-22T18:54:00Z">
+        <w:r>
+          <w:rPr>
+            <w:rFonts w:ascii="Liberation Serif" w:hAnsi="Liberation Serif"/>
+            <w:sz w:val="24"/>
+            <w:szCs w:val="24"/>
+          </w:rPr>
+        </w:r>
+      </w:ins>
+    </w:p>
+    <w:p>
+      <w:pPr>
+        <w:pStyle w:val="Normal"/>
+        <w:rPr>
+          <w:rFonts w:ascii="Liberation Serif" w:hAnsi="Liberation Serif"/>
+          <w:sz w:val="24"/>
+          <w:szCs w:val="24"/>
+        </w:rPr>
+      </w:pPr>
+      <w:ins w:id="246" w:author="tim " w:date="2014-11-22T18:54:00Z">
+        <w:r>
+          <w:rPr>
+            <w:rFonts w:ascii="Liberation Serif" w:hAnsi="Liberation Serif"/>
+            <w:sz w:val="24"/>
+            <w:szCs w:val="24"/>
+          </w:rPr>
+        </w:r>
+      </w:ins>
+    </w:p>
+    <w:p>
+      <w:pPr>
+        <w:pStyle w:val="Normal"/>
+        <w:rPr>
+          <w:rFonts w:ascii="Liberation Serif" w:hAnsi="Liberation Serif"/>
+          <w:sz w:val="24"/>
+          <w:szCs w:val="24"/>
+        </w:rPr>
+      </w:pPr>
+      <w:ins w:id="247" w:author="tim " w:date="2014-11-22T18:54:00Z">
+        <w:r>
+          <w:rPr>
+            <w:rFonts w:ascii="Liberation Serif" w:hAnsi="Liberation Serif"/>
+            <w:sz w:val="24"/>
+            <w:szCs w:val="24"/>
+          </w:rPr>
+        </w:r>
+      </w:ins>
+    </w:p>
+    <w:p>
+      <w:pPr>
+        <w:pStyle w:val="Normal"/>
+        <w:rPr>
+          <w:rFonts w:ascii="Liberation Serif" w:hAnsi="Liberation Serif"/>
+          <w:sz w:val="24"/>
+          <w:szCs w:val="24"/>
+        </w:rPr>
+      </w:pPr>
+      <w:ins w:id="248" w:author="tim " w:date="2014-11-22T18:54:00Z">
         <w:r>
           <w:rPr>
             <w:rFonts w:ascii="Liberation Serif" w:hAnsi="Liberation Serif"/>

</xml_diff>

<commit_message>
rev2 specific comment 11: Reworded as suggested.
</commit_message>
<xml_diff>
--- a/reviewResponse.docx
+++ b/reviewResponse.docx
@@ -3527,18 +3527,27 @@
             <w:sz w:val="24"/>
             <w:szCs w:val="24"/>
           </w:rPr>
-          <w:t xml:space="preserve">day range is a distance, might be better to say </w:t>
-        </w:r>
-      </w:ins>
+          <w:t>day range is a distance, might be better to say average velocity was chosen based on a</w:t>
+        </w:r>
+      </w:ins>
+    </w:p>
+    <w:p>
+      <w:pPr>
+        <w:pStyle w:val="Normal"/>
+        <w:rPr>
+          <w:rFonts w:ascii="Liberation Serif" w:hAnsi="Liberation Serif"/>
+          <w:sz w:val="24"/>
+          <w:szCs w:val="24"/>
+        </w:rPr>
+      </w:pPr>
       <w:ins w:id="165" w:author="tim " w:date="2014-11-22T18:54:00Z">
-        <w:bookmarkStart w:id="0" w:name="__DdeLink__58_149015062"/>
-        <w:r>
-          <w:rPr>
-            <w:rFonts w:ascii="Liberation Serif" w:hAnsi="Liberation Serif"/>
-            <w:sz w:val="24"/>
-            <w:szCs w:val="24"/>
-          </w:rPr>
-          <w:t>average velocity was chosen based on a</w:t>
+        <w:r>
+          <w:rPr>
+            <w:rFonts w:ascii="Liberation Serif" w:hAnsi="Liberation Serif"/>
+            <w:sz w:val="24"/>
+            <w:szCs w:val="24"/>
+          </w:rPr>
+          <w:t>day range of. . .</w:t>
         </w:r>
       </w:ins>
     </w:p>
@@ -3552,37 +3561,6 @@
         </w:rPr>
       </w:pPr>
       <w:ins w:id="166" w:author="tim " w:date="2014-11-22T18:54:00Z">
-        <w:r>
-          <w:rPr>
-            <w:rFonts w:ascii="Liberation Serif" w:hAnsi="Liberation Serif"/>
-            <w:sz w:val="24"/>
-            <w:szCs w:val="24"/>
-          </w:rPr>
-          <w:t>day range of</w:t>
-        </w:r>
-      </w:ins>
-      <w:ins w:id="167" w:author="tim " w:date="2014-11-22T18:54:00Z">
-        <w:bookmarkEnd w:id="0"/>
-        <w:r>
-          <w:rPr>
-            <w:rFonts w:ascii="Liberation Serif" w:hAnsi="Liberation Serif"/>
-            <w:sz w:val="24"/>
-            <w:szCs w:val="24"/>
-          </w:rPr>
-          <w:t>. . .</w:t>
-        </w:r>
-      </w:ins>
-    </w:p>
-    <w:p>
-      <w:pPr>
-        <w:pStyle w:val="Normal"/>
-        <w:rPr>
-          <w:rFonts w:ascii="Liberation Serif" w:hAnsi="Liberation Serif"/>
-          <w:sz w:val="24"/>
-          <w:szCs w:val="24"/>
-        </w:rPr>
-      </w:pPr>
-      <w:ins w:id="168" w:author="tim " w:date="2014-11-22T18:54:00Z">
         <w:r>
           <w:rPr>
             <w:rFonts w:ascii="Liberation Serif" w:hAnsi="Liberation Serif"/>
@@ -3603,28 +3581,67 @@
           <w:szCs w:val="24"/>
         </w:rPr>
       </w:pPr>
+      <w:ins w:id="167" w:author="tim " w:date="2014-11-22T18:54:00Z">
+        <w:r>
+          <w:rPr>
+            <w:rFonts w:ascii="Liberation Serif" w:hAnsi="Liberation Serif"/>
+            <w:b/>
+            <w:bCs/>
+            <w:sz w:val="24"/>
+            <w:szCs w:val="24"/>
+          </w:rPr>
+          <w:t xml:space="preserve">Response: </w:t>
+        </w:r>
+      </w:ins>
+      <w:ins w:id="168" w:author="tim " w:date="2014-11-22T18:54:00Z">
+        <w:r>
+          <w:rPr>
+            <w:rFonts w:ascii="Liberation Serif" w:hAnsi="Liberation Serif"/>
+            <w:b w:val="false"/>
+            <w:bCs w:val="false"/>
+            <w:sz w:val="24"/>
+            <w:szCs w:val="24"/>
+          </w:rPr>
+          <w:t>Reworded in line with this comment.</w:t>
+        </w:r>
+      </w:ins>
+    </w:p>
+    <w:p>
+      <w:pPr>
+        <w:pStyle w:val="Normal"/>
+        <w:rPr>
+          <w:rFonts w:ascii="Liberation Serif" w:hAnsi="Liberation Serif"/>
+          <w:sz w:val="24"/>
+          <w:szCs w:val="24"/>
+        </w:rPr>
+      </w:pPr>
       <w:ins w:id="169" w:author="tim " w:date="2014-11-22T18:54:00Z">
         <w:r>
           <w:rPr>
             <w:rFonts w:ascii="Liberation Serif" w:hAnsi="Liberation Serif"/>
-            <w:b/>
-            <w:bCs/>
-            <w:sz w:val="24"/>
-            <w:szCs w:val="24"/>
-          </w:rPr>
-          <w:t xml:space="preserve">Response: </w:t>
-        </w:r>
-      </w:ins>
+            <w:sz w:val="24"/>
+            <w:szCs w:val="24"/>
+          </w:rPr>
+        </w:r>
+      </w:ins>
+    </w:p>
+    <w:p>
+      <w:pPr>
+        <w:pStyle w:val="Normal"/>
+        <w:rPr>
+          <w:rFonts w:ascii="Liberation Serif" w:hAnsi="Liberation Serif"/>
+          <w:sz w:val="24"/>
+          <w:szCs w:val="24"/>
+        </w:rPr>
+      </w:pPr>
       <w:ins w:id="170" w:author="tim " w:date="2014-11-22T18:54:00Z">
         <w:r>
           <w:rPr>
             <w:rFonts w:ascii="Liberation Serif" w:hAnsi="Liberation Serif"/>
-            <w:b w:val="false"/>
-            <w:bCs w:val="false"/>
-            <w:sz w:val="24"/>
-            <w:szCs w:val="24"/>
-          </w:rPr>
-          <w:t>Reworded inline with this comment.</w:t>
+            <w:sz w:val="24"/>
+            <w:szCs w:val="24"/>
+          </w:rPr>
+          <w:t>7. Line 246: “or change direction (in a uniform distribution with maximum angle A)”— I</w:t>
         </w:r>
       </w:ins>
     </w:p>
@@ -3644,6 +3661,7 @@
             <w:sz w:val="24"/>
             <w:szCs w:val="24"/>
           </w:rPr>
+          <w:t>understand you are defining a correlated random walk, but this sentence could imply</w:t>
         </w:r>
       </w:ins>
     </w:p>
@@ -3663,7 +3681,7 @@
             <w:sz w:val="24"/>
             <w:szCs w:val="24"/>
           </w:rPr>
-          <w:t>7. Line 246: “or change direction (in a uniform distribution with maximum angle A)”— I</w:t>
+          <w:t>you are sampling the new direction randomly from the interval (0, A). Clarify?</w:t>
         </w:r>
       </w:ins>
     </w:p>
@@ -3677,46 +3695,6 @@
         </w:rPr>
       </w:pPr>
       <w:ins w:id="173" w:author="tim " w:date="2014-11-22T18:54:00Z">
-        <w:r>
-          <w:rPr>
-            <w:rFonts w:ascii="Liberation Serif" w:hAnsi="Liberation Serif"/>
-            <w:sz w:val="24"/>
-            <w:szCs w:val="24"/>
-          </w:rPr>
-          <w:t>understand you are defining a correlated random walk, but this sentence could imply</w:t>
-        </w:r>
-      </w:ins>
-    </w:p>
-    <w:p>
-      <w:pPr>
-        <w:pStyle w:val="Normal"/>
-        <w:rPr>
-          <w:rFonts w:ascii="Liberation Serif" w:hAnsi="Liberation Serif"/>
-          <w:sz w:val="24"/>
-          <w:szCs w:val="24"/>
-        </w:rPr>
-      </w:pPr>
-      <w:ins w:id="174" w:author="tim " w:date="2014-11-22T18:54:00Z">
-        <w:r>
-          <w:rPr>
-            <w:rFonts w:ascii="Liberation Serif" w:hAnsi="Liberation Serif"/>
-            <w:sz w:val="24"/>
-            <w:szCs w:val="24"/>
-          </w:rPr>
-          <w:t>you are sampling the new direction randomly from the interval (0, A). Clarify?</w:t>
-        </w:r>
-      </w:ins>
-    </w:p>
-    <w:p>
-      <w:pPr>
-        <w:pStyle w:val="Normal"/>
-        <w:rPr>
-          <w:rFonts w:ascii="Liberation Serif" w:hAnsi="Liberation Serif"/>
-          <w:sz w:val="24"/>
-          <w:szCs w:val="24"/>
-        </w:rPr>
-      </w:pPr>
-      <w:ins w:id="175" w:author="tim " w:date="2014-11-22T18:54:00Z">
         <w:r>
           <w:rPr>
             <w:rFonts w:ascii="Liberation Serif" w:hAnsi="Liberation Serif"/>
@@ -3737,7 +3715,7 @@
           <w:szCs w:val="24"/>
         </w:rPr>
       </w:pPr>
-      <w:ins w:id="176" w:author="tim " w:date="2014-11-22T18:54:00Z">
+      <w:ins w:id="174" w:author="tim " w:date="2014-11-22T18:54:00Z">
         <w:r>
           <w:rPr>
             <w:rFonts w:ascii="Liberation Serif" w:hAnsi="Liberation Serif"/>
@@ -3761,74 +3739,110 @@
           <w:szCs w:val="24"/>
         </w:rPr>
       </w:pPr>
+      <w:ins w:id="175" w:author="tim " w:date="2014-11-22T18:54:00Z">
+        <w:r>
+          <w:rPr>
+            <w:rFonts w:ascii="Liberation Serif" w:hAnsi="Liberation Serif"/>
+            <w:b/>
+            <w:bCs/>
+            <w:sz w:val="24"/>
+            <w:szCs w:val="24"/>
+          </w:rPr>
+        </w:r>
+      </w:ins>
+    </w:p>
+    <w:p>
+      <w:pPr>
+        <w:pStyle w:val="Normal"/>
+        <w:rPr>
+          <w:rFonts w:ascii="Liberation Serif" w:hAnsi="Liberation Serif"/>
+          <w:sz w:val="24"/>
+          <w:szCs w:val="24"/>
+        </w:rPr>
+      </w:pPr>
+      <w:ins w:id="176" w:author="tim " w:date="2014-11-22T18:54:00Z">
+        <w:r>
+          <w:rPr>
+            <w:rFonts w:ascii="Liberation Serif" w:hAnsi="Liberation Serif"/>
+            <w:sz w:val="24"/>
+            <w:szCs w:val="24"/>
+          </w:rPr>
+          <w:t>8. Line 249: Might be best to say it is a correlated random walk for (3) as you do later on</w:t>
+        </w:r>
+      </w:ins>
+    </w:p>
+    <w:p>
+      <w:pPr>
+        <w:pStyle w:val="Normal"/>
+        <w:rPr>
+          <w:rFonts w:ascii="Liberation Serif" w:hAnsi="Liberation Serif"/>
+          <w:sz w:val="24"/>
+          <w:szCs w:val="24"/>
+        </w:rPr>
+      </w:pPr>
       <w:ins w:id="177" w:author="tim " w:date="2014-11-22T18:54:00Z">
         <w:r>
           <w:rPr>
             <w:rFonts w:ascii="Liberation Serif" w:hAnsi="Liberation Serif"/>
+            <w:sz w:val="24"/>
+            <w:szCs w:val="24"/>
+          </w:rPr>
+          <w:t>in the paper</w:t>
+        </w:r>
+      </w:ins>
+    </w:p>
+    <w:p>
+      <w:pPr>
+        <w:pStyle w:val="Normal"/>
+        <w:rPr>
+          <w:rFonts w:ascii="Liberation Serif" w:hAnsi="Liberation Serif"/>
+          <w:sz w:val="24"/>
+          <w:szCs w:val="24"/>
+        </w:rPr>
+      </w:pPr>
+      <w:ins w:id="178" w:author="tim " w:date="2014-11-22T18:54:00Z">
+        <w:r>
+          <w:rPr>
+            <w:rFonts w:ascii="Liberation Serif" w:hAnsi="Liberation Serif"/>
+            <w:sz w:val="24"/>
+            <w:szCs w:val="24"/>
+          </w:rPr>
+        </w:r>
+      </w:ins>
+    </w:p>
+    <w:p>
+      <w:pPr>
+        <w:pStyle w:val="Normal"/>
+        <w:rPr>
+          <w:rFonts w:ascii="Liberation Serif" w:hAnsi="Liberation Serif"/>
+          <w:b w:val="false"/>
+          <w:bCs w:val="false"/>
+          <w:sz w:val="24"/>
+          <w:szCs w:val="24"/>
+        </w:rPr>
+      </w:pPr>
+      <w:ins w:id="179" w:author="tim " w:date="2014-11-22T18:54:00Z">
+        <w:r>
+          <w:rPr>
+            <w:rFonts w:ascii="Liberation Serif" w:hAnsi="Liberation Serif"/>
             <w:b/>
             <w:bCs/>
             <w:sz w:val="24"/>
             <w:szCs w:val="24"/>
           </w:rPr>
-        </w:r>
-      </w:ins>
-    </w:p>
-    <w:p>
-      <w:pPr>
-        <w:pStyle w:val="Normal"/>
-        <w:rPr>
-          <w:rFonts w:ascii="Liberation Serif" w:hAnsi="Liberation Serif"/>
-          <w:sz w:val="24"/>
-          <w:szCs w:val="24"/>
-        </w:rPr>
-      </w:pPr>
-      <w:ins w:id="178" w:author="tim " w:date="2014-11-22T18:54:00Z">
-        <w:r>
-          <w:rPr>
-            <w:rFonts w:ascii="Liberation Serif" w:hAnsi="Liberation Serif"/>
-            <w:sz w:val="24"/>
-            <w:szCs w:val="24"/>
-          </w:rPr>
-          <w:t>8. Line 249: Might be best to say it is a correlated random walk for (3) as you do later on</w:t>
-        </w:r>
-      </w:ins>
-    </w:p>
-    <w:p>
-      <w:pPr>
-        <w:pStyle w:val="Normal"/>
-        <w:rPr>
-          <w:rFonts w:ascii="Liberation Serif" w:hAnsi="Liberation Serif"/>
-          <w:sz w:val="24"/>
-          <w:szCs w:val="24"/>
-        </w:rPr>
-      </w:pPr>
-      <w:ins w:id="179" w:author="tim " w:date="2014-11-22T18:54:00Z">
-        <w:r>
-          <w:rPr>
-            <w:rFonts w:ascii="Liberation Serif" w:hAnsi="Liberation Serif"/>
-            <w:sz w:val="24"/>
-            <w:szCs w:val="24"/>
-          </w:rPr>
-          <w:t>in the paper</w:t>
-        </w:r>
-      </w:ins>
-    </w:p>
-    <w:p>
-      <w:pPr>
-        <w:pStyle w:val="Normal"/>
-        <w:rPr>
-          <w:rFonts w:ascii="Liberation Serif" w:hAnsi="Liberation Serif"/>
-          <w:sz w:val="24"/>
-          <w:szCs w:val="24"/>
-        </w:rPr>
-      </w:pPr>
+          <w:t xml:space="preserve">Response: </w:t>
+        </w:r>
+      </w:ins>
       <w:ins w:id="180" w:author="tim " w:date="2014-11-22T18:54:00Z">
         <w:r>
           <w:rPr>
             <w:rFonts w:ascii="Liberation Serif" w:hAnsi="Liberation Serif"/>
-            <w:sz w:val="24"/>
-            <w:szCs w:val="24"/>
-          </w:rPr>
+            <w:b w:val="false"/>
+            <w:bCs w:val="false"/>
+            <w:sz w:val="24"/>
+            <w:szCs w:val="24"/>
+          </w:rPr>
+          <w:t>Reworded in line with this comment.</w:t>
         </w:r>
       </w:ins>
     </w:p>
@@ -3852,7 +3866,85 @@
             <w:sz w:val="24"/>
             <w:szCs w:val="24"/>
           </w:rPr>
-          <w:t>Response:</w:t>
+        </w:r>
+      </w:ins>
+    </w:p>
+    <w:p>
+      <w:pPr>
+        <w:pStyle w:val="Normal"/>
+        <w:rPr>
+          <w:rFonts w:ascii="Liberation Serif" w:hAnsi="Liberation Serif"/>
+          <w:sz w:val="24"/>
+          <w:szCs w:val="24"/>
+        </w:rPr>
+      </w:pPr>
+      <w:ins w:id="182" w:author="tim " w:date="2014-11-22T18:54:00Z">
+        <w:r>
+          <w:rPr>
+            <w:rFonts w:ascii="Liberation Serif" w:hAnsi="Liberation Serif"/>
+            <w:sz w:val="24"/>
+            <w:szCs w:val="24"/>
+          </w:rPr>
+          <w:t>9. Line 251: “were counted as they moved in and out of the detection zone”— I assume</w:t>
+        </w:r>
+      </w:ins>
+    </w:p>
+    <w:p>
+      <w:pPr>
+        <w:pStyle w:val="Normal"/>
+        <w:rPr>
+          <w:rFonts w:ascii="Liberation Serif" w:hAnsi="Liberation Serif"/>
+          <w:sz w:val="24"/>
+          <w:szCs w:val="24"/>
+        </w:rPr>
+      </w:pPr>
+      <w:ins w:id="183" w:author="tim " w:date="2014-11-22T18:54:00Z">
+        <w:r>
+          <w:rPr>
+            <w:rFonts w:ascii="Liberation Serif" w:hAnsi="Liberation Serif"/>
+            <w:sz w:val="24"/>
+            <w:szCs w:val="24"/>
+          </w:rPr>
+          <w:t>animals were only counted as they entered and not counted again as they left, also</w:t>
+        </w:r>
+      </w:ins>
+    </w:p>
+    <w:p>
+      <w:pPr>
+        <w:pStyle w:val="Normal"/>
+        <w:rPr>
+          <w:rFonts w:ascii="Liberation Serif" w:hAnsi="Liberation Serif"/>
+          <w:sz w:val="24"/>
+          <w:szCs w:val="24"/>
+        </w:rPr>
+      </w:pPr>
+      <w:ins w:id="184" w:author="tim " w:date="2014-11-22T18:54:00Z">
+        <w:r>
+          <w:rPr>
+            <w:rFonts w:ascii="Liberation Serif" w:hAnsi="Liberation Serif"/>
+            <w:sz w:val="24"/>
+            <w:szCs w:val="24"/>
+          </w:rPr>
+          <w:t>animals initially inside the detection zone would also be counted.</w:t>
+        </w:r>
+      </w:ins>
+    </w:p>
+    <w:p>
+      <w:pPr>
+        <w:pStyle w:val="Normal"/>
+        <w:rPr>
+          <w:rFonts w:ascii="Liberation Serif" w:hAnsi="Liberation Serif"/>
+          <w:sz w:val="24"/>
+          <w:szCs w:val="24"/>
+        </w:rPr>
+      </w:pPr>
+      <w:ins w:id="185" w:author="tim " w:date="2014-11-22T18:54:00Z">
+        <w:r>
+          <w:rPr>
+            <w:rFonts w:ascii="Liberation Serif" w:hAnsi="Liberation Serif"/>
+            <w:sz w:val="24"/>
+            <w:szCs w:val="24"/>
+          </w:rPr>
         </w:r>
       </w:ins>
     </w:p>
@@ -3867,7 +3959,7 @@
           <w:szCs w:val="24"/>
         </w:rPr>
       </w:pPr>
-      <w:ins w:id="182" w:author="tim " w:date="2014-11-22T18:54:00Z">
+      <w:ins w:id="186" w:author="tim " w:date="2014-11-22T18:54:00Z">
         <w:r>
           <w:rPr>
             <w:rFonts w:ascii="Liberation Serif" w:hAnsi="Liberation Serif"/>
@@ -3876,85 +3968,7 @@
             <w:sz w:val="24"/>
             <w:szCs w:val="24"/>
           </w:rPr>
-        </w:r>
-      </w:ins>
-    </w:p>
-    <w:p>
-      <w:pPr>
-        <w:pStyle w:val="Normal"/>
-        <w:rPr>
-          <w:rFonts w:ascii="Liberation Serif" w:hAnsi="Liberation Serif"/>
-          <w:sz w:val="24"/>
-          <w:szCs w:val="24"/>
-        </w:rPr>
-      </w:pPr>
-      <w:ins w:id="183" w:author="tim " w:date="2014-11-22T18:54:00Z">
-        <w:r>
-          <w:rPr>
-            <w:rFonts w:ascii="Liberation Serif" w:hAnsi="Liberation Serif"/>
-            <w:sz w:val="24"/>
-            <w:szCs w:val="24"/>
-          </w:rPr>
-          <w:t>9. Line 251: “were counted as they moved in and out of the detection zone”— I assume</w:t>
-        </w:r>
-      </w:ins>
-    </w:p>
-    <w:p>
-      <w:pPr>
-        <w:pStyle w:val="Normal"/>
-        <w:rPr>
-          <w:rFonts w:ascii="Liberation Serif" w:hAnsi="Liberation Serif"/>
-          <w:sz w:val="24"/>
-          <w:szCs w:val="24"/>
-        </w:rPr>
-      </w:pPr>
-      <w:ins w:id="184" w:author="tim " w:date="2014-11-22T18:54:00Z">
-        <w:r>
-          <w:rPr>
-            <w:rFonts w:ascii="Liberation Serif" w:hAnsi="Liberation Serif"/>
-            <w:sz w:val="24"/>
-            <w:szCs w:val="24"/>
-          </w:rPr>
-          <w:t>animals were only counted as they entered and not counted again as they left, also</w:t>
-        </w:r>
-      </w:ins>
-    </w:p>
-    <w:p>
-      <w:pPr>
-        <w:pStyle w:val="Normal"/>
-        <w:rPr>
-          <w:rFonts w:ascii="Liberation Serif" w:hAnsi="Liberation Serif"/>
-          <w:sz w:val="24"/>
-          <w:szCs w:val="24"/>
-        </w:rPr>
-      </w:pPr>
-      <w:ins w:id="185" w:author="tim " w:date="2014-11-22T18:54:00Z">
-        <w:r>
-          <w:rPr>
-            <w:rFonts w:ascii="Liberation Serif" w:hAnsi="Liberation Serif"/>
-            <w:sz w:val="24"/>
-            <w:szCs w:val="24"/>
-          </w:rPr>
-          <w:t>animals initially inside the detection zone would also be counted.</w:t>
-        </w:r>
-      </w:ins>
-    </w:p>
-    <w:p>
-      <w:pPr>
-        <w:pStyle w:val="Normal"/>
-        <w:rPr>
-          <w:rFonts w:ascii="Liberation Serif" w:hAnsi="Liberation Serif"/>
-          <w:sz w:val="24"/>
-          <w:szCs w:val="24"/>
-        </w:rPr>
-      </w:pPr>
-      <w:ins w:id="186" w:author="tim " w:date="2014-11-22T18:54:00Z">
-        <w:r>
-          <w:rPr>
-            <w:rFonts w:ascii="Liberation Serif" w:hAnsi="Liberation Serif"/>
-            <w:sz w:val="24"/>
-            <w:szCs w:val="24"/>
-          </w:rPr>
+          <w:t>Response:</w:t>
         </w:r>
       </w:ins>
     </w:p>
@@ -3978,7 +3992,169 @@
             <w:sz w:val="24"/>
             <w:szCs w:val="24"/>
           </w:rPr>
-          <w:t>Response:</w:t>
+        </w:r>
+      </w:ins>
+    </w:p>
+    <w:p>
+      <w:pPr>
+        <w:pStyle w:val="Normal"/>
+        <w:rPr>
+          <w:rFonts w:ascii="Liberation Serif" w:hAnsi="Liberation Serif"/>
+          <w:sz w:val="24"/>
+          <w:szCs w:val="24"/>
+        </w:rPr>
+      </w:pPr>
+      <w:ins w:id="188" w:author="tim " w:date="2014-11-22T18:54:00Z">
+        <w:r>
+          <w:rPr>
+            <w:rFonts w:ascii="Liberation Serif" w:hAnsi="Liberation Serif"/>
+            <w:sz w:val="24"/>
+            <w:szCs w:val="24"/>
+          </w:rPr>
+          <w:t>10. Line 253: “by assuming the number of captures per simulation” — Why would you</w:t>
+        </w:r>
+      </w:ins>
+    </w:p>
+    <w:p>
+      <w:pPr>
+        <w:pStyle w:val="Normal"/>
+        <w:rPr>
+          <w:rFonts w:ascii="Liberation Serif" w:hAnsi="Liberation Serif"/>
+          <w:sz w:val="24"/>
+          <w:szCs w:val="24"/>
+        </w:rPr>
+      </w:pPr>
+      <w:ins w:id="189" w:author="tim " w:date="2014-11-22T18:54:00Z">
+        <w:r>
+          <w:rPr>
+            <w:rFonts w:ascii="Liberation Serif" w:hAnsi="Liberation Serif"/>
+            <w:sz w:val="24"/>
+            <w:szCs w:val="24"/>
+          </w:rPr>
+          <w:t>assume the number of captures? You obtain the number of captures from the simula-</w:t>
+        </w:r>
+      </w:ins>
+    </w:p>
+    <w:p>
+      <w:pPr>
+        <w:pStyle w:val="Normal"/>
+        <w:rPr>
+          <w:rFonts w:ascii="Liberation Serif" w:hAnsi="Liberation Serif"/>
+          <w:sz w:val="24"/>
+          <w:szCs w:val="24"/>
+        </w:rPr>
+      </w:pPr>
+      <w:ins w:id="190" w:author="tim " w:date="2014-11-22T18:54:00Z">
+        <w:r>
+          <w:rPr>
+            <w:rFonts w:ascii="Liberation Serif" w:hAnsi="Liberation Serif"/>
+            <w:sz w:val="24"/>
+            <w:szCs w:val="24"/>
+          </w:rPr>
+          <w:t>tion. Clarify?</w:t>
+        </w:r>
+      </w:ins>
+    </w:p>
+    <w:p>
+      <w:pPr>
+        <w:pStyle w:val="Normal"/>
+        <w:rPr>
+          <w:rFonts w:ascii="Liberation Serif" w:hAnsi="Liberation Serif"/>
+          <w:sz w:val="24"/>
+          <w:szCs w:val="24"/>
+        </w:rPr>
+      </w:pPr>
+      <w:ins w:id="191" w:author="tim " w:date="2014-11-22T18:54:00Z">
+        <w:r>
+          <w:rPr>
+            <w:rFonts w:ascii="Liberation Serif" w:hAnsi="Liberation Serif"/>
+            <w:sz w:val="24"/>
+            <w:szCs w:val="24"/>
+          </w:rPr>
+        </w:r>
+      </w:ins>
+    </w:p>
+    <w:p>
+      <w:pPr>
+        <w:pStyle w:val="Normal"/>
+        <w:rPr>
+          <w:rFonts w:ascii="Liberation Serif" w:hAnsi="Liberation Serif"/>
+          <w:b w:val="false"/>
+          <w:bCs w:val="false"/>
+          <w:sz w:val="24"/>
+          <w:szCs w:val="24"/>
+        </w:rPr>
+      </w:pPr>
+      <w:ins w:id="192" w:author="tim " w:date="2014-11-22T18:54:00Z">
+        <w:r>
+          <w:rPr>
+            <w:rFonts w:ascii="Liberation Serif" w:hAnsi="Liberation Serif"/>
+            <w:b/>
+            <w:bCs/>
+            <w:sz w:val="24"/>
+            <w:szCs w:val="24"/>
+          </w:rPr>
+          <w:t xml:space="preserve">Response: </w:t>
+        </w:r>
+      </w:ins>
+      <w:ins w:id="193" w:author="tim " w:date="2014-11-22T18:54:00Z">
+        <w:r>
+          <w:rPr>
+            <w:rFonts w:ascii="Liberation Serif" w:hAnsi="Liberation Serif"/>
+            <w:b w:val="false"/>
+            <w:bCs w:val="false"/>
+            <w:sz w:val="24"/>
+            <w:szCs w:val="24"/>
+          </w:rPr>
+          <w:t>@liz “animal density from the gREM by assuming the</w:t>
+        </w:r>
+      </w:ins>
+    </w:p>
+    <w:p>
+      <w:pPr>
+        <w:pStyle w:val="Normal"/>
+        <w:rPr>
+          <w:rFonts w:ascii="Liberation Serif" w:hAnsi="Liberation Serif"/>
+          <w:b w:val="false"/>
+          <w:bCs w:val="false"/>
+          <w:sz w:val="24"/>
+          <w:szCs w:val="24"/>
+        </w:rPr>
+      </w:pPr>
+      <w:ins w:id="194" w:author="tim " w:date="2014-11-22T18:54:00Z">
+        <w:r>
+          <w:rPr>
+            <w:rFonts w:ascii="Liberation Serif" w:hAnsi="Liberation Serif"/>
+            <w:b w:val="false"/>
+            <w:bCs w:val="false"/>
+            <w:sz w:val="24"/>
+            <w:szCs w:val="24"/>
+          </w:rPr>
+          <w:t>254 number of captures per simulation and inputting these values into the correct</w:t>
+        </w:r>
+      </w:ins>
+    </w:p>
+    <w:p>
+      <w:pPr>
+        <w:pStyle w:val="Normal"/>
+        <w:rPr>
+          <w:rFonts w:ascii="Liberation Serif" w:hAnsi="Liberation Serif"/>
+          <w:b w:val="false"/>
+          <w:bCs w:val="false"/>
+          <w:sz w:val="24"/>
+          <w:szCs w:val="24"/>
+        </w:rPr>
+      </w:pPr>
+      <w:ins w:id="195" w:author="tim " w:date="2014-11-22T18:54:00Z">
+        <w:r>
+          <w:rPr>
+            <w:rFonts w:ascii="Liberation Serif" w:hAnsi="Liberation Serif"/>
+            <w:b w:val="false"/>
+            <w:bCs w:val="false"/>
+            <w:sz w:val="24"/>
+            <w:szCs w:val="24"/>
+          </w:rPr>
+          <w:t>255 gREM submodel” Is this supposed to be 'summing'? Or something else.</w:t>
         </w:r>
       </w:ins>
     </w:p>
@@ -3993,7 +4169,7 @@
           <w:szCs w:val="24"/>
         </w:rPr>
       </w:pPr>
-      <w:ins w:id="188" w:author="tim " w:date="2014-11-22T18:54:00Z">
+      <w:ins w:id="196" w:author="tim " w:date="2014-11-22T18:54:00Z">
         <w:r>
           <w:rPr>
             <w:rFonts w:ascii="Liberation Serif" w:hAnsi="Liberation Serif"/>
@@ -4014,73 +4190,89 @@
           <w:szCs w:val="24"/>
         </w:rPr>
       </w:pPr>
-      <w:ins w:id="189" w:author="tim " w:date="2014-11-22T18:54:00Z">
-        <w:r>
-          <w:rPr>
-            <w:rFonts w:ascii="Liberation Serif" w:hAnsi="Liberation Serif"/>
-            <w:sz w:val="24"/>
-            <w:szCs w:val="24"/>
-          </w:rPr>
-          <w:t>10. Line 253: “by assuming the number of captures per simulation” — Why would you</w:t>
-        </w:r>
-      </w:ins>
-    </w:p>
-    <w:p>
-      <w:pPr>
-        <w:pStyle w:val="Normal"/>
-        <w:rPr>
-          <w:rFonts w:ascii="Liberation Serif" w:hAnsi="Liberation Serif"/>
-          <w:sz w:val="24"/>
-          <w:szCs w:val="24"/>
-        </w:rPr>
-      </w:pPr>
-      <w:ins w:id="190" w:author="tim " w:date="2014-11-22T18:54:00Z">
-        <w:r>
-          <w:rPr>
-            <w:rFonts w:ascii="Liberation Serif" w:hAnsi="Liberation Serif"/>
-            <w:sz w:val="24"/>
-            <w:szCs w:val="24"/>
-          </w:rPr>
-          <w:t>assume the number of captures? You obtain the number of captures from the simula-</w:t>
-        </w:r>
-      </w:ins>
-    </w:p>
-    <w:p>
-      <w:pPr>
-        <w:pStyle w:val="Normal"/>
-        <w:rPr>
-          <w:rFonts w:ascii="Liberation Serif" w:hAnsi="Liberation Serif"/>
-          <w:sz w:val="24"/>
-          <w:szCs w:val="24"/>
-        </w:rPr>
-      </w:pPr>
-      <w:ins w:id="191" w:author="tim " w:date="2014-11-22T18:54:00Z">
-        <w:r>
-          <w:rPr>
-            <w:rFonts w:ascii="Liberation Serif" w:hAnsi="Liberation Serif"/>
-            <w:sz w:val="24"/>
-            <w:szCs w:val="24"/>
-          </w:rPr>
-          <w:t>tion. Clarify?</w:t>
-        </w:r>
-      </w:ins>
-    </w:p>
-    <w:p>
-      <w:pPr>
-        <w:pStyle w:val="Normal"/>
-        <w:rPr>
-          <w:rFonts w:ascii="Liberation Serif" w:hAnsi="Liberation Serif"/>
-          <w:sz w:val="24"/>
-          <w:szCs w:val="24"/>
-        </w:rPr>
-      </w:pPr>
-      <w:ins w:id="192" w:author="tim " w:date="2014-11-22T18:54:00Z">
-        <w:r>
-          <w:rPr>
-            <w:rFonts w:ascii="Liberation Serif" w:hAnsi="Liberation Serif"/>
-            <w:sz w:val="24"/>
-            <w:szCs w:val="24"/>
-          </w:rPr>
+      <w:ins w:id="197" w:author="tim " w:date="2014-11-22T18:54:00Z">
+        <w:r>
+          <w:rPr>
+            <w:rFonts w:ascii="Liberation Serif" w:hAnsi="Liberation Serif"/>
+            <w:sz w:val="24"/>
+            <w:szCs w:val="24"/>
+          </w:rPr>
+          <w:t>11. Line 256: “the density in the simulation”— better to say the true density to prevent</w:t>
+        </w:r>
+      </w:ins>
+    </w:p>
+    <w:p>
+      <w:pPr>
+        <w:pStyle w:val="Normal"/>
+        <w:rPr>
+          <w:rFonts w:ascii="Liberation Serif" w:hAnsi="Liberation Serif"/>
+          <w:sz w:val="24"/>
+          <w:szCs w:val="24"/>
+        </w:rPr>
+      </w:pPr>
+      <w:ins w:id="198" w:author="tim " w:date="2014-11-22T18:54:00Z">
+        <w:r>
+          <w:rPr>
+            <w:rFonts w:ascii="Liberation Serif" w:hAnsi="Liberation Serif"/>
+            <w:sz w:val="24"/>
+            <w:szCs w:val="24"/>
+          </w:rPr>
+          <w:t>confusion with the density estimated from the simulated data?</w:t>
+        </w:r>
+      </w:ins>
+    </w:p>
+    <w:p>
+      <w:pPr>
+        <w:pStyle w:val="Normal"/>
+        <w:rPr>
+          <w:rFonts w:ascii="Liberation Serif" w:hAnsi="Liberation Serif"/>
+          <w:sz w:val="24"/>
+          <w:szCs w:val="24"/>
+        </w:rPr>
+      </w:pPr>
+      <w:ins w:id="199" w:author="tim " w:date="2014-11-22T18:54:00Z">
+        <w:r>
+          <w:rPr>
+            <w:rFonts w:ascii="Liberation Serif" w:hAnsi="Liberation Serif"/>
+            <w:sz w:val="24"/>
+            <w:szCs w:val="24"/>
+          </w:rPr>
+        </w:r>
+      </w:ins>
+    </w:p>
+    <w:p>
+      <w:pPr>
+        <w:pStyle w:val="Normal"/>
+        <w:rPr>
+          <w:rFonts w:ascii="Liberation Serif" w:hAnsi="Liberation Serif"/>
+          <w:b w:val="false"/>
+          <w:bCs w:val="false"/>
+          <w:sz w:val="24"/>
+          <w:szCs w:val="24"/>
+        </w:rPr>
+      </w:pPr>
+      <w:ins w:id="200" w:author="tim " w:date="2014-11-22T18:54:00Z">
+        <w:r>
+          <w:rPr>
+            <w:rFonts w:ascii="Liberation Serif" w:hAnsi="Liberation Serif"/>
+            <w:b/>
+            <w:bCs/>
+            <w:sz w:val="24"/>
+            <w:szCs w:val="24"/>
+          </w:rPr>
+          <w:t>Response:</w:t>
+        </w:r>
+      </w:ins>
+      <w:ins w:id="201" w:author="tim " w:date="2014-11-22T18:54:00Z">
+        <w:r>
+          <w:rPr>
+            <w:rFonts w:ascii="Liberation Serif" w:hAnsi="Liberation Serif"/>
+            <w:b w:val="false"/>
+            <w:bCs w:val="false"/>
+            <w:sz w:val="24"/>
+            <w:szCs w:val="24"/>
+          </w:rPr>
+          <w:t xml:space="preserve"> We have changed this to “by comparing the true simulation density with the estimated density” as suggested.</w:t>
         </w:r>
       </w:ins>
     </w:p>
@@ -4095,7 +4287,7 @@
           <w:szCs w:val="24"/>
         </w:rPr>
       </w:pPr>
-      <w:ins w:id="193" w:author="tim " w:date="2014-11-22T18:54:00Z">
+      <w:ins w:id="202" w:author="tim " w:date="2014-11-22T18:54:00Z">
         <w:r>
           <w:rPr>
             <w:rFonts w:ascii="Liberation Serif" w:hAnsi="Liberation Serif"/>
@@ -4104,7 +4296,65 @@
             <w:sz w:val="24"/>
             <w:szCs w:val="24"/>
           </w:rPr>
-          <w:t>Response:</w:t>
+        </w:r>
+      </w:ins>
+    </w:p>
+    <w:p>
+      <w:pPr>
+        <w:pStyle w:val="Normal"/>
+        <w:rPr>
+          <w:rFonts w:ascii="Liberation Serif" w:hAnsi="Liberation Serif"/>
+          <w:sz w:val="24"/>
+          <w:szCs w:val="24"/>
+        </w:rPr>
+      </w:pPr>
+      <w:ins w:id="203" w:author="tim " w:date="2014-11-22T18:54:00Z">
+        <w:r>
+          <w:rPr>
+            <w:rFonts w:ascii="Liberation Serif" w:hAnsi="Liberation Serif"/>
+            <w:sz w:val="24"/>
+            <w:szCs w:val="24"/>
+          </w:rPr>
+          <w:t>12. Line 266: “we calculated how long the simulation needed to run. . .” — do you mean</w:t>
+        </w:r>
+      </w:ins>
+    </w:p>
+    <w:p>
+      <w:pPr>
+        <w:pStyle w:val="Normal"/>
+        <w:rPr>
+          <w:rFonts w:ascii="Liberation Serif" w:hAnsi="Liberation Serif"/>
+          <w:sz w:val="24"/>
+          <w:szCs w:val="24"/>
+        </w:rPr>
+      </w:pPr>
+      <w:ins w:id="204" w:author="tim " w:date="2014-11-22T18:54:00Z">
+        <w:r>
+          <w:rPr>
+            <w:rFonts w:ascii="Liberation Serif" w:hAnsi="Liberation Serif"/>
+            <w:sz w:val="24"/>
+            <w:szCs w:val="24"/>
+          </w:rPr>
+          <w:t>how long on average, as the formula applies to the expected number of encounters.</w:t>
+        </w:r>
+      </w:ins>
+    </w:p>
+    <w:p>
+      <w:pPr>
+        <w:pStyle w:val="Normal"/>
+        <w:rPr>
+          <w:rFonts w:ascii="Liberation Serif" w:hAnsi="Liberation Serif"/>
+          <w:sz w:val="24"/>
+          <w:szCs w:val="24"/>
+        </w:rPr>
+      </w:pPr>
+      <w:ins w:id="205" w:author="tim " w:date="2014-11-22T18:54:00Z">
+        <w:r>
+          <w:rPr>
+            <w:rFonts w:ascii="Liberation Serif" w:hAnsi="Liberation Serif"/>
+            <w:sz w:val="24"/>
+            <w:szCs w:val="24"/>
+          </w:rPr>
         </w:r>
       </w:ins>
     </w:p>
@@ -4119,7 +4369,7 @@
           <w:szCs w:val="24"/>
         </w:rPr>
       </w:pPr>
-      <w:ins w:id="194" w:author="tim " w:date="2014-11-22T18:54:00Z">
+      <w:ins w:id="206" w:author="tim " w:date="2014-11-22T18:54:00Z">
         <w:r>
           <w:rPr>
             <w:rFonts w:ascii="Liberation Serif" w:hAnsi="Liberation Serif"/>
@@ -4128,65 +4378,7 @@
             <w:sz w:val="24"/>
             <w:szCs w:val="24"/>
           </w:rPr>
-        </w:r>
-      </w:ins>
-    </w:p>
-    <w:p>
-      <w:pPr>
-        <w:pStyle w:val="Normal"/>
-        <w:rPr>
-          <w:rFonts w:ascii="Liberation Serif" w:hAnsi="Liberation Serif"/>
-          <w:sz w:val="24"/>
-          <w:szCs w:val="24"/>
-        </w:rPr>
-      </w:pPr>
-      <w:ins w:id="195" w:author="tim " w:date="2014-11-22T18:54:00Z">
-        <w:r>
-          <w:rPr>
-            <w:rFonts w:ascii="Liberation Serif" w:hAnsi="Liberation Serif"/>
-            <w:sz w:val="24"/>
-            <w:szCs w:val="24"/>
-          </w:rPr>
-          <w:t>11. Line 256: “the density in the simulation”— better to say the true density to prevent</w:t>
-        </w:r>
-      </w:ins>
-    </w:p>
-    <w:p>
-      <w:pPr>
-        <w:pStyle w:val="Normal"/>
-        <w:rPr>
-          <w:rFonts w:ascii="Liberation Serif" w:hAnsi="Liberation Serif"/>
-          <w:sz w:val="24"/>
-          <w:szCs w:val="24"/>
-        </w:rPr>
-      </w:pPr>
-      <w:ins w:id="196" w:author="tim " w:date="2014-11-22T18:54:00Z">
-        <w:r>
-          <w:rPr>
-            <w:rFonts w:ascii="Liberation Serif" w:hAnsi="Liberation Serif"/>
-            <w:sz w:val="24"/>
-            <w:szCs w:val="24"/>
-          </w:rPr>
-          <w:t>confusion with the density estimated from the simulated data?</w:t>
-        </w:r>
-      </w:ins>
-    </w:p>
-    <w:p>
-      <w:pPr>
-        <w:pStyle w:val="Normal"/>
-        <w:rPr>
-          <w:rFonts w:ascii="Liberation Serif" w:hAnsi="Liberation Serif"/>
-          <w:sz w:val="24"/>
-          <w:szCs w:val="24"/>
-        </w:rPr>
-      </w:pPr>
-      <w:ins w:id="197" w:author="tim " w:date="2014-11-22T18:54:00Z">
-        <w:r>
-          <w:rPr>
-            <w:rFonts w:ascii="Liberation Serif" w:hAnsi="Liberation Serif"/>
-            <w:sz w:val="24"/>
-            <w:szCs w:val="24"/>
-          </w:rPr>
+          <w:t>Response:</w:t>
         </w:r>
       </w:ins>
     </w:p>
@@ -4201,7 +4393,7 @@
           <w:szCs w:val="24"/>
         </w:rPr>
       </w:pPr>
-      <w:ins w:id="198" w:author="tim " w:date="2014-11-22T18:54:00Z">
+      <w:ins w:id="207" w:author="tim " w:date="2014-11-22T18:54:00Z">
         <w:r>
           <w:rPr>
             <w:rFonts w:ascii="Liberation Serif" w:hAnsi="Liberation Serif"/>
@@ -4210,7 +4402,45 @@
             <w:sz w:val="24"/>
             <w:szCs w:val="24"/>
           </w:rPr>
-          <w:t>Response:</w:t>
+        </w:r>
+      </w:ins>
+    </w:p>
+    <w:p>
+      <w:pPr>
+        <w:pStyle w:val="Normal"/>
+        <w:rPr>
+          <w:rFonts w:ascii="Liberation Serif" w:hAnsi="Liberation Serif"/>
+          <w:sz w:val="24"/>
+          <w:szCs w:val="24"/>
+        </w:rPr>
+      </w:pPr>
+      <w:ins w:id="208" w:author="tim " w:date="2014-11-22T18:54:00Z">
+        <w:r>
+          <w:rPr>
+            <w:rFonts w:ascii="Liberation Serif" w:hAnsi="Liberation Serif"/>
+            <w:sz w:val="24"/>
+            <w:szCs w:val="24"/>
+          </w:rPr>
+          <w:t>13. Line 269: “real density” — perhaps use true density for consistency?</w:t>
+        </w:r>
+      </w:ins>
+    </w:p>
+    <w:p>
+      <w:pPr>
+        <w:pStyle w:val="Normal"/>
+        <w:rPr>
+          <w:rFonts w:ascii="Liberation Serif" w:hAnsi="Liberation Serif"/>
+          <w:sz w:val="24"/>
+          <w:szCs w:val="24"/>
+        </w:rPr>
+      </w:pPr>
+      <w:ins w:id="209" w:author="tim " w:date="2014-11-22T18:54:00Z">
+        <w:r>
+          <w:rPr>
+            <w:rFonts w:ascii="Liberation Serif" w:hAnsi="Liberation Serif"/>
+            <w:sz w:val="24"/>
+            <w:szCs w:val="24"/>
+          </w:rPr>
         </w:r>
       </w:ins>
     </w:p>
@@ -4225,7 +4455,7 @@
           <w:szCs w:val="24"/>
         </w:rPr>
       </w:pPr>
-      <w:ins w:id="199" w:author="tim " w:date="2014-11-22T18:54:00Z">
+      <w:ins w:id="210" w:author="tim " w:date="2014-11-22T18:54:00Z">
         <w:r>
           <w:rPr>
             <w:rFonts w:ascii="Liberation Serif" w:hAnsi="Liberation Serif"/>
@@ -4234,65 +4464,7 @@
             <w:sz w:val="24"/>
             <w:szCs w:val="24"/>
           </w:rPr>
-        </w:r>
-      </w:ins>
-    </w:p>
-    <w:p>
-      <w:pPr>
-        <w:pStyle w:val="Normal"/>
-        <w:rPr>
-          <w:rFonts w:ascii="Liberation Serif" w:hAnsi="Liberation Serif"/>
-          <w:sz w:val="24"/>
-          <w:szCs w:val="24"/>
-        </w:rPr>
-      </w:pPr>
-      <w:ins w:id="200" w:author="tim " w:date="2014-11-22T18:54:00Z">
-        <w:r>
-          <w:rPr>
-            <w:rFonts w:ascii="Liberation Serif" w:hAnsi="Liberation Serif"/>
-            <w:sz w:val="24"/>
-            <w:szCs w:val="24"/>
-          </w:rPr>
-          <w:t>12. Line 266: “we calculated how long the simulation needed to run. . .” — do you mean</w:t>
-        </w:r>
-      </w:ins>
-    </w:p>
-    <w:p>
-      <w:pPr>
-        <w:pStyle w:val="Normal"/>
-        <w:rPr>
-          <w:rFonts w:ascii="Liberation Serif" w:hAnsi="Liberation Serif"/>
-          <w:sz w:val="24"/>
-          <w:szCs w:val="24"/>
-        </w:rPr>
-      </w:pPr>
-      <w:ins w:id="201" w:author="tim " w:date="2014-11-22T18:54:00Z">
-        <w:r>
-          <w:rPr>
-            <w:rFonts w:ascii="Liberation Serif" w:hAnsi="Liberation Serif"/>
-            <w:sz w:val="24"/>
-            <w:szCs w:val="24"/>
-          </w:rPr>
-          <w:t>how long on average, as the formula applies to the expected number of encounters.</w:t>
-        </w:r>
-      </w:ins>
-    </w:p>
-    <w:p>
-      <w:pPr>
-        <w:pStyle w:val="Normal"/>
-        <w:rPr>
-          <w:rFonts w:ascii="Liberation Serif" w:hAnsi="Liberation Serif"/>
-          <w:sz w:val="24"/>
-          <w:szCs w:val="24"/>
-        </w:rPr>
-      </w:pPr>
-      <w:ins w:id="202" w:author="tim " w:date="2014-11-22T18:54:00Z">
-        <w:r>
-          <w:rPr>
-            <w:rFonts w:ascii="Liberation Serif" w:hAnsi="Liberation Serif"/>
-            <w:sz w:val="24"/>
-            <w:szCs w:val="24"/>
-          </w:rPr>
+          <w:t>Response:</w:t>
         </w:r>
       </w:ins>
     </w:p>
@@ -4307,7 +4479,7 @@
           <w:szCs w:val="24"/>
         </w:rPr>
       </w:pPr>
-      <w:ins w:id="203" w:author="tim " w:date="2014-11-22T18:54:00Z">
+      <w:ins w:id="211" w:author="tim " w:date="2014-11-22T18:54:00Z">
         <w:r>
           <w:rPr>
             <w:rFonts w:ascii="Liberation Serif" w:hAnsi="Liberation Serif"/>
@@ -4316,7 +4488,85 @@
             <w:sz w:val="24"/>
             <w:szCs w:val="24"/>
           </w:rPr>
-          <w:t>Response:</w:t>
+        </w:r>
+      </w:ins>
+    </w:p>
+    <w:p>
+      <w:pPr>
+        <w:pStyle w:val="Normal"/>
+        <w:rPr>
+          <w:rFonts w:ascii="Liberation Serif" w:hAnsi="Liberation Serif"/>
+          <w:sz w:val="24"/>
+          <w:szCs w:val="24"/>
+        </w:rPr>
+      </w:pPr>
+      <w:ins w:id="212" w:author="tim " w:date="2014-11-22T18:54:00Z">
+        <w:r>
+          <w:rPr>
+            <w:rFonts w:ascii="Liberation Serif" w:hAnsi="Liberation Serif"/>
+            <w:sz w:val="24"/>
+            <w:szCs w:val="24"/>
+          </w:rPr>
+          <w:t>14. Line 271: “compare the precision between capture numbers” — I think more detail is</w:t>
+        </w:r>
+      </w:ins>
+    </w:p>
+    <w:p>
+      <w:pPr>
+        <w:pStyle w:val="Normal"/>
+        <w:rPr>
+          <w:rFonts w:ascii="Liberation Serif" w:hAnsi="Liberation Serif"/>
+          <w:sz w:val="24"/>
+          <w:szCs w:val="24"/>
+        </w:rPr>
+      </w:pPr>
+      <w:ins w:id="213" w:author="tim " w:date="2014-11-22T18:54:00Z">
+        <w:r>
+          <w:rPr>
+            <w:rFonts w:ascii="Liberation Serif" w:hAnsi="Liberation Serif"/>
+            <w:sz w:val="24"/>
+            <w:szCs w:val="24"/>
+          </w:rPr>
+          <w:t>required: compare the precision of the density estimates from simulations with a differ-</w:t>
+        </w:r>
+      </w:ins>
+    </w:p>
+    <w:p>
+      <w:pPr>
+        <w:pStyle w:val="Normal"/>
+        <w:rPr>
+          <w:rFonts w:ascii="Liberation Serif" w:hAnsi="Liberation Serif"/>
+          <w:sz w:val="24"/>
+          <w:szCs w:val="24"/>
+        </w:rPr>
+      </w:pPr>
+      <w:ins w:id="214" w:author="tim " w:date="2014-11-22T18:54:00Z">
+        <w:r>
+          <w:rPr>
+            <w:rFonts w:ascii="Liberation Serif" w:hAnsi="Liberation Serif"/>
+            <w:sz w:val="24"/>
+            <w:szCs w:val="24"/>
+          </w:rPr>
+          <w:t>ent expected number of captures.</w:t>
+        </w:r>
+      </w:ins>
+    </w:p>
+    <w:p>
+      <w:pPr>
+        <w:pStyle w:val="Normal"/>
+        <w:rPr>
+          <w:rFonts w:ascii="Liberation Serif" w:hAnsi="Liberation Serif"/>
+          <w:sz w:val="24"/>
+          <w:szCs w:val="24"/>
+        </w:rPr>
+      </w:pPr>
+      <w:ins w:id="215" w:author="tim " w:date="2014-11-22T18:54:00Z">
+        <w:r>
+          <w:rPr>
+            <w:rFonts w:ascii="Liberation Serif" w:hAnsi="Liberation Serif"/>
+            <w:sz w:val="24"/>
+            <w:szCs w:val="24"/>
+          </w:rPr>
         </w:r>
       </w:ins>
     </w:p>
@@ -4331,7 +4581,7 @@
           <w:szCs w:val="24"/>
         </w:rPr>
       </w:pPr>
-      <w:ins w:id="204" w:author="tim " w:date="2014-11-22T18:54:00Z">
+      <w:ins w:id="216" w:author="tim " w:date="2014-11-22T18:54:00Z">
         <w:r>
           <w:rPr>
             <w:rFonts w:ascii="Liberation Serif" w:hAnsi="Liberation Serif"/>
@@ -4340,45 +4590,7 @@
             <w:sz w:val="24"/>
             <w:szCs w:val="24"/>
           </w:rPr>
-        </w:r>
-      </w:ins>
-    </w:p>
-    <w:p>
-      <w:pPr>
-        <w:pStyle w:val="Normal"/>
-        <w:rPr>
-          <w:rFonts w:ascii="Liberation Serif" w:hAnsi="Liberation Serif"/>
-          <w:sz w:val="24"/>
-          <w:szCs w:val="24"/>
-        </w:rPr>
-      </w:pPr>
-      <w:ins w:id="205" w:author="tim " w:date="2014-11-22T18:54:00Z">
-        <w:r>
-          <w:rPr>
-            <w:rFonts w:ascii="Liberation Serif" w:hAnsi="Liberation Serif"/>
-            <w:sz w:val="24"/>
-            <w:szCs w:val="24"/>
-          </w:rPr>
-          <w:t>13. Line 269: “real density” — perhaps use true density for consistency?</w:t>
-        </w:r>
-      </w:ins>
-    </w:p>
-    <w:p>
-      <w:pPr>
-        <w:pStyle w:val="Normal"/>
-        <w:rPr>
-          <w:rFonts w:ascii="Liberation Serif" w:hAnsi="Liberation Serif"/>
-          <w:sz w:val="24"/>
-          <w:szCs w:val="24"/>
-        </w:rPr>
-      </w:pPr>
-      <w:ins w:id="206" w:author="tim " w:date="2014-11-22T18:54:00Z">
-        <w:r>
-          <w:rPr>
-            <w:rFonts w:ascii="Liberation Serif" w:hAnsi="Liberation Serif"/>
-            <w:sz w:val="24"/>
-            <w:szCs w:val="24"/>
-          </w:rPr>
+          <w:t>Response:</w:t>
         </w:r>
       </w:ins>
     </w:p>
@@ -4393,7 +4605,7 @@
           <w:szCs w:val="24"/>
         </w:rPr>
       </w:pPr>
-      <w:ins w:id="207" w:author="tim " w:date="2014-11-22T18:54:00Z">
+      <w:ins w:id="217" w:author="tim " w:date="2014-11-22T18:54:00Z">
         <w:r>
           <w:rPr>
             <w:rFonts w:ascii="Liberation Serif" w:hAnsi="Liberation Serif"/>
@@ -4402,7 +4614,85 @@
             <w:sz w:val="24"/>
             <w:szCs w:val="24"/>
           </w:rPr>
-          <w:t>Response:</w:t>
+        </w:r>
+      </w:ins>
+    </w:p>
+    <w:p>
+      <w:pPr>
+        <w:pStyle w:val="Normal"/>
+        <w:rPr>
+          <w:rFonts w:ascii="Liberation Serif" w:hAnsi="Liberation Serif"/>
+          <w:sz w:val="24"/>
+          <w:szCs w:val="24"/>
+        </w:rPr>
+      </w:pPr>
+      <w:ins w:id="218" w:author="tim " w:date="2014-11-22T18:54:00Z">
+        <w:r>
+          <w:rPr>
+            <w:rFonts w:ascii="Liberation Serif" w:hAnsi="Liberation Serif"/>
+            <w:sz w:val="24"/>
+            <w:szCs w:val="24"/>
+          </w:rPr>
+          <w:t>15. Line 275: “using different amounts of time spent stationary” — should this not be the</w:t>
+        </w:r>
+      </w:ins>
+    </w:p>
+    <w:p>
+      <w:pPr>
+        <w:pStyle w:val="Normal"/>
+        <w:rPr>
+          <w:rFonts w:ascii="Liberation Serif" w:hAnsi="Liberation Serif"/>
+          <w:sz w:val="24"/>
+          <w:szCs w:val="24"/>
+        </w:rPr>
+      </w:pPr>
+      <w:ins w:id="219" w:author="tim " w:date="2014-11-22T18:54:00Z">
+        <w:r>
+          <w:rPr>
+            <w:rFonts w:ascii="Liberation Serif" w:hAnsi="Liberation Serif"/>
+            <w:sz w:val="24"/>
+            <w:szCs w:val="24"/>
+          </w:rPr>
+          <w:t>time spent stationary on average? (This applies to all other instances of “time spent</w:t>
+        </w:r>
+      </w:ins>
+    </w:p>
+    <w:p>
+      <w:pPr>
+        <w:pStyle w:val="Normal"/>
+        <w:rPr>
+          <w:rFonts w:ascii="Liberation Serif" w:hAnsi="Liberation Serif"/>
+          <w:sz w:val="24"/>
+          <w:szCs w:val="24"/>
+        </w:rPr>
+      </w:pPr>
+      <w:ins w:id="220" w:author="tim " w:date="2014-11-22T18:54:00Z">
+        <w:r>
+          <w:rPr>
+            <w:rFonts w:ascii="Liberation Serif" w:hAnsi="Liberation Serif"/>
+            <w:sz w:val="24"/>
+            <w:szCs w:val="24"/>
+          </w:rPr>
+          <w:t>stationary” in the paper.)</w:t>
+        </w:r>
+      </w:ins>
+    </w:p>
+    <w:p>
+      <w:pPr>
+        <w:pStyle w:val="Normal"/>
+        <w:rPr>
+          <w:rFonts w:ascii="Liberation Serif" w:hAnsi="Liberation Serif"/>
+          <w:sz w:val="24"/>
+          <w:szCs w:val="24"/>
+        </w:rPr>
+      </w:pPr>
+      <w:ins w:id="221" w:author="tim " w:date="2014-11-22T18:54:00Z">
+        <w:r>
+          <w:rPr>
+            <w:rFonts w:ascii="Liberation Serif" w:hAnsi="Liberation Serif"/>
+            <w:sz w:val="24"/>
+            <w:szCs w:val="24"/>
+          </w:rPr>
         </w:r>
       </w:ins>
     </w:p>
@@ -4417,7 +4707,7 @@
           <w:szCs w:val="24"/>
         </w:rPr>
       </w:pPr>
-      <w:ins w:id="208" w:author="tim " w:date="2014-11-22T18:54:00Z">
+      <w:ins w:id="222" w:author="tim " w:date="2014-11-22T18:54:00Z">
         <w:r>
           <w:rPr>
             <w:rFonts w:ascii="Liberation Serif" w:hAnsi="Liberation Serif"/>
@@ -4426,85 +4716,7 @@
             <w:sz w:val="24"/>
             <w:szCs w:val="24"/>
           </w:rPr>
-        </w:r>
-      </w:ins>
-    </w:p>
-    <w:p>
-      <w:pPr>
-        <w:pStyle w:val="Normal"/>
-        <w:rPr>
-          <w:rFonts w:ascii="Liberation Serif" w:hAnsi="Liberation Serif"/>
-          <w:sz w:val="24"/>
-          <w:szCs w:val="24"/>
-        </w:rPr>
-      </w:pPr>
-      <w:ins w:id="209" w:author="tim " w:date="2014-11-22T18:54:00Z">
-        <w:r>
-          <w:rPr>
-            <w:rFonts w:ascii="Liberation Serif" w:hAnsi="Liberation Serif"/>
-            <w:sz w:val="24"/>
-            <w:szCs w:val="24"/>
-          </w:rPr>
-          <w:t>14. Line 271: “compare the precision between capture numbers” — I think more detail is</w:t>
-        </w:r>
-      </w:ins>
-    </w:p>
-    <w:p>
-      <w:pPr>
-        <w:pStyle w:val="Normal"/>
-        <w:rPr>
-          <w:rFonts w:ascii="Liberation Serif" w:hAnsi="Liberation Serif"/>
-          <w:sz w:val="24"/>
-          <w:szCs w:val="24"/>
-        </w:rPr>
-      </w:pPr>
-      <w:ins w:id="210" w:author="tim " w:date="2014-11-22T18:54:00Z">
-        <w:r>
-          <w:rPr>
-            <w:rFonts w:ascii="Liberation Serif" w:hAnsi="Liberation Serif"/>
-            <w:sz w:val="24"/>
-            <w:szCs w:val="24"/>
-          </w:rPr>
-          <w:t>required: compare the precision of the density estimates from simulations with a differ-</w:t>
-        </w:r>
-      </w:ins>
-    </w:p>
-    <w:p>
-      <w:pPr>
-        <w:pStyle w:val="Normal"/>
-        <w:rPr>
-          <w:rFonts w:ascii="Liberation Serif" w:hAnsi="Liberation Serif"/>
-          <w:sz w:val="24"/>
-          <w:szCs w:val="24"/>
-        </w:rPr>
-      </w:pPr>
-      <w:ins w:id="211" w:author="tim " w:date="2014-11-22T18:54:00Z">
-        <w:r>
-          <w:rPr>
-            <w:rFonts w:ascii="Liberation Serif" w:hAnsi="Liberation Serif"/>
-            <w:sz w:val="24"/>
-            <w:szCs w:val="24"/>
-          </w:rPr>
-          <w:t>ent expected number of captures.</w:t>
-        </w:r>
-      </w:ins>
-    </w:p>
-    <w:p>
-      <w:pPr>
-        <w:pStyle w:val="Normal"/>
-        <w:rPr>
-          <w:rFonts w:ascii="Liberation Serif" w:hAnsi="Liberation Serif"/>
-          <w:sz w:val="24"/>
-          <w:szCs w:val="24"/>
-        </w:rPr>
-      </w:pPr>
-      <w:ins w:id="212" w:author="tim " w:date="2014-11-22T18:54:00Z">
-        <w:r>
-          <w:rPr>
-            <w:rFonts w:ascii="Liberation Serif" w:hAnsi="Liberation Serif"/>
-            <w:sz w:val="24"/>
-            <w:szCs w:val="24"/>
-          </w:rPr>
+          <w:t>Response:</w:t>
         </w:r>
       </w:ins>
     </w:p>
@@ -4519,7 +4731,7 @@
           <w:szCs w:val="24"/>
         </w:rPr>
       </w:pPr>
-      <w:ins w:id="213" w:author="tim " w:date="2014-11-22T18:54:00Z">
+      <w:ins w:id="223" w:author="tim " w:date="2014-11-22T18:54:00Z">
         <w:r>
           <w:rPr>
             <w:rFonts w:ascii="Liberation Serif" w:hAnsi="Liberation Serif"/>
@@ -4528,7 +4740,85 @@
             <w:sz w:val="24"/>
             <w:szCs w:val="24"/>
           </w:rPr>
-          <w:t>Response:</w:t>
+        </w:r>
+      </w:ins>
+    </w:p>
+    <w:p>
+      <w:pPr>
+        <w:pStyle w:val="Normal"/>
+        <w:rPr>
+          <w:rFonts w:ascii="Liberation Serif" w:hAnsi="Liberation Serif"/>
+          <w:sz w:val="24"/>
+          <w:szCs w:val="24"/>
+        </w:rPr>
+      </w:pPr>
+      <w:ins w:id="224" w:author="tim " w:date="2014-11-22T18:54:00Z">
+        <w:r>
+          <w:rPr>
+            <w:rFonts w:ascii="Liberation Serif" w:hAnsi="Liberation Serif"/>
+            <w:sz w:val="24"/>
+            <w:szCs w:val="24"/>
+          </w:rPr>
+          <w:t>16. Line 338: “the sum of the average animal velocity and the sensor velocity” — could be</w:t>
+        </w:r>
+      </w:ins>
+    </w:p>
+    <w:p>
+      <w:pPr>
+        <w:pStyle w:val="Normal"/>
+        <w:rPr>
+          <w:rFonts w:ascii="Liberation Serif" w:hAnsi="Liberation Serif"/>
+          <w:sz w:val="24"/>
+          <w:szCs w:val="24"/>
+        </w:rPr>
+      </w:pPr>
+      <w:ins w:id="225" w:author="tim " w:date="2014-11-22T18:54:00Z">
+        <w:r>
+          <w:rPr>
+            <w:rFonts w:ascii="Liberation Serif" w:hAnsi="Liberation Serif"/>
+            <w:sz w:val="24"/>
+            <w:szCs w:val="24"/>
+          </w:rPr>
+          <w:t>clearer? It is the average animal velocity (averaged over all bearings) relative to a single</w:t>
+        </w:r>
+      </w:ins>
+    </w:p>
+    <w:p>
+      <w:pPr>
+        <w:pStyle w:val="Normal"/>
+        <w:rPr>
+          <w:rFonts w:ascii="Liberation Serif" w:hAnsi="Liberation Serif"/>
+          <w:sz w:val="24"/>
+          <w:szCs w:val="24"/>
+        </w:rPr>
+      </w:pPr>
+      <w:ins w:id="226" w:author="tim " w:date="2014-11-22T18:54:00Z">
+        <w:r>
+          <w:rPr>
+            <w:rFonts w:ascii="Liberation Serif" w:hAnsi="Liberation Serif"/>
+            <w:sz w:val="24"/>
+            <w:szCs w:val="24"/>
+          </w:rPr>
+          <w:t>(animal or sensor) focal individual (Hutchinson and Waser, 2007).</w:t>
+        </w:r>
+      </w:ins>
+    </w:p>
+    <w:p>
+      <w:pPr>
+        <w:pStyle w:val="Normal"/>
+        <w:rPr>
+          <w:rFonts w:ascii="Liberation Serif" w:hAnsi="Liberation Serif"/>
+          <w:sz w:val="24"/>
+          <w:szCs w:val="24"/>
+        </w:rPr>
+      </w:pPr>
+      <w:ins w:id="227" w:author="tim " w:date="2014-11-22T18:54:00Z">
+        <w:r>
+          <w:rPr>
+            <w:rFonts w:ascii="Liberation Serif" w:hAnsi="Liberation Serif"/>
+            <w:sz w:val="24"/>
+            <w:szCs w:val="24"/>
+          </w:rPr>
         </w:r>
       </w:ins>
     </w:p>
@@ -4543,7 +4833,7 @@
           <w:szCs w:val="24"/>
         </w:rPr>
       </w:pPr>
-      <w:ins w:id="214" w:author="tim " w:date="2014-11-22T18:54:00Z">
+      <w:ins w:id="228" w:author="tim " w:date="2014-11-22T18:54:00Z">
         <w:r>
           <w:rPr>
             <w:rFonts w:ascii="Liberation Serif" w:hAnsi="Liberation Serif"/>
@@ -4552,85 +4842,7 @@
             <w:sz w:val="24"/>
             <w:szCs w:val="24"/>
           </w:rPr>
-        </w:r>
-      </w:ins>
-    </w:p>
-    <w:p>
-      <w:pPr>
-        <w:pStyle w:val="Normal"/>
-        <w:rPr>
-          <w:rFonts w:ascii="Liberation Serif" w:hAnsi="Liberation Serif"/>
-          <w:sz w:val="24"/>
-          <w:szCs w:val="24"/>
-        </w:rPr>
-      </w:pPr>
-      <w:ins w:id="215" w:author="tim " w:date="2014-11-22T18:54:00Z">
-        <w:r>
-          <w:rPr>
-            <w:rFonts w:ascii="Liberation Serif" w:hAnsi="Liberation Serif"/>
-            <w:sz w:val="24"/>
-            <w:szCs w:val="24"/>
-          </w:rPr>
-          <w:t>15. Line 275: “using different amounts of time spent stationary” — should this not be the</w:t>
-        </w:r>
-      </w:ins>
-    </w:p>
-    <w:p>
-      <w:pPr>
-        <w:pStyle w:val="Normal"/>
-        <w:rPr>
-          <w:rFonts w:ascii="Liberation Serif" w:hAnsi="Liberation Serif"/>
-          <w:sz w:val="24"/>
-          <w:szCs w:val="24"/>
-        </w:rPr>
-      </w:pPr>
-      <w:ins w:id="216" w:author="tim " w:date="2014-11-22T18:54:00Z">
-        <w:r>
-          <w:rPr>
-            <w:rFonts w:ascii="Liberation Serif" w:hAnsi="Liberation Serif"/>
-            <w:sz w:val="24"/>
-            <w:szCs w:val="24"/>
-          </w:rPr>
-          <w:t>time spent stationary on average? (This applies to all other instances of “time spent</w:t>
-        </w:r>
-      </w:ins>
-    </w:p>
-    <w:p>
-      <w:pPr>
-        <w:pStyle w:val="Normal"/>
-        <w:rPr>
-          <w:rFonts w:ascii="Liberation Serif" w:hAnsi="Liberation Serif"/>
-          <w:sz w:val="24"/>
-          <w:szCs w:val="24"/>
-        </w:rPr>
-      </w:pPr>
-      <w:ins w:id="217" w:author="tim " w:date="2014-11-22T18:54:00Z">
-        <w:r>
-          <w:rPr>
-            <w:rFonts w:ascii="Liberation Serif" w:hAnsi="Liberation Serif"/>
-            <w:sz w:val="24"/>
-            <w:szCs w:val="24"/>
-          </w:rPr>
-          <w:t>stationary” in the paper.)</w:t>
-        </w:r>
-      </w:ins>
-    </w:p>
-    <w:p>
-      <w:pPr>
-        <w:pStyle w:val="Normal"/>
-        <w:rPr>
-          <w:rFonts w:ascii="Liberation Serif" w:hAnsi="Liberation Serif"/>
-          <w:sz w:val="24"/>
-          <w:szCs w:val="24"/>
-        </w:rPr>
-      </w:pPr>
-      <w:ins w:id="218" w:author="tim " w:date="2014-11-22T18:54:00Z">
-        <w:r>
-          <w:rPr>
-            <w:rFonts w:ascii="Liberation Serif" w:hAnsi="Liberation Serif"/>
-            <w:sz w:val="24"/>
-            <w:szCs w:val="24"/>
-          </w:rPr>
+          <w:t>Response:</w:t>
         </w:r>
       </w:ins>
     </w:p>
@@ -4645,7 +4857,7 @@
           <w:szCs w:val="24"/>
         </w:rPr>
       </w:pPr>
-      <w:ins w:id="219" w:author="tim " w:date="2014-11-22T18:54:00Z">
+      <w:ins w:id="229" w:author="tim " w:date="2014-11-22T18:54:00Z">
         <w:r>
           <w:rPr>
             <w:rFonts w:ascii="Liberation Serif" w:hAnsi="Liberation Serif"/>
@@ -4654,7 +4866,65 @@
             <w:sz w:val="24"/>
             <w:szCs w:val="24"/>
           </w:rPr>
-          <w:t>Response:</w:t>
+        </w:r>
+      </w:ins>
+    </w:p>
+    <w:p>
+      <w:pPr>
+        <w:pStyle w:val="Normal"/>
+        <w:rPr>
+          <w:rFonts w:ascii="Liberation Serif" w:hAnsi="Liberation Serif"/>
+          <w:sz w:val="24"/>
+          <w:szCs w:val="24"/>
+        </w:rPr>
+      </w:pPr>
+      <w:ins w:id="230" w:author="tim " w:date="2014-11-22T18:54:00Z">
+        <w:r>
+          <w:rPr>
+            <w:rFonts w:ascii="Liberation Serif" w:hAnsi="Liberation Serif"/>
+            <w:sz w:val="24"/>
+            <w:szCs w:val="24"/>
+          </w:rPr>
+          <w:t>17. Lines 388–395: you begin by saying accuracy may be affected by the interaction between the movement model and detection zone, then end saying the opposite, in</w:t>
+        </w:r>
+      </w:ins>
+    </w:p>
+    <w:p>
+      <w:pPr>
+        <w:pStyle w:val="Normal"/>
+        <w:rPr>
+          <w:rFonts w:ascii="Liberation Serif" w:hAnsi="Liberation Serif"/>
+          <w:sz w:val="24"/>
+          <w:szCs w:val="24"/>
+        </w:rPr>
+      </w:pPr>
+      <w:ins w:id="231" w:author="tim " w:date="2014-11-22T18:54:00Z">
+        <w:r>
+          <w:rPr>
+            <w:rFonts w:ascii="Liberation Serif" w:hAnsi="Liberation Serif"/>
+            <w:sz w:val="24"/>
+            <w:szCs w:val="24"/>
+          </w:rPr>
+          <w:t>brackets.</w:t>
+        </w:r>
+      </w:ins>
+    </w:p>
+    <w:p>
+      <w:pPr>
+        <w:pStyle w:val="Normal"/>
+        <w:rPr>
+          <w:rFonts w:ascii="Liberation Serif" w:hAnsi="Liberation Serif"/>
+          <w:sz w:val="24"/>
+          <w:szCs w:val="24"/>
+        </w:rPr>
+      </w:pPr>
+      <w:ins w:id="232" w:author="tim " w:date="2014-11-22T18:54:00Z">
+        <w:r>
+          <w:rPr>
+            <w:rFonts w:ascii="Liberation Serif" w:hAnsi="Liberation Serif"/>
+            <w:sz w:val="24"/>
+            <w:szCs w:val="24"/>
+          </w:rPr>
         </w:r>
       </w:ins>
     </w:p>
@@ -4669,7 +4939,7 @@
           <w:szCs w:val="24"/>
         </w:rPr>
       </w:pPr>
-      <w:ins w:id="220" w:author="tim " w:date="2014-11-22T18:54:00Z">
+      <w:ins w:id="233" w:author="tim " w:date="2014-11-22T18:54:00Z">
         <w:r>
           <w:rPr>
             <w:rFonts w:ascii="Liberation Serif" w:hAnsi="Liberation Serif"/>
@@ -4678,91 +4948,14 @@
             <w:sz w:val="24"/>
             <w:szCs w:val="24"/>
           </w:rPr>
-        </w:r>
-      </w:ins>
-    </w:p>
-    <w:p>
-      <w:pPr>
-        <w:pStyle w:val="Normal"/>
-        <w:rPr>
-          <w:rFonts w:ascii="Liberation Serif" w:hAnsi="Liberation Serif"/>
-          <w:sz w:val="24"/>
-          <w:szCs w:val="24"/>
-        </w:rPr>
-      </w:pPr>
-      <w:ins w:id="221" w:author="tim " w:date="2014-11-22T18:54:00Z">
-        <w:r>
-          <w:rPr>
-            <w:rFonts w:ascii="Liberation Serif" w:hAnsi="Liberation Serif"/>
-            <w:sz w:val="24"/>
-            <w:szCs w:val="24"/>
-          </w:rPr>
-          <w:t>16. Line 338: “the sum of the average animal velocity and the sensor velocity” — could be</w:t>
-        </w:r>
-      </w:ins>
-    </w:p>
-    <w:p>
-      <w:pPr>
-        <w:pStyle w:val="Normal"/>
-        <w:rPr>
-          <w:rFonts w:ascii="Liberation Serif" w:hAnsi="Liberation Serif"/>
-          <w:sz w:val="24"/>
-          <w:szCs w:val="24"/>
-        </w:rPr>
-      </w:pPr>
-      <w:ins w:id="222" w:author="tim " w:date="2014-11-22T18:54:00Z">
-        <w:r>
-          <w:rPr>
-            <w:rFonts w:ascii="Liberation Serif" w:hAnsi="Liberation Serif"/>
-            <w:sz w:val="24"/>
-            <w:szCs w:val="24"/>
-          </w:rPr>
-          <w:t>clearer? It is the average animal velocity (averaged over all bearings) relative to a single</w:t>
-        </w:r>
-      </w:ins>
-    </w:p>
-    <w:p>
-      <w:pPr>
-        <w:pStyle w:val="Normal"/>
-        <w:rPr>
-          <w:rFonts w:ascii="Liberation Serif" w:hAnsi="Liberation Serif"/>
-          <w:sz w:val="24"/>
-          <w:szCs w:val="24"/>
-        </w:rPr>
-      </w:pPr>
-      <w:ins w:id="223" w:author="tim " w:date="2014-11-22T18:54:00Z">
-        <w:r>
-          <w:rPr>
-            <w:rFonts w:ascii="Liberation Serif" w:hAnsi="Liberation Serif"/>
-            <w:sz w:val="24"/>
-            <w:szCs w:val="24"/>
-          </w:rPr>
-          <w:t>(animal or sensor) focal individual (Hutchinson and Waser, 2007).</w:t>
-        </w:r>
-      </w:ins>
-    </w:p>
-    <w:p>
-      <w:pPr>
-        <w:pStyle w:val="Normal"/>
-        <w:rPr>
-          <w:rFonts w:ascii="Liberation Serif" w:hAnsi="Liberation Serif"/>
-          <w:sz w:val="24"/>
-          <w:szCs w:val="24"/>
-        </w:rPr>
-      </w:pPr>
-      <w:ins w:id="224" w:author="tim " w:date="2014-11-22T18:54:00Z">
-        <w:r>
-          <w:rPr>
-            <w:rFonts w:ascii="Liberation Serif" w:hAnsi="Liberation Serif"/>
-            <w:sz w:val="24"/>
-            <w:szCs w:val="24"/>
-          </w:rPr>
-        </w:r>
-      </w:ins>
-    </w:p>
-    <w:p>
-      <w:pPr>
-        <w:pStyle w:val="Normal"/>
+          <w:t>Response:</w:t>
+        </w:r>
+      </w:ins>
+    </w:p>
+    <w:p>
+      <w:pPr>
+        <w:pStyle w:val="Normal"/>
+        <w:pageBreakBefore/>
         <w:rPr>
           <w:rFonts w:ascii="Liberation Serif" w:hAnsi="Liberation Serif"/>
           <w:b/>
@@ -4771,7 +4964,7 @@
           <w:szCs w:val="24"/>
         </w:rPr>
       </w:pPr>
-      <w:ins w:id="225" w:author="tim " w:date="2014-11-22T18:54:00Z">
+      <w:ins w:id="234" w:author="tim " w:date="2014-11-22T18:54:00Z">
         <w:r>
           <w:rPr>
             <w:rFonts w:ascii="Liberation Serif" w:hAnsi="Liberation Serif"/>
@@ -4780,7 +4973,45 @@
             <w:sz w:val="24"/>
             <w:szCs w:val="24"/>
           </w:rPr>
-          <w:t>Response:</w:t>
+        </w:r>
+      </w:ins>
+    </w:p>
+    <w:p>
+      <w:pPr>
+        <w:pStyle w:val="Normal"/>
+        <w:rPr>
+          <w:rFonts w:ascii="Liberation Serif" w:hAnsi="Liberation Serif"/>
+          <w:sz w:val="24"/>
+          <w:szCs w:val="24"/>
+        </w:rPr>
+      </w:pPr>
+      <w:ins w:id="235" w:author="tim " w:date="2014-11-22T18:54:00Z">
+        <w:r>
+          <w:rPr>
+            <w:rFonts w:ascii="Liberation Serif" w:hAnsi="Liberation Serif"/>
+            <w:sz w:val="24"/>
+            <w:szCs w:val="24"/>
+          </w:rPr>
+          <w:t>18. Line 411: “entire world”— better to say study area?</w:t>
+        </w:r>
+      </w:ins>
+    </w:p>
+    <w:p>
+      <w:pPr>
+        <w:pStyle w:val="Normal"/>
+        <w:rPr>
+          <w:rFonts w:ascii="Liberation Serif" w:hAnsi="Liberation Serif"/>
+          <w:sz w:val="24"/>
+          <w:szCs w:val="24"/>
+        </w:rPr>
+      </w:pPr>
+      <w:ins w:id="236" w:author="tim " w:date="2014-11-22T18:54:00Z">
+        <w:r>
+          <w:rPr>
+            <w:rFonts w:ascii="Liberation Serif" w:hAnsi="Liberation Serif"/>
+            <w:sz w:val="24"/>
+            <w:szCs w:val="24"/>
+          </w:rPr>
         </w:r>
       </w:ins>
     </w:p>
@@ -4795,7 +5026,7 @@
           <w:szCs w:val="24"/>
         </w:rPr>
       </w:pPr>
-      <w:ins w:id="226" w:author="tim " w:date="2014-11-22T18:54:00Z">
+      <w:ins w:id="237" w:author="tim " w:date="2014-11-22T18:54:00Z">
         <w:r>
           <w:rPr>
             <w:rFonts w:ascii="Liberation Serif" w:hAnsi="Liberation Serif"/>
@@ -4804,65 +5035,7 @@
             <w:sz w:val="24"/>
             <w:szCs w:val="24"/>
           </w:rPr>
-        </w:r>
-      </w:ins>
-    </w:p>
-    <w:p>
-      <w:pPr>
-        <w:pStyle w:val="Normal"/>
-        <w:rPr>
-          <w:rFonts w:ascii="Liberation Serif" w:hAnsi="Liberation Serif"/>
-          <w:sz w:val="24"/>
-          <w:szCs w:val="24"/>
-        </w:rPr>
-      </w:pPr>
-      <w:ins w:id="227" w:author="tim " w:date="2014-11-22T18:54:00Z">
-        <w:r>
-          <w:rPr>
-            <w:rFonts w:ascii="Liberation Serif" w:hAnsi="Liberation Serif"/>
-            <w:sz w:val="24"/>
-            <w:szCs w:val="24"/>
-          </w:rPr>
-          <w:t>17. Lines 388–395: you begin by saying accuracy may be affected by the interaction between the movement model and detection zone, then end saying the opposite, in</w:t>
-        </w:r>
-      </w:ins>
-    </w:p>
-    <w:p>
-      <w:pPr>
-        <w:pStyle w:val="Normal"/>
-        <w:rPr>
-          <w:rFonts w:ascii="Liberation Serif" w:hAnsi="Liberation Serif"/>
-          <w:sz w:val="24"/>
-          <w:szCs w:val="24"/>
-        </w:rPr>
-      </w:pPr>
-      <w:ins w:id="228" w:author="tim " w:date="2014-11-22T18:54:00Z">
-        <w:r>
-          <w:rPr>
-            <w:rFonts w:ascii="Liberation Serif" w:hAnsi="Liberation Serif"/>
-            <w:sz w:val="24"/>
-            <w:szCs w:val="24"/>
-          </w:rPr>
-          <w:t>brackets.</w:t>
-        </w:r>
-      </w:ins>
-    </w:p>
-    <w:p>
-      <w:pPr>
-        <w:pStyle w:val="Normal"/>
-        <w:rPr>
-          <w:rFonts w:ascii="Liberation Serif" w:hAnsi="Liberation Serif"/>
-          <w:sz w:val="24"/>
-          <w:szCs w:val="24"/>
-        </w:rPr>
-      </w:pPr>
-      <w:ins w:id="229" w:author="tim " w:date="2014-11-22T18:54:00Z">
-        <w:r>
-          <w:rPr>
-            <w:rFonts w:ascii="Liberation Serif" w:hAnsi="Liberation Serif"/>
-            <w:sz w:val="24"/>
-            <w:szCs w:val="24"/>
-          </w:rPr>
+          <w:t>Response:</w:t>
         </w:r>
       </w:ins>
     </w:p>
@@ -4877,7 +5050,7 @@
           <w:szCs w:val="24"/>
         </w:rPr>
       </w:pPr>
-      <w:ins w:id="230" w:author="tim " w:date="2014-11-22T18:54:00Z">
+      <w:ins w:id="238" w:author="tim " w:date="2014-11-22T18:54:00Z">
         <w:r>
           <w:rPr>
             <w:rFonts w:ascii="Liberation Serif" w:hAnsi="Liberation Serif"/>
@@ -4886,14 +5059,71 @@
             <w:sz w:val="24"/>
             <w:szCs w:val="24"/>
           </w:rPr>
-          <w:t>Response:</w:t>
-        </w:r>
-      </w:ins>
-    </w:p>
-    <w:p>
-      <w:pPr>
-        <w:pStyle w:val="Normal"/>
-        <w:pageBreakBefore/>
+        </w:r>
+      </w:ins>
+    </w:p>
+    <w:p>
+      <w:pPr>
+        <w:pStyle w:val="Normal"/>
+        <w:rPr>
+          <w:rFonts w:ascii="Liberation Serif" w:hAnsi="Liberation Serif"/>
+          <w:sz w:val="24"/>
+          <w:szCs w:val="24"/>
+        </w:rPr>
+      </w:pPr>
+      <w:ins w:id="239" w:author="tim " w:date="2014-11-22T18:54:00Z">
+        <w:r>
+          <w:rPr>
+            <w:rFonts w:ascii="Liberation Serif" w:hAnsi="Liberation Serif"/>
+            <w:sz w:val="24"/>
+            <w:szCs w:val="24"/>
+          </w:rPr>
+          <w:t>19. Line 416: “The distance travelled for an animal was assumed to be 40 km day −1 ”—</w:t>
+        </w:r>
+      </w:ins>
+    </w:p>
+    <w:p>
+      <w:pPr>
+        <w:pStyle w:val="Normal"/>
+        <w:rPr>
+          <w:rFonts w:ascii="Liberation Serif" w:hAnsi="Liberation Serif"/>
+          <w:sz w:val="24"/>
+          <w:szCs w:val="24"/>
+        </w:rPr>
+      </w:pPr>
+      <w:ins w:id="240" w:author="tim " w:date="2014-11-22T18:54:00Z">
+        <w:r>
+          <w:rPr>
+            <w:rFonts w:ascii="Liberation Serif" w:hAnsi="Liberation Serif"/>
+            <w:sz w:val="24"/>
+            <w:szCs w:val="24"/>
+          </w:rPr>
+          <w:t>technically 40 km day −1 is a speed, also isn’t this the average distance per day?</w:t>
+        </w:r>
+      </w:ins>
+    </w:p>
+    <w:p>
+      <w:pPr>
+        <w:pStyle w:val="Normal"/>
+        <w:rPr>
+          <w:rFonts w:ascii="Liberation Serif" w:hAnsi="Liberation Serif"/>
+          <w:sz w:val="24"/>
+          <w:szCs w:val="24"/>
+        </w:rPr>
+      </w:pPr>
+      <w:ins w:id="241" w:author="tim " w:date="2014-11-22T18:54:00Z">
+        <w:r>
+          <w:rPr>
+            <w:rFonts w:ascii="Liberation Serif" w:hAnsi="Liberation Serif"/>
+            <w:sz w:val="24"/>
+            <w:szCs w:val="24"/>
+          </w:rPr>
+        </w:r>
+      </w:ins>
+    </w:p>
+    <w:p>
+      <w:pPr>
+        <w:pStyle w:val="Normal"/>
         <w:rPr>
           <w:rFonts w:ascii="Liberation Serif" w:hAnsi="Liberation Serif"/>
           <w:b/>
@@ -4902,7 +5132,7 @@
           <w:szCs w:val="24"/>
         </w:rPr>
       </w:pPr>
-      <w:ins w:id="231" w:author="tim " w:date="2014-11-22T18:54:00Z">
+      <w:ins w:id="242" w:author="tim " w:date="2014-11-22T18:54:00Z">
         <w:r>
           <w:rPr>
             <w:rFonts w:ascii="Liberation Serif" w:hAnsi="Liberation Serif"/>
@@ -4911,51 +5141,14 @@
             <w:sz w:val="24"/>
             <w:szCs w:val="24"/>
           </w:rPr>
-        </w:r>
-      </w:ins>
-    </w:p>
-    <w:p>
-      <w:pPr>
-        <w:pStyle w:val="Normal"/>
-        <w:rPr>
-          <w:rFonts w:ascii="Liberation Serif" w:hAnsi="Liberation Serif"/>
-          <w:sz w:val="24"/>
-          <w:szCs w:val="24"/>
-        </w:rPr>
-      </w:pPr>
-      <w:ins w:id="232" w:author="tim " w:date="2014-11-22T18:54:00Z">
-        <w:r>
-          <w:rPr>
-            <w:rFonts w:ascii="Liberation Serif" w:hAnsi="Liberation Serif"/>
-            <w:sz w:val="24"/>
-            <w:szCs w:val="24"/>
-          </w:rPr>
-          <w:t>18. Line 411: “entire world”— better to say study area?</w:t>
-        </w:r>
-      </w:ins>
-    </w:p>
-    <w:p>
-      <w:pPr>
-        <w:pStyle w:val="Normal"/>
-        <w:rPr>
-          <w:rFonts w:ascii="Liberation Serif" w:hAnsi="Liberation Serif"/>
-          <w:sz w:val="24"/>
-          <w:szCs w:val="24"/>
-        </w:rPr>
-      </w:pPr>
-      <w:ins w:id="233" w:author="tim " w:date="2014-11-22T18:54:00Z">
-        <w:r>
-          <w:rPr>
-            <w:rFonts w:ascii="Liberation Serif" w:hAnsi="Liberation Serif"/>
-            <w:sz w:val="24"/>
-            <w:szCs w:val="24"/>
-          </w:rPr>
-        </w:r>
-      </w:ins>
-    </w:p>
-    <w:p>
-      <w:pPr>
-        <w:pStyle w:val="Normal"/>
+          <w:t>Response:</w:t>
+        </w:r>
+      </w:ins>
+    </w:p>
+    <w:p>
+      <w:pPr>
+        <w:pStyle w:val="Normal"/>
+        <w:pageBreakBefore/>
         <w:rPr>
           <w:rFonts w:ascii="Liberation Serif" w:hAnsi="Liberation Serif"/>
           <w:b/>
@@ -4964,7 +5157,7 @@
           <w:szCs w:val="24"/>
         </w:rPr>
       </w:pPr>
-      <w:ins w:id="234" w:author="tim " w:date="2014-11-22T18:54:00Z">
+      <w:ins w:id="243" w:author="tim " w:date="2014-11-22T18:54:00Z">
         <w:r>
           <w:rPr>
             <w:rFonts w:ascii="Liberation Serif" w:hAnsi="Liberation Serif"/>
@@ -4982,194 +5175,6 @@
         <w:pStyle w:val="Normal"/>
         <w:rPr>
           <w:rFonts w:ascii="Liberation Serif" w:hAnsi="Liberation Serif"/>
-          <w:b/>
-          <w:bCs/>
-          <w:sz w:val="24"/>
-          <w:szCs w:val="24"/>
-        </w:rPr>
-      </w:pPr>
-      <w:ins w:id="235" w:author="tim " w:date="2014-11-22T18:54:00Z">
-        <w:r>
-          <w:rPr>
-            <w:rFonts w:ascii="Liberation Serif" w:hAnsi="Liberation Serif"/>
-            <w:b/>
-            <w:bCs/>
-            <w:sz w:val="24"/>
-            <w:szCs w:val="24"/>
-          </w:rPr>
-        </w:r>
-      </w:ins>
-    </w:p>
-    <w:p>
-      <w:pPr>
-        <w:pStyle w:val="Normal"/>
-        <w:rPr>
-          <w:rFonts w:ascii="Liberation Serif" w:hAnsi="Liberation Serif"/>
-          <w:sz w:val="24"/>
-          <w:szCs w:val="24"/>
-        </w:rPr>
-      </w:pPr>
-      <w:ins w:id="236" w:author="tim " w:date="2014-11-22T18:54:00Z">
-        <w:r>
-          <w:rPr>
-            <w:rFonts w:ascii="Liberation Serif" w:hAnsi="Liberation Serif"/>
-            <w:sz w:val="24"/>
-            <w:szCs w:val="24"/>
-          </w:rPr>
-          <w:t>19. Line 416: “The distance travelled for an animal was assumed to be 40 km day −1 ”—</w:t>
-        </w:r>
-      </w:ins>
-    </w:p>
-    <w:p>
-      <w:pPr>
-        <w:pStyle w:val="Normal"/>
-        <w:rPr>
-          <w:rFonts w:ascii="Liberation Serif" w:hAnsi="Liberation Serif"/>
-          <w:sz w:val="24"/>
-          <w:szCs w:val="24"/>
-        </w:rPr>
-      </w:pPr>
-      <w:ins w:id="237" w:author="tim " w:date="2014-11-22T18:54:00Z">
-        <w:r>
-          <w:rPr>
-            <w:rFonts w:ascii="Liberation Serif" w:hAnsi="Liberation Serif"/>
-            <w:sz w:val="24"/>
-            <w:szCs w:val="24"/>
-          </w:rPr>
-          <w:t>technically 40 km day −1 is a speed, also isn’t this the average distance per day?</w:t>
-        </w:r>
-      </w:ins>
-    </w:p>
-    <w:p>
-      <w:pPr>
-        <w:pStyle w:val="Normal"/>
-        <w:rPr>
-          <w:rFonts w:ascii="Liberation Serif" w:hAnsi="Liberation Serif"/>
-          <w:sz w:val="24"/>
-          <w:szCs w:val="24"/>
-        </w:rPr>
-      </w:pPr>
-      <w:ins w:id="238" w:author="tim " w:date="2014-11-22T18:54:00Z">
-        <w:r>
-          <w:rPr>
-            <w:rFonts w:ascii="Liberation Serif" w:hAnsi="Liberation Serif"/>
-            <w:sz w:val="24"/>
-            <w:szCs w:val="24"/>
-          </w:rPr>
-        </w:r>
-      </w:ins>
-    </w:p>
-    <w:p>
-      <w:pPr>
-        <w:pStyle w:val="Normal"/>
-        <w:rPr>
-          <w:rFonts w:ascii="Liberation Serif" w:hAnsi="Liberation Serif"/>
-          <w:b/>
-          <w:bCs/>
-          <w:sz w:val="24"/>
-          <w:szCs w:val="24"/>
-        </w:rPr>
-      </w:pPr>
-      <w:ins w:id="239" w:author="tim " w:date="2014-11-22T18:54:00Z">
-        <w:r>
-          <w:rPr>
-            <w:rFonts w:ascii="Liberation Serif" w:hAnsi="Liberation Serif"/>
-            <w:b/>
-            <w:bCs/>
-            <w:sz w:val="24"/>
-            <w:szCs w:val="24"/>
-          </w:rPr>
-          <w:t>Response:</w:t>
-        </w:r>
-      </w:ins>
-    </w:p>
-    <w:p>
-      <w:pPr>
-        <w:pStyle w:val="Normal"/>
-        <w:pageBreakBefore/>
-        <w:rPr>
-          <w:rFonts w:ascii="Liberation Serif" w:hAnsi="Liberation Serif"/>
-          <w:b/>
-          <w:bCs/>
-          <w:sz w:val="24"/>
-          <w:szCs w:val="24"/>
-        </w:rPr>
-      </w:pPr>
-      <w:ins w:id="240" w:author="tim " w:date="2014-11-22T18:54:00Z">
-        <w:r>
-          <w:rPr>
-            <w:rFonts w:ascii="Liberation Serif" w:hAnsi="Liberation Serif"/>
-            <w:b/>
-            <w:bCs/>
-            <w:sz w:val="24"/>
-            <w:szCs w:val="24"/>
-          </w:rPr>
-          <w:t>Response:</w:t>
-        </w:r>
-      </w:ins>
-    </w:p>
-    <w:p>
-      <w:pPr>
-        <w:pStyle w:val="Normal"/>
-        <w:rPr>
-          <w:rFonts w:ascii="Liberation Serif" w:hAnsi="Liberation Serif"/>
-          <w:sz w:val="24"/>
-          <w:szCs w:val="24"/>
-        </w:rPr>
-      </w:pPr>
-      <w:ins w:id="241" w:author="tim " w:date="2014-11-22T18:54:00Z">
-        <w:r>
-          <w:rPr>
-            <w:rFonts w:ascii="Liberation Serif" w:hAnsi="Liberation Serif"/>
-            <w:sz w:val="24"/>
-            <w:szCs w:val="24"/>
-          </w:rPr>
-        </w:r>
-      </w:ins>
-    </w:p>
-    <w:p>
-      <w:pPr>
-        <w:pStyle w:val="Normal"/>
-        <w:rPr>
-          <w:rFonts w:ascii="Liberation Serif" w:hAnsi="Liberation Serif"/>
-          <w:sz w:val="24"/>
-          <w:szCs w:val="24"/>
-        </w:rPr>
-      </w:pPr>
-      <w:ins w:id="242" w:author="tim " w:date="2014-11-22T18:54:00Z">
-        <w:r>
-          <w:rPr>
-            <w:rFonts w:ascii="Liberation Serif" w:hAnsi="Liberation Serif"/>
-            <w:sz w:val="24"/>
-            <w:szCs w:val="24"/>
-          </w:rPr>
-        </w:r>
-      </w:ins>
-    </w:p>
-    <w:p>
-      <w:pPr>
-        <w:pStyle w:val="Normal"/>
-        <w:rPr>
-          <w:rFonts w:ascii="Liberation Serif" w:hAnsi="Liberation Serif"/>
-          <w:sz w:val="24"/>
-          <w:szCs w:val="24"/>
-        </w:rPr>
-      </w:pPr>
-      <w:ins w:id="243" w:author="tim " w:date="2014-11-22T18:54:00Z">
-        <w:r>
-          <w:rPr>
-            <w:rFonts w:ascii="Liberation Serif" w:hAnsi="Liberation Serif"/>
-            <w:sz w:val="24"/>
-            <w:szCs w:val="24"/>
-          </w:rPr>
-        </w:r>
-      </w:ins>
-    </w:p>
-    <w:p>
-      <w:pPr>
-        <w:pStyle w:val="Normal"/>
-        <w:rPr>
-          <w:rFonts w:ascii="Liberation Serif" w:hAnsi="Liberation Serif"/>
           <w:sz w:val="24"/>
           <w:szCs w:val="24"/>
         </w:rPr>
@@ -5251,6 +5256,63 @@
         </w:rPr>
       </w:pPr>
       <w:ins w:id="248" w:author="tim " w:date="2014-11-22T18:54:00Z">
+        <w:r>
+          <w:rPr>
+            <w:rFonts w:ascii="Liberation Serif" w:hAnsi="Liberation Serif"/>
+            <w:sz w:val="24"/>
+            <w:szCs w:val="24"/>
+          </w:rPr>
+        </w:r>
+      </w:ins>
+    </w:p>
+    <w:p>
+      <w:pPr>
+        <w:pStyle w:val="Normal"/>
+        <w:rPr>
+          <w:rFonts w:ascii="Liberation Serif" w:hAnsi="Liberation Serif"/>
+          <w:sz w:val="24"/>
+          <w:szCs w:val="24"/>
+        </w:rPr>
+      </w:pPr>
+      <w:ins w:id="249" w:author="tim " w:date="2014-11-22T18:54:00Z">
+        <w:r>
+          <w:rPr>
+            <w:rFonts w:ascii="Liberation Serif" w:hAnsi="Liberation Serif"/>
+            <w:sz w:val="24"/>
+            <w:szCs w:val="24"/>
+          </w:rPr>
+        </w:r>
+      </w:ins>
+    </w:p>
+    <w:p>
+      <w:pPr>
+        <w:pStyle w:val="Normal"/>
+        <w:rPr>
+          <w:rFonts w:ascii="Liberation Serif" w:hAnsi="Liberation Serif"/>
+          <w:sz w:val="24"/>
+          <w:szCs w:val="24"/>
+        </w:rPr>
+      </w:pPr>
+      <w:ins w:id="250" w:author="tim " w:date="2014-11-22T18:54:00Z">
+        <w:r>
+          <w:rPr>
+            <w:rFonts w:ascii="Liberation Serif" w:hAnsi="Liberation Serif"/>
+            <w:sz w:val="24"/>
+            <w:szCs w:val="24"/>
+          </w:rPr>
+        </w:r>
+      </w:ins>
+    </w:p>
+    <w:p>
+      <w:pPr>
+        <w:pStyle w:val="Normal"/>
+        <w:rPr>
+          <w:rFonts w:ascii="Liberation Serif" w:hAnsi="Liberation Serif"/>
+          <w:sz w:val="24"/>
+          <w:szCs w:val="24"/>
+        </w:rPr>
+      </w:pPr>
+      <w:ins w:id="251" w:author="tim " w:date="2014-11-22T18:54:00Z">
         <w:r>
           <w:rPr>
             <w:rFonts w:ascii="Liberation Serif" w:hAnsi="Liberation Serif"/>

</xml_diff>

<commit_message>
rev2 specific comment 13: Reworded as suggested.
</commit_message>
<xml_diff>
--- a/reviewResponse.docx
+++ b/reviewResponse.docx
@@ -4449,13 +4449,49 @@
         <w:pStyle w:val="Normal"/>
         <w:rPr>
           <w:rFonts w:ascii="Liberation Serif" w:hAnsi="Liberation Serif"/>
+          <w:b w:val="false"/>
+          <w:bCs w:val="false"/>
+          <w:sz w:val="24"/>
+          <w:szCs w:val="24"/>
+        </w:rPr>
+      </w:pPr>
+      <w:ins w:id="210" w:author="tim " w:date="2014-11-22T18:54:00Z">
+        <w:r>
+          <w:rPr>
+            <w:rFonts w:ascii="Liberation Serif" w:hAnsi="Liberation Serif"/>
+            <w:b/>
+            <w:bCs/>
+            <w:sz w:val="24"/>
+            <w:szCs w:val="24"/>
+          </w:rPr>
+          <w:t xml:space="preserve">Response: </w:t>
+        </w:r>
+      </w:ins>
+      <w:ins w:id="211" w:author="tim " w:date="2014-11-22T18:54:00Z">
+        <w:r>
+          <w:rPr>
+            <w:rFonts w:ascii="Liberation Serif" w:hAnsi="Liberation Serif"/>
+            <w:b w:val="false"/>
+            <w:bCs w:val="false"/>
+            <w:sz w:val="24"/>
+            <w:szCs w:val="24"/>
+          </w:rPr>
+          <w:t>Edited to comply.</w:t>
+        </w:r>
+      </w:ins>
+    </w:p>
+    <w:p>
+      <w:pPr>
+        <w:pStyle w:val="Normal"/>
+        <w:rPr>
+          <w:rFonts w:ascii="Liberation Serif" w:hAnsi="Liberation Serif"/>
           <w:b/>
           <w:bCs/>
           <w:sz w:val="24"/>
           <w:szCs w:val="24"/>
         </w:rPr>
       </w:pPr>
-      <w:ins w:id="210" w:author="tim " w:date="2014-11-22T18:54:00Z">
+      <w:ins w:id="212" w:author="tim " w:date="2014-11-22T18:54:00Z">
         <w:r>
           <w:rPr>
             <w:rFonts w:ascii="Liberation Serif" w:hAnsi="Liberation Serif"/>
@@ -4464,7 +4500,85 @@
             <w:sz w:val="24"/>
             <w:szCs w:val="24"/>
           </w:rPr>
-          <w:t>Response:</w:t>
+        </w:r>
+      </w:ins>
+    </w:p>
+    <w:p>
+      <w:pPr>
+        <w:pStyle w:val="Normal"/>
+        <w:rPr>
+          <w:rFonts w:ascii="Liberation Serif" w:hAnsi="Liberation Serif"/>
+          <w:sz w:val="24"/>
+          <w:szCs w:val="24"/>
+        </w:rPr>
+      </w:pPr>
+      <w:ins w:id="213" w:author="tim " w:date="2014-11-22T18:54:00Z">
+        <w:r>
+          <w:rPr>
+            <w:rFonts w:ascii="Liberation Serif" w:hAnsi="Liberation Serif"/>
+            <w:sz w:val="24"/>
+            <w:szCs w:val="24"/>
+          </w:rPr>
+          <w:t>14. Line 271: “compare the precision between capture numbers” — I think more detail is</w:t>
+        </w:r>
+      </w:ins>
+    </w:p>
+    <w:p>
+      <w:pPr>
+        <w:pStyle w:val="Normal"/>
+        <w:rPr>
+          <w:rFonts w:ascii="Liberation Serif" w:hAnsi="Liberation Serif"/>
+          <w:sz w:val="24"/>
+          <w:szCs w:val="24"/>
+        </w:rPr>
+      </w:pPr>
+      <w:ins w:id="214" w:author="tim " w:date="2014-11-22T18:54:00Z">
+        <w:r>
+          <w:rPr>
+            <w:rFonts w:ascii="Liberation Serif" w:hAnsi="Liberation Serif"/>
+            <w:sz w:val="24"/>
+            <w:szCs w:val="24"/>
+          </w:rPr>
+          <w:t>required: compare the precision of the density estimates from simulations with a differ-</w:t>
+        </w:r>
+      </w:ins>
+    </w:p>
+    <w:p>
+      <w:pPr>
+        <w:pStyle w:val="Normal"/>
+        <w:rPr>
+          <w:rFonts w:ascii="Liberation Serif" w:hAnsi="Liberation Serif"/>
+          <w:sz w:val="24"/>
+          <w:szCs w:val="24"/>
+        </w:rPr>
+      </w:pPr>
+      <w:ins w:id="215" w:author="tim " w:date="2014-11-22T18:54:00Z">
+        <w:r>
+          <w:rPr>
+            <w:rFonts w:ascii="Liberation Serif" w:hAnsi="Liberation Serif"/>
+            <w:sz w:val="24"/>
+            <w:szCs w:val="24"/>
+          </w:rPr>
+          <w:t>ent expected number of captures.</w:t>
+        </w:r>
+      </w:ins>
+    </w:p>
+    <w:p>
+      <w:pPr>
+        <w:pStyle w:val="Normal"/>
+        <w:rPr>
+          <w:rFonts w:ascii="Liberation Serif" w:hAnsi="Liberation Serif"/>
+          <w:sz w:val="24"/>
+          <w:szCs w:val="24"/>
+        </w:rPr>
+      </w:pPr>
+      <w:ins w:id="216" w:author="tim " w:date="2014-11-22T18:54:00Z">
+        <w:r>
+          <w:rPr>
+            <w:rFonts w:ascii="Liberation Serif" w:hAnsi="Liberation Serif"/>
+            <w:sz w:val="24"/>
+            <w:szCs w:val="24"/>
+          </w:rPr>
         </w:r>
       </w:ins>
     </w:p>
@@ -4479,7 +4593,7 @@
           <w:szCs w:val="24"/>
         </w:rPr>
       </w:pPr>
-      <w:ins w:id="211" w:author="tim " w:date="2014-11-22T18:54:00Z">
+      <w:ins w:id="217" w:author="tim " w:date="2014-11-22T18:54:00Z">
         <w:r>
           <w:rPr>
             <w:rFonts w:ascii="Liberation Serif" w:hAnsi="Liberation Serif"/>
@@ -4488,85 +4602,7 @@
             <w:sz w:val="24"/>
             <w:szCs w:val="24"/>
           </w:rPr>
-        </w:r>
-      </w:ins>
-    </w:p>
-    <w:p>
-      <w:pPr>
-        <w:pStyle w:val="Normal"/>
-        <w:rPr>
-          <w:rFonts w:ascii="Liberation Serif" w:hAnsi="Liberation Serif"/>
-          <w:sz w:val="24"/>
-          <w:szCs w:val="24"/>
-        </w:rPr>
-      </w:pPr>
-      <w:ins w:id="212" w:author="tim " w:date="2014-11-22T18:54:00Z">
-        <w:r>
-          <w:rPr>
-            <w:rFonts w:ascii="Liberation Serif" w:hAnsi="Liberation Serif"/>
-            <w:sz w:val="24"/>
-            <w:szCs w:val="24"/>
-          </w:rPr>
-          <w:t>14. Line 271: “compare the precision between capture numbers” — I think more detail is</w:t>
-        </w:r>
-      </w:ins>
-    </w:p>
-    <w:p>
-      <w:pPr>
-        <w:pStyle w:val="Normal"/>
-        <w:rPr>
-          <w:rFonts w:ascii="Liberation Serif" w:hAnsi="Liberation Serif"/>
-          <w:sz w:val="24"/>
-          <w:szCs w:val="24"/>
-        </w:rPr>
-      </w:pPr>
-      <w:ins w:id="213" w:author="tim " w:date="2014-11-22T18:54:00Z">
-        <w:r>
-          <w:rPr>
-            <w:rFonts w:ascii="Liberation Serif" w:hAnsi="Liberation Serif"/>
-            <w:sz w:val="24"/>
-            <w:szCs w:val="24"/>
-          </w:rPr>
-          <w:t>required: compare the precision of the density estimates from simulations with a differ-</w:t>
-        </w:r>
-      </w:ins>
-    </w:p>
-    <w:p>
-      <w:pPr>
-        <w:pStyle w:val="Normal"/>
-        <w:rPr>
-          <w:rFonts w:ascii="Liberation Serif" w:hAnsi="Liberation Serif"/>
-          <w:sz w:val="24"/>
-          <w:szCs w:val="24"/>
-        </w:rPr>
-      </w:pPr>
-      <w:ins w:id="214" w:author="tim " w:date="2014-11-22T18:54:00Z">
-        <w:r>
-          <w:rPr>
-            <w:rFonts w:ascii="Liberation Serif" w:hAnsi="Liberation Serif"/>
-            <w:sz w:val="24"/>
-            <w:szCs w:val="24"/>
-          </w:rPr>
-          <w:t>ent expected number of captures.</w:t>
-        </w:r>
-      </w:ins>
-    </w:p>
-    <w:p>
-      <w:pPr>
-        <w:pStyle w:val="Normal"/>
-        <w:rPr>
-          <w:rFonts w:ascii="Liberation Serif" w:hAnsi="Liberation Serif"/>
-          <w:sz w:val="24"/>
-          <w:szCs w:val="24"/>
-        </w:rPr>
-      </w:pPr>
-      <w:ins w:id="215" w:author="tim " w:date="2014-11-22T18:54:00Z">
-        <w:r>
-          <w:rPr>
-            <w:rFonts w:ascii="Liberation Serif" w:hAnsi="Liberation Serif"/>
-            <w:sz w:val="24"/>
-            <w:szCs w:val="24"/>
-          </w:rPr>
+          <w:t>Response:</w:t>
         </w:r>
       </w:ins>
     </w:p>
@@ -4581,7 +4617,7 @@
           <w:szCs w:val="24"/>
         </w:rPr>
       </w:pPr>
-      <w:ins w:id="216" w:author="tim " w:date="2014-11-22T18:54:00Z">
+      <w:ins w:id="218" w:author="tim " w:date="2014-11-22T18:54:00Z">
         <w:r>
           <w:rPr>
             <w:rFonts w:ascii="Liberation Serif" w:hAnsi="Liberation Serif"/>
@@ -4590,7 +4626,85 @@
             <w:sz w:val="24"/>
             <w:szCs w:val="24"/>
           </w:rPr>
-          <w:t>Response:</w:t>
+        </w:r>
+      </w:ins>
+    </w:p>
+    <w:p>
+      <w:pPr>
+        <w:pStyle w:val="Normal"/>
+        <w:rPr>
+          <w:rFonts w:ascii="Liberation Serif" w:hAnsi="Liberation Serif"/>
+          <w:sz w:val="24"/>
+          <w:szCs w:val="24"/>
+        </w:rPr>
+      </w:pPr>
+      <w:ins w:id="219" w:author="tim " w:date="2014-11-22T18:54:00Z">
+        <w:r>
+          <w:rPr>
+            <w:rFonts w:ascii="Liberation Serif" w:hAnsi="Liberation Serif"/>
+            <w:sz w:val="24"/>
+            <w:szCs w:val="24"/>
+          </w:rPr>
+          <w:t>15. Line 275: “using different amounts of time spent stationary” — should this not be the</w:t>
+        </w:r>
+      </w:ins>
+    </w:p>
+    <w:p>
+      <w:pPr>
+        <w:pStyle w:val="Normal"/>
+        <w:rPr>
+          <w:rFonts w:ascii="Liberation Serif" w:hAnsi="Liberation Serif"/>
+          <w:sz w:val="24"/>
+          <w:szCs w:val="24"/>
+        </w:rPr>
+      </w:pPr>
+      <w:ins w:id="220" w:author="tim " w:date="2014-11-22T18:54:00Z">
+        <w:r>
+          <w:rPr>
+            <w:rFonts w:ascii="Liberation Serif" w:hAnsi="Liberation Serif"/>
+            <w:sz w:val="24"/>
+            <w:szCs w:val="24"/>
+          </w:rPr>
+          <w:t>time spent stationary on average? (This applies to all other instances of “time spent</w:t>
+        </w:r>
+      </w:ins>
+    </w:p>
+    <w:p>
+      <w:pPr>
+        <w:pStyle w:val="Normal"/>
+        <w:rPr>
+          <w:rFonts w:ascii="Liberation Serif" w:hAnsi="Liberation Serif"/>
+          <w:sz w:val="24"/>
+          <w:szCs w:val="24"/>
+        </w:rPr>
+      </w:pPr>
+      <w:ins w:id="221" w:author="tim " w:date="2014-11-22T18:54:00Z">
+        <w:r>
+          <w:rPr>
+            <w:rFonts w:ascii="Liberation Serif" w:hAnsi="Liberation Serif"/>
+            <w:sz w:val="24"/>
+            <w:szCs w:val="24"/>
+          </w:rPr>
+          <w:t>stationary” in the paper.)</w:t>
+        </w:r>
+      </w:ins>
+    </w:p>
+    <w:p>
+      <w:pPr>
+        <w:pStyle w:val="Normal"/>
+        <w:rPr>
+          <w:rFonts w:ascii="Liberation Serif" w:hAnsi="Liberation Serif"/>
+          <w:sz w:val="24"/>
+          <w:szCs w:val="24"/>
+        </w:rPr>
+      </w:pPr>
+      <w:ins w:id="222" w:author="tim " w:date="2014-11-22T18:54:00Z">
+        <w:r>
+          <w:rPr>
+            <w:rFonts w:ascii="Liberation Serif" w:hAnsi="Liberation Serif"/>
+            <w:sz w:val="24"/>
+            <w:szCs w:val="24"/>
+          </w:rPr>
         </w:r>
       </w:ins>
     </w:p>
@@ -4605,7 +4719,7 @@
           <w:szCs w:val="24"/>
         </w:rPr>
       </w:pPr>
-      <w:ins w:id="217" w:author="tim " w:date="2014-11-22T18:54:00Z">
+      <w:ins w:id="223" w:author="tim " w:date="2014-11-22T18:54:00Z">
         <w:r>
           <w:rPr>
             <w:rFonts w:ascii="Liberation Serif" w:hAnsi="Liberation Serif"/>
@@ -4614,85 +4728,7 @@
             <w:sz w:val="24"/>
             <w:szCs w:val="24"/>
           </w:rPr>
-        </w:r>
-      </w:ins>
-    </w:p>
-    <w:p>
-      <w:pPr>
-        <w:pStyle w:val="Normal"/>
-        <w:rPr>
-          <w:rFonts w:ascii="Liberation Serif" w:hAnsi="Liberation Serif"/>
-          <w:sz w:val="24"/>
-          <w:szCs w:val="24"/>
-        </w:rPr>
-      </w:pPr>
-      <w:ins w:id="218" w:author="tim " w:date="2014-11-22T18:54:00Z">
-        <w:r>
-          <w:rPr>
-            <w:rFonts w:ascii="Liberation Serif" w:hAnsi="Liberation Serif"/>
-            <w:sz w:val="24"/>
-            <w:szCs w:val="24"/>
-          </w:rPr>
-          <w:t>15. Line 275: “using different amounts of time spent stationary” — should this not be the</w:t>
-        </w:r>
-      </w:ins>
-    </w:p>
-    <w:p>
-      <w:pPr>
-        <w:pStyle w:val="Normal"/>
-        <w:rPr>
-          <w:rFonts w:ascii="Liberation Serif" w:hAnsi="Liberation Serif"/>
-          <w:sz w:val="24"/>
-          <w:szCs w:val="24"/>
-        </w:rPr>
-      </w:pPr>
-      <w:ins w:id="219" w:author="tim " w:date="2014-11-22T18:54:00Z">
-        <w:r>
-          <w:rPr>
-            <w:rFonts w:ascii="Liberation Serif" w:hAnsi="Liberation Serif"/>
-            <w:sz w:val="24"/>
-            <w:szCs w:val="24"/>
-          </w:rPr>
-          <w:t>time spent stationary on average? (This applies to all other instances of “time spent</w:t>
-        </w:r>
-      </w:ins>
-    </w:p>
-    <w:p>
-      <w:pPr>
-        <w:pStyle w:val="Normal"/>
-        <w:rPr>
-          <w:rFonts w:ascii="Liberation Serif" w:hAnsi="Liberation Serif"/>
-          <w:sz w:val="24"/>
-          <w:szCs w:val="24"/>
-        </w:rPr>
-      </w:pPr>
-      <w:ins w:id="220" w:author="tim " w:date="2014-11-22T18:54:00Z">
-        <w:r>
-          <w:rPr>
-            <w:rFonts w:ascii="Liberation Serif" w:hAnsi="Liberation Serif"/>
-            <w:sz w:val="24"/>
-            <w:szCs w:val="24"/>
-          </w:rPr>
-          <w:t>stationary” in the paper.)</w:t>
-        </w:r>
-      </w:ins>
-    </w:p>
-    <w:p>
-      <w:pPr>
-        <w:pStyle w:val="Normal"/>
-        <w:rPr>
-          <w:rFonts w:ascii="Liberation Serif" w:hAnsi="Liberation Serif"/>
-          <w:sz w:val="24"/>
-          <w:szCs w:val="24"/>
-        </w:rPr>
-      </w:pPr>
-      <w:ins w:id="221" w:author="tim " w:date="2014-11-22T18:54:00Z">
-        <w:r>
-          <w:rPr>
-            <w:rFonts w:ascii="Liberation Serif" w:hAnsi="Liberation Serif"/>
-            <w:sz w:val="24"/>
-            <w:szCs w:val="24"/>
-          </w:rPr>
+          <w:t>Response:</w:t>
         </w:r>
       </w:ins>
     </w:p>
@@ -4707,7 +4743,7 @@
           <w:szCs w:val="24"/>
         </w:rPr>
       </w:pPr>
-      <w:ins w:id="222" w:author="tim " w:date="2014-11-22T18:54:00Z">
+      <w:ins w:id="224" w:author="tim " w:date="2014-11-22T18:54:00Z">
         <w:r>
           <w:rPr>
             <w:rFonts w:ascii="Liberation Serif" w:hAnsi="Liberation Serif"/>
@@ -4716,7 +4752,85 @@
             <w:sz w:val="24"/>
             <w:szCs w:val="24"/>
           </w:rPr>
-          <w:t>Response:</w:t>
+        </w:r>
+      </w:ins>
+    </w:p>
+    <w:p>
+      <w:pPr>
+        <w:pStyle w:val="Normal"/>
+        <w:rPr>
+          <w:rFonts w:ascii="Liberation Serif" w:hAnsi="Liberation Serif"/>
+          <w:sz w:val="24"/>
+          <w:szCs w:val="24"/>
+        </w:rPr>
+      </w:pPr>
+      <w:ins w:id="225" w:author="tim " w:date="2014-11-22T18:54:00Z">
+        <w:r>
+          <w:rPr>
+            <w:rFonts w:ascii="Liberation Serif" w:hAnsi="Liberation Serif"/>
+            <w:sz w:val="24"/>
+            <w:szCs w:val="24"/>
+          </w:rPr>
+          <w:t>16. Line 338: “the sum of the average animal velocity and the sensor velocity” — could be</w:t>
+        </w:r>
+      </w:ins>
+    </w:p>
+    <w:p>
+      <w:pPr>
+        <w:pStyle w:val="Normal"/>
+        <w:rPr>
+          <w:rFonts w:ascii="Liberation Serif" w:hAnsi="Liberation Serif"/>
+          <w:sz w:val="24"/>
+          <w:szCs w:val="24"/>
+        </w:rPr>
+      </w:pPr>
+      <w:ins w:id="226" w:author="tim " w:date="2014-11-22T18:54:00Z">
+        <w:r>
+          <w:rPr>
+            <w:rFonts w:ascii="Liberation Serif" w:hAnsi="Liberation Serif"/>
+            <w:sz w:val="24"/>
+            <w:szCs w:val="24"/>
+          </w:rPr>
+          <w:t>clearer? It is the average animal velocity (averaged over all bearings) relative to a single</w:t>
+        </w:r>
+      </w:ins>
+    </w:p>
+    <w:p>
+      <w:pPr>
+        <w:pStyle w:val="Normal"/>
+        <w:rPr>
+          <w:rFonts w:ascii="Liberation Serif" w:hAnsi="Liberation Serif"/>
+          <w:sz w:val="24"/>
+          <w:szCs w:val="24"/>
+        </w:rPr>
+      </w:pPr>
+      <w:ins w:id="227" w:author="tim " w:date="2014-11-22T18:54:00Z">
+        <w:r>
+          <w:rPr>
+            <w:rFonts w:ascii="Liberation Serif" w:hAnsi="Liberation Serif"/>
+            <w:sz w:val="24"/>
+            <w:szCs w:val="24"/>
+          </w:rPr>
+          <w:t>(animal or sensor) focal individual (Hutchinson and Waser, 2007).</w:t>
+        </w:r>
+      </w:ins>
+    </w:p>
+    <w:p>
+      <w:pPr>
+        <w:pStyle w:val="Normal"/>
+        <w:rPr>
+          <w:rFonts w:ascii="Liberation Serif" w:hAnsi="Liberation Serif"/>
+          <w:sz w:val="24"/>
+          <w:szCs w:val="24"/>
+        </w:rPr>
+      </w:pPr>
+      <w:ins w:id="228" w:author="tim " w:date="2014-11-22T18:54:00Z">
+        <w:r>
+          <w:rPr>
+            <w:rFonts w:ascii="Liberation Serif" w:hAnsi="Liberation Serif"/>
+            <w:sz w:val="24"/>
+            <w:szCs w:val="24"/>
+          </w:rPr>
         </w:r>
       </w:ins>
     </w:p>
@@ -4731,7 +4845,7 @@
           <w:szCs w:val="24"/>
         </w:rPr>
       </w:pPr>
-      <w:ins w:id="223" w:author="tim " w:date="2014-11-22T18:54:00Z">
+      <w:ins w:id="229" w:author="tim " w:date="2014-11-22T18:54:00Z">
         <w:r>
           <w:rPr>
             <w:rFonts w:ascii="Liberation Serif" w:hAnsi="Liberation Serif"/>
@@ -4740,85 +4854,7 @@
             <w:sz w:val="24"/>
             <w:szCs w:val="24"/>
           </w:rPr>
-        </w:r>
-      </w:ins>
-    </w:p>
-    <w:p>
-      <w:pPr>
-        <w:pStyle w:val="Normal"/>
-        <w:rPr>
-          <w:rFonts w:ascii="Liberation Serif" w:hAnsi="Liberation Serif"/>
-          <w:sz w:val="24"/>
-          <w:szCs w:val="24"/>
-        </w:rPr>
-      </w:pPr>
-      <w:ins w:id="224" w:author="tim " w:date="2014-11-22T18:54:00Z">
-        <w:r>
-          <w:rPr>
-            <w:rFonts w:ascii="Liberation Serif" w:hAnsi="Liberation Serif"/>
-            <w:sz w:val="24"/>
-            <w:szCs w:val="24"/>
-          </w:rPr>
-          <w:t>16. Line 338: “the sum of the average animal velocity and the sensor velocity” — could be</w:t>
-        </w:r>
-      </w:ins>
-    </w:p>
-    <w:p>
-      <w:pPr>
-        <w:pStyle w:val="Normal"/>
-        <w:rPr>
-          <w:rFonts w:ascii="Liberation Serif" w:hAnsi="Liberation Serif"/>
-          <w:sz w:val="24"/>
-          <w:szCs w:val="24"/>
-        </w:rPr>
-      </w:pPr>
-      <w:ins w:id="225" w:author="tim " w:date="2014-11-22T18:54:00Z">
-        <w:r>
-          <w:rPr>
-            <w:rFonts w:ascii="Liberation Serif" w:hAnsi="Liberation Serif"/>
-            <w:sz w:val="24"/>
-            <w:szCs w:val="24"/>
-          </w:rPr>
-          <w:t>clearer? It is the average animal velocity (averaged over all bearings) relative to a single</w:t>
-        </w:r>
-      </w:ins>
-    </w:p>
-    <w:p>
-      <w:pPr>
-        <w:pStyle w:val="Normal"/>
-        <w:rPr>
-          <w:rFonts w:ascii="Liberation Serif" w:hAnsi="Liberation Serif"/>
-          <w:sz w:val="24"/>
-          <w:szCs w:val="24"/>
-        </w:rPr>
-      </w:pPr>
-      <w:ins w:id="226" w:author="tim " w:date="2014-11-22T18:54:00Z">
-        <w:r>
-          <w:rPr>
-            <w:rFonts w:ascii="Liberation Serif" w:hAnsi="Liberation Serif"/>
-            <w:sz w:val="24"/>
-            <w:szCs w:val="24"/>
-          </w:rPr>
-          <w:t>(animal or sensor) focal individual (Hutchinson and Waser, 2007).</w:t>
-        </w:r>
-      </w:ins>
-    </w:p>
-    <w:p>
-      <w:pPr>
-        <w:pStyle w:val="Normal"/>
-        <w:rPr>
-          <w:rFonts w:ascii="Liberation Serif" w:hAnsi="Liberation Serif"/>
-          <w:sz w:val="24"/>
-          <w:szCs w:val="24"/>
-        </w:rPr>
-      </w:pPr>
-      <w:ins w:id="227" w:author="tim " w:date="2014-11-22T18:54:00Z">
-        <w:r>
-          <w:rPr>
-            <w:rFonts w:ascii="Liberation Serif" w:hAnsi="Liberation Serif"/>
-            <w:sz w:val="24"/>
-            <w:szCs w:val="24"/>
-          </w:rPr>
+          <w:t>Response:</w:t>
         </w:r>
       </w:ins>
     </w:p>
@@ -4833,7 +4869,7 @@
           <w:szCs w:val="24"/>
         </w:rPr>
       </w:pPr>
-      <w:ins w:id="228" w:author="tim " w:date="2014-11-22T18:54:00Z">
+      <w:ins w:id="230" w:author="tim " w:date="2014-11-22T18:54:00Z">
         <w:r>
           <w:rPr>
             <w:rFonts w:ascii="Liberation Serif" w:hAnsi="Liberation Serif"/>
@@ -4842,7 +4878,65 @@
             <w:sz w:val="24"/>
             <w:szCs w:val="24"/>
           </w:rPr>
-          <w:t>Response:</w:t>
+        </w:r>
+      </w:ins>
+    </w:p>
+    <w:p>
+      <w:pPr>
+        <w:pStyle w:val="Normal"/>
+        <w:rPr>
+          <w:rFonts w:ascii="Liberation Serif" w:hAnsi="Liberation Serif"/>
+          <w:sz w:val="24"/>
+          <w:szCs w:val="24"/>
+        </w:rPr>
+      </w:pPr>
+      <w:ins w:id="231" w:author="tim " w:date="2014-11-22T18:54:00Z">
+        <w:r>
+          <w:rPr>
+            <w:rFonts w:ascii="Liberation Serif" w:hAnsi="Liberation Serif"/>
+            <w:sz w:val="24"/>
+            <w:szCs w:val="24"/>
+          </w:rPr>
+          <w:t>17. Lines 388–395: you begin by saying accuracy may be affected by the interaction between the movement model and detection zone, then end saying the opposite, in</w:t>
+        </w:r>
+      </w:ins>
+    </w:p>
+    <w:p>
+      <w:pPr>
+        <w:pStyle w:val="Normal"/>
+        <w:rPr>
+          <w:rFonts w:ascii="Liberation Serif" w:hAnsi="Liberation Serif"/>
+          <w:sz w:val="24"/>
+          <w:szCs w:val="24"/>
+        </w:rPr>
+      </w:pPr>
+      <w:ins w:id="232" w:author="tim " w:date="2014-11-22T18:54:00Z">
+        <w:r>
+          <w:rPr>
+            <w:rFonts w:ascii="Liberation Serif" w:hAnsi="Liberation Serif"/>
+            <w:sz w:val="24"/>
+            <w:szCs w:val="24"/>
+          </w:rPr>
+          <w:t>brackets.</w:t>
+        </w:r>
+      </w:ins>
+    </w:p>
+    <w:p>
+      <w:pPr>
+        <w:pStyle w:val="Normal"/>
+        <w:rPr>
+          <w:rFonts w:ascii="Liberation Serif" w:hAnsi="Liberation Serif"/>
+          <w:sz w:val="24"/>
+          <w:szCs w:val="24"/>
+        </w:rPr>
+      </w:pPr>
+      <w:ins w:id="233" w:author="tim " w:date="2014-11-22T18:54:00Z">
+        <w:r>
+          <w:rPr>
+            <w:rFonts w:ascii="Liberation Serif" w:hAnsi="Liberation Serif"/>
+            <w:sz w:val="24"/>
+            <w:szCs w:val="24"/>
+          </w:rPr>
         </w:r>
       </w:ins>
     </w:p>
@@ -4857,7 +4951,7 @@
           <w:szCs w:val="24"/>
         </w:rPr>
       </w:pPr>
-      <w:ins w:id="229" w:author="tim " w:date="2014-11-22T18:54:00Z">
+      <w:ins w:id="234" w:author="tim " w:date="2014-11-22T18:54:00Z">
         <w:r>
           <w:rPr>
             <w:rFonts w:ascii="Liberation Serif" w:hAnsi="Liberation Serif"/>
@@ -4866,71 +4960,14 @@
             <w:sz w:val="24"/>
             <w:szCs w:val="24"/>
           </w:rPr>
-        </w:r>
-      </w:ins>
-    </w:p>
-    <w:p>
-      <w:pPr>
-        <w:pStyle w:val="Normal"/>
-        <w:rPr>
-          <w:rFonts w:ascii="Liberation Serif" w:hAnsi="Liberation Serif"/>
-          <w:sz w:val="24"/>
-          <w:szCs w:val="24"/>
-        </w:rPr>
-      </w:pPr>
-      <w:ins w:id="230" w:author="tim " w:date="2014-11-22T18:54:00Z">
-        <w:r>
-          <w:rPr>
-            <w:rFonts w:ascii="Liberation Serif" w:hAnsi="Liberation Serif"/>
-            <w:sz w:val="24"/>
-            <w:szCs w:val="24"/>
-          </w:rPr>
-          <w:t>17. Lines 388–395: you begin by saying accuracy may be affected by the interaction between the movement model and detection zone, then end saying the opposite, in</w:t>
-        </w:r>
-      </w:ins>
-    </w:p>
-    <w:p>
-      <w:pPr>
-        <w:pStyle w:val="Normal"/>
-        <w:rPr>
-          <w:rFonts w:ascii="Liberation Serif" w:hAnsi="Liberation Serif"/>
-          <w:sz w:val="24"/>
-          <w:szCs w:val="24"/>
-        </w:rPr>
-      </w:pPr>
-      <w:ins w:id="231" w:author="tim " w:date="2014-11-22T18:54:00Z">
-        <w:r>
-          <w:rPr>
-            <w:rFonts w:ascii="Liberation Serif" w:hAnsi="Liberation Serif"/>
-            <w:sz w:val="24"/>
-            <w:szCs w:val="24"/>
-          </w:rPr>
-          <w:t>brackets.</w:t>
-        </w:r>
-      </w:ins>
-    </w:p>
-    <w:p>
-      <w:pPr>
-        <w:pStyle w:val="Normal"/>
-        <w:rPr>
-          <w:rFonts w:ascii="Liberation Serif" w:hAnsi="Liberation Serif"/>
-          <w:sz w:val="24"/>
-          <w:szCs w:val="24"/>
-        </w:rPr>
-      </w:pPr>
-      <w:ins w:id="232" w:author="tim " w:date="2014-11-22T18:54:00Z">
-        <w:r>
-          <w:rPr>
-            <w:rFonts w:ascii="Liberation Serif" w:hAnsi="Liberation Serif"/>
-            <w:sz w:val="24"/>
-            <w:szCs w:val="24"/>
-          </w:rPr>
-        </w:r>
-      </w:ins>
-    </w:p>
-    <w:p>
-      <w:pPr>
-        <w:pStyle w:val="Normal"/>
+          <w:t>Response:</w:t>
+        </w:r>
+      </w:ins>
+    </w:p>
+    <w:p>
+      <w:pPr>
+        <w:pStyle w:val="Normal"/>
+        <w:pageBreakBefore/>
         <w:rPr>
           <w:rFonts w:ascii="Liberation Serif" w:hAnsi="Liberation Serif"/>
           <w:b/>
@@ -4939,7 +4976,7 @@
           <w:szCs w:val="24"/>
         </w:rPr>
       </w:pPr>
-      <w:ins w:id="233" w:author="tim " w:date="2014-11-22T18:54:00Z">
+      <w:ins w:id="235" w:author="tim " w:date="2014-11-22T18:54:00Z">
         <w:r>
           <w:rPr>
             <w:rFonts w:ascii="Liberation Serif" w:hAnsi="Liberation Serif"/>
@@ -4948,14 +4985,51 @@
             <w:sz w:val="24"/>
             <w:szCs w:val="24"/>
           </w:rPr>
-          <w:t>Response:</w:t>
-        </w:r>
-      </w:ins>
-    </w:p>
-    <w:p>
-      <w:pPr>
-        <w:pStyle w:val="Normal"/>
-        <w:pageBreakBefore/>
+        </w:r>
+      </w:ins>
+    </w:p>
+    <w:p>
+      <w:pPr>
+        <w:pStyle w:val="Normal"/>
+        <w:rPr>
+          <w:rFonts w:ascii="Liberation Serif" w:hAnsi="Liberation Serif"/>
+          <w:sz w:val="24"/>
+          <w:szCs w:val="24"/>
+        </w:rPr>
+      </w:pPr>
+      <w:ins w:id="236" w:author="tim " w:date="2014-11-22T18:54:00Z">
+        <w:r>
+          <w:rPr>
+            <w:rFonts w:ascii="Liberation Serif" w:hAnsi="Liberation Serif"/>
+            <w:sz w:val="24"/>
+            <w:szCs w:val="24"/>
+          </w:rPr>
+          <w:t>18. Line 411: “entire world”— better to say study area?</w:t>
+        </w:r>
+      </w:ins>
+    </w:p>
+    <w:p>
+      <w:pPr>
+        <w:pStyle w:val="Normal"/>
+        <w:rPr>
+          <w:rFonts w:ascii="Liberation Serif" w:hAnsi="Liberation Serif"/>
+          <w:sz w:val="24"/>
+          <w:szCs w:val="24"/>
+        </w:rPr>
+      </w:pPr>
+      <w:ins w:id="237" w:author="tim " w:date="2014-11-22T18:54:00Z">
+        <w:r>
+          <w:rPr>
+            <w:rFonts w:ascii="Liberation Serif" w:hAnsi="Liberation Serif"/>
+            <w:sz w:val="24"/>
+            <w:szCs w:val="24"/>
+          </w:rPr>
+        </w:r>
+      </w:ins>
+    </w:p>
+    <w:p>
+      <w:pPr>
+        <w:pStyle w:val="Normal"/>
         <w:rPr>
           <w:rFonts w:ascii="Liberation Serif" w:hAnsi="Liberation Serif"/>
           <w:b/>
@@ -4964,7 +5038,7 @@
           <w:szCs w:val="24"/>
         </w:rPr>
       </w:pPr>
-      <w:ins w:id="234" w:author="tim " w:date="2014-11-22T18:54:00Z">
+      <w:ins w:id="238" w:author="tim " w:date="2014-11-22T18:54:00Z">
         <w:r>
           <w:rPr>
             <w:rFonts w:ascii="Liberation Serif" w:hAnsi="Liberation Serif"/>
@@ -4973,45 +5047,7 @@
             <w:sz w:val="24"/>
             <w:szCs w:val="24"/>
           </w:rPr>
-        </w:r>
-      </w:ins>
-    </w:p>
-    <w:p>
-      <w:pPr>
-        <w:pStyle w:val="Normal"/>
-        <w:rPr>
-          <w:rFonts w:ascii="Liberation Serif" w:hAnsi="Liberation Serif"/>
-          <w:sz w:val="24"/>
-          <w:szCs w:val="24"/>
-        </w:rPr>
-      </w:pPr>
-      <w:ins w:id="235" w:author="tim " w:date="2014-11-22T18:54:00Z">
-        <w:r>
-          <w:rPr>
-            <w:rFonts w:ascii="Liberation Serif" w:hAnsi="Liberation Serif"/>
-            <w:sz w:val="24"/>
-            <w:szCs w:val="24"/>
-          </w:rPr>
-          <w:t>18. Line 411: “entire world”— better to say study area?</w:t>
-        </w:r>
-      </w:ins>
-    </w:p>
-    <w:p>
-      <w:pPr>
-        <w:pStyle w:val="Normal"/>
-        <w:rPr>
-          <w:rFonts w:ascii="Liberation Serif" w:hAnsi="Liberation Serif"/>
-          <w:sz w:val="24"/>
-          <w:szCs w:val="24"/>
-        </w:rPr>
-      </w:pPr>
-      <w:ins w:id="236" w:author="tim " w:date="2014-11-22T18:54:00Z">
-        <w:r>
-          <w:rPr>
-            <w:rFonts w:ascii="Liberation Serif" w:hAnsi="Liberation Serif"/>
-            <w:sz w:val="24"/>
-            <w:szCs w:val="24"/>
-          </w:rPr>
+          <w:t>Response:</w:t>
         </w:r>
       </w:ins>
     </w:p>
@@ -5026,7 +5062,7 @@
           <w:szCs w:val="24"/>
         </w:rPr>
       </w:pPr>
-      <w:ins w:id="237" w:author="tim " w:date="2014-11-22T18:54:00Z">
+      <w:ins w:id="239" w:author="tim " w:date="2014-11-22T18:54:00Z">
         <w:r>
           <w:rPr>
             <w:rFonts w:ascii="Liberation Serif" w:hAnsi="Liberation Serif"/>
@@ -5035,7 +5071,65 @@
             <w:sz w:val="24"/>
             <w:szCs w:val="24"/>
           </w:rPr>
-          <w:t>Response:</w:t>
+        </w:r>
+      </w:ins>
+    </w:p>
+    <w:p>
+      <w:pPr>
+        <w:pStyle w:val="Normal"/>
+        <w:rPr>
+          <w:rFonts w:ascii="Liberation Serif" w:hAnsi="Liberation Serif"/>
+          <w:sz w:val="24"/>
+          <w:szCs w:val="24"/>
+        </w:rPr>
+      </w:pPr>
+      <w:ins w:id="240" w:author="tim " w:date="2014-11-22T18:54:00Z">
+        <w:r>
+          <w:rPr>
+            <w:rFonts w:ascii="Liberation Serif" w:hAnsi="Liberation Serif"/>
+            <w:sz w:val="24"/>
+            <w:szCs w:val="24"/>
+          </w:rPr>
+          <w:t>19. Line 416: “The distance travelled for an animal was assumed to be 40 km day −1 ”—</w:t>
+        </w:r>
+      </w:ins>
+    </w:p>
+    <w:p>
+      <w:pPr>
+        <w:pStyle w:val="Normal"/>
+        <w:rPr>
+          <w:rFonts w:ascii="Liberation Serif" w:hAnsi="Liberation Serif"/>
+          <w:sz w:val="24"/>
+          <w:szCs w:val="24"/>
+        </w:rPr>
+      </w:pPr>
+      <w:ins w:id="241" w:author="tim " w:date="2014-11-22T18:54:00Z">
+        <w:r>
+          <w:rPr>
+            <w:rFonts w:ascii="Liberation Serif" w:hAnsi="Liberation Serif"/>
+            <w:sz w:val="24"/>
+            <w:szCs w:val="24"/>
+          </w:rPr>
+          <w:t>technically 40 km day −1 is a speed, also isn’t this the average distance per day?</w:t>
+        </w:r>
+      </w:ins>
+    </w:p>
+    <w:p>
+      <w:pPr>
+        <w:pStyle w:val="Normal"/>
+        <w:rPr>
+          <w:rFonts w:ascii="Liberation Serif" w:hAnsi="Liberation Serif"/>
+          <w:sz w:val="24"/>
+          <w:szCs w:val="24"/>
+        </w:rPr>
+      </w:pPr>
+      <w:ins w:id="242" w:author="tim " w:date="2014-11-22T18:54:00Z">
+        <w:r>
+          <w:rPr>
+            <w:rFonts w:ascii="Liberation Serif" w:hAnsi="Liberation Serif"/>
+            <w:sz w:val="24"/>
+            <w:szCs w:val="24"/>
+          </w:rPr>
         </w:r>
       </w:ins>
     </w:p>
@@ -5050,7 +5144,7 @@
           <w:szCs w:val="24"/>
         </w:rPr>
       </w:pPr>
-      <w:ins w:id="238" w:author="tim " w:date="2014-11-22T18:54:00Z">
+      <w:ins w:id="243" w:author="tim " w:date="2014-11-22T18:54:00Z">
         <w:r>
           <w:rPr>
             <w:rFonts w:ascii="Liberation Serif" w:hAnsi="Liberation Serif"/>
@@ -5059,71 +5153,14 @@
             <w:sz w:val="24"/>
             <w:szCs w:val="24"/>
           </w:rPr>
-        </w:r>
-      </w:ins>
-    </w:p>
-    <w:p>
-      <w:pPr>
-        <w:pStyle w:val="Normal"/>
-        <w:rPr>
-          <w:rFonts w:ascii="Liberation Serif" w:hAnsi="Liberation Serif"/>
-          <w:sz w:val="24"/>
-          <w:szCs w:val="24"/>
-        </w:rPr>
-      </w:pPr>
-      <w:ins w:id="239" w:author="tim " w:date="2014-11-22T18:54:00Z">
-        <w:r>
-          <w:rPr>
-            <w:rFonts w:ascii="Liberation Serif" w:hAnsi="Liberation Serif"/>
-            <w:sz w:val="24"/>
-            <w:szCs w:val="24"/>
-          </w:rPr>
-          <w:t>19. Line 416: “The distance travelled for an animal was assumed to be 40 km day −1 ”—</w:t>
-        </w:r>
-      </w:ins>
-    </w:p>
-    <w:p>
-      <w:pPr>
-        <w:pStyle w:val="Normal"/>
-        <w:rPr>
-          <w:rFonts w:ascii="Liberation Serif" w:hAnsi="Liberation Serif"/>
-          <w:sz w:val="24"/>
-          <w:szCs w:val="24"/>
-        </w:rPr>
-      </w:pPr>
-      <w:ins w:id="240" w:author="tim " w:date="2014-11-22T18:54:00Z">
-        <w:r>
-          <w:rPr>
-            <w:rFonts w:ascii="Liberation Serif" w:hAnsi="Liberation Serif"/>
-            <w:sz w:val="24"/>
-            <w:szCs w:val="24"/>
-          </w:rPr>
-          <w:t>technically 40 km day −1 is a speed, also isn’t this the average distance per day?</w:t>
-        </w:r>
-      </w:ins>
-    </w:p>
-    <w:p>
-      <w:pPr>
-        <w:pStyle w:val="Normal"/>
-        <w:rPr>
-          <w:rFonts w:ascii="Liberation Serif" w:hAnsi="Liberation Serif"/>
-          <w:sz w:val="24"/>
-          <w:szCs w:val="24"/>
-        </w:rPr>
-      </w:pPr>
-      <w:ins w:id="241" w:author="tim " w:date="2014-11-22T18:54:00Z">
-        <w:r>
-          <w:rPr>
-            <w:rFonts w:ascii="Liberation Serif" w:hAnsi="Liberation Serif"/>
-            <w:sz w:val="24"/>
-            <w:szCs w:val="24"/>
-          </w:rPr>
-        </w:r>
-      </w:ins>
-    </w:p>
-    <w:p>
-      <w:pPr>
-        <w:pStyle w:val="Normal"/>
+          <w:t>Response:</w:t>
+        </w:r>
+      </w:ins>
+    </w:p>
+    <w:p>
+      <w:pPr>
+        <w:pStyle w:val="Normal"/>
+        <w:pageBreakBefore/>
         <w:rPr>
           <w:rFonts w:ascii="Liberation Serif" w:hAnsi="Liberation Serif"/>
           <w:b/>
@@ -5132,7 +5169,7 @@
           <w:szCs w:val="24"/>
         </w:rPr>
       </w:pPr>
-      <w:ins w:id="242" w:author="tim " w:date="2014-11-22T18:54:00Z">
+      <w:ins w:id="244" w:author="tim " w:date="2014-11-22T18:54:00Z">
         <w:r>
           <w:rPr>
             <w:rFonts w:ascii="Liberation Serif" w:hAnsi="Liberation Serif"/>
@@ -5148,50 +5185,6 @@
     <w:p>
       <w:pPr>
         <w:pStyle w:val="Normal"/>
-        <w:pageBreakBefore/>
-        <w:rPr>
-          <w:rFonts w:ascii="Liberation Serif" w:hAnsi="Liberation Serif"/>
-          <w:b/>
-          <w:bCs/>
-          <w:sz w:val="24"/>
-          <w:szCs w:val="24"/>
-        </w:rPr>
-      </w:pPr>
-      <w:ins w:id="243" w:author="tim " w:date="2014-11-22T18:54:00Z">
-        <w:r>
-          <w:rPr>
-            <w:rFonts w:ascii="Liberation Serif" w:hAnsi="Liberation Serif"/>
-            <w:b/>
-            <w:bCs/>
-            <w:sz w:val="24"/>
-            <w:szCs w:val="24"/>
-          </w:rPr>
-          <w:t>Response:</w:t>
-        </w:r>
-      </w:ins>
-    </w:p>
-    <w:p>
-      <w:pPr>
-        <w:pStyle w:val="Normal"/>
-        <w:rPr>
-          <w:rFonts w:ascii="Liberation Serif" w:hAnsi="Liberation Serif"/>
-          <w:sz w:val="24"/>
-          <w:szCs w:val="24"/>
-        </w:rPr>
-      </w:pPr>
-      <w:ins w:id="244" w:author="tim " w:date="2014-11-22T18:54:00Z">
-        <w:r>
-          <w:rPr>
-            <w:rFonts w:ascii="Liberation Serif" w:hAnsi="Liberation Serif"/>
-            <w:sz w:val="24"/>
-            <w:szCs w:val="24"/>
-          </w:rPr>
-        </w:r>
-      </w:ins>
-    </w:p>
-    <w:p>
-      <w:pPr>
-        <w:pStyle w:val="Normal"/>
         <w:rPr>
           <w:rFonts w:ascii="Liberation Serif" w:hAnsi="Liberation Serif"/>
           <w:sz w:val="24"/>
@@ -5313,6 +5306,25 @@
         </w:rPr>
       </w:pPr>
       <w:ins w:id="251" w:author="tim " w:date="2014-11-22T18:54:00Z">
+        <w:r>
+          <w:rPr>
+            <w:rFonts w:ascii="Liberation Serif" w:hAnsi="Liberation Serif"/>
+            <w:sz w:val="24"/>
+            <w:szCs w:val="24"/>
+          </w:rPr>
+        </w:r>
+      </w:ins>
+    </w:p>
+    <w:p>
+      <w:pPr>
+        <w:pStyle w:val="Normal"/>
+        <w:rPr>
+          <w:rFonts w:ascii="Liberation Serif" w:hAnsi="Liberation Serif"/>
+          <w:sz w:val="24"/>
+          <w:szCs w:val="24"/>
+        </w:rPr>
+      </w:pPr>
+      <w:ins w:id="252" w:author="tim " w:date="2014-11-22T18:54:00Z">
         <w:r>
           <w:rPr>
             <w:rFonts w:ascii="Liberation Serif" w:hAnsi="Liberation Serif"/>

</xml_diff>

<commit_message>
rev2 specific comment 14: Edited as suggested.
</commit_message>
<xml_diff>
--- a/reviewResponse.docx
+++ b/reviewResponse.docx
@@ -4539,27 +4539,18 @@
             <w:sz w:val="24"/>
             <w:szCs w:val="24"/>
           </w:rPr>
-          <w:t>required: compare the precision of the density estimates from simulations with a differ-</w:t>
-        </w:r>
-      </w:ins>
-    </w:p>
-    <w:p>
-      <w:pPr>
-        <w:pStyle w:val="Normal"/>
-        <w:rPr>
-          <w:rFonts w:ascii="Liberation Serif" w:hAnsi="Liberation Serif"/>
-          <w:sz w:val="24"/>
-          <w:szCs w:val="24"/>
-        </w:rPr>
-      </w:pPr>
+          <w:t>required: c</w:t>
+        </w:r>
+      </w:ins>
       <w:ins w:id="215" w:author="tim " w:date="2014-11-22T18:54:00Z">
-        <w:r>
-          <w:rPr>
-            <w:rFonts w:ascii="Liberation Serif" w:hAnsi="Liberation Serif"/>
-            <w:sz w:val="24"/>
-            <w:szCs w:val="24"/>
-          </w:rPr>
-          <w:t>ent expected number of captures.</w:t>
+        <w:bookmarkStart w:id="0" w:name="__DdeLink__60_149015062"/>
+        <w:r>
+          <w:rPr>
+            <w:rFonts w:ascii="Liberation Serif" w:hAnsi="Liberation Serif"/>
+            <w:sz w:val="24"/>
+            <w:szCs w:val="24"/>
+          </w:rPr>
+          <w:t>ompare the precision of the density estimates from simulations with a differ-</w:t>
         </w:r>
       </w:ins>
     </w:p>
@@ -4579,6 +4570,73 @@
             <w:sz w:val="24"/>
             <w:szCs w:val="24"/>
           </w:rPr>
+          <w:t>ent expected number of captures</w:t>
+        </w:r>
+      </w:ins>
+      <w:ins w:id="217" w:author="tim " w:date="2014-11-22T18:54:00Z">
+        <w:bookmarkEnd w:id="0"/>
+        <w:r>
+          <w:rPr>
+            <w:rFonts w:ascii="Liberation Serif" w:hAnsi="Liberation Serif"/>
+            <w:sz w:val="24"/>
+            <w:szCs w:val="24"/>
+          </w:rPr>
+          <w:t>.</w:t>
+        </w:r>
+      </w:ins>
+    </w:p>
+    <w:p>
+      <w:pPr>
+        <w:pStyle w:val="Normal"/>
+        <w:rPr>
+          <w:rFonts w:ascii="Liberation Serif" w:hAnsi="Liberation Serif"/>
+          <w:sz w:val="24"/>
+          <w:szCs w:val="24"/>
+        </w:rPr>
+      </w:pPr>
+      <w:ins w:id="218" w:author="tim " w:date="2014-11-22T18:54:00Z">
+        <w:r>
+          <w:rPr>
+            <w:rFonts w:ascii="Liberation Serif" w:hAnsi="Liberation Serif"/>
+            <w:sz w:val="24"/>
+            <w:szCs w:val="24"/>
+          </w:rPr>
+        </w:r>
+      </w:ins>
+    </w:p>
+    <w:p>
+      <w:pPr>
+        <w:pStyle w:val="Normal"/>
+        <w:rPr>
+          <w:rFonts w:ascii="Liberation Serif" w:hAnsi="Liberation Serif"/>
+          <w:b w:val="false"/>
+          <w:bCs w:val="false"/>
+          <w:sz w:val="24"/>
+          <w:szCs w:val="24"/>
+        </w:rPr>
+      </w:pPr>
+      <w:ins w:id="219" w:author="tim " w:date="2014-11-22T18:54:00Z">
+        <w:r>
+          <w:rPr>
+            <w:rFonts w:ascii="Liberation Serif" w:hAnsi="Liberation Serif"/>
+            <w:b/>
+            <w:bCs/>
+            <w:sz w:val="24"/>
+            <w:szCs w:val="24"/>
+          </w:rPr>
+          <w:t xml:space="preserve">Response: </w:t>
+        </w:r>
+      </w:ins>
+      <w:ins w:id="220" w:author="tim " w:date="2014-11-22T18:54:00Z">
+        <w:r>
+          <w:rPr>
+            <w:rFonts w:ascii="Liberation Serif" w:hAnsi="Liberation Serif"/>
+            <w:b w:val="false"/>
+            <w:bCs w:val="false"/>
+            <w:sz w:val="24"/>
+            <w:szCs w:val="24"/>
+          </w:rPr>
+          <w:t>Edited as suggested.</w:t>
         </w:r>
       </w:ins>
     </w:p>
@@ -4593,7 +4651,7 @@
           <w:szCs w:val="24"/>
         </w:rPr>
       </w:pPr>
-      <w:ins w:id="217" w:author="tim " w:date="2014-11-22T18:54:00Z">
+      <w:ins w:id="221" w:author="tim " w:date="2014-11-22T18:54:00Z">
         <w:r>
           <w:rPr>
             <w:rFonts w:ascii="Liberation Serif" w:hAnsi="Liberation Serif"/>
@@ -4602,7 +4660,85 @@
             <w:sz w:val="24"/>
             <w:szCs w:val="24"/>
           </w:rPr>
-          <w:t>Response:</w:t>
+        </w:r>
+      </w:ins>
+    </w:p>
+    <w:p>
+      <w:pPr>
+        <w:pStyle w:val="Normal"/>
+        <w:rPr>
+          <w:rFonts w:ascii="Liberation Serif" w:hAnsi="Liberation Serif"/>
+          <w:sz w:val="24"/>
+          <w:szCs w:val="24"/>
+        </w:rPr>
+      </w:pPr>
+      <w:ins w:id="222" w:author="tim " w:date="2014-11-22T18:54:00Z">
+        <w:r>
+          <w:rPr>
+            <w:rFonts w:ascii="Liberation Serif" w:hAnsi="Liberation Serif"/>
+            <w:sz w:val="24"/>
+            <w:szCs w:val="24"/>
+          </w:rPr>
+          <w:t>15. Line 275: “using different amounts of time spent stationary” — should this not be the</w:t>
+        </w:r>
+      </w:ins>
+    </w:p>
+    <w:p>
+      <w:pPr>
+        <w:pStyle w:val="Normal"/>
+        <w:rPr>
+          <w:rFonts w:ascii="Liberation Serif" w:hAnsi="Liberation Serif"/>
+          <w:sz w:val="24"/>
+          <w:szCs w:val="24"/>
+        </w:rPr>
+      </w:pPr>
+      <w:ins w:id="223" w:author="tim " w:date="2014-11-22T18:54:00Z">
+        <w:r>
+          <w:rPr>
+            <w:rFonts w:ascii="Liberation Serif" w:hAnsi="Liberation Serif"/>
+            <w:sz w:val="24"/>
+            <w:szCs w:val="24"/>
+          </w:rPr>
+          <w:t>time spent stationary on average? (This applies to all other instances of “time spent</w:t>
+        </w:r>
+      </w:ins>
+    </w:p>
+    <w:p>
+      <w:pPr>
+        <w:pStyle w:val="Normal"/>
+        <w:rPr>
+          <w:rFonts w:ascii="Liberation Serif" w:hAnsi="Liberation Serif"/>
+          <w:sz w:val="24"/>
+          <w:szCs w:val="24"/>
+        </w:rPr>
+      </w:pPr>
+      <w:ins w:id="224" w:author="tim " w:date="2014-11-22T18:54:00Z">
+        <w:r>
+          <w:rPr>
+            <w:rFonts w:ascii="Liberation Serif" w:hAnsi="Liberation Serif"/>
+            <w:sz w:val="24"/>
+            <w:szCs w:val="24"/>
+          </w:rPr>
+          <w:t>stationary” in the paper.)</w:t>
+        </w:r>
+      </w:ins>
+    </w:p>
+    <w:p>
+      <w:pPr>
+        <w:pStyle w:val="Normal"/>
+        <w:rPr>
+          <w:rFonts w:ascii="Liberation Serif" w:hAnsi="Liberation Serif"/>
+          <w:sz w:val="24"/>
+          <w:szCs w:val="24"/>
+        </w:rPr>
+      </w:pPr>
+      <w:ins w:id="225" w:author="tim " w:date="2014-11-22T18:54:00Z">
+        <w:r>
+          <w:rPr>
+            <w:rFonts w:ascii="Liberation Serif" w:hAnsi="Liberation Serif"/>
+            <w:sz w:val="24"/>
+            <w:szCs w:val="24"/>
+          </w:rPr>
         </w:r>
       </w:ins>
     </w:p>
@@ -4617,7 +4753,7 @@
           <w:szCs w:val="24"/>
         </w:rPr>
       </w:pPr>
-      <w:ins w:id="218" w:author="tim " w:date="2014-11-22T18:54:00Z">
+      <w:ins w:id="226" w:author="tim " w:date="2014-11-22T18:54:00Z">
         <w:r>
           <w:rPr>
             <w:rFonts w:ascii="Liberation Serif" w:hAnsi="Liberation Serif"/>
@@ -4626,85 +4762,7 @@
             <w:sz w:val="24"/>
             <w:szCs w:val="24"/>
           </w:rPr>
-        </w:r>
-      </w:ins>
-    </w:p>
-    <w:p>
-      <w:pPr>
-        <w:pStyle w:val="Normal"/>
-        <w:rPr>
-          <w:rFonts w:ascii="Liberation Serif" w:hAnsi="Liberation Serif"/>
-          <w:sz w:val="24"/>
-          <w:szCs w:val="24"/>
-        </w:rPr>
-      </w:pPr>
-      <w:ins w:id="219" w:author="tim " w:date="2014-11-22T18:54:00Z">
-        <w:r>
-          <w:rPr>
-            <w:rFonts w:ascii="Liberation Serif" w:hAnsi="Liberation Serif"/>
-            <w:sz w:val="24"/>
-            <w:szCs w:val="24"/>
-          </w:rPr>
-          <w:t>15. Line 275: “using different amounts of time spent stationary” — should this not be the</w:t>
-        </w:r>
-      </w:ins>
-    </w:p>
-    <w:p>
-      <w:pPr>
-        <w:pStyle w:val="Normal"/>
-        <w:rPr>
-          <w:rFonts w:ascii="Liberation Serif" w:hAnsi="Liberation Serif"/>
-          <w:sz w:val="24"/>
-          <w:szCs w:val="24"/>
-        </w:rPr>
-      </w:pPr>
-      <w:ins w:id="220" w:author="tim " w:date="2014-11-22T18:54:00Z">
-        <w:r>
-          <w:rPr>
-            <w:rFonts w:ascii="Liberation Serif" w:hAnsi="Liberation Serif"/>
-            <w:sz w:val="24"/>
-            <w:szCs w:val="24"/>
-          </w:rPr>
-          <w:t>time spent stationary on average? (This applies to all other instances of “time spent</w:t>
-        </w:r>
-      </w:ins>
-    </w:p>
-    <w:p>
-      <w:pPr>
-        <w:pStyle w:val="Normal"/>
-        <w:rPr>
-          <w:rFonts w:ascii="Liberation Serif" w:hAnsi="Liberation Serif"/>
-          <w:sz w:val="24"/>
-          <w:szCs w:val="24"/>
-        </w:rPr>
-      </w:pPr>
-      <w:ins w:id="221" w:author="tim " w:date="2014-11-22T18:54:00Z">
-        <w:r>
-          <w:rPr>
-            <w:rFonts w:ascii="Liberation Serif" w:hAnsi="Liberation Serif"/>
-            <w:sz w:val="24"/>
-            <w:szCs w:val="24"/>
-          </w:rPr>
-          <w:t>stationary” in the paper.)</w:t>
-        </w:r>
-      </w:ins>
-    </w:p>
-    <w:p>
-      <w:pPr>
-        <w:pStyle w:val="Normal"/>
-        <w:rPr>
-          <w:rFonts w:ascii="Liberation Serif" w:hAnsi="Liberation Serif"/>
-          <w:sz w:val="24"/>
-          <w:szCs w:val="24"/>
-        </w:rPr>
-      </w:pPr>
-      <w:ins w:id="222" w:author="tim " w:date="2014-11-22T18:54:00Z">
-        <w:r>
-          <w:rPr>
-            <w:rFonts w:ascii="Liberation Serif" w:hAnsi="Liberation Serif"/>
-            <w:sz w:val="24"/>
-            <w:szCs w:val="24"/>
-          </w:rPr>
+          <w:t>Response:</w:t>
         </w:r>
       </w:ins>
     </w:p>
@@ -4719,7 +4777,7 @@
           <w:szCs w:val="24"/>
         </w:rPr>
       </w:pPr>
-      <w:ins w:id="223" w:author="tim " w:date="2014-11-22T18:54:00Z">
+      <w:ins w:id="227" w:author="tim " w:date="2014-11-22T18:54:00Z">
         <w:r>
           <w:rPr>
             <w:rFonts w:ascii="Liberation Serif" w:hAnsi="Liberation Serif"/>
@@ -4728,7 +4786,85 @@
             <w:sz w:val="24"/>
             <w:szCs w:val="24"/>
           </w:rPr>
-          <w:t>Response:</w:t>
+        </w:r>
+      </w:ins>
+    </w:p>
+    <w:p>
+      <w:pPr>
+        <w:pStyle w:val="Normal"/>
+        <w:rPr>
+          <w:rFonts w:ascii="Liberation Serif" w:hAnsi="Liberation Serif"/>
+          <w:sz w:val="24"/>
+          <w:szCs w:val="24"/>
+        </w:rPr>
+      </w:pPr>
+      <w:ins w:id="228" w:author="tim " w:date="2014-11-22T18:54:00Z">
+        <w:r>
+          <w:rPr>
+            <w:rFonts w:ascii="Liberation Serif" w:hAnsi="Liberation Serif"/>
+            <w:sz w:val="24"/>
+            <w:szCs w:val="24"/>
+          </w:rPr>
+          <w:t>16. Line 338: “the sum of the average animal velocity and the sensor velocity” — could be</w:t>
+        </w:r>
+      </w:ins>
+    </w:p>
+    <w:p>
+      <w:pPr>
+        <w:pStyle w:val="Normal"/>
+        <w:rPr>
+          <w:rFonts w:ascii="Liberation Serif" w:hAnsi="Liberation Serif"/>
+          <w:sz w:val="24"/>
+          <w:szCs w:val="24"/>
+        </w:rPr>
+      </w:pPr>
+      <w:ins w:id="229" w:author="tim " w:date="2014-11-22T18:54:00Z">
+        <w:r>
+          <w:rPr>
+            <w:rFonts w:ascii="Liberation Serif" w:hAnsi="Liberation Serif"/>
+            <w:sz w:val="24"/>
+            <w:szCs w:val="24"/>
+          </w:rPr>
+          <w:t>clearer? It is the average animal velocity (averaged over all bearings) relative to a single</w:t>
+        </w:r>
+      </w:ins>
+    </w:p>
+    <w:p>
+      <w:pPr>
+        <w:pStyle w:val="Normal"/>
+        <w:rPr>
+          <w:rFonts w:ascii="Liberation Serif" w:hAnsi="Liberation Serif"/>
+          <w:sz w:val="24"/>
+          <w:szCs w:val="24"/>
+        </w:rPr>
+      </w:pPr>
+      <w:ins w:id="230" w:author="tim " w:date="2014-11-22T18:54:00Z">
+        <w:r>
+          <w:rPr>
+            <w:rFonts w:ascii="Liberation Serif" w:hAnsi="Liberation Serif"/>
+            <w:sz w:val="24"/>
+            <w:szCs w:val="24"/>
+          </w:rPr>
+          <w:t>(animal or sensor) focal individual (Hutchinson and Waser, 2007).</w:t>
+        </w:r>
+      </w:ins>
+    </w:p>
+    <w:p>
+      <w:pPr>
+        <w:pStyle w:val="Normal"/>
+        <w:rPr>
+          <w:rFonts w:ascii="Liberation Serif" w:hAnsi="Liberation Serif"/>
+          <w:sz w:val="24"/>
+          <w:szCs w:val="24"/>
+        </w:rPr>
+      </w:pPr>
+      <w:ins w:id="231" w:author="tim " w:date="2014-11-22T18:54:00Z">
+        <w:r>
+          <w:rPr>
+            <w:rFonts w:ascii="Liberation Serif" w:hAnsi="Liberation Serif"/>
+            <w:sz w:val="24"/>
+            <w:szCs w:val="24"/>
+          </w:rPr>
         </w:r>
       </w:ins>
     </w:p>
@@ -4743,7 +4879,7 @@
           <w:szCs w:val="24"/>
         </w:rPr>
       </w:pPr>
-      <w:ins w:id="224" w:author="tim " w:date="2014-11-22T18:54:00Z">
+      <w:ins w:id="232" w:author="tim " w:date="2014-11-22T18:54:00Z">
         <w:r>
           <w:rPr>
             <w:rFonts w:ascii="Liberation Serif" w:hAnsi="Liberation Serif"/>
@@ -4752,85 +4888,7 @@
             <w:sz w:val="24"/>
             <w:szCs w:val="24"/>
           </w:rPr>
-        </w:r>
-      </w:ins>
-    </w:p>
-    <w:p>
-      <w:pPr>
-        <w:pStyle w:val="Normal"/>
-        <w:rPr>
-          <w:rFonts w:ascii="Liberation Serif" w:hAnsi="Liberation Serif"/>
-          <w:sz w:val="24"/>
-          <w:szCs w:val="24"/>
-        </w:rPr>
-      </w:pPr>
-      <w:ins w:id="225" w:author="tim " w:date="2014-11-22T18:54:00Z">
-        <w:r>
-          <w:rPr>
-            <w:rFonts w:ascii="Liberation Serif" w:hAnsi="Liberation Serif"/>
-            <w:sz w:val="24"/>
-            <w:szCs w:val="24"/>
-          </w:rPr>
-          <w:t>16. Line 338: “the sum of the average animal velocity and the sensor velocity” — could be</w:t>
-        </w:r>
-      </w:ins>
-    </w:p>
-    <w:p>
-      <w:pPr>
-        <w:pStyle w:val="Normal"/>
-        <w:rPr>
-          <w:rFonts w:ascii="Liberation Serif" w:hAnsi="Liberation Serif"/>
-          <w:sz w:val="24"/>
-          <w:szCs w:val="24"/>
-        </w:rPr>
-      </w:pPr>
-      <w:ins w:id="226" w:author="tim " w:date="2014-11-22T18:54:00Z">
-        <w:r>
-          <w:rPr>
-            <w:rFonts w:ascii="Liberation Serif" w:hAnsi="Liberation Serif"/>
-            <w:sz w:val="24"/>
-            <w:szCs w:val="24"/>
-          </w:rPr>
-          <w:t>clearer? It is the average animal velocity (averaged over all bearings) relative to a single</w:t>
-        </w:r>
-      </w:ins>
-    </w:p>
-    <w:p>
-      <w:pPr>
-        <w:pStyle w:val="Normal"/>
-        <w:rPr>
-          <w:rFonts w:ascii="Liberation Serif" w:hAnsi="Liberation Serif"/>
-          <w:sz w:val="24"/>
-          <w:szCs w:val="24"/>
-        </w:rPr>
-      </w:pPr>
-      <w:ins w:id="227" w:author="tim " w:date="2014-11-22T18:54:00Z">
-        <w:r>
-          <w:rPr>
-            <w:rFonts w:ascii="Liberation Serif" w:hAnsi="Liberation Serif"/>
-            <w:sz w:val="24"/>
-            <w:szCs w:val="24"/>
-          </w:rPr>
-          <w:t>(animal or sensor) focal individual (Hutchinson and Waser, 2007).</w:t>
-        </w:r>
-      </w:ins>
-    </w:p>
-    <w:p>
-      <w:pPr>
-        <w:pStyle w:val="Normal"/>
-        <w:rPr>
-          <w:rFonts w:ascii="Liberation Serif" w:hAnsi="Liberation Serif"/>
-          <w:sz w:val="24"/>
-          <w:szCs w:val="24"/>
-        </w:rPr>
-      </w:pPr>
-      <w:ins w:id="228" w:author="tim " w:date="2014-11-22T18:54:00Z">
-        <w:r>
-          <w:rPr>
-            <w:rFonts w:ascii="Liberation Serif" w:hAnsi="Liberation Serif"/>
-            <w:sz w:val="24"/>
-            <w:szCs w:val="24"/>
-          </w:rPr>
+          <w:t>Response:</w:t>
         </w:r>
       </w:ins>
     </w:p>
@@ -4845,7 +4903,7 @@
           <w:szCs w:val="24"/>
         </w:rPr>
       </w:pPr>
-      <w:ins w:id="229" w:author="tim " w:date="2014-11-22T18:54:00Z">
+      <w:ins w:id="233" w:author="tim " w:date="2014-11-22T18:54:00Z">
         <w:r>
           <w:rPr>
             <w:rFonts w:ascii="Liberation Serif" w:hAnsi="Liberation Serif"/>
@@ -4854,7 +4912,65 @@
             <w:sz w:val="24"/>
             <w:szCs w:val="24"/>
           </w:rPr>
-          <w:t>Response:</w:t>
+        </w:r>
+      </w:ins>
+    </w:p>
+    <w:p>
+      <w:pPr>
+        <w:pStyle w:val="Normal"/>
+        <w:rPr>
+          <w:rFonts w:ascii="Liberation Serif" w:hAnsi="Liberation Serif"/>
+          <w:sz w:val="24"/>
+          <w:szCs w:val="24"/>
+        </w:rPr>
+      </w:pPr>
+      <w:ins w:id="234" w:author="tim " w:date="2014-11-22T18:54:00Z">
+        <w:r>
+          <w:rPr>
+            <w:rFonts w:ascii="Liberation Serif" w:hAnsi="Liberation Serif"/>
+            <w:sz w:val="24"/>
+            <w:szCs w:val="24"/>
+          </w:rPr>
+          <w:t>17. Lines 388–395: you begin by saying accuracy may be affected by the interaction between the movement model and detection zone, then end saying the opposite, in</w:t>
+        </w:r>
+      </w:ins>
+    </w:p>
+    <w:p>
+      <w:pPr>
+        <w:pStyle w:val="Normal"/>
+        <w:rPr>
+          <w:rFonts w:ascii="Liberation Serif" w:hAnsi="Liberation Serif"/>
+          <w:sz w:val="24"/>
+          <w:szCs w:val="24"/>
+        </w:rPr>
+      </w:pPr>
+      <w:ins w:id="235" w:author="tim " w:date="2014-11-22T18:54:00Z">
+        <w:r>
+          <w:rPr>
+            <w:rFonts w:ascii="Liberation Serif" w:hAnsi="Liberation Serif"/>
+            <w:sz w:val="24"/>
+            <w:szCs w:val="24"/>
+          </w:rPr>
+          <w:t>brackets.</w:t>
+        </w:r>
+      </w:ins>
+    </w:p>
+    <w:p>
+      <w:pPr>
+        <w:pStyle w:val="Normal"/>
+        <w:rPr>
+          <w:rFonts w:ascii="Liberation Serif" w:hAnsi="Liberation Serif"/>
+          <w:sz w:val="24"/>
+          <w:szCs w:val="24"/>
+        </w:rPr>
+      </w:pPr>
+      <w:ins w:id="236" w:author="tim " w:date="2014-11-22T18:54:00Z">
+        <w:r>
+          <w:rPr>
+            <w:rFonts w:ascii="Liberation Serif" w:hAnsi="Liberation Serif"/>
+            <w:sz w:val="24"/>
+            <w:szCs w:val="24"/>
+          </w:rPr>
         </w:r>
       </w:ins>
     </w:p>
@@ -4869,7 +4985,7 @@
           <w:szCs w:val="24"/>
         </w:rPr>
       </w:pPr>
-      <w:ins w:id="230" w:author="tim " w:date="2014-11-22T18:54:00Z">
+      <w:ins w:id="237" w:author="tim " w:date="2014-11-22T18:54:00Z">
         <w:r>
           <w:rPr>
             <w:rFonts w:ascii="Liberation Serif" w:hAnsi="Liberation Serif"/>
@@ -4878,71 +4994,14 @@
             <w:sz w:val="24"/>
             <w:szCs w:val="24"/>
           </w:rPr>
-        </w:r>
-      </w:ins>
-    </w:p>
-    <w:p>
-      <w:pPr>
-        <w:pStyle w:val="Normal"/>
-        <w:rPr>
-          <w:rFonts w:ascii="Liberation Serif" w:hAnsi="Liberation Serif"/>
-          <w:sz w:val="24"/>
-          <w:szCs w:val="24"/>
-        </w:rPr>
-      </w:pPr>
-      <w:ins w:id="231" w:author="tim " w:date="2014-11-22T18:54:00Z">
-        <w:r>
-          <w:rPr>
-            <w:rFonts w:ascii="Liberation Serif" w:hAnsi="Liberation Serif"/>
-            <w:sz w:val="24"/>
-            <w:szCs w:val="24"/>
-          </w:rPr>
-          <w:t>17. Lines 388–395: you begin by saying accuracy may be affected by the interaction between the movement model and detection zone, then end saying the opposite, in</w:t>
-        </w:r>
-      </w:ins>
-    </w:p>
-    <w:p>
-      <w:pPr>
-        <w:pStyle w:val="Normal"/>
-        <w:rPr>
-          <w:rFonts w:ascii="Liberation Serif" w:hAnsi="Liberation Serif"/>
-          <w:sz w:val="24"/>
-          <w:szCs w:val="24"/>
-        </w:rPr>
-      </w:pPr>
-      <w:ins w:id="232" w:author="tim " w:date="2014-11-22T18:54:00Z">
-        <w:r>
-          <w:rPr>
-            <w:rFonts w:ascii="Liberation Serif" w:hAnsi="Liberation Serif"/>
-            <w:sz w:val="24"/>
-            <w:szCs w:val="24"/>
-          </w:rPr>
-          <w:t>brackets.</w:t>
-        </w:r>
-      </w:ins>
-    </w:p>
-    <w:p>
-      <w:pPr>
-        <w:pStyle w:val="Normal"/>
-        <w:rPr>
-          <w:rFonts w:ascii="Liberation Serif" w:hAnsi="Liberation Serif"/>
-          <w:sz w:val="24"/>
-          <w:szCs w:val="24"/>
-        </w:rPr>
-      </w:pPr>
-      <w:ins w:id="233" w:author="tim " w:date="2014-11-22T18:54:00Z">
-        <w:r>
-          <w:rPr>
-            <w:rFonts w:ascii="Liberation Serif" w:hAnsi="Liberation Serif"/>
-            <w:sz w:val="24"/>
-            <w:szCs w:val="24"/>
-          </w:rPr>
-        </w:r>
-      </w:ins>
-    </w:p>
-    <w:p>
-      <w:pPr>
-        <w:pStyle w:val="Normal"/>
+          <w:t>Response:</w:t>
+        </w:r>
+      </w:ins>
+    </w:p>
+    <w:p>
+      <w:pPr>
+        <w:pStyle w:val="Normal"/>
+        <w:pageBreakBefore/>
         <w:rPr>
           <w:rFonts w:ascii="Liberation Serif" w:hAnsi="Liberation Serif"/>
           <w:b/>
@@ -4951,7 +5010,7 @@
           <w:szCs w:val="24"/>
         </w:rPr>
       </w:pPr>
-      <w:ins w:id="234" w:author="tim " w:date="2014-11-22T18:54:00Z">
+      <w:ins w:id="238" w:author="tim " w:date="2014-11-22T18:54:00Z">
         <w:r>
           <w:rPr>
             <w:rFonts w:ascii="Liberation Serif" w:hAnsi="Liberation Serif"/>
@@ -4960,14 +5019,51 @@
             <w:sz w:val="24"/>
             <w:szCs w:val="24"/>
           </w:rPr>
-          <w:t>Response:</w:t>
-        </w:r>
-      </w:ins>
-    </w:p>
-    <w:p>
-      <w:pPr>
-        <w:pStyle w:val="Normal"/>
-        <w:pageBreakBefore/>
+        </w:r>
+      </w:ins>
+    </w:p>
+    <w:p>
+      <w:pPr>
+        <w:pStyle w:val="Normal"/>
+        <w:rPr>
+          <w:rFonts w:ascii="Liberation Serif" w:hAnsi="Liberation Serif"/>
+          <w:sz w:val="24"/>
+          <w:szCs w:val="24"/>
+        </w:rPr>
+      </w:pPr>
+      <w:ins w:id="239" w:author="tim " w:date="2014-11-22T18:54:00Z">
+        <w:r>
+          <w:rPr>
+            <w:rFonts w:ascii="Liberation Serif" w:hAnsi="Liberation Serif"/>
+            <w:sz w:val="24"/>
+            <w:szCs w:val="24"/>
+          </w:rPr>
+          <w:t>18. Line 411: “entire world”— better to say study area?</w:t>
+        </w:r>
+      </w:ins>
+    </w:p>
+    <w:p>
+      <w:pPr>
+        <w:pStyle w:val="Normal"/>
+        <w:rPr>
+          <w:rFonts w:ascii="Liberation Serif" w:hAnsi="Liberation Serif"/>
+          <w:sz w:val="24"/>
+          <w:szCs w:val="24"/>
+        </w:rPr>
+      </w:pPr>
+      <w:ins w:id="240" w:author="tim " w:date="2014-11-22T18:54:00Z">
+        <w:r>
+          <w:rPr>
+            <w:rFonts w:ascii="Liberation Serif" w:hAnsi="Liberation Serif"/>
+            <w:sz w:val="24"/>
+            <w:szCs w:val="24"/>
+          </w:rPr>
+        </w:r>
+      </w:ins>
+    </w:p>
+    <w:p>
+      <w:pPr>
+        <w:pStyle w:val="Normal"/>
         <w:rPr>
           <w:rFonts w:ascii="Liberation Serif" w:hAnsi="Liberation Serif"/>
           <w:b/>
@@ -4976,7 +5072,7 @@
           <w:szCs w:val="24"/>
         </w:rPr>
       </w:pPr>
-      <w:ins w:id="235" w:author="tim " w:date="2014-11-22T18:54:00Z">
+      <w:ins w:id="241" w:author="tim " w:date="2014-11-22T18:54:00Z">
         <w:r>
           <w:rPr>
             <w:rFonts w:ascii="Liberation Serif" w:hAnsi="Liberation Serif"/>
@@ -4985,45 +5081,7 @@
             <w:sz w:val="24"/>
             <w:szCs w:val="24"/>
           </w:rPr>
-        </w:r>
-      </w:ins>
-    </w:p>
-    <w:p>
-      <w:pPr>
-        <w:pStyle w:val="Normal"/>
-        <w:rPr>
-          <w:rFonts w:ascii="Liberation Serif" w:hAnsi="Liberation Serif"/>
-          <w:sz w:val="24"/>
-          <w:szCs w:val="24"/>
-        </w:rPr>
-      </w:pPr>
-      <w:ins w:id="236" w:author="tim " w:date="2014-11-22T18:54:00Z">
-        <w:r>
-          <w:rPr>
-            <w:rFonts w:ascii="Liberation Serif" w:hAnsi="Liberation Serif"/>
-            <w:sz w:val="24"/>
-            <w:szCs w:val="24"/>
-          </w:rPr>
-          <w:t>18. Line 411: “entire world”— better to say study area?</w:t>
-        </w:r>
-      </w:ins>
-    </w:p>
-    <w:p>
-      <w:pPr>
-        <w:pStyle w:val="Normal"/>
-        <w:rPr>
-          <w:rFonts w:ascii="Liberation Serif" w:hAnsi="Liberation Serif"/>
-          <w:sz w:val="24"/>
-          <w:szCs w:val="24"/>
-        </w:rPr>
-      </w:pPr>
-      <w:ins w:id="237" w:author="tim " w:date="2014-11-22T18:54:00Z">
-        <w:r>
-          <w:rPr>
-            <w:rFonts w:ascii="Liberation Serif" w:hAnsi="Liberation Serif"/>
-            <w:sz w:val="24"/>
-            <w:szCs w:val="24"/>
-          </w:rPr>
+          <w:t>Response:</w:t>
         </w:r>
       </w:ins>
     </w:p>
@@ -5038,7 +5096,7 @@
           <w:szCs w:val="24"/>
         </w:rPr>
       </w:pPr>
-      <w:ins w:id="238" w:author="tim " w:date="2014-11-22T18:54:00Z">
+      <w:ins w:id="242" w:author="tim " w:date="2014-11-22T18:54:00Z">
         <w:r>
           <w:rPr>
             <w:rFonts w:ascii="Liberation Serif" w:hAnsi="Liberation Serif"/>
@@ -5047,7 +5105,65 @@
             <w:sz w:val="24"/>
             <w:szCs w:val="24"/>
           </w:rPr>
-          <w:t>Response:</w:t>
+        </w:r>
+      </w:ins>
+    </w:p>
+    <w:p>
+      <w:pPr>
+        <w:pStyle w:val="Normal"/>
+        <w:rPr>
+          <w:rFonts w:ascii="Liberation Serif" w:hAnsi="Liberation Serif"/>
+          <w:sz w:val="24"/>
+          <w:szCs w:val="24"/>
+        </w:rPr>
+      </w:pPr>
+      <w:ins w:id="243" w:author="tim " w:date="2014-11-22T18:54:00Z">
+        <w:r>
+          <w:rPr>
+            <w:rFonts w:ascii="Liberation Serif" w:hAnsi="Liberation Serif"/>
+            <w:sz w:val="24"/>
+            <w:szCs w:val="24"/>
+          </w:rPr>
+          <w:t>19. Line 416: “The distance travelled for an animal was assumed to be 40 km day −1 ”—</w:t>
+        </w:r>
+      </w:ins>
+    </w:p>
+    <w:p>
+      <w:pPr>
+        <w:pStyle w:val="Normal"/>
+        <w:rPr>
+          <w:rFonts w:ascii="Liberation Serif" w:hAnsi="Liberation Serif"/>
+          <w:sz w:val="24"/>
+          <w:szCs w:val="24"/>
+        </w:rPr>
+      </w:pPr>
+      <w:ins w:id="244" w:author="tim " w:date="2014-11-22T18:54:00Z">
+        <w:r>
+          <w:rPr>
+            <w:rFonts w:ascii="Liberation Serif" w:hAnsi="Liberation Serif"/>
+            <w:sz w:val="24"/>
+            <w:szCs w:val="24"/>
+          </w:rPr>
+          <w:t>technically 40 km day −1 is a speed, also isn’t this the average distance per day?</w:t>
+        </w:r>
+      </w:ins>
+    </w:p>
+    <w:p>
+      <w:pPr>
+        <w:pStyle w:val="Normal"/>
+        <w:rPr>
+          <w:rFonts w:ascii="Liberation Serif" w:hAnsi="Liberation Serif"/>
+          <w:sz w:val="24"/>
+          <w:szCs w:val="24"/>
+        </w:rPr>
+      </w:pPr>
+      <w:ins w:id="245" w:author="tim " w:date="2014-11-22T18:54:00Z">
+        <w:r>
+          <w:rPr>
+            <w:rFonts w:ascii="Liberation Serif" w:hAnsi="Liberation Serif"/>
+            <w:sz w:val="24"/>
+            <w:szCs w:val="24"/>
+          </w:rPr>
         </w:r>
       </w:ins>
     </w:p>
@@ -5062,7 +5178,7 @@
           <w:szCs w:val="24"/>
         </w:rPr>
       </w:pPr>
-      <w:ins w:id="239" w:author="tim " w:date="2014-11-22T18:54:00Z">
+      <w:ins w:id="246" w:author="tim " w:date="2014-11-22T18:54:00Z">
         <w:r>
           <w:rPr>
             <w:rFonts w:ascii="Liberation Serif" w:hAnsi="Liberation Serif"/>
@@ -5071,71 +5187,14 @@
             <w:sz w:val="24"/>
             <w:szCs w:val="24"/>
           </w:rPr>
-        </w:r>
-      </w:ins>
-    </w:p>
-    <w:p>
-      <w:pPr>
-        <w:pStyle w:val="Normal"/>
-        <w:rPr>
-          <w:rFonts w:ascii="Liberation Serif" w:hAnsi="Liberation Serif"/>
-          <w:sz w:val="24"/>
-          <w:szCs w:val="24"/>
-        </w:rPr>
-      </w:pPr>
-      <w:ins w:id="240" w:author="tim " w:date="2014-11-22T18:54:00Z">
-        <w:r>
-          <w:rPr>
-            <w:rFonts w:ascii="Liberation Serif" w:hAnsi="Liberation Serif"/>
-            <w:sz w:val="24"/>
-            <w:szCs w:val="24"/>
-          </w:rPr>
-          <w:t>19. Line 416: “The distance travelled for an animal was assumed to be 40 km day −1 ”—</w:t>
-        </w:r>
-      </w:ins>
-    </w:p>
-    <w:p>
-      <w:pPr>
-        <w:pStyle w:val="Normal"/>
-        <w:rPr>
-          <w:rFonts w:ascii="Liberation Serif" w:hAnsi="Liberation Serif"/>
-          <w:sz w:val="24"/>
-          <w:szCs w:val="24"/>
-        </w:rPr>
-      </w:pPr>
-      <w:ins w:id="241" w:author="tim " w:date="2014-11-22T18:54:00Z">
-        <w:r>
-          <w:rPr>
-            <w:rFonts w:ascii="Liberation Serif" w:hAnsi="Liberation Serif"/>
-            <w:sz w:val="24"/>
-            <w:szCs w:val="24"/>
-          </w:rPr>
-          <w:t>technically 40 km day −1 is a speed, also isn’t this the average distance per day?</w:t>
-        </w:r>
-      </w:ins>
-    </w:p>
-    <w:p>
-      <w:pPr>
-        <w:pStyle w:val="Normal"/>
-        <w:rPr>
-          <w:rFonts w:ascii="Liberation Serif" w:hAnsi="Liberation Serif"/>
-          <w:sz w:val="24"/>
-          <w:szCs w:val="24"/>
-        </w:rPr>
-      </w:pPr>
-      <w:ins w:id="242" w:author="tim " w:date="2014-11-22T18:54:00Z">
-        <w:r>
-          <w:rPr>
-            <w:rFonts w:ascii="Liberation Serif" w:hAnsi="Liberation Serif"/>
-            <w:sz w:val="24"/>
-            <w:szCs w:val="24"/>
-          </w:rPr>
-        </w:r>
-      </w:ins>
-    </w:p>
-    <w:p>
-      <w:pPr>
-        <w:pStyle w:val="Normal"/>
+          <w:t>Response:</w:t>
+        </w:r>
+      </w:ins>
+    </w:p>
+    <w:p>
+      <w:pPr>
+        <w:pStyle w:val="Normal"/>
+        <w:pageBreakBefore/>
         <w:rPr>
           <w:rFonts w:ascii="Liberation Serif" w:hAnsi="Liberation Serif"/>
           <w:b/>
@@ -5144,7 +5203,7 @@
           <w:szCs w:val="24"/>
         </w:rPr>
       </w:pPr>
-      <w:ins w:id="243" w:author="tim " w:date="2014-11-22T18:54:00Z">
+      <w:ins w:id="247" w:author="tim " w:date="2014-11-22T18:54:00Z">
         <w:r>
           <w:rPr>
             <w:rFonts w:ascii="Liberation Serif" w:hAnsi="Liberation Serif"/>
@@ -5160,88 +5219,6 @@
     <w:p>
       <w:pPr>
         <w:pStyle w:val="Normal"/>
-        <w:pageBreakBefore/>
-        <w:rPr>
-          <w:rFonts w:ascii="Liberation Serif" w:hAnsi="Liberation Serif"/>
-          <w:b/>
-          <w:bCs/>
-          <w:sz w:val="24"/>
-          <w:szCs w:val="24"/>
-        </w:rPr>
-      </w:pPr>
-      <w:ins w:id="244" w:author="tim " w:date="2014-11-22T18:54:00Z">
-        <w:r>
-          <w:rPr>
-            <w:rFonts w:ascii="Liberation Serif" w:hAnsi="Liberation Serif"/>
-            <w:b/>
-            <w:bCs/>
-            <w:sz w:val="24"/>
-            <w:szCs w:val="24"/>
-          </w:rPr>
-          <w:t>Response:</w:t>
-        </w:r>
-      </w:ins>
-    </w:p>
-    <w:p>
-      <w:pPr>
-        <w:pStyle w:val="Normal"/>
-        <w:rPr>
-          <w:rFonts w:ascii="Liberation Serif" w:hAnsi="Liberation Serif"/>
-          <w:sz w:val="24"/>
-          <w:szCs w:val="24"/>
-        </w:rPr>
-      </w:pPr>
-      <w:ins w:id="245" w:author="tim " w:date="2014-11-22T18:54:00Z">
-        <w:r>
-          <w:rPr>
-            <w:rFonts w:ascii="Liberation Serif" w:hAnsi="Liberation Serif"/>
-            <w:sz w:val="24"/>
-            <w:szCs w:val="24"/>
-          </w:rPr>
-        </w:r>
-      </w:ins>
-    </w:p>
-    <w:p>
-      <w:pPr>
-        <w:pStyle w:val="Normal"/>
-        <w:rPr>
-          <w:rFonts w:ascii="Liberation Serif" w:hAnsi="Liberation Serif"/>
-          <w:sz w:val="24"/>
-          <w:szCs w:val="24"/>
-        </w:rPr>
-      </w:pPr>
-      <w:ins w:id="246" w:author="tim " w:date="2014-11-22T18:54:00Z">
-        <w:r>
-          <w:rPr>
-            <w:rFonts w:ascii="Liberation Serif" w:hAnsi="Liberation Serif"/>
-            <w:sz w:val="24"/>
-            <w:szCs w:val="24"/>
-          </w:rPr>
-        </w:r>
-      </w:ins>
-    </w:p>
-    <w:p>
-      <w:pPr>
-        <w:pStyle w:val="Normal"/>
-        <w:rPr>
-          <w:rFonts w:ascii="Liberation Serif" w:hAnsi="Liberation Serif"/>
-          <w:sz w:val="24"/>
-          <w:szCs w:val="24"/>
-        </w:rPr>
-      </w:pPr>
-      <w:ins w:id="247" w:author="tim " w:date="2014-11-22T18:54:00Z">
-        <w:r>
-          <w:rPr>
-            <w:rFonts w:ascii="Liberation Serif" w:hAnsi="Liberation Serif"/>
-            <w:sz w:val="24"/>
-            <w:szCs w:val="24"/>
-          </w:rPr>
-        </w:r>
-      </w:ins>
-    </w:p>
-    <w:p>
-      <w:pPr>
-        <w:pStyle w:val="Normal"/>
         <w:rPr>
           <w:rFonts w:ascii="Liberation Serif" w:hAnsi="Liberation Serif"/>
           <w:sz w:val="24"/>
@@ -5325,6 +5302,63 @@
         </w:rPr>
       </w:pPr>
       <w:ins w:id="252" w:author="tim " w:date="2014-11-22T18:54:00Z">
+        <w:r>
+          <w:rPr>
+            <w:rFonts w:ascii="Liberation Serif" w:hAnsi="Liberation Serif"/>
+            <w:sz w:val="24"/>
+            <w:szCs w:val="24"/>
+          </w:rPr>
+        </w:r>
+      </w:ins>
+    </w:p>
+    <w:p>
+      <w:pPr>
+        <w:pStyle w:val="Normal"/>
+        <w:rPr>
+          <w:rFonts w:ascii="Liberation Serif" w:hAnsi="Liberation Serif"/>
+          <w:sz w:val="24"/>
+          <w:szCs w:val="24"/>
+        </w:rPr>
+      </w:pPr>
+      <w:ins w:id="253" w:author="tim " w:date="2014-11-22T18:54:00Z">
+        <w:r>
+          <w:rPr>
+            <w:rFonts w:ascii="Liberation Serif" w:hAnsi="Liberation Serif"/>
+            <w:sz w:val="24"/>
+            <w:szCs w:val="24"/>
+          </w:rPr>
+        </w:r>
+      </w:ins>
+    </w:p>
+    <w:p>
+      <w:pPr>
+        <w:pStyle w:val="Normal"/>
+        <w:rPr>
+          <w:rFonts w:ascii="Liberation Serif" w:hAnsi="Liberation Serif"/>
+          <w:sz w:val="24"/>
+          <w:szCs w:val="24"/>
+        </w:rPr>
+      </w:pPr>
+      <w:ins w:id="254" w:author="tim " w:date="2014-11-22T18:54:00Z">
+        <w:r>
+          <w:rPr>
+            <w:rFonts w:ascii="Liberation Serif" w:hAnsi="Liberation Serif"/>
+            <w:sz w:val="24"/>
+            <w:szCs w:val="24"/>
+          </w:rPr>
+        </w:r>
+      </w:ins>
+    </w:p>
+    <w:p>
+      <w:pPr>
+        <w:pStyle w:val="Normal"/>
+        <w:rPr>
+          <w:rFonts w:ascii="Liberation Serif" w:hAnsi="Liberation Serif"/>
+          <w:sz w:val="24"/>
+          <w:szCs w:val="24"/>
+        </w:rPr>
+      </w:pPr>
+      <w:ins w:id="255" w:author="tim " w:date="2014-11-22T18:54:00Z">
         <w:r>
           <w:rPr>
             <w:rFonts w:ascii="Liberation Serif" w:hAnsi="Liberation Serif"/>

</xml_diff>

<commit_message>
rev2 specific comment 15: "Average" added as suggested.
</commit_message>
<xml_diff>
--- a/reviewResponse.docx
+++ b/reviewResponse.docx
@@ -4747,13 +4747,49 @@
         <w:pStyle w:val="Normal"/>
         <w:rPr>
           <w:rFonts w:ascii="Liberation Serif" w:hAnsi="Liberation Serif"/>
+          <w:b w:val="false"/>
+          <w:bCs w:val="false"/>
+          <w:sz w:val="24"/>
+          <w:szCs w:val="24"/>
+        </w:rPr>
+      </w:pPr>
+      <w:ins w:id="226" w:author="tim " w:date="2014-11-22T18:54:00Z">
+        <w:r>
+          <w:rPr>
+            <w:rFonts w:ascii="Liberation Serif" w:hAnsi="Liberation Serif"/>
+            <w:b/>
+            <w:bCs/>
+            <w:sz w:val="24"/>
+            <w:szCs w:val="24"/>
+          </w:rPr>
+          <w:t xml:space="preserve">Response: </w:t>
+        </w:r>
+      </w:ins>
+      <w:ins w:id="227" w:author="tim " w:date="2014-11-22T18:54:00Z">
+        <w:r>
+          <w:rPr>
+            <w:rFonts w:ascii="Liberation Serif" w:hAnsi="Liberation Serif"/>
+            <w:b w:val="false"/>
+            <w:bCs w:val="false"/>
+            <w:sz w:val="24"/>
+            <w:szCs w:val="24"/>
+          </w:rPr>
+          <w:t>Added 'average' in Fig.7 caption, line 275 and line 305.</w:t>
+        </w:r>
+      </w:ins>
+    </w:p>
+    <w:p>
+      <w:pPr>
+        <w:pStyle w:val="Normal"/>
+        <w:rPr>
+          <w:rFonts w:ascii="Liberation Serif" w:hAnsi="Liberation Serif"/>
           <w:b/>
           <w:bCs/>
           <w:sz w:val="24"/>
           <w:szCs w:val="24"/>
         </w:rPr>
       </w:pPr>
-      <w:ins w:id="226" w:author="tim " w:date="2014-11-22T18:54:00Z">
+      <w:ins w:id="228" w:author="tim " w:date="2014-11-22T18:54:00Z">
         <w:r>
           <w:rPr>
             <w:rFonts w:ascii="Liberation Serif" w:hAnsi="Liberation Serif"/>
@@ -4762,7 +4798,85 @@
             <w:sz w:val="24"/>
             <w:szCs w:val="24"/>
           </w:rPr>
-          <w:t>Response:</w:t>
+        </w:r>
+      </w:ins>
+    </w:p>
+    <w:p>
+      <w:pPr>
+        <w:pStyle w:val="Normal"/>
+        <w:rPr>
+          <w:rFonts w:ascii="Liberation Serif" w:hAnsi="Liberation Serif"/>
+          <w:sz w:val="24"/>
+          <w:szCs w:val="24"/>
+        </w:rPr>
+      </w:pPr>
+      <w:ins w:id="229" w:author="tim " w:date="2014-11-22T18:54:00Z">
+        <w:r>
+          <w:rPr>
+            <w:rFonts w:ascii="Liberation Serif" w:hAnsi="Liberation Serif"/>
+            <w:sz w:val="24"/>
+            <w:szCs w:val="24"/>
+          </w:rPr>
+          <w:t>16. Line 338: “the sum of the average animal velocity and the sensor velocity” — could be</w:t>
+        </w:r>
+      </w:ins>
+    </w:p>
+    <w:p>
+      <w:pPr>
+        <w:pStyle w:val="Normal"/>
+        <w:rPr>
+          <w:rFonts w:ascii="Liberation Serif" w:hAnsi="Liberation Serif"/>
+          <w:sz w:val="24"/>
+          <w:szCs w:val="24"/>
+        </w:rPr>
+      </w:pPr>
+      <w:ins w:id="230" w:author="tim " w:date="2014-11-22T18:54:00Z">
+        <w:r>
+          <w:rPr>
+            <w:rFonts w:ascii="Liberation Serif" w:hAnsi="Liberation Serif"/>
+            <w:sz w:val="24"/>
+            <w:szCs w:val="24"/>
+          </w:rPr>
+          <w:t>clearer? It is the average animal velocity (averaged over all bearings) relative to a single</w:t>
+        </w:r>
+      </w:ins>
+    </w:p>
+    <w:p>
+      <w:pPr>
+        <w:pStyle w:val="Normal"/>
+        <w:rPr>
+          <w:rFonts w:ascii="Liberation Serif" w:hAnsi="Liberation Serif"/>
+          <w:sz w:val="24"/>
+          <w:szCs w:val="24"/>
+        </w:rPr>
+      </w:pPr>
+      <w:ins w:id="231" w:author="tim " w:date="2014-11-22T18:54:00Z">
+        <w:r>
+          <w:rPr>
+            <w:rFonts w:ascii="Liberation Serif" w:hAnsi="Liberation Serif"/>
+            <w:sz w:val="24"/>
+            <w:szCs w:val="24"/>
+          </w:rPr>
+          <w:t>(animal or sensor) focal individual (Hutchinson and Waser, 2007).</w:t>
+        </w:r>
+      </w:ins>
+    </w:p>
+    <w:p>
+      <w:pPr>
+        <w:pStyle w:val="Normal"/>
+        <w:rPr>
+          <w:rFonts w:ascii="Liberation Serif" w:hAnsi="Liberation Serif"/>
+          <w:sz w:val="24"/>
+          <w:szCs w:val="24"/>
+        </w:rPr>
+      </w:pPr>
+      <w:ins w:id="232" w:author="tim " w:date="2014-11-22T18:54:00Z">
+        <w:r>
+          <w:rPr>
+            <w:rFonts w:ascii="Liberation Serif" w:hAnsi="Liberation Serif"/>
+            <w:sz w:val="24"/>
+            <w:szCs w:val="24"/>
+          </w:rPr>
         </w:r>
       </w:ins>
     </w:p>
@@ -4777,7 +4891,7 @@
           <w:szCs w:val="24"/>
         </w:rPr>
       </w:pPr>
-      <w:ins w:id="227" w:author="tim " w:date="2014-11-22T18:54:00Z">
+      <w:ins w:id="233" w:author="tim " w:date="2014-11-22T18:54:00Z">
         <w:r>
           <w:rPr>
             <w:rFonts w:ascii="Liberation Serif" w:hAnsi="Liberation Serif"/>
@@ -4786,85 +4900,7 @@
             <w:sz w:val="24"/>
             <w:szCs w:val="24"/>
           </w:rPr>
-        </w:r>
-      </w:ins>
-    </w:p>
-    <w:p>
-      <w:pPr>
-        <w:pStyle w:val="Normal"/>
-        <w:rPr>
-          <w:rFonts w:ascii="Liberation Serif" w:hAnsi="Liberation Serif"/>
-          <w:sz w:val="24"/>
-          <w:szCs w:val="24"/>
-        </w:rPr>
-      </w:pPr>
-      <w:ins w:id="228" w:author="tim " w:date="2014-11-22T18:54:00Z">
-        <w:r>
-          <w:rPr>
-            <w:rFonts w:ascii="Liberation Serif" w:hAnsi="Liberation Serif"/>
-            <w:sz w:val="24"/>
-            <w:szCs w:val="24"/>
-          </w:rPr>
-          <w:t>16. Line 338: “the sum of the average animal velocity and the sensor velocity” — could be</w:t>
-        </w:r>
-      </w:ins>
-    </w:p>
-    <w:p>
-      <w:pPr>
-        <w:pStyle w:val="Normal"/>
-        <w:rPr>
-          <w:rFonts w:ascii="Liberation Serif" w:hAnsi="Liberation Serif"/>
-          <w:sz w:val="24"/>
-          <w:szCs w:val="24"/>
-        </w:rPr>
-      </w:pPr>
-      <w:ins w:id="229" w:author="tim " w:date="2014-11-22T18:54:00Z">
-        <w:r>
-          <w:rPr>
-            <w:rFonts w:ascii="Liberation Serif" w:hAnsi="Liberation Serif"/>
-            <w:sz w:val="24"/>
-            <w:szCs w:val="24"/>
-          </w:rPr>
-          <w:t>clearer? It is the average animal velocity (averaged over all bearings) relative to a single</w:t>
-        </w:r>
-      </w:ins>
-    </w:p>
-    <w:p>
-      <w:pPr>
-        <w:pStyle w:val="Normal"/>
-        <w:rPr>
-          <w:rFonts w:ascii="Liberation Serif" w:hAnsi="Liberation Serif"/>
-          <w:sz w:val="24"/>
-          <w:szCs w:val="24"/>
-        </w:rPr>
-      </w:pPr>
-      <w:ins w:id="230" w:author="tim " w:date="2014-11-22T18:54:00Z">
-        <w:r>
-          <w:rPr>
-            <w:rFonts w:ascii="Liberation Serif" w:hAnsi="Liberation Serif"/>
-            <w:sz w:val="24"/>
-            <w:szCs w:val="24"/>
-          </w:rPr>
-          <w:t>(animal or sensor) focal individual (Hutchinson and Waser, 2007).</w:t>
-        </w:r>
-      </w:ins>
-    </w:p>
-    <w:p>
-      <w:pPr>
-        <w:pStyle w:val="Normal"/>
-        <w:rPr>
-          <w:rFonts w:ascii="Liberation Serif" w:hAnsi="Liberation Serif"/>
-          <w:sz w:val="24"/>
-          <w:szCs w:val="24"/>
-        </w:rPr>
-      </w:pPr>
-      <w:ins w:id="231" w:author="tim " w:date="2014-11-22T18:54:00Z">
-        <w:r>
-          <w:rPr>
-            <w:rFonts w:ascii="Liberation Serif" w:hAnsi="Liberation Serif"/>
-            <w:sz w:val="24"/>
-            <w:szCs w:val="24"/>
-          </w:rPr>
+          <w:t>Response:</w:t>
         </w:r>
       </w:ins>
     </w:p>
@@ -4879,7 +4915,7 @@
           <w:szCs w:val="24"/>
         </w:rPr>
       </w:pPr>
-      <w:ins w:id="232" w:author="tim " w:date="2014-11-22T18:54:00Z">
+      <w:ins w:id="234" w:author="tim " w:date="2014-11-22T18:54:00Z">
         <w:r>
           <w:rPr>
             <w:rFonts w:ascii="Liberation Serif" w:hAnsi="Liberation Serif"/>
@@ -4888,7 +4924,65 @@
             <w:sz w:val="24"/>
             <w:szCs w:val="24"/>
           </w:rPr>
-          <w:t>Response:</w:t>
+        </w:r>
+      </w:ins>
+    </w:p>
+    <w:p>
+      <w:pPr>
+        <w:pStyle w:val="Normal"/>
+        <w:rPr>
+          <w:rFonts w:ascii="Liberation Serif" w:hAnsi="Liberation Serif"/>
+          <w:sz w:val="24"/>
+          <w:szCs w:val="24"/>
+        </w:rPr>
+      </w:pPr>
+      <w:ins w:id="235" w:author="tim " w:date="2014-11-22T18:54:00Z">
+        <w:r>
+          <w:rPr>
+            <w:rFonts w:ascii="Liberation Serif" w:hAnsi="Liberation Serif"/>
+            <w:sz w:val="24"/>
+            <w:szCs w:val="24"/>
+          </w:rPr>
+          <w:t>17. Lines 388–395: you begin by saying accuracy may be affected by the interaction between the movement model and detection zone, then end saying the opposite, in</w:t>
+        </w:r>
+      </w:ins>
+    </w:p>
+    <w:p>
+      <w:pPr>
+        <w:pStyle w:val="Normal"/>
+        <w:rPr>
+          <w:rFonts w:ascii="Liberation Serif" w:hAnsi="Liberation Serif"/>
+          <w:sz w:val="24"/>
+          <w:szCs w:val="24"/>
+        </w:rPr>
+      </w:pPr>
+      <w:ins w:id="236" w:author="tim " w:date="2014-11-22T18:54:00Z">
+        <w:r>
+          <w:rPr>
+            <w:rFonts w:ascii="Liberation Serif" w:hAnsi="Liberation Serif"/>
+            <w:sz w:val="24"/>
+            <w:szCs w:val="24"/>
+          </w:rPr>
+          <w:t>brackets.</w:t>
+        </w:r>
+      </w:ins>
+    </w:p>
+    <w:p>
+      <w:pPr>
+        <w:pStyle w:val="Normal"/>
+        <w:rPr>
+          <w:rFonts w:ascii="Liberation Serif" w:hAnsi="Liberation Serif"/>
+          <w:sz w:val="24"/>
+          <w:szCs w:val="24"/>
+        </w:rPr>
+      </w:pPr>
+      <w:ins w:id="237" w:author="tim " w:date="2014-11-22T18:54:00Z">
+        <w:r>
+          <w:rPr>
+            <w:rFonts w:ascii="Liberation Serif" w:hAnsi="Liberation Serif"/>
+            <w:sz w:val="24"/>
+            <w:szCs w:val="24"/>
+          </w:rPr>
         </w:r>
       </w:ins>
     </w:p>
@@ -4903,7 +4997,7 @@
           <w:szCs w:val="24"/>
         </w:rPr>
       </w:pPr>
-      <w:ins w:id="233" w:author="tim " w:date="2014-11-22T18:54:00Z">
+      <w:ins w:id="238" w:author="tim " w:date="2014-11-22T18:54:00Z">
         <w:r>
           <w:rPr>
             <w:rFonts w:ascii="Liberation Serif" w:hAnsi="Liberation Serif"/>
@@ -4912,71 +5006,14 @@
             <w:sz w:val="24"/>
             <w:szCs w:val="24"/>
           </w:rPr>
-        </w:r>
-      </w:ins>
-    </w:p>
-    <w:p>
-      <w:pPr>
-        <w:pStyle w:val="Normal"/>
-        <w:rPr>
-          <w:rFonts w:ascii="Liberation Serif" w:hAnsi="Liberation Serif"/>
-          <w:sz w:val="24"/>
-          <w:szCs w:val="24"/>
-        </w:rPr>
-      </w:pPr>
-      <w:ins w:id="234" w:author="tim " w:date="2014-11-22T18:54:00Z">
-        <w:r>
-          <w:rPr>
-            <w:rFonts w:ascii="Liberation Serif" w:hAnsi="Liberation Serif"/>
-            <w:sz w:val="24"/>
-            <w:szCs w:val="24"/>
-          </w:rPr>
-          <w:t>17. Lines 388–395: you begin by saying accuracy may be affected by the interaction between the movement model and detection zone, then end saying the opposite, in</w:t>
-        </w:r>
-      </w:ins>
-    </w:p>
-    <w:p>
-      <w:pPr>
-        <w:pStyle w:val="Normal"/>
-        <w:rPr>
-          <w:rFonts w:ascii="Liberation Serif" w:hAnsi="Liberation Serif"/>
-          <w:sz w:val="24"/>
-          <w:szCs w:val="24"/>
-        </w:rPr>
-      </w:pPr>
-      <w:ins w:id="235" w:author="tim " w:date="2014-11-22T18:54:00Z">
-        <w:r>
-          <w:rPr>
-            <w:rFonts w:ascii="Liberation Serif" w:hAnsi="Liberation Serif"/>
-            <w:sz w:val="24"/>
-            <w:szCs w:val="24"/>
-          </w:rPr>
-          <w:t>brackets.</w:t>
-        </w:r>
-      </w:ins>
-    </w:p>
-    <w:p>
-      <w:pPr>
-        <w:pStyle w:val="Normal"/>
-        <w:rPr>
-          <w:rFonts w:ascii="Liberation Serif" w:hAnsi="Liberation Serif"/>
-          <w:sz w:val="24"/>
-          <w:szCs w:val="24"/>
-        </w:rPr>
-      </w:pPr>
-      <w:ins w:id="236" w:author="tim " w:date="2014-11-22T18:54:00Z">
-        <w:r>
-          <w:rPr>
-            <w:rFonts w:ascii="Liberation Serif" w:hAnsi="Liberation Serif"/>
-            <w:sz w:val="24"/>
-            <w:szCs w:val="24"/>
-          </w:rPr>
-        </w:r>
-      </w:ins>
-    </w:p>
-    <w:p>
-      <w:pPr>
-        <w:pStyle w:val="Normal"/>
+          <w:t>Response:</w:t>
+        </w:r>
+      </w:ins>
+    </w:p>
+    <w:p>
+      <w:pPr>
+        <w:pStyle w:val="Normal"/>
+        <w:pageBreakBefore/>
         <w:rPr>
           <w:rFonts w:ascii="Liberation Serif" w:hAnsi="Liberation Serif"/>
           <w:b/>
@@ -4985,7 +5022,7 @@
           <w:szCs w:val="24"/>
         </w:rPr>
       </w:pPr>
-      <w:ins w:id="237" w:author="tim " w:date="2014-11-22T18:54:00Z">
+      <w:ins w:id="239" w:author="tim " w:date="2014-11-22T18:54:00Z">
         <w:r>
           <w:rPr>
             <w:rFonts w:ascii="Liberation Serif" w:hAnsi="Liberation Serif"/>
@@ -4994,14 +5031,51 @@
             <w:sz w:val="24"/>
             <w:szCs w:val="24"/>
           </w:rPr>
-          <w:t>Response:</w:t>
-        </w:r>
-      </w:ins>
-    </w:p>
-    <w:p>
-      <w:pPr>
-        <w:pStyle w:val="Normal"/>
-        <w:pageBreakBefore/>
+        </w:r>
+      </w:ins>
+    </w:p>
+    <w:p>
+      <w:pPr>
+        <w:pStyle w:val="Normal"/>
+        <w:rPr>
+          <w:rFonts w:ascii="Liberation Serif" w:hAnsi="Liberation Serif"/>
+          <w:sz w:val="24"/>
+          <w:szCs w:val="24"/>
+        </w:rPr>
+      </w:pPr>
+      <w:ins w:id="240" w:author="tim " w:date="2014-11-22T18:54:00Z">
+        <w:r>
+          <w:rPr>
+            <w:rFonts w:ascii="Liberation Serif" w:hAnsi="Liberation Serif"/>
+            <w:sz w:val="24"/>
+            <w:szCs w:val="24"/>
+          </w:rPr>
+          <w:t>18. Line 411: “entire world”— better to say study area?</w:t>
+        </w:r>
+      </w:ins>
+    </w:p>
+    <w:p>
+      <w:pPr>
+        <w:pStyle w:val="Normal"/>
+        <w:rPr>
+          <w:rFonts w:ascii="Liberation Serif" w:hAnsi="Liberation Serif"/>
+          <w:sz w:val="24"/>
+          <w:szCs w:val="24"/>
+        </w:rPr>
+      </w:pPr>
+      <w:ins w:id="241" w:author="tim " w:date="2014-11-22T18:54:00Z">
+        <w:r>
+          <w:rPr>
+            <w:rFonts w:ascii="Liberation Serif" w:hAnsi="Liberation Serif"/>
+            <w:sz w:val="24"/>
+            <w:szCs w:val="24"/>
+          </w:rPr>
+        </w:r>
+      </w:ins>
+    </w:p>
+    <w:p>
+      <w:pPr>
+        <w:pStyle w:val="Normal"/>
         <w:rPr>
           <w:rFonts w:ascii="Liberation Serif" w:hAnsi="Liberation Serif"/>
           <w:b/>
@@ -5010,7 +5084,7 @@
           <w:szCs w:val="24"/>
         </w:rPr>
       </w:pPr>
-      <w:ins w:id="238" w:author="tim " w:date="2014-11-22T18:54:00Z">
+      <w:ins w:id="242" w:author="tim " w:date="2014-11-22T18:54:00Z">
         <w:r>
           <w:rPr>
             <w:rFonts w:ascii="Liberation Serif" w:hAnsi="Liberation Serif"/>
@@ -5019,45 +5093,7 @@
             <w:sz w:val="24"/>
             <w:szCs w:val="24"/>
           </w:rPr>
-        </w:r>
-      </w:ins>
-    </w:p>
-    <w:p>
-      <w:pPr>
-        <w:pStyle w:val="Normal"/>
-        <w:rPr>
-          <w:rFonts w:ascii="Liberation Serif" w:hAnsi="Liberation Serif"/>
-          <w:sz w:val="24"/>
-          <w:szCs w:val="24"/>
-        </w:rPr>
-      </w:pPr>
-      <w:ins w:id="239" w:author="tim " w:date="2014-11-22T18:54:00Z">
-        <w:r>
-          <w:rPr>
-            <w:rFonts w:ascii="Liberation Serif" w:hAnsi="Liberation Serif"/>
-            <w:sz w:val="24"/>
-            <w:szCs w:val="24"/>
-          </w:rPr>
-          <w:t>18. Line 411: “entire world”— better to say study area?</w:t>
-        </w:r>
-      </w:ins>
-    </w:p>
-    <w:p>
-      <w:pPr>
-        <w:pStyle w:val="Normal"/>
-        <w:rPr>
-          <w:rFonts w:ascii="Liberation Serif" w:hAnsi="Liberation Serif"/>
-          <w:sz w:val="24"/>
-          <w:szCs w:val="24"/>
-        </w:rPr>
-      </w:pPr>
-      <w:ins w:id="240" w:author="tim " w:date="2014-11-22T18:54:00Z">
-        <w:r>
-          <w:rPr>
-            <w:rFonts w:ascii="Liberation Serif" w:hAnsi="Liberation Serif"/>
-            <w:sz w:val="24"/>
-            <w:szCs w:val="24"/>
-          </w:rPr>
+          <w:t>Response:</w:t>
         </w:r>
       </w:ins>
     </w:p>
@@ -5072,7 +5108,7 @@
           <w:szCs w:val="24"/>
         </w:rPr>
       </w:pPr>
-      <w:ins w:id="241" w:author="tim " w:date="2014-11-22T18:54:00Z">
+      <w:ins w:id="243" w:author="tim " w:date="2014-11-22T18:54:00Z">
         <w:r>
           <w:rPr>
             <w:rFonts w:ascii="Liberation Serif" w:hAnsi="Liberation Serif"/>
@@ -5081,7 +5117,65 @@
             <w:sz w:val="24"/>
             <w:szCs w:val="24"/>
           </w:rPr>
-          <w:t>Response:</w:t>
+        </w:r>
+      </w:ins>
+    </w:p>
+    <w:p>
+      <w:pPr>
+        <w:pStyle w:val="Normal"/>
+        <w:rPr>
+          <w:rFonts w:ascii="Liberation Serif" w:hAnsi="Liberation Serif"/>
+          <w:sz w:val="24"/>
+          <w:szCs w:val="24"/>
+        </w:rPr>
+      </w:pPr>
+      <w:ins w:id="244" w:author="tim " w:date="2014-11-22T18:54:00Z">
+        <w:r>
+          <w:rPr>
+            <w:rFonts w:ascii="Liberation Serif" w:hAnsi="Liberation Serif"/>
+            <w:sz w:val="24"/>
+            <w:szCs w:val="24"/>
+          </w:rPr>
+          <w:t>19. Line 416: “The distance travelled for an animal was assumed to be 40 km day −1 ”—</w:t>
+        </w:r>
+      </w:ins>
+    </w:p>
+    <w:p>
+      <w:pPr>
+        <w:pStyle w:val="Normal"/>
+        <w:rPr>
+          <w:rFonts w:ascii="Liberation Serif" w:hAnsi="Liberation Serif"/>
+          <w:sz w:val="24"/>
+          <w:szCs w:val="24"/>
+        </w:rPr>
+      </w:pPr>
+      <w:ins w:id="245" w:author="tim " w:date="2014-11-22T18:54:00Z">
+        <w:r>
+          <w:rPr>
+            <w:rFonts w:ascii="Liberation Serif" w:hAnsi="Liberation Serif"/>
+            <w:sz w:val="24"/>
+            <w:szCs w:val="24"/>
+          </w:rPr>
+          <w:t>technically 40 km day −1 is a speed, also isn’t this the average distance per day?</w:t>
+        </w:r>
+      </w:ins>
+    </w:p>
+    <w:p>
+      <w:pPr>
+        <w:pStyle w:val="Normal"/>
+        <w:rPr>
+          <w:rFonts w:ascii="Liberation Serif" w:hAnsi="Liberation Serif"/>
+          <w:sz w:val="24"/>
+          <w:szCs w:val="24"/>
+        </w:rPr>
+      </w:pPr>
+      <w:ins w:id="246" w:author="tim " w:date="2014-11-22T18:54:00Z">
+        <w:r>
+          <w:rPr>
+            <w:rFonts w:ascii="Liberation Serif" w:hAnsi="Liberation Serif"/>
+            <w:sz w:val="24"/>
+            <w:szCs w:val="24"/>
+          </w:rPr>
         </w:r>
       </w:ins>
     </w:p>
@@ -5096,7 +5190,7 @@
           <w:szCs w:val="24"/>
         </w:rPr>
       </w:pPr>
-      <w:ins w:id="242" w:author="tim " w:date="2014-11-22T18:54:00Z">
+      <w:ins w:id="247" w:author="tim " w:date="2014-11-22T18:54:00Z">
         <w:r>
           <w:rPr>
             <w:rFonts w:ascii="Liberation Serif" w:hAnsi="Liberation Serif"/>
@@ -5105,71 +5199,14 @@
             <w:sz w:val="24"/>
             <w:szCs w:val="24"/>
           </w:rPr>
-        </w:r>
-      </w:ins>
-    </w:p>
-    <w:p>
-      <w:pPr>
-        <w:pStyle w:val="Normal"/>
-        <w:rPr>
-          <w:rFonts w:ascii="Liberation Serif" w:hAnsi="Liberation Serif"/>
-          <w:sz w:val="24"/>
-          <w:szCs w:val="24"/>
-        </w:rPr>
-      </w:pPr>
-      <w:ins w:id="243" w:author="tim " w:date="2014-11-22T18:54:00Z">
-        <w:r>
-          <w:rPr>
-            <w:rFonts w:ascii="Liberation Serif" w:hAnsi="Liberation Serif"/>
-            <w:sz w:val="24"/>
-            <w:szCs w:val="24"/>
-          </w:rPr>
-          <w:t>19. Line 416: “The distance travelled for an animal was assumed to be 40 km day −1 ”—</w:t>
-        </w:r>
-      </w:ins>
-    </w:p>
-    <w:p>
-      <w:pPr>
-        <w:pStyle w:val="Normal"/>
-        <w:rPr>
-          <w:rFonts w:ascii="Liberation Serif" w:hAnsi="Liberation Serif"/>
-          <w:sz w:val="24"/>
-          <w:szCs w:val="24"/>
-        </w:rPr>
-      </w:pPr>
-      <w:ins w:id="244" w:author="tim " w:date="2014-11-22T18:54:00Z">
-        <w:r>
-          <w:rPr>
-            <w:rFonts w:ascii="Liberation Serif" w:hAnsi="Liberation Serif"/>
-            <w:sz w:val="24"/>
-            <w:szCs w:val="24"/>
-          </w:rPr>
-          <w:t>technically 40 km day −1 is a speed, also isn’t this the average distance per day?</w:t>
-        </w:r>
-      </w:ins>
-    </w:p>
-    <w:p>
-      <w:pPr>
-        <w:pStyle w:val="Normal"/>
-        <w:rPr>
-          <w:rFonts w:ascii="Liberation Serif" w:hAnsi="Liberation Serif"/>
-          <w:sz w:val="24"/>
-          <w:szCs w:val="24"/>
-        </w:rPr>
-      </w:pPr>
-      <w:ins w:id="245" w:author="tim " w:date="2014-11-22T18:54:00Z">
-        <w:r>
-          <w:rPr>
-            <w:rFonts w:ascii="Liberation Serif" w:hAnsi="Liberation Serif"/>
-            <w:sz w:val="24"/>
-            <w:szCs w:val="24"/>
-          </w:rPr>
-        </w:r>
-      </w:ins>
-    </w:p>
-    <w:p>
-      <w:pPr>
-        <w:pStyle w:val="Normal"/>
+          <w:t>Response:</w:t>
+        </w:r>
+      </w:ins>
+    </w:p>
+    <w:p>
+      <w:pPr>
+        <w:pStyle w:val="Normal"/>
+        <w:pageBreakBefore/>
         <w:rPr>
           <w:rFonts w:ascii="Liberation Serif" w:hAnsi="Liberation Serif"/>
           <w:b/>
@@ -5178,7 +5215,7 @@
           <w:szCs w:val="24"/>
         </w:rPr>
       </w:pPr>
-      <w:ins w:id="246" w:author="tim " w:date="2014-11-22T18:54:00Z">
+      <w:ins w:id="248" w:author="tim " w:date="2014-11-22T18:54:00Z">
         <w:r>
           <w:rPr>
             <w:rFonts w:ascii="Liberation Serif" w:hAnsi="Liberation Serif"/>
@@ -5194,50 +5231,6 @@
     <w:p>
       <w:pPr>
         <w:pStyle w:val="Normal"/>
-        <w:pageBreakBefore/>
-        <w:rPr>
-          <w:rFonts w:ascii="Liberation Serif" w:hAnsi="Liberation Serif"/>
-          <w:b/>
-          <w:bCs/>
-          <w:sz w:val="24"/>
-          <w:szCs w:val="24"/>
-        </w:rPr>
-      </w:pPr>
-      <w:ins w:id="247" w:author="tim " w:date="2014-11-22T18:54:00Z">
-        <w:r>
-          <w:rPr>
-            <w:rFonts w:ascii="Liberation Serif" w:hAnsi="Liberation Serif"/>
-            <w:b/>
-            <w:bCs/>
-            <w:sz w:val="24"/>
-            <w:szCs w:val="24"/>
-          </w:rPr>
-          <w:t>Response:</w:t>
-        </w:r>
-      </w:ins>
-    </w:p>
-    <w:p>
-      <w:pPr>
-        <w:pStyle w:val="Normal"/>
-        <w:rPr>
-          <w:rFonts w:ascii="Liberation Serif" w:hAnsi="Liberation Serif"/>
-          <w:sz w:val="24"/>
-          <w:szCs w:val="24"/>
-        </w:rPr>
-      </w:pPr>
-      <w:ins w:id="248" w:author="tim " w:date="2014-11-22T18:54:00Z">
-        <w:r>
-          <w:rPr>
-            <w:rFonts w:ascii="Liberation Serif" w:hAnsi="Liberation Serif"/>
-            <w:sz w:val="24"/>
-            <w:szCs w:val="24"/>
-          </w:rPr>
-        </w:r>
-      </w:ins>
-    </w:p>
-    <w:p>
-      <w:pPr>
-        <w:pStyle w:val="Normal"/>
         <w:rPr>
           <w:rFonts w:ascii="Liberation Serif" w:hAnsi="Liberation Serif"/>
           <w:sz w:val="24"/>
@@ -5359,6 +5352,25 @@
         </w:rPr>
       </w:pPr>
       <w:ins w:id="255" w:author="tim " w:date="2014-11-22T18:54:00Z">
+        <w:r>
+          <w:rPr>
+            <w:rFonts w:ascii="Liberation Serif" w:hAnsi="Liberation Serif"/>
+            <w:sz w:val="24"/>
+            <w:szCs w:val="24"/>
+          </w:rPr>
+        </w:r>
+      </w:ins>
+    </w:p>
+    <w:p>
+      <w:pPr>
+        <w:pStyle w:val="Normal"/>
+        <w:rPr>
+          <w:rFonts w:ascii="Liberation Serif" w:hAnsi="Liberation Serif"/>
+          <w:sz w:val="24"/>
+          <w:szCs w:val="24"/>
+        </w:rPr>
+      </w:pPr>
+      <w:ins w:id="256" w:author="tim " w:date="2014-11-22T18:54:00Z">
         <w:r>
           <w:rPr>
             <w:rFonts w:ascii="Liberation Serif" w:hAnsi="Liberation Serif"/>

</xml_diff>

<commit_message>
rev2 specific comment 16: Used speed rather than velocity to hopefully avoid confusion.
</commit_message>
<xml_diff>
--- a/reviewResponse.docx
+++ b/reviewResponse.docx
@@ -4539,18 +4539,27 @@
             <w:sz w:val="24"/>
             <w:szCs w:val="24"/>
           </w:rPr>
-          <w:t>required: c</w:t>
-        </w:r>
-      </w:ins>
+          <w:t>required: compare the precision of the density estimates from simulations with a differ-</w:t>
+        </w:r>
+      </w:ins>
+    </w:p>
+    <w:p>
+      <w:pPr>
+        <w:pStyle w:val="Normal"/>
+        <w:rPr>
+          <w:rFonts w:ascii="Liberation Serif" w:hAnsi="Liberation Serif"/>
+          <w:sz w:val="24"/>
+          <w:szCs w:val="24"/>
+        </w:rPr>
+      </w:pPr>
       <w:ins w:id="215" w:author="tim " w:date="2014-11-22T18:54:00Z">
-        <w:bookmarkStart w:id="0" w:name="__DdeLink__60_149015062"/>
-        <w:r>
-          <w:rPr>
-            <w:rFonts w:ascii="Liberation Serif" w:hAnsi="Liberation Serif"/>
-            <w:sz w:val="24"/>
-            <w:szCs w:val="24"/>
-          </w:rPr>
-          <w:t>ompare the precision of the density estimates from simulations with a differ-</w:t>
+        <w:r>
+          <w:rPr>
+            <w:rFonts w:ascii="Liberation Serif" w:hAnsi="Liberation Serif"/>
+            <w:sz w:val="24"/>
+            <w:szCs w:val="24"/>
+          </w:rPr>
+          <w:t>ent expected number of captures.</w:t>
         </w:r>
       </w:ins>
     </w:p>
@@ -4564,37 +4573,6 @@
         </w:rPr>
       </w:pPr>
       <w:ins w:id="216" w:author="tim " w:date="2014-11-22T18:54:00Z">
-        <w:r>
-          <w:rPr>
-            <w:rFonts w:ascii="Liberation Serif" w:hAnsi="Liberation Serif"/>
-            <w:sz w:val="24"/>
-            <w:szCs w:val="24"/>
-          </w:rPr>
-          <w:t>ent expected number of captures</w:t>
-        </w:r>
-      </w:ins>
-      <w:ins w:id="217" w:author="tim " w:date="2014-11-22T18:54:00Z">
-        <w:bookmarkEnd w:id="0"/>
-        <w:r>
-          <w:rPr>
-            <w:rFonts w:ascii="Liberation Serif" w:hAnsi="Liberation Serif"/>
-            <w:sz w:val="24"/>
-            <w:szCs w:val="24"/>
-          </w:rPr>
-          <w:t>.</w:t>
-        </w:r>
-      </w:ins>
-    </w:p>
-    <w:p>
-      <w:pPr>
-        <w:pStyle w:val="Normal"/>
-        <w:rPr>
-          <w:rFonts w:ascii="Liberation Serif" w:hAnsi="Liberation Serif"/>
-          <w:sz w:val="24"/>
-          <w:szCs w:val="24"/>
-        </w:rPr>
-      </w:pPr>
-      <w:ins w:id="218" w:author="tim " w:date="2014-11-22T18:54:00Z">
         <w:r>
           <w:rPr>
             <w:rFonts w:ascii="Liberation Serif" w:hAnsi="Liberation Serif"/>
@@ -4615,7 +4593,7 @@
           <w:szCs w:val="24"/>
         </w:rPr>
       </w:pPr>
-      <w:ins w:id="219" w:author="tim " w:date="2014-11-22T18:54:00Z">
+      <w:ins w:id="217" w:author="tim " w:date="2014-11-22T18:54:00Z">
         <w:r>
           <w:rPr>
             <w:rFonts w:ascii="Liberation Serif" w:hAnsi="Liberation Serif"/>
@@ -4627,7 +4605,7 @@
           <w:t xml:space="preserve">Response: </w:t>
         </w:r>
       </w:ins>
-      <w:ins w:id="220" w:author="tim " w:date="2014-11-22T18:54:00Z">
+      <w:ins w:id="218" w:author="tim " w:date="2014-11-22T18:54:00Z">
         <w:r>
           <w:rPr>
             <w:rFonts w:ascii="Liberation Serif" w:hAnsi="Liberation Serif"/>
@@ -4651,15 +4629,55 @@
           <w:szCs w:val="24"/>
         </w:rPr>
       </w:pPr>
+      <w:ins w:id="219" w:author="tim " w:date="2014-11-22T18:54:00Z">
+        <w:r>
+          <w:rPr>
+            <w:rFonts w:ascii="Liberation Serif" w:hAnsi="Liberation Serif"/>
+            <w:b/>
+            <w:bCs/>
+            <w:sz w:val="24"/>
+            <w:szCs w:val="24"/>
+          </w:rPr>
+        </w:r>
+      </w:ins>
+    </w:p>
+    <w:p>
+      <w:pPr>
+        <w:pStyle w:val="Normal"/>
+        <w:rPr>
+          <w:rFonts w:ascii="Liberation Serif" w:hAnsi="Liberation Serif"/>
+          <w:sz w:val="24"/>
+          <w:szCs w:val="24"/>
+        </w:rPr>
+      </w:pPr>
+      <w:ins w:id="220" w:author="tim " w:date="2014-11-22T18:54:00Z">
+        <w:r>
+          <w:rPr>
+            <w:rFonts w:ascii="Liberation Serif" w:hAnsi="Liberation Serif"/>
+            <w:sz w:val="24"/>
+            <w:szCs w:val="24"/>
+          </w:rPr>
+          <w:t>15. Line 275: “using different amounts of time spent stationary” — should this not be the</w:t>
+        </w:r>
+      </w:ins>
+    </w:p>
+    <w:p>
+      <w:pPr>
+        <w:pStyle w:val="Normal"/>
+        <w:rPr>
+          <w:rFonts w:ascii="Liberation Serif" w:hAnsi="Liberation Serif"/>
+          <w:sz w:val="24"/>
+          <w:szCs w:val="24"/>
+        </w:rPr>
+      </w:pPr>
       <w:ins w:id="221" w:author="tim " w:date="2014-11-22T18:54:00Z">
         <w:r>
           <w:rPr>
             <w:rFonts w:ascii="Liberation Serif" w:hAnsi="Liberation Serif"/>
-            <w:b/>
-            <w:bCs/>
-            <w:sz w:val="24"/>
-            <w:szCs w:val="24"/>
-          </w:rPr>
+            <w:sz w:val="24"/>
+            <w:szCs w:val="24"/>
+          </w:rPr>
+          <w:t>time spent stationary on average? (This applies to all other instances of “time spent</w:t>
         </w:r>
       </w:ins>
     </w:p>
@@ -4679,7 +4697,7 @@
             <w:sz w:val="24"/>
             <w:szCs w:val="24"/>
           </w:rPr>
-          <w:t>15. Line 275: “using different amounts of time spent stationary” — should this not be the</w:t>
+          <w:t>stationary” in the paper.)</w:t>
         </w:r>
       </w:ins>
     </w:p>
@@ -4693,46 +4711,6 @@
         </w:rPr>
       </w:pPr>
       <w:ins w:id="223" w:author="tim " w:date="2014-11-22T18:54:00Z">
-        <w:r>
-          <w:rPr>
-            <w:rFonts w:ascii="Liberation Serif" w:hAnsi="Liberation Serif"/>
-            <w:sz w:val="24"/>
-            <w:szCs w:val="24"/>
-          </w:rPr>
-          <w:t>time spent stationary on average? (This applies to all other instances of “time spent</w:t>
-        </w:r>
-      </w:ins>
-    </w:p>
-    <w:p>
-      <w:pPr>
-        <w:pStyle w:val="Normal"/>
-        <w:rPr>
-          <w:rFonts w:ascii="Liberation Serif" w:hAnsi="Liberation Serif"/>
-          <w:sz w:val="24"/>
-          <w:szCs w:val="24"/>
-        </w:rPr>
-      </w:pPr>
-      <w:ins w:id="224" w:author="tim " w:date="2014-11-22T18:54:00Z">
-        <w:r>
-          <w:rPr>
-            <w:rFonts w:ascii="Liberation Serif" w:hAnsi="Liberation Serif"/>
-            <w:sz w:val="24"/>
-            <w:szCs w:val="24"/>
-          </w:rPr>
-          <w:t>stationary” in the paper.)</w:t>
-        </w:r>
-      </w:ins>
-    </w:p>
-    <w:p>
-      <w:pPr>
-        <w:pStyle w:val="Normal"/>
-        <w:rPr>
-          <w:rFonts w:ascii="Liberation Serif" w:hAnsi="Liberation Serif"/>
-          <w:sz w:val="24"/>
-          <w:szCs w:val="24"/>
-        </w:rPr>
-      </w:pPr>
-      <w:ins w:id="225" w:author="tim " w:date="2014-11-22T18:54:00Z">
         <w:r>
           <w:rPr>
             <w:rFonts w:ascii="Liberation Serif" w:hAnsi="Liberation Serif"/>
@@ -4753,7 +4731,7 @@
           <w:szCs w:val="24"/>
         </w:rPr>
       </w:pPr>
-      <w:ins w:id="226" w:author="tim " w:date="2014-11-22T18:54:00Z">
+      <w:ins w:id="224" w:author="tim " w:date="2014-11-22T18:54:00Z">
         <w:r>
           <w:rPr>
             <w:rFonts w:ascii="Liberation Serif" w:hAnsi="Liberation Serif"/>
@@ -4765,7 +4743,7 @@
           <w:t xml:space="preserve">Response: </w:t>
         </w:r>
       </w:ins>
-      <w:ins w:id="227" w:author="tim " w:date="2014-11-22T18:54:00Z">
+      <w:ins w:id="225" w:author="tim " w:date="2014-11-22T18:54:00Z">
         <w:r>
           <w:rPr>
             <w:rFonts w:ascii="Liberation Serif" w:hAnsi="Liberation Serif"/>
@@ -4789,94 +4767,130 @@
           <w:szCs w:val="24"/>
         </w:rPr>
       </w:pPr>
+      <w:ins w:id="226" w:author="tim " w:date="2014-11-22T18:54:00Z">
+        <w:r>
+          <w:rPr>
+            <w:rFonts w:ascii="Liberation Serif" w:hAnsi="Liberation Serif"/>
+            <w:b/>
+            <w:bCs/>
+            <w:sz w:val="24"/>
+            <w:szCs w:val="24"/>
+          </w:rPr>
+        </w:r>
+      </w:ins>
+    </w:p>
+    <w:p>
+      <w:pPr>
+        <w:pStyle w:val="Normal"/>
+        <w:rPr>
+          <w:rFonts w:ascii="Liberation Serif" w:hAnsi="Liberation Serif"/>
+          <w:sz w:val="24"/>
+          <w:szCs w:val="24"/>
+        </w:rPr>
+      </w:pPr>
+      <w:ins w:id="227" w:author="tim " w:date="2014-11-22T18:54:00Z">
+        <w:r>
+          <w:rPr>
+            <w:rFonts w:ascii="Liberation Serif" w:hAnsi="Liberation Serif"/>
+            <w:sz w:val="24"/>
+            <w:szCs w:val="24"/>
+          </w:rPr>
+          <w:t>16. Line 338: “the sum of the average animal velocity and the sensor velocity” — could be</w:t>
+        </w:r>
+      </w:ins>
+    </w:p>
+    <w:p>
+      <w:pPr>
+        <w:pStyle w:val="Normal"/>
+        <w:rPr>
+          <w:rFonts w:ascii="Liberation Serif" w:hAnsi="Liberation Serif"/>
+          <w:sz w:val="24"/>
+          <w:szCs w:val="24"/>
+        </w:rPr>
+      </w:pPr>
       <w:ins w:id="228" w:author="tim " w:date="2014-11-22T18:54:00Z">
         <w:r>
           <w:rPr>
             <w:rFonts w:ascii="Liberation Serif" w:hAnsi="Liberation Serif"/>
+            <w:sz w:val="24"/>
+            <w:szCs w:val="24"/>
+          </w:rPr>
+          <w:t>clearer? It is the average animal velocity (averaged over all bearings) relative to a single</w:t>
+        </w:r>
+      </w:ins>
+    </w:p>
+    <w:p>
+      <w:pPr>
+        <w:pStyle w:val="Normal"/>
+        <w:rPr>
+          <w:rFonts w:ascii="Liberation Serif" w:hAnsi="Liberation Serif"/>
+          <w:sz w:val="24"/>
+          <w:szCs w:val="24"/>
+        </w:rPr>
+      </w:pPr>
+      <w:ins w:id="229" w:author="tim " w:date="2014-11-22T18:54:00Z">
+        <w:r>
+          <w:rPr>
+            <w:rFonts w:ascii="Liberation Serif" w:hAnsi="Liberation Serif"/>
+            <w:sz w:val="24"/>
+            <w:szCs w:val="24"/>
+          </w:rPr>
+          <w:t>(animal or sensor) focal individual (Hutchinson and Waser, 2007).</w:t>
+        </w:r>
+      </w:ins>
+    </w:p>
+    <w:p>
+      <w:pPr>
+        <w:pStyle w:val="Normal"/>
+        <w:rPr>
+          <w:rFonts w:ascii="Liberation Serif" w:hAnsi="Liberation Serif"/>
+          <w:sz w:val="24"/>
+          <w:szCs w:val="24"/>
+        </w:rPr>
+      </w:pPr>
+      <w:ins w:id="230" w:author="tim " w:date="2014-11-22T18:54:00Z">
+        <w:r>
+          <w:rPr>
+            <w:rFonts w:ascii="Liberation Serif" w:hAnsi="Liberation Serif"/>
+            <w:sz w:val="24"/>
+            <w:szCs w:val="24"/>
+          </w:rPr>
+        </w:r>
+      </w:ins>
+    </w:p>
+    <w:p>
+      <w:pPr>
+        <w:pStyle w:val="Normal"/>
+        <w:rPr>
+          <w:rFonts w:ascii="Liberation Serif" w:hAnsi="Liberation Serif"/>
+          <w:b w:val="false"/>
+          <w:bCs w:val="false"/>
+          <w:sz w:val="24"/>
+          <w:szCs w:val="24"/>
+        </w:rPr>
+      </w:pPr>
+      <w:ins w:id="231" w:author="tim " w:date="2014-11-22T18:54:00Z">
+        <w:r>
+          <w:rPr>
+            <w:rFonts w:ascii="Liberation Serif" w:hAnsi="Liberation Serif"/>
             <w:b/>
             <w:bCs/>
             <w:sz w:val="24"/>
             <w:szCs w:val="24"/>
           </w:rPr>
-        </w:r>
-      </w:ins>
-    </w:p>
-    <w:p>
-      <w:pPr>
-        <w:pStyle w:val="Normal"/>
-        <w:rPr>
-          <w:rFonts w:ascii="Liberation Serif" w:hAnsi="Liberation Serif"/>
-          <w:sz w:val="24"/>
-          <w:szCs w:val="24"/>
-        </w:rPr>
-      </w:pPr>
-      <w:ins w:id="229" w:author="tim " w:date="2014-11-22T18:54:00Z">
-        <w:r>
-          <w:rPr>
-            <w:rFonts w:ascii="Liberation Serif" w:hAnsi="Liberation Serif"/>
-            <w:sz w:val="24"/>
-            <w:szCs w:val="24"/>
-          </w:rPr>
-          <w:t>16. Line 338: “the sum of the average animal velocity and the sensor velocity” — could be</w:t>
-        </w:r>
-      </w:ins>
-    </w:p>
-    <w:p>
-      <w:pPr>
-        <w:pStyle w:val="Normal"/>
-        <w:rPr>
-          <w:rFonts w:ascii="Liberation Serif" w:hAnsi="Liberation Serif"/>
-          <w:sz w:val="24"/>
-          <w:szCs w:val="24"/>
-        </w:rPr>
-      </w:pPr>
-      <w:ins w:id="230" w:author="tim " w:date="2014-11-22T18:54:00Z">
-        <w:r>
-          <w:rPr>
-            <w:rFonts w:ascii="Liberation Serif" w:hAnsi="Liberation Serif"/>
-            <w:sz w:val="24"/>
-            <w:szCs w:val="24"/>
-          </w:rPr>
-          <w:t>clearer? It is the average animal velocity (averaged over all bearings) relative to a single</w:t>
-        </w:r>
-      </w:ins>
-    </w:p>
-    <w:p>
-      <w:pPr>
-        <w:pStyle w:val="Normal"/>
-        <w:rPr>
-          <w:rFonts w:ascii="Liberation Serif" w:hAnsi="Liberation Serif"/>
-          <w:sz w:val="24"/>
-          <w:szCs w:val="24"/>
-        </w:rPr>
-      </w:pPr>
-      <w:ins w:id="231" w:author="tim " w:date="2014-11-22T18:54:00Z">
-        <w:r>
-          <w:rPr>
-            <w:rFonts w:ascii="Liberation Serif" w:hAnsi="Liberation Serif"/>
-            <w:sz w:val="24"/>
-            <w:szCs w:val="24"/>
-          </w:rPr>
-          <w:t>(animal or sensor) focal individual (Hutchinson and Waser, 2007).</w:t>
-        </w:r>
-      </w:ins>
-    </w:p>
-    <w:p>
-      <w:pPr>
-        <w:pStyle w:val="Normal"/>
-        <w:rPr>
-          <w:rFonts w:ascii="Liberation Serif" w:hAnsi="Liberation Serif"/>
-          <w:sz w:val="24"/>
-          <w:szCs w:val="24"/>
-        </w:rPr>
-      </w:pPr>
+          <w:t xml:space="preserve">Response: </w:t>
+        </w:r>
+      </w:ins>
       <w:ins w:id="232" w:author="tim " w:date="2014-11-22T18:54:00Z">
         <w:r>
           <w:rPr>
             <w:rFonts w:ascii="Liberation Serif" w:hAnsi="Liberation Serif"/>
-            <w:sz w:val="24"/>
-            <w:szCs w:val="24"/>
-          </w:rPr>
+            <w:b w:val="false"/>
+            <w:bCs w:val="false"/>
+            <w:sz w:val="24"/>
+            <w:szCs w:val="24"/>
+          </w:rPr>
+          <w:t>Hopefully made clearer by changing wording to “expanded for moving sensors by replacing $v$ as used here with the average animal speed added to the sensor speed”</w:t>
         </w:r>
       </w:ins>
     </w:p>
@@ -4900,7 +4914,65 @@
             <w:sz w:val="24"/>
             <w:szCs w:val="24"/>
           </w:rPr>
-          <w:t>Response:</w:t>
+        </w:r>
+      </w:ins>
+    </w:p>
+    <w:p>
+      <w:pPr>
+        <w:pStyle w:val="Normal"/>
+        <w:rPr>
+          <w:rFonts w:ascii="Liberation Serif" w:hAnsi="Liberation Serif"/>
+          <w:sz w:val="24"/>
+          <w:szCs w:val="24"/>
+        </w:rPr>
+      </w:pPr>
+      <w:ins w:id="234" w:author="tim " w:date="2014-11-22T18:54:00Z">
+        <w:r>
+          <w:rPr>
+            <w:rFonts w:ascii="Liberation Serif" w:hAnsi="Liberation Serif"/>
+            <w:sz w:val="24"/>
+            <w:szCs w:val="24"/>
+          </w:rPr>
+          <w:t>17. Lines 388–395: you begin by saying accuracy may be affected by the interaction between the movement model and detection zone, then end saying the opposite, in</w:t>
+        </w:r>
+      </w:ins>
+    </w:p>
+    <w:p>
+      <w:pPr>
+        <w:pStyle w:val="Normal"/>
+        <w:rPr>
+          <w:rFonts w:ascii="Liberation Serif" w:hAnsi="Liberation Serif"/>
+          <w:sz w:val="24"/>
+          <w:szCs w:val="24"/>
+        </w:rPr>
+      </w:pPr>
+      <w:ins w:id="235" w:author="tim " w:date="2014-11-22T18:54:00Z">
+        <w:r>
+          <w:rPr>
+            <w:rFonts w:ascii="Liberation Serif" w:hAnsi="Liberation Serif"/>
+            <w:sz w:val="24"/>
+            <w:szCs w:val="24"/>
+          </w:rPr>
+          <w:t>brackets.</w:t>
+        </w:r>
+      </w:ins>
+    </w:p>
+    <w:p>
+      <w:pPr>
+        <w:pStyle w:val="Normal"/>
+        <w:rPr>
+          <w:rFonts w:ascii="Liberation Serif" w:hAnsi="Liberation Serif"/>
+          <w:sz w:val="24"/>
+          <w:szCs w:val="24"/>
+        </w:rPr>
+      </w:pPr>
+      <w:ins w:id="236" w:author="tim " w:date="2014-11-22T18:54:00Z">
+        <w:r>
+          <w:rPr>
+            <w:rFonts w:ascii="Liberation Serif" w:hAnsi="Liberation Serif"/>
+            <w:sz w:val="24"/>
+            <w:szCs w:val="24"/>
+          </w:rPr>
         </w:r>
       </w:ins>
     </w:p>
@@ -4915,7 +4987,7 @@
           <w:szCs w:val="24"/>
         </w:rPr>
       </w:pPr>
-      <w:ins w:id="234" w:author="tim " w:date="2014-11-22T18:54:00Z">
+      <w:ins w:id="237" w:author="tim " w:date="2014-11-22T18:54:00Z">
         <w:r>
           <w:rPr>
             <w:rFonts w:ascii="Liberation Serif" w:hAnsi="Liberation Serif"/>
@@ -4924,71 +4996,14 @@
             <w:sz w:val="24"/>
             <w:szCs w:val="24"/>
           </w:rPr>
-        </w:r>
-      </w:ins>
-    </w:p>
-    <w:p>
-      <w:pPr>
-        <w:pStyle w:val="Normal"/>
-        <w:rPr>
-          <w:rFonts w:ascii="Liberation Serif" w:hAnsi="Liberation Serif"/>
-          <w:sz w:val="24"/>
-          <w:szCs w:val="24"/>
-        </w:rPr>
-      </w:pPr>
-      <w:ins w:id="235" w:author="tim " w:date="2014-11-22T18:54:00Z">
-        <w:r>
-          <w:rPr>
-            <w:rFonts w:ascii="Liberation Serif" w:hAnsi="Liberation Serif"/>
-            <w:sz w:val="24"/>
-            <w:szCs w:val="24"/>
-          </w:rPr>
-          <w:t>17. Lines 388–395: you begin by saying accuracy may be affected by the interaction between the movement model and detection zone, then end saying the opposite, in</w:t>
-        </w:r>
-      </w:ins>
-    </w:p>
-    <w:p>
-      <w:pPr>
-        <w:pStyle w:val="Normal"/>
-        <w:rPr>
-          <w:rFonts w:ascii="Liberation Serif" w:hAnsi="Liberation Serif"/>
-          <w:sz w:val="24"/>
-          <w:szCs w:val="24"/>
-        </w:rPr>
-      </w:pPr>
-      <w:ins w:id="236" w:author="tim " w:date="2014-11-22T18:54:00Z">
-        <w:r>
-          <w:rPr>
-            <w:rFonts w:ascii="Liberation Serif" w:hAnsi="Liberation Serif"/>
-            <w:sz w:val="24"/>
-            <w:szCs w:val="24"/>
-          </w:rPr>
-          <w:t>brackets.</w:t>
-        </w:r>
-      </w:ins>
-    </w:p>
-    <w:p>
-      <w:pPr>
-        <w:pStyle w:val="Normal"/>
-        <w:rPr>
-          <w:rFonts w:ascii="Liberation Serif" w:hAnsi="Liberation Serif"/>
-          <w:sz w:val="24"/>
-          <w:szCs w:val="24"/>
-        </w:rPr>
-      </w:pPr>
-      <w:ins w:id="237" w:author="tim " w:date="2014-11-22T18:54:00Z">
-        <w:r>
-          <w:rPr>
-            <w:rFonts w:ascii="Liberation Serif" w:hAnsi="Liberation Serif"/>
-            <w:sz w:val="24"/>
-            <w:szCs w:val="24"/>
-          </w:rPr>
-        </w:r>
-      </w:ins>
-    </w:p>
-    <w:p>
-      <w:pPr>
-        <w:pStyle w:val="Normal"/>
+          <w:t>Response:</w:t>
+        </w:r>
+      </w:ins>
+    </w:p>
+    <w:p>
+      <w:pPr>
+        <w:pStyle w:val="Normal"/>
+        <w:pageBreakBefore/>
         <w:rPr>
           <w:rFonts w:ascii="Liberation Serif" w:hAnsi="Liberation Serif"/>
           <w:b/>
@@ -5006,14 +5021,51 @@
             <w:sz w:val="24"/>
             <w:szCs w:val="24"/>
           </w:rPr>
-          <w:t>Response:</w:t>
-        </w:r>
-      </w:ins>
-    </w:p>
-    <w:p>
-      <w:pPr>
-        <w:pStyle w:val="Normal"/>
-        <w:pageBreakBefore/>
+        </w:r>
+      </w:ins>
+    </w:p>
+    <w:p>
+      <w:pPr>
+        <w:pStyle w:val="Normal"/>
+        <w:rPr>
+          <w:rFonts w:ascii="Liberation Serif" w:hAnsi="Liberation Serif"/>
+          <w:sz w:val="24"/>
+          <w:szCs w:val="24"/>
+        </w:rPr>
+      </w:pPr>
+      <w:ins w:id="239" w:author="tim " w:date="2014-11-22T18:54:00Z">
+        <w:r>
+          <w:rPr>
+            <w:rFonts w:ascii="Liberation Serif" w:hAnsi="Liberation Serif"/>
+            <w:sz w:val="24"/>
+            <w:szCs w:val="24"/>
+          </w:rPr>
+          <w:t>18. Line 411: “entire world”— better to say study area?</w:t>
+        </w:r>
+      </w:ins>
+    </w:p>
+    <w:p>
+      <w:pPr>
+        <w:pStyle w:val="Normal"/>
+        <w:rPr>
+          <w:rFonts w:ascii="Liberation Serif" w:hAnsi="Liberation Serif"/>
+          <w:sz w:val="24"/>
+          <w:szCs w:val="24"/>
+        </w:rPr>
+      </w:pPr>
+      <w:ins w:id="240" w:author="tim " w:date="2014-11-22T18:54:00Z">
+        <w:r>
+          <w:rPr>
+            <w:rFonts w:ascii="Liberation Serif" w:hAnsi="Liberation Serif"/>
+            <w:sz w:val="24"/>
+            <w:szCs w:val="24"/>
+          </w:rPr>
+        </w:r>
+      </w:ins>
+    </w:p>
+    <w:p>
+      <w:pPr>
+        <w:pStyle w:val="Normal"/>
         <w:rPr>
           <w:rFonts w:ascii="Liberation Serif" w:hAnsi="Liberation Serif"/>
           <w:b/>
@@ -5022,7 +5074,7 @@
           <w:szCs w:val="24"/>
         </w:rPr>
       </w:pPr>
-      <w:ins w:id="239" w:author="tim " w:date="2014-11-22T18:54:00Z">
+      <w:ins w:id="241" w:author="tim " w:date="2014-11-22T18:54:00Z">
         <w:r>
           <w:rPr>
             <w:rFonts w:ascii="Liberation Serif" w:hAnsi="Liberation Serif"/>
@@ -5031,45 +5083,7 @@
             <w:sz w:val="24"/>
             <w:szCs w:val="24"/>
           </w:rPr>
-        </w:r>
-      </w:ins>
-    </w:p>
-    <w:p>
-      <w:pPr>
-        <w:pStyle w:val="Normal"/>
-        <w:rPr>
-          <w:rFonts w:ascii="Liberation Serif" w:hAnsi="Liberation Serif"/>
-          <w:sz w:val="24"/>
-          <w:szCs w:val="24"/>
-        </w:rPr>
-      </w:pPr>
-      <w:ins w:id="240" w:author="tim " w:date="2014-11-22T18:54:00Z">
-        <w:r>
-          <w:rPr>
-            <w:rFonts w:ascii="Liberation Serif" w:hAnsi="Liberation Serif"/>
-            <w:sz w:val="24"/>
-            <w:szCs w:val="24"/>
-          </w:rPr>
-          <w:t>18. Line 411: “entire world”— better to say study area?</w:t>
-        </w:r>
-      </w:ins>
-    </w:p>
-    <w:p>
-      <w:pPr>
-        <w:pStyle w:val="Normal"/>
-        <w:rPr>
-          <w:rFonts w:ascii="Liberation Serif" w:hAnsi="Liberation Serif"/>
-          <w:sz w:val="24"/>
-          <w:szCs w:val="24"/>
-        </w:rPr>
-      </w:pPr>
-      <w:ins w:id="241" w:author="tim " w:date="2014-11-22T18:54:00Z">
-        <w:r>
-          <w:rPr>
-            <w:rFonts w:ascii="Liberation Serif" w:hAnsi="Liberation Serif"/>
-            <w:sz w:val="24"/>
-            <w:szCs w:val="24"/>
-          </w:rPr>
+          <w:t>Response:</w:t>
         </w:r>
       </w:ins>
     </w:p>
@@ -5093,7 +5107,65 @@
             <w:sz w:val="24"/>
             <w:szCs w:val="24"/>
           </w:rPr>
-          <w:t>Response:</w:t>
+        </w:r>
+      </w:ins>
+    </w:p>
+    <w:p>
+      <w:pPr>
+        <w:pStyle w:val="Normal"/>
+        <w:rPr>
+          <w:rFonts w:ascii="Liberation Serif" w:hAnsi="Liberation Serif"/>
+          <w:sz w:val="24"/>
+          <w:szCs w:val="24"/>
+        </w:rPr>
+      </w:pPr>
+      <w:ins w:id="243" w:author="tim " w:date="2014-11-22T18:54:00Z">
+        <w:r>
+          <w:rPr>
+            <w:rFonts w:ascii="Liberation Serif" w:hAnsi="Liberation Serif"/>
+            <w:sz w:val="24"/>
+            <w:szCs w:val="24"/>
+          </w:rPr>
+          <w:t>19. Line 416: “The distance travelled for an animal was assumed to be 40 km day −1 ”—</w:t>
+        </w:r>
+      </w:ins>
+    </w:p>
+    <w:p>
+      <w:pPr>
+        <w:pStyle w:val="Normal"/>
+        <w:rPr>
+          <w:rFonts w:ascii="Liberation Serif" w:hAnsi="Liberation Serif"/>
+          <w:sz w:val="24"/>
+          <w:szCs w:val="24"/>
+        </w:rPr>
+      </w:pPr>
+      <w:ins w:id="244" w:author="tim " w:date="2014-11-22T18:54:00Z">
+        <w:r>
+          <w:rPr>
+            <w:rFonts w:ascii="Liberation Serif" w:hAnsi="Liberation Serif"/>
+            <w:sz w:val="24"/>
+            <w:szCs w:val="24"/>
+          </w:rPr>
+          <w:t>technically 40 km day −1 is a speed, also isn’t this the average distance per day?</w:t>
+        </w:r>
+      </w:ins>
+    </w:p>
+    <w:p>
+      <w:pPr>
+        <w:pStyle w:val="Normal"/>
+        <w:rPr>
+          <w:rFonts w:ascii="Liberation Serif" w:hAnsi="Liberation Serif"/>
+          <w:sz w:val="24"/>
+          <w:szCs w:val="24"/>
+        </w:rPr>
+      </w:pPr>
+      <w:ins w:id="245" w:author="tim " w:date="2014-11-22T18:54:00Z">
+        <w:r>
+          <w:rPr>
+            <w:rFonts w:ascii="Liberation Serif" w:hAnsi="Liberation Serif"/>
+            <w:sz w:val="24"/>
+            <w:szCs w:val="24"/>
+          </w:rPr>
         </w:r>
       </w:ins>
     </w:p>
@@ -5108,7 +5180,7 @@
           <w:szCs w:val="24"/>
         </w:rPr>
       </w:pPr>
-      <w:ins w:id="243" w:author="tim " w:date="2014-11-22T18:54:00Z">
+      <w:ins w:id="246" w:author="tim " w:date="2014-11-22T18:54:00Z">
         <w:r>
           <w:rPr>
             <w:rFonts w:ascii="Liberation Serif" w:hAnsi="Liberation Serif"/>
@@ -5117,71 +5189,14 @@
             <w:sz w:val="24"/>
             <w:szCs w:val="24"/>
           </w:rPr>
-        </w:r>
-      </w:ins>
-    </w:p>
-    <w:p>
-      <w:pPr>
-        <w:pStyle w:val="Normal"/>
-        <w:rPr>
-          <w:rFonts w:ascii="Liberation Serif" w:hAnsi="Liberation Serif"/>
-          <w:sz w:val="24"/>
-          <w:szCs w:val="24"/>
-        </w:rPr>
-      </w:pPr>
-      <w:ins w:id="244" w:author="tim " w:date="2014-11-22T18:54:00Z">
-        <w:r>
-          <w:rPr>
-            <w:rFonts w:ascii="Liberation Serif" w:hAnsi="Liberation Serif"/>
-            <w:sz w:val="24"/>
-            <w:szCs w:val="24"/>
-          </w:rPr>
-          <w:t>19. Line 416: “The distance travelled for an animal was assumed to be 40 km day −1 ”—</w:t>
-        </w:r>
-      </w:ins>
-    </w:p>
-    <w:p>
-      <w:pPr>
-        <w:pStyle w:val="Normal"/>
-        <w:rPr>
-          <w:rFonts w:ascii="Liberation Serif" w:hAnsi="Liberation Serif"/>
-          <w:sz w:val="24"/>
-          <w:szCs w:val="24"/>
-        </w:rPr>
-      </w:pPr>
-      <w:ins w:id="245" w:author="tim " w:date="2014-11-22T18:54:00Z">
-        <w:r>
-          <w:rPr>
-            <w:rFonts w:ascii="Liberation Serif" w:hAnsi="Liberation Serif"/>
-            <w:sz w:val="24"/>
-            <w:szCs w:val="24"/>
-          </w:rPr>
-          <w:t>technically 40 km day −1 is a speed, also isn’t this the average distance per day?</w:t>
-        </w:r>
-      </w:ins>
-    </w:p>
-    <w:p>
-      <w:pPr>
-        <w:pStyle w:val="Normal"/>
-        <w:rPr>
-          <w:rFonts w:ascii="Liberation Serif" w:hAnsi="Liberation Serif"/>
-          <w:sz w:val="24"/>
-          <w:szCs w:val="24"/>
-        </w:rPr>
-      </w:pPr>
-      <w:ins w:id="246" w:author="tim " w:date="2014-11-22T18:54:00Z">
-        <w:r>
-          <w:rPr>
-            <w:rFonts w:ascii="Liberation Serif" w:hAnsi="Liberation Serif"/>
-            <w:sz w:val="24"/>
-            <w:szCs w:val="24"/>
-          </w:rPr>
-        </w:r>
-      </w:ins>
-    </w:p>
-    <w:p>
-      <w:pPr>
-        <w:pStyle w:val="Normal"/>
+          <w:t>Response:</w:t>
+        </w:r>
+      </w:ins>
+    </w:p>
+    <w:p>
+      <w:pPr>
+        <w:pStyle w:val="Normal"/>
+        <w:pageBreakBefore/>
         <w:rPr>
           <w:rFonts w:ascii="Liberation Serif" w:hAnsi="Liberation Serif"/>
           <w:b/>
@@ -5206,11 +5221,8 @@
     <w:p>
       <w:pPr>
         <w:pStyle w:val="Normal"/>
-        <w:pageBreakBefore/>
-        <w:rPr>
-          <w:rFonts w:ascii="Liberation Serif" w:hAnsi="Liberation Serif"/>
-          <w:b/>
-          <w:bCs/>
+        <w:rPr>
+          <w:rFonts w:ascii="Liberation Serif" w:hAnsi="Liberation Serif"/>
           <w:sz w:val="24"/>
           <w:szCs w:val="24"/>
         </w:rPr>
@@ -5219,12 +5231,9 @@
         <w:r>
           <w:rPr>
             <w:rFonts w:ascii="Liberation Serif" w:hAnsi="Liberation Serif"/>
-            <w:b/>
-            <w:bCs/>
-            <w:sz w:val="24"/>
-            <w:szCs w:val="24"/>
-          </w:rPr>
-          <w:t>Response:</w:t>
+            <w:sz w:val="24"/>
+            <w:szCs w:val="24"/>
+          </w:rPr>
         </w:r>
       </w:ins>
     </w:p>
@@ -5352,25 +5361,6 @@
         </w:rPr>
       </w:pPr>
       <w:ins w:id="255" w:author="tim " w:date="2014-11-22T18:54:00Z">
-        <w:r>
-          <w:rPr>
-            <w:rFonts w:ascii="Liberation Serif" w:hAnsi="Liberation Serif"/>
-            <w:sz w:val="24"/>
-            <w:szCs w:val="24"/>
-          </w:rPr>
-        </w:r>
-      </w:ins>
-    </w:p>
-    <w:p>
-      <w:pPr>
-        <w:pStyle w:val="Normal"/>
-        <w:rPr>
-          <w:rFonts w:ascii="Liberation Serif" w:hAnsi="Liberation Serif"/>
-          <w:sz w:val="24"/>
-          <w:szCs w:val="24"/>
-        </w:rPr>
-      </w:pPr>
-      <w:ins w:id="256" w:author="tim " w:date="2014-11-22T18:54:00Z">
         <w:r>
           <w:rPr>
             <w:rFonts w:ascii="Liberation Serif" w:hAnsi="Liberation Serif"/>

</xml_diff>

<commit_message>
rev2 specific comment 18: changed as suggested.
</commit_message>
<xml_diff>
--- a/reviewResponse.docx
+++ b/reviewResponse.docx
@@ -4934,6 +4934,7 @@
             <w:szCs w:val="24"/>
           </w:rPr>
           <w:t>17. Lines 388–395: you begin by saying accuracy may be affected by the interaction between the movement model and detection zone, then end saying the opposite, in</w:t>
+          <w:t xml:space="preserve"> brackets.</w:t>
         </w:r>
       </w:ins>
     </w:p>
@@ -4947,26 +4948,6 @@
         </w:rPr>
       </w:pPr>
       <w:ins w:id="235" w:author="tim " w:date="2014-11-22T18:54:00Z">
-        <w:r>
-          <w:rPr>
-            <w:rFonts w:ascii="Liberation Serif" w:hAnsi="Liberation Serif"/>
-            <w:sz w:val="24"/>
-            <w:szCs w:val="24"/>
-          </w:rPr>
-          <w:t>brackets.</w:t>
-        </w:r>
-      </w:ins>
-    </w:p>
-    <w:p>
-      <w:pPr>
-        <w:pStyle w:val="Normal"/>
-        <w:rPr>
-          <w:rFonts w:ascii="Liberation Serif" w:hAnsi="Liberation Serif"/>
-          <w:sz w:val="24"/>
-          <w:szCs w:val="24"/>
-        </w:rPr>
-      </w:pPr>
-      <w:ins w:id="236" w:author="tim " w:date="2014-11-22T18:54:00Z">
         <w:r>
           <w:rPr>
             <w:rFonts w:ascii="Liberation Serif" w:hAnsi="Liberation Serif"/>
@@ -4987,7 +4968,7 @@
           <w:szCs w:val="24"/>
         </w:rPr>
       </w:pPr>
-      <w:ins w:id="237" w:author="tim " w:date="2014-11-22T18:54:00Z">
+      <w:ins w:id="236" w:author="tim " w:date="2014-11-22T18:54:00Z">
         <w:r>
           <w:rPr>
             <w:rFonts w:ascii="Liberation Serif" w:hAnsi="Liberation Serif"/>
@@ -5003,7 +4984,6 @@
     <w:p>
       <w:pPr>
         <w:pStyle w:val="Normal"/>
-        <w:pageBreakBefore/>
         <w:rPr>
           <w:rFonts w:ascii="Liberation Serif" w:hAnsi="Liberation Serif"/>
           <w:b/>
@@ -5012,54 +4992,90 @@
           <w:szCs w:val="24"/>
         </w:rPr>
       </w:pPr>
+      <w:ins w:id="237" w:author="tim " w:date="2014-11-22T18:54:00Z">
+        <w:r>
+          <w:rPr>
+            <w:rFonts w:ascii="Liberation Serif" w:hAnsi="Liberation Serif"/>
+            <w:b/>
+            <w:bCs/>
+            <w:sz w:val="24"/>
+            <w:szCs w:val="24"/>
+          </w:rPr>
+        </w:r>
+      </w:ins>
+    </w:p>
+    <w:p>
+      <w:pPr>
+        <w:pStyle w:val="Normal"/>
+        <w:rPr>
+          <w:rFonts w:ascii="Liberation Serif" w:hAnsi="Liberation Serif"/>
+          <w:sz w:val="24"/>
+          <w:szCs w:val="24"/>
+        </w:rPr>
+      </w:pPr>
       <w:ins w:id="238" w:author="tim " w:date="2014-11-22T18:54:00Z">
         <w:r>
           <w:rPr>
             <w:rFonts w:ascii="Liberation Serif" w:hAnsi="Liberation Serif"/>
+            <w:sz w:val="24"/>
+            <w:szCs w:val="24"/>
+          </w:rPr>
+          <w:t>18. Line 411: “entire world”— better to say study area?</w:t>
+        </w:r>
+      </w:ins>
+    </w:p>
+    <w:p>
+      <w:pPr>
+        <w:pStyle w:val="Normal"/>
+        <w:rPr>
+          <w:rFonts w:ascii="Liberation Serif" w:hAnsi="Liberation Serif"/>
+          <w:sz w:val="24"/>
+          <w:szCs w:val="24"/>
+        </w:rPr>
+      </w:pPr>
+      <w:ins w:id="239" w:author="tim " w:date="2014-11-22T18:54:00Z">
+        <w:r>
+          <w:rPr>
+            <w:rFonts w:ascii="Liberation Serif" w:hAnsi="Liberation Serif"/>
+            <w:sz w:val="24"/>
+            <w:szCs w:val="24"/>
+          </w:rPr>
+        </w:r>
+      </w:ins>
+    </w:p>
+    <w:p>
+      <w:pPr>
+        <w:pStyle w:val="Normal"/>
+        <w:rPr>
+          <w:rFonts w:ascii="Liberation Serif" w:hAnsi="Liberation Serif"/>
+          <w:b w:val="false"/>
+          <w:bCs w:val="false"/>
+          <w:sz w:val="24"/>
+          <w:szCs w:val="24"/>
+        </w:rPr>
+      </w:pPr>
+      <w:ins w:id="240" w:author="tim " w:date="2014-11-22T18:54:00Z">
+        <w:r>
+          <w:rPr>
+            <w:rFonts w:ascii="Liberation Serif" w:hAnsi="Liberation Serif"/>
             <w:b/>
             <w:bCs/>
             <w:sz w:val="24"/>
             <w:szCs w:val="24"/>
           </w:rPr>
-        </w:r>
-      </w:ins>
-    </w:p>
-    <w:p>
-      <w:pPr>
-        <w:pStyle w:val="Normal"/>
-        <w:rPr>
-          <w:rFonts w:ascii="Liberation Serif" w:hAnsi="Liberation Serif"/>
-          <w:sz w:val="24"/>
-          <w:szCs w:val="24"/>
-        </w:rPr>
-      </w:pPr>
-      <w:ins w:id="239" w:author="tim " w:date="2014-11-22T18:54:00Z">
-        <w:r>
-          <w:rPr>
-            <w:rFonts w:ascii="Liberation Serif" w:hAnsi="Liberation Serif"/>
-            <w:sz w:val="24"/>
-            <w:szCs w:val="24"/>
-          </w:rPr>
-          <w:t>18. Line 411: “entire world”— better to say study area?</w:t>
-        </w:r>
-      </w:ins>
-    </w:p>
-    <w:p>
-      <w:pPr>
-        <w:pStyle w:val="Normal"/>
-        <w:rPr>
-          <w:rFonts w:ascii="Liberation Serif" w:hAnsi="Liberation Serif"/>
-          <w:sz w:val="24"/>
-          <w:szCs w:val="24"/>
-        </w:rPr>
-      </w:pPr>
-      <w:ins w:id="240" w:author="tim " w:date="2014-11-22T18:54:00Z">
-        <w:r>
-          <w:rPr>
-            <w:rFonts w:ascii="Liberation Serif" w:hAnsi="Liberation Serif"/>
-            <w:sz w:val="24"/>
-            <w:szCs w:val="24"/>
-          </w:rPr>
+          <w:t xml:space="preserve">Response: </w:t>
+        </w:r>
+      </w:ins>
+      <w:ins w:id="241" w:author="tim " w:date="2014-11-22T18:54:00Z">
+        <w:r>
+          <w:rPr>
+            <w:rFonts w:ascii="Liberation Serif" w:hAnsi="Liberation Serif"/>
+            <w:b w:val="false"/>
+            <w:bCs w:val="false"/>
+            <w:sz w:val="24"/>
+            <w:szCs w:val="24"/>
+          </w:rPr>
+          <w:t>We agree and have changed to match this suggestion.</w:t>
         </w:r>
       </w:ins>
     </w:p>
@@ -5074,7 +5090,7 @@
           <w:szCs w:val="24"/>
         </w:rPr>
       </w:pPr>
-      <w:ins w:id="241" w:author="tim " w:date="2014-11-22T18:54:00Z">
+      <w:ins w:id="242" w:author="tim " w:date="2014-11-22T18:54:00Z">
         <w:r>
           <w:rPr>
             <w:rFonts w:ascii="Liberation Serif" w:hAnsi="Liberation Serif"/>
@@ -5083,7 +5099,65 @@
             <w:sz w:val="24"/>
             <w:szCs w:val="24"/>
           </w:rPr>
-          <w:t>Response:</w:t>
+        </w:r>
+      </w:ins>
+    </w:p>
+    <w:p>
+      <w:pPr>
+        <w:pStyle w:val="Normal"/>
+        <w:rPr>
+          <w:rFonts w:ascii="Liberation Serif" w:hAnsi="Liberation Serif"/>
+          <w:sz w:val="24"/>
+          <w:szCs w:val="24"/>
+        </w:rPr>
+      </w:pPr>
+      <w:ins w:id="243" w:author="tim " w:date="2014-11-22T18:54:00Z">
+        <w:r>
+          <w:rPr>
+            <w:rFonts w:ascii="Liberation Serif" w:hAnsi="Liberation Serif"/>
+            <w:sz w:val="24"/>
+            <w:szCs w:val="24"/>
+          </w:rPr>
+          <w:t>19. Line 416: “The distance travelled for an animal was assumed to be 40 km day −1 ”—</w:t>
+        </w:r>
+      </w:ins>
+    </w:p>
+    <w:p>
+      <w:pPr>
+        <w:pStyle w:val="Normal"/>
+        <w:rPr>
+          <w:rFonts w:ascii="Liberation Serif" w:hAnsi="Liberation Serif"/>
+          <w:sz w:val="24"/>
+          <w:szCs w:val="24"/>
+        </w:rPr>
+      </w:pPr>
+      <w:ins w:id="244" w:author="tim " w:date="2014-11-22T18:54:00Z">
+        <w:r>
+          <w:rPr>
+            <w:rFonts w:ascii="Liberation Serif" w:hAnsi="Liberation Serif"/>
+            <w:sz w:val="24"/>
+            <w:szCs w:val="24"/>
+          </w:rPr>
+          <w:t>technically 40 km day −1 is a speed, also isn’t this the average distance per day?</w:t>
+        </w:r>
+      </w:ins>
+    </w:p>
+    <w:p>
+      <w:pPr>
+        <w:pStyle w:val="Normal"/>
+        <w:rPr>
+          <w:rFonts w:ascii="Liberation Serif" w:hAnsi="Liberation Serif"/>
+          <w:sz w:val="24"/>
+          <w:szCs w:val="24"/>
+        </w:rPr>
+      </w:pPr>
+      <w:ins w:id="245" w:author="tim " w:date="2014-11-22T18:54:00Z">
+        <w:r>
+          <w:rPr>
+            <w:rFonts w:ascii="Liberation Serif" w:hAnsi="Liberation Serif"/>
+            <w:sz w:val="24"/>
+            <w:szCs w:val="24"/>
+          </w:rPr>
         </w:r>
       </w:ins>
     </w:p>
@@ -5098,7 +5172,7 @@
           <w:szCs w:val="24"/>
         </w:rPr>
       </w:pPr>
-      <w:ins w:id="242" w:author="tim " w:date="2014-11-22T18:54:00Z">
+      <w:ins w:id="246" w:author="tim " w:date="2014-11-22T18:54:00Z">
         <w:r>
           <w:rPr>
             <w:rFonts w:ascii="Liberation Serif" w:hAnsi="Liberation Serif"/>
@@ -5107,65 +5181,7 @@
             <w:sz w:val="24"/>
             <w:szCs w:val="24"/>
           </w:rPr>
-        </w:r>
-      </w:ins>
-    </w:p>
-    <w:p>
-      <w:pPr>
-        <w:pStyle w:val="Normal"/>
-        <w:rPr>
-          <w:rFonts w:ascii="Liberation Serif" w:hAnsi="Liberation Serif"/>
-          <w:sz w:val="24"/>
-          <w:szCs w:val="24"/>
-        </w:rPr>
-      </w:pPr>
-      <w:ins w:id="243" w:author="tim " w:date="2014-11-22T18:54:00Z">
-        <w:r>
-          <w:rPr>
-            <w:rFonts w:ascii="Liberation Serif" w:hAnsi="Liberation Serif"/>
-            <w:sz w:val="24"/>
-            <w:szCs w:val="24"/>
-          </w:rPr>
-          <w:t>19. Line 416: “The distance travelled for an animal was assumed to be 40 km day −1 ”—</w:t>
-        </w:r>
-      </w:ins>
-    </w:p>
-    <w:p>
-      <w:pPr>
-        <w:pStyle w:val="Normal"/>
-        <w:rPr>
-          <w:rFonts w:ascii="Liberation Serif" w:hAnsi="Liberation Serif"/>
-          <w:sz w:val="24"/>
-          <w:szCs w:val="24"/>
-        </w:rPr>
-      </w:pPr>
-      <w:ins w:id="244" w:author="tim " w:date="2014-11-22T18:54:00Z">
-        <w:r>
-          <w:rPr>
-            <w:rFonts w:ascii="Liberation Serif" w:hAnsi="Liberation Serif"/>
-            <w:sz w:val="24"/>
-            <w:szCs w:val="24"/>
-          </w:rPr>
-          <w:t>technically 40 km day −1 is a speed, also isn’t this the average distance per day?</w:t>
-        </w:r>
-      </w:ins>
-    </w:p>
-    <w:p>
-      <w:pPr>
-        <w:pStyle w:val="Normal"/>
-        <w:rPr>
-          <w:rFonts w:ascii="Liberation Serif" w:hAnsi="Liberation Serif"/>
-          <w:sz w:val="24"/>
-          <w:szCs w:val="24"/>
-        </w:rPr>
-      </w:pPr>
-      <w:ins w:id="245" w:author="tim " w:date="2014-11-22T18:54:00Z">
-        <w:r>
-          <w:rPr>
-            <w:rFonts w:ascii="Liberation Serif" w:hAnsi="Liberation Serif"/>
-            <w:sz w:val="24"/>
-            <w:szCs w:val="24"/>
-          </w:rPr>
+          <w:t>Response:</w:t>
         </w:r>
       </w:ins>
     </w:p>
@@ -5180,7 +5196,7 @@
           <w:szCs w:val="24"/>
         </w:rPr>
       </w:pPr>
-      <w:ins w:id="246" w:author="tim " w:date="2014-11-22T18:54:00Z">
+      <w:ins w:id="247" w:author="tim " w:date="2014-11-22T18:54:00Z">
         <w:r>
           <w:rPr>
             <w:rFonts w:ascii="Liberation Serif" w:hAnsi="Liberation Serif"/>
@@ -5189,32 +5205,6 @@
             <w:sz w:val="24"/>
             <w:szCs w:val="24"/>
           </w:rPr>
-          <w:t>Response:</w:t>
-        </w:r>
-      </w:ins>
-    </w:p>
-    <w:p>
-      <w:pPr>
-        <w:pStyle w:val="Normal"/>
-        <w:pageBreakBefore/>
-        <w:rPr>
-          <w:rFonts w:ascii="Liberation Serif" w:hAnsi="Liberation Serif"/>
-          <w:b/>
-          <w:bCs/>
-          <w:sz w:val="24"/>
-          <w:szCs w:val="24"/>
-        </w:rPr>
-      </w:pPr>
-      <w:ins w:id="247" w:author="tim " w:date="2014-11-22T18:54:00Z">
-        <w:r>
-          <w:rPr>
-            <w:rFonts w:ascii="Liberation Serif" w:hAnsi="Liberation Serif"/>
-            <w:b/>
-            <w:bCs/>
-            <w:sz w:val="24"/>
-            <w:szCs w:val="24"/>
-          </w:rPr>
-          <w:t>Response:</w:t>
         </w:r>
       </w:ins>
     </w:p>

</xml_diff>

<commit_message>
Some ideas added to reviewResponse but nothing remotely concrete.
</commit_message>
<xml_diff>
--- a/reviewResponse.docx
+++ b/reviewResponse.docx
@@ -1864,7 +1864,7 @@
             <w:sz w:val="24"/>
             <w:szCs w:val="24"/>
           </w:rPr>
-          <w:t>. The effect of animal movement: in lines 60–61, you claim that different animal move-</w:t>
+          <w:t>. The effect of animal movement: in lines 60–61, you claim that different animal movement models have no effect on precision or accuracy of the gREM; however, this is</w:t>
         </w:r>
       </w:ins>
     </w:p>
@@ -1884,7 +1884,7 @@
             <w:sz w:val="24"/>
             <w:szCs w:val="24"/>
           </w:rPr>
-          <w:t>ment models have no effect on precision or accuracy of the gREM; however, this is</w:t>
+          <w:t>contingent on perfect knowledge of animal directionality and average speed. Further-</w:t>
         </w:r>
       </w:ins>
     </w:p>
@@ -1904,7 +1904,7 @@
             <w:sz w:val="24"/>
             <w:szCs w:val="24"/>
           </w:rPr>
-          <w:t>contingent on perfect knowledge of animal directionality and average speed. Further-</w:t>
+          <w:t>more, it has been shown that animals with highly tortuous paths reduce precision (Gu-</w:t>
         </w:r>
       </w:ins>
     </w:p>
@@ -1924,26 +1924,6 @@
             <w:sz w:val="24"/>
             <w:szCs w:val="24"/>
           </w:rPr>
-          <w:t>more, it has been shown that animals with highly tortuous paths reduce precision (Gu-</w:t>
-        </w:r>
-      </w:ins>
-    </w:p>
-    <w:p>
-      <w:pPr>
-        <w:pStyle w:val="Normal"/>
-        <w:rPr>
-          <w:rFonts w:ascii="Liberation Serif" w:hAnsi="Liberation Serif"/>
-          <w:sz w:val="24"/>
-          <w:szCs w:val="24"/>
-        </w:rPr>
-      </w:pPr>
-      <w:ins w:id="81" w:author="tim " w:date="2014-11-22T18:10:00Z">
-        <w:r>
-          <w:rPr>
-            <w:rFonts w:ascii="Liberation Serif" w:hAnsi="Liberation Serif"/>
-            <w:sz w:val="24"/>
-            <w:szCs w:val="24"/>
-          </w:rPr>
           <w:t>rarie and Ovaskainen, 2012). Could this claim be better qualified?</w:t>
         </w:r>
       </w:ins>
@@ -1957,7 +1937,7 @@
           <w:szCs w:val="24"/>
         </w:rPr>
       </w:pPr>
-      <w:ins w:id="82" w:author="tim " w:date="2014-11-22T18:21:00Z">
+      <w:ins w:id="81" w:author="tim " w:date="2014-11-22T18:21:00Z">
         <w:r>
           <w:rPr>
             <w:rFonts w:ascii="Liberation Serif" w:hAnsi="Liberation Serif"/>
@@ -1978,7 +1958,7 @@
           <w:szCs w:val="24"/>
         </w:rPr>
       </w:pPr>
-      <w:ins w:id="83" w:author="tim " w:date="2014-11-22T18:42:00Z">
+      <w:ins w:id="82" w:author="tim " w:date="2014-11-22T18:42:00Z">
         <w:r>
           <w:rPr>
             <w:rFonts w:ascii="Liberation Serif" w:hAnsi="Liberation Serif"/>
@@ -2000,58 +1980,58 @@
           <w:szCs w:val="24"/>
         </w:rPr>
       </w:pPr>
+      <w:ins w:id="83" w:author="tim " w:date="2014-11-22T18:27:00Z">
+        <w:r>
+          <w:rPr>
+            <w:rFonts w:ascii="Liberation Serif" w:hAnsi="Liberation Serif"/>
+            <w:sz w:val="24"/>
+            <w:szCs w:val="24"/>
+          </w:rPr>
+        </w:r>
+      </w:ins>
+    </w:p>
+    <w:p>
+      <w:pPr>
+        <w:pStyle w:val="Normal"/>
+        <w:rPr>
+          <w:rFonts w:ascii="Liberation Serif" w:hAnsi="Liberation Serif"/>
+          <w:sz w:val="24"/>
+          <w:szCs w:val="24"/>
+        </w:rPr>
+      </w:pPr>
       <w:ins w:id="84" w:author="tim " w:date="2014-11-22T18:27:00Z">
         <w:r>
           <w:rPr>
             <w:rFonts w:ascii="Liberation Serif" w:hAnsi="Liberation Serif"/>
-            <w:sz w:val="24"/>
-            <w:szCs w:val="24"/>
-          </w:rPr>
-        </w:r>
-      </w:ins>
-    </w:p>
-    <w:p>
-      <w:pPr>
-        <w:pStyle w:val="Normal"/>
-        <w:rPr>
-          <w:rFonts w:ascii="Liberation Serif" w:hAnsi="Liberation Serif"/>
-          <w:sz w:val="24"/>
-          <w:szCs w:val="24"/>
-        </w:rPr>
-      </w:pPr>
+            <w:b/>
+            <w:bCs/>
+            <w:sz w:val="24"/>
+            <w:szCs w:val="24"/>
+          </w:rPr>
+          <w:t>Ref 2 Comment 3</w:t>
+        </w:r>
+      </w:ins>
       <w:ins w:id="85" w:author="tim " w:date="2014-11-22T18:27:00Z">
         <w:r>
           <w:rPr>
             <w:rFonts w:ascii="Liberation Serif" w:hAnsi="Liberation Serif"/>
-            <w:b/>
-            <w:bCs/>
-            <w:sz w:val="24"/>
-            <w:szCs w:val="24"/>
-          </w:rPr>
-          <w:t>Ref 2 Comment 3</w:t>
-        </w:r>
-      </w:ins>
+            <w:sz w:val="24"/>
+            <w:szCs w:val="24"/>
+          </w:rPr>
+          <w:t>. Double counting with acoustic detectors: in lines 388–395, you mention the possibility</w:t>
+        </w:r>
+      </w:ins>
+    </w:p>
+    <w:p>
+      <w:pPr>
+        <w:pStyle w:val="Normal"/>
+        <w:rPr>
+          <w:rFonts w:ascii="Liberation Serif" w:hAnsi="Liberation Serif"/>
+          <w:sz w:val="24"/>
+          <w:szCs w:val="24"/>
+        </w:rPr>
+      </w:pPr>
       <w:ins w:id="86" w:author="tim " w:date="2014-11-22T18:27:00Z">
-        <w:r>
-          <w:rPr>
-            <w:rFonts w:ascii="Liberation Serif" w:hAnsi="Liberation Serif"/>
-            <w:sz w:val="24"/>
-            <w:szCs w:val="24"/>
-          </w:rPr>
-          <w:t>. Double counting with acoustic detectors: in lines 388–395, you mention the possibility</w:t>
-        </w:r>
-      </w:ins>
-    </w:p>
-    <w:p>
-      <w:pPr>
-        <w:pStyle w:val="Normal"/>
-        <w:rPr>
-          <w:rFonts w:ascii="Liberation Serif" w:hAnsi="Liberation Serif"/>
-          <w:sz w:val="24"/>
-          <w:szCs w:val="24"/>
-        </w:rPr>
-      </w:pPr>
-      <w:ins w:id="87" w:author="tim " w:date="2014-11-22T18:27:00Z">
         <w:r>
           <w:rPr>
             <w:rFonts w:ascii="Liberation Serif" w:hAnsi="Liberation Serif"/>
@@ -2076,120 +2056,120 @@
           <w:szCs w:val="24"/>
         </w:rPr>
       </w:pPr>
+      <w:ins w:id="87" w:author="tim " w:date="2014-11-22T18:28:00Z">
+        <w:r>
+          <w:rPr>
+            <w:rFonts w:ascii="Liberation Serif" w:hAnsi="Liberation Serif"/>
+            <w:sz w:val="24"/>
+            <w:szCs w:val="24"/>
+          </w:rPr>
+        </w:r>
+      </w:ins>
+    </w:p>
+    <w:p>
+      <w:pPr>
+        <w:pStyle w:val="Normal"/>
+        <w:rPr>
+          <w:rFonts w:ascii="Liberation Serif" w:hAnsi="Liberation Serif"/>
+          <w:sz w:val="24"/>
+          <w:szCs w:val="24"/>
+        </w:rPr>
+      </w:pPr>
       <w:ins w:id="88" w:author="tim " w:date="2014-11-22T18:28:00Z">
         <w:r>
           <w:rPr>
             <w:rFonts w:ascii="Liberation Serif" w:hAnsi="Liberation Serif"/>
-            <w:sz w:val="24"/>
-            <w:szCs w:val="24"/>
-          </w:rPr>
-        </w:r>
-      </w:ins>
-    </w:p>
-    <w:p>
-      <w:pPr>
-        <w:pStyle w:val="Normal"/>
-        <w:rPr>
-          <w:rFonts w:ascii="Liberation Serif" w:hAnsi="Liberation Serif"/>
-          <w:sz w:val="24"/>
-          <w:szCs w:val="24"/>
-        </w:rPr>
-      </w:pPr>
+            <w:b/>
+            <w:bCs/>
+            <w:sz w:val="24"/>
+            <w:szCs w:val="24"/>
+          </w:rPr>
+          <w:t xml:space="preserve">Response: </w:t>
+        </w:r>
+      </w:ins>
       <w:ins w:id="89" w:author="tim " w:date="2014-11-22T18:28:00Z">
         <w:r>
           <w:rPr>
             <w:rFonts w:ascii="Liberation Serif" w:hAnsi="Liberation Serif"/>
+            <w:b w:val="false"/>
+            <w:bCs w:val="false"/>
+            <w:sz w:val="24"/>
+            <w:szCs w:val="24"/>
+          </w:rPr>
+          <w:t>We agree that double counting is often a problem in acoustic surveys. However, the gREM is in fact modelling encounters, rather than individuals, and so does not assume that each encounter is with a different individual (</w:t>
+        </w:r>
+      </w:ins>
+      <w:ins w:id="90" w:author="tim " w:date="2014-11-22T18:28:00Z">
+        <w:r>
+          <w:rPr>
+            <w:rFonts w:ascii="Liberation Serif" w:hAnsi="Liberation Serif"/>
+            <w:sz w:val="24"/>
+            <w:szCs w:val="24"/>
+          </w:rPr>
+          <w:t>pg.340 in Hutchinson &amp; Waser 2007). Another line of reasoning is to consider a population of one animal in a 1 x 1km square, with radius of 1km, animal velocity of 1km per minute and survey time of 1 minute. Then using the gas model equation (line 168), we would expect two encounters from the same individual. Conversely, if we experienced two encounters, we would predict an abundance of one. In this case, as the number of encounters is greater than the number of individuals, it is clear that the model is accounting for double counting.</w:t>
+        </w:r>
+      </w:ins>
+    </w:p>
+    <w:p>
+      <w:pPr>
+        <w:pStyle w:val="Normal"/>
+        <w:rPr>
+          <w:rFonts w:ascii="Liberation Serif" w:hAnsi="Liberation Serif"/>
+          <w:sz w:val="24"/>
+          <w:szCs w:val="24"/>
+        </w:rPr>
+      </w:pPr>
+      <w:ins w:id="91" w:author="tim " w:date="2014-11-22T18:28:00Z">
+        <w:r>
+          <w:rPr>
+            <w:rFonts w:ascii="Liberation Serif" w:hAnsi="Liberation Serif"/>
+            <w:sz w:val="24"/>
+            <w:szCs w:val="24"/>
+          </w:rPr>
+        </w:r>
+      </w:ins>
+    </w:p>
+    <w:p>
+      <w:pPr>
+        <w:pStyle w:val="Normal"/>
+        <w:rPr>
+          <w:rFonts w:ascii="Liberation Serif" w:hAnsi="Liberation Serif"/>
+          <w:sz w:val="24"/>
+          <w:szCs w:val="24"/>
+        </w:rPr>
+      </w:pPr>
+      <w:ins w:id="92" w:author="tim " w:date="2014-11-22T18:28:00Z">
+        <w:r>
+          <w:rPr>
+            <w:rFonts w:ascii="Liberation Serif" w:hAnsi="Liberation Serif"/>
+            <w:sz w:val="24"/>
+            <w:szCs w:val="24"/>
+          </w:rPr>
+        </w:r>
+      </w:ins>
+    </w:p>
+    <w:p>
+      <w:pPr>
+        <w:pStyle w:val="Normal"/>
+        <w:rPr>
+          <w:rFonts w:ascii="Liberation Serif" w:hAnsi="Liberation Serif"/>
+          <w:sz w:val="24"/>
+          <w:szCs w:val="24"/>
+        </w:rPr>
+      </w:pPr>
+      <w:ins w:id="93" w:author="tim " w:date="2014-11-22T18:28:00Z">
+        <w:r>
+          <w:rPr>
+            <w:rFonts w:ascii="Liberation Serif" w:hAnsi="Liberation Serif"/>
             <w:b/>
             <w:bCs/>
             <w:sz w:val="24"/>
             <w:szCs w:val="24"/>
           </w:rPr>
-          <w:t xml:space="preserve">Response: </w:t>
-        </w:r>
-      </w:ins>
-      <w:ins w:id="90" w:author="tim " w:date="2014-11-22T18:28:00Z">
-        <w:r>
-          <w:rPr>
-            <w:rFonts w:ascii="Liberation Serif" w:hAnsi="Liberation Serif"/>
-            <w:b w:val="false"/>
-            <w:bCs w:val="false"/>
-            <w:sz w:val="24"/>
-            <w:szCs w:val="24"/>
-          </w:rPr>
-          <w:t>We agree that double counting is often a problem in acoustic surveys. However, the gREM is in fact modelling encounters, rather than individuals, and so does not assume that each encounter is with a different individual (</w:t>
-        </w:r>
-      </w:ins>
-      <w:ins w:id="91" w:author="tim " w:date="2014-11-22T18:28:00Z">
-        <w:r>
-          <w:rPr>
-            <w:rFonts w:ascii="Liberation Serif" w:hAnsi="Liberation Serif"/>
-            <w:sz w:val="24"/>
-            <w:szCs w:val="24"/>
-          </w:rPr>
-          <w:t>pg.340 in Hutchinson &amp; Waser 2007). Another line of reasoning is to consider a population of one animal in a 1 x 1km square, with radius of 1km, animal velocity of 1km per minute and survey time of 1 minute. Then using the gas model equation (line 168), we would expect two encounters from the same individual. Conversely, if we experienced two encounters, we would predict an abundance of one. In this case, as the number of encounters is greater than the number of individuals, it is clear that the model is accounting for double counting.</w:t>
-        </w:r>
-      </w:ins>
-    </w:p>
-    <w:p>
-      <w:pPr>
-        <w:pStyle w:val="Normal"/>
-        <w:rPr>
-          <w:rFonts w:ascii="Liberation Serif" w:hAnsi="Liberation Serif"/>
-          <w:sz w:val="24"/>
-          <w:szCs w:val="24"/>
-        </w:rPr>
-      </w:pPr>
-      <w:ins w:id="92" w:author="tim " w:date="2014-11-22T18:28:00Z">
-        <w:r>
-          <w:rPr>
-            <w:rFonts w:ascii="Liberation Serif" w:hAnsi="Liberation Serif"/>
-            <w:sz w:val="24"/>
-            <w:szCs w:val="24"/>
-          </w:rPr>
-        </w:r>
-      </w:ins>
-    </w:p>
-    <w:p>
-      <w:pPr>
-        <w:pStyle w:val="Normal"/>
-        <w:rPr>
-          <w:rFonts w:ascii="Liberation Serif" w:hAnsi="Liberation Serif"/>
-          <w:sz w:val="24"/>
-          <w:szCs w:val="24"/>
-        </w:rPr>
-      </w:pPr>
-      <w:ins w:id="93" w:author="tim " w:date="2014-11-22T18:28:00Z">
-        <w:r>
-          <w:rPr>
-            <w:rFonts w:ascii="Liberation Serif" w:hAnsi="Liberation Serif"/>
-            <w:sz w:val="24"/>
-            <w:szCs w:val="24"/>
-          </w:rPr>
-        </w:r>
-      </w:ins>
-    </w:p>
-    <w:p>
-      <w:pPr>
-        <w:pStyle w:val="Normal"/>
-        <w:rPr>
-          <w:rFonts w:ascii="Liberation Serif" w:hAnsi="Liberation Serif"/>
-          <w:sz w:val="24"/>
-          <w:szCs w:val="24"/>
-        </w:rPr>
-      </w:pPr>
+          <w:t>Ref 2 Comment 4</w:t>
+        </w:r>
+      </w:ins>
       <w:ins w:id="94" w:author="tim " w:date="2014-11-22T18:28:00Z">
-        <w:r>
-          <w:rPr>
-            <w:rFonts w:ascii="Liberation Serif" w:hAnsi="Liberation Serif"/>
-            <w:b/>
-            <w:bCs/>
-            <w:sz w:val="24"/>
-            <w:szCs w:val="24"/>
-          </w:rPr>
-          <w:t>Ref 2 Comment 4</w:t>
-        </w:r>
-      </w:ins>
-      <w:ins w:id="95" w:author="tim " w:date="2014-11-22T18:28:00Z">
         <w:r>
           <w:rPr>
             <w:rFonts w:ascii="Liberation Serif" w:hAnsi="Liberation Serif"/>
@@ -2214,7 +2194,7 @@
           <w:szCs w:val="24"/>
         </w:rPr>
       </w:pPr>
-      <w:ins w:id="96" w:author="tim " w:date="2014-11-22T18:54:00Z">
+      <w:ins w:id="95" w:author="tim " w:date="2014-11-22T18:54:00Z">
         <w:r>
           <w:rPr>
             <w:rFonts w:ascii="Liberation Serif" w:hAnsi="Liberation Serif"/>
@@ -2235,60 +2215,41 @@
           <w:szCs w:val="24"/>
         </w:rPr>
       </w:pPr>
+      <w:ins w:id="96" w:author="tim " w:date="2014-11-22T18:54:00Z">
+        <w:r>
+          <w:rPr>
+            <w:rFonts w:ascii="Liberation Serif" w:hAnsi="Liberation Serif"/>
+            <w:b/>
+            <w:bCs/>
+            <w:sz w:val="24"/>
+            <w:szCs w:val="24"/>
+          </w:rPr>
+          <w:t>Response:</w:t>
+        </w:r>
+      </w:ins>
       <w:ins w:id="97" w:author="tim " w:date="2014-11-22T18:54:00Z">
         <w:r>
           <w:rPr>
             <w:rFonts w:ascii="Liberation Serif" w:hAnsi="Liberation Serif"/>
-            <w:b/>
-            <w:bCs/>
-            <w:sz w:val="24"/>
-            <w:szCs w:val="24"/>
-          </w:rPr>
-          <w:t>Response:</w:t>
-        </w:r>
-      </w:ins>
+            <w:b w:val="false"/>
+            <w:bCs w:val="false"/>
+            <w:sz w:val="24"/>
+            <w:szCs w:val="24"/>
+          </w:rPr>
+          <w:t xml:space="preserve"> @tim Agree that knowledge is imperfect and would be good to know sensitivity. However, the average profile should now quickly change; although there are discrete boundary, the function is actually smooth, with two models equalling each other across a boundary.</w:t>
+        </w:r>
+      </w:ins>
+    </w:p>
+    <w:p>
+      <w:pPr>
+        <w:pStyle w:val="Normal"/>
+        <w:rPr>
+          <w:rFonts w:ascii="Liberation Serif" w:hAnsi="Liberation Serif"/>
+          <w:sz w:val="24"/>
+          <w:szCs w:val="24"/>
+        </w:rPr>
+      </w:pPr>
       <w:ins w:id="98" w:author="tim " w:date="2014-11-22T18:54:00Z">
-        <w:r>
-          <w:rPr>
-            <w:rFonts w:ascii="Liberation Serif" w:hAnsi="Liberation Serif"/>
-            <w:b w:val="false"/>
-            <w:bCs w:val="false"/>
-            <w:sz w:val="24"/>
-            <w:szCs w:val="24"/>
-          </w:rPr>
-          <w:t xml:space="preserve"> </w:t>
-        </w:r>
-      </w:ins>
-    </w:p>
-    <w:p>
-      <w:pPr>
-        <w:pStyle w:val="Normal"/>
-        <w:rPr>
-          <w:rFonts w:ascii="Liberation Serif" w:hAnsi="Liberation Serif"/>
-          <w:sz w:val="24"/>
-          <w:szCs w:val="24"/>
-        </w:rPr>
-      </w:pPr>
-      <w:ins w:id="99" w:author="tim " w:date="2014-11-22T18:54:00Z">
-        <w:r>
-          <w:rPr>
-            <w:rFonts w:ascii="Liberation Serif" w:hAnsi="Liberation Serif"/>
-            <w:sz w:val="24"/>
-            <w:szCs w:val="24"/>
-          </w:rPr>
-        </w:r>
-      </w:ins>
-    </w:p>
-    <w:p>
-      <w:pPr>
-        <w:pStyle w:val="Normal"/>
-        <w:rPr>
-          <w:rFonts w:ascii="Liberation Serif" w:hAnsi="Liberation Serif"/>
-          <w:sz w:val="24"/>
-          <w:szCs w:val="24"/>
-        </w:rPr>
-      </w:pPr>
-      <w:ins w:id="100" w:author="tim " w:date="2014-11-22T18:54:00Z">
         <w:r>
           <w:rPr>
             <w:rFonts w:ascii="Liberation Serif" w:hAnsi="Liberation Serif"/>
@@ -2309,10 +2270,72 @@
           <w:szCs w:val="24"/>
         </w:rPr>
       </w:pPr>
+      <w:ins w:id="99" w:author="tim " w:date="2014-11-22T18:54:00Z">
+        <w:r>
+          <w:rPr>
+            <w:rFonts w:ascii="Liberation Serif" w:hAnsi="Liberation Serif"/>
+            <w:b w:val="false"/>
+            <w:bCs w:val="false"/>
+            <w:sz w:val="24"/>
+            <w:szCs w:val="24"/>
+          </w:rPr>
+          <w:t>How measurements should be obtained is not a trivial thing. Perhaps we can cite papers that have done it? E.g. “Do you hear what I hear?” for bat detectors, etc.</w:t>
+        </w:r>
+      </w:ins>
+    </w:p>
+    <w:p>
+      <w:pPr>
+        <w:pStyle w:val="Normal"/>
+        <w:rPr>
+          <w:rFonts w:ascii="Liberation Serif" w:hAnsi="Liberation Serif"/>
+          <w:sz w:val="24"/>
+          <w:szCs w:val="24"/>
+        </w:rPr>
+      </w:pPr>
+      <w:ins w:id="100" w:author="tim " w:date="2014-11-22T18:54:00Z">
+        <w:r>
+          <w:rPr>
+            <w:rFonts w:ascii="Liberation Serif" w:hAnsi="Liberation Serif"/>
+            <w:sz w:val="24"/>
+            <w:szCs w:val="24"/>
+          </w:rPr>
+        </w:r>
+      </w:ins>
+    </w:p>
+    <w:p>
+      <w:pPr>
+        <w:pStyle w:val="Normal"/>
+        <w:rPr>
+          <w:rFonts w:ascii="Liberation Serif" w:hAnsi="Liberation Serif"/>
+          <w:sz w:val="24"/>
+          <w:szCs w:val="24"/>
+        </w:rPr>
+      </w:pPr>
       <w:ins w:id="101" w:author="tim " w:date="2014-11-22T18:54:00Z">
         <w:r>
           <w:rPr>
             <w:rFonts w:ascii="Liberation Serif" w:hAnsi="Liberation Serif"/>
+            <w:sz w:val="24"/>
+            <w:szCs w:val="24"/>
+          </w:rPr>
+        </w:r>
+      </w:ins>
+    </w:p>
+    <w:p>
+      <w:pPr>
+        <w:pStyle w:val="Normal"/>
+        <w:rPr>
+          <w:rFonts w:ascii="Liberation Serif" w:hAnsi="Liberation Serif"/>
+          <w:b w:val="false"/>
+          <w:bCs w:val="false"/>
+          <w:sz w:val="24"/>
+          <w:szCs w:val="24"/>
+        </w:rPr>
+      </w:pPr>
+      <w:ins w:id="102" w:author="tim " w:date="2014-11-22T18:54:00Z">
+        <w:r>
+          <w:rPr>
+            <w:rFonts w:ascii="Liberation Serif" w:hAnsi="Liberation Serif"/>
             <w:b/>
             <w:bCs/>
             <w:sz w:val="24"/>
@@ -2321,7 +2344,7 @@
           <w:t xml:space="preserve">Ref 2 Comment 5. </w:t>
         </w:r>
       </w:ins>
-      <w:ins w:id="102" w:author="tim " w:date="2014-11-22T18:54:00Z">
+      <w:ins w:id="103" w:author="tim " w:date="2014-11-22T18:54:00Z">
         <w:r>
           <w:rPr>
             <w:rFonts w:ascii="Liberation Serif" w:hAnsi="Liberation Serif"/>
@@ -2355,7 +2378,7 @@
           <w:szCs w:val="24"/>
         </w:rPr>
       </w:pPr>
-      <w:ins w:id="103" w:author="tim " w:date="2014-11-22T18:54:00Z">
+      <w:ins w:id="104" w:author="tim " w:date="2014-11-22T18:54:00Z">
         <w:r>
           <w:rPr>
             <w:rFonts w:ascii="Liberation Serif" w:hAnsi="Liberation Serif"/>
@@ -2378,7 +2401,7 @@
           <w:szCs w:val="24"/>
         </w:rPr>
       </w:pPr>
-      <w:ins w:id="104" w:author="tim " w:date="2014-11-22T18:54:00Z">
+      <w:ins w:id="105" w:author="tim " w:date="2014-11-22T18:54:00Z">
         <w:r>
           <w:rPr>
             <w:rFonts w:ascii="Liberation Serif" w:hAnsi="Liberation Serif"/>
@@ -2390,7 +2413,7 @@
           <w:t>Response:</w:t>
         </w:r>
       </w:ins>
-      <w:ins w:id="105" w:author="tim " w:date="2014-11-22T18:54:00Z">
+      <w:ins w:id="106" w:author="tim " w:date="2014-11-22T18:54:00Z">
         <w:r>
           <w:rPr>
             <w:rFonts w:ascii="Liberation Serif" w:hAnsi="Liberation Serif"/>
@@ -2399,26 +2422,7 @@
             <w:sz w:val="24"/>
             <w:szCs w:val="24"/>
           </w:rPr>
-          <w:t xml:space="preserve"> </w:t>
-        </w:r>
-      </w:ins>
-    </w:p>
-    <w:p>
-      <w:pPr>
-        <w:pStyle w:val="Normal"/>
-        <w:rPr>
-          <w:rFonts w:ascii="Liberation Serif" w:hAnsi="Liberation Serif"/>
-          <w:sz w:val="24"/>
-          <w:szCs w:val="24"/>
-        </w:rPr>
-      </w:pPr>
-      <w:ins w:id="106" w:author="tim " w:date="2014-11-22T18:54:00Z">
-        <w:r>
-          <w:rPr>
-            <w:rFonts w:ascii="Liberation Serif" w:hAnsi="Liberation Serif"/>
-            <w:sz w:val="24"/>
-            <w:szCs w:val="24"/>
-          </w:rPr>
+          <w:t xml:space="preserve"> @tim This closely matches ref1 comment 1</w:t>
         </w:r>
       </w:ins>
     </w:p>
@@ -2432,6 +2436,25 @@
         </w:rPr>
       </w:pPr>
       <w:ins w:id="107" w:author="tim " w:date="2014-11-22T18:54:00Z">
+        <w:r>
+          <w:rPr>
+            <w:rFonts w:ascii="Liberation Serif" w:hAnsi="Liberation Serif"/>
+            <w:sz w:val="24"/>
+            <w:szCs w:val="24"/>
+          </w:rPr>
+        </w:r>
+      </w:ins>
+    </w:p>
+    <w:p>
+      <w:pPr>
+        <w:pStyle w:val="Normal"/>
+        <w:rPr>
+          <w:rFonts w:ascii="Liberation Serif" w:hAnsi="Liberation Serif"/>
+          <w:sz w:val="24"/>
+          <w:szCs w:val="24"/>
+        </w:rPr>
+      </w:pPr>
+      <w:ins w:id="108" w:author="tim " w:date="2014-11-22T18:54:00Z">
         <w:r>
           <w:rPr>
             <w:rFonts w:ascii="Liberation Serif" w:hAnsi="Liberation Serif"/>
@@ -2452,7 +2475,7 @@
           <w:szCs w:val="24"/>
         </w:rPr>
       </w:pPr>
-      <w:ins w:id="108" w:author="tim " w:date="2014-11-22T18:54:00Z">
+      <w:ins w:id="109" w:author="tim " w:date="2014-11-22T18:54:00Z">
         <w:r>
           <w:rPr>
             <w:rFonts w:ascii="Liberation Serif" w:hAnsi="Liberation Serif"/>
@@ -2464,7 +2487,7 @@
           <w:t>Ref 2 Comment 6</w:t>
         </w:r>
       </w:ins>
-      <w:ins w:id="109" w:author="tim " w:date="2014-11-22T18:54:00Z">
+      <w:ins w:id="110" w:author="tim " w:date="2014-11-22T18:54:00Z">
         <w:r>
           <w:rPr>
             <w:rFonts w:ascii="Liberation Serif" w:hAnsi="Liberation Serif"/>
@@ -2474,6 +2497,7 @@
             <w:szCs w:val="24"/>
           </w:rPr>
           <w:t>. Wilcoxon signed-ranks test: in lines 256–258, 287–290, you use a Wilcoxon signed-</w:t>
+          <w:t>ranks test to show that the gREM is accurate, however technically you only fail to reject</w:t>
         </w:r>
       </w:ins>
     </w:p>
@@ -2488,7 +2512,7 @@
           <w:szCs w:val="24"/>
         </w:rPr>
       </w:pPr>
-      <w:ins w:id="110" w:author="tim " w:date="2014-11-22T18:54:00Z">
+      <w:ins w:id="111" w:author="tim " w:date="2014-11-22T18:54:00Z">
         <w:r>
           <w:rPr>
             <w:rFonts w:ascii="Liberation Serif" w:hAnsi="Liberation Serif"/>
@@ -2497,7 +2521,28 @@
             <w:sz w:val="24"/>
             <w:szCs w:val="24"/>
           </w:rPr>
-          <w:t>ranks test to show that the gREM is accurate, however technically you only fail to reject</w:t>
+          <w:t>the null hypothesis that the median difference between the true and estimated density is zero, you do not accept the null hypothesis or prove it. I do not think this test is</w:t>
+          <w:t xml:space="preserve"> necessary. Is it not sufficient to report the estimated bias of the density estimator? A</w:t>
+          <w:t xml:space="preserve"> relatively small bias is indicative of an accurate estimator.</w:t>
+        </w:r>
+      </w:ins>
+    </w:p>
+    <w:p>
+      <w:pPr>
+        <w:pStyle w:val="Normal"/>
+        <w:rPr>
+          <w:rFonts w:ascii="Liberation Serif" w:hAnsi="Liberation Serif"/>
+          <w:sz w:val="24"/>
+          <w:szCs w:val="24"/>
+        </w:rPr>
+      </w:pPr>
+      <w:ins w:id="112" w:author="tim " w:date="2014-11-22T18:54:00Z">
+        <w:r>
+          <w:rPr>
+            <w:rFonts w:ascii="Liberation Serif" w:hAnsi="Liberation Serif"/>
+            <w:sz w:val="24"/>
+            <w:szCs w:val="24"/>
+          </w:rPr>
         </w:r>
       </w:ins>
     </w:p>
@@ -2512,7 +2557,19 @@
           <w:szCs w:val="24"/>
         </w:rPr>
       </w:pPr>
-      <w:ins w:id="111" w:author="tim " w:date="2014-11-22T18:54:00Z">
+      <w:ins w:id="113" w:author="tim " w:date="2014-11-22T18:54:00Z">
+        <w:r>
+          <w:rPr>
+            <w:rFonts w:ascii="Liberation Serif" w:hAnsi="Liberation Serif"/>
+            <w:b/>
+            <w:bCs/>
+            <w:sz w:val="24"/>
+            <w:szCs w:val="24"/>
+          </w:rPr>
+          <w:t>Response:</w:t>
+        </w:r>
+      </w:ins>
+      <w:ins w:id="114" w:author="tim " w:date="2014-11-22T18:54:00Z">
         <w:r>
           <w:rPr>
             <w:rFonts w:ascii="Liberation Serif" w:hAnsi="Liberation Serif"/>
@@ -2521,7 +2578,45 @@
             <w:sz w:val="24"/>
             <w:szCs w:val="24"/>
           </w:rPr>
-          <w:t>the null hypothesis that the median difference between the true and estimated den-</w:t>
+          <w:t xml:space="preserve"> </w:t>
+        </w:r>
+      </w:ins>
+    </w:p>
+    <w:p>
+      <w:pPr>
+        <w:pStyle w:val="Normal"/>
+        <w:rPr>
+          <w:rFonts w:ascii="Liberation Serif" w:hAnsi="Liberation Serif"/>
+          <w:sz w:val="24"/>
+          <w:szCs w:val="24"/>
+        </w:rPr>
+      </w:pPr>
+      <w:ins w:id="115" w:author="tim " w:date="2014-11-22T18:54:00Z">
+        <w:r>
+          <w:rPr>
+            <w:rFonts w:ascii="Liberation Serif" w:hAnsi="Liberation Serif"/>
+            <w:sz w:val="24"/>
+            <w:szCs w:val="24"/>
+          </w:rPr>
+        </w:r>
+      </w:ins>
+    </w:p>
+    <w:p>
+      <w:pPr>
+        <w:pStyle w:val="Normal"/>
+        <w:rPr>
+          <w:rFonts w:ascii="Liberation Serif" w:hAnsi="Liberation Serif"/>
+          <w:sz w:val="24"/>
+          <w:szCs w:val="24"/>
+        </w:rPr>
+      </w:pPr>
+      <w:ins w:id="116" w:author="tim " w:date="2014-11-22T18:54:00Z">
+        <w:r>
+          <w:rPr>
+            <w:rFonts w:ascii="Liberation Serif" w:hAnsi="Liberation Serif"/>
+            <w:sz w:val="24"/>
+            <w:szCs w:val="24"/>
+          </w:rPr>
         </w:r>
       </w:ins>
     </w:p>
@@ -2536,98 +2631,7 @@
           <w:szCs w:val="24"/>
         </w:rPr>
       </w:pPr>
-      <w:ins w:id="112" w:author="tim " w:date="2014-11-22T18:54:00Z">
-        <w:r>
-          <w:rPr>
-            <w:rFonts w:ascii="Liberation Serif" w:hAnsi="Liberation Serif"/>
-            <w:b w:val="false"/>
-            <w:bCs w:val="false"/>
-            <w:sz w:val="24"/>
-            <w:szCs w:val="24"/>
-          </w:rPr>
-          <w:t>sity is zero, you do not accept the null hypothesis or prove it. I do not think this test is</w:t>
-        </w:r>
-      </w:ins>
-    </w:p>
-    <w:p>
-      <w:pPr>
-        <w:pStyle w:val="Normal"/>
-        <w:rPr>
-          <w:rFonts w:ascii="Liberation Serif" w:hAnsi="Liberation Serif"/>
-          <w:b w:val="false"/>
-          <w:bCs w:val="false"/>
-          <w:sz w:val="24"/>
-          <w:szCs w:val="24"/>
-        </w:rPr>
-      </w:pPr>
-      <w:ins w:id="113" w:author="tim " w:date="2014-11-22T18:54:00Z">
-        <w:r>
-          <w:rPr>
-            <w:rFonts w:ascii="Liberation Serif" w:hAnsi="Liberation Serif"/>
-            <w:b w:val="false"/>
-            <w:bCs w:val="false"/>
-            <w:sz w:val="24"/>
-            <w:szCs w:val="24"/>
-          </w:rPr>
-          <w:t>necessary. Is it not sufficient to report the estimated bias of the density estimator? A</w:t>
-        </w:r>
-      </w:ins>
-    </w:p>
-    <w:p>
-      <w:pPr>
-        <w:pStyle w:val="Normal"/>
-        <w:rPr>
-          <w:rFonts w:ascii="Liberation Serif" w:hAnsi="Liberation Serif"/>
-          <w:b w:val="false"/>
-          <w:bCs w:val="false"/>
-          <w:sz w:val="24"/>
-          <w:szCs w:val="24"/>
-        </w:rPr>
-      </w:pPr>
-      <w:ins w:id="114" w:author="tim " w:date="2014-11-22T18:54:00Z">
-        <w:r>
-          <w:rPr>
-            <w:rFonts w:ascii="Liberation Serif" w:hAnsi="Liberation Serif"/>
-            <w:b w:val="false"/>
-            <w:bCs w:val="false"/>
-            <w:sz w:val="24"/>
-            <w:szCs w:val="24"/>
-          </w:rPr>
-          <w:t>relatively small bias is indicative of an accurate estimator.</w:t>
-        </w:r>
-      </w:ins>
-    </w:p>
-    <w:p>
-      <w:pPr>
-        <w:pStyle w:val="Normal"/>
-        <w:rPr>
-          <w:rFonts w:ascii="Liberation Serif" w:hAnsi="Liberation Serif"/>
-          <w:sz w:val="24"/>
-          <w:szCs w:val="24"/>
-        </w:rPr>
-      </w:pPr>
-      <w:ins w:id="115" w:author="tim " w:date="2014-11-22T18:54:00Z">
-        <w:r>
-          <w:rPr>
-            <w:rFonts w:ascii="Liberation Serif" w:hAnsi="Liberation Serif"/>
-            <w:sz w:val="24"/>
-            <w:szCs w:val="24"/>
-          </w:rPr>
-        </w:r>
-      </w:ins>
-    </w:p>
-    <w:p>
-      <w:pPr>
-        <w:pStyle w:val="Normal"/>
-        <w:rPr>
-          <w:rFonts w:ascii="Liberation Serif" w:hAnsi="Liberation Serif"/>
-          <w:b w:val="false"/>
-          <w:bCs w:val="false"/>
-          <w:sz w:val="24"/>
-          <w:szCs w:val="24"/>
-        </w:rPr>
-      </w:pPr>
-      <w:ins w:id="116" w:author="tim " w:date="2014-11-22T18:54:00Z">
+      <w:ins w:id="117" w:author="tim " w:date="2014-11-22T18:54:00Z">
         <w:r>
           <w:rPr>
             <w:rFonts w:ascii="Liberation Serif" w:hAnsi="Liberation Serif"/>
@@ -2636,84 +2640,10 @@
             <w:sz w:val="24"/>
             <w:szCs w:val="24"/>
           </w:rPr>
-          <w:t>Response:</w:t>
-        </w:r>
-      </w:ins>
-      <w:ins w:id="117" w:author="tim " w:date="2014-11-22T18:54:00Z">
-        <w:r>
-          <w:rPr>
-            <w:rFonts w:ascii="Liberation Serif" w:hAnsi="Liberation Serif"/>
-            <w:b w:val="false"/>
-            <w:bCs w:val="false"/>
-            <w:sz w:val="24"/>
-            <w:szCs w:val="24"/>
-          </w:rPr>
-          <w:t xml:space="preserve"> </w:t>
-        </w:r>
-      </w:ins>
-    </w:p>
-    <w:p>
-      <w:pPr>
-        <w:pStyle w:val="Normal"/>
-        <w:rPr>
-          <w:rFonts w:ascii="Liberation Serif" w:hAnsi="Liberation Serif"/>
-          <w:sz w:val="24"/>
-          <w:szCs w:val="24"/>
-        </w:rPr>
-      </w:pPr>
+          <w:t>Ref 2 Comment 7</w:t>
+        </w:r>
+      </w:ins>
       <w:ins w:id="118" w:author="tim " w:date="2014-11-22T18:54:00Z">
-        <w:r>
-          <w:rPr>
-            <w:rFonts w:ascii="Liberation Serif" w:hAnsi="Liberation Serif"/>
-            <w:sz w:val="24"/>
-            <w:szCs w:val="24"/>
-          </w:rPr>
-        </w:r>
-      </w:ins>
-    </w:p>
-    <w:p>
-      <w:pPr>
-        <w:pStyle w:val="Normal"/>
-        <w:rPr>
-          <w:rFonts w:ascii="Liberation Serif" w:hAnsi="Liberation Serif"/>
-          <w:sz w:val="24"/>
-          <w:szCs w:val="24"/>
-        </w:rPr>
-      </w:pPr>
-      <w:ins w:id="119" w:author="tim " w:date="2014-11-22T18:54:00Z">
-        <w:r>
-          <w:rPr>
-            <w:rFonts w:ascii="Liberation Serif" w:hAnsi="Liberation Serif"/>
-            <w:sz w:val="24"/>
-            <w:szCs w:val="24"/>
-          </w:rPr>
-        </w:r>
-      </w:ins>
-    </w:p>
-    <w:p>
-      <w:pPr>
-        <w:pStyle w:val="Normal"/>
-        <w:rPr>
-          <w:rFonts w:ascii="Liberation Serif" w:hAnsi="Liberation Serif"/>
-          <w:b w:val="false"/>
-          <w:bCs w:val="false"/>
-          <w:sz w:val="24"/>
-          <w:szCs w:val="24"/>
-        </w:rPr>
-      </w:pPr>
-      <w:ins w:id="120" w:author="tim " w:date="2014-11-22T18:54:00Z">
-        <w:r>
-          <w:rPr>
-            <w:rFonts w:ascii="Liberation Serif" w:hAnsi="Liberation Serif"/>
-            <w:b/>
-            <w:bCs/>
-            <w:sz w:val="24"/>
-            <w:szCs w:val="24"/>
-          </w:rPr>
-          <w:t>Ref 2 Comment 7</w:t>
-        </w:r>
-      </w:ins>
-      <w:ins w:id="121" w:author="tim " w:date="2014-11-22T18:54:00Z">
         <w:r>
           <w:rPr>
             <w:rFonts w:ascii="Liberation Serif" w:hAnsi="Liberation Serif"/>
@@ -2738,7 +2668,7 @@
           <w:szCs w:val="24"/>
         </w:rPr>
       </w:pPr>
-      <w:ins w:id="122" w:author="tim " w:date="2014-11-22T18:54:00Z">
+      <w:ins w:id="119" w:author="tim " w:date="2014-11-22T18:54:00Z">
         <w:r>
           <w:rPr>
             <w:rFonts w:ascii="Liberation Serif" w:hAnsi="Liberation Serif"/>
@@ -2759,59 +2689,109 @@
           <w:szCs w:val="24"/>
         </w:rPr>
       </w:pPr>
+      <w:ins w:id="120" w:author="tim " w:date="2014-11-22T18:54:00Z">
+        <w:r>
+          <w:rPr>
+            <w:rFonts w:ascii="Liberation Serif" w:hAnsi="Liberation Serif"/>
+            <w:b/>
+            <w:bCs/>
+            <w:sz w:val="24"/>
+            <w:szCs w:val="24"/>
+          </w:rPr>
+          <w:t>Response:</w:t>
+        </w:r>
+      </w:ins>
+      <w:ins w:id="121" w:author="tim " w:date="2014-11-22T18:54:00Z">
+        <w:r>
+          <w:rPr>
+            <w:rFonts w:ascii="Liberation Serif" w:hAnsi="Liberation Serif"/>
+            <w:b w:val="false"/>
+            <w:bCs w:val="false"/>
+            <w:sz w:val="24"/>
+            <w:szCs w:val="24"/>
+          </w:rPr>
+          <w:t xml:space="preserve"> </w:t>
+        </w:r>
+      </w:ins>
+    </w:p>
+    <w:p>
+      <w:pPr>
+        <w:pStyle w:val="Normal"/>
+        <w:rPr>
+          <w:rFonts w:ascii="Liberation Serif" w:hAnsi="Liberation Serif"/>
+          <w:sz w:val="24"/>
+          <w:szCs w:val="24"/>
+        </w:rPr>
+      </w:pPr>
+      <w:ins w:id="122" w:author="tim " w:date="2014-11-22T18:54:00Z">
+        <w:r>
+          <w:rPr>
+            <w:rFonts w:ascii="Liberation Serif" w:hAnsi="Liberation Serif"/>
+            <w:sz w:val="24"/>
+            <w:szCs w:val="24"/>
+          </w:rPr>
+        </w:r>
+      </w:ins>
+    </w:p>
+    <w:p>
+      <w:pPr>
+        <w:pStyle w:val="Normal"/>
+        <w:rPr>
+          <w:rFonts w:ascii="Liberation Serif" w:hAnsi="Liberation Serif"/>
+          <w:sz w:val="24"/>
+          <w:szCs w:val="24"/>
+        </w:rPr>
+      </w:pPr>
       <w:ins w:id="123" w:author="tim " w:date="2014-11-22T18:54:00Z">
         <w:r>
           <w:rPr>
             <w:rFonts w:ascii="Liberation Serif" w:hAnsi="Liberation Serif"/>
+            <w:sz w:val="24"/>
+            <w:szCs w:val="24"/>
+          </w:rPr>
+        </w:r>
+      </w:ins>
+    </w:p>
+    <w:p>
+      <w:pPr>
+        <w:pStyle w:val="Normal"/>
+        <w:rPr>
+          <w:rFonts w:ascii="Liberation Serif" w:hAnsi="Liberation Serif"/>
+          <w:sz w:val="24"/>
+          <w:szCs w:val="24"/>
+        </w:rPr>
+      </w:pPr>
+      <w:ins w:id="124" w:author="tim " w:date="2014-11-22T18:54:00Z">
+        <w:r>
+          <w:rPr>
+            <w:rFonts w:ascii="Liberation Serif" w:hAnsi="Liberation Serif"/>
+            <w:sz w:val="24"/>
+            <w:szCs w:val="24"/>
+          </w:rPr>
+        </w:r>
+      </w:ins>
+    </w:p>
+    <w:p>
+      <w:pPr>
+        <w:pStyle w:val="Normal"/>
+        <w:rPr>
+          <w:rFonts w:ascii="Liberation Serif" w:hAnsi="Liberation Serif"/>
+          <w:sz w:val="24"/>
+          <w:szCs w:val="24"/>
+        </w:rPr>
+      </w:pPr>
+      <w:ins w:id="125" w:author="tim " w:date="2014-11-22T18:54:00Z">
+        <w:r>
+          <w:rPr>
+            <w:rFonts w:ascii="Liberation Serif" w:hAnsi="Liberation Serif"/>
             <w:b/>
             <w:bCs/>
             <w:sz w:val="24"/>
             <w:szCs w:val="24"/>
           </w:rPr>
-          <w:t>Response:</w:t>
-        </w:r>
-      </w:ins>
-      <w:ins w:id="124" w:author="tim " w:date="2014-11-22T18:54:00Z">
-        <w:r>
-          <w:rPr>
-            <w:rFonts w:ascii="Liberation Serif" w:hAnsi="Liberation Serif"/>
-            <w:b w:val="false"/>
-            <w:bCs w:val="false"/>
-            <w:sz w:val="24"/>
-            <w:szCs w:val="24"/>
-          </w:rPr>
-          <w:t xml:space="preserve"> </w:t>
-        </w:r>
-      </w:ins>
-    </w:p>
-    <w:p>
-      <w:pPr>
-        <w:pStyle w:val="Normal"/>
-        <w:rPr>
-          <w:rFonts w:ascii="Liberation Serif" w:hAnsi="Liberation Serif"/>
-          <w:sz w:val="24"/>
-          <w:szCs w:val="24"/>
-        </w:rPr>
-      </w:pPr>
-      <w:ins w:id="125" w:author="tim " w:date="2014-11-22T18:54:00Z">
-        <w:r>
-          <w:rPr>
-            <w:rFonts w:ascii="Liberation Serif" w:hAnsi="Liberation Serif"/>
-            <w:sz w:val="24"/>
-            <w:szCs w:val="24"/>
-          </w:rPr>
-        </w:r>
-      </w:ins>
-    </w:p>
-    <w:p>
-      <w:pPr>
-        <w:pStyle w:val="Normal"/>
-        <w:rPr>
-          <w:rFonts w:ascii="Liberation Serif" w:hAnsi="Liberation Serif"/>
-          <w:sz w:val="24"/>
-          <w:szCs w:val="24"/>
-        </w:rPr>
-      </w:pPr>
+          <w:t>Specific Comments</w:t>
+        </w:r>
+      </w:ins>
       <w:ins w:id="126" w:author="tim " w:date="2014-11-22T18:54:00Z">
         <w:r>
           <w:rPr>
@@ -2838,6 +2818,7 @@
             <w:sz w:val="24"/>
             <w:szCs w:val="24"/>
           </w:rPr>
+          <w:t>1. Line 93: “gas model”— calling it the “ideal gas model” could be clearer and a citation,</w:t>
         </w:r>
       </w:ins>
     </w:p>
@@ -2854,74 +2835,23 @@
         <w:r>
           <w:rPr>
             <w:rFonts w:ascii="Liberation Serif" w:hAnsi="Liberation Serif"/>
-            <w:b/>
-            <w:bCs/>
-            <w:sz w:val="24"/>
-            <w:szCs w:val="24"/>
-          </w:rPr>
-          <w:t>Specific Comments</w:t>
-        </w:r>
-      </w:ins>
+            <w:sz w:val="24"/>
+            <w:szCs w:val="24"/>
+          </w:rPr>
+          <w:t>useful. See (Hutchinson and Waser, 2007).</w:t>
+        </w:r>
+      </w:ins>
+    </w:p>
+    <w:p>
+      <w:pPr>
+        <w:pStyle w:val="Normal"/>
+        <w:rPr>
+          <w:rFonts w:ascii="Liberation Serif" w:hAnsi="Liberation Serif"/>
+          <w:sz w:val="24"/>
+          <w:szCs w:val="24"/>
+        </w:rPr>
+      </w:pPr>
       <w:ins w:id="129" w:author="tim " w:date="2014-11-22T18:54:00Z">
-        <w:r>
-          <w:rPr>
-            <w:rFonts w:ascii="Liberation Serif" w:hAnsi="Liberation Serif"/>
-            <w:sz w:val="24"/>
-            <w:szCs w:val="24"/>
-          </w:rPr>
-        </w:r>
-      </w:ins>
-    </w:p>
-    <w:p>
-      <w:pPr>
-        <w:pStyle w:val="Normal"/>
-        <w:rPr>
-          <w:rFonts w:ascii="Liberation Serif" w:hAnsi="Liberation Serif"/>
-          <w:sz w:val="24"/>
-          <w:szCs w:val="24"/>
-        </w:rPr>
-      </w:pPr>
-      <w:ins w:id="130" w:author="tim " w:date="2014-11-22T18:54:00Z">
-        <w:r>
-          <w:rPr>
-            <w:rFonts w:ascii="Liberation Serif" w:hAnsi="Liberation Serif"/>
-            <w:sz w:val="24"/>
-            <w:szCs w:val="24"/>
-          </w:rPr>
-          <w:t>1. Line 93: “gas model”— calling it the “ideal gas model” could be clearer and a citation,</w:t>
-        </w:r>
-      </w:ins>
-    </w:p>
-    <w:p>
-      <w:pPr>
-        <w:pStyle w:val="Normal"/>
-        <w:rPr>
-          <w:rFonts w:ascii="Liberation Serif" w:hAnsi="Liberation Serif"/>
-          <w:sz w:val="24"/>
-          <w:szCs w:val="24"/>
-        </w:rPr>
-      </w:pPr>
-      <w:ins w:id="131" w:author="tim " w:date="2014-11-22T18:54:00Z">
-        <w:r>
-          <w:rPr>
-            <w:rFonts w:ascii="Liberation Serif" w:hAnsi="Liberation Serif"/>
-            <w:sz w:val="24"/>
-            <w:szCs w:val="24"/>
-          </w:rPr>
-          <w:t>useful. See (Hutchinson and Waser, 2007).</w:t>
-        </w:r>
-      </w:ins>
-    </w:p>
-    <w:p>
-      <w:pPr>
-        <w:pStyle w:val="Normal"/>
-        <w:rPr>
-          <w:rFonts w:ascii="Liberation Serif" w:hAnsi="Liberation Serif"/>
-          <w:sz w:val="24"/>
-          <w:szCs w:val="24"/>
-        </w:rPr>
-      </w:pPr>
-      <w:ins w:id="132" w:author="tim " w:date="2014-11-22T18:54:00Z">
         <w:r>
           <w:rPr>
             <w:rFonts w:ascii="Liberation Serif" w:hAnsi="Liberation Serif"/>
@@ -2942,28 +2872,87 @@
           <w:szCs w:val="24"/>
         </w:rPr>
       </w:pPr>
+      <w:ins w:id="130" w:author="tim " w:date="2014-11-22T18:54:00Z">
+        <w:r>
+          <w:rPr>
+            <w:rFonts w:ascii="Liberation Serif" w:hAnsi="Liberation Serif"/>
+            <w:b/>
+            <w:bCs/>
+            <w:sz w:val="24"/>
+            <w:szCs w:val="24"/>
+          </w:rPr>
+          <w:t xml:space="preserve">Response: </w:t>
+        </w:r>
+      </w:ins>
+      <w:ins w:id="131" w:author="tim " w:date="2014-11-22T18:54:00Z">
+        <w:r>
+          <w:rPr>
+            <w:rFonts w:ascii="Liberation Serif" w:hAnsi="Liberation Serif"/>
+            <w:b w:val="false"/>
+            <w:bCs w:val="false"/>
+            <w:sz w:val="24"/>
+            <w:szCs w:val="24"/>
+          </w:rPr>
+          <w:t xml:space="preserve">We have called it the idea gas model. TO FIX. I haven't added a citation yet. </w:t>
+        </w:r>
+      </w:ins>
+    </w:p>
+    <w:p>
+      <w:pPr>
+        <w:pStyle w:val="Normal"/>
+        <w:rPr>
+          <w:rFonts w:ascii="Liberation Serif" w:hAnsi="Liberation Serif"/>
+          <w:sz w:val="24"/>
+          <w:szCs w:val="24"/>
+        </w:rPr>
+      </w:pPr>
+      <w:ins w:id="132" w:author="tim " w:date="2014-11-22T18:54:00Z">
+        <w:r>
+          <w:rPr>
+            <w:rFonts w:ascii="Liberation Serif" w:hAnsi="Liberation Serif"/>
+            <w:sz w:val="24"/>
+            <w:szCs w:val="24"/>
+          </w:rPr>
+        </w:r>
+      </w:ins>
+    </w:p>
+    <w:p>
+      <w:pPr>
+        <w:pStyle w:val="Normal"/>
+        <w:rPr>
+          <w:rFonts w:ascii="Liberation Serif" w:hAnsi="Liberation Serif"/>
+          <w:sz w:val="24"/>
+          <w:szCs w:val="24"/>
+        </w:rPr>
+      </w:pPr>
       <w:ins w:id="133" w:author="tim " w:date="2014-11-22T18:54:00Z">
         <w:r>
           <w:rPr>
             <w:rFonts w:ascii="Liberation Serif" w:hAnsi="Liberation Serif"/>
-            <w:b/>
-            <w:bCs/>
-            <w:sz w:val="24"/>
-            <w:szCs w:val="24"/>
-          </w:rPr>
-          <w:t xml:space="preserve">Response: </w:t>
-        </w:r>
-      </w:ins>
+            <w:sz w:val="24"/>
+            <w:szCs w:val="24"/>
+          </w:rPr>
+          <w:t>2. Line 160: “animals outside the zone are never captured”— could this be made clearer?</w:t>
+        </w:r>
+      </w:ins>
+    </w:p>
+    <w:p>
+      <w:pPr>
+        <w:pStyle w:val="Normal"/>
+        <w:rPr>
+          <w:rFonts w:ascii="Liberation Serif" w:hAnsi="Liberation Serif"/>
+          <w:sz w:val="24"/>
+          <w:szCs w:val="24"/>
+        </w:rPr>
+      </w:pPr>
       <w:ins w:id="134" w:author="tim " w:date="2014-11-22T18:54:00Z">
         <w:r>
           <w:rPr>
             <w:rFonts w:ascii="Liberation Serif" w:hAnsi="Liberation Serif"/>
-            <w:b w:val="false"/>
-            <w:bCs w:val="false"/>
-            <w:sz w:val="24"/>
-            <w:szCs w:val="24"/>
-          </w:rPr>
-          <w:t xml:space="preserve">We have called it the idea gas model. TO FIX. I haven't added a citation yet. </w:t>
+            <w:sz w:val="24"/>
+            <w:szCs w:val="24"/>
+          </w:rPr>
+          <w:t>Animals outside that then move into the detection zone are captured.</w:t>
         </w:r>
       </w:ins>
     </w:p>
@@ -2977,65 +2966,6 @@
         </w:rPr>
       </w:pPr>
       <w:ins w:id="135" w:author="tim " w:date="2014-11-22T18:54:00Z">
-        <w:r>
-          <w:rPr>
-            <w:rFonts w:ascii="Liberation Serif" w:hAnsi="Liberation Serif"/>
-            <w:sz w:val="24"/>
-            <w:szCs w:val="24"/>
-          </w:rPr>
-        </w:r>
-      </w:ins>
-    </w:p>
-    <w:p>
-      <w:pPr>
-        <w:pStyle w:val="Normal"/>
-        <w:rPr>
-          <w:rFonts w:ascii="Liberation Serif" w:hAnsi="Liberation Serif"/>
-          <w:sz w:val="24"/>
-          <w:szCs w:val="24"/>
-        </w:rPr>
-      </w:pPr>
-      <w:ins w:id="136" w:author="tim " w:date="2014-11-22T18:54:00Z">
-        <w:r>
-          <w:rPr>
-            <w:rFonts w:ascii="Liberation Serif" w:hAnsi="Liberation Serif"/>
-            <w:sz w:val="24"/>
-            <w:szCs w:val="24"/>
-          </w:rPr>
-          <w:t>2. Line 160: “animals outside the zone are never captured”— could this be made clearer?</w:t>
-        </w:r>
-      </w:ins>
-    </w:p>
-    <w:p>
-      <w:pPr>
-        <w:pStyle w:val="Normal"/>
-        <w:rPr>
-          <w:rFonts w:ascii="Liberation Serif" w:hAnsi="Liberation Serif"/>
-          <w:sz w:val="24"/>
-          <w:szCs w:val="24"/>
-        </w:rPr>
-      </w:pPr>
-      <w:ins w:id="137" w:author="tim " w:date="2014-11-22T18:54:00Z">
-        <w:r>
-          <w:rPr>
-            <w:rFonts w:ascii="Liberation Serif" w:hAnsi="Liberation Serif"/>
-            <w:sz w:val="24"/>
-            <w:szCs w:val="24"/>
-          </w:rPr>
-          <w:t>Animals outside that then move into the detection zone are captured.</w:t>
-        </w:r>
-      </w:ins>
-    </w:p>
-    <w:p>
-      <w:pPr>
-        <w:pStyle w:val="Normal"/>
-        <w:rPr>
-          <w:rFonts w:ascii="Liberation Serif" w:hAnsi="Liberation Serif"/>
-          <w:sz w:val="24"/>
-          <w:szCs w:val="24"/>
-        </w:rPr>
-      </w:pPr>
-      <w:ins w:id="138" w:author="tim " w:date="2014-11-22T18:54:00Z">
         <w:r>
           <w:rPr>
             <w:rFonts w:ascii="Liberation Serif" w:hAnsi="Liberation Serif"/>
@@ -3056,28 +2986,87 @@
           <w:szCs w:val="24"/>
         </w:rPr>
       </w:pPr>
+      <w:ins w:id="136" w:author="tim " w:date="2014-11-22T18:54:00Z">
+        <w:r>
+          <w:rPr>
+            <w:rFonts w:ascii="Liberation Serif" w:hAnsi="Liberation Serif"/>
+            <w:b/>
+            <w:bCs/>
+            <w:sz w:val="24"/>
+            <w:szCs w:val="24"/>
+          </w:rPr>
+          <w:t xml:space="preserve">Response: </w:t>
+        </w:r>
+      </w:ins>
+      <w:ins w:id="137" w:author="tim " w:date="2014-11-22T18:54:00Z">
+        <w:r>
+          <w:rPr>
+            <w:rFonts w:ascii="Liberation Serif" w:hAnsi="Liberation Serif"/>
+            <w:b w:val="false"/>
+            <w:bCs w:val="false"/>
+            <w:sz w:val="24"/>
+            <w:szCs w:val="24"/>
+          </w:rPr>
+          <w:t>We have reworded this as “while outside this zone, animals are never captured.”</w:t>
+        </w:r>
+      </w:ins>
+    </w:p>
+    <w:p>
+      <w:pPr>
+        <w:pStyle w:val="Normal"/>
+        <w:rPr>
+          <w:rFonts w:ascii="Liberation Serif" w:hAnsi="Liberation Serif"/>
+          <w:sz w:val="24"/>
+          <w:szCs w:val="24"/>
+        </w:rPr>
+      </w:pPr>
+      <w:ins w:id="138" w:author="tim " w:date="2014-11-22T18:54:00Z">
+        <w:r>
+          <w:rPr>
+            <w:rFonts w:ascii="Liberation Serif" w:hAnsi="Liberation Serif"/>
+            <w:sz w:val="24"/>
+            <w:szCs w:val="24"/>
+          </w:rPr>
+        </w:r>
+      </w:ins>
+    </w:p>
+    <w:p>
+      <w:pPr>
+        <w:pStyle w:val="Normal"/>
+        <w:rPr>
+          <w:rFonts w:ascii="Liberation Serif" w:hAnsi="Liberation Serif"/>
+          <w:sz w:val="24"/>
+          <w:szCs w:val="24"/>
+        </w:rPr>
+      </w:pPr>
       <w:ins w:id="139" w:author="tim " w:date="2014-11-22T18:54:00Z">
         <w:r>
           <w:rPr>
             <w:rFonts w:ascii="Liberation Serif" w:hAnsi="Liberation Serif"/>
-            <w:b/>
-            <w:bCs/>
-            <w:sz w:val="24"/>
-            <w:szCs w:val="24"/>
-          </w:rPr>
-          <w:t xml:space="preserve">Response: </w:t>
-        </w:r>
-      </w:ins>
+            <w:sz w:val="24"/>
+            <w:szCs w:val="24"/>
+          </w:rPr>
+          <w:t>3. Line 228: what value does r take in the simulation? It would be useful to know for</w:t>
+        </w:r>
+      </w:ins>
+    </w:p>
+    <w:p>
+      <w:pPr>
+        <w:pStyle w:val="Normal"/>
+        <w:rPr>
+          <w:rFonts w:ascii="Liberation Serif" w:hAnsi="Liberation Serif"/>
+          <w:sz w:val="24"/>
+          <w:szCs w:val="24"/>
+        </w:rPr>
+      </w:pPr>
       <w:ins w:id="140" w:author="tim " w:date="2014-11-22T18:54:00Z">
         <w:r>
           <w:rPr>
             <w:rFonts w:ascii="Liberation Serif" w:hAnsi="Liberation Serif"/>
-            <w:b w:val="false"/>
-            <w:bCs w:val="false"/>
-            <w:sz w:val="24"/>
-            <w:szCs w:val="24"/>
-          </w:rPr>
-          <w:t>We have reworded this as “while outside this zone, animals are never captured.”</w:t>
+            <w:sz w:val="24"/>
+            <w:szCs w:val="24"/>
+          </w:rPr>
+          <w:t>reproducibility.</w:t>
         </w:r>
       </w:ins>
     </w:p>
@@ -3091,65 +3080,6 @@
         </w:rPr>
       </w:pPr>
       <w:ins w:id="141" w:author="tim " w:date="2014-11-22T18:54:00Z">
-        <w:r>
-          <w:rPr>
-            <w:rFonts w:ascii="Liberation Serif" w:hAnsi="Liberation Serif"/>
-            <w:sz w:val="24"/>
-            <w:szCs w:val="24"/>
-          </w:rPr>
-        </w:r>
-      </w:ins>
-    </w:p>
-    <w:p>
-      <w:pPr>
-        <w:pStyle w:val="Normal"/>
-        <w:rPr>
-          <w:rFonts w:ascii="Liberation Serif" w:hAnsi="Liberation Serif"/>
-          <w:sz w:val="24"/>
-          <w:szCs w:val="24"/>
-        </w:rPr>
-      </w:pPr>
-      <w:ins w:id="142" w:author="tim " w:date="2014-11-22T18:54:00Z">
-        <w:r>
-          <w:rPr>
-            <w:rFonts w:ascii="Liberation Serif" w:hAnsi="Liberation Serif"/>
-            <w:sz w:val="24"/>
-            <w:szCs w:val="24"/>
-          </w:rPr>
-          <w:t>3. Line 228: what value does r take in the simulation? It would be useful to know for</w:t>
-        </w:r>
-      </w:ins>
-    </w:p>
-    <w:p>
-      <w:pPr>
-        <w:pStyle w:val="Normal"/>
-        <w:rPr>
-          <w:rFonts w:ascii="Liberation Serif" w:hAnsi="Liberation Serif"/>
-          <w:sz w:val="24"/>
-          <w:szCs w:val="24"/>
-        </w:rPr>
-      </w:pPr>
-      <w:ins w:id="143" w:author="tim " w:date="2014-11-22T18:54:00Z">
-        <w:r>
-          <w:rPr>
-            <w:rFonts w:ascii="Liberation Serif" w:hAnsi="Liberation Serif"/>
-            <w:sz w:val="24"/>
-            <w:szCs w:val="24"/>
-          </w:rPr>
-          <w:t>reproducibility.</w:t>
-        </w:r>
-      </w:ins>
-    </w:p>
-    <w:p>
-      <w:pPr>
-        <w:pStyle w:val="Normal"/>
-        <w:rPr>
-          <w:rFonts w:ascii="Liberation Serif" w:hAnsi="Liberation Serif"/>
-          <w:sz w:val="24"/>
-          <w:szCs w:val="24"/>
-        </w:rPr>
-      </w:pPr>
-      <w:ins w:id="144" w:author="tim " w:date="2014-11-22T18:54:00Z">
         <w:r>
           <w:rPr>
             <w:rFonts w:ascii="Liberation Serif" w:hAnsi="Liberation Serif"/>
@@ -3170,16 +3100,75 @@
           <w:szCs w:val="24"/>
         </w:rPr>
       </w:pPr>
+      <w:ins w:id="142" w:author="tim " w:date="2014-11-22T18:54:00Z">
+        <w:r>
+          <w:rPr>
+            <w:rFonts w:ascii="Liberation Serif" w:hAnsi="Liberation Serif"/>
+            <w:b/>
+            <w:bCs/>
+            <w:sz w:val="24"/>
+            <w:szCs w:val="24"/>
+          </w:rPr>
+          <w:t>Response:</w:t>
+        </w:r>
+      </w:ins>
+    </w:p>
+    <w:p>
+      <w:pPr>
+        <w:pStyle w:val="Normal"/>
+        <w:rPr>
+          <w:rFonts w:ascii="Liberation Serif" w:hAnsi="Liberation Serif"/>
+          <w:sz w:val="24"/>
+          <w:szCs w:val="24"/>
+        </w:rPr>
+      </w:pPr>
+      <w:ins w:id="143" w:author="tim " w:date="2014-11-22T18:54:00Z">
+        <w:r>
+          <w:rPr>
+            <w:rFonts w:ascii="Liberation Serif" w:hAnsi="Liberation Serif"/>
+            <w:sz w:val="24"/>
+            <w:szCs w:val="24"/>
+          </w:rPr>
+        </w:r>
+      </w:ins>
+    </w:p>
+    <w:p>
+      <w:pPr>
+        <w:pStyle w:val="Normal"/>
+        <w:rPr>
+          <w:rFonts w:ascii="Liberation Serif" w:hAnsi="Liberation Serif"/>
+          <w:sz w:val="24"/>
+          <w:szCs w:val="24"/>
+        </w:rPr>
+      </w:pPr>
+      <w:ins w:id="144" w:author="tim " w:date="2014-11-22T18:54:00Z">
+        <w:r>
+          <w:rPr>
+            <w:rFonts w:ascii="Liberation Serif" w:hAnsi="Liberation Serif"/>
+            <w:sz w:val="24"/>
+            <w:szCs w:val="24"/>
+          </w:rPr>
+          <w:t>4. Line 237: “individuals were assigned 11 signal widths”— this sounds as if signal widths</w:t>
+        </w:r>
+      </w:ins>
+    </w:p>
+    <w:p>
+      <w:pPr>
+        <w:pStyle w:val="Normal"/>
+        <w:rPr>
+          <w:rFonts w:ascii="Liberation Serif" w:hAnsi="Liberation Serif"/>
+          <w:sz w:val="24"/>
+          <w:szCs w:val="24"/>
+        </w:rPr>
+      </w:pPr>
       <w:ins w:id="145" w:author="tim " w:date="2014-11-22T18:54:00Z">
         <w:r>
           <w:rPr>
             <w:rFonts w:ascii="Liberation Serif" w:hAnsi="Liberation Serif"/>
-            <w:b/>
-            <w:bCs/>
-            <w:sz w:val="24"/>
-            <w:szCs w:val="24"/>
-          </w:rPr>
-          <w:t>Response:</w:t>
+            <w:sz w:val="24"/>
+            <w:szCs w:val="24"/>
+          </w:rPr>
+          <w:t>were randomly allocated to each individual for every simulation; however, I think you</w:t>
         </w:r>
       </w:ins>
     </w:p>
@@ -3199,6 +3188,7 @@
             <w:sz w:val="24"/>
             <w:szCs w:val="24"/>
           </w:rPr>
+          <w:t>mean that a separate simulation was run for each signal width? Clarify?</w:t>
         </w:r>
       </w:ins>
     </w:p>
@@ -3212,66 +3202,6 @@
         </w:rPr>
       </w:pPr>
       <w:ins w:id="147" w:author="tim " w:date="2014-11-22T18:54:00Z">
-        <w:r>
-          <w:rPr>
-            <w:rFonts w:ascii="Liberation Serif" w:hAnsi="Liberation Serif"/>
-            <w:sz w:val="24"/>
-            <w:szCs w:val="24"/>
-          </w:rPr>
-          <w:t>4. Line 237: “individuals were assigned 11 signal widths”— this sounds as if signal widths</w:t>
-        </w:r>
-      </w:ins>
-    </w:p>
-    <w:p>
-      <w:pPr>
-        <w:pStyle w:val="Normal"/>
-        <w:rPr>
-          <w:rFonts w:ascii="Liberation Serif" w:hAnsi="Liberation Serif"/>
-          <w:sz w:val="24"/>
-          <w:szCs w:val="24"/>
-        </w:rPr>
-      </w:pPr>
-      <w:ins w:id="148" w:author="tim " w:date="2014-11-22T18:54:00Z">
-        <w:r>
-          <w:rPr>
-            <w:rFonts w:ascii="Liberation Serif" w:hAnsi="Liberation Serif"/>
-            <w:sz w:val="24"/>
-            <w:szCs w:val="24"/>
-          </w:rPr>
-          <w:t>were randomly allocated to each individual for every simulation; however, I think you</w:t>
-        </w:r>
-      </w:ins>
-    </w:p>
-    <w:p>
-      <w:pPr>
-        <w:pStyle w:val="Normal"/>
-        <w:rPr>
-          <w:rFonts w:ascii="Liberation Serif" w:hAnsi="Liberation Serif"/>
-          <w:sz w:val="24"/>
-          <w:szCs w:val="24"/>
-        </w:rPr>
-      </w:pPr>
-      <w:ins w:id="149" w:author="tim " w:date="2014-11-22T18:54:00Z">
-        <w:r>
-          <w:rPr>
-            <w:rFonts w:ascii="Liberation Serif" w:hAnsi="Liberation Serif"/>
-            <w:sz w:val="24"/>
-            <w:szCs w:val="24"/>
-          </w:rPr>
-          <w:t>mean that a separate simulation was run for each signal width? Clarify?</w:t>
-        </w:r>
-      </w:ins>
-    </w:p>
-    <w:p>
-      <w:pPr>
-        <w:pStyle w:val="Normal"/>
-        <w:rPr>
-          <w:rFonts w:ascii="Liberation Serif" w:hAnsi="Liberation Serif"/>
-          <w:sz w:val="24"/>
-          <w:szCs w:val="24"/>
-        </w:rPr>
-      </w:pPr>
-      <w:ins w:id="150" w:author="tim " w:date="2014-11-22T18:54:00Z">
         <w:r>
           <w:rPr>
             <w:rFonts w:ascii="Liberation Serif" w:hAnsi="Liberation Serif"/>
@@ -3292,16 +3222,52 @@
           <w:szCs w:val="24"/>
         </w:rPr>
       </w:pPr>
+      <w:ins w:id="148" w:author="tim " w:date="2014-11-22T18:54:00Z">
+        <w:r>
+          <w:rPr>
+            <w:rFonts w:ascii="Liberation Serif" w:hAnsi="Liberation Serif"/>
+            <w:b/>
+            <w:bCs/>
+            <w:sz w:val="24"/>
+            <w:szCs w:val="24"/>
+          </w:rPr>
+          <w:t xml:space="preserve">Response: </w:t>
+        </w:r>
+      </w:ins>
+      <w:ins w:id="149" w:author="tim " w:date="2014-11-22T18:54:00Z">
+        <w:r>
+          <w:rPr>
+            <w:rFonts w:ascii="Liberation Serif" w:hAnsi="Liberation Serif"/>
+            <w:b w:val="false"/>
+            <w:bCs w:val="false"/>
+            <w:sz w:val="24"/>
+            <w:szCs w:val="24"/>
+          </w:rPr>
+          <w:t xml:space="preserve">We have reworded as “11 signal widths </w:t>
+        </w:r>
+      </w:ins>
+      <w:ins w:id="150" w:author="tim " w:date="2014-11-22T18:54:00Z">
+        <w:r>
+          <w:rPr>
+            <w:rFonts w:ascii="Liberation Serif" w:hAnsi="Liberation Serif"/>
+            <w:b w:val="false"/>
+            <w:bCs w:val="false"/>
+            <w:sz w:val="24"/>
+            <w:szCs w:val="24"/>
+          </w:rPr>
+          <w:t>α</w:t>
+        </w:r>
+      </w:ins>
       <w:ins w:id="151" w:author="tim " w:date="2014-11-22T18:54:00Z">
         <w:r>
           <w:rPr>
             <w:rFonts w:ascii="Liberation Serif" w:hAnsi="Liberation Serif"/>
-            <w:b/>
-            <w:bCs/>
-            <w:sz w:val="24"/>
-            <w:szCs w:val="24"/>
-          </w:rPr>
-          <w:t xml:space="preserve">Response: </w:t>
+            <w:b w:val="false"/>
+            <w:bCs w:val="false"/>
+            <w:sz w:val="24"/>
+            <w:szCs w:val="24"/>
+          </w:rPr>
+          <w:t xml:space="preserve"> between 0 and </w:t>
         </w:r>
       </w:ins>
       <w:ins w:id="152" w:author="tim " w:date="2014-11-22T18:54:00Z">
@@ -3313,46 +3279,10 @@
             <w:sz w:val="24"/>
             <w:szCs w:val="24"/>
           </w:rPr>
-          <w:t xml:space="preserve">We have reworded as “11 signal widths </w:t>
+          <w:t>π</w:t>
         </w:r>
       </w:ins>
       <w:ins w:id="153" w:author="tim " w:date="2014-11-22T18:54:00Z">
-        <w:r>
-          <w:rPr>
-            <w:rFonts w:ascii="Liberation Serif" w:hAnsi="Liberation Serif"/>
-            <w:b w:val="false"/>
-            <w:bCs w:val="false"/>
-            <w:sz w:val="24"/>
-            <w:szCs w:val="24"/>
-          </w:rPr>
-          <w:t>α</w:t>
-        </w:r>
-      </w:ins>
-      <w:ins w:id="154" w:author="tim " w:date="2014-11-22T18:54:00Z">
-        <w:r>
-          <w:rPr>
-            <w:rFonts w:ascii="Liberation Serif" w:hAnsi="Liberation Serif"/>
-            <w:b w:val="false"/>
-            <w:bCs w:val="false"/>
-            <w:sz w:val="24"/>
-            <w:szCs w:val="24"/>
-          </w:rPr>
-          <w:t xml:space="preserve"> between 0 and </w:t>
-        </w:r>
-      </w:ins>
-      <w:ins w:id="155" w:author="tim " w:date="2014-11-22T18:54:00Z">
-        <w:r>
-          <w:rPr>
-            <w:rFonts w:ascii="Liberation Serif" w:hAnsi="Liberation Serif"/>
-            <w:b w:val="false"/>
-            <w:bCs w:val="false"/>
-            <w:sz w:val="24"/>
-            <w:szCs w:val="24"/>
-          </w:rPr>
-          <w:t>π</w:t>
-        </w:r>
-      </w:ins>
-      <w:ins w:id="156" w:author="tim " w:date="2014-11-22T18:54:00Z">
         <w:r>
           <w:rPr>
             <w:rFonts w:ascii="Liberation Serif" w:hAnsi="Liberation Serif"/>
@@ -3376,7 +3306,7 @@
           <w:szCs w:val="24"/>
         </w:rPr>
       </w:pPr>
-      <w:ins w:id="157" w:author="tim " w:date="2014-11-22T18:54:00Z">
+      <w:ins w:id="154" w:author="tim " w:date="2014-11-22T18:54:00Z">
         <w:r>
           <w:rPr>
             <w:rFonts w:ascii="Liberation Serif" w:hAnsi="Liberation Serif"/>
@@ -3397,7 +3327,7 @@
           <w:szCs w:val="24"/>
         </w:rPr>
       </w:pPr>
-      <w:ins w:id="158" w:author="tim " w:date="2014-11-22T18:54:00Z">
+      <w:ins w:id="155" w:author="tim " w:date="2014-11-22T18:54:00Z">
         <w:r>
           <w:rPr>
             <w:rFonts w:ascii="Liberation Serif" w:hAnsi="Liberation Serif"/>
@@ -3418,7 +3348,7 @@
           <w:szCs w:val="24"/>
         </w:rPr>
       </w:pPr>
-      <w:ins w:id="159" w:author="tim " w:date="2014-11-22T18:54:00Z">
+      <w:ins w:id="156" w:author="tim " w:date="2014-11-22T18:54:00Z">
         <w:r>
           <w:rPr>
             <w:rFonts w:ascii="Liberation Serif" w:hAnsi="Liberation Serif"/>
@@ -3438,7 +3368,7 @@
           <w:szCs w:val="24"/>
         </w:rPr>
       </w:pPr>
-      <w:ins w:id="160" w:author="tim " w:date="2014-11-22T18:54:00Z">
+      <w:ins w:id="157" w:author="tim " w:date="2014-11-22T18:54:00Z">
         <w:r>
           <w:rPr>
             <w:rFonts w:ascii="Liberation Serif" w:hAnsi="Liberation Serif"/>
@@ -3459,16 +3389,75 @@
           <w:szCs w:val="24"/>
         </w:rPr>
       </w:pPr>
+      <w:ins w:id="158" w:author="tim " w:date="2014-11-22T18:54:00Z">
+        <w:r>
+          <w:rPr>
+            <w:rFonts w:ascii="Liberation Serif" w:hAnsi="Liberation Serif"/>
+            <w:b/>
+            <w:bCs/>
+            <w:sz w:val="24"/>
+            <w:szCs w:val="24"/>
+          </w:rPr>
+          <w:t>Response:</w:t>
+        </w:r>
+      </w:ins>
+    </w:p>
+    <w:p>
+      <w:pPr>
+        <w:pStyle w:val="Normal"/>
+        <w:rPr>
+          <w:rFonts w:ascii="Liberation Serif" w:hAnsi="Liberation Serif"/>
+          <w:sz w:val="24"/>
+          <w:szCs w:val="24"/>
+        </w:rPr>
+      </w:pPr>
+      <w:ins w:id="159" w:author="tim " w:date="2014-11-22T18:54:00Z">
+        <w:r>
+          <w:rPr>
+            <w:rFonts w:ascii="Liberation Serif" w:hAnsi="Liberation Serif"/>
+            <w:sz w:val="24"/>
+            <w:szCs w:val="24"/>
+          </w:rPr>
+        </w:r>
+      </w:ins>
+    </w:p>
+    <w:p>
+      <w:pPr>
+        <w:pStyle w:val="Normal"/>
+        <w:rPr>
+          <w:rFonts w:ascii="Liberation Serif" w:hAnsi="Liberation Serif"/>
+          <w:sz w:val="24"/>
+          <w:szCs w:val="24"/>
+        </w:rPr>
+      </w:pPr>
+      <w:ins w:id="160" w:author="tim " w:date="2014-11-22T18:54:00Z">
+        <w:r>
+          <w:rPr>
+            <w:rFonts w:ascii="Liberation Serif" w:hAnsi="Liberation Serif"/>
+            <w:sz w:val="24"/>
+            <w:szCs w:val="24"/>
+          </w:rPr>
+          <w:t>6. Line 243: “this is the largest day range”— here you refer to an average velocity while</w:t>
+        </w:r>
+      </w:ins>
+    </w:p>
+    <w:p>
+      <w:pPr>
+        <w:pStyle w:val="Normal"/>
+        <w:rPr>
+          <w:rFonts w:ascii="Liberation Serif" w:hAnsi="Liberation Serif"/>
+          <w:sz w:val="24"/>
+          <w:szCs w:val="24"/>
+        </w:rPr>
+      </w:pPr>
       <w:ins w:id="161" w:author="tim " w:date="2014-11-22T18:54:00Z">
         <w:r>
           <w:rPr>
             <w:rFonts w:ascii="Liberation Serif" w:hAnsi="Liberation Serif"/>
-            <w:b/>
-            <w:bCs/>
-            <w:sz w:val="24"/>
-            <w:szCs w:val="24"/>
-          </w:rPr>
-          <w:t>Response:</w:t>
+            <w:sz w:val="24"/>
+            <w:szCs w:val="24"/>
+          </w:rPr>
+          <w:t>day range is a distance, might be better to say average velocity was chosen based on a</w:t>
         </w:r>
       </w:ins>
     </w:p>
@@ -3488,6 +3477,7 @@
             <w:sz w:val="24"/>
             <w:szCs w:val="24"/>
           </w:rPr>
+          <w:t>day range of. . .</w:t>
         </w:r>
       </w:ins>
     </w:p>
@@ -3501,66 +3491,6 @@
         </w:rPr>
       </w:pPr>
       <w:ins w:id="163" w:author="tim " w:date="2014-11-22T18:54:00Z">
-        <w:r>
-          <w:rPr>
-            <w:rFonts w:ascii="Liberation Serif" w:hAnsi="Liberation Serif"/>
-            <w:sz w:val="24"/>
-            <w:szCs w:val="24"/>
-          </w:rPr>
-          <w:t>6. Line 243: “this is the largest day range”— here you refer to an average velocity while</w:t>
-        </w:r>
-      </w:ins>
-    </w:p>
-    <w:p>
-      <w:pPr>
-        <w:pStyle w:val="Normal"/>
-        <w:rPr>
-          <w:rFonts w:ascii="Liberation Serif" w:hAnsi="Liberation Serif"/>
-          <w:sz w:val="24"/>
-          <w:szCs w:val="24"/>
-        </w:rPr>
-      </w:pPr>
-      <w:ins w:id="164" w:author="tim " w:date="2014-11-22T18:54:00Z">
-        <w:r>
-          <w:rPr>
-            <w:rFonts w:ascii="Liberation Serif" w:hAnsi="Liberation Serif"/>
-            <w:sz w:val="24"/>
-            <w:szCs w:val="24"/>
-          </w:rPr>
-          <w:t>day range is a distance, might be better to say average velocity was chosen based on a</w:t>
-        </w:r>
-      </w:ins>
-    </w:p>
-    <w:p>
-      <w:pPr>
-        <w:pStyle w:val="Normal"/>
-        <w:rPr>
-          <w:rFonts w:ascii="Liberation Serif" w:hAnsi="Liberation Serif"/>
-          <w:sz w:val="24"/>
-          <w:szCs w:val="24"/>
-        </w:rPr>
-      </w:pPr>
-      <w:ins w:id="165" w:author="tim " w:date="2014-11-22T18:54:00Z">
-        <w:r>
-          <w:rPr>
-            <w:rFonts w:ascii="Liberation Serif" w:hAnsi="Liberation Serif"/>
-            <w:sz w:val="24"/>
-            <w:szCs w:val="24"/>
-          </w:rPr>
-          <w:t>day range of. . .</w:t>
-        </w:r>
-      </w:ins>
-    </w:p>
-    <w:p>
-      <w:pPr>
-        <w:pStyle w:val="Normal"/>
-        <w:rPr>
-          <w:rFonts w:ascii="Liberation Serif" w:hAnsi="Liberation Serif"/>
-          <w:sz w:val="24"/>
-          <w:szCs w:val="24"/>
-        </w:rPr>
-      </w:pPr>
-      <w:ins w:id="166" w:author="tim " w:date="2014-11-22T18:54:00Z">
         <w:r>
           <w:rPr>
             <w:rFonts w:ascii="Liberation Serif" w:hAnsi="Liberation Serif"/>
@@ -3581,28 +3511,87 @@
           <w:szCs w:val="24"/>
         </w:rPr>
       </w:pPr>
+      <w:ins w:id="164" w:author="tim " w:date="2014-11-22T18:54:00Z">
+        <w:r>
+          <w:rPr>
+            <w:rFonts w:ascii="Liberation Serif" w:hAnsi="Liberation Serif"/>
+            <w:b/>
+            <w:bCs/>
+            <w:sz w:val="24"/>
+            <w:szCs w:val="24"/>
+          </w:rPr>
+          <w:t xml:space="preserve">Response: </w:t>
+        </w:r>
+      </w:ins>
+      <w:ins w:id="165" w:author="tim " w:date="2014-11-22T18:54:00Z">
+        <w:r>
+          <w:rPr>
+            <w:rFonts w:ascii="Liberation Serif" w:hAnsi="Liberation Serif"/>
+            <w:b w:val="false"/>
+            <w:bCs w:val="false"/>
+            <w:sz w:val="24"/>
+            <w:szCs w:val="24"/>
+          </w:rPr>
+          <w:t>Reworded in line with this comment.</w:t>
+        </w:r>
+      </w:ins>
+    </w:p>
+    <w:p>
+      <w:pPr>
+        <w:pStyle w:val="Normal"/>
+        <w:rPr>
+          <w:rFonts w:ascii="Liberation Serif" w:hAnsi="Liberation Serif"/>
+          <w:sz w:val="24"/>
+          <w:szCs w:val="24"/>
+        </w:rPr>
+      </w:pPr>
+      <w:ins w:id="166" w:author="tim " w:date="2014-11-22T18:54:00Z">
+        <w:r>
+          <w:rPr>
+            <w:rFonts w:ascii="Liberation Serif" w:hAnsi="Liberation Serif"/>
+            <w:sz w:val="24"/>
+            <w:szCs w:val="24"/>
+          </w:rPr>
+        </w:r>
+      </w:ins>
+    </w:p>
+    <w:p>
+      <w:pPr>
+        <w:pStyle w:val="Normal"/>
+        <w:rPr>
+          <w:rFonts w:ascii="Liberation Serif" w:hAnsi="Liberation Serif"/>
+          <w:sz w:val="24"/>
+          <w:szCs w:val="24"/>
+        </w:rPr>
+      </w:pPr>
       <w:ins w:id="167" w:author="tim " w:date="2014-11-22T18:54:00Z">
         <w:r>
           <w:rPr>
             <w:rFonts w:ascii="Liberation Serif" w:hAnsi="Liberation Serif"/>
-            <w:b/>
-            <w:bCs/>
-            <w:sz w:val="24"/>
-            <w:szCs w:val="24"/>
-          </w:rPr>
-          <w:t xml:space="preserve">Response: </w:t>
-        </w:r>
-      </w:ins>
+            <w:sz w:val="24"/>
+            <w:szCs w:val="24"/>
+          </w:rPr>
+          <w:t>7. Line 246: “or change direction (in a uniform distribution with maximum angle A)”— I</w:t>
+        </w:r>
+      </w:ins>
+    </w:p>
+    <w:p>
+      <w:pPr>
+        <w:pStyle w:val="Normal"/>
+        <w:rPr>
+          <w:rFonts w:ascii="Liberation Serif" w:hAnsi="Liberation Serif"/>
+          <w:sz w:val="24"/>
+          <w:szCs w:val="24"/>
+        </w:rPr>
+      </w:pPr>
       <w:ins w:id="168" w:author="tim " w:date="2014-11-22T18:54:00Z">
         <w:r>
           <w:rPr>
             <w:rFonts w:ascii="Liberation Serif" w:hAnsi="Liberation Serif"/>
-            <w:b w:val="false"/>
-            <w:bCs w:val="false"/>
-            <w:sz w:val="24"/>
-            <w:szCs w:val="24"/>
-          </w:rPr>
-          <w:t>Reworded in line with this comment.</w:t>
+            <w:sz w:val="24"/>
+            <w:szCs w:val="24"/>
+          </w:rPr>
+          <w:t>understand you are defining a correlated random walk, but this sentence could imply</w:t>
         </w:r>
       </w:ins>
     </w:p>
@@ -3622,6 +3611,7 @@
             <w:sz w:val="24"/>
             <w:szCs w:val="24"/>
           </w:rPr>
+          <w:t>you are sampling the new direction randomly from the interval (0, A). Clarify?</w:t>
         </w:r>
       </w:ins>
     </w:p>
@@ -3635,66 +3625,6 @@
         </w:rPr>
       </w:pPr>
       <w:ins w:id="170" w:author="tim " w:date="2014-11-22T18:54:00Z">
-        <w:r>
-          <w:rPr>
-            <w:rFonts w:ascii="Liberation Serif" w:hAnsi="Liberation Serif"/>
-            <w:sz w:val="24"/>
-            <w:szCs w:val="24"/>
-          </w:rPr>
-          <w:t>7. Line 246: “or change direction (in a uniform distribution with maximum angle A)”— I</w:t>
-        </w:r>
-      </w:ins>
-    </w:p>
-    <w:p>
-      <w:pPr>
-        <w:pStyle w:val="Normal"/>
-        <w:rPr>
-          <w:rFonts w:ascii="Liberation Serif" w:hAnsi="Liberation Serif"/>
-          <w:sz w:val="24"/>
-          <w:szCs w:val="24"/>
-        </w:rPr>
-      </w:pPr>
-      <w:ins w:id="171" w:author="tim " w:date="2014-11-22T18:54:00Z">
-        <w:r>
-          <w:rPr>
-            <w:rFonts w:ascii="Liberation Serif" w:hAnsi="Liberation Serif"/>
-            <w:sz w:val="24"/>
-            <w:szCs w:val="24"/>
-          </w:rPr>
-          <w:t>understand you are defining a correlated random walk, but this sentence could imply</w:t>
-        </w:r>
-      </w:ins>
-    </w:p>
-    <w:p>
-      <w:pPr>
-        <w:pStyle w:val="Normal"/>
-        <w:rPr>
-          <w:rFonts w:ascii="Liberation Serif" w:hAnsi="Liberation Serif"/>
-          <w:sz w:val="24"/>
-          <w:szCs w:val="24"/>
-        </w:rPr>
-      </w:pPr>
-      <w:ins w:id="172" w:author="tim " w:date="2014-11-22T18:54:00Z">
-        <w:r>
-          <w:rPr>
-            <w:rFonts w:ascii="Liberation Serif" w:hAnsi="Liberation Serif"/>
-            <w:sz w:val="24"/>
-            <w:szCs w:val="24"/>
-          </w:rPr>
-          <w:t>you are sampling the new direction randomly from the interval (0, A). Clarify?</w:t>
-        </w:r>
-      </w:ins>
-    </w:p>
-    <w:p>
-      <w:pPr>
-        <w:pStyle w:val="Normal"/>
-        <w:rPr>
-          <w:rFonts w:ascii="Liberation Serif" w:hAnsi="Liberation Serif"/>
-          <w:sz w:val="24"/>
-          <w:szCs w:val="24"/>
-        </w:rPr>
-      </w:pPr>
-      <w:ins w:id="173" w:author="tim " w:date="2014-11-22T18:54:00Z">
         <w:r>
           <w:rPr>
             <w:rFonts w:ascii="Liberation Serif" w:hAnsi="Liberation Serif"/>
@@ -3715,7 +3645,7 @@
           <w:szCs w:val="24"/>
         </w:rPr>
       </w:pPr>
-      <w:ins w:id="174" w:author="tim " w:date="2014-11-22T18:54:00Z">
+      <w:ins w:id="171" w:author="tim " w:date="2014-11-22T18:54:00Z">
         <w:r>
           <w:rPr>
             <w:rFonts w:ascii="Liberation Serif" w:hAnsi="Liberation Serif"/>
@@ -3739,68 +3669,68 @@
           <w:szCs w:val="24"/>
         </w:rPr>
       </w:pPr>
+      <w:ins w:id="172" w:author="tim " w:date="2014-11-22T18:54:00Z">
+        <w:r>
+          <w:rPr>
+            <w:rFonts w:ascii="Liberation Serif" w:hAnsi="Liberation Serif"/>
+            <w:b/>
+            <w:bCs/>
+            <w:sz w:val="24"/>
+            <w:szCs w:val="24"/>
+          </w:rPr>
+        </w:r>
+      </w:ins>
+    </w:p>
+    <w:p>
+      <w:pPr>
+        <w:pStyle w:val="Normal"/>
+        <w:rPr>
+          <w:rFonts w:ascii="Liberation Serif" w:hAnsi="Liberation Serif"/>
+          <w:sz w:val="24"/>
+          <w:szCs w:val="24"/>
+        </w:rPr>
+      </w:pPr>
+      <w:ins w:id="173" w:author="tim " w:date="2014-11-22T18:54:00Z">
+        <w:r>
+          <w:rPr>
+            <w:rFonts w:ascii="Liberation Serif" w:hAnsi="Liberation Serif"/>
+            <w:sz w:val="24"/>
+            <w:szCs w:val="24"/>
+          </w:rPr>
+          <w:t>8. Line 249: Might be best to say it is a correlated random walk for (3) as you do later on</w:t>
+        </w:r>
+      </w:ins>
+    </w:p>
+    <w:p>
+      <w:pPr>
+        <w:pStyle w:val="Normal"/>
+        <w:rPr>
+          <w:rFonts w:ascii="Liberation Serif" w:hAnsi="Liberation Serif"/>
+          <w:sz w:val="24"/>
+          <w:szCs w:val="24"/>
+        </w:rPr>
+      </w:pPr>
+      <w:ins w:id="174" w:author="tim " w:date="2014-11-22T18:54:00Z">
+        <w:r>
+          <w:rPr>
+            <w:rFonts w:ascii="Liberation Serif" w:hAnsi="Liberation Serif"/>
+            <w:sz w:val="24"/>
+            <w:szCs w:val="24"/>
+          </w:rPr>
+          <w:t>in the paper</w:t>
+        </w:r>
+      </w:ins>
+    </w:p>
+    <w:p>
+      <w:pPr>
+        <w:pStyle w:val="Normal"/>
+        <w:rPr>
+          <w:rFonts w:ascii="Liberation Serif" w:hAnsi="Liberation Serif"/>
+          <w:sz w:val="24"/>
+          <w:szCs w:val="24"/>
+        </w:rPr>
+      </w:pPr>
       <w:ins w:id="175" w:author="tim " w:date="2014-11-22T18:54:00Z">
-        <w:r>
-          <w:rPr>
-            <w:rFonts w:ascii="Liberation Serif" w:hAnsi="Liberation Serif"/>
-            <w:b/>
-            <w:bCs/>
-            <w:sz w:val="24"/>
-            <w:szCs w:val="24"/>
-          </w:rPr>
-        </w:r>
-      </w:ins>
-    </w:p>
-    <w:p>
-      <w:pPr>
-        <w:pStyle w:val="Normal"/>
-        <w:rPr>
-          <w:rFonts w:ascii="Liberation Serif" w:hAnsi="Liberation Serif"/>
-          <w:sz w:val="24"/>
-          <w:szCs w:val="24"/>
-        </w:rPr>
-      </w:pPr>
-      <w:ins w:id="176" w:author="tim " w:date="2014-11-22T18:54:00Z">
-        <w:r>
-          <w:rPr>
-            <w:rFonts w:ascii="Liberation Serif" w:hAnsi="Liberation Serif"/>
-            <w:sz w:val="24"/>
-            <w:szCs w:val="24"/>
-          </w:rPr>
-          <w:t>8. Line 249: Might be best to say it is a correlated random walk for (3) as you do later on</w:t>
-        </w:r>
-      </w:ins>
-    </w:p>
-    <w:p>
-      <w:pPr>
-        <w:pStyle w:val="Normal"/>
-        <w:rPr>
-          <w:rFonts w:ascii="Liberation Serif" w:hAnsi="Liberation Serif"/>
-          <w:sz w:val="24"/>
-          <w:szCs w:val="24"/>
-        </w:rPr>
-      </w:pPr>
-      <w:ins w:id="177" w:author="tim " w:date="2014-11-22T18:54:00Z">
-        <w:r>
-          <w:rPr>
-            <w:rFonts w:ascii="Liberation Serif" w:hAnsi="Liberation Serif"/>
-            <w:sz w:val="24"/>
-            <w:szCs w:val="24"/>
-          </w:rPr>
-          <w:t>in the paper</w:t>
-        </w:r>
-      </w:ins>
-    </w:p>
-    <w:p>
-      <w:pPr>
-        <w:pStyle w:val="Normal"/>
-        <w:rPr>
-          <w:rFonts w:ascii="Liberation Serif" w:hAnsi="Liberation Serif"/>
-          <w:sz w:val="24"/>
-          <w:szCs w:val="24"/>
-        </w:rPr>
-      </w:pPr>
-      <w:ins w:id="178" w:author="tim " w:date="2014-11-22T18:54:00Z">
         <w:r>
           <w:rPr>
             <w:rFonts w:ascii="Liberation Serif" w:hAnsi="Liberation Serif"/>
@@ -3821,7 +3751,7 @@
           <w:szCs w:val="24"/>
         </w:rPr>
       </w:pPr>
-      <w:ins w:id="179" w:author="tim " w:date="2014-11-22T18:54:00Z">
+      <w:ins w:id="176" w:author="tim " w:date="2014-11-22T18:54:00Z">
         <w:r>
           <w:rPr>
             <w:rFonts w:ascii="Liberation Serif" w:hAnsi="Liberation Serif"/>
@@ -3833,7 +3763,7 @@
           <w:t xml:space="preserve">Response: </w:t>
         </w:r>
       </w:ins>
-      <w:ins w:id="180" w:author="tim " w:date="2014-11-22T18:54:00Z">
+      <w:ins w:id="177" w:author="tim " w:date="2014-11-22T18:54:00Z">
         <w:r>
           <w:rPr>
             <w:rFonts w:ascii="Liberation Serif" w:hAnsi="Liberation Serif"/>
@@ -3857,15 +3787,75 @@
           <w:szCs w:val="24"/>
         </w:rPr>
       </w:pPr>
+      <w:ins w:id="178" w:author="tim " w:date="2014-11-22T18:54:00Z">
+        <w:r>
+          <w:rPr>
+            <w:rFonts w:ascii="Liberation Serif" w:hAnsi="Liberation Serif"/>
+            <w:b/>
+            <w:bCs/>
+            <w:sz w:val="24"/>
+            <w:szCs w:val="24"/>
+          </w:rPr>
+        </w:r>
+      </w:ins>
+    </w:p>
+    <w:p>
+      <w:pPr>
+        <w:pStyle w:val="Normal"/>
+        <w:rPr>
+          <w:rFonts w:ascii="Liberation Serif" w:hAnsi="Liberation Serif"/>
+          <w:sz w:val="24"/>
+          <w:szCs w:val="24"/>
+        </w:rPr>
+      </w:pPr>
+      <w:ins w:id="179" w:author="tim " w:date="2014-11-22T18:54:00Z">
+        <w:r>
+          <w:rPr>
+            <w:rFonts w:ascii="Liberation Serif" w:hAnsi="Liberation Serif"/>
+            <w:sz w:val="24"/>
+            <w:szCs w:val="24"/>
+          </w:rPr>
+          <w:t>9. Line 251: “were counted as they moved in and out of the detection zone”— I assume</w:t>
+        </w:r>
+      </w:ins>
+    </w:p>
+    <w:p>
+      <w:pPr>
+        <w:pStyle w:val="Normal"/>
+        <w:rPr>
+          <w:rFonts w:ascii="Liberation Serif" w:hAnsi="Liberation Serif"/>
+          <w:sz w:val="24"/>
+          <w:szCs w:val="24"/>
+        </w:rPr>
+      </w:pPr>
+      <w:ins w:id="180" w:author="tim " w:date="2014-11-22T18:54:00Z">
+        <w:r>
+          <w:rPr>
+            <w:rFonts w:ascii="Liberation Serif" w:hAnsi="Liberation Serif"/>
+            <w:sz w:val="24"/>
+            <w:szCs w:val="24"/>
+          </w:rPr>
+          <w:t>animals were only counted as they entered and not counted again as they left, also</w:t>
+        </w:r>
+      </w:ins>
+    </w:p>
+    <w:p>
+      <w:pPr>
+        <w:pStyle w:val="Normal"/>
+        <w:rPr>
+          <w:rFonts w:ascii="Liberation Serif" w:hAnsi="Liberation Serif"/>
+          <w:sz w:val="24"/>
+          <w:szCs w:val="24"/>
+        </w:rPr>
+      </w:pPr>
       <w:ins w:id="181" w:author="tim " w:date="2014-11-22T18:54:00Z">
         <w:r>
           <w:rPr>
             <w:rFonts w:ascii="Liberation Serif" w:hAnsi="Liberation Serif"/>
-            <w:b/>
-            <w:bCs/>
-            <w:sz w:val="24"/>
-            <w:szCs w:val="24"/>
-          </w:rPr>
+            <w:sz w:val="24"/>
+            <w:szCs w:val="24"/>
+          </w:rPr>
+          <w:t>animals initially inside the detection zone would also be counted.</w:t>
         </w:r>
       </w:ins>
     </w:p>
@@ -3879,66 +3869,6 @@
         </w:rPr>
       </w:pPr>
       <w:ins w:id="182" w:author="tim " w:date="2014-11-22T18:54:00Z">
-        <w:r>
-          <w:rPr>
-            <w:rFonts w:ascii="Liberation Serif" w:hAnsi="Liberation Serif"/>
-            <w:sz w:val="24"/>
-            <w:szCs w:val="24"/>
-          </w:rPr>
-          <w:t>9. Line 251: “were counted as they moved in and out of the detection zone”— I assume</w:t>
-        </w:r>
-      </w:ins>
-    </w:p>
-    <w:p>
-      <w:pPr>
-        <w:pStyle w:val="Normal"/>
-        <w:rPr>
-          <w:rFonts w:ascii="Liberation Serif" w:hAnsi="Liberation Serif"/>
-          <w:sz w:val="24"/>
-          <w:szCs w:val="24"/>
-        </w:rPr>
-      </w:pPr>
-      <w:ins w:id="183" w:author="tim " w:date="2014-11-22T18:54:00Z">
-        <w:r>
-          <w:rPr>
-            <w:rFonts w:ascii="Liberation Serif" w:hAnsi="Liberation Serif"/>
-            <w:sz w:val="24"/>
-            <w:szCs w:val="24"/>
-          </w:rPr>
-          <w:t>animals were only counted as they entered and not counted again as they left, also</w:t>
-        </w:r>
-      </w:ins>
-    </w:p>
-    <w:p>
-      <w:pPr>
-        <w:pStyle w:val="Normal"/>
-        <w:rPr>
-          <w:rFonts w:ascii="Liberation Serif" w:hAnsi="Liberation Serif"/>
-          <w:sz w:val="24"/>
-          <w:szCs w:val="24"/>
-        </w:rPr>
-      </w:pPr>
-      <w:ins w:id="184" w:author="tim " w:date="2014-11-22T18:54:00Z">
-        <w:r>
-          <w:rPr>
-            <w:rFonts w:ascii="Liberation Serif" w:hAnsi="Liberation Serif"/>
-            <w:sz w:val="24"/>
-            <w:szCs w:val="24"/>
-          </w:rPr>
-          <w:t>animals initially inside the detection zone would also be counted.</w:t>
-        </w:r>
-      </w:ins>
-    </w:p>
-    <w:p>
-      <w:pPr>
-        <w:pStyle w:val="Normal"/>
-        <w:rPr>
-          <w:rFonts w:ascii="Liberation Serif" w:hAnsi="Liberation Serif"/>
-          <w:sz w:val="24"/>
-          <w:szCs w:val="24"/>
-        </w:rPr>
-      </w:pPr>
-      <w:ins w:id="185" w:author="tim " w:date="2014-11-22T18:54:00Z">
         <w:r>
           <w:rPr>
             <w:rFonts w:ascii="Liberation Serif" w:hAnsi="Liberation Serif"/>
@@ -3959,7 +3889,7 @@
           <w:szCs w:val="24"/>
         </w:rPr>
       </w:pPr>
-      <w:ins w:id="186" w:author="tim " w:date="2014-11-22T18:54:00Z">
+      <w:ins w:id="183" w:author="tim " w:date="2014-11-22T18:54:00Z">
         <w:r>
           <w:rPr>
             <w:rFonts w:ascii="Liberation Serif" w:hAnsi="Liberation Serif"/>
@@ -3983,15 +3913,75 @@
           <w:szCs w:val="24"/>
         </w:rPr>
       </w:pPr>
+      <w:ins w:id="184" w:author="tim " w:date="2014-11-22T18:54:00Z">
+        <w:r>
+          <w:rPr>
+            <w:rFonts w:ascii="Liberation Serif" w:hAnsi="Liberation Serif"/>
+            <w:b/>
+            <w:bCs/>
+            <w:sz w:val="24"/>
+            <w:szCs w:val="24"/>
+          </w:rPr>
+        </w:r>
+      </w:ins>
+    </w:p>
+    <w:p>
+      <w:pPr>
+        <w:pStyle w:val="Normal"/>
+        <w:rPr>
+          <w:rFonts w:ascii="Liberation Serif" w:hAnsi="Liberation Serif"/>
+          <w:sz w:val="24"/>
+          <w:szCs w:val="24"/>
+        </w:rPr>
+      </w:pPr>
+      <w:ins w:id="185" w:author="tim " w:date="2014-11-22T18:54:00Z">
+        <w:r>
+          <w:rPr>
+            <w:rFonts w:ascii="Liberation Serif" w:hAnsi="Liberation Serif"/>
+            <w:sz w:val="24"/>
+            <w:szCs w:val="24"/>
+          </w:rPr>
+          <w:t>10. Line 253: “by assuming the number of captures per simulation” — Why would you</w:t>
+        </w:r>
+      </w:ins>
+    </w:p>
+    <w:p>
+      <w:pPr>
+        <w:pStyle w:val="Normal"/>
+        <w:rPr>
+          <w:rFonts w:ascii="Liberation Serif" w:hAnsi="Liberation Serif"/>
+          <w:sz w:val="24"/>
+          <w:szCs w:val="24"/>
+        </w:rPr>
+      </w:pPr>
+      <w:ins w:id="186" w:author="tim " w:date="2014-11-22T18:54:00Z">
+        <w:r>
+          <w:rPr>
+            <w:rFonts w:ascii="Liberation Serif" w:hAnsi="Liberation Serif"/>
+            <w:sz w:val="24"/>
+            <w:szCs w:val="24"/>
+          </w:rPr>
+          <w:t>assume the number of captures? You obtain the number of captures from the simula-</w:t>
+        </w:r>
+      </w:ins>
+    </w:p>
+    <w:p>
+      <w:pPr>
+        <w:pStyle w:val="Normal"/>
+        <w:rPr>
+          <w:rFonts w:ascii="Liberation Serif" w:hAnsi="Liberation Serif"/>
+          <w:sz w:val="24"/>
+          <w:szCs w:val="24"/>
+        </w:rPr>
+      </w:pPr>
       <w:ins w:id="187" w:author="tim " w:date="2014-11-22T18:54:00Z">
         <w:r>
           <w:rPr>
             <w:rFonts w:ascii="Liberation Serif" w:hAnsi="Liberation Serif"/>
-            <w:b/>
-            <w:bCs/>
-            <w:sz w:val="24"/>
-            <w:szCs w:val="24"/>
-          </w:rPr>
+            <w:sz w:val="24"/>
+            <w:szCs w:val="24"/>
+          </w:rPr>
+          <w:t>tion. Clarify?</w:t>
         </w:r>
       </w:ins>
     </w:p>
@@ -4005,66 +3995,6 @@
         </w:rPr>
       </w:pPr>
       <w:ins w:id="188" w:author="tim " w:date="2014-11-22T18:54:00Z">
-        <w:r>
-          <w:rPr>
-            <w:rFonts w:ascii="Liberation Serif" w:hAnsi="Liberation Serif"/>
-            <w:sz w:val="24"/>
-            <w:szCs w:val="24"/>
-          </w:rPr>
-          <w:t>10. Line 253: “by assuming the number of captures per simulation” — Why would you</w:t>
-        </w:r>
-      </w:ins>
-    </w:p>
-    <w:p>
-      <w:pPr>
-        <w:pStyle w:val="Normal"/>
-        <w:rPr>
-          <w:rFonts w:ascii="Liberation Serif" w:hAnsi="Liberation Serif"/>
-          <w:sz w:val="24"/>
-          <w:szCs w:val="24"/>
-        </w:rPr>
-      </w:pPr>
-      <w:ins w:id="189" w:author="tim " w:date="2014-11-22T18:54:00Z">
-        <w:r>
-          <w:rPr>
-            <w:rFonts w:ascii="Liberation Serif" w:hAnsi="Liberation Serif"/>
-            <w:sz w:val="24"/>
-            <w:szCs w:val="24"/>
-          </w:rPr>
-          <w:t>assume the number of captures? You obtain the number of captures from the simula-</w:t>
-        </w:r>
-      </w:ins>
-    </w:p>
-    <w:p>
-      <w:pPr>
-        <w:pStyle w:val="Normal"/>
-        <w:rPr>
-          <w:rFonts w:ascii="Liberation Serif" w:hAnsi="Liberation Serif"/>
-          <w:sz w:val="24"/>
-          <w:szCs w:val="24"/>
-        </w:rPr>
-      </w:pPr>
-      <w:ins w:id="190" w:author="tim " w:date="2014-11-22T18:54:00Z">
-        <w:r>
-          <w:rPr>
-            <w:rFonts w:ascii="Liberation Serif" w:hAnsi="Liberation Serif"/>
-            <w:sz w:val="24"/>
-            <w:szCs w:val="24"/>
-          </w:rPr>
-          <w:t>tion. Clarify?</w:t>
-        </w:r>
-      </w:ins>
-    </w:p>
-    <w:p>
-      <w:pPr>
-        <w:pStyle w:val="Normal"/>
-        <w:rPr>
-          <w:rFonts w:ascii="Liberation Serif" w:hAnsi="Liberation Serif"/>
-          <w:sz w:val="24"/>
-          <w:szCs w:val="24"/>
-        </w:rPr>
-      </w:pPr>
-      <w:ins w:id="191" w:author="tim " w:date="2014-11-22T18:54:00Z">
         <w:r>
           <w:rPr>
             <w:rFonts w:ascii="Liberation Serif" w:hAnsi="Liberation Serif"/>
@@ -4085,7 +4015,7 @@
           <w:szCs w:val="24"/>
         </w:rPr>
       </w:pPr>
-      <w:ins w:id="192" w:author="tim " w:date="2014-11-22T18:54:00Z">
+      <w:ins w:id="189" w:author="tim " w:date="2014-11-22T18:54:00Z">
         <w:r>
           <w:rPr>
             <w:rFonts w:ascii="Liberation Serif" w:hAnsi="Liberation Serif"/>
@@ -4097,7 +4027,7 @@
           <w:t xml:space="preserve">Response: </w:t>
         </w:r>
       </w:ins>
-      <w:ins w:id="193" w:author="tim " w:date="2014-11-22T18:54:00Z">
+      <w:ins w:id="190" w:author="tim " w:date="2014-11-22T18:54:00Z">
         <w:r>
           <w:rPr>
             <w:rFonts w:ascii="Liberation Serif" w:hAnsi="Liberation Serif"/>
@@ -4121,7 +4051,7 @@
           <w:szCs w:val="24"/>
         </w:rPr>
       </w:pPr>
-      <w:ins w:id="194" w:author="tim " w:date="2014-11-22T18:54:00Z">
+      <w:ins w:id="191" w:author="tim " w:date="2014-11-22T18:54:00Z">
         <w:r>
           <w:rPr>
             <w:rFonts w:ascii="Liberation Serif" w:hAnsi="Liberation Serif"/>
@@ -4145,7 +4075,7 @@
           <w:szCs w:val="24"/>
         </w:rPr>
       </w:pPr>
-      <w:ins w:id="195" w:author="tim " w:date="2014-11-22T18:54:00Z">
+      <w:ins w:id="192" w:author="tim " w:date="2014-11-22T18:54:00Z">
         <w:r>
           <w:rPr>
             <w:rFonts w:ascii="Liberation Serif" w:hAnsi="Liberation Serif"/>
@@ -4169,68 +4099,68 @@
           <w:szCs w:val="24"/>
         </w:rPr>
       </w:pPr>
+      <w:ins w:id="193" w:author="tim " w:date="2014-11-22T18:54:00Z">
+        <w:r>
+          <w:rPr>
+            <w:rFonts w:ascii="Liberation Serif" w:hAnsi="Liberation Serif"/>
+            <w:b/>
+            <w:bCs/>
+            <w:sz w:val="24"/>
+            <w:szCs w:val="24"/>
+          </w:rPr>
+        </w:r>
+      </w:ins>
+    </w:p>
+    <w:p>
+      <w:pPr>
+        <w:pStyle w:val="Normal"/>
+        <w:rPr>
+          <w:rFonts w:ascii="Liberation Serif" w:hAnsi="Liberation Serif"/>
+          <w:sz w:val="24"/>
+          <w:szCs w:val="24"/>
+        </w:rPr>
+      </w:pPr>
+      <w:ins w:id="194" w:author="tim " w:date="2014-11-22T18:54:00Z">
+        <w:r>
+          <w:rPr>
+            <w:rFonts w:ascii="Liberation Serif" w:hAnsi="Liberation Serif"/>
+            <w:sz w:val="24"/>
+            <w:szCs w:val="24"/>
+          </w:rPr>
+          <w:t>11. Line 256: “the density in the simulation”— better to say the true density to prevent</w:t>
+        </w:r>
+      </w:ins>
+    </w:p>
+    <w:p>
+      <w:pPr>
+        <w:pStyle w:val="Normal"/>
+        <w:rPr>
+          <w:rFonts w:ascii="Liberation Serif" w:hAnsi="Liberation Serif"/>
+          <w:sz w:val="24"/>
+          <w:szCs w:val="24"/>
+        </w:rPr>
+      </w:pPr>
+      <w:ins w:id="195" w:author="tim " w:date="2014-11-22T18:54:00Z">
+        <w:r>
+          <w:rPr>
+            <w:rFonts w:ascii="Liberation Serif" w:hAnsi="Liberation Serif"/>
+            <w:sz w:val="24"/>
+            <w:szCs w:val="24"/>
+          </w:rPr>
+          <w:t>confusion with the density estimated from the simulated data?</w:t>
+        </w:r>
+      </w:ins>
+    </w:p>
+    <w:p>
+      <w:pPr>
+        <w:pStyle w:val="Normal"/>
+        <w:rPr>
+          <w:rFonts w:ascii="Liberation Serif" w:hAnsi="Liberation Serif"/>
+          <w:sz w:val="24"/>
+          <w:szCs w:val="24"/>
+        </w:rPr>
+      </w:pPr>
       <w:ins w:id="196" w:author="tim " w:date="2014-11-22T18:54:00Z">
-        <w:r>
-          <w:rPr>
-            <w:rFonts w:ascii="Liberation Serif" w:hAnsi="Liberation Serif"/>
-            <w:b/>
-            <w:bCs/>
-            <w:sz w:val="24"/>
-            <w:szCs w:val="24"/>
-          </w:rPr>
-        </w:r>
-      </w:ins>
-    </w:p>
-    <w:p>
-      <w:pPr>
-        <w:pStyle w:val="Normal"/>
-        <w:rPr>
-          <w:rFonts w:ascii="Liberation Serif" w:hAnsi="Liberation Serif"/>
-          <w:sz w:val="24"/>
-          <w:szCs w:val="24"/>
-        </w:rPr>
-      </w:pPr>
-      <w:ins w:id="197" w:author="tim " w:date="2014-11-22T18:54:00Z">
-        <w:r>
-          <w:rPr>
-            <w:rFonts w:ascii="Liberation Serif" w:hAnsi="Liberation Serif"/>
-            <w:sz w:val="24"/>
-            <w:szCs w:val="24"/>
-          </w:rPr>
-          <w:t>11. Line 256: “the density in the simulation”— better to say the true density to prevent</w:t>
-        </w:r>
-      </w:ins>
-    </w:p>
-    <w:p>
-      <w:pPr>
-        <w:pStyle w:val="Normal"/>
-        <w:rPr>
-          <w:rFonts w:ascii="Liberation Serif" w:hAnsi="Liberation Serif"/>
-          <w:sz w:val="24"/>
-          <w:szCs w:val="24"/>
-        </w:rPr>
-      </w:pPr>
-      <w:ins w:id="198" w:author="tim " w:date="2014-11-22T18:54:00Z">
-        <w:r>
-          <w:rPr>
-            <w:rFonts w:ascii="Liberation Serif" w:hAnsi="Liberation Serif"/>
-            <w:sz w:val="24"/>
-            <w:szCs w:val="24"/>
-          </w:rPr>
-          <w:t>confusion with the density estimated from the simulated data?</w:t>
-        </w:r>
-      </w:ins>
-    </w:p>
-    <w:p>
-      <w:pPr>
-        <w:pStyle w:val="Normal"/>
-        <w:rPr>
-          <w:rFonts w:ascii="Liberation Serif" w:hAnsi="Liberation Serif"/>
-          <w:sz w:val="24"/>
-          <w:szCs w:val="24"/>
-        </w:rPr>
-      </w:pPr>
-      <w:ins w:id="199" w:author="tim " w:date="2014-11-22T18:54:00Z">
         <w:r>
           <w:rPr>
             <w:rFonts w:ascii="Liberation Serif" w:hAnsi="Liberation Serif"/>
@@ -4251,7 +4181,7 @@
           <w:szCs w:val="24"/>
         </w:rPr>
       </w:pPr>
-      <w:ins w:id="200" w:author="tim " w:date="2014-11-22T18:54:00Z">
+      <w:ins w:id="197" w:author="tim " w:date="2014-11-22T18:54:00Z">
         <w:r>
           <w:rPr>
             <w:rFonts w:ascii="Liberation Serif" w:hAnsi="Liberation Serif"/>
@@ -4263,7 +4193,7 @@
           <w:t>Response:</w:t>
         </w:r>
       </w:ins>
-      <w:ins w:id="201" w:author="tim " w:date="2014-11-22T18:54:00Z">
+      <w:ins w:id="198" w:author="tim " w:date="2014-11-22T18:54:00Z">
         <w:r>
           <w:rPr>
             <w:rFonts w:ascii="Liberation Serif" w:hAnsi="Liberation Serif"/>
@@ -4287,68 +4217,68 @@
           <w:szCs w:val="24"/>
         </w:rPr>
       </w:pPr>
+      <w:ins w:id="199" w:author="tim " w:date="2014-11-22T18:54:00Z">
+        <w:r>
+          <w:rPr>
+            <w:rFonts w:ascii="Liberation Serif" w:hAnsi="Liberation Serif"/>
+            <w:b/>
+            <w:bCs/>
+            <w:sz w:val="24"/>
+            <w:szCs w:val="24"/>
+          </w:rPr>
+        </w:r>
+      </w:ins>
+    </w:p>
+    <w:p>
+      <w:pPr>
+        <w:pStyle w:val="Normal"/>
+        <w:rPr>
+          <w:rFonts w:ascii="Liberation Serif" w:hAnsi="Liberation Serif"/>
+          <w:sz w:val="24"/>
+          <w:szCs w:val="24"/>
+        </w:rPr>
+      </w:pPr>
+      <w:ins w:id="200" w:author="tim " w:date="2014-11-22T18:54:00Z">
+        <w:r>
+          <w:rPr>
+            <w:rFonts w:ascii="Liberation Serif" w:hAnsi="Liberation Serif"/>
+            <w:sz w:val="24"/>
+            <w:szCs w:val="24"/>
+          </w:rPr>
+          <w:t>12. Line 266: “we calculated how long the simulation needed to run. . .” — do you mean</w:t>
+        </w:r>
+      </w:ins>
+    </w:p>
+    <w:p>
+      <w:pPr>
+        <w:pStyle w:val="Normal"/>
+        <w:rPr>
+          <w:rFonts w:ascii="Liberation Serif" w:hAnsi="Liberation Serif"/>
+          <w:sz w:val="24"/>
+          <w:szCs w:val="24"/>
+        </w:rPr>
+      </w:pPr>
+      <w:ins w:id="201" w:author="tim " w:date="2014-11-22T18:54:00Z">
+        <w:r>
+          <w:rPr>
+            <w:rFonts w:ascii="Liberation Serif" w:hAnsi="Liberation Serif"/>
+            <w:sz w:val="24"/>
+            <w:szCs w:val="24"/>
+          </w:rPr>
+          <w:t>how long on average, as the formula applies to the expected number of encounters.</w:t>
+        </w:r>
+      </w:ins>
+    </w:p>
+    <w:p>
+      <w:pPr>
+        <w:pStyle w:val="Normal"/>
+        <w:rPr>
+          <w:rFonts w:ascii="Liberation Serif" w:hAnsi="Liberation Serif"/>
+          <w:sz w:val="24"/>
+          <w:szCs w:val="24"/>
+        </w:rPr>
+      </w:pPr>
       <w:ins w:id="202" w:author="tim " w:date="2014-11-22T18:54:00Z">
-        <w:r>
-          <w:rPr>
-            <w:rFonts w:ascii="Liberation Serif" w:hAnsi="Liberation Serif"/>
-            <w:b/>
-            <w:bCs/>
-            <w:sz w:val="24"/>
-            <w:szCs w:val="24"/>
-          </w:rPr>
-        </w:r>
-      </w:ins>
-    </w:p>
-    <w:p>
-      <w:pPr>
-        <w:pStyle w:val="Normal"/>
-        <w:rPr>
-          <w:rFonts w:ascii="Liberation Serif" w:hAnsi="Liberation Serif"/>
-          <w:sz w:val="24"/>
-          <w:szCs w:val="24"/>
-        </w:rPr>
-      </w:pPr>
-      <w:ins w:id="203" w:author="tim " w:date="2014-11-22T18:54:00Z">
-        <w:r>
-          <w:rPr>
-            <w:rFonts w:ascii="Liberation Serif" w:hAnsi="Liberation Serif"/>
-            <w:sz w:val="24"/>
-            <w:szCs w:val="24"/>
-          </w:rPr>
-          <w:t>12. Line 266: “we calculated how long the simulation needed to run. . .” — do you mean</w:t>
-        </w:r>
-      </w:ins>
-    </w:p>
-    <w:p>
-      <w:pPr>
-        <w:pStyle w:val="Normal"/>
-        <w:rPr>
-          <w:rFonts w:ascii="Liberation Serif" w:hAnsi="Liberation Serif"/>
-          <w:sz w:val="24"/>
-          <w:szCs w:val="24"/>
-        </w:rPr>
-      </w:pPr>
-      <w:ins w:id="204" w:author="tim " w:date="2014-11-22T18:54:00Z">
-        <w:r>
-          <w:rPr>
-            <w:rFonts w:ascii="Liberation Serif" w:hAnsi="Liberation Serif"/>
-            <w:sz w:val="24"/>
-            <w:szCs w:val="24"/>
-          </w:rPr>
-          <w:t>how long on average, as the formula applies to the expected number of encounters.</w:t>
-        </w:r>
-      </w:ins>
-    </w:p>
-    <w:p>
-      <w:pPr>
-        <w:pStyle w:val="Normal"/>
-        <w:rPr>
-          <w:rFonts w:ascii="Liberation Serif" w:hAnsi="Liberation Serif"/>
-          <w:sz w:val="24"/>
-          <w:szCs w:val="24"/>
-        </w:rPr>
-      </w:pPr>
-      <w:ins w:id="205" w:author="tim " w:date="2014-11-22T18:54:00Z">
         <w:r>
           <w:rPr>
             <w:rFonts w:ascii="Liberation Serif" w:hAnsi="Liberation Serif"/>
@@ -4369,7 +4299,7 @@
           <w:szCs w:val="24"/>
         </w:rPr>
       </w:pPr>
-      <w:ins w:id="206" w:author="tim " w:date="2014-11-22T18:54:00Z">
+      <w:ins w:id="203" w:author="tim " w:date="2014-11-22T18:54:00Z">
         <w:r>
           <w:rPr>
             <w:rFonts w:ascii="Liberation Serif" w:hAnsi="Liberation Serif"/>
@@ -4393,7 +4323,7 @@
           <w:szCs w:val="24"/>
         </w:rPr>
       </w:pPr>
-      <w:ins w:id="207" w:author="tim " w:date="2014-11-22T18:54:00Z">
+      <w:ins w:id="204" w:author="tim " w:date="2014-11-22T18:54:00Z">
         <w:r>
           <w:rPr>
             <w:rFonts w:ascii="Liberation Serif" w:hAnsi="Liberation Serif"/>
@@ -4414,7 +4344,7 @@
           <w:szCs w:val="24"/>
         </w:rPr>
       </w:pPr>
-      <w:ins w:id="208" w:author="tim " w:date="2014-11-22T18:54:00Z">
+      <w:ins w:id="205" w:author="tim " w:date="2014-11-22T18:54:00Z">
         <w:r>
           <w:rPr>
             <w:rFonts w:ascii="Liberation Serif" w:hAnsi="Liberation Serif"/>
@@ -4434,7 +4364,7 @@
           <w:szCs w:val="24"/>
         </w:rPr>
       </w:pPr>
-      <w:ins w:id="209" w:author="tim " w:date="2014-11-22T18:54:00Z">
+      <w:ins w:id="206" w:author="tim " w:date="2014-11-22T18:54:00Z">
         <w:r>
           <w:rPr>
             <w:rFonts w:ascii="Liberation Serif" w:hAnsi="Liberation Serif"/>
@@ -4455,7 +4385,7 @@
           <w:szCs w:val="24"/>
         </w:rPr>
       </w:pPr>
-      <w:ins w:id="210" w:author="tim " w:date="2014-11-22T18:54:00Z">
+      <w:ins w:id="207" w:author="tim " w:date="2014-11-22T18:54:00Z">
         <w:r>
           <w:rPr>
             <w:rFonts w:ascii="Liberation Serif" w:hAnsi="Liberation Serif"/>
@@ -4467,7 +4397,7 @@
           <w:t xml:space="preserve">Response: </w:t>
         </w:r>
       </w:ins>
-      <w:ins w:id="211" w:author="tim " w:date="2014-11-22T18:54:00Z">
+      <w:ins w:id="208" w:author="tim " w:date="2014-11-22T18:54:00Z">
         <w:r>
           <w:rPr>
             <w:rFonts w:ascii="Liberation Serif" w:hAnsi="Liberation Serif"/>
@@ -4491,15 +4421,75 @@
           <w:szCs w:val="24"/>
         </w:rPr>
       </w:pPr>
+      <w:ins w:id="209" w:author="tim " w:date="2014-11-22T18:54:00Z">
+        <w:r>
+          <w:rPr>
+            <w:rFonts w:ascii="Liberation Serif" w:hAnsi="Liberation Serif"/>
+            <w:b/>
+            <w:bCs/>
+            <w:sz w:val="24"/>
+            <w:szCs w:val="24"/>
+          </w:rPr>
+        </w:r>
+      </w:ins>
+    </w:p>
+    <w:p>
+      <w:pPr>
+        <w:pStyle w:val="Normal"/>
+        <w:rPr>
+          <w:rFonts w:ascii="Liberation Serif" w:hAnsi="Liberation Serif"/>
+          <w:sz w:val="24"/>
+          <w:szCs w:val="24"/>
+        </w:rPr>
+      </w:pPr>
+      <w:ins w:id="210" w:author="tim " w:date="2014-11-22T18:54:00Z">
+        <w:r>
+          <w:rPr>
+            <w:rFonts w:ascii="Liberation Serif" w:hAnsi="Liberation Serif"/>
+            <w:sz w:val="24"/>
+            <w:szCs w:val="24"/>
+          </w:rPr>
+          <w:t>14. Line 271: “compare the precision between capture numbers” — I think more detail is</w:t>
+        </w:r>
+      </w:ins>
+    </w:p>
+    <w:p>
+      <w:pPr>
+        <w:pStyle w:val="Normal"/>
+        <w:rPr>
+          <w:rFonts w:ascii="Liberation Serif" w:hAnsi="Liberation Serif"/>
+          <w:sz w:val="24"/>
+          <w:szCs w:val="24"/>
+        </w:rPr>
+      </w:pPr>
+      <w:ins w:id="211" w:author="tim " w:date="2014-11-22T18:54:00Z">
+        <w:r>
+          <w:rPr>
+            <w:rFonts w:ascii="Liberation Serif" w:hAnsi="Liberation Serif"/>
+            <w:sz w:val="24"/>
+            <w:szCs w:val="24"/>
+          </w:rPr>
+          <w:t>required: compare the precision of the density estimates from simulations with a differ-</w:t>
+        </w:r>
+      </w:ins>
+    </w:p>
+    <w:p>
+      <w:pPr>
+        <w:pStyle w:val="Normal"/>
+        <w:rPr>
+          <w:rFonts w:ascii="Liberation Serif" w:hAnsi="Liberation Serif"/>
+          <w:sz w:val="24"/>
+          <w:szCs w:val="24"/>
+        </w:rPr>
+      </w:pPr>
       <w:ins w:id="212" w:author="tim " w:date="2014-11-22T18:54:00Z">
         <w:r>
           <w:rPr>
             <w:rFonts w:ascii="Liberation Serif" w:hAnsi="Liberation Serif"/>
-            <w:b/>
-            <w:bCs/>
-            <w:sz w:val="24"/>
-            <w:szCs w:val="24"/>
-          </w:rPr>
+            <w:sz w:val="24"/>
+            <w:szCs w:val="24"/>
+          </w:rPr>
+          <w:t>ent expected number of captures.</w:t>
         </w:r>
       </w:ins>
     </w:p>
@@ -4513,66 +4503,6 @@
         </w:rPr>
       </w:pPr>
       <w:ins w:id="213" w:author="tim " w:date="2014-11-22T18:54:00Z">
-        <w:r>
-          <w:rPr>
-            <w:rFonts w:ascii="Liberation Serif" w:hAnsi="Liberation Serif"/>
-            <w:sz w:val="24"/>
-            <w:szCs w:val="24"/>
-          </w:rPr>
-          <w:t>14. Line 271: “compare the precision between capture numbers” — I think more detail is</w:t>
-        </w:r>
-      </w:ins>
-    </w:p>
-    <w:p>
-      <w:pPr>
-        <w:pStyle w:val="Normal"/>
-        <w:rPr>
-          <w:rFonts w:ascii="Liberation Serif" w:hAnsi="Liberation Serif"/>
-          <w:sz w:val="24"/>
-          <w:szCs w:val="24"/>
-        </w:rPr>
-      </w:pPr>
-      <w:ins w:id="214" w:author="tim " w:date="2014-11-22T18:54:00Z">
-        <w:r>
-          <w:rPr>
-            <w:rFonts w:ascii="Liberation Serif" w:hAnsi="Liberation Serif"/>
-            <w:sz w:val="24"/>
-            <w:szCs w:val="24"/>
-          </w:rPr>
-          <w:t>required: compare the precision of the density estimates from simulations with a differ-</w:t>
-        </w:r>
-      </w:ins>
-    </w:p>
-    <w:p>
-      <w:pPr>
-        <w:pStyle w:val="Normal"/>
-        <w:rPr>
-          <w:rFonts w:ascii="Liberation Serif" w:hAnsi="Liberation Serif"/>
-          <w:sz w:val="24"/>
-          <w:szCs w:val="24"/>
-        </w:rPr>
-      </w:pPr>
-      <w:ins w:id="215" w:author="tim " w:date="2014-11-22T18:54:00Z">
-        <w:r>
-          <w:rPr>
-            <w:rFonts w:ascii="Liberation Serif" w:hAnsi="Liberation Serif"/>
-            <w:sz w:val="24"/>
-            <w:szCs w:val="24"/>
-          </w:rPr>
-          <w:t>ent expected number of captures.</w:t>
-        </w:r>
-      </w:ins>
-    </w:p>
-    <w:p>
-      <w:pPr>
-        <w:pStyle w:val="Normal"/>
-        <w:rPr>
-          <w:rFonts w:ascii="Liberation Serif" w:hAnsi="Liberation Serif"/>
-          <w:sz w:val="24"/>
-          <w:szCs w:val="24"/>
-        </w:rPr>
-      </w:pPr>
-      <w:ins w:id="216" w:author="tim " w:date="2014-11-22T18:54:00Z">
         <w:r>
           <w:rPr>
             <w:rFonts w:ascii="Liberation Serif" w:hAnsi="Liberation Serif"/>
@@ -4593,7 +4523,7 @@
           <w:szCs w:val="24"/>
         </w:rPr>
       </w:pPr>
-      <w:ins w:id="217" w:author="tim " w:date="2014-11-22T18:54:00Z">
+      <w:ins w:id="214" w:author="tim " w:date="2014-11-22T18:54:00Z">
         <w:r>
           <w:rPr>
             <w:rFonts w:ascii="Liberation Serif" w:hAnsi="Liberation Serif"/>
@@ -4605,7 +4535,7 @@
           <w:t xml:space="preserve">Response: </w:t>
         </w:r>
       </w:ins>
-      <w:ins w:id="218" w:author="tim " w:date="2014-11-22T18:54:00Z">
+      <w:ins w:id="215" w:author="tim " w:date="2014-11-22T18:54:00Z">
         <w:r>
           <w:rPr>
             <w:rFonts w:ascii="Liberation Serif" w:hAnsi="Liberation Serif"/>
@@ -4629,15 +4559,75 @@
           <w:szCs w:val="24"/>
         </w:rPr>
       </w:pPr>
+      <w:ins w:id="216" w:author="tim " w:date="2014-11-22T18:54:00Z">
+        <w:r>
+          <w:rPr>
+            <w:rFonts w:ascii="Liberation Serif" w:hAnsi="Liberation Serif"/>
+            <w:b/>
+            <w:bCs/>
+            <w:sz w:val="24"/>
+            <w:szCs w:val="24"/>
+          </w:rPr>
+        </w:r>
+      </w:ins>
+    </w:p>
+    <w:p>
+      <w:pPr>
+        <w:pStyle w:val="Normal"/>
+        <w:rPr>
+          <w:rFonts w:ascii="Liberation Serif" w:hAnsi="Liberation Serif"/>
+          <w:sz w:val="24"/>
+          <w:szCs w:val="24"/>
+        </w:rPr>
+      </w:pPr>
+      <w:ins w:id="217" w:author="tim " w:date="2014-11-22T18:54:00Z">
+        <w:r>
+          <w:rPr>
+            <w:rFonts w:ascii="Liberation Serif" w:hAnsi="Liberation Serif"/>
+            <w:sz w:val="24"/>
+            <w:szCs w:val="24"/>
+          </w:rPr>
+          <w:t>15. Line 275: “using different amounts of time spent stationary” — should this not be the</w:t>
+        </w:r>
+      </w:ins>
+    </w:p>
+    <w:p>
+      <w:pPr>
+        <w:pStyle w:val="Normal"/>
+        <w:rPr>
+          <w:rFonts w:ascii="Liberation Serif" w:hAnsi="Liberation Serif"/>
+          <w:sz w:val="24"/>
+          <w:szCs w:val="24"/>
+        </w:rPr>
+      </w:pPr>
+      <w:ins w:id="218" w:author="tim " w:date="2014-11-22T18:54:00Z">
+        <w:r>
+          <w:rPr>
+            <w:rFonts w:ascii="Liberation Serif" w:hAnsi="Liberation Serif"/>
+            <w:sz w:val="24"/>
+            <w:szCs w:val="24"/>
+          </w:rPr>
+          <w:t>time spent stationary on average? (This applies to all other instances of “time spent</w:t>
+        </w:r>
+      </w:ins>
+    </w:p>
+    <w:p>
+      <w:pPr>
+        <w:pStyle w:val="Normal"/>
+        <w:rPr>
+          <w:rFonts w:ascii="Liberation Serif" w:hAnsi="Liberation Serif"/>
+          <w:sz w:val="24"/>
+          <w:szCs w:val="24"/>
+        </w:rPr>
+      </w:pPr>
       <w:ins w:id="219" w:author="tim " w:date="2014-11-22T18:54:00Z">
         <w:r>
           <w:rPr>
             <w:rFonts w:ascii="Liberation Serif" w:hAnsi="Liberation Serif"/>
-            <w:b/>
-            <w:bCs/>
-            <w:sz w:val="24"/>
-            <w:szCs w:val="24"/>
-          </w:rPr>
+            <w:sz w:val="24"/>
+            <w:szCs w:val="24"/>
+          </w:rPr>
+          <w:t>stationary” in the paper.)</w:t>
         </w:r>
       </w:ins>
     </w:p>
@@ -4651,66 +4641,6 @@
         </w:rPr>
       </w:pPr>
       <w:ins w:id="220" w:author="tim " w:date="2014-11-22T18:54:00Z">
-        <w:r>
-          <w:rPr>
-            <w:rFonts w:ascii="Liberation Serif" w:hAnsi="Liberation Serif"/>
-            <w:sz w:val="24"/>
-            <w:szCs w:val="24"/>
-          </w:rPr>
-          <w:t>15. Line 275: “using different amounts of time spent stationary” — should this not be the</w:t>
-        </w:r>
-      </w:ins>
-    </w:p>
-    <w:p>
-      <w:pPr>
-        <w:pStyle w:val="Normal"/>
-        <w:rPr>
-          <w:rFonts w:ascii="Liberation Serif" w:hAnsi="Liberation Serif"/>
-          <w:sz w:val="24"/>
-          <w:szCs w:val="24"/>
-        </w:rPr>
-      </w:pPr>
-      <w:ins w:id="221" w:author="tim " w:date="2014-11-22T18:54:00Z">
-        <w:r>
-          <w:rPr>
-            <w:rFonts w:ascii="Liberation Serif" w:hAnsi="Liberation Serif"/>
-            <w:sz w:val="24"/>
-            <w:szCs w:val="24"/>
-          </w:rPr>
-          <w:t>time spent stationary on average? (This applies to all other instances of “time spent</w:t>
-        </w:r>
-      </w:ins>
-    </w:p>
-    <w:p>
-      <w:pPr>
-        <w:pStyle w:val="Normal"/>
-        <w:rPr>
-          <w:rFonts w:ascii="Liberation Serif" w:hAnsi="Liberation Serif"/>
-          <w:sz w:val="24"/>
-          <w:szCs w:val="24"/>
-        </w:rPr>
-      </w:pPr>
-      <w:ins w:id="222" w:author="tim " w:date="2014-11-22T18:54:00Z">
-        <w:r>
-          <w:rPr>
-            <w:rFonts w:ascii="Liberation Serif" w:hAnsi="Liberation Serif"/>
-            <w:sz w:val="24"/>
-            <w:szCs w:val="24"/>
-          </w:rPr>
-          <w:t>stationary” in the paper.)</w:t>
-        </w:r>
-      </w:ins>
-    </w:p>
-    <w:p>
-      <w:pPr>
-        <w:pStyle w:val="Normal"/>
-        <w:rPr>
-          <w:rFonts w:ascii="Liberation Serif" w:hAnsi="Liberation Serif"/>
-          <w:sz w:val="24"/>
-          <w:szCs w:val="24"/>
-        </w:rPr>
-      </w:pPr>
-      <w:ins w:id="223" w:author="tim " w:date="2014-11-22T18:54:00Z">
         <w:r>
           <w:rPr>
             <w:rFonts w:ascii="Liberation Serif" w:hAnsi="Liberation Serif"/>
@@ -4731,7 +4661,7 @@
           <w:szCs w:val="24"/>
         </w:rPr>
       </w:pPr>
-      <w:ins w:id="224" w:author="tim " w:date="2014-11-22T18:54:00Z">
+      <w:ins w:id="221" w:author="tim " w:date="2014-11-22T18:54:00Z">
         <w:r>
           <w:rPr>
             <w:rFonts w:ascii="Liberation Serif" w:hAnsi="Liberation Serif"/>
@@ -4743,7 +4673,7 @@
           <w:t xml:space="preserve">Response: </w:t>
         </w:r>
       </w:ins>
-      <w:ins w:id="225" w:author="tim " w:date="2014-11-22T18:54:00Z">
+      <w:ins w:id="222" w:author="tim " w:date="2014-11-22T18:54:00Z">
         <w:r>
           <w:rPr>
             <w:rFonts w:ascii="Liberation Serif" w:hAnsi="Liberation Serif"/>
@@ -4767,15 +4697,75 @@
           <w:szCs w:val="24"/>
         </w:rPr>
       </w:pPr>
+      <w:ins w:id="223" w:author="tim " w:date="2014-11-22T18:54:00Z">
+        <w:r>
+          <w:rPr>
+            <w:rFonts w:ascii="Liberation Serif" w:hAnsi="Liberation Serif"/>
+            <w:b/>
+            <w:bCs/>
+            <w:sz w:val="24"/>
+            <w:szCs w:val="24"/>
+          </w:rPr>
+        </w:r>
+      </w:ins>
+    </w:p>
+    <w:p>
+      <w:pPr>
+        <w:pStyle w:val="Normal"/>
+        <w:rPr>
+          <w:rFonts w:ascii="Liberation Serif" w:hAnsi="Liberation Serif"/>
+          <w:sz w:val="24"/>
+          <w:szCs w:val="24"/>
+        </w:rPr>
+      </w:pPr>
+      <w:ins w:id="224" w:author="tim " w:date="2014-11-22T18:54:00Z">
+        <w:r>
+          <w:rPr>
+            <w:rFonts w:ascii="Liberation Serif" w:hAnsi="Liberation Serif"/>
+            <w:sz w:val="24"/>
+            <w:szCs w:val="24"/>
+          </w:rPr>
+          <w:t>16. Line 338: “the sum of the average animal velocity and the sensor velocity” — could be</w:t>
+        </w:r>
+      </w:ins>
+    </w:p>
+    <w:p>
+      <w:pPr>
+        <w:pStyle w:val="Normal"/>
+        <w:rPr>
+          <w:rFonts w:ascii="Liberation Serif" w:hAnsi="Liberation Serif"/>
+          <w:sz w:val="24"/>
+          <w:szCs w:val="24"/>
+        </w:rPr>
+      </w:pPr>
+      <w:ins w:id="225" w:author="tim " w:date="2014-11-22T18:54:00Z">
+        <w:r>
+          <w:rPr>
+            <w:rFonts w:ascii="Liberation Serif" w:hAnsi="Liberation Serif"/>
+            <w:sz w:val="24"/>
+            <w:szCs w:val="24"/>
+          </w:rPr>
+          <w:t>clearer? It is the average animal velocity (averaged over all bearings) relative to a single</w:t>
+        </w:r>
+      </w:ins>
+    </w:p>
+    <w:p>
+      <w:pPr>
+        <w:pStyle w:val="Normal"/>
+        <w:rPr>
+          <w:rFonts w:ascii="Liberation Serif" w:hAnsi="Liberation Serif"/>
+          <w:sz w:val="24"/>
+          <w:szCs w:val="24"/>
+        </w:rPr>
+      </w:pPr>
       <w:ins w:id="226" w:author="tim " w:date="2014-11-22T18:54:00Z">
         <w:r>
           <w:rPr>
             <w:rFonts w:ascii="Liberation Serif" w:hAnsi="Liberation Serif"/>
-            <w:b/>
-            <w:bCs/>
-            <w:sz w:val="24"/>
-            <w:szCs w:val="24"/>
-          </w:rPr>
+            <w:sz w:val="24"/>
+            <w:szCs w:val="24"/>
+          </w:rPr>
+          <w:t>(animal or sensor) focal individual (Hutchinson and Waser, 2007).</w:t>
         </w:r>
       </w:ins>
     </w:p>
@@ -4789,66 +4779,6 @@
         </w:rPr>
       </w:pPr>
       <w:ins w:id="227" w:author="tim " w:date="2014-11-22T18:54:00Z">
-        <w:r>
-          <w:rPr>
-            <w:rFonts w:ascii="Liberation Serif" w:hAnsi="Liberation Serif"/>
-            <w:sz w:val="24"/>
-            <w:szCs w:val="24"/>
-          </w:rPr>
-          <w:t>16. Line 338: “the sum of the average animal velocity and the sensor velocity” — could be</w:t>
-        </w:r>
-      </w:ins>
-    </w:p>
-    <w:p>
-      <w:pPr>
-        <w:pStyle w:val="Normal"/>
-        <w:rPr>
-          <w:rFonts w:ascii="Liberation Serif" w:hAnsi="Liberation Serif"/>
-          <w:sz w:val="24"/>
-          <w:szCs w:val="24"/>
-        </w:rPr>
-      </w:pPr>
-      <w:ins w:id="228" w:author="tim " w:date="2014-11-22T18:54:00Z">
-        <w:r>
-          <w:rPr>
-            <w:rFonts w:ascii="Liberation Serif" w:hAnsi="Liberation Serif"/>
-            <w:sz w:val="24"/>
-            <w:szCs w:val="24"/>
-          </w:rPr>
-          <w:t>clearer? It is the average animal velocity (averaged over all bearings) relative to a single</w:t>
-        </w:r>
-      </w:ins>
-    </w:p>
-    <w:p>
-      <w:pPr>
-        <w:pStyle w:val="Normal"/>
-        <w:rPr>
-          <w:rFonts w:ascii="Liberation Serif" w:hAnsi="Liberation Serif"/>
-          <w:sz w:val="24"/>
-          <w:szCs w:val="24"/>
-        </w:rPr>
-      </w:pPr>
-      <w:ins w:id="229" w:author="tim " w:date="2014-11-22T18:54:00Z">
-        <w:r>
-          <w:rPr>
-            <w:rFonts w:ascii="Liberation Serif" w:hAnsi="Liberation Serif"/>
-            <w:sz w:val="24"/>
-            <w:szCs w:val="24"/>
-          </w:rPr>
-          <w:t>(animal or sensor) focal individual (Hutchinson and Waser, 2007).</w:t>
-        </w:r>
-      </w:ins>
-    </w:p>
-    <w:p>
-      <w:pPr>
-        <w:pStyle w:val="Normal"/>
-        <w:rPr>
-          <w:rFonts w:ascii="Liberation Serif" w:hAnsi="Liberation Serif"/>
-          <w:sz w:val="24"/>
-          <w:szCs w:val="24"/>
-        </w:rPr>
-      </w:pPr>
-      <w:ins w:id="230" w:author="tim " w:date="2014-11-22T18:54:00Z">
         <w:r>
           <w:rPr>
             <w:rFonts w:ascii="Liberation Serif" w:hAnsi="Liberation Serif"/>
@@ -4869,7 +4799,7 @@
           <w:szCs w:val="24"/>
         </w:rPr>
       </w:pPr>
-      <w:ins w:id="231" w:author="tim " w:date="2014-11-22T18:54:00Z">
+      <w:ins w:id="228" w:author="tim " w:date="2014-11-22T18:54:00Z">
         <w:r>
           <w:rPr>
             <w:rFonts w:ascii="Liberation Serif" w:hAnsi="Liberation Serif"/>
@@ -4881,7 +4811,7 @@
           <w:t xml:space="preserve">Response: </w:t>
         </w:r>
       </w:ins>
-      <w:ins w:id="232" w:author="tim " w:date="2014-11-22T18:54:00Z">
+      <w:ins w:id="229" w:author="tim " w:date="2014-11-22T18:54:00Z">
         <w:r>
           <w:rPr>
             <w:rFonts w:ascii="Liberation Serif" w:hAnsi="Liberation Serif"/>
@@ -4905,7 +4835,7 @@
           <w:szCs w:val="24"/>
         </w:rPr>
       </w:pPr>
-      <w:ins w:id="233" w:author="tim " w:date="2014-11-22T18:54:00Z">
+      <w:ins w:id="230" w:author="tim " w:date="2014-11-22T18:54:00Z">
         <w:r>
           <w:rPr>
             <w:rFonts w:ascii="Liberation Serif" w:hAnsi="Liberation Serif"/>
@@ -4926,7 +4856,7 @@
           <w:szCs w:val="24"/>
         </w:rPr>
       </w:pPr>
-      <w:ins w:id="234" w:author="tim " w:date="2014-11-22T18:54:00Z">
+      <w:ins w:id="231" w:author="tim " w:date="2014-11-22T18:54:00Z">
         <w:r>
           <w:rPr>
             <w:rFonts w:ascii="Liberation Serif" w:hAnsi="Liberation Serif"/>
@@ -4947,7 +4877,7 @@
           <w:szCs w:val="24"/>
         </w:rPr>
       </w:pPr>
-      <w:ins w:id="235" w:author="tim " w:date="2014-11-22T18:54:00Z">
+      <w:ins w:id="232" w:author="tim " w:date="2014-11-22T18:54:00Z">
         <w:r>
           <w:rPr>
             <w:rFonts w:ascii="Liberation Serif" w:hAnsi="Liberation Serif"/>
@@ -4968,7 +4898,7 @@
           <w:szCs w:val="24"/>
         </w:rPr>
       </w:pPr>
-      <w:ins w:id="236" w:author="tim " w:date="2014-11-22T18:54:00Z">
+      <w:ins w:id="233" w:author="tim " w:date="2014-11-22T18:54:00Z">
         <w:r>
           <w:rPr>
             <w:rFonts w:ascii="Liberation Serif" w:hAnsi="Liberation Serif"/>
@@ -4992,7 +4922,7 @@
           <w:szCs w:val="24"/>
         </w:rPr>
       </w:pPr>
-      <w:ins w:id="237" w:author="tim " w:date="2014-11-22T18:54:00Z">
+      <w:ins w:id="234" w:author="tim " w:date="2014-11-22T18:54:00Z">
         <w:r>
           <w:rPr>
             <w:rFonts w:ascii="Liberation Serif" w:hAnsi="Liberation Serif"/>
@@ -5013,7 +4943,7 @@
           <w:szCs w:val="24"/>
         </w:rPr>
       </w:pPr>
-      <w:ins w:id="238" w:author="tim " w:date="2014-11-22T18:54:00Z">
+      <w:ins w:id="235" w:author="tim " w:date="2014-11-22T18:54:00Z">
         <w:r>
           <w:rPr>
             <w:rFonts w:ascii="Liberation Serif" w:hAnsi="Liberation Serif"/>
@@ -5033,7 +4963,7 @@
           <w:szCs w:val="24"/>
         </w:rPr>
       </w:pPr>
-      <w:ins w:id="239" w:author="tim " w:date="2014-11-22T18:54:00Z">
+      <w:ins w:id="236" w:author="tim " w:date="2014-11-22T18:54:00Z">
         <w:r>
           <w:rPr>
             <w:rFonts w:ascii="Liberation Serif" w:hAnsi="Liberation Serif"/>
@@ -5054,7 +4984,7 @@
           <w:szCs w:val="24"/>
         </w:rPr>
       </w:pPr>
-      <w:ins w:id="240" w:author="tim " w:date="2014-11-22T18:54:00Z">
+      <w:ins w:id="237" w:author="tim " w:date="2014-11-22T18:54:00Z">
         <w:r>
           <w:rPr>
             <w:rFonts w:ascii="Liberation Serif" w:hAnsi="Liberation Serif"/>
@@ -5066,7 +4996,7 @@
           <w:t xml:space="preserve">Response: </w:t>
         </w:r>
       </w:ins>
-      <w:ins w:id="241" w:author="tim " w:date="2014-11-22T18:54:00Z">
+      <w:ins w:id="238" w:author="tim " w:date="2014-11-22T18:54:00Z">
         <w:r>
           <w:rPr>
             <w:rFonts w:ascii="Liberation Serif" w:hAnsi="Liberation Serif"/>
@@ -5090,68 +5020,68 @@
           <w:szCs w:val="24"/>
         </w:rPr>
       </w:pPr>
+      <w:ins w:id="239" w:author="tim " w:date="2014-11-22T18:54:00Z">
+        <w:r>
+          <w:rPr>
+            <w:rFonts w:ascii="Liberation Serif" w:hAnsi="Liberation Serif"/>
+            <w:b/>
+            <w:bCs/>
+            <w:sz w:val="24"/>
+            <w:szCs w:val="24"/>
+          </w:rPr>
+        </w:r>
+      </w:ins>
+    </w:p>
+    <w:p>
+      <w:pPr>
+        <w:pStyle w:val="Normal"/>
+        <w:rPr>
+          <w:rFonts w:ascii="Liberation Serif" w:hAnsi="Liberation Serif"/>
+          <w:sz w:val="24"/>
+          <w:szCs w:val="24"/>
+        </w:rPr>
+      </w:pPr>
+      <w:ins w:id="240" w:author="tim " w:date="2014-11-22T18:54:00Z">
+        <w:r>
+          <w:rPr>
+            <w:rFonts w:ascii="Liberation Serif" w:hAnsi="Liberation Serif"/>
+            <w:sz w:val="24"/>
+            <w:szCs w:val="24"/>
+          </w:rPr>
+          <w:t>19. Line 416: “The distance travelled for an animal was assumed to be 40 km day −1 ”—</w:t>
+        </w:r>
+      </w:ins>
+    </w:p>
+    <w:p>
+      <w:pPr>
+        <w:pStyle w:val="Normal"/>
+        <w:rPr>
+          <w:rFonts w:ascii="Liberation Serif" w:hAnsi="Liberation Serif"/>
+          <w:sz w:val="24"/>
+          <w:szCs w:val="24"/>
+        </w:rPr>
+      </w:pPr>
+      <w:ins w:id="241" w:author="tim " w:date="2014-11-22T18:54:00Z">
+        <w:r>
+          <w:rPr>
+            <w:rFonts w:ascii="Liberation Serif" w:hAnsi="Liberation Serif"/>
+            <w:sz w:val="24"/>
+            <w:szCs w:val="24"/>
+          </w:rPr>
+          <w:t>technically 40 km day −1 is a speed, also isn’t this the average distance per day?</w:t>
+        </w:r>
+      </w:ins>
+    </w:p>
+    <w:p>
+      <w:pPr>
+        <w:pStyle w:val="Normal"/>
+        <w:rPr>
+          <w:rFonts w:ascii="Liberation Serif" w:hAnsi="Liberation Serif"/>
+          <w:sz w:val="24"/>
+          <w:szCs w:val="24"/>
+        </w:rPr>
+      </w:pPr>
       <w:ins w:id="242" w:author="tim " w:date="2014-11-22T18:54:00Z">
-        <w:r>
-          <w:rPr>
-            <w:rFonts w:ascii="Liberation Serif" w:hAnsi="Liberation Serif"/>
-            <w:b/>
-            <w:bCs/>
-            <w:sz w:val="24"/>
-            <w:szCs w:val="24"/>
-          </w:rPr>
-        </w:r>
-      </w:ins>
-    </w:p>
-    <w:p>
-      <w:pPr>
-        <w:pStyle w:val="Normal"/>
-        <w:rPr>
-          <w:rFonts w:ascii="Liberation Serif" w:hAnsi="Liberation Serif"/>
-          <w:sz w:val="24"/>
-          <w:szCs w:val="24"/>
-        </w:rPr>
-      </w:pPr>
-      <w:ins w:id="243" w:author="tim " w:date="2014-11-22T18:54:00Z">
-        <w:r>
-          <w:rPr>
-            <w:rFonts w:ascii="Liberation Serif" w:hAnsi="Liberation Serif"/>
-            <w:sz w:val="24"/>
-            <w:szCs w:val="24"/>
-          </w:rPr>
-          <w:t>19. Line 416: “The distance travelled for an animal was assumed to be 40 km day −1 ”—</w:t>
-        </w:r>
-      </w:ins>
-    </w:p>
-    <w:p>
-      <w:pPr>
-        <w:pStyle w:val="Normal"/>
-        <w:rPr>
-          <w:rFonts w:ascii="Liberation Serif" w:hAnsi="Liberation Serif"/>
-          <w:sz w:val="24"/>
-          <w:szCs w:val="24"/>
-        </w:rPr>
-      </w:pPr>
-      <w:ins w:id="244" w:author="tim " w:date="2014-11-22T18:54:00Z">
-        <w:r>
-          <w:rPr>
-            <w:rFonts w:ascii="Liberation Serif" w:hAnsi="Liberation Serif"/>
-            <w:sz w:val="24"/>
-            <w:szCs w:val="24"/>
-          </w:rPr>
-          <w:t>technically 40 km day −1 is a speed, also isn’t this the average distance per day?</w:t>
-        </w:r>
-      </w:ins>
-    </w:p>
-    <w:p>
-      <w:pPr>
-        <w:pStyle w:val="Normal"/>
-        <w:rPr>
-          <w:rFonts w:ascii="Liberation Serif" w:hAnsi="Liberation Serif"/>
-          <w:sz w:val="24"/>
-          <w:szCs w:val="24"/>
-        </w:rPr>
-      </w:pPr>
-      <w:ins w:id="245" w:author="tim " w:date="2014-11-22T18:54:00Z">
         <w:r>
           <w:rPr>
             <w:rFonts w:ascii="Liberation Serif" w:hAnsi="Liberation Serif"/>
@@ -5172,7 +5102,7 @@
           <w:szCs w:val="24"/>
         </w:rPr>
       </w:pPr>
-      <w:ins w:id="246" w:author="tim " w:date="2014-11-22T18:54:00Z">
+      <w:ins w:id="243" w:author="tim " w:date="2014-11-22T18:54:00Z">
         <w:r>
           <w:rPr>
             <w:rFonts w:ascii="Liberation Serif" w:hAnsi="Liberation Serif"/>
@@ -5196,12 +5126,69 @@
           <w:szCs w:val="24"/>
         </w:rPr>
       </w:pPr>
+      <w:ins w:id="244" w:author="tim " w:date="2014-11-22T18:54:00Z">
+        <w:r>
+          <w:rPr>
+            <w:rFonts w:ascii="Liberation Serif" w:hAnsi="Liberation Serif"/>
+            <w:b/>
+            <w:bCs/>
+            <w:sz w:val="24"/>
+            <w:szCs w:val="24"/>
+          </w:rPr>
+        </w:r>
+      </w:ins>
+    </w:p>
+    <w:p>
+      <w:pPr>
+        <w:pStyle w:val="Normal"/>
+        <w:rPr>
+          <w:rFonts w:ascii="Liberation Serif" w:hAnsi="Liberation Serif"/>
+          <w:sz w:val="24"/>
+          <w:szCs w:val="24"/>
+        </w:rPr>
+      </w:pPr>
+      <w:ins w:id="245" w:author="tim " w:date="2014-11-22T18:54:00Z">
+        <w:r>
+          <w:rPr>
+            <w:rFonts w:ascii="Liberation Serif" w:hAnsi="Liberation Serif"/>
+            <w:sz w:val="24"/>
+            <w:szCs w:val="24"/>
+          </w:rPr>
+        </w:r>
+      </w:ins>
+    </w:p>
+    <w:p>
+      <w:pPr>
+        <w:pStyle w:val="Normal"/>
+        <w:rPr>
+          <w:rFonts w:ascii="Liberation Serif" w:hAnsi="Liberation Serif"/>
+          <w:sz w:val="24"/>
+          <w:szCs w:val="24"/>
+        </w:rPr>
+      </w:pPr>
+      <w:ins w:id="246" w:author="tim " w:date="2014-11-22T18:54:00Z">
+        <w:r>
+          <w:rPr>
+            <w:rFonts w:ascii="Liberation Serif" w:hAnsi="Liberation Serif"/>
+            <w:sz w:val="24"/>
+            <w:szCs w:val="24"/>
+          </w:rPr>
+        </w:r>
+      </w:ins>
+    </w:p>
+    <w:p>
+      <w:pPr>
+        <w:pStyle w:val="Normal"/>
+        <w:rPr>
+          <w:rFonts w:ascii="Liberation Serif" w:hAnsi="Liberation Serif"/>
+          <w:sz w:val="24"/>
+          <w:szCs w:val="24"/>
+        </w:rPr>
+      </w:pPr>
       <w:ins w:id="247" w:author="tim " w:date="2014-11-22T18:54:00Z">
         <w:r>
           <w:rPr>
             <w:rFonts w:ascii="Liberation Serif" w:hAnsi="Liberation Serif"/>
-            <w:b/>
-            <w:bCs/>
             <w:sz w:val="24"/>
             <w:szCs w:val="24"/>
           </w:rPr>
@@ -5294,63 +5281,6 @@
         </w:rPr>
       </w:pPr>
       <w:ins w:id="252" w:author="tim " w:date="2014-11-22T18:54:00Z">
-        <w:r>
-          <w:rPr>
-            <w:rFonts w:ascii="Liberation Serif" w:hAnsi="Liberation Serif"/>
-            <w:sz w:val="24"/>
-            <w:szCs w:val="24"/>
-          </w:rPr>
-        </w:r>
-      </w:ins>
-    </w:p>
-    <w:p>
-      <w:pPr>
-        <w:pStyle w:val="Normal"/>
-        <w:rPr>
-          <w:rFonts w:ascii="Liberation Serif" w:hAnsi="Liberation Serif"/>
-          <w:sz w:val="24"/>
-          <w:szCs w:val="24"/>
-        </w:rPr>
-      </w:pPr>
-      <w:ins w:id="253" w:author="tim " w:date="2014-11-22T18:54:00Z">
-        <w:r>
-          <w:rPr>
-            <w:rFonts w:ascii="Liberation Serif" w:hAnsi="Liberation Serif"/>
-            <w:sz w:val="24"/>
-            <w:szCs w:val="24"/>
-          </w:rPr>
-        </w:r>
-      </w:ins>
-    </w:p>
-    <w:p>
-      <w:pPr>
-        <w:pStyle w:val="Normal"/>
-        <w:rPr>
-          <w:rFonts w:ascii="Liberation Serif" w:hAnsi="Liberation Serif"/>
-          <w:sz w:val="24"/>
-          <w:szCs w:val="24"/>
-        </w:rPr>
-      </w:pPr>
-      <w:ins w:id="254" w:author="tim " w:date="2014-11-22T18:54:00Z">
-        <w:r>
-          <w:rPr>
-            <w:rFonts w:ascii="Liberation Serif" w:hAnsi="Liberation Serif"/>
-            <w:sz w:val="24"/>
-            <w:szCs w:val="24"/>
-          </w:rPr>
-        </w:r>
-      </w:ins>
-    </w:p>
-    <w:p>
-      <w:pPr>
-        <w:pStyle w:val="Normal"/>
-        <w:rPr>
-          <w:rFonts w:ascii="Liberation Serif" w:hAnsi="Liberation Serif"/>
-          <w:sz w:val="24"/>
-          <w:szCs w:val="24"/>
-        </w:rPr>
-      </w:pPr>
-      <w:ins w:id="255" w:author="tim " w:date="2014-11-22T18:54:00Z">
         <w:r>
           <w:rPr>
             <w:rFonts w:ascii="Liberation Serif" w:hAnsi="Liberation Serif"/>

</xml_diff>

<commit_message>
Specific Comment 12 -- response doc
</commit_message>
<xml_diff>
--- a/reviewResponse.docx
+++ b/reviewResponse.docx
@@ -3165,6 +3165,24 @@
           <w:t>Response:</w:t>
         </w:r>
       </w:ins>
+      <w:ins w:id="206" w:author="Student" w:date="2014-11-25T14:46:00Z">
+        <w:r>
+          <w:rPr>
+            <w:b/>
+            <w:bCs/>
+          </w:rPr>
+          <w:t xml:space="preserve"> </w:t>
+        </w:r>
+        <w:r>
+          <w:rPr>
+            <w:b/>
+            <w:bCs/>
+          </w:rPr>
+          <w:t>Line 266 changed to: From a random starting point we ran the simulation until a range of different capture numbers were recorded (from 10 to 100 captures), recorded the length of time this took, and estimated the animal density for each of the four sub-models.</w:t>
+        </w:r>
+      </w:ins>
+      <w:bookmarkStart w:id="207" w:name="_GoBack"/>
+      <w:bookmarkEnd w:id="207"/>
     </w:p>
     <w:p>
       <w:pPr>
@@ -3175,7 +3193,7 @@
       </w:pPr>
     </w:p>
     <w:p>
-      <w:ins w:id="206" w:author="tim " w:date="2014-11-22T18:54:00Z">
+      <w:ins w:id="208" w:author="tim " w:date="2014-11-22T18:54:00Z">
         <w:r>
           <w:t>13. Line 269: “real density” — perhaps use true density for consistency?</w:t>
         </w:r>
@@ -3183,7 +3201,7 @@
     </w:p>
     <w:p/>
     <w:p>
-      <w:ins w:id="207" w:author="tim " w:date="2014-11-22T18:54:00Z">
+      <w:ins w:id="209" w:author="tim " w:date="2014-11-22T18:54:00Z">
         <w:r>
           <w:rPr>
             <w:b/>
@@ -3205,7 +3223,7 @@
       </w:pPr>
     </w:p>
     <w:p>
-      <w:ins w:id="208" w:author="tim " w:date="2014-11-22T18:54:00Z">
+      <w:ins w:id="210" w:author="tim " w:date="2014-11-22T18:54:00Z">
         <w:r>
           <w:t>14. Line 271: “compare the precision between capture numbers” — I think more detail is</w:t>
         </w:r>
@@ -3213,7 +3231,7 @@
     </w:p>
     <w:p>
       <w:proofErr w:type="gramStart"/>
-      <w:ins w:id="209" w:author="tim " w:date="2014-11-22T18:54:00Z">
+      <w:ins w:id="211" w:author="tim " w:date="2014-11-22T18:54:00Z">
         <w:r>
           <w:t>required</w:t>
         </w:r>
@@ -3226,7 +3244,7 @@
     <w:p>
       <w:proofErr w:type="spellStart"/>
       <w:proofErr w:type="gramStart"/>
-      <w:ins w:id="210" w:author="tim " w:date="2014-11-22T18:54:00Z">
+      <w:ins w:id="212" w:author="tim " w:date="2014-11-22T18:54:00Z">
         <w:r>
           <w:t>ent</w:t>
         </w:r>
@@ -3239,7 +3257,7 @@
     </w:p>
     <w:p/>
     <w:p>
-      <w:ins w:id="211" w:author="tim " w:date="2014-11-22T18:54:00Z">
+      <w:ins w:id="213" w:author="tim " w:date="2014-11-22T18:54:00Z">
         <w:r>
           <w:rPr>
             <w:b/>
@@ -3261,7 +3279,7 @@
       </w:pPr>
     </w:p>
     <w:p>
-      <w:ins w:id="212" w:author="tim " w:date="2014-11-22T18:54:00Z">
+      <w:ins w:id="214" w:author="tim " w:date="2014-11-22T18:54:00Z">
         <w:r>
           <w:t>15. Line 275: “using different amounts of time spent stationary” — should this not be the</w:t>
         </w:r>
@@ -3269,7 +3287,7 @@
     </w:p>
     <w:p>
       <w:proofErr w:type="gramStart"/>
-      <w:ins w:id="213" w:author="tim " w:date="2014-11-22T18:54:00Z">
+      <w:ins w:id="215" w:author="tim " w:date="2014-11-22T18:54:00Z">
         <w:r>
           <w:t>time</w:t>
         </w:r>
@@ -3281,7 +3299,7 @@
     </w:p>
     <w:p>
       <w:proofErr w:type="gramStart"/>
-      <w:ins w:id="214" w:author="tim " w:date="2014-11-22T18:54:00Z">
+      <w:ins w:id="216" w:author="tim " w:date="2014-11-22T18:54:00Z">
         <w:r>
           <w:t>stationary</w:t>
         </w:r>
@@ -3293,7 +3311,7 @@
     </w:p>
     <w:p/>
     <w:p>
-      <w:ins w:id="215" w:author="tim " w:date="2014-11-22T18:54:00Z">
+      <w:ins w:id="217" w:author="tim " w:date="2014-11-22T18:54:00Z">
         <w:r>
           <w:rPr>
             <w:b/>
@@ -3315,7 +3333,7 @@
       </w:pPr>
     </w:p>
     <w:p>
-      <w:ins w:id="216" w:author="tim " w:date="2014-11-22T18:54:00Z">
+      <w:ins w:id="218" w:author="tim " w:date="2014-11-22T18:54:00Z">
         <w:r>
           <w:t>16. Line 338: “the sum of the average animal velocity and the sensor velocity” — could be</w:t>
         </w:r>
@@ -3323,7 +3341,7 @@
     </w:p>
     <w:p>
       <w:proofErr w:type="gramStart"/>
-      <w:ins w:id="217" w:author="tim " w:date="2014-11-22T18:54:00Z">
+      <w:ins w:id="219" w:author="tim " w:date="2014-11-22T18:54:00Z">
         <w:r>
           <w:t>clearer</w:t>
         </w:r>
@@ -3334,7 +3352,7 @@
       </w:ins>
     </w:p>
     <w:p>
-      <w:ins w:id="218" w:author="tim " w:date="2014-11-22T18:54:00Z">
+      <w:ins w:id="220" w:author="tim " w:date="2014-11-22T18:54:00Z">
         <w:r>
           <w:t>(</w:t>
         </w:r>
@@ -3358,7 +3376,7 @@
     </w:p>
     <w:p/>
     <w:p>
-      <w:ins w:id="219" w:author="tim " w:date="2014-11-22T18:54:00Z">
+      <w:ins w:id="221" w:author="tim " w:date="2014-11-22T18:54:00Z">
         <w:r>
           <w:rPr>
             <w:b/>
@@ -3380,7 +3398,7 @@
       </w:pPr>
     </w:p>
     <w:p>
-      <w:ins w:id="220" w:author="tim " w:date="2014-11-22T18:54:00Z">
+      <w:ins w:id="222" w:author="tim " w:date="2014-11-22T18:54:00Z">
         <w:r>
           <w:t>17. Lines 388–395: you begin by saying accuracy may be affected by the interaction between the movement model and detection zone, then end saying the opposite, in brackets.</w:t>
         </w:r>
@@ -3394,7 +3412,7 @@
           <w:bCs/>
         </w:rPr>
       </w:pPr>
-      <w:ins w:id="221" w:author="tim " w:date="2014-11-22T18:54:00Z">
+      <w:ins w:id="223" w:author="tim " w:date="2014-11-22T18:54:00Z">
         <w:r>
           <w:rPr>
             <w:b/>
@@ -3403,7 +3421,7 @@
           <w:t>Response:</w:t>
         </w:r>
       </w:ins>
-      <w:ins w:id="222" w:author="Student" w:date="2014-11-25T14:32:00Z">
+      <w:ins w:id="224" w:author="Student" w:date="2014-11-25T14:32:00Z">
         <w:r>
           <w:rPr>
             <w:b/>
@@ -3428,7 +3446,7 @@
           <w:t xml:space="preserve"> changed accuracy to precision. It is correct to point out that the accuracy of the model shouldn</w:t>
         </w:r>
       </w:ins>
-      <w:ins w:id="223" w:author="Student" w:date="2014-11-25T14:33:00Z">
+      <w:ins w:id="225" w:author="Student" w:date="2014-11-25T14:33:00Z">
         <w:r>
           <w:rPr>
             <w:b/>
@@ -3447,7 +3465,7 @@
       </w:pPr>
     </w:p>
     <w:p>
-      <w:ins w:id="224" w:author="tim " w:date="2014-11-22T18:54:00Z">
+      <w:ins w:id="226" w:author="tim " w:date="2014-11-22T18:54:00Z">
         <w:r>
           <w:t>18. Line 411: “entire world”— better to say study area?</w:t>
         </w:r>
@@ -3455,12 +3473,13 @@
     </w:p>
     <w:p/>
     <w:p>
-      <w:ins w:id="225" w:author="tim " w:date="2014-11-22T18:54:00Z">
-        <w:r>
-          <w:rPr>
-            <w:b/>
-            <w:bCs/>
-          </w:rPr>
+      <w:ins w:id="227" w:author="tim " w:date="2014-11-22T18:54:00Z">
+        <w:r>
+          <w:rPr>
+            <w:b/>
+            <w:bCs/>
+          </w:rPr>
+          <w:lastRenderedPageBreak/>
           <w:t xml:space="preserve">Response: </w:t>
         </w:r>
         <w:r>
@@ -3477,16 +3496,15 @@
       </w:pPr>
     </w:p>
     <w:p>
-      <w:ins w:id="226" w:author="tim " w:date="2014-11-22T18:54:00Z">
-        <w:r>
-          <w:lastRenderedPageBreak/>
+      <w:ins w:id="228" w:author="tim " w:date="2014-11-22T18:54:00Z">
+        <w:r>
           <w:t>19. Line 416: “The distance travelled for an animal was assumed to be 40 km day −1 ”—</w:t>
         </w:r>
       </w:ins>
     </w:p>
     <w:p>
       <w:proofErr w:type="gramStart"/>
-      <w:ins w:id="227" w:author="tim " w:date="2014-11-22T18:54:00Z">
+      <w:ins w:id="229" w:author="tim " w:date="2014-11-22T18:54:00Z">
         <w:r>
           <w:t>technically</w:t>
         </w:r>
@@ -3504,7 +3522,7 @@
           <w:bCs/>
         </w:rPr>
       </w:pPr>
-      <w:ins w:id="228" w:author="tim " w:date="2014-11-22T18:54:00Z">
+      <w:ins w:id="230" w:author="tim " w:date="2014-11-22T18:54:00Z">
         <w:r>
           <w:rPr>
             <w:b/>
@@ -3513,24 +3531,16 @@
           <w:t>Response:</w:t>
         </w:r>
       </w:ins>
-      <w:ins w:id="229" w:author="Student" w:date="2014-11-25T14:35:00Z">
-        <w:r>
-          <w:rPr>
-            <w:b/>
-            <w:bCs/>
-          </w:rPr>
-          <w:t xml:space="preserve"> Line 416 changed to: </w:t>
-        </w:r>
-        <w:bookmarkStart w:id="230" w:name="_GoBack"/>
-        <w:r>
-          <w:rPr>
-            <w:b/>
-            <w:bCs/>
-          </w:rPr>
-          <w:t xml:space="preserve">In the simulation animals moved at a speed of 40km day-1, </w:t>
-        </w:r>
-      </w:ins>
-      <w:ins w:id="231" w:author="Student" w:date="2014-11-25T14:37:00Z">
+      <w:ins w:id="231" w:author="Student" w:date="2014-11-25T14:35:00Z">
+        <w:r>
+          <w:rPr>
+            <w:b/>
+            <w:bCs/>
+          </w:rPr>
+          <w:t xml:space="preserve"> Line 416 changed to: In the simulation animals moved at a speed of 40km day-1, </w:t>
+        </w:r>
+      </w:ins>
+      <w:ins w:id="232" w:author="Student" w:date="2014-11-25T14:37:00Z">
         <w:r>
           <w:rPr>
             <w:b/>
@@ -3539,7 +3549,7 @@
           <w:t>equivalent</w:t>
         </w:r>
       </w:ins>
-      <w:ins w:id="232" w:author="Student" w:date="2014-11-25T14:35:00Z">
+      <w:ins w:id="233" w:author="Student" w:date="2014-11-25T14:35:00Z">
         <w:r>
           <w:rPr>
             <w:b/>
@@ -3548,7 +3558,7 @@
           <w:t xml:space="preserve"> to the largest day range</w:t>
         </w:r>
       </w:ins>
-      <w:ins w:id="233" w:author="Student" w:date="2014-11-25T14:36:00Z">
+      <w:ins w:id="234" w:author="Student" w:date="2014-11-25T14:36:00Z">
         <w:r>
           <w:rPr>
             <w:rFonts w:ascii="Times New Roman" w:hAnsi="Times New Roman" w:cs="Times New Roman"/>
@@ -3566,7 +3576,6 @@
           <w:t>of terrestrial animals</w:t>
         </w:r>
       </w:ins>
-      <w:bookmarkEnd w:id="230"/>
     </w:p>
     <w:p>
       <w:pPr>
@@ -3580,14 +3589,14 @@
     <w:p/>
     <w:p/>
     <w:p>
-      <w:ins w:id="234" w:author="Tim Lucas" w:date="2014-11-24T15:22:00Z">
+      <w:ins w:id="235" w:author="Tim Lucas" w:date="2014-11-24T15:22:00Z">
         <w:r>
           <w:t>Editorial Comments</w:t>
         </w:r>
       </w:ins>
     </w:p>
     <w:p>
-      <w:ins w:id="235" w:author="Tim Lucas" w:date="2014-11-24T15:22:00Z">
+      <w:ins w:id="236" w:author="Tim Lucas" w:date="2014-11-24T15:22:00Z">
         <w:r>
           <w:t>1. Line 167: Typo — “number of expected captures” should say expected number of cap-</w:t>
         </w:r>
@@ -3596,7 +3605,7 @@
     <w:p>
       <w:proofErr w:type="spellStart"/>
       <w:proofErr w:type="gramStart"/>
-      <w:ins w:id="236" w:author="Tim Lucas" w:date="2014-11-24T15:22:00Z">
+      <w:ins w:id="237" w:author="Tim Lucas" w:date="2014-11-24T15:22:00Z">
         <w:r>
           <w:t>tures</w:t>
         </w:r>
@@ -3608,14 +3617,14 @@
       </w:ins>
     </w:p>
     <w:p>
-      <w:ins w:id="237" w:author="Tim Lucas" w:date="2014-11-24T15:22:00Z">
+      <w:ins w:id="238" w:author="Tim Lucas" w:date="2014-11-24T15:22:00Z">
         <w:r>
           <w:t>2. Lines 174-176: this sentence does not make sense.</w:t>
         </w:r>
       </w:ins>
     </w:p>
     <w:p>
-      <w:ins w:id="238" w:author="Tim Lucas" w:date="2014-11-24T15:22:00Z">
+      <w:ins w:id="239" w:author="Tim Lucas" w:date="2014-11-24T15:22:00Z">
         <w:r>
           <w:t>3. Line 226: perhaps better not to start a sentence with a number? Might be better to use</w:t>
         </w:r>
@@ -3623,7 +3632,7 @@
     </w:p>
     <w:p>
       <w:proofErr w:type="gramStart"/>
-      <w:ins w:id="239" w:author="Tim Lucas" w:date="2014-11-24T15:22:00Z">
+      <w:ins w:id="240" w:author="Tim Lucas" w:date="2014-11-24T15:22:00Z">
         <w:r>
           <w:t>words</w:t>
         </w:r>
@@ -3634,7 +3643,7 @@
       </w:ins>
     </w:p>
     <w:p>
-      <w:ins w:id="240" w:author="Tim Lucas" w:date="2014-11-24T15:22:00Z">
+      <w:ins w:id="241" w:author="Tim Lucas" w:date="2014-11-24T15:22:00Z">
         <w:r>
           <w:t>4. Line 228: “exact centre of the simulation”— does this mean the centre of the simulated</w:t>
         </w:r>
@@ -3642,7 +3651,7 @@
     </w:p>
     <w:p>
       <w:proofErr w:type="gramStart"/>
-      <w:ins w:id="241" w:author="Tim Lucas" w:date="2014-11-24T15:22:00Z">
+      <w:ins w:id="242" w:author="Tim Lucas" w:date="2014-11-24T15:22:00Z">
         <w:r>
           <w:t>study</w:t>
         </w:r>
@@ -3653,21 +3662,21 @@
       </w:ins>
     </w:p>
     <w:p>
-      <w:ins w:id="242" w:author="Tim Lucas" w:date="2014-11-24T15:22:00Z">
+      <w:ins w:id="243" w:author="Tim Lucas" w:date="2014-11-24T15:22:00Z">
         <w:r>
           <w:t>5. Line 241: better not to start a sentence with a mathematical symbol?</w:t>
         </w:r>
       </w:ins>
     </w:p>
     <w:p>
-      <w:ins w:id="243" w:author="Tim Lucas" w:date="2014-11-24T15:22:00Z">
+      <w:ins w:id="244" w:author="Tim Lucas" w:date="2014-11-24T15:22:00Z">
         <w:r>
           <w:t>6. Line 245: Typo — At the end of each step</w:t>
         </w:r>
       </w:ins>
     </w:p>
     <w:p>
-      <w:ins w:id="244" w:author="Tim Lucas" w:date="2014-11-24T15:22:00Z">
+      <w:ins w:id="245" w:author="Tim Lucas" w:date="2014-11-24T15:22:00Z">
         <w:r>
           <w:t xml:space="preserve">7. Lines 255, 258: perhaps better to not start a sentence with lower-case “g” in </w:t>
         </w:r>
@@ -3688,7 +3697,7 @@
           <w:bCs/>
         </w:rPr>
       </w:pPr>
-      <w:ins w:id="245" w:author="Tim Lucas" w:date="2014-11-24T15:22:00Z">
+      <w:ins w:id="246" w:author="Tim Lucas" w:date="2014-11-24T15:22:00Z">
         <w:r>
           <w:t xml:space="preserve">8. </w:t>
         </w:r>
@@ -3720,14 +3729,14 @@
       </w:ins>
     </w:p>
     <w:p>
-      <w:ins w:id="246" w:author="Tim Lucas" w:date="2014-11-24T15:22:00Z">
+      <w:ins w:id="247" w:author="Tim Lucas" w:date="2014-11-24T15:22:00Z">
         <w:r>
           <w:t>9. Line 310: “pi” — use symbol π</w:t>
         </w:r>
       </w:ins>
     </w:p>
     <w:p>
-      <w:ins w:id="247" w:author="Tim Lucas" w:date="2014-11-24T15:22:00Z">
+      <w:ins w:id="248" w:author="Tim Lucas" w:date="2014-11-24T15:22:00Z">
         <w:r>
           <w:t>10. Line 430: “which are important reservoir of infectious disease”— reword? For exam-</w:t>
         </w:r>
@@ -3736,7 +3745,7 @@
     <w:p>
       <w:proofErr w:type="spellStart"/>
       <w:proofErr w:type="gramStart"/>
-      <w:ins w:id="248" w:author="Tim Lucas" w:date="2014-11-24T15:22:00Z">
+      <w:ins w:id="249" w:author="Tim Lucas" w:date="2014-11-24T15:22:00Z">
         <w:r>
           <w:t>ple</w:t>
         </w:r>
@@ -3752,11 +3761,11 @@
     <w:p>
       <w:pPr>
         <w:rPr>
-          <w:ins w:id="249" w:author="Student" w:date="2014-11-25T14:28:00Z"/>
+          <w:ins w:id="250" w:author="Student" w:date="2014-11-25T14:28:00Z"/>
           <w:u w:val="double"/>
         </w:rPr>
       </w:pPr>
-      <w:ins w:id="250" w:author="Tim Lucas" w:date="2014-11-24T15:31:00Z">
+      <w:ins w:id="251" w:author="Tim Lucas" w:date="2014-11-24T15:31:00Z">
         <w:r>
           <w:rPr>
             <w:b/>
@@ -3768,7 +3777,7 @@
           <w:t xml:space="preserve">All but the </w:t>
         </w:r>
       </w:ins>
-      <w:ins w:id="251" w:author="Tim Lucas" w:date="2014-11-24T15:32:00Z">
+      <w:ins w:id="252" w:author="Tim Lucas" w:date="2014-11-24T15:32:00Z">
         <w:r>
           <w:t xml:space="preserve">no. 8 </w:t>
         </w:r>
@@ -3807,11 +3816,11 @@
     <w:p>
       <w:pPr>
         <w:rPr>
-          <w:ins w:id="252" w:author="Student" w:date="2014-11-25T14:29:00Z"/>
+          <w:ins w:id="253" w:author="Student" w:date="2014-11-25T14:29:00Z"/>
           <w:u w:val="double"/>
         </w:rPr>
       </w:pPr>
-      <w:ins w:id="253" w:author="Student" w:date="2014-11-25T14:29:00Z">
+      <w:ins w:id="254" w:author="Student" w:date="2014-11-25T14:29:00Z">
         <w:r>
           <w:rPr>
             <w:u w:val="double"/>
@@ -3826,7 +3835,7 @@
           <w:u w:val="double"/>
         </w:rPr>
       </w:pPr>
-      <w:ins w:id="254" w:author="Student" w:date="2014-11-25T14:28:00Z">
+      <w:ins w:id="255" w:author="Student" w:date="2014-11-25T14:28:00Z">
         <w:r>
           <w:rPr>
             <w:u w:val="double"/>
@@ -3848,7 +3857,7 @@
           <w:t xml:space="preserve"> 3, is used with the correct value of p-bar</w:t>
         </w:r>
       </w:ins>
-      <w:ins w:id="255" w:author="Student" w:date="2014-11-25T14:29:00Z">
+      <w:ins w:id="256" w:author="Student" w:date="2014-11-25T14:29:00Z">
         <w:r>
           <w:rPr>
             <w:u w:val="double"/>
@@ -3856,7 +3865,7 @@
           <w:t xml:space="preserve"> </w:t>
         </w:r>
       </w:ins>
-      <w:ins w:id="256" w:author="Student" w:date="2014-11-25T14:30:00Z">
+      <w:ins w:id="257" w:author="Student" w:date="2014-11-25T14:30:00Z">
         <w:r>
           <w:rPr>
             <w:u w:val="double"/>

</xml_diff>

<commit_message>
tweaks to comments in document
for specific comment 12, 17 and 19
</commit_message>
<xml_diff>
--- a/reviewResponse.docx
+++ b/reviewResponse.docx
@@ -3152,11 +3152,12 @@
     <w:p>
       <w:pPr>
         <w:rPr>
+          <w:ins w:id="205" w:author="Student" w:date="2014-11-25T14:47:00Z"/>
           <w:b/>
           <w:bCs/>
         </w:rPr>
       </w:pPr>
-      <w:ins w:id="205" w:author="tim " w:date="2014-11-22T18:54:00Z">
+      <w:ins w:id="206" w:author="tim " w:date="2014-11-22T18:54:00Z">
         <w:r>
           <w:rPr>
             <w:b/>
@@ -3165,7 +3166,7 @@
           <w:t>Response:</w:t>
         </w:r>
       </w:ins>
-      <w:ins w:id="206" w:author="Student" w:date="2014-11-25T14:46:00Z">
+      <w:ins w:id="207" w:author="Student" w:date="2014-11-25T14:46:00Z">
         <w:r>
           <w:rPr>
             <w:b/>
@@ -3178,11 +3179,63 @@
             <w:b/>
             <w:bCs/>
           </w:rPr>
-          <w:t>Line 266 changed to: From a random starting point we ran the simulation until a range of different capture numbers were recorded (from 10 to 100 captures), recorded the length of time this took, and estimated the animal density for each of the four sub-models.</w:t>
-        </w:r>
-      </w:ins>
-      <w:bookmarkStart w:id="207" w:name="_GoBack"/>
-      <w:bookmarkEnd w:id="207"/>
+          <w:t xml:space="preserve">Line 266 changed to: </w:t>
+        </w:r>
+      </w:ins>
+      <w:ins w:id="208" w:author="Student" w:date="2014-11-25T14:47:00Z">
+        <w:r>
+          <w:rPr>
+            <w:b/>
+            <w:bCs/>
+          </w:rPr>
+          <w:t>“</w:t>
+        </w:r>
+      </w:ins>
+      <w:ins w:id="209" w:author="Student" w:date="2014-11-25T14:46:00Z">
+        <w:r>
+          <w:rPr>
+            <w:b/>
+            <w:bCs/>
+          </w:rPr>
+          <w:t>From a random starting point we ran the simulation until a range of different capture numbers were recorded (from 10 to 100 captures), recorded the length of time this took, and estimated the animal density for each of the four sub-models.</w:t>
+        </w:r>
+      </w:ins>
+      <w:ins w:id="210" w:author="Student" w:date="2014-11-25T14:47:00Z">
+        <w:r>
+          <w:rPr>
+            <w:b/>
+            <w:bCs/>
+          </w:rPr>
+          <w:t xml:space="preserve"> “ Rather than run the simulation for a given time and calculate the number of captures, what we have one here is run the </w:t>
+        </w:r>
+      </w:ins>
+      <w:ins w:id="211" w:author="Student" w:date="2014-11-25T14:48:00Z">
+        <w:r>
+          <w:rPr>
+            <w:b/>
+            <w:bCs/>
+          </w:rPr>
+          <w:t>simulation</w:t>
+        </w:r>
+      </w:ins>
+      <w:ins w:id="212" w:author="Student" w:date="2014-11-25T14:47:00Z">
+        <w:r>
+          <w:rPr>
+            <w:b/>
+            <w:bCs/>
+          </w:rPr>
+          <w:t xml:space="preserve"> </w:t>
+        </w:r>
+      </w:ins>
+      <w:ins w:id="213" w:author="Student" w:date="2014-11-25T14:48:00Z">
+        <w:r>
+          <w:rPr>
+            <w:b/>
+            <w:bCs/>
+          </w:rPr>
+          <w:t>for a given number of captures and calculate the amount of time it took.</w:t>
+        </w:r>
+      </w:ins>
     </w:p>
     <w:p>
       <w:pPr>
@@ -3193,28 +3246,6 @@
       </w:pPr>
     </w:p>
     <w:p>
-      <w:ins w:id="208" w:author="tim " w:date="2014-11-22T18:54:00Z">
-        <w:r>
-          <w:t>13. Line 269: “real density” — perhaps use true density for consistency?</w:t>
-        </w:r>
-      </w:ins>
-    </w:p>
-    <w:p/>
-    <w:p>
-      <w:ins w:id="209" w:author="tim " w:date="2014-11-22T18:54:00Z">
-        <w:r>
-          <w:rPr>
-            <w:b/>
-            <w:bCs/>
-          </w:rPr>
-          <w:t xml:space="preserve">Response: </w:t>
-        </w:r>
-        <w:r>
-          <w:t>Edited to comply.</w:t>
-        </w:r>
-      </w:ins>
-    </w:p>
-    <w:p>
       <w:pPr>
         <w:rPr>
           <w:b/>
@@ -3223,41 +3254,15 @@
       </w:pPr>
     </w:p>
     <w:p>
-      <w:ins w:id="210" w:author="tim " w:date="2014-11-22T18:54:00Z">
-        <w:r>
-          <w:t>14. Line 271: “compare the precision between capture numbers” — I think more detail is</w:t>
-        </w:r>
-      </w:ins>
-    </w:p>
-    <w:p>
-      <w:proofErr w:type="gramStart"/>
-      <w:ins w:id="211" w:author="tim " w:date="2014-11-22T18:54:00Z">
-        <w:r>
-          <w:t>required</w:t>
-        </w:r>
-        <w:proofErr w:type="gramEnd"/>
-        <w:r>
-          <w:t>: compare the precision of the density estimates from simulations with a differ-</w:t>
-        </w:r>
-      </w:ins>
-    </w:p>
-    <w:p>
-      <w:proofErr w:type="spellStart"/>
-      <w:proofErr w:type="gramStart"/>
-      <w:ins w:id="212" w:author="tim " w:date="2014-11-22T18:54:00Z">
-        <w:r>
-          <w:t>ent</w:t>
-        </w:r>
-        <w:proofErr w:type="spellEnd"/>
-        <w:proofErr w:type="gramEnd"/>
-        <w:r>
-          <w:t xml:space="preserve"> expected number of captures.</w:t>
-        </w:r>
-      </w:ins>
-    </w:p>
-    <w:p/>
-    <w:p>
-      <w:ins w:id="213" w:author="tim " w:date="2014-11-22T18:54:00Z">
+      <w:ins w:id="214" w:author="tim " w:date="2014-11-22T18:54:00Z">
+        <w:r>
+          <w:t>13. Line 269: “real density” — perhaps use true density for consistency?</w:t>
+        </w:r>
+      </w:ins>
+    </w:p>
+    <w:p/>
+    <w:p>
+      <w:ins w:id="215" w:author="tim " w:date="2014-11-22T18:54:00Z">
         <w:r>
           <w:rPr>
             <w:b/>
@@ -3266,7 +3271,7 @@
           <w:t xml:space="preserve">Response: </w:t>
         </w:r>
         <w:r>
-          <w:t>Edited as suggested.</w:t>
+          <w:t>Edited to comply.</w:t>
         </w:r>
       </w:ins>
     </w:p>
@@ -3279,40 +3284,42 @@
       </w:pPr>
     </w:p>
     <w:p>
-      <w:ins w:id="214" w:author="tim " w:date="2014-11-22T18:54:00Z">
-        <w:r>
-          <w:t>15. Line 275: “using different amounts of time spent stationary” — should this not be the</w:t>
-        </w:r>
-      </w:ins>
-    </w:p>
-    <w:p>
-      <w:proofErr w:type="gramStart"/>
-      <w:ins w:id="215" w:author="tim " w:date="2014-11-22T18:54:00Z">
-        <w:r>
-          <w:t>time</w:t>
-        </w:r>
-        <w:proofErr w:type="gramEnd"/>
-        <w:r>
-          <w:t xml:space="preserve"> spent stationary on average? (This applies to all other instances of “time spent</w:t>
-        </w:r>
-      </w:ins>
-    </w:p>
-    <w:p>
-      <w:proofErr w:type="gramStart"/>
       <w:ins w:id="216" w:author="tim " w:date="2014-11-22T18:54:00Z">
         <w:r>
-          <w:t>stationary</w:t>
-        </w:r>
-        <w:proofErr w:type="gramEnd"/>
-        <w:r>
-          <w:t>” in the paper.)</w:t>
-        </w:r>
-      </w:ins>
-    </w:p>
-    <w:p/>
-    <w:p>
+          <w:t>14. Line 271: “compare the precision between capture numbers” — I think more detail is</w:t>
+        </w:r>
+      </w:ins>
+    </w:p>
+    <w:p>
+      <w:proofErr w:type="gramStart"/>
       <w:ins w:id="217" w:author="tim " w:date="2014-11-22T18:54:00Z">
         <w:r>
+          <w:t>required</w:t>
+        </w:r>
+        <w:proofErr w:type="gramEnd"/>
+        <w:r>
+          <w:t>: compare the precision of the density estimates from simulations with a differ-</w:t>
+        </w:r>
+      </w:ins>
+    </w:p>
+    <w:p>
+      <w:proofErr w:type="spellStart"/>
+      <w:proofErr w:type="gramStart"/>
+      <w:ins w:id="218" w:author="tim " w:date="2014-11-22T18:54:00Z">
+        <w:r>
+          <w:t>ent</w:t>
+        </w:r>
+        <w:proofErr w:type="spellEnd"/>
+        <w:proofErr w:type="gramEnd"/>
+        <w:r>
+          <w:t xml:space="preserve"> expected number of captures.</w:t>
+        </w:r>
+      </w:ins>
+    </w:p>
+    <w:p/>
+    <w:p>
+      <w:ins w:id="219" w:author="tim " w:date="2014-11-22T18:54:00Z">
+        <w:r>
           <w:rPr>
             <w:b/>
             <w:bCs/>
@@ -3320,7 +3327,7 @@
           <w:t xml:space="preserve">Response: </w:t>
         </w:r>
         <w:r>
-          <w:t>Added 'average' in Fig.7 caption, line 275 and line 305.</w:t>
+          <w:t>Edited as suggested.</w:t>
         </w:r>
       </w:ins>
     </w:p>
@@ -3333,51 +3340,40 @@
       </w:pPr>
     </w:p>
     <w:p>
-      <w:ins w:id="218" w:author="tim " w:date="2014-11-22T18:54:00Z">
-        <w:r>
-          <w:t>16. Line 338: “the sum of the average animal velocity and the sensor velocity” — could be</w:t>
-        </w:r>
-      </w:ins>
-    </w:p>
-    <w:p>
-      <w:proofErr w:type="gramStart"/>
-      <w:ins w:id="219" w:author="tim " w:date="2014-11-22T18:54:00Z">
-        <w:r>
-          <w:t>clearer</w:t>
-        </w:r>
-        <w:proofErr w:type="gramEnd"/>
-        <w:r>
-          <w:t>? It is the average animal velocity (averaged over all bearings) relative to a single</w:t>
-        </w:r>
-      </w:ins>
-    </w:p>
-    <w:p>
       <w:ins w:id="220" w:author="tim " w:date="2014-11-22T18:54:00Z">
         <w:r>
-          <w:t>(</w:t>
-        </w:r>
-        <w:proofErr w:type="gramStart"/>
-        <w:r>
-          <w:t>animal</w:t>
-        </w:r>
-        <w:proofErr w:type="gramEnd"/>
-        <w:r>
-          <w:t xml:space="preserve"> or sensor) focal individual (Hutchinson and </w:t>
-        </w:r>
-        <w:proofErr w:type="spellStart"/>
-        <w:r>
-          <w:t>Waser</w:t>
-        </w:r>
-        <w:proofErr w:type="spellEnd"/>
-        <w:r>
-          <w:t>, 2007).</w:t>
-        </w:r>
-      </w:ins>
-    </w:p>
-    <w:p/>
-    <w:p>
+          <w:t>15. Line 275: “using different amounts of time spent stationary” — should this not be the</w:t>
+        </w:r>
+      </w:ins>
+    </w:p>
+    <w:p>
+      <w:proofErr w:type="gramStart"/>
       <w:ins w:id="221" w:author="tim " w:date="2014-11-22T18:54:00Z">
         <w:r>
+          <w:t>time</w:t>
+        </w:r>
+        <w:proofErr w:type="gramEnd"/>
+        <w:r>
+          <w:t xml:space="preserve"> spent stationary on average? (This applies to all other instances of “time spent</w:t>
+        </w:r>
+      </w:ins>
+    </w:p>
+    <w:p>
+      <w:proofErr w:type="gramStart"/>
+      <w:ins w:id="222" w:author="tim " w:date="2014-11-22T18:54:00Z">
+        <w:r>
+          <w:t>stationary</w:t>
+        </w:r>
+        <w:proofErr w:type="gramEnd"/>
+        <w:r>
+          <w:t>” in the paper.)</w:t>
+        </w:r>
+      </w:ins>
+    </w:p>
+    <w:p/>
+    <w:p>
+      <w:ins w:id="223" w:author="tim " w:date="2014-11-22T18:54:00Z">
+        <w:r>
           <w:rPr>
             <w:b/>
             <w:bCs/>
@@ -3385,7 +3381,7 @@
           <w:t xml:space="preserve">Response: </w:t>
         </w:r>
         <w:r>
-          <w:t>Hopefully made clearer by changing wording to “expanded for moving sensors by replacing $v$ as used here with the average animal speed added to the sensor speed”</w:t>
+          <w:t>Added 'average' in Fig.7 caption, line 275 and line 305.</w:t>
         </w:r>
       </w:ins>
     </w:p>
@@ -3398,13 +3394,62 @@
       </w:pPr>
     </w:p>
     <w:p>
-      <w:ins w:id="222" w:author="tim " w:date="2014-11-22T18:54:00Z">
-        <w:r>
-          <w:t>17. Lines 388–395: you begin by saying accuracy may be affected by the interaction between the movement model and detection zone, then end saying the opposite, in brackets.</w:t>
-        </w:r>
-      </w:ins>
-    </w:p>
-    <w:p/>
+      <w:ins w:id="224" w:author="tim " w:date="2014-11-22T18:54:00Z">
+        <w:r>
+          <w:t>16. Line 338: “the sum of the average animal velocity and the sensor velocity” — could be</w:t>
+        </w:r>
+      </w:ins>
+    </w:p>
+    <w:p>
+      <w:proofErr w:type="gramStart"/>
+      <w:ins w:id="225" w:author="tim " w:date="2014-11-22T18:54:00Z">
+        <w:r>
+          <w:t>clearer</w:t>
+        </w:r>
+        <w:proofErr w:type="gramEnd"/>
+        <w:r>
+          <w:t>? It is the average animal velocity (averaged over all bearings) relative to a single</w:t>
+        </w:r>
+      </w:ins>
+    </w:p>
+    <w:p>
+      <w:ins w:id="226" w:author="tim " w:date="2014-11-22T18:54:00Z">
+        <w:r>
+          <w:t>(</w:t>
+        </w:r>
+        <w:proofErr w:type="gramStart"/>
+        <w:r>
+          <w:t>animal</w:t>
+        </w:r>
+        <w:proofErr w:type="gramEnd"/>
+        <w:r>
+          <w:t xml:space="preserve"> or sensor) focal individual (Hutchinson and </w:t>
+        </w:r>
+        <w:proofErr w:type="spellStart"/>
+        <w:r>
+          <w:t>Waser</w:t>
+        </w:r>
+        <w:proofErr w:type="spellEnd"/>
+        <w:r>
+          <w:t>, 2007).</w:t>
+        </w:r>
+      </w:ins>
+    </w:p>
+    <w:p/>
+    <w:p>
+      <w:ins w:id="227" w:author="tim " w:date="2014-11-22T18:54:00Z">
+        <w:r>
+          <w:rPr>
+            <w:b/>
+            <w:bCs/>
+          </w:rPr>
+          <w:t xml:space="preserve">Response: </w:t>
+        </w:r>
+        <w:r>
+          <w:t>Hopefully made clearer by changing wording to “expanded for moving sensors by replacing $v$ as used here with the average animal speed added to the sensor speed”</w:t>
+        </w:r>
+      </w:ins>
+    </w:p>
     <w:p>
       <w:pPr>
         <w:rPr>
@@ -3412,50 +3457,15 @@
           <w:bCs/>
         </w:rPr>
       </w:pPr>
-      <w:ins w:id="223" w:author="tim " w:date="2014-11-22T18:54:00Z">
-        <w:r>
-          <w:rPr>
-            <w:b/>
-            <w:bCs/>
-          </w:rPr>
-          <w:t>Response:</w:t>
-        </w:r>
-      </w:ins>
-      <w:ins w:id="224" w:author="Student" w:date="2014-11-25T14:32:00Z">
-        <w:r>
-          <w:rPr>
-            <w:b/>
-            <w:bCs/>
-          </w:rPr>
-          <w:t xml:space="preserve"> Line 388 </w:t>
-        </w:r>
-        <w:proofErr w:type="gramStart"/>
-        <w:r>
-          <w:rPr>
-            <w:b/>
-            <w:bCs/>
-          </w:rPr>
-          <w:t>have</w:t>
-        </w:r>
-        <w:proofErr w:type="gramEnd"/>
-        <w:r>
-          <w:rPr>
-            <w:b/>
-            <w:bCs/>
-          </w:rPr>
-          <w:t xml:space="preserve"> changed accuracy to precision. It is correct to point out that the accuracy of the model shouldn</w:t>
-        </w:r>
-      </w:ins>
-      <w:ins w:id="225" w:author="Student" w:date="2014-11-25T14:33:00Z">
-        <w:r>
-          <w:rPr>
-            <w:b/>
-            <w:bCs/>
-          </w:rPr>
-          <w:t xml:space="preserve">’t be affected by this interaction, however the precision of the model would be. </w:t>
-        </w:r>
-      </w:ins>
-    </w:p>
+    </w:p>
+    <w:p>
+      <w:ins w:id="228" w:author="tim " w:date="2014-11-22T18:54:00Z">
+        <w:r>
+          <w:t>17. Lines 388–395: you begin by saying accuracy may be affected by the interaction between the movement model and detection zone, then end saying the opposite, in brackets.</w:t>
+        </w:r>
+      </w:ins>
+    </w:p>
+    <w:p/>
     <w:p>
       <w:pPr>
         <w:rPr>
@@ -3463,27 +3473,55 @@
           <w:bCs/>
         </w:rPr>
       </w:pPr>
-    </w:p>
-    <w:p>
-      <w:ins w:id="226" w:author="tim " w:date="2014-11-22T18:54:00Z">
-        <w:r>
-          <w:t>18. Line 411: “entire world”— better to say study area?</w:t>
-        </w:r>
-      </w:ins>
-    </w:p>
-    <w:p/>
-    <w:p>
-      <w:ins w:id="227" w:author="tim " w:date="2014-11-22T18:54:00Z">
+      <w:ins w:id="229" w:author="tim " w:date="2014-11-22T18:54:00Z">
+        <w:r>
+          <w:rPr>
+            <w:b/>
+            <w:bCs/>
+          </w:rPr>
+          <w:t>Response:</w:t>
+        </w:r>
+      </w:ins>
+      <w:ins w:id="230" w:author="Student" w:date="2014-11-25T14:32:00Z">
+        <w:r>
+          <w:rPr>
+            <w:b/>
+            <w:bCs/>
+          </w:rPr>
+          <w:t xml:space="preserve"> Line 388 </w:t>
+        </w:r>
+        <w:proofErr w:type="gramStart"/>
+        <w:r>
+          <w:rPr>
+            <w:b/>
+            <w:bCs/>
+          </w:rPr>
+          <w:t>have</w:t>
+        </w:r>
+        <w:proofErr w:type="gramEnd"/>
+        <w:r>
+          <w:rPr>
+            <w:b/>
+            <w:bCs/>
+          </w:rPr>
+          <w:t xml:space="preserve"> changed accuracy to precision. It is correct to point out that the accuracy of the model shouldn</w:t>
+        </w:r>
+      </w:ins>
+      <w:ins w:id="231" w:author="Student" w:date="2014-11-25T14:33:00Z">
+        <w:r>
+          <w:rPr>
+            <w:b/>
+            <w:bCs/>
+          </w:rPr>
+          <w:t xml:space="preserve">’t be affected by this interaction, however the precision of the </w:t>
+        </w:r>
         <w:r>
           <w:rPr>
             <w:b/>
             <w:bCs/>
           </w:rPr>
           <w:lastRenderedPageBreak/>
-          <w:t xml:space="preserve">Response: </w:t>
-        </w:r>
-        <w:r>
-          <w:t>We agree and have changed to match this suggestion.</w:t>
+          <w:t xml:space="preserve">model would be. </w:t>
         </w:r>
       </w:ins>
     </w:p>
@@ -3496,25 +3534,27 @@
       </w:pPr>
     </w:p>
     <w:p>
-      <w:ins w:id="228" w:author="tim " w:date="2014-11-22T18:54:00Z">
-        <w:r>
-          <w:t>19. Line 416: “The distance travelled for an animal was assumed to be 40 km day −1 ”—</w:t>
-        </w:r>
-      </w:ins>
-    </w:p>
-    <w:p>
-      <w:proofErr w:type="gramStart"/>
-      <w:ins w:id="229" w:author="tim " w:date="2014-11-22T18:54:00Z">
-        <w:r>
-          <w:t>technically</w:t>
-        </w:r>
-        <w:proofErr w:type="gramEnd"/>
-        <w:r>
-          <w:t xml:space="preserve"> 40 km day −1 is a speed, also isn’t this the average distance per day?</w:t>
-        </w:r>
-      </w:ins>
-    </w:p>
-    <w:p/>
+      <w:ins w:id="232" w:author="tim " w:date="2014-11-22T18:54:00Z">
+        <w:r>
+          <w:t>18. Line 411: “entire world”— better to say study area?</w:t>
+        </w:r>
+      </w:ins>
+    </w:p>
+    <w:p/>
+    <w:p>
+      <w:ins w:id="233" w:author="tim " w:date="2014-11-22T18:54:00Z">
+        <w:r>
+          <w:rPr>
+            <w:b/>
+            <w:bCs/>
+          </w:rPr>
+          <w:t xml:space="preserve">Response: </w:t>
+        </w:r>
+        <w:r>
+          <w:t>We agree and have changed to match this suggestion.</w:t>
+        </w:r>
+      </w:ins>
+    </w:p>
     <w:p>
       <w:pPr>
         <w:rPr>
@@ -3522,7 +3562,35 @@
           <w:bCs/>
         </w:rPr>
       </w:pPr>
-      <w:ins w:id="230" w:author="tim " w:date="2014-11-22T18:54:00Z">
+    </w:p>
+    <w:p>
+      <w:ins w:id="234" w:author="tim " w:date="2014-11-22T18:54:00Z">
+        <w:r>
+          <w:t>19. Line 416: “The distance travelled for an animal was assumed to be 40 km day −1 ”—</w:t>
+        </w:r>
+      </w:ins>
+    </w:p>
+    <w:p>
+      <w:proofErr w:type="gramStart"/>
+      <w:ins w:id="235" w:author="tim " w:date="2014-11-22T18:54:00Z">
+        <w:r>
+          <w:t>technically</w:t>
+        </w:r>
+        <w:proofErr w:type="gramEnd"/>
+        <w:r>
+          <w:t xml:space="preserve"> 40 km day −1 is a speed, also isn’t this the average distance per day?</w:t>
+        </w:r>
+      </w:ins>
+    </w:p>
+    <w:p/>
+    <w:p>
+      <w:pPr>
+        <w:rPr>
+          <w:b/>
+          <w:bCs/>
+        </w:rPr>
+      </w:pPr>
+      <w:ins w:id="236" w:author="tim " w:date="2014-11-22T18:54:00Z">
         <w:r>
           <w:rPr>
             <w:b/>
@@ -3531,16 +3599,52 @@
           <w:t>Response:</w:t>
         </w:r>
       </w:ins>
-      <w:ins w:id="231" w:author="Student" w:date="2014-11-25T14:35:00Z">
-        <w:r>
-          <w:rPr>
-            <w:b/>
-            <w:bCs/>
-          </w:rPr>
-          <w:t xml:space="preserve"> Line 416 changed to: In the simulation animals moved at a speed of 40km day-1, </w:t>
-        </w:r>
-      </w:ins>
-      <w:ins w:id="232" w:author="Student" w:date="2014-11-25T14:37:00Z">
+      <w:ins w:id="237" w:author="Student" w:date="2014-11-25T14:35:00Z">
+        <w:r>
+          <w:rPr>
+            <w:b/>
+            <w:bCs/>
+          </w:rPr>
+          <w:t xml:space="preserve"> </w:t>
+        </w:r>
+      </w:ins>
+      <w:ins w:id="238" w:author="Student" w:date="2014-11-25T14:48:00Z">
+        <w:r>
+          <w:rPr>
+            <w:b/>
+            <w:bCs/>
+          </w:rPr>
+          <w:t xml:space="preserve">Completely agreed with this as a comment. </w:t>
+        </w:r>
+      </w:ins>
+      <w:ins w:id="239" w:author="Student" w:date="2014-11-25T14:35:00Z">
+        <w:r>
+          <w:rPr>
+            <w:b/>
+            <w:bCs/>
+          </w:rPr>
+          <w:t xml:space="preserve">Line 416 changed to: </w:t>
+        </w:r>
+      </w:ins>
+      <w:ins w:id="240" w:author="Student" w:date="2014-11-25T14:49:00Z">
+        <w:r>
+          <w:rPr>
+            <w:b/>
+            <w:bCs/>
+          </w:rPr>
+          <w:t>“</w:t>
+        </w:r>
+      </w:ins>
+      <w:ins w:id="241" w:author="Student" w:date="2014-11-25T14:35:00Z">
+        <w:r>
+          <w:rPr>
+            <w:b/>
+            <w:bCs/>
+          </w:rPr>
+          <w:t xml:space="preserve">In the simulation animals moved at a speed of 40km day-1, </w:t>
+        </w:r>
+      </w:ins>
+      <w:ins w:id="242" w:author="Student" w:date="2014-11-25T14:37:00Z">
         <w:r>
           <w:rPr>
             <w:b/>
@@ -3549,7 +3653,7 @@
           <w:t>equivalent</w:t>
         </w:r>
       </w:ins>
-      <w:ins w:id="233" w:author="Student" w:date="2014-11-25T14:35:00Z">
+      <w:ins w:id="243" w:author="Student" w:date="2014-11-25T14:35:00Z">
         <w:r>
           <w:rPr>
             <w:b/>
@@ -3558,7 +3662,7 @@
           <w:t xml:space="preserve"> to the largest day range</w:t>
         </w:r>
       </w:ins>
-      <w:ins w:id="234" w:author="Student" w:date="2014-11-25T14:36:00Z">
+      <w:ins w:id="244" w:author="Student" w:date="2014-11-25T14:36:00Z">
         <w:r>
           <w:rPr>
             <w:rFonts w:ascii="Times New Roman" w:hAnsi="Times New Roman" w:cs="Times New Roman"/>
@@ -3576,6 +3680,17 @@
           <w:t>of terrestrial animals</w:t>
         </w:r>
       </w:ins>
+      <w:ins w:id="245" w:author="Student" w:date="2014-11-25T14:49:00Z">
+        <w:r>
+          <w:rPr>
+            <w:b/>
+            <w:bCs/>
+          </w:rPr>
+          <w:t>”</w:t>
+        </w:r>
+      </w:ins>
+      <w:bookmarkStart w:id="246" w:name="_GoBack"/>
+      <w:bookmarkEnd w:id="246"/>
     </w:p>
     <w:p>
       <w:pPr>
@@ -3589,14 +3704,14 @@
     <w:p/>
     <w:p/>
     <w:p>
-      <w:ins w:id="235" w:author="Tim Lucas" w:date="2014-11-24T15:22:00Z">
+      <w:ins w:id="247" w:author="Tim Lucas" w:date="2014-11-24T15:22:00Z">
         <w:r>
           <w:t>Editorial Comments</w:t>
         </w:r>
       </w:ins>
     </w:p>
     <w:p>
-      <w:ins w:id="236" w:author="Tim Lucas" w:date="2014-11-24T15:22:00Z">
+      <w:ins w:id="248" w:author="Tim Lucas" w:date="2014-11-24T15:22:00Z">
         <w:r>
           <w:t>1. Line 167: Typo — “number of expected captures” should say expected number of cap-</w:t>
         </w:r>
@@ -3605,7 +3720,7 @@
     <w:p>
       <w:proofErr w:type="spellStart"/>
       <w:proofErr w:type="gramStart"/>
-      <w:ins w:id="237" w:author="Tim Lucas" w:date="2014-11-24T15:22:00Z">
+      <w:ins w:id="249" w:author="Tim Lucas" w:date="2014-11-24T15:22:00Z">
         <w:r>
           <w:t>tures</w:t>
         </w:r>
@@ -3617,14 +3732,14 @@
       </w:ins>
     </w:p>
     <w:p>
-      <w:ins w:id="238" w:author="Tim Lucas" w:date="2014-11-24T15:22:00Z">
+      <w:ins w:id="250" w:author="Tim Lucas" w:date="2014-11-24T15:22:00Z">
         <w:r>
           <w:t>2. Lines 174-176: this sentence does not make sense.</w:t>
         </w:r>
       </w:ins>
     </w:p>
     <w:p>
-      <w:ins w:id="239" w:author="Tim Lucas" w:date="2014-11-24T15:22:00Z">
+      <w:ins w:id="251" w:author="Tim Lucas" w:date="2014-11-24T15:22:00Z">
         <w:r>
           <w:t>3. Line 226: perhaps better not to start a sentence with a number? Might be better to use</w:t>
         </w:r>
@@ -3632,7 +3747,7 @@
     </w:p>
     <w:p>
       <w:proofErr w:type="gramStart"/>
-      <w:ins w:id="240" w:author="Tim Lucas" w:date="2014-11-24T15:22:00Z">
+      <w:ins w:id="252" w:author="Tim Lucas" w:date="2014-11-24T15:22:00Z">
         <w:r>
           <w:t>words</w:t>
         </w:r>
@@ -3643,7 +3758,7 @@
       </w:ins>
     </w:p>
     <w:p>
-      <w:ins w:id="241" w:author="Tim Lucas" w:date="2014-11-24T15:22:00Z">
+      <w:ins w:id="253" w:author="Tim Lucas" w:date="2014-11-24T15:22:00Z">
         <w:r>
           <w:t>4. Line 228: “exact centre of the simulation”— does this mean the centre of the simulated</w:t>
         </w:r>
@@ -3651,7 +3766,7 @@
     </w:p>
     <w:p>
       <w:proofErr w:type="gramStart"/>
-      <w:ins w:id="242" w:author="Tim Lucas" w:date="2014-11-24T15:22:00Z">
+      <w:ins w:id="254" w:author="Tim Lucas" w:date="2014-11-24T15:22:00Z">
         <w:r>
           <w:t>study</w:t>
         </w:r>
@@ -3662,21 +3777,21 @@
       </w:ins>
     </w:p>
     <w:p>
-      <w:ins w:id="243" w:author="Tim Lucas" w:date="2014-11-24T15:22:00Z">
+      <w:ins w:id="255" w:author="Tim Lucas" w:date="2014-11-24T15:22:00Z">
         <w:r>
           <w:t>5. Line 241: better not to start a sentence with a mathematical symbol?</w:t>
         </w:r>
       </w:ins>
     </w:p>
     <w:p>
-      <w:ins w:id="244" w:author="Tim Lucas" w:date="2014-11-24T15:22:00Z">
+      <w:ins w:id="256" w:author="Tim Lucas" w:date="2014-11-24T15:22:00Z">
         <w:r>
           <w:t>6. Line 245: Typo — At the end of each step</w:t>
         </w:r>
       </w:ins>
     </w:p>
     <w:p>
-      <w:ins w:id="245" w:author="Tim Lucas" w:date="2014-11-24T15:22:00Z">
+      <w:ins w:id="257" w:author="Tim Lucas" w:date="2014-11-24T15:22:00Z">
         <w:r>
           <w:t xml:space="preserve">7. Lines 255, 258: perhaps better to not start a sentence with lower-case “g” in </w:t>
         </w:r>
@@ -3697,7 +3812,7 @@
           <w:bCs/>
         </w:rPr>
       </w:pPr>
-      <w:ins w:id="246" w:author="Tim Lucas" w:date="2014-11-24T15:22:00Z">
+      <w:ins w:id="258" w:author="Tim Lucas" w:date="2014-11-24T15:22:00Z">
         <w:r>
           <w:t xml:space="preserve">8. </w:t>
         </w:r>
@@ -3729,14 +3844,14 @@
       </w:ins>
     </w:p>
     <w:p>
-      <w:ins w:id="247" w:author="Tim Lucas" w:date="2014-11-24T15:22:00Z">
+      <w:ins w:id="259" w:author="Tim Lucas" w:date="2014-11-24T15:22:00Z">
         <w:r>
           <w:t>9. Line 310: “pi” — use symbol π</w:t>
         </w:r>
       </w:ins>
     </w:p>
     <w:p>
-      <w:ins w:id="248" w:author="Tim Lucas" w:date="2014-11-24T15:22:00Z">
+      <w:ins w:id="260" w:author="Tim Lucas" w:date="2014-11-24T15:22:00Z">
         <w:r>
           <w:t>10. Line 430: “which are important reservoir of infectious disease”— reword? For exam-</w:t>
         </w:r>
@@ -3745,7 +3860,7 @@
     <w:p>
       <w:proofErr w:type="spellStart"/>
       <w:proofErr w:type="gramStart"/>
-      <w:ins w:id="249" w:author="Tim Lucas" w:date="2014-11-24T15:22:00Z">
+      <w:ins w:id="261" w:author="Tim Lucas" w:date="2014-11-24T15:22:00Z">
         <w:r>
           <w:t>ple</w:t>
         </w:r>
@@ -3761,11 +3876,11 @@
     <w:p>
       <w:pPr>
         <w:rPr>
-          <w:ins w:id="250" w:author="Student" w:date="2014-11-25T14:28:00Z"/>
+          <w:ins w:id="262" w:author="Student" w:date="2014-11-25T14:28:00Z"/>
           <w:u w:val="double"/>
         </w:rPr>
       </w:pPr>
-      <w:ins w:id="251" w:author="Tim Lucas" w:date="2014-11-24T15:31:00Z">
+      <w:ins w:id="263" w:author="Tim Lucas" w:date="2014-11-24T15:31:00Z">
         <w:r>
           <w:rPr>
             <w:b/>
@@ -3777,7 +3892,7 @@
           <w:t xml:space="preserve">All but the </w:t>
         </w:r>
       </w:ins>
-      <w:ins w:id="252" w:author="Tim Lucas" w:date="2014-11-24T15:32:00Z">
+      <w:ins w:id="264" w:author="Tim Lucas" w:date="2014-11-24T15:32:00Z">
         <w:r>
           <w:t xml:space="preserve">no. 8 </w:t>
         </w:r>
@@ -3816,11 +3931,11 @@
     <w:p>
       <w:pPr>
         <w:rPr>
-          <w:ins w:id="253" w:author="Student" w:date="2014-11-25T14:29:00Z"/>
+          <w:ins w:id="265" w:author="Student" w:date="2014-11-25T14:29:00Z"/>
           <w:u w:val="double"/>
         </w:rPr>
       </w:pPr>
-      <w:ins w:id="254" w:author="Student" w:date="2014-11-25T14:29:00Z">
+      <w:ins w:id="266" w:author="Student" w:date="2014-11-25T14:29:00Z">
         <w:r>
           <w:rPr>
             <w:u w:val="double"/>
@@ -3835,7 +3950,7 @@
           <w:u w:val="double"/>
         </w:rPr>
       </w:pPr>
-      <w:ins w:id="255" w:author="Student" w:date="2014-11-25T14:28:00Z">
+      <w:ins w:id="267" w:author="Student" w:date="2014-11-25T14:28:00Z">
         <w:r>
           <w:rPr>
             <w:u w:val="double"/>
@@ -3857,7 +3972,7 @@
           <w:t xml:space="preserve"> 3, is used with the correct value of p-bar</w:t>
         </w:r>
       </w:ins>
-      <w:ins w:id="256" w:author="Student" w:date="2014-11-25T14:29:00Z">
+      <w:ins w:id="268" w:author="Student" w:date="2014-11-25T14:29:00Z">
         <w:r>
           <w:rPr>
             <w:u w:val="double"/>
@@ -3865,7 +3980,7 @@
           <w:t xml:space="preserve"> </w:t>
         </w:r>
       </w:ins>
-      <w:ins w:id="257" w:author="Student" w:date="2014-11-25T14:30:00Z">
+      <w:ins w:id="269" w:author="Student" w:date="2014-11-25T14:30:00Z">
         <w:r>
           <w:rPr>
             <w:u w:val="double"/>

</xml_diff>

<commit_message>
Remove @liz on comments that is done
</commit_message>
<xml_diff>
--- a/reviewResponse.docx
+++ b/reviewResponse.docx
@@ -272,6 +272,7 @@
         </w:rPr>
         <w:t xml:space="preserve">For me, the most important </w:t>
       </w:r>
+      <w:proofErr w:type="gramStart"/>
       <w:r>
         <w:rPr>
           <w:color w:val="222222"/>
@@ -279,8 +280,9 @@
             <w:rPr/>
           </w:rPrChange>
         </w:rPr>
-        <w:t>development, would be to reliably infer true abundance from such data. This paper provides a novel approach to this problem. </w:t>
+        <w:t>development,</w:t>
       </w:r>
+      <w:proofErr w:type="gramEnd"/>
       <w:r>
         <w:rPr>
           <w:color w:val="222222"/>
@@ -288,18 +290,27 @@
             <w:rPr/>
           </w:rPrChange>
         </w:rPr>
+        <w:t xml:space="preserve"> would be to reliably infer true abundance from such data. This paper provides a novel approach to this problem. </w:t>
+      </w:r>
+      <w:r>
+        <w:rPr>
+          <w:color w:val="222222"/>
+          <w:rPrChange w:id="18" w:author="" w:date="1901-01-01T00:00:00Z">
+            <w:rPr/>
+          </w:rPrChange>
+        </w:rPr>
         <w:br/>
       </w:r>
       <w:r>
         <w:rPr>
           <w:color w:val="222222"/>
-          <w:rPrChange w:id="18" w:author="" w:date="1901-01-01T00:00:00Z">
+          <w:rPrChange w:id="19" w:author="" w:date="1901-01-01T00:00:00Z">
             <w:rPr/>
           </w:rPrChange>
         </w:rPr>
         <w:br/>
       </w:r>
-      <w:ins w:id="19" w:author="tim " w:date="2014-11-22T17:49:00Z">
+      <w:ins w:id="20" w:author="tim " w:date="2014-11-22T17:49:00Z">
         <w:r>
           <w:rPr>
             <w:b/>
@@ -312,7 +323,7 @@
       <w:r>
         <w:rPr>
           <w:color w:val="222222"/>
-          <w:rPrChange w:id="20" w:author="" w:date="1901-01-01T00:00:00Z">
+          <w:rPrChange w:id="21" w:author="" w:date="1901-01-01T00:00:00Z">
             <w:rPr/>
           </w:rPrChange>
         </w:rPr>
@@ -321,7 +332,7 @@
       <w:r>
         <w:rPr>
           <w:color w:val="222222"/>
-          <w:rPrChange w:id="21" w:author="" w:date="1901-01-01T00:00:00Z">
+          <w:rPrChange w:id="22" w:author="" w:date="1901-01-01T00:00:00Z">
             <w:rPr/>
           </w:rPrChange>
         </w:rPr>
@@ -330,11 +341,20 @@
       <w:r>
         <w:rPr>
           <w:color w:val="222222"/>
-          <w:rPrChange w:id="22" w:author="" w:date="1901-01-01T00:00:00Z">
+          <w:rPrChange w:id="23" w:author="" w:date="1901-01-01T00:00:00Z">
             <w:rPr/>
           </w:rPrChange>
         </w:rPr>
         <w:br/>
+      </w:r>
+      <w:proofErr w:type="gramStart"/>
+      <w:r>
+        <w:rPr>
+          <w:color w:val="222222"/>
+          <w:rPrChange w:id="24" w:author="" w:date="1901-01-01T00:00:00Z">
+            <w:rPr/>
+          </w:rPrChange>
+        </w:rPr>
         <w:t xml:space="preserve">Stanley </w:t>
       </w:r>
       <w:r>
@@ -343,31 +363,7 @@
         </w:rPr>
         <w:t xml:space="preserve">&amp; </w:t>
       </w:r>
-      <w:r>
-        <w:rPr>
-          <w:color w:val="222222"/>
-          <w:rPrChange w:id="23" w:author="" w:date="1901-01-01T00:00:00Z">
-            <w:rPr/>
-          </w:rPrChange>
-        </w:rPr>
-        <w:t>Royle 2005. Estimating site occupancy and abundance using indirect indices. Journal of Wildlife Management 69, 874-883.</w:t>
-      </w:r>
-      <w:r>
-        <w:rPr>
-          <w:color w:val="222222"/>
-          <w:rPrChange w:id="24" w:author="" w:date="1901-01-01T00:00:00Z">
-            <w:rPr/>
-          </w:rPrChange>
-        </w:rPr>
-        <w:br/>
-        <w:t xml:space="preserve">Guillera-Arroita </w:t>
-      </w:r>
-      <w:r>
-        <w:rPr>
-          <w:color w:val="222222"/>
-        </w:rPr>
-        <w:t>&amp; Morgan (2011).</w:t>
-      </w:r>
+      <w:proofErr w:type="spellStart"/>
       <w:r>
         <w:rPr>
           <w:color w:val="222222"/>
@@ -375,8 +371,116 @@
             <w:rPr/>
           </w:rPrChange>
         </w:rPr>
-        <w:t xml:space="preserve"> Species occupancy modelling for detection data collected along a transect. Journal of Agricultural, Biological, and Environmental Statistics 16, 301-317.</w:t>
+        <w:t>Royle</w:t>
       </w:r>
+      <w:proofErr w:type="spellEnd"/>
+      <w:r>
+        <w:rPr>
+          <w:color w:val="222222"/>
+          <w:rPrChange w:id="26" w:author="" w:date="1901-01-01T00:00:00Z">
+            <w:rPr/>
+          </w:rPrChange>
+        </w:rPr>
+        <w:t xml:space="preserve"> 2005.</w:t>
+      </w:r>
+      <w:proofErr w:type="gramEnd"/>
+      <w:r>
+        <w:rPr>
+          <w:color w:val="222222"/>
+          <w:rPrChange w:id="27" w:author="" w:date="1901-01-01T00:00:00Z">
+            <w:rPr/>
+          </w:rPrChange>
+        </w:rPr>
+        <w:t xml:space="preserve"> Estimating site occupancy and abundance using indirect indices. </w:t>
+      </w:r>
+      <w:proofErr w:type="gramStart"/>
+      <w:r>
+        <w:rPr>
+          <w:color w:val="222222"/>
+          <w:rPrChange w:id="28" w:author="" w:date="1901-01-01T00:00:00Z">
+            <w:rPr/>
+          </w:rPrChange>
+        </w:rPr>
+        <w:t>Journal of Wildlife Management 69, 874-883.</w:t>
+      </w:r>
+      <w:proofErr w:type="gramEnd"/>
+      <w:r>
+        <w:rPr>
+          <w:color w:val="222222"/>
+          <w:rPrChange w:id="29" w:author="" w:date="1901-01-01T00:00:00Z">
+            <w:rPr/>
+          </w:rPrChange>
+        </w:rPr>
+        <w:br/>
+      </w:r>
+      <w:proofErr w:type="spellStart"/>
+      <w:proofErr w:type="gramStart"/>
+      <w:r>
+        <w:rPr>
+          <w:color w:val="222222"/>
+          <w:rPrChange w:id="30" w:author="" w:date="1901-01-01T00:00:00Z">
+            <w:rPr/>
+          </w:rPrChange>
+        </w:rPr>
+        <w:t>Guillera-Arroita</w:t>
+      </w:r>
+      <w:proofErr w:type="spellEnd"/>
+      <w:r>
+        <w:rPr>
+          <w:color w:val="222222"/>
+          <w:rPrChange w:id="31" w:author="" w:date="1901-01-01T00:00:00Z">
+            <w:rPr/>
+          </w:rPrChange>
+        </w:rPr>
+        <w:t xml:space="preserve"> </w:t>
+      </w:r>
+      <w:r>
+        <w:rPr>
+          <w:color w:val="222222"/>
+        </w:rPr>
+        <w:t>&amp; Morgan (2011).</w:t>
+      </w:r>
+      <w:proofErr w:type="gramEnd"/>
+      <w:r>
+        <w:rPr>
+          <w:color w:val="222222"/>
+          <w:rPrChange w:id="32" w:author="" w:date="1901-01-01T00:00:00Z">
+            <w:rPr/>
+          </w:rPrChange>
+        </w:rPr>
+        <w:t xml:space="preserve"> Species occupancy modelling for detection data collected along </w:t>
+      </w:r>
+      <w:proofErr w:type="gramStart"/>
+      <w:r>
+        <w:rPr>
+          <w:color w:val="222222"/>
+          <w:rPrChange w:id="33" w:author="" w:date="1901-01-01T00:00:00Z">
+            <w:rPr/>
+          </w:rPrChange>
+        </w:rPr>
+        <w:t>a transect</w:t>
+      </w:r>
+      <w:proofErr w:type="gramEnd"/>
+      <w:r>
+        <w:rPr>
+          <w:color w:val="222222"/>
+          <w:rPrChange w:id="34" w:author="" w:date="1901-01-01T00:00:00Z">
+            <w:rPr/>
+          </w:rPrChange>
+        </w:rPr>
+        <w:t xml:space="preserve">. </w:t>
+      </w:r>
+      <w:proofErr w:type="gramStart"/>
+      <w:r>
+        <w:rPr>
+          <w:color w:val="222222"/>
+          <w:rPrChange w:id="35" w:author="" w:date="1901-01-01T00:00:00Z">
+            <w:rPr/>
+          </w:rPrChange>
+        </w:rPr>
+        <w:t>Journal of Agricultural, Biological, and Environmental Statistics 16, 301-317.</w:t>
+      </w:r>
+      <w:proofErr w:type="gramEnd"/>
     </w:p>
     <w:p>
       <w:pPr>
@@ -388,7 +492,7 @@
           <w:color w:val="222222"/>
         </w:rPr>
       </w:pPr>
-      <w:ins w:id="26" w:author="tim " w:date="2014-11-22T17:53:00Z">
+      <w:ins w:id="36" w:author="tim " w:date="2014-11-22T17:53:00Z">
         <w:r>
           <w:rPr>
             <w:b/>
@@ -407,12 +511,26 @@
           <w:color w:val="222222"/>
         </w:rPr>
       </w:pPr>
-      <w:ins w:id="27" w:author="tim " w:date="2014-11-22T12:21:00Z">
+      <w:ins w:id="37" w:author="tim " w:date="2014-11-22T12:21:00Z">
         <w:r>
           <w:rPr>
             <w:color w:val="222222"/>
           </w:rPr>
-          <w:t>(Stanley &amp; Royle 2005)</w:t>
+          <w:t xml:space="preserve">(Stanley &amp; </w:t>
+        </w:r>
+        <w:proofErr w:type="spellStart"/>
+        <w:r>
+          <w:rPr>
+            <w:color w:val="222222"/>
+          </w:rPr>
+          <w:t>Royle</w:t>
+        </w:r>
+        <w:proofErr w:type="spellEnd"/>
+        <w:r>
+          <w:rPr>
+            <w:color w:val="222222"/>
+          </w:rPr>
+          <w:t xml:space="preserve"> 2005)</w:t>
         </w:r>
       </w:ins>
     </w:p>
@@ -424,12 +542,26 @@
           <w:color w:val="222222"/>
         </w:rPr>
       </w:pPr>
-      <w:ins w:id="28" w:author="tim " w:date="2014-11-22T12:21:00Z">
+      <w:ins w:id="38" w:author="tim " w:date="2014-11-22T12:21:00Z">
         <w:r>
           <w:rPr>
             <w:color w:val="222222"/>
           </w:rPr>
-          <w:t>Assumes disjoint populations which gREM doesn't.</w:t>
+          <w:t xml:space="preserve">Assumes disjoint populations which </w:t>
+        </w:r>
+        <w:proofErr w:type="spellStart"/>
+        <w:r>
+          <w:rPr>
+            <w:color w:val="222222"/>
+          </w:rPr>
+          <w:t>gREM</w:t>
+        </w:r>
+        <w:proofErr w:type="spellEnd"/>
+        <w:r>
+          <w:rPr>
+            <w:color w:val="222222"/>
+          </w:rPr>
+          <w:t xml:space="preserve"> doesn't.</w:t>
         </w:r>
       </w:ins>
     </w:p>
@@ -441,7 +573,7 @@
           <w:color w:val="222222"/>
         </w:rPr>
       </w:pPr>
-      <w:ins w:id="29" w:author="tim " w:date="2014-11-22T12:21:00Z">
+      <w:ins w:id="39" w:author="tim " w:date="2014-11-22T12:21:00Z">
         <w:r>
           <w:rPr>
             <w:color w:val="222222"/>
@@ -458,14 +590,22 @@
           <w:color w:val="222222"/>
         </w:rPr>
       </w:pPr>
-      <w:ins w:id="30" w:author="tim " w:date="2014-11-22T12:21:00Z">
+      <w:ins w:id="40" w:author="tim " w:date="2014-11-22T12:21:00Z">
         <w:r>
           <w:rPr>
             <w:color w:val="222222"/>
           </w:rPr>
-          <w:t>Is relative abundance, not absolute.</w:t>
-        </w:r>
-      </w:ins>
+          <w:t xml:space="preserve">Is relative abundance, not </w:t>
+        </w:r>
+        <w:proofErr w:type="gramStart"/>
+        <w:r>
+          <w:rPr>
+            <w:color w:val="222222"/>
+          </w:rPr>
+          <w:t>absolute.</w:t>
+        </w:r>
+      </w:ins>
+      <w:proofErr w:type="gramEnd"/>
     </w:p>
     <w:p>
       <w:pPr>
@@ -484,13 +624,21 @@
           <w:color w:val="222222"/>
         </w:rPr>
       </w:pPr>
-      <w:ins w:id="31" w:author="tim " w:date="2014-11-22T13:24:00Z">
+      <w:proofErr w:type="spellStart"/>
+      <w:ins w:id="41" w:author="tim " w:date="2014-11-22T13:24:00Z">
         <w:r>
           <w:rPr>
             <w:color w:val="222222"/>
           </w:rPr>
           <w:lastRenderedPageBreak/>
-          <w:t>Guillera-Arroita &amp; Morgan (2011)</w:t>
+          <w:t>Guillera-Arroita</w:t>
+        </w:r>
+        <w:proofErr w:type="spellEnd"/>
+        <w:r>
+          <w:rPr>
+            <w:color w:val="222222"/>
+          </w:rPr>
+          <w:t xml:space="preserve"> &amp; Morgan (2011)</w:t>
         </w:r>
       </w:ins>
     </w:p>
@@ -502,7 +650,7 @@
           <w:color w:val="222222"/>
         </w:rPr>
       </w:pPr>
-      <w:ins w:id="32" w:author="tim " w:date="2014-11-22T13:24:00Z">
+      <w:ins w:id="42" w:author="tim " w:date="2014-11-22T13:24:00Z">
         <w:r>
           <w:rPr>
             <w:color w:val="222222"/>
@@ -519,7 +667,7 @@
           <w:color w:val="222222"/>
         </w:rPr>
       </w:pPr>
-      <w:ins w:id="33" w:author="tim " w:date="2014-11-22T13:24:00Z">
+      <w:ins w:id="43" w:author="tim " w:date="2014-11-22T13:24:00Z">
         <w:r>
           <w:rPr>
             <w:color w:val="222222"/>
@@ -545,12 +693,20 @@
           <w:color w:val="222222"/>
         </w:rPr>
       </w:pPr>
-      <w:ins w:id="34" w:author="tim " w:date="2014-11-22T13:24:00Z">
+      <w:proofErr w:type="spellStart"/>
+      <w:ins w:id="44" w:author="tim " w:date="2014-11-22T13:24:00Z">
         <w:r>
           <w:rPr>
             <w:color w:val="222222"/>
           </w:rPr>
-          <w:t>Royle and Nichols (2003)</w:t>
+          <w:t>Royle</w:t>
+        </w:r>
+        <w:proofErr w:type="spellEnd"/>
+        <w:r>
+          <w:rPr>
+            <w:color w:val="222222"/>
+          </w:rPr>
+          <w:t xml:space="preserve"> and Nichols (2003)</w:t>
         </w:r>
       </w:ins>
     </w:p>
@@ -562,7 +718,7 @@
           <w:color w:val="222222"/>
         </w:rPr>
       </w:pPr>
-      <w:ins w:id="35" w:author="tim " w:date="2014-11-22T13:24:00Z">
+      <w:ins w:id="45" w:author="tim " w:date="2014-11-22T13:24:00Z">
         <w:r>
           <w:rPr>
             <w:color w:val="222222"/>
@@ -579,7 +735,7 @@
           <w:color w:val="222222"/>
         </w:rPr>
       </w:pPr>
-      <w:ins w:id="36" w:author="tim " w:date="2014-11-22T13:24:00Z">
+      <w:ins w:id="46" w:author="tim " w:date="2014-11-22T13:24:00Z">
         <w:r>
           <w:rPr>
             <w:color w:val="222222"/>
@@ -596,7 +752,8 @@
           <w:color w:val="222222"/>
         </w:rPr>
       </w:pPr>
-      <w:ins w:id="37" w:author="tim " w:date="2014-11-22T13:24:00Z">
+      <w:proofErr w:type="gramStart"/>
+      <w:ins w:id="47" w:author="tim " w:date="2014-11-22T13:24:00Z">
         <w:r>
           <w:rPr>
             <w:color w:val="222222"/>
@@ -604,6 +761,7 @@
           <w:t>Bayesian (not to everyone's liking).</w:t>
         </w:r>
       </w:ins>
+      <w:proofErr w:type="gramEnd"/>
     </w:p>
     <w:p>
       <w:pPr>
@@ -613,7 +771,7 @@
           <w:color w:val="222222"/>
         </w:rPr>
       </w:pPr>
-      <w:ins w:id="38" w:author="tim " w:date="2014-11-22T13:24:00Z">
+      <w:ins w:id="48" w:author="tim " w:date="2014-11-22T13:24:00Z">
         <w:r>
           <w:rPr>
             <w:color w:val="222222"/>
@@ -630,7 +788,7 @@
           <w:color w:val="222222"/>
         </w:rPr>
       </w:pPr>
-      <w:ins w:id="39" w:author="tim " w:date="2014-11-22T13:24:00Z">
+      <w:ins w:id="49" w:author="tim " w:date="2014-11-22T13:24:00Z">
         <w:r>
           <w:rPr>
             <w:color w:val="222222"/>
@@ -645,7 +803,7 @@
         <w:ind w:left="0" w:right="0"/>
         <w:rPr>
           <w:color w:val="222222"/>
-          <w:rPrChange w:id="40" w:author="" w:date="1901-01-01T00:00:00Z">
+          <w:rPrChange w:id="50" w:author="" w:date="1901-01-01T00:00:00Z">
             <w:rPr/>
           </w:rPrChange>
         </w:rPr>
@@ -653,7 +811,7 @@
       <w:r>
         <w:rPr>
           <w:color w:val="222222"/>
-          <w:rPrChange w:id="41" w:author="" w:date="1901-01-01T00:00:00Z">
+          <w:rPrChange w:id="51" w:author="" w:date="1901-01-01T00:00:00Z">
             <w:rPr/>
           </w:rPrChange>
         </w:rPr>
@@ -662,13 +820,13 @@
       <w:r>
         <w:rPr>
           <w:color w:val="222222"/>
-          <w:rPrChange w:id="42" w:author="" w:date="1901-01-01T00:00:00Z">
+          <w:rPrChange w:id="52" w:author="" w:date="1901-01-01T00:00:00Z">
             <w:rPr/>
           </w:rPrChange>
         </w:rPr>
         <w:br/>
       </w:r>
-      <w:ins w:id="43" w:author="tim " w:date="2014-11-22T17:52:00Z">
+      <w:ins w:id="53" w:author="tim " w:date="2014-11-22T17:52:00Z">
         <w:r>
           <w:rPr>
             <w:b/>
@@ -681,7 +839,7 @@
       <w:r>
         <w:rPr>
           <w:color w:val="222222"/>
-          <w:rPrChange w:id="44" w:author="" w:date="1901-01-01T00:00:00Z">
+          <w:rPrChange w:id="54" w:author="" w:date="1901-01-01T00:00:00Z">
             <w:rPr/>
           </w:rPrChange>
         </w:rPr>
@@ -690,7 +848,7 @@
       <w:r>
         <w:rPr>
           <w:color w:val="222222"/>
-          <w:rPrChange w:id="45" w:author="" w:date="1901-01-01T00:00:00Z">
+          <w:rPrChange w:id="55" w:author="" w:date="1901-01-01T00:00:00Z">
             <w:rPr/>
           </w:rPrChange>
         </w:rPr>
@@ -707,7 +865,7 @@
           <w:color w:val="222222"/>
         </w:rPr>
       </w:pPr>
-      <w:ins w:id="46" w:author="tim " w:date="2014-11-22T17:18:00Z">
+      <w:ins w:id="56" w:author="tim " w:date="2014-11-22T17:18:00Z">
         <w:r>
           <w:rPr>
             <w:b/>
@@ -717,7 +875,7 @@
           <w:t xml:space="preserve">Response: </w:t>
         </w:r>
       </w:ins>
-      <w:ins w:id="47" w:author="Tim Lucas" w:date="2014-11-24T15:05:00Z">
+      <w:ins w:id="57" w:author="Tim Lucas" w:date="2014-11-24T15:05:00Z">
         <w:r>
           <w:rPr>
             <w:b/>
@@ -727,7 +885,7 @@
           <w:t xml:space="preserve"> </w:t>
         </w:r>
       </w:ins>
-      <w:ins w:id="48" w:author="Tim Lucas" w:date="2014-11-24T15:09:00Z">
+      <w:ins w:id="58" w:author="Tim Lucas" w:date="2014-11-24T15:09:00Z">
         <w:r>
           <w:rPr>
             <w:b/>
@@ -737,7 +895,7 @@
           <w:t>We agree that more extensive validation in the field and through simulations is an important next step for this method.</w:t>
         </w:r>
       </w:ins>
-      <w:ins w:id="49" w:author="Tim Lucas" w:date="2014-11-24T15:12:00Z">
+      <w:ins w:id="59" w:author="Tim Lucas" w:date="2014-11-24T15:12:00Z">
         <w:r>
           <w:rPr>
             <w:b/>
@@ -747,14 +905,32 @@
           <w:t xml:space="preserve"> However, specifically with respect to unequal densities, this should not have a strong effect as long as a number of sensors are being used and placed randomly in the environ</w:t>
         </w:r>
       </w:ins>
-      <w:ins w:id="50" w:author="Tim Lucas" w:date="2014-11-24T15:13:00Z">
+      <w:ins w:id="60" w:author="Tim Lucas" w:date="2014-11-24T15:13:00Z">
         <w:r>
           <w:rPr>
             <w:b/>
             <w:bCs/>
             <w:color w:val="222222"/>
           </w:rPr>
-          <w:t xml:space="preserve">ment (Hutchinson &amp; Waser 2007). </w:t>
+          <w:t xml:space="preserve">ment (Hutchinson &amp; </w:t>
+        </w:r>
+        <w:proofErr w:type="spellStart"/>
+        <w:r>
+          <w:rPr>
+            <w:b/>
+            <w:bCs/>
+            <w:color w:val="222222"/>
+          </w:rPr>
+          <w:t>Waser</w:t>
+        </w:r>
+        <w:proofErr w:type="spellEnd"/>
+        <w:r>
+          <w:rPr>
+            <w:b/>
+            <w:bCs/>
+            <w:color w:val="222222"/>
+          </w:rPr>
+          <w:t xml:space="preserve"> 2007). </w:t>
         </w:r>
       </w:ins>
     </w:p>
@@ -772,7 +948,7 @@
           <w:color w:val="222222"/>
         </w:rPr>
       </w:pPr>
-      <w:del w:id="51" w:author="Tim Lucas" w:date="2014-11-24T15:14:00Z">
+      <w:del w:id="61" w:author="Tim Lucas" w:date="2014-11-24T15:14:00Z">
         <w:r>
           <w:rPr>
             <w:color w:val="222222"/>
@@ -798,7 +974,7 @@
           <w:color w:val="222222"/>
         </w:rPr>
       </w:pPr>
-      <w:del w:id="52" w:author="Tim Lucas" w:date="2014-11-24T14:39:00Z">
+      <w:del w:id="62" w:author="Tim Lucas" w:date="2014-11-24T14:39:00Z">
         <w:r>
           <w:rPr>
             <w:color w:val="222222"/>
@@ -827,7 +1003,7 @@
           <w:color w:val="222222"/>
         </w:rPr>
       </w:pPr>
-      <w:del w:id="53" w:author="Tim Lucas" w:date="2014-11-24T14:40:00Z">
+      <w:del w:id="63" w:author="Tim Lucas" w:date="2014-11-24T14:40:00Z">
         <w:r>
           <w:rPr>
             <w:color w:val="222222"/>
@@ -835,7 +1011,7 @@
           <w:delText>Fixed</w:delText>
         </w:r>
       </w:del>
-      <w:ins w:id="54" w:author="Tim Lucas" w:date="2014-11-24T14:40:00Z">
+      <w:ins w:id="64" w:author="Tim Lucas" w:date="2014-11-24T14:40:00Z">
         <w:r>
           <w:rPr>
             <w:b/>
@@ -845,7 +1021,7 @@
           <w:t xml:space="preserve">Response: </w:t>
         </w:r>
       </w:ins>
-      <w:ins w:id="55" w:author="Tim Lucas" w:date="2014-11-24T14:41:00Z">
+      <w:ins w:id="65" w:author="Tim Lucas" w:date="2014-11-24T14:41:00Z">
         <w:r>
           <w:rPr>
             <w:color w:val="222222"/>
@@ -858,7 +1034,7 @@
     <w:p/>
     <w:p/>
     <w:p>
-      <w:ins w:id="56" w:author="tim " w:date="2014-11-22T17:37:00Z">
+      <w:ins w:id="66" w:author="tim " w:date="2014-11-22T17:37:00Z">
         <w:r>
           <w:t>Reviewer: 2</w:t>
         </w:r>
@@ -866,99 +1042,206 @@
     </w:p>
     <w:p/>
     <w:p>
-      <w:ins w:id="57" w:author="tim " w:date="2014-11-22T17:38:00Z">
-        <w:r>
-          <w:t>The paper presents a natural extension of the random encounter model (REM) (Rowcliffe</w:t>
-        </w:r>
-      </w:ins>
-    </w:p>
-    <w:p>
-      <w:ins w:id="58" w:author="tim " w:date="2014-11-22T17:38:00Z">
-        <w:r>
-          <w:t>et al., 2008) and ideal gas model (Hutchinson and Waser, 2007) of animal encounters. Here,</w:t>
-        </w:r>
-      </w:ins>
-    </w:p>
-    <w:p>
-      <w:ins w:id="59" w:author="tim " w:date="2014-11-22T17:38:00Z">
+      <w:ins w:id="67" w:author="tim " w:date="2014-11-22T17:38:00Z">
+        <w:r>
+          <w:t>The paper presents a natural extension of the random encounter model (REM) (</w:t>
+        </w:r>
+        <w:proofErr w:type="spellStart"/>
+        <w:r>
+          <w:t>Rowcliffe</w:t>
+        </w:r>
+      </w:ins>
+      <w:proofErr w:type="spellEnd"/>
+    </w:p>
+    <w:p>
+      <w:proofErr w:type="gramStart"/>
+      <w:ins w:id="68" w:author="tim " w:date="2014-11-22T17:38:00Z">
+        <w:r>
+          <w:t>et</w:t>
+        </w:r>
+        <w:proofErr w:type="gramEnd"/>
+        <w:r>
+          <w:t xml:space="preserve"> al., 2008) and ideal gas model (Hutchinson and </w:t>
+        </w:r>
+        <w:proofErr w:type="spellStart"/>
+        <w:r>
+          <w:t>Waser</w:t>
+        </w:r>
+        <w:proofErr w:type="spellEnd"/>
+        <w:r>
+          <w:t>, 2007) of animal encounters. Here,</w:t>
+        </w:r>
+      </w:ins>
+    </w:p>
+    <w:p>
+      <w:proofErr w:type="gramStart"/>
+      <w:ins w:id="69" w:author="tim " w:date="2014-11-22T17:38:00Z">
         <w:r>
           <w:lastRenderedPageBreak/>
-          <w:t>the generalised random encounter model (gREM) is proposed to allow inference of absolute</w:t>
-        </w:r>
-      </w:ins>
-    </w:p>
-    <w:p>
-      <w:ins w:id="60" w:author="tim " w:date="2014-11-22T17:38:00Z">
-        <w:r>
-          <w:t>density from passive acoustics and camera trap surveys. The incorporation of a variable</w:t>
-        </w:r>
-      </w:ins>
-    </w:p>
-    <w:p>
-      <w:ins w:id="61" w:author="tim " w:date="2014-11-22T17:38:00Z">
-        <w:r>
-          <w:t>detection zone and directionality in animal signals is a useful development, especially for</w:t>
-        </w:r>
-      </w:ins>
-    </w:p>
-    <w:p>
-      <w:ins w:id="62" w:author="tim " w:date="2014-11-22T17:38:00Z">
-        <w:r>
-          <w:t>analysis of acoustic survey data. However, the gREM does not account for uncertain de-</w:t>
-        </w:r>
-      </w:ins>
-    </w:p>
-    <w:p>
-      <w:ins w:id="63" w:author="tim " w:date="2014-11-22T17:38:00Z">
-        <w:r>
-          <w:t>tection of animal signals (as other methods do) and assumes knowledge of mean animal</w:t>
-        </w:r>
-      </w:ins>
-    </w:p>
-    <w:p>
-      <w:ins w:id="64" w:author="tim " w:date="2014-11-22T17:38:00Z">
-        <w:r>
-          <w:t>speed and directionality—requiring extra field work. Further, the gREM does not account</w:t>
-        </w:r>
-      </w:ins>
-    </w:p>
-    <w:p>
-      <w:ins w:id="65" w:author="tim " w:date="2014-11-22T17:38:00Z">
-        <w:r>
-          <w:t>for possibly detecting the same animal multiple times, a common occurence with acoustic</w:t>
-        </w:r>
-      </w:ins>
-    </w:p>
-    <w:p>
-      <w:ins w:id="66" w:author="tim " w:date="2014-11-22T17:38:00Z">
-        <w:r>
-          <w:t>surveys.</w:t>
-        </w:r>
-      </w:ins>
-    </w:p>
-    <w:p>
-      <w:ins w:id="67" w:author="tim " w:date="2014-11-22T17:38:00Z">
+          <w:t>the</w:t>
+        </w:r>
+        <w:proofErr w:type="gramEnd"/>
+        <w:r>
+          <w:t xml:space="preserve"> generalised random encounter model (</w:t>
+        </w:r>
+        <w:proofErr w:type="spellStart"/>
+        <w:r>
+          <w:t>gREM</w:t>
+        </w:r>
+        <w:proofErr w:type="spellEnd"/>
+        <w:r>
+          <w:t>) is proposed to allow inference of absolute</w:t>
+        </w:r>
+      </w:ins>
+    </w:p>
+    <w:p>
+      <w:proofErr w:type="gramStart"/>
+      <w:ins w:id="70" w:author="tim " w:date="2014-11-22T17:38:00Z">
+        <w:r>
+          <w:t>density</w:t>
+        </w:r>
+        <w:proofErr w:type="gramEnd"/>
+        <w:r>
+          <w:t xml:space="preserve"> from passive acoustics and camera trap surveys. The incorporation of a variable</w:t>
+        </w:r>
+      </w:ins>
+    </w:p>
+    <w:p>
+      <w:proofErr w:type="gramStart"/>
+      <w:ins w:id="71" w:author="tim " w:date="2014-11-22T17:38:00Z">
+        <w:r>
+          <w:t>detection</w:t>
+        </w:r>
+        <w:proofErr w:type="gramEnd"/>
+        <w:r>
+          <w:t xml:space="preserve"> zone and directionality in animal signals is a useful development, especially for</w:t>
+        </w:r>
+      </w:ins>
+    </w:p>
+    <w:p>
+      <w:proofErr w:type="gramStart"/>
+      <w:ins w:id="72" w:author="tim " w:date="2014-11-22T17:38:00Z">
+        <w:r>
+          <w:t>analysis</w:t>
+        </w:r>
+        <w:proofErr w:type="gramEnd"/>
+        <w:r>
+          <w:t xml:space="preserve"> of acoustic survey data. However, the </w:t>
+        </w:r>
+        <w:proofErr w:type="spellStart"/>
+        <w:r>
+          <w:t>gREM</w:t>
+        </w:r>
+        <w:proofErr w:type="spellEnd"/>
+        <w:r>
+          <w:t xml:space="preserve"> does not account for uncertain de-</w:t>
+        </w:r>
+      </w:ins>
+    </w:p>
+    <w:p>
+      <w:proofErr w:type="spellStart"/>
+      <w:proofErr w:type="gramStart"/>
+      <w:ins w:id="73" w:author="tim " w:date="2014-11-22T17:38:00Z">
+        <w:r>
+          <w:t>tection</w:t>
+        </w:r>
+        <w:proofErr w:type="spellEnd"/>
+        <w:proofErr w:type="gramEnd"/>
+        <w:r>
+          <w:t xml:space="preserve"> of animal signals (as other methods do) and assumes knowledge of mean animal</w:t>
+        </w:r>
+      </w:ins>
+    </w:p>
+    <w:p>
+      <w:proofErr w:type="gramStart"/>
+      <w:ins w:id="74" w:author="tim " w:date="2014-11-22T17:38:00Z">
+        <w:r>
+          <w:t>speed</w:t>
+        </w:r>
+        <w:proofErr w:type="gramEnd"/>
+        <w:r>
+          <w:t xml:space="preserve"> and directionality—requiring extra field work. Further, the </w:t>
+        </w:r>
+        <w:proofErr w:type="spellStart"/>
+        <w:r>
+          <w:t>gREM</w:t>
+        </w:r>
+        <w:proofErr w:type="spellEnd"/>
+        <w:r>
+          <w:t xml:space="preserve"> does not account</w:t>
+        </w:r>
+      </w:ins>
+    </w:p>
+    <w:p>
+      <w:proofErr w:type="gramStart"/>
+      <w:ins w:id="75" w:author="tim " w:date="2014-11-22T17:38:00Z">
+        <w:r>
+          <w:t>for</w:t>
+        </w:r>
+        <w:proofErr w:type="gramEnd"/>
+        <w:r>
+          <w:t xml:space="preserve"> possibly detecting the same animal multiple times, a common </w:t>
+        </w:r>
+        <w:proofErr w:type="spellStart"/>
+        <w:r>
+          <w:t>occurence</w:t>
+        </w:r>
+        <w:proofErr w:type="spellEnd"/>
+        <w:r>
+          <w:t xml:space="preserve"> with acoustic</w:t>
+        </w:r>
+      </w:ins>
+    </w:p>
+    <w:p>
+      <w:proofErr w:type="gramStart"/>
+      <w:ins w:id="76" w:author="tim " w:date="2014-11-22T17:38:00Z">
+        <w:r>
+          <w:t>surveys</w:t>
+        </w:r>
+        <w:proofErr w:type="gramEnd"/>
+        <w:r>
+          <w:t>.</w:t>
+        </w:r>
+      </w:ins>
+    </w:p>
+    <w:p>
+      <w:ins w:id="77" w:author="tim " w:date="2014-11-22T17:38:00Z">
         <w:r>
           <w:t>I think this paper provides a good step toward further generalising encounter models</w:t>
         </w:r>
       </w:ins>
     </w:p>
     <w:p>
-      <w:ins w:id="68" w:author="tim " w:date="2014-11-22T17:38:00Z">
-        <w:r>
-          <w:t>to better reflect the reality to which they are applied. Yet, I also think, due to the method’s</w:t>
-        </w:r>
-      </w:ins>
-    </w:p>
-    <w:p>
-      <w:ins w:id="69" w:author="tim " w:date="2014-11-22T17:38:00Z">
-        <w:r>
-          <w:t>limitations, that its applicability is still to be realised.</w:t>
-        </w:r>
-      </w:ins>
-    </w:p>
-    <w:p>
-      <w:ins w:id="70" w:author="tim " w:date="2014-11-22T17:38:00Z">
+      <w:proofErr w:type="gramStart"/>
+      <w:ins w:id="78" w:author="tim " w:date="2014-11-22T17:38:00Z">
+        <w:r>
+          <w:t>to</w:t>
+        </w:r>
+        <w:proofErr w:type="gramEnd"/>
+        <w:r>
+          <w:t xml:space="preserve"> better reflect the reality to which they are applied. Yet, I also think, due to the </w:t>
+        </w:r>
+        <w:proofErr w:type="gramStart"/>
+        <w:r>
+          <w:t>method’s</w:t>
+        </w:r>
+      </w:ins>
+      <w:proofErr w:type="gramEnd"/>
+    </w:p>
+    <w:p>
+      <w:proofErr w:type="gramStart"/>
+      <w:ins w:id="79" w:author="tim " w:date="2014-11-22T17:38:00Z">
+        <w:r>
+          <w:t>limitations</w:t>
+        </w:r>
+        <w:proofErr w:type="gramEnd"/>
+        <w:r>
+          <w:t>, that its applicability is still to be realised.</w:t>
+        </w:r>
+      </w:ins>
+    </w:p>
+    <w:p>
+      <w:ins w:id="80" w:author="tim " w:date="2014-11-22T17:38:00Z">
         <w:r>
           <w:t>I have included some suggestions that I hope may help improve the paper.</w:t>
         </w:r>
@@ -966,7 +1249,7 @@
     </w:p>
     <w:p/>
     <w:p>
-      <w:ins w:id="71" w:author="tim " w:date="2014-11-22T17:38:00Z">
+      <w:ins w:id="81" w:author="tim " w:date="2014-11-22T17:38:00Z">
         <w:r>
           <w:t>General Comments</w:t>
         </w:r>
@@ -974,7 +1257,8 @@
     </w:p>
     <w:p/>
     <w:p>
-      <w:ins w:id="72" w:author="tim " w:date="2014-11-22T17:38:00Z">
+      <w:proofErr w:type="gramStart"/>
+      <w:ins w:id="82" w:author="tim " w:date="2014-11-22T17:38:00Z">
         <w:r>
           <w:rPr>
             <w:b/>
@@ -982,50 +1266,101 @@
           </w:rPr>
           <w:t>Ref 2 Comment 1.</w:t>
         </w:r>
+        <w:proofErr w:type="gramEnd"/>
         <w:r>
           <w:t xml:space="preserve"> Increasing sample size improves precision: in lines 57–60, 290–295, 301–302 and 318–320, you describe how precision improves as the number of captures increases or the</w:t>
         </w:r>
       </w:ins>
     </w:p>
     <w:p>
-      <w:ins w:id="73" w:author="tim " w:date="2014-11-22T17:38:00Z">
-        <w:r>
-          <w:t>signal/sensor width increases. For any reasonable estimator, one would expect its pre-</w:t>
-        </w:r>
-      </w:ins>
-    </w:p>
-    <w:p>
-      <w:ins w:id="74" w:author="tim " w:date="2014-11-22T17:38:00Z">
-        <w:r>
-          <w:t>cision to improve as sample size increases; and so, could you make it clear that greater</w:t>
-        </w:r>
-      </w:ins>
-    </w:p>
-    <w:p>
-      <w:ins w:id="75" w:author="tim " w:date="2014-11-22T17:38:00Z">
-        <w:r>
-          <w:t>precision for a higher number of captures is a familiar result? Furthermore, you say</w:t>
-        </w:r>
-      </w:ins>
-    </w:p>
-    <w:p>
-      <w:ins w:id="76" w:author="tim " w:date="2014-11-22T17:38:00Z">
-        <w:r>
-          <w:t>that greater sensor/signal widths improve precision as if this were a seperate find-</w:t>
-        </w:r>
-      </w:ins>
-    </w:p>
-    <w:p>
-      <w:ins w:id="77" w:author="tim " w:date="2014-11-22T17:38:00Z">
-        <w:r>
-          <w:t>ing, yet it again is due to the number of captures increasing—could this be explicitly</w:t>
-        </w:r>
-      </w:ins>
-    </w:p>
-    <w:p>
-      <w:ins w:id="78" w:author="tim " w:date="2014-11-22T17:38:00Z">
-        <w:r>
-          <w:t>stated? The equivalency of the two results is implied in lines 371–372.</w:t>
+      <w:proofErr w:type="gramStart"/>
+      <w:ins w:id="83" w:author="tim " w:date="2014-11-22T17:38:00Z">
+        <w:r>
+          <w:t>signal</w:t>
+        </w:r>
+        <w:proofErr w:type="gramEnd"/>
+        <w:r>
+          <w:t xml:space="preserve">/sensor width increases. For any reasonable estimator, one would expect </w:t>
+        </w:r>
+        <w:proofErr w:type="gramStart"/>
+        <w:r>
+          <w:t>its</w:t>
+        </w:r>
+        <w:proofErr w:type="gramEnd"/>
+        <w:r>
+          <w:t xml:space="preserve"> pre-</w:t>
+        </w:r>
+      </w:ins>
+    </w:p>
+    <w:p>
+      <w:proofErr w:type="spellStart"/>
+      <w:proofErr w:type="gramStart"/>
+      <w:ins w:id="84" w:author="tim " w:date="2014-11-22T17:38:00Z">
+        <w:r>
+          <w:t>cision</w:t>
+        </w:r>
+        <w:proofErr w:type="spellEnd"/>
+        <w:proofErr w:type="gramEnd"/>
+        <w:r>
+          <w:t xml:space="preserve"> to improve as sample size increases; and so, could you make it clear that greater</w:t>
+        </w:r>
+      </w:ins>
+    </w:p>
+    <w:p>
+      <w:proofErr w:type="gramStart"/>
+      <w:ins w:id="85" w:author="tim " w:date="2014-11-22T17:38:00Z">
+        <w:r>
+          <w:t>precision</w:t>
+        </w:r>
+        <w:proofErr w:type="gramEnd"/>
+        <w:r>
+          <w:t xml:space="preserve"> for a higher number of captures is a familiar result? Furthermore, you say</w:t>
+        </w:r>
+      </w:ins>
+    </w:p>
+    <w:p>
+      <w:proofErr w:type="gramStart"/>
+      <w:ins w:id="86" w:author="tim " w:date="2014-11-22T17:38:00Z">
+        <w:r>
+          <w:t>that</w:t>
+        </w:r>
+        <w:proofErr w:type="gramEnd"/>
+        <w:r>
+          <w:t xml:space="preserve"> greater sensor/signal widths improve precision as if this were a </w:t>
+        </w:r>
+        <w:proofErr w:type="spellStart"/>
+        <w:r>
+          <w:t>seperate</w:t>
+        </w:r>
+        <w:proofErr w:type="spellEnd"/>
+        <w:r>
+          <w:t xml:space="preserve"> find-</w:t>
+        </w:r>
+      </w:ins>
+    </w:p>
+    <w:p>
+      <w:proofErr w:type="spellStart"/>
+      <w:proofErr w:type="gramStart"/>
+      <w:ins w:id="87" w:author="tim " w:date="2014-11-22T17:38:00Z">
+        <w:r>
+          <w:t>ing</w:t>
+        </w:r>
+        <w:proofErr w:type="spellEnd"/>
+        <w:proofErr w:type="gramEnd"/>
+        <w:r>
+          <w:t>, yet it again is due to the number of captures increasing—could this be explicitly</w:t>
+        </w:r>
+      </w:ins>
+    </w:p>
+    <w:p>
+      <w:proofErr w:type="gramStart"/>
+      <w:ins w:id="88" w:author="tim " w:date="2014-11-22T17:38:00Z">
+        <w:r>
+          <w:t>stated</w:t>
+        </w:r>
+        <w:proofErr w:type="gramEnd"/>
+        <w:r>
+          <w:t>? The equivalency of the two results is implied in lines 371–372.</w:t>
         </w:r>
       </w:ins>
     </w:p>
@@ -1036,7 +1371,7 @@
           <w:color w:val="333333"/>
         </w:rPr>
       </w:pPr>
-      <w:ins w:id="79" w:author="tim " w:date="2014-11-22T17:38:00Z">
+      <w:ins w:id="89" w:author="tim " w:date="2014-11-22T17:38:00Z">
         <w:r>
           <w:rPr>
             <w:b/>
@@ -1045,22 +1380,58 @@
           <w:t xml:space="preserve">Response: </w:t>
         </w:r>
         <w:r>
-          <w:t>We have added clarifications in lines 290-295 and 318-320 that  greater sensor/signal widths improve precision because of their increased capture rate. We have stated in lines 301-302 that the relationship between precision and number of captures is to be expected. “</w:t>
-        </w:r>
-      </w:ins>
-      <w:ins w:id="80" w:author="tim " w:date="2014-11-22T18:15:00Z">
+          <w:t xml:space="preserve">We have added clarifications in lines 290-295 and 318-320 </w:t>
+        </w:r>
+        <w:proofErr w:type="gramStart"/>
+        <w:r>
+          <w:t>that  greater</w:t>
+        </w:r>
+        <w:proofErr w:type="gramEnd"/>
+        <w:r>
+          <w:t xml:space="preserve"> sensor/signal widths improve precision because of their increased capture rate. We have stated in lines 301-302 that the relationship between precision and number of captures is to be expected. “</w:t>
+        </w:r>
+      </w:ins>
+      <w:ins w:id="90" w:author="tim " w:date="2014-11-22T18:15:00Z">
         <w:r>
           <w:rPr>
             <w:color w:val="333333"/>
           </w:rPr>
-          <w:t>However, the precision was dependent on the number of captures across all four of the gREM submodels, where precision increases as number of captures increases, as would be expected for any statistical estimate”</w:t>
-        </w:r>
-      </w:ins>
-      <w:ins w:id="81" w:author="tim " w:date="2014-11-22T18:21:00Z">
+          <w:t xml:space="preserve">However, the precision was dependent on the number of captures across all four of the </w:t>
+        </w:r>
+        <w:proofErr w:type="spellStart"/>
         <w:r>
           <w:rPr>
             <w:color w:val="333333"/>
           </w:rPr>
+          <w:t>gREM</w:t>
+        </w:r>
+        <w:proofErr w:type="spellEnd"/>
+        <w:r>
+          <w:rPr>
+            <w:color w:val="333333"/>
+          </w:rPr>
+          <w:t xml:space="preserve"> </w:t>
+        </w:r>
+        <w:proofErr w:type="spellStart"/>
+        <w:r>
+          <w:rPr>
+            <w:color w:val="333333"/>
+          </w:rPr>
+          <w:t>submodels</w:t>
+        </w:r>
+        <w:proofErr w:type="spellEnd"/>
+        <w:r>
+          <w:rPr>
+            <w:color w:val="333333"/>
+          </w:rPr>
+          <w:t>, where precision increases as number of captures increases, as would be expected for any statistical estimate”</w:t>
+        </w:r>
+      </w:ins>
+      <w:ins w:id="91" w:author="tim " w:date="2014-11-22T18:21:00Z">
+        <w:r>
+          <w:rPr>
+            <w:color w:val="333333"/>
+          </w:rPr>
           <w:t>.</w:t>
         </w:r>
       </w:ins>
@@ -1068,7 +1439,8 @@
     <w:p/>
     <w:p/>
     <w:p>
-      <w:ins w:id="82" w:author="tim " w:date="2014-11-22T18:10:00Z">
+      <w:proofErr w:type="gramStart"/>
+      <w:ins w:id="92" w:author="tim " w:date="2014-11-22T18:10:00Z">
         <w:r>
           <w:rPr>
             <w:b/>
@@ -1077,28 +1449,73 @@
           <w:t>Ref 2 Comment 2</w:t>
         </w:r>
         <w:r>
-          <w:t>. The effect of animal movement: in lines 60–61, you claim that different animal movement models have no effect on precision or accuracy of the gREM; however, this is</w:t>
-        </w:r>
-      </w:ins>
-    </w:p>
-    <w:p>
-      <w:ins w:id="83" w:author="tim " w:date="2014-11-22T18:10:00Z">
-        <w:r>
-          <w:t>contingent on perfect knowledge of animal directionality and average speed. Further-</w:t>
-        </w:r>
-      </w:ins>
-    </w:p>
-    <w:p>
-      <w:ins w:id="84" w:author="tim " w:date="2014-11-22T18:10:00Z">
-        <w:r>
-          <w:t>more, it has been shown that animals with highly tortuous paths reduce precision (Gu-</w:t>
-        </w:r>
-      </w:ins>
-    </w:p>
-    <w:p>
-      <w:ins w:id="85" w:author="tim " w:date="2014-11-22T18:10:00Z">
-        <w:r>
-          <w:t>rarie and Ovaskainen, 2012). Could this claim be better qualified?</w:t>
+          <w:t>.</w:t>
+        </w:r>
+        <w:proofErr w:type="gramEnd"/>
+        <w:r>
+          <w:t xml:space="preserve"> The effect of animal movement: in lines 60–61, you claim that different animal movement models have no effect on precision or accuracy of the </w:t>
+        </w:r>
+        <w:proofErr w:type="spellStart"/>
+        <w:r>
+          <w:t>gREM</w:t>
+        </w:r>
+        <w:proofErr w:type="spellEnd"/>
+        <w:r>
+          <w:t>; however, this is</w:t>
+        </w:r>
+      </w:ins>
+    </w:p>
+    <w:p>
+      <w:proofErr w:type="gramStart"/>
+      <w:ins w:id="93" w:author="tim " w:date="2014-11-22T18:10:00Z">
+        <w:r>
+          <w:t>contingent</w:t>
+        </w:r>
+        <w:proofErr w:type="gramEnd"/>
+        <w:r>
+          <w:t xml:space="preserve"> on perfect knowledge of animal directionality and average speed. Further-</w:t>
+        </w:r>
+      </w:ins>
+    </w:p>
+    <w:p>
+      <w:proofErr w:type="gramStart"/>
+      <w:ins w:id="94" w:author="tim " w:date="2014-11-22T18:10:00Z">
+        <w:r>
+          <w:t>more</w:t>
+        </w:r>
+        <w:proofErr w:type="gramEnd"/>
+        <w:r>
+          <w:t>, it has been shown that animals with highly tortuous paths reduce precision (</w:t>
+        </w:r>
+        <w:proofErr w:type="spellStart"/>
+        <w:r>
+          <w:t>Gu</w:t>
+        </w:r>
+        <w:proofErr w:type="spellEnd"/>
+        <w:r>
+          <w:t>-</w:t>
+        </w:r>
+      </w:ins>
+    </w:p>
+    <w:p>
+      <w:proofErr w:type="spellStart"/>
+      <w:proofErr w:type="gramStart"/>
+      <w:ins w:id="95" w:author="tim " w:date="2014-11-22T18:10:00Z">
+        <w:r>
+          <w:t>rarie</w:t>
+        </w:r>
+        <w:proofErr w:type="spellEnd"/>
+        <w:proofErr w:type="gramEnd"/>
+        <w:r>
+          <w:t xml:space="preserve"> and </w:t>
+        </w:r>
+        <w:proofErr w:type="spellStart"/>
+        <w:r>
+          <w:t>Ovaskainen</w:t>
+        </w:r>
+        <w:proofErr w:type="spellEnd"/>
+        <w:r>
+          <w:t>, 2012). Could this claim be better qualified?</w:t>
         </w:r>
       </w:ins>
     </w:p>
@@ -1110,7 +1527,7 @@
           <w:bCs/>
         </w:rPr>
       </w:pPr>
-      <w:ins w:id="86" w:author="tim " w:date="2014-11-22T18:42:00Z">
+      <w:ins w:id="96" w:author="tim " w:date="2014-11-22T18:42:00Z">
         <w:r>
           <w:rPr>
             <w:b/>
@@ -1119,7 +1536,7 @@
           <w:t xml:space="preserve">Response: </w:t>
         </w:r>
       </w:ins>
-      <w:del w:id="87" w:author="Tim Lucas" w:date="2014-11-24T15:21:00Z">
+      <w:del w:id="97" w:author="Tim Lucas" w:date="2014-11-24T15:21:00Z">
         <w:r>
           <w:rPr>
             <w:b/>
@@ -1128,7 +1545,7 @@
           <w:delText>Long run, not perfect knowledge. Add long run to ms.</w:delText>
         </w:r>
       </w:del>
-      <w:ins w:id="88" w:author="Tim Lucas" w:date="2014-11-24T15:49:00Z">
+      <w:ins w:id="98" w:author="Tim Lucas" w:date="2014-11-24T15:49:00Z">
         <w:r>
           <w:rPr>
             <w:b/>
@@ -1137,16 +1554,40 @@
           <w:t>It is clear that, while tortuous pat</w:t>
         </w:r>
       </w:ins>
-      <w:ins w:id="89" w:author="Tim Lucas" w:date="2014-11-24T15:50:00Z">
-        <w:r>
-          <w:rPr>
-            <w:b/>
-            <w:bCs/>
-          </w:rPr>
-          <w:t xml:space="preserve">hs can increase variance, they should not affect mean encounter rate (Hutchinson &amp;Waser 2007, </w:t>
-        </w:r>
-      </w:ins>
-      <w:ins w:id="90" w:author="Tim Lucas" w:date="2014-11-24T15:21:00Z">
+      <w:ins w:id="99" w:author="Tim Lucas" w:date="2014-11-24T15:50:00Z">
+        <w:r>
+          <w:rPr>
+            <w:b/>
+            <w:bCs/>
+          </w:rPr>
+          <w:t>hs can increase variance, they should not affect mean encounter rate (Hutchinson &amp;</w:t>
+        </w:r>
+        <w:proofErr w:type="spellStart"/>
+        <w:r>
+          <w:rPr>
+            <w:b/>
+            <w:bCs/>
+          </w:rPr>
+          <w:t>Waser</w:t>
+        </w:r>
+        <w:proofErr w:type="spellEnd"/>
+        <w:r>
+          <w:rPr>
+            <w:b/>
+            <w:bCs/>
+          </w:rPr>
+          <w:t xml:space="preserve"> 2007</w:t>
+        </w:r>
+        <w:proofErr w:type="gramStart"/>
+        <w:r>
+          <w:rPr>
+            <w:b/>
+            <w:bCs/>
+          </w:rPr>
+          <w:t xml:space="preserve">, </w:t>
+        </w:r>
+      </w:ins>
+      <w:ins w:id="100" w:author="Tim Lucas" w:date="2014-11-24T15:21:00Z">
         <w:r>
           <w:rPr>
             <w:b/>
@@ -1155,16 +1596,42 @@
           <w:t xml:space="preserve"> </w:t>
         </w:r>
       </w:ins>
-      <w:ins w:id="91" w:author="Tim Lucas" w:date="2014-11-24T15:50:00Z">
-        <w:r>
-          <w:rPr>
-            <w:b/>
-            <w:bCs/>
-          </w:rPr>
-          <w:t xml:space="preserve">Gurarie and Ovaskainen, 2012). </w:t>
-        </w:r>
-      </w:ins>
-      <w:ins w:id="92" w:author="Tim Lucas" w:date="2014-11-24T15:58:00Z">
+      <w:proofErr w:type="spellStart"/>
+      <w:ins w:id="101" w:author="Tim Lucas" w:date="2014-11-24T15:50:00Z">
+        <w:r>
+          <w:rPr>
+            <w:b/>
+            <w:bCs/>
+          </w:rPr>
+          <w:t>Gurarie</w:t>
+        </w:r>
+        <w:proofErr w:type="spellEnd"/>
+        <w:proofErr w:type="gramEnd"/>
+        <w:r>
+          <w:rPr>
+            <w:b/>
+            <w:bCs/>
+          </w:rPr>
+          <w:t xml:space="preserve"> and </w:t>
+        </w:r>
+        <w:proofErr w:type="spellStart"/>
+        <w:r>
+          <w:rPr>
+            <w:b/>
+            <w:bCs/>
+          </w:rPr>
+          <w:t>Ovaskainen</w:t>
+        </w:r>
+        <w:proofErr w:type="spellEnd"/>
+        <w:r>
+          <w:rPr>
+            <w:b/>
+            <w:bCs/>
+          </w:rPr>
+          <w:t xml:space="preserve">, 2012). </w:t>
+        </w:r>
+      </w:ins>
+      <w:ins w:id="102" w:author="Tim Lucas" w:date="2014-11-24T15:58:00Z">
         <w:r>
           <w:rPr>
             <w:b/>
@@ -1173,7 +1640,7 @@
           <w:t xml:space="preserve"> We have clarified this in lines 388-389. </w:t>
         </w:r>
       </w:ins>
-      <w:ins w:id="93" w:author="Tim Lucas" w:date="2014-11-24T18:34:00Z">
+      <w:ins w:id="103" w:author="Tim Lucas" w:date="2014-11-24T18:34:00Z">
         <w:r>
           <w:rPr>
             <w:b/>
@@ -1182,7 +1649,7 @@
           <w:t>Howev</w:t>
         </w:r>
       </w:ins>
-      <w:ins w:id="94" w:author="Tim Lucas" w:date="2014-11-24T18:35:00Z">
+      <w:ins w:id="104" w:author="Tim Lucas" w:date="2014-11-24T18:35:00Z">
         <w:r>
           <w:rPr>
             <w:b/>
@@ -1191,7 +1658,7 @@
           <w:t xml:space="preserve">er, we think the reason this is not seen in our simulations is </w:t>
         </w:r>
       </w:ins>
-      <w:ins w:id="95" w:author="Tim Lucas" w:date="2014-11-24T18:36:00Z">
+      <w:ins w:id="105" w:author="Tim Lucas" w:date="2014-11-24T18:36:00Z">
         <w:r>
           <w:rPr>
             <w:b/>
@@ -1199,7 +1666,7 @@
           </w:rPr>
           <w:t xml:space="preserve">that we have run long simulations to test that in the limit, tortuous paths do </w:t>
         </w:r>
-        <w:del w:id="96" w:author="Student" w:date="2014-11-25T15:30:00Z">
+        <w:del w:id="106" w:author="Student" w:date="2014-11-25T15:30:00Z">
           <w:r>
             <w:rPr>
               <w:b/>
@@ -1209,7 +1676,7 @@
           </w:r>
         </w:del>
       </w:ins>
-      <w:ins w:id="97" w:author="Student" w:date="2014-11-25T15:30:00Z">
+      <w:ins w:id="107" w:author="Student" w:date="2014-11-25T15:30:00Z">
         <w:r>
           <w:rPr>
             <w:b/>
@@ -1218,7 +1685,7 @@
           <w:t>n</w:t>
         </w:r>
       </w:ins>
-      <w:ins w:id="98" w:author="Tim Lucas" w:date="2014-11-24T18:36:00Z">
+      <w:ins w:id="108" w:author="Tim Lucas" w:date="2014-11-24T18:36:00Z">
         <w:r>
           <w:rPr>
             <w:b/>
@@ -1236,28 +1703,81 @@
           <w:bCs/>
         </w:rPr>
       </w:pPr>
-      <w:ins w:id="99" w:author="Tim Lucas" w:date="2014-11-24T18:36:00Z">
-        <w:r>
-          <w:rPr>
-            <w:b/>
-            <w:bCs/>
-          </w:rPr>
-          <w:t xml:space="preserve">@liz Really think this is begging the question “how do you know it's not biased with shorter sims. </w:t>
-        </w:r>
-      </w:ins>
-      <w:ins w:id="100" w:author="Student" w:date="2014-11-25T15:30:00Z">
-        <w:r>
-          <w:rPr>
-            <w:b/>
-            <w:bCs/>
-          </w:rPr>
-          <w:t>@Tim I will try to run some shorter sims to demonstrate this</w:t>
-        </w:r>
-      </w:ins>
-    </w:p>
-    <w:p/>
-    <w:p>
-      <w:ins w:id="101" w:author="tim " w:date="2014-11-22T18:27:00Z">
+      <w:ins w:id="109" w:author="Tim Lucas" w:date="2014-11-24T18:36:00Z">
+        <w:r>
+          <w:rPr>
+            <w:b/>
+            <w:bCs/>
+          </w:rPr>
+          <w:t>@</w:t>
+        </w:r>
+        <w:proofErr w:type="spellStart"/>
+        <w:proofErr w:type="gramStart"/>
+        <w:r>
+          <w:rPr>
+            <w:b/>
+            <w:bCs/>
+          </w:rPr>
+          <w:t>liz</w:t>
+        </w:r>
+        <w:proofErr w:type="spellEnd"/>
+        <w:proofErr w:type="gramEnd"/>
+        <w:r>
+          <w:rPr>
+            <w:b/>
+            <w:bCs/>
+          </w:rPr>
+          <w:t xml:space="preserve"> Really think this is begging the question “how do you know it's not biased with shorter </w:t>
+        </w:r>
+        <w:proofErr w:type="spellStart"/>
+        <w:r>
+          <w:rPr>
+            <w:b/>
+            <w:bCs/>
+          </w:rPr>
+          <w:t>sims</w:t>
+        </w:r>
+        <w:proofErr w:type="spellEnd"/>
+        <w:r>
+          <w:rPr>
+            <w:b/>
+            <w:bCs/>
+          </w:rPr>
+          <w:t xml:space="preserve">. </w:t>
+        </w:r>
+      </w:ins>
+      <w:ins w:id="110" w:author="Student" w:date="2014-11-25T15:30:00Z">
+        <w:r>
+          <w:rPr>
+            <w:b/>
+            <w:bCs/>
+          </w:rPr>
+          <w:t xml:space="preserve">@Tim I will try to run some shorter </w:t>
+        </w:r>
+        <w:proofErr w:type="spellStart"/>
+        <w:proofErr w:type="gramStart"/>
+        <w:r>
+          <w:rPr>
+            <w:b/>
+            <w:bCs/>
+          </w:rPr>
+          <w:t>sims</w:t>
+        </w:r>
+        <w:proofErr w:type="spellEnd"/>
+        <w:proofErr w:type="gramEnd"/>
+        <w:r>
+          <w:rPr>
+            <w:b/>
+            <w:bCs/>
+          </w:rPr>
+          <w:t xml:space="preserve"> to demonstrate this</w:t>
+        </w:r>
+      </w:ins>
+    </w:p>
+    <w:p/>
+    <w:p>
+      <w:proofErr w:type="gramStart"/>
+      <w:ins w:id="111" w:author="tim " w:date="2014-11-22T18:27:00Z">
         <w:r>
           <w:rPr>
             <w:b/>
@@ -1266,24 +1786,89 @@
           <w:t>Ref 2 Comment 3</w:t>
         </w:r>
         <w:r>
-          <w:t>. Double counting with acoustic detectors: in lines 388–395, you mention the possibility</w:t>
-        </w:r>
-      </w:ins>
-    </w:p>
-    <w:p>
-      <w:ins w:id="102" w:author="tim " w:date="2014-11-22T18:27:00Z">
-        <w:r>
-          <w:t xml:space="preserve">of detecting the same animal multiple times and claim that this would not affect accuracy of the gREM. Multiple detections of the same animal is a common problem when estimating density from acoustic data. The gREM is derived assuming each detection is with a different animal, and so </w:t>
+          <w:t>.</w:t>
+        </w:r>
+        <w:proofErr w:type="gramEnd"/>
+        <w:r>
+          <w:t xml:space="preserve"> Double counting with acoustic detectors: in lines 388–395, you mention the possibility</w:t>
+        </w:r>
+      </w:ins>
+    </w:p>
+    <w:p>
+      <w:proofErr w:type="gramStart"/>
+      <w:ins w:id="112" w:author="tim " w:date="2014-11-22T18:27:00Z">
+        <w:r>
+          <w:t>of</w:t>
+        </w:r>
+        <w:proofErr w:type="gramEnd"/>
+        <w:r>
+          <w:t xml:space="preserve"> detecting the same animal multiple times and claim that this would not affect accuracy of the </w:t>
+        </w:r>
+        <w:proofErr w:type="spellStart"/>
+        <w:r>
+          <w:t>gREM</w:t>
+        </w:r>
+        <w:proofErr w:type="spellEnd"/>
+        <w:r>
+          <w:t xml:space="preserve">. Multiple detections of the same animal </w:t>
+        </w:r>
+        <w:proofErr w:type="gramStart"/>
+        <w:r>
+          <w:t>is</w:t>
+        </w:r>
+        <w:proofErr w:type="gramEnd"/>
+        <w:r>
+          <w:t xml:space="preserve"> a common problem when estimating density from acoustic data. The </w:t>
+        </w:r>
+        <w:proofErr w:type="spellStart"/>
+        <w:r>
+          <w:t>gREM</w:t>
+        </w:r>
+        <w:proofErr w:type="spellEnd"/>
+        <w:r>
+          <w:t xml:space="preserve"> is derived assuming </w:t>
+        </w:r>
+        <w:proofErr w:type="gramStart"/>
+        <w:r>
+          <w:t>each detection</w:t>
+        </w:r>
+        <w:proofErr w:type="gramEnd"/>
+        <w:r>
+          <w:t xml:space="preserve"> is with a different animal, and so </w:t>
         </w:r>
         <w:r>
           <w:lastRenderedPageBreak/>
-          <w:t>multiple detections of a single animal causes positive bias in the density estimate, as well as less precision. Not being able to account for multiple detections, gREM may not be applicable to many  acoustic surveys, calling into question the claims made in lines 62, 318, 325–332. Could this limitation of the gREM be discussed in the paper? Could the model be improved?</w:t>
-        </w:r>
-      </w:ins>
-    </w:p>
-    <w:p/>
-    <w:p>
-      <w:ins w:id="103" w:author="tim " w:date="2014-11-22T18:28:00Z">
+          <w:t xml:space="preserve">multiple detections of a single animal causes positive bias in the density estimate, as well as less precision. Not being able to account for multiple detections, </w:t>
+        </w:r>
+        <w:proofErr w:type="spellStart"/>
+        <w:r>
+          <w:t>gREM</w:t>
+        </w:r>
+        <w:proofErr w:type="spellEnd"/>
+        <w:r>
+          <w:t xml:space="preserve"> may not be applicable to </w:t>
+        </w:r>
+        <w:proofErr w:type="gramStart"/>
+        <w:r>
+          <w:t>many  acoustic</w:t>
+        </w:r>
+        <w:proofErr w:type="gramEnd"/>
+        <w:r>
+          <w:t xml:space="preserve"> surveys, calling into question the claims made in lines 62, 318, 325–332. Could this limitation of the </w:t>
+        </w:r>
+        <w:proofErr w:type="spellStart"/>
+        <w:r>
+          <w:t>gREM</w:t>
+        </w:r>
+        <w:proofErr w:type="spellEnd"/>
+        <w:r>
+          <w:t xml:space="preserve"> be discussed in the paper? Could the model be improved?</w:t>
+        </w:r>
+      </w:ins>
+    </w:p>
+    <w:p/>
+    <w:p>
+      <w:ins w:id="113" w:author="tim " w:date="2014-11-22T18:28:00Z">
         <w:r>
           <w:rPr>
             <w:b/>
@@ -1292,64 +1877,101 @@
           <w:t xml:space="preserve">Response: </w:t>
         </w:r>
         <w:r>
-          <w:t>We agree that double counting is often a problem in acoustic surveys. However, the gREM is in fact modelling encounters</w:t>
-        </w:r>
-      </w:ins>
-      <w:ins w:id="104" w:author="Tim Lucas" w:date="2014-11-24T18:51:00Z">
+          <w:t xml:space="preserve">We agree that double counting is often a problem in acoustic surveys. However, the </w:t>
+        </w:r>
+        <w:proofErr w:type="spellStart"/>
+        <w:r>
+          <w:t>gREM</w:t>
+        </w:r>
+        <w:proofErr w:type="spellEnd"/>
+        <w:r>
+          <w:t xml:space="preserve"> is in fact modelling encounters</w:t>
+        </w:r>
+      </w:ins>
+      <w:ins w:id="114" w:author="Tim Lucas" w:date="2014-11-24T18:51:00Z">
         <w:r>
           <w:t xml:space="preserve"> per se</w:t>
         </w:r>
       </w:ins>
-      <w:ins w:id="105" w:author="tim " w:date="2014-11-22T18:28:00Z">
+      <w:ins w:id="115" w:author="tim " w:date="2014-11-22T18:28:00Z">
         <w:r>
           <w:t xml:space="preserve">, rather than </w:t>
         </w:r>
       </w:ins>
-      <w:ins w:id="106" w:author="Tim Lucas" w:date="2014-11-24T18:51:00Z">
+      <w:ins w:id="116" w:author="Tim Lucas" w:date="2014-11-24T18:51:00Z">
         <w:r>
           <w:t xml:space="preserve">number of </w:t>
         </w:r>
       </w:ins>
-      <w:ins w:id="107" w:author="tim " w:date="2014-11-22T18:28:00Z">
+      <w:ins w:id="117" w:author="tim " w:date="2014-11-22T18:28:00Z">
         <w:r>
           <w:t>individuals</w:t>
         </w:r>
       </w:ins>
-      <w:ins w:id="108" w:author="Tim Lucas" w:date="2014-11-24T18:51:00Z">
-        <w:r>
-          <w:t xml:space="preserve"> encoutnered</w:t>
-        </w:r>
-      </w:ins>
-      <w:ins w:id="109" w:author="tim " w:date="2014-11-22T18:28:00Z">
-        <w:r>
-          <w:t>, and so does not assume that each encounter is with a different individual (pg.340 in Hutchinson &amp; Waser 2007).</w:t>
-        </w:r>
-      </w:ins>
-      <w:del w:id="110" w:author="Tim Lucas" w:date="2014-11-24T18:52:00Z">
+      <w:ins w:id="118" w:author="Tim Lucas" w:date="2014-11-24T18:51:00Z">
+        <w:r>
+          <w:t xml:space="preserve"> </w:t>
+        </w:r>
+        <w:proofErr w:type="spellStart"/>
+        <w:r>
+          <w:t>encoutnered</w:t>
+        </w:r>
+      </w:ins>
+      <w:proofErr w:type="spellEnd"/>
+      <w:ins w:id="119" w:author="tim " w:date="2014-11-22T18:28:00Z">
+        <w:r>
+          <w:t xml:space="preserve">, and so does not assume that each encounter is with a different individual (pg.340 in Hutchinson &amp; </w:t>
+        </w:r>
+        <w:proofErr w:type="spellStart"/>
+        <w:r>
+          <w:t>Waser</w:t>
+        </w:r>
+        <w:proofErr w:type="spellEnd"/>
+        <w:r>
+          <w:t xml:space="preserve"> 2007).</w:t>
+        </w:r>
+      </w:ins>
+      <w:del w:id="120" w:author="Tim Lucas" w:date="2014-11-24T18:52:00Z">
         <w:r>
           <w:delText xml:space="preserve"> </w:delText>
         </w:r>
       </w:del>
-      <w:ins w:id="111" w:author="Tim Lucas" w:date="2014-11-24T18:52:00Z">
+      <w:ins w:id="121" w:author="Tim Lucas" w:date="2014-11-24T18:52:00Z">
         <w:r>
           <w:t xml:space="preserve"> </w:t>
         </w:r>
       </w:ins>
-      <w:ins w:id="112" w:author="tim " w:date="2014-11-22T18:28:00Z">
-        <w:r>
-          <w:t>Another line of reasoning is to consider a population of one animal in a 1 x 1km square, with radius of 1km, animal velocity of 1km per minute and survey time of 1 minute. Then using the gas model equation (line 168), we would expect two encounters from the same individual. Conversely, if we experienced two encounters, we would predict an abundance of one. In this case, as the number of encounters is greater than the number of individuals, it is clear that the model is accounting for double counting.</w:t>
-        </w:r>
-      </w:ins>
-      <w:ins w:id="113" w:author="Student" w:date="2014-11-24T10:10:00Z">
-        <w:r>
-          <w:t xml:space="preserve"> @marcus</w:t>
-        </w:r>
-      </w:ins>
-    </w:p>
-    <w:p/>
-    <w:p/>
-    <w:p>
-      <w:ins w:id="114" w:author="tim " w:date="2014-11-22T18:28:00Z">
+      <w:ins w:id="122" w:author="tim " w:date="2014-11-22T18:28:00Z">
+        <w:r>
+          <w:t xml:space="preserve">Another line of reasoning is to consider a population of one animal in a </w:t>
+        </w:r>
+        <w:proofErr w:type="gramStart"/>
+        <w:r>
+          <w:t>1 x</w:t>
+        </w:r>
+        <w:proofErr w:type="gramEnd"/>
+        <w:r>
+          <w:t xml:space="preserve"> 1km square, with radius of 1km, animal velocity of 1km per minute and survey time of 1 minute. Then using the gas model equation (line 168), we would expect two encounters from the same individual. Conversely, if we experienced two encounters, we would predict an abundance of one. In this case, as the number of encounters is greater than the number of individuals, it is clear that the model is accounting for double counting.</w:t>
+        </w:r>
+      </w:ins>
+      <w:ins w:id="123" w:author="Student" w:date="2014-11-24T10:10:00Z">
+        <w:r>
+          <w:t xml:space="preserve"> @</w:t>
+        </w:r>
+        <w:proofErr w:type="spellStart"/>
+        <w:proofErr w:type="gramStart"/>
+        <w:r>
+          <w:t>marcus</w:t>
+        </w:r>
+      </w:ins>
+      <w:proofErr w:type="spellEnd"/>
+      <w:proofErr w:type="gramEnd"/>
+    </w:p>
+    <w:p/>
+    <w:p/>
+    <w:p>
+      <w:proofErr w:type="gramStart"/>
+      <w:ins w:id="124" w:author="tim " w:date="2014-11-22T18:28:00Z">
         <w:r>
           <w:rPr>
             <w:b/>
@@ -1358,13 +1980,25 @@
           <w:t>Ref 2 Comment 4</w:t>
         </w:r>
         <w:r>
-          <w:t>. Required knowledge of animal directionality and the detection zone: in lines 419–421, you state that perfect knowledge of animal directionality, animal speed, sensor width and sensor radius has been assumed. As such knowledge is often imperfect, it would be useful to know how misspecification would affect accuracy. The average profile can quickly change across boundaries (shown in Figure 4 of the paper) suggesting estimates would be sensitive to knowledge assumed. Also, you do not discuss how such measurements should be obtained as best survey practice. I think some practical advice would be useful if this method is to be applied.</w:t>
-        </w:r>
-      </w:ins>
-    </w:p>
-    <w:p/>
-    <w:p>
-      <w:ins w:id="115" w:author="tim " w:date="2014-11-22T18:54:00Z">
+          <w:t>.</w:t>
+        </w:r>
+        <w:proofErr w:type="gramEnd"/>
+        <w:r>
+          <w:t xml:space="preserve"> Required knowledge of animal directionality and the detection zone: in lines 419–421, you state that perfect knowledge of animal directionality, animal speed, </w:t>
+        </w:r>
+        <w:proofErr w:type="gramStart"/>
+        <w:r>
+          <w:t>sensor</w:t>
+        </w:r>
+        <w:proofErr w:type="gramEnd"/>
+        <w:r>
+          <w:t xml:space="preserve"> width and sensor radius has been assumed. As such knowledge is often imperfect, it would be useful to know how misspecification would affect accuracy. The average profile can quickly change across boundaries (shown in Figure 4 of the paper) suggesting estimates would be sensitive to knowledge assumed. Also, you do not discuss how such measurements should be obtained as best survey practice. I think some practical advice would be useful if this method is to be applied.</w:t>
+        </w:r>
+      </w:ins>
+    </w:p>
+    <w:p/>
+    <w:p>
+      <w:ins w:id="125" w:author="tim " w:date="2014-11-22T18:54:00Z">
         <w:r>
           <w:rPr>
             <w:b/>
@@ -1376,125 +2010,141 @@
           <w:t xml:space="preserve"> </w:t>
         </w:r>
       </w:ins>
-      <w:del w:id="116" w:author="Tim Lucas" w:date="2014-11-24T18:52:00Z">
+      <w:del w:id="126" w:author="Tim Lucas" w:date="2014-11-24T18:52:00Z">
         <w:r>
           <w:delText xml:space="preserve">@tim </w:delText>
         </w:r>
       </w:del>
-      <w:ins w:id="117" w:author="Tim Lucas" w:date="2014-11-24T18:52:00Z">
+      <w:ins w:id="127" w:author="Tim Lucas" w:date="2014-11-24T18:52:00Z">
         <w:r>
           <w:t xml:space="preserve">We </w:t>
         </w:r>
       </w:ins>
-      <w:del w:id="118" w:author="Tim Lucas" w:date="2014-11-24T18:53:00Z">
+      <w:del w:id="128" w:author="Tim Lucas" w:date="2014-11-24T18:53:00Z">
         <w:r>
           <w:delText>A</w:delText>
         </w:r>
       </w:del>
-      <w:del w:id="119" w:author="Tim Lucas" w:date="2014-11-24T19:02:00Z">
+      <w:del w:id="129" w:author="Tim Lucas" w:date="2014-11-24T19:02:00Z">
         <w:r>
           <w:delText>gree that knowledge is imperfect and would be good to know sensitivity</w:delText>
         </w:r>
       </w:del>
-      <w:ins w:id="120" w:author="Tim Lucas" w:date="2014-11-24T19:02:00Z">
+      <w:ins w:id="130" w:author="Tim Lucas" w:date="2014-11-24T19:02:00Z">
         <w:r>
           <w:t>assume the simplest case of perfect knowledge in our simulation.</w:t>
         </w:r>
       </w:ins>
-      <w:del w:id="121" w:author="Tim Lucas" w:date="2014-11-24T19:02:00Z">
+      <w:del w:id="131" w:author="Tim Lucas" w:date="2014-11-24T19:02:00Z">
         <w:r>
           <w:delText>.</w:delText>
         </w:r>
       </w:del>
-      <w:ins w:id="122" w:author="Tim Lucas" w:date="2014-11-24T19:02:00Z">
+      <w:ins w:id="132" w:author="Tim Lucas" w:date="2014-11-24T19:02:00Z">
         <w:r>
           <w:t xml:space="preserve"> </w:t>
         </w:r>
       </w:ins>
-      <w:ins w:id="123" w:author="tim " w:date="2014-11-22T18:54:00Z">
+      <w:ins w:id="133" w:author="tim " w:date="2014-11-22T18:54:00Z">
         <w:r>
           <w:t xml:space="preserve"> However, the average profile should no</w:t>
         </w:r>
       </w:ins>
-      <w:ins w:id="124" w:author="Student" w:date="2014-11-24T10:11:00Z">
+      <w:ins w:id="134" w:author="Student" w:date="2014-11-24T10:11:00Z">
         <w:r>
           <w:t>t</w:t>
         </w:r>
       </w:ins>
-      <w:del w:id="125" w:author="Student" w:date="2014-11-24T10:11:00Z">
+      <w:del w:id="135" w:author="Student" w:date="2014-11-24T10:11:00Z">
         <w:r>
           <w:delText>w</w:delText>
         </w:r>
       </w:del>
-      <w:ins w:id="126" w:author="tim " w:date="2014-11-22T18:54:00Z">
+      <w:ins w:id="136" w:author="tim " w:date="2014-11-22T18:54:00Z">
         <w:r>
           <w:t xml:space="preserve"> quickly change; although there are discrete boundar</w:t>
         </w:r>
       </w:ins>
-      <w:del w:id="127" w:author="Tim Lucas" w:date="2014-11-24T19:02:00Z">
+      <w:del w:id="137" w:author="Tim Lucas" w:date="2014-11-24T19:02:00Z">
         <w:r>
           <w:delText>y</w:delText>
         </w:r>
       </w:del>
-      <w:ins w:id="128" w:author="Tim Lucas" w:date="2014-11-24T19:02:00Z">
+      <w:ins w:id="138" w:author="Tim Lucas" w:date="2014-11-24T19:02:00Z">
         <w:r>
           <w:t>ies</w:t>
         </w:r>
       </w:ins>
-      <w:ins w:id="129" w:author="tim " w:date="2014-11-22T18:54:00Z">
+      <w:ins w:id="139" w:author="tim " w:date="2014-11-22T18:54:00Z">
         <w:r>
           <w:t>, the function is actually smooth, with two models equalling each other across a boundary</w:t>
         </w:r>
       </w:ins>
-      <w:ins w:id="130" w:author="Tim Lucas" w:date="2014-11-24T19:02:00Z">
+      <w:ins w:id="140" w:author="Tim Lucas" w:date="2014-11-24T19:02:00Z">
         <w:r>
           <w:t xml:space="preserve"> (see Figure 1)</w:t>
         </w:r>
       </w:ins>
-      <w:ins w:id="131" w:author="Tim Lucas" w:date="2014-11-24T19:03:00Z">
+      <w:ins w:id="141" w:author="Tim Lucas" w:date="2014-11-24T19:03:00Z">
         <w:r>
           <w:t xml:space="preserve">. </w:t>
         </w:r>
       </w:ins>
-      <w:ins w:id="132" w:author="Tim Lucas" w:date="2014-11-24T19:09:00Z">
+      <w:ins w:id="142" w:author="Tim Lucas" w:date="2014-11-24T19:09:00Z">
         <w:r>
           <w:t xml:space="preserve">To confirm that </w:t>
         </w:r>
       </w:ins>
-      <w:del w:id="133" w:author="Tim Lucas" w:date="2014-11-24T19:02:00Z">
+      <w:del w:id="143" w:author="Tim Lucas" w:date="2014-11-24T19:02:00Z">
         <w:r>
           <w:delText>.</w:delText>
         </w:r>
       </w:del>
-      <w:ins w:id="134" w:author="Tim Lucas" w:date="2014-11-24T19:09:00Z">
+      <w:ins w:id="144" w:author="Tim Lucas" w:date="2014-11-24T19:09:00Z">
         <w:r>
           <w:t xml:space="preserve">the model is predictably sensitive to parameter estimates we have </w:t>
         </w:r>
       </w:ins>
-      <w:ins w:id="135" w:author="Tim Lucas" w:date="2014-11-24T19:10:00Z">
-        <w:r>
-          <w:t xml:space="preserve">rerun the gREM on our simulations, with parameters that are 0%, 1% and 10% incorrect. A 10% inaccuracy in a parameter estimate </w:t>
-        </w:r>
-      </w:ins>
-      <w:ins w:id="136" w:author="Tim Lucas" w:date="2014-11-24T19:11:00Z">
-        <w:r>
-          <w:t>gives a &lt;15% error in the abundance estimate which we think is reasonable.</w:t>
-        </w:r>
-      </w:ins>
-    </w:p>
-    <w:p/>
-    <w:p/>
-    <w:p/>
-    <w:p/>
-    <w:p/>
-    <w:p/>
-    <w:p/>
-    <w:p/>
-    <w:p/>
-    <w:p/>
-    <w:p/>
-    <w:p>
-      <w:ins w:id="137" w:author="Tim Lucas" w:date="2014-11-24T19:05:00Z">
+      <w:ins w:id="145" w:author="Tim Lucas" w:date="2014-11-24T19:10:00Z">
+        <w:r>
+          <w:t xml:space="preserve">rerun the </w:t>
+        </w:r>
+        <w:proofErr w:type="spellStart"/>
+        <w:r>
+          <w:t>gREM</w:t>
+        </w:r>
+        <w:proofErr w:type="spellEnd"/>
+        <w:r>
+          <w:t xml:space="preserve"> on our simulations, with parameters that are 0%, 1% and 10% incorrect. A 10% inaccuracy in a parameter estimate </w:t>
+        </w:r>
+      </w:ins>
+      <w:ins w:id="146" w:author="Tim Lucas" w:date="2014-11-24T19:11:00Z">
+        <w:r>
+          <w:t xml:space="preserve">gives a &lt;15% error in the abundance </w:t>
+        </w:r>
+        <w:proofErr w:type="gramStart"/>
+        <w:r>
+          <w:t>estimate which</w:t>
+        </w:r>
+        <w:proofErr w:type="gramEnd"/>
+        <w:r>
+          <w:t xml:space="preserve"> we think is reasonable.</w:t>
+        </w:r>
+      </w:ins>
+    </w:p>
+    <w:p/>
+    <w:p/>
+    <w:p/>
+    <w:p/>
+    <w:p/>
+    <w:p/>
+    <w:p/>
+    <w:p/>
+    <w:p/>
+    <w:p/>
+    <w:p/>
+    <w:p>
+      <w:ins w:id="147" w:author="Tim Lucas" w:date="2014-11-24T19:05:00Z">
         <w:r>
           <w:rPr>
             <w:noProof/>
@@ -1571,30 +2221,53 @@
     <w:p/>
     <w:p/>
     <w:p>
-      <w:ins w:id="138" w:author="Tim Lucas" w:date="2014-11-24T19:05:00Z">
-        <w:r>
-          <w:t>Figure 1: The gREM evaluated on a 100 x 100 grid. Dark blues indicates values close to 2r while white indicates values close to 0. The smoothness of the function is apparent.</w:t>
-        </w:r>
-      </w:ins>
-    </w:p>
-    <w:p/>
-    <w:p>
-      <w:ins w:id="139" w:author="Tim Lucas" w:date="2014-11-24T19:05:00Z">
-        <w:r>
-          <w:t>@liz</w:t>
-        </w:r>
-      </w:ins>
-      <w:ins w:id="140" w:author="Tim Lucas" w:date="2014-11-24T19:07:00Z">
-        <w:r>
-          <w:t xml:space="preserve"> Dave recomends putting </w:t>
-        </w:r>
-      </w:ins>
-      <w:ins w:id="141" w:author="Tim Lucas" w:date="2014-11-24T19:08:00Z">
+      <w:ins w:id="148" w:author="Tim Lucas" w:date="2014-11-24T19:05:00Z">
+        <w:r>
+          <w:t xml:space="preserve">Figure 1: The </w:t>
+        </w:r>
+        <w:proofErr w:type="spellStart"/>
+        <w:r>
+          <w:t>gREM</w:t>
+        </w:r>
+        <w:proofErr w:type="spellEnd"/>
+        <w:r>
+          <w:t xml:space="preserve"> evaluated on a 100 x 100 grid. Dark blues indicates values close to 2r while white indicates values close to 0. The smoothness of the function is apparent.</w:t>
+        </w:r>
+      </w:ins>
+    </w:p>
+    <w:p/>
+    <w:p>
+      <w:ins w:id="149" w:author="Tim Lucas" w:date="2014-11-24T19:05:00Z">
+        <w:r>
+          <w:t>@</w:t>
+        </w:r>
+        <w:proofErr w:type="spellStart"/>
+        <w:proofErr w:type="gramStart"/>
+        <w:r>
+          <w:t>liz</w:t>
+        </w:r>
+      </w:ins>
+      <w:proofErr w:type="spellEnd"/>
+      <w:proofErr w:type="gramEnd"/>
+      <w:ins w:id="150" w:author="Tim Lucas" w:date="2014-11-24T19:07:00Z">
+        <w:r>
+          <w:t xml:space="preserve"> Dave </w:t>
+        </w:r>
+        <w:proofErr w:type="spellStart"/>
+        <w:r>
+          <w:t>recomends</w:t>
+        </w:r>
+        <w:proofErr w:type="spellEnd"/>
+        <w:r>
+          <w:t xml:space="preserve"> putting </w:t>
+        </w:r>
+      </w:ins>
+      <w:ins w:id="151" w:author="Tim Lucas" w:date="2014-11-24T19:08:00Z">
         <w:r>
           <w:t xml:space="preserve">the sensitivity in the supplementary materials. Seems like a good idea to me. </w:t>
         </w:r>
       </w:ins>
-      <w:ins w:id="142" w:author="Tim Lucas" w:date="2014-11-24T19:09:00Z">
+      <w:ins w:id="152" w:author="Tim Lucas" w:date="2014-11-24T19:09:00Z">
         <w:r>
           <w:t>Maybe the smooth function one as well?</w:t>
         </w:r>
@@ -1602,22 +2275,22 @@
     </w:p>
     <w:p/>
     <w:p>
-      <w:del w:id="143" w:author="Tim Lucas" w:date="2014-11-24T19:56:00Z">
+      <w:del w:id="153" w:author="Tim Lucas" w:date="2014-11-24T19:56:00Z">
         <w:r>
           <w:delText>How measurements should be obtained is not a trivial thing.</w:delText>
         </w:r>
       </w:del>
-      <w:ins w:id="144" w:author="Tim Lucas" w:date="2014-11-24T19:56:00Z">
+      <w:ins w:id="154" w:author="Tim Lucas" w:date="2014-11-24T19:56:00Z">
         <w:r>
           <w:t>Best practices for parameter estimates is not trivial and will be parameter and system specific.</w:t>
         </w:r>
       </w:ins>
-      <w:ins w:id="145" w:author="tim " w:date="2014-11-22T18:54:00Z">
+      <w:ins w:id="155" w:author="tim " w:date="2014-11-22T18:54:00Z">
         <w:r>
           <w:t xml:space="preserve"> Perhaps we can cite papers that have done it? E.g. “Do you hear what I hear?” for bat detectors, etc.</w:t>
         </w:r>
       </w:ins>
-      <w:ins w:id="146" w:author="Student" w:date="2014-11-24T10:22:00Z">
+      <w:ins w:id="156" w:author="Student" w:date="2014-11-24T10:22:00Z">
         <w:r>
           <w:t xml:space="preserve"> r attenuation. Cites for others.</w:t>
         </w:r>
@@ -1626,16 +2299,105 @@
     <w:p/>
     <w:p/>
     <w:p>
-      <w:ins w:id="147" w:author="tim " w:date="2014-11-22T18:54:00Z">
-        <w:r>
-          <w:rPr>
-            <w:b/>
-            <w:bCs/>
-          </w:rPr>
-          <w:t xml:space="preserve">Ref 2 Comment 5. </w:t>
-        </w:r>
-        <w:r>
-          <w:t>Comparing gREM with existing methods: could other methods for acoustic data be better recognised within the paper? Furthermore, could the comparison between gREM and existing methods be better explained? For example, in lines 87–100, existing methods are described as “require information that is often unavaliable”; however, the gREM also requires knowledge of mean speed and detection radius which may be as difficult to obtain. Also, existing methods like distance sampling or capture-recapture allow for uncertain detection of animal signals whereas gREM assumes certain detection within the detection zone. It would also be useful to include description of other current methods applied to acoustic data (Marques et al., 2013), for example, in lines 422–424; and to acknowledge the applicablity of these methods, for example, in lines 431–432 by saying gREM is another possible method one can apply instead of “gREM will make it possible”.</w:t>
+      <w:proofErr w:type="gramStart"/>
+      <w:ins w:id="157" w:author="tim " w:date="2014-11-22T18:54:00Z">
+        <w:r>
+          <w:rPr>
+            <w:b/>
+            <w:bCs/>
+          </w:rPr>
+          <w:t>Ref 2 Comment 5.</w:t>
+        </w:r>
+        <w:proofErr w:type="gramEnd"/>
+        <w:r>
+          <w:rPr>
+            <w:b/>
+            <w:bCs/>
+          </w:rPr>
+          <w:t xml:space="preserve"> </w:t>
+        </w:r>
+        <w:r>
+          <w:t xml:space="preserve">Comparing </w:t>
+        </w:r>
+        <w:proofErr w:type="spellStart"/>
+        <w:r>
+          <w:t>gREM</w:t>
+        </w:r>
+        <w:proofErr w:type="spellEnd"/>
+        <w:r>
+          <w:t xml:space="preserve"> with existing methods: could other methods for acoustic data </w:t>
+        </w:r>
+        <w:proofErr w:type="gramStart"/>
+        <w:r>
+          <w:t>be</w:t>
+        </w:r>
+        <w:proofErr w:type="gramEnd"/>
+        <w:r>
+          <w:t xml:space="preserve"> better recognised within the paper? Furthermore, could the comparison between </w:t>
+        </w:r>
+        <w:proofErr w:type="spellStart"/>
+        <w:r>
+          <w:t>gREM</w:t>
+        </w:r>
+        <w:proofErr w:type="spellEnd"/>
+        <w:r>
+          <w:t xml:space="preserve"> and existing methods be better explained? For example, in lines 87–100, existing methods are described as “require information that is often </w:t>
+        </w:r>
+        <w:proofErr w:type="spellStart"/>
+        <w:r>
+          <w:t>unavaliable</w:t>
+        </w:r>
+        <w:proofErr w:type="spellEnd"/>
+        <w:r>
+          <w:t xml:space="preserve">”; however, the </w:t>
+        </w:r>
+        <w:proofErr w:type="spellStart"/>
+        <w:r>
+          <w:t>gREM</w:t>
+        </w:r>
+        <w:proofErr w:type="spellEnd"/>
+        <w:r>
+          <w:t xml:space="preserve"> also requires knowledge of mean speed and detection </w:t>
+        </w:r>
+        <w:proofErr w:type="gramStart"/>
+        <w:r>
+          <w:t>radius which</w:t>
+        </w:r>
+        <w:proofErr w:type="gramEnd"/>
+        <w:r>
+          <w:t xml:space="preserve"> may be as difficult to obtain. Also, existing methods like distance sampling or capture-recapture allow for uncertain detection of animal signals whereas </w:t>
+        </w:r>
+        <w:proofErr w:type="spellStart"/>
+        <w:r>
+          <w:t>gREM</w:t>
+        </w:r>
+        <w:proofErr w:type="spellEnd"/>
+        <w:r>
+          <w:t xml:space="preserve"> assumes certain detection within the detection zone. It would also be useful to include description of other current methods applied to acoustic data (Marques et al., 2013), for example, in lines 422–424; and to acknowledge the </w:t>
+        </w:r>
+        <w:proofErr w:type="spellStart"/>
+        <w:r>
+          <w:t>applicablity</w:t>
+        </w:r>
+        <w:proofErr w:type="spellEnd"/>
+        <w:r>
+          <w:t xml:space="preserve"> of these methods, for example, in lines 431–432 by saying </w:t>
+        </w:r>
+        <w:proofErr w:type="spellStart"/>
+        <w:r>
+          <w:t>gREM</w:t>
+        </w:r>
+        <w:proofErr w:type="spellEnd"/>
+        <w:r>
+          <w:t xml:space="preserve"> is another possible method one can apply instead of “</w:t>
+        </w:r>
+        <w:proofErr w:type="spellStart"/>
+        <w:r>
+          <w:t>gREM</w:t>
+        </w:r>
+        <w:proofErr w:type="spellEnd"/>
+        <w:r>
+          <w:t xml:space="preserve"> will make it possible”.</w:t>
         </w:r>
       </w:ins>
     </w:p>
@@ -1648,7 +2410,7 @@
       </w:pPr>
     </w:p>
     <w:p>
-      <w:ins w:id="148" w:author="tim " w:date="2014-11-22T18:54:00Z">
+      <w:ins w:id="158" w:author="tim " w:date="2014-11-22T18:54:00Z">
         <w:r>
           <w:rPr>
             <w:b/>
@@ -1657,14 +2419,28 @@
           <w:t>Response:</w:t>
         </w:r>
         <w:r>
-          <w:t xml:space="preserve"> @tim This closely matches ref1 comment 1</w:t>
-        </w:r>
-      </w:ins>
-    </w:p>
-    <w:p/>
-    <w:p/>
-    <w:p>
-      <w:ins w:id="149" w:author="tim " w:date="2014-11-22T18:54:00Z">
+          <w:t xml:space="preserve"> </w:t>
+        </w:r>
+        <w:proofErr w:type="gramStart"/>
+        <w:r>
+          <w:t>@</w:t>
+        </w:r>
+        <w:proofErr w:type="spellStart"/>
+        <w:r>
+          <w:t>tim</w:t>
+        </w:r>
+        <w:proofErr w:type="spellEnd"/>
+        <w:proofErr w:type="gramEnd"/>
+        <w:r>
+          <w:t xml:space="preserve"> This closely matches ref1 comment 1</w:t>
+        </w:r>
+      </w:ins>
+    </w:p>
+    <w:p/>
+    <w:p/>
+    <w:p>
+      <w:proofErr w:type="gramStart"/>
+      <w:ins w:id="159" w:author="tim " w:date="2014-11-22T18:54:00Z">
         <w:r>
           <w:rPr>
             <w:b/>
@@ -1673,25 +2449,42 @@
           <w:t>Ref 2 Comment 6</w:t>
         </w:r>
         <w:r>
-          <w:t>. Wilcoxon signed-ranks test: in lines 256–258, 287–290, you use a Wilcoxon signed-ranks test to show that the gREM is accurate, however technically you only fail to reject</w:t>
-        </w:r>
-      </w:ins>
-    </w:p>
-    <w:p>
-      <w:ins w:id="150" w:author="tim " w:date="2014-11-22T18:54:00Z">
-        <w:r>
-          <w:t>the null hypothesis that the median difference between the true and estimated density is zero, you do not accept the null hypothesis or prove it. I do not think this test is necessary. Is it not sufficient to report the estimated bias of the density estimator? A relatively small bias is indicative of an accurate estimator.</w:t>
-        </w:r>
-      </w:ins>
-    </w:p>
-    <w:p/>
-    <w:p>
-      <w:pPr>
-        <w:rPr>
-          <w:ins w:id="151" w:author="Student" w:date="2014-11-25T15:32:00Z"/>
-        </w:rPr>
-      </w:pPr>
-      <w:ins w:id="152" w:author="tim " w:date="2014-11-22T18:54:00Z">
+          <w:t>.</w:t>
+        </w:r>
+        <w:proofErr w:type="gramEnd"/>
+        <w:r>
+          <w:t xml:space="preserve"> Wilcoxon signed-ranks test: in lines 256–258, 287–290, you use a Wilcoxon signed-ranks test to show that the </w:t>
+        </w:r>
+        <w:proofErr w:type="spellStart"/>
+        <w:r>
+          <w:t>gREM</w:t>
+        </w:r>
+        <w:proofErr w:type="spellEnd"/>
+        <w:r>
+          <w:t xml:space="preserve"> is accurate, however technically you only fail to reject</w:t>
+        </w:r>
+      </w:ins>
+    </w:p>
+    <w:p>
+      <w:proofErr w:type="gramStart"/>
+      <w:ins w:id="160" w:author="tim " w:date="2014-11-22T18:54:00Z">
+        <w:r>
+          <w:t>the</w:t>
+        </w:r>
+        <w:proofErr w:type="gramEnd"/>
+        <w:r>
+          <w:t xml:space="preserve"> null hypothesis that the median difference between the true and estimated density is zero, you do not accept the null hypothesis or prove it. I do not think this test is necessary. Is it not sufficient to report the estimated bias of the density estimator? A relatively small bias is indicative of an accurate estimator.</w:t>
+        </w:r>
+      </w:ins>
+    </w:p>
+    <w:p/>
+    <w:p>
+      <w:pPr>
+        <w:rPr>
+          <w:ins w:id="161" w:author="Student" w:date="2014-11-25T15:32:00Z"/>
+        </w:rPr>
+      </w:pPr>
+      <w:ins w:id="162" w:author="tim " w:date="2014-11-22T18:54:00Z">
         <w:r>
           <w:rPr>
             <w:b/>
@@ -1703,114 +2496,115 @@
           <w:t xml:space="preserve"> </w:t>
         </w:r>
       </w:ins>
-      <w:ins w:id="153" w:author="Student" w:date="2014-11-24T10:26:00Z">
-        <w:r>
-          <w:t>take it out @liz</w:t>
-        </w:r>
-      </w:ins>
-      <w:ins w:id="154" w:author="Student" w:date="2014-11-25T15:32:00Z">
+      <w:bookmarkStart w:id="163" w:name="_GoBack"/>
+      <w:bookmarkEnd w:id="163"/>
+      <w:ins w:id="164" w:author="Student" w:date="2014-11-25T15:32:00Z">
+        <w:r>
+          <w:t xml:space="preserve">We have agreed this comment and have removed the Wilcoxon test. </w:t>
+        </w:r>
+      </w:ins>
+    </w:p>
+    <w:p>
+      <w:ins w:id="165" w:author="Student" w:date="2014-11-25T15:37:00Z">
+        <w:r>
+          <w:t>We have therefore r</w:t>
+        </w:r>
+      </w:ins>
+      <w:ins w:id="166" w:author="Student" w:date="2014-11-25T15:33:00Z">
+        <w:r>
+          <w:t>emoved</w:t>
+        </w:r>
+      </w:ins>
+      <w:ins w:id="167" w:author="Student" w:date="2014-11-25T15:34:00Z">
+        <w:r>
+          <w:t xml:space="preserve"> lines 256-258; </w:t>
+        </w:r>
+      </w:ins>
+      <w:ins w:id="168" w:author="Student" w:date="2014-11-25T15:35:00Z">
+        <w:r>
+          <w:t>288-289; 299-300</w:t>
+        </w:r>
+      </w:ins>
+      <w:ins w:id="169" w:author="Student" w:date="2014-11-25T15:36:00Z">
+        <w:r>
+          <w:t>; 308-309</w:t>
+        </w:r>
+        <w:proofErr w:type="gramStart"/>
+        <w:r>
+          <w:t>;</w:t>
+        </w:r>
+      </w:ins>
+      <w:proofErr w:type="gramEnd"/>
+      <w:ins w:id="170" w:author="Student" w:date="2014-11-25T15:37:00Z">
+        <w:r>
+          <w:t xml:space="preserve"> 311-312</w:t>
+        </w:r>
+      </w:ins>
+    </w:p>
+    <w:p/>
+    <w:p/>
+    <w:p>
+      <w:proofErr w:type="gramStart"/>
+      <w:ins w:id="171" w:author="tim " w:date="2014-11-22T18:54:00Z">
+        <w:r>
+          <w:rPr>
+            <w:b/>
+            <w:bCs/>
+          </w:rPr>
+          <w:t>Ref 2 Comment 7</w:t>
+        </w:r>
+        <w:r>
+          <w:t>.</w:t>
+        </w:r>
+        <w:proofErr w:type="gramEnd"/>
+        <w:r>
+          <w:t xml:space="preserve"> Reported precision: in lines 302–303, 373–378, you state that the coefficient of variation falls to 10% for all </w:t>
+        </w:r>
+        <w:proofErr w:type="spellStart"/>
+        <w:r>
+          <w:t>submodels</w:t>
+        </w:r>
+        <w:proofErr w:type="spellEnd"/>
+        <w:r>
+          <w:t xml:space="preserve"> at 100 captures. This result is dependent on the simulation scenario considered and, further, it ignores the uncertainty in assuming average speed, signal width and sensor width. Could it be made clearer that in practice the coefficient of variation will be much higher due to non-linear animal movement, multiple detections of a single animal and uncertain knowledge of speed and directionality?</w:t>
+        </w:r>
+      </w:ins>
+    </w:p>
+    <w:p/>
+    <w:p>
+      <w:ins w:id="172" w:author="tim " w:date="2014-11-22T18:54:00Z">
+        <w:r>
+          <w:rPr>
+            <w:b/>
+            <w:bCs/>
+          </w:rPr>
+          <w:t>Response:</w:t>
+        </w:r>
         <w:r>
           <w:t xml:space="preserve"> </w:t>
         </w:r>
       </w:ins>
-    </w:p>
-    <w:p>
-      <w:pPr>
-        <w:rPr>
-          <w:ins w:id="155" w:author="Student" w:date="2014-11-25T15:32:00Z"/>
-        </w:rPr>
-      </w:pPr>
-      <w:ins w:id="156" w:author="Student" w:date="2014-11-25T15:32:00Z">
-        <w:r>
-          <w:t xml:space="preserve">We have agreed this comment and have removed the Wilcoxon test. </w:t>
-        </w:r>
-      </w:ins>
-    </w:p>
-    <w:p>
-      <w:ins w:id="157" w:author="Student" w:date="2014-11-25T15:37:00Z">
-        <w:r>
-          <w:t>We have therefore r</w:t>
-        </w:r>
-      </w:ins>
-      <w:bookmarkStart w:id="158" w:name="_GoBack"/>
-      <w:bookmarkEnd w:id="158"/>
-      <w:ins w:id="159" w:author="Student" w:date="2014-11-25T15:33:00Z">
-        <w:r>
-          <w:t>emoved</w:t>
-        </w:r>
-      </w:ins>
-      <w:ins w:id="160" w:author="Student" w:date="2014-11-25T15:34:00Z">
-        <w:r>
-          <w:t xml:space="preserve"> lines 256-258; </w:t>
-        </w:r>
-      </w:ins>
-      <w:ins w:id="161" w:author="Student" w:date="2014-11-25T15:35:00Z">
-        <w:r>
-          <w:t>288-289; 299-300</w:t>
-        </w:r>
-      </w:ins>
-      <w:ins w:id="162" w:author="Student" w:date="2014-11-25T15:36:00Z">
-        <w:r>
-          <w:t>; 308-309;</w:t>
-        </w:r>
-      </w:ins>
-      <w:ins w:id="163" w:author="Student" w:date="2014-11-25T15:37:00Z">
-        <w:r>
-          <w:t xml:space="preserve"> 311-312</w:t>
-        </w:r>
-      </w:ins>
-    </w:p>
-    <w:p/>
-    <w:p/>
-    <w:p>
-      <w:ins w:id="164" w:author="tim " w:date="2014-11-22T18:54:00Z">
-        <w:r>
-          <w:rPr>
-            <w:b/>
-            <w:bCs/>
-          </w:rPr>
-          <w:t>Ref 2 Comment 7</w:t>
-        </w:r>
-        <w:r>
-          <w:t>. Reported precision: in lines 302–303, 373–378, you state that the coefficient of variation falls to 10% for all submodels at 100 captures. This result is dependent on the simulation scenario considered and, further, it ignores the uncertainty in assuming average speed, signal width and sensor width. Could it be made clearer that in practice the coefficient of variation will be much higher due to non-linear animal movement, multiple detections of a single animal and uncertain knowledge of speed and directionality?</w:t>
-        </w:r>
-      </w:ins>
-    </w:p>
-    <w:p/>
-    <w:p>
-      <w:ins w:id="165" w:author="tim " w:date="2014-11-22T18:54:00Z">
-        <w:r>
-          <w:rPr>
-            <w:b/>
-            <w:bCs/>
-          </w:rPr>
-          <w:t>Response:</w:t>
-        </w:r>
+      <w:ins w:id="173" w:author="Student" w:date="2014-11-25T15:27:00Z">
+        <w:r>
+          <w:t>In l</w:t>
+        </w:r>
+      </w:ins>
+      <w:ins w:id="174" w:author="Student" w:date="2014-11-25T15:26:00Z">
+        <w:r>
+          <w:t xml:space="preserve">ine 383 we have added an extra sentence to make clear that within live survey conditions it may take longer produce a </w:t>
+        </w:r>
+      </w:ins>
+      <w:ins w:id="175" w:author="Student" w:date="2014-11-25T15:27:00Z">
+        <w:r>
+          <w:t>precise</w:t>
+        </w:r>
+      </w:ins>
+      <w:ins w:id="176" w:author="Student" w:date="2014-11-25T15:26:00Z">
         <w:r>
           <w:t xml:space="preserve"> </w:t>
         </w:r>
       </w:ins>
-      <w:ins w:id="166" w:author="Student" w:date="2014-11-25T15:27:00Z">
-        <w:r>
-          <w:t>In l</w:t>
-        </w:r>
-      </w:ins>
-      <w:ins w:id="167" w:author="Student" w:date="2014-11-25T15:26:00Z">
-        <w:r>
-          <w:t xml:space="preserve">ine 383 we have added an extra sentence to make clear that within live survey conditions it may take longer produce a </w:t>
-        </w:r>
-      </w:ins>
-      <w:ins w:id="168" w:author="Student" w:date="2014-11-25T15:27:00Z">
-        <w:r>
-          <w:t>precise</w:t>
-        </w:r>
-      </w:ins>
-      <w:ins w:id="169" w:author="Student" w:date="2014-11-25T15:26:00Z">
-        <w:r>
-          <w:t xml:space="preserve"> </w:t>
-        </w:r>
-      </w:ins>
-      <w:ins w:id="170" w:author="Student" w:date="2014-11-25T15:27:00Z">
+      <w:ins w:id="177" w:author="Student" w:date="2014-11-25T15:27:00Z">
         <w:r>
           <w:t xml:space="preserve">result. </w:t>
         </w:r>
@@ -1826,7 +2620,7 @@
           <w:bCs/>
         </w:rPr>
       </w:pPr>
-      <w:ins w:id="171" w:author="tim " w:date="2014-11-22T18:54:00Z">
+      <w:ins w:id="178" w:author="tim " w:date="2014-11-22T18:54:00Z">
         <w:r>
           <w:rPr>
             <w:b/>
@@ -1837,22 +2631,35 @@
       </w:ins>
     </w:p>
     <w:p>
-      <w:ins w:id="172" w:author="tim " w:date="2014-11-22T18:54:00Z">
+      <w:ins w:id="179" w:author="tim " w:date="2014-11-22T18:54:00Z">
         <w:r>
           <w:t>1. Line 93: “gas model”— calling it the “ideal gas model” could be clearer and a citation,</w:t>
         </w:r>
       </w:ins>
     </w:p>
     <w:p>
-      <w:ins w:id="173" w:author="tim " w:date="2014-11-22T18:54:00Z">
-        <w:r>
-          <w:t>useful. See (Hutchinson and Waser, 2007).</w:t>
-        </w:r>
-      </w:ins>
-    </w:p>
-    <w:p/>
-    <w:p>
-      <w:ins w:id="174" w:author="tim " w:date="2014-11-22T18:54:00Z">
+      <w:proofErr w:type="gramStart"/>
+      <w:ins w:id="180" w:author="tim " w:date="2014-11-22T18:54:00Z">
+        <w:r>
+          <w:t>useful</w:t>
+        </w:r>
+        <w:proofErr w:type="gramEnd"/>
+        <w:r>
+          <w:t xml:space="preserve">. See (Hutchinson and </w:t>
+        </w:r>
+        <w:proofErr w:type="spellStart"/>
+        <w:r>
+          <w:t>Waser</w:t>
+        </w:r>
+        <w:proofErr w:type="spellEnd"/>
+        <w:r>
+          <w:t>, 2007).</w:t>
+        </w:r>
+      </w:ins>
+    </w:p>
+    <w:p/>
+    <w:p>
+      <w:ins w:id="181" w:author="tim " w:date="2014-11-22T18:54:00Z">
         <w:r>
           <w:rPr>
             <w:b/>
@@ -1861,20 +2668,28 @@
           <w:t xml:space="preserve">Response: </w:t>
         </w:r>
         <w:r>
-          <w:t xml:space="preserve">We have called it the idea gas model. TO FIX. I haven't added a citation yet. </w:t>
-        </w:r>
-      </w:ins>
-    </w:p>
-    <w:p/>
-    <w:p>
-      <w:ins w:id="175" w:author="tim " w:date="2014-11-22T18:54:00Z">
+          <w:t xml:space="preserve">We have called it the idea gas model. </w:t>
+        </w:r>
+        <w:proofErr w:type="gramStart"/>
+        <w:r>
+          <w:t>TO FIX.</w:t>
+        </w:r>
+        <w:proofErr w:type="gramEnd"/>
+        <w:r>
+          <w:t xml:space="preserve"> I haven't added a citation yet. </w:t>
+        </w:r>
+      </w:ins>
+    </w:p>
+    <w:p/>
+    <w:p>
+      <w:ins w:id="182" w:author="tim " w:date="2014-11-22T18:54:00Z">
         <w:r>
           <w:t>2. Line 160: “animals outside the zone are never captured”— could this be made clearer?</w:t>
         </w:r>
       </w:ins>
     </w:p>
     <w:p>
-      <w:ins w:id="176" w:author="tim " w:date="2014-11-22T18:54:00Z">
+      <w:ins w:id="183" w:author="tim " w:date="2014-11-22T18:54:00Z">
         <w:r>
           <w:t>Animals outside that then move into the detection zone are captured.</w:t>
         </w:r>
@@ -1882,7 +2697,7 @@
     </w:p>
     <w:p/>
     <w:p>
-      <w:ins w:id="177" w:author="tim " w:date="2014-11-22T18:54:00Z">
+      <w:ins w:id="184" w:author="tim " w:date="2014-11-22T18:54:00Z">
         <w:r>
           <w:rPr>
             <w:b/>
@@ -1891,22 +2706,35 @@
           <w:t xml:space="preserve">Response: </w:t>
         </w:r>
         <w:r>
-          <w:t>We have reworded this as “while outside this zone, animals are never captured.”</w:t>
-        </w:r>
-      </w:ins>
-    </w:p>
-    <w:p/>
-    <w:p>
-      <w:ins w:id="178" w:author="tim " w:date="2014-11-22T18:54:00Z">
+          <w:t xml:space="preserve">We have reworded </w:t>
+        </w:r>
+        <w:proofErr w:type="gramStart"/>
+        <w:r>
+          <w:t>this</w:t>
+        </w:r>
+        <w:proofErr w:type="gramEnd"/>
+        <w:r>
+          <w:t xml:space="preserve"> as “while outside this zone, animals are never captured.”</w:t>
+        </w:r>
+      </w:ins>
+    </w:p>
+    <w:p/>
+    <w:p>
+      <w:ins w:id="185" w:author="tim " w:date="2014-11-22T18:54:00Z">
         <w:r>
           <w:t>3. Line 228: what value does r take in the simulation? It would be useful to know for</w:t>
         </w:r>
       </w:ins>
     </w:p>
     <w:p>
-      <w:ins w:id="179" w:author="tim " w:date="2014-11-22T18:54:00Z">
-        <w:r>
-          <w:t>reproducibility.</w:t>
+      <w:proofErr w:type="gramStart"/>
+      <w:ins w:id="186" w:author="tim " w:date="2014-11-22T18:54:00Z">
+        <w:r>
+          <w:t>reproducibility</w:t>
+        </w:r>
+        <w:proofErr w:type="gramEnd"/>
+        <w:r>
+          <w:t>.</w:t>
         </w:r>
       </w:ins>
     </w:p>
@@ -1918,7 +2746,7 @@
           <w:bCs/>
         </w:rPr>
       </w:pPr>
-      <w:ins w:id="180" w:author="tim " w:date="2014-11-22T18:54:00Z">
+      <w:ins w:id="187" w:author="tim " w:date="2014-11-22T18:54:00Z">
         <w:r>
           <w:rPr>
             <w:b/>
@@ -1927,7 +2755,7 @@
           <w:t>Response:</w:t>
         </w:r>
       </w:ins>
-      <w:ins w:id="181" w:author="Student" w:date="2014-11-25T15:12:00Z">
+      <w:ins w:id="188" w:author="Student" w:date="2014-11-25T15:12:00Z">
         <w:r>
           <w:rPr>
             <w:b/>
@@ -1950,7 +2778,7 @@
           <w:t xml:space="preserve">A stationary sensor of radius $r$, </w:t>
         </w:r>
       </w:ins>
-      <w:ins w:id="182" w:author="Student" w:date="2014-11-25T15:13:00Z">
+      <w:ins w:id="189" w:author="Student" w:date="2014-11-25T15:13:00Z">
         <w:r>
           <w:rPr>
             <w:b/>
@@ -1962,29 +2790,39 @@
     </w:p>
     <w:p/>
     <w:p>
-      <w:ins w:id="183" w:author="tim " w:date="2014-11-22T18:54:00Z">
+      <w:ins w:id="190" w:author="tim " w:date="2014-11-22T18:54:00Z">
         <w:r>
           <w:t>4. Line 237: “individuals were assigned 11 signal widths”— this sounds as if signal widths</w:t>
         </w:r>
       </w:ins>
     </w:p>
     <w:p>
-      <w:ins w:id="184" w:author="tim " w:date="2014-11-22T18:54:00Z">
-        <w:r>
-          <w:t>were randomly allocated to each individual for every simulation; however, I think you</w:t>
-        </w:r>
-      </w:ins>
-    </w:p>
-    <w:p>
-      <w:ins w:id="185" w:author="tim " w:date="2014-11-22T18:54:00Z">
-        <w:r>
-          <w:t>mean that a separate simulation was run for each signal width? Clarify?</w:t>
-        </w:r>
-      </w:ins>
-    </w:p>
-    <w:p/>
-    <w:p>
-      <w:ins w:id="186" w:author="tim " w:date="2014-11-22T18:54:00Z">
+      <w:proofErr w:type="gramStart"/>
+      <w:ins w:id="191" w:author="tim " w:date="2014-11-22T18:54:00Z">
+        <w:r>
+          <w:t>were</w:t>
+        </w:r>
+        <w:proofErr w:type="gramEnd"/>
+        <w:r>
+          <w:t xml:space="preserve"> randomly allocated to each individual for every simulation; however, I think you</w:t>
+        </w:r>
+      </w:ins>
+    </w:p>
+    <w:p>
+      <w:proofErr w:type="gramStart"/>
+      <w:ins w:id="192" w:author="tim " w:date="2014-11-22T18:54:00Z">
+        <w:r>
+          <w:t>mean</w:t>
+        </w:r>
+        <w:proofErr w:type="gramEnd"/>
+        <w:r>
+          <w:t xml:space="preserve"> that a separate simulation was run for each signal width? Clarify?</w:t>
+        </w:r>
+      </w:ins>
+    </w:p>
+    <w:p/>
+    <w:p>
+      <w:ins w:id="193" w:author="tim " w:date="2014-11-22T18:54:00Z">
         <w:r>
           <w:rPr>
             <w:b/>
@@ -2006,27 +2844,32 @@
       </w:pPr>
     </w:p>
     <w:p>
-      <w:ins w:id="187" w:author="tim " w:date="2014-11-22T18:54:00Z">
+      <w:ins w:id="194" w:author="tim " w:date="2014-11-22T18:54:00Z">
         <w:r>
           <w:t>5. Line 242: σ d = vT10 — why was this standard deviation chosen? Is it because a normal</w:t>
         </w:r>
       </w:ins>
     </w:p>
     <w:p>
-      <w:ins w:id="188" w:author="tim " w:date="2014-11-22T18:54:00Z">
-        <w:r>
-          <w:t>distribution was used to simulate a strictly positive parameter (distance)? Could a biological justification be given, as you do for the other simulation parameters chosen?</w:t>
-        </w:r>
-      </w:ins>
-    </w:p>
-    <w:p/>
-    <w:p>
-      <w:pPr>
-        <w:rPr>
-          <w:ins w:id="189" w:author="Student" w:date="2014-11-25T15:10:00Z"/>
-        </w:rPr>
-      </w:pPr>
-      <w:ins w:id="190" w:author="tim " w:date="2014-11-22T18:54:00Z">
+      <w:proofErr w:type="gramStart"/>
+      <w:ins w:id="195" w:author="tim " w:date="2014-11-22T18:54:00Z">
+        <w:r>
+          <w:t>distribution</w:t>
+        </w:r>
+        <w:proofErr w:type="gramEnd"/>
+        <w:r>
+          <w:t xml:space="preserve"> was used to simulate a strictly positive parameter (distance)? Could a biological justification be given, as you do for the other simulation parameters chosen?</w:t>
+        </w:r>
+      </w:ins>
+    </w:p>
+    <w:p/>
+    <w:p>
+      <w:pPr>
+        <w:rPr>
+          <w:ins w:id="196" w:author="Student" w:date="2014-11-25T15:10:00Z"/>
+        </w:rPr>
+      </w:pPr>
+      <w:ins w:id="197" w:author="tim " w:date="2014-11-22T18:54:00Z">
         <w:r>
           <w:rPr>
             <w:b/>
@@ -2035,7 +2878,7 @@
           <w:t>Response:</w:t>
         </w:r>
       </w:ins>
-      <w:ins w:id="191" w:author="Student" w:date="2014-11-25T15:04:00Z">
+      <w:ins w:id="198" w:author="Student" w:date="2014-11-25T15:04:00Z">
         <w:r>
           <w:rPr>
             <w:b/>
@@ -2044,20 +2887,28 @@
           <w:t xml:space="preserve"> </w:t>
         </w:r>
         <w:r>
-          <w:t>σ d = vT/10 was chosen so that the standard deviation of the movement scaled with the speed of the movement.</w:t>
-        </w:r>
-      </w:ins>
-      <w:ins w:id="192" w:author="Student" w:date="2014-11-25T15:05:00Z">
+          <w:t xml:space="preserve">σ d = </w:t>
+        </w:r>
+        <w:proofErr w:type="spellStart"/>
+        <w:r>
+          <w:t>vT</w:t>
+        </w:r>
+        <w:proofErr w:type="spellEnd"/>
+        <w:r>
+          <w:t>/10 was chosen so that the standard deviation of the movement scaled with the speed of the movement.</w:t>
+        </w:r>
+      </w:ins>
+      <w:ins w:id="199" w:author="Student" w:date="2014-11-25T15:05:00Z">
         <w:r>
           <w:t xml:space="preserve"> </w:t>
         </w:r>
       </w:ins>
-      <w:ins w:id="193" w:author="Student" w:date="2014-11-25T15:07:00Z">
+      <w:ins w:id="200" w:author="Student" w:date="2014-11-25T15:07:00Z">
         <w:r>
           <w:t xml:space="preserve">Line 242 has been changed to reflex this </w:t>
         </w:r>
       </w:ins>
-      <w:ins w:id="194" w:author="Student" w:date="2014-11-25T15:09:00Z">
+      <w:ins w:id="201" w:author="Student" w:date="2014-11-25T15:09:00Z">
         <w:r>
           <w:t>“</w:t>
         </w:r>
@@ -2065,7 +2916,15 @@
           <w:t xml:space="preserve">standard deviation, </w:t>
         </w:r>
         <w:r>
-          <w:t xml:space="preserve">σ d = vT/10 </w:t>
+          <w:t xml:space="preserve">σ d = </w:t>
+        </w:r>
+        <w:proofErr w:type="spellStart"/>
+        <w:r>
+          <w:t>vT</w:t>
+        </w:r>
+        <w:proofErr w:type="spellEnd"/>
+        <w:r>
+          <w:t xml:space="preserve">/10 </w:t>
         </w:r>
         <w:r>
           <w:t>where the standard deviation was chosen to scale with the average distance travelled</w:t>
@@ -2076,7 +2935,7 @@
       </w:ins>
     </w:p>
     <w:p>
-      <w:ins w:id="195" w:author="Student" w:date="2014-11-25T15:10:00Z">
+      <w:ins w:id="202" w:author="Student" w:date="2014-11-25T15:10:00Z">
         <w:r>
           <w:t>@Tim: I’m not sure about adding this to the MS, not sure that it makes sense</w:t>
         </w:r>
@@ -2084,29 +2943,39 @@
     </w:p>
     <w:p/>
     <w:p>
-      <w:ins w:id="196" w:author="tim " w:date="2014-11-22T18:54:00Z">
+      <w:ins w:id="203" w:author="tim " w:date="2014-11-22T18:54:00Z">
         <w:r>
           <w:t>6. Line 243: “this is the largest day range”— here you refer to an average velocity while</w:t>
         </w:r>
       </w:ins>
     </w:p>
     <w:p>
-      <w:ins w:id="197" w:author="tim " w:date="2014-11-22T18:54:00Z">
-        <w:r>
-          <w:t>day range is a distance, might be better to say average velocity was chosen based on a</w:t>
-        </w:r>
-      </w:ins>
-    </w:p>
-    <w:p>
-      <w:ins w:id="198" w:author="tim " w:date="2014-11-22T18:54:00Z">
-        <w:r>
-          <w:t>day range of. . .</w:t>
-        </w:r>
-      </w:ins>
-    </w:p>
-    <w:p/>
-    <w:p>
-      <w:ins w:id="199" w:author="tim " w:date="2014-11-22T18:54:00Z">
+      <w:proofErr w:type="gramStart"/>
+      <w:ins w:id="204" w:author="tim " w:date="2014-11-22T18:54:00Z">
+        <w:r>
+          <w:t>day</w:t>
+        </w:r>
+        <w:proofErr w:type="gramEnd"/>
+        <w:r>
+          <w:t xml:space="preserve"> range is a distance, might be better to say average velocity was chosen based on a</w:t>
+        </w:r>
+      </w:ins>
+    </w:p>
+    <w:p>
+      <w:proofErr w:type="gramStart"/>
+      <w:ins w:id="205" w:author="tim " w:date="2014-11-22T18:54:00Z">
+        <w:r>
+          <w:t>day</w:t>
+        </w:r>
+        <w:proofErr w:type="gramEnd"/>
+        <w:r>
+          <w:t xml:space="preserve"> range of. . .</w:t>
+        </w:r>
+      </w:ins>
+    </w:p>
+    <w:p/>
+    <w:p>
+      <w:ins w:id="206" w:author="tim " w:date="2014-11-22T18:54:00Z">
         <w:r>
           <w:rPr>
             <w:b/>
@@ -2121,23 +2990,33 @@
     </w:p>
     <w:p/>
     <w:p>
-      <w:ins w:id="200" w:author="tim " w:date="2014-11-22T18:54:00Z">
+      <w:ins w:id="207" w:author="tim " w:date="2014-11-22T18:54:00Z">
         <w:r>
           <w:t>7. Line 246: “or change direction (in a uniform distribution with maximum angle A)”— I</w:t>
         </w:r>
       </w:ins>
     </w:p>
     <w:p>
-      <w:ins w:id="201" w:author="tim " w:date="2014-11-22T18:54:00Z">
-        <w:r>
-          <w:t>understand you are defining a correlated random walk, but this sentence could imply</w:t>
-        </w:r>
-      </w:ins>
-    </w:p>
-    <w:p>
-      <w:ins w:id="202" w:author="tim " w:date="2014-11-22T18:54:00Z">
-        <w:r>
-          <w:t>you are sampling the new direction randomly from the interval (0, A). Clarify?</w:t>
+      <w:proofErr w:type="gramStart"/>
+      <w:ins w:id="208" w:author="tim " w:date="2014-11-22T18:54:00Z">
+        <w:r>
+          <w:t>understand</w:t>
+        </w:r>
+        <w:proofErr w:type="gramEnd"/>
+        <w:r>
+          <w:t xml:space="preserve"> you are defining a correlated random walk, but this sentence could imply</w:t>
+        </w:r>
+      </w:ins>
+    </w:p>
+    <w:p>
+      <w:proofErr w:type="gramStart"/>
+      <w:ins w:id="209" w:author="tim " w:date="2014-11-22T18:54:00Z">
+        <w:r>
+          <w:t>you</w:t>
+        </w:r>
+        <w:proofErr w:type="gramEnd"/>
+        <w:r>
+          <w:t xml:space="preserve"> are sampling the new direction randomly from the interval (0, A). Clarify?</w:t>
         </w:r>
       </w:ins>
     </w:p>
@@ -2149,7 +3028,7 @@
           <w:bCs/>
         </w:rPr>
       </w:pPr>
-      <w:ins w:id="203" w:author="tim " w:date="2014-11-22T18:54:00Z">
+      <w:ins w:id="210" w:author="tim " w:date="2014-11-22T18:54:00Z">
         <w:r>
           <w:rPr>
             <w:b/>
@@ -2158,7 +3037,7 @@
           <w:t>Response:</w:t>
         </w:r>
       </w:ins>
-      <w:ins w:id="204" w:author="Student" w:date="2014-11-25T15:02:00Z">
+      <w:ins w:id="211" w:author="Student" w:date="2014-11-25T15:02:00Z">
         <w:r>
           <w:rPr>
             <w:b/>
@@ -2177,22 +3056,27 @@
       </w:pPr>
     </w:p>
     <w:p>
-      <w:ins w:id="205" w:author="tim " w:date="2014-11-22T18:54:00Z">
+      <w:ins w:id="212" w:author="tim " w:date="2014-11-22T18:54:00Z">
         <w:r>
           <w:t>8. Line 249: Might be best to say it is a correlated random walk for (3) as you do later on</w:t>
         </w:r>
       </w:ins>
     </w:p>
     <w:p>
-      <w:ins w:id="206" w:author="tim " w:date="2014-11-22T18:54:00Z">
-        <w:r>
-          <w:t>in the paper</w:t>
-        </w:r>
-      </w:ins>
-    </w:p>
-    <w:p/>
-    <w:p>
-      <w:ins w:id="207" w:author="tim " w:date="2014-11-22T18:54:00Z">
+      <w:proofErr w:type="gramStart"/>
+      <w:ins w:id="213" w:author="tim " w:date="2014-11-22T18:54:00Z">
+        <w:r>
+          <w:t>in</w:t>
+        </w:r>
+        <w:proofErr w:type="gramEnd"/>
+        <w:r>
+          <w:t xml:space="preserve"> the paper</w:t>
+        </w:r>
+      </w:ins>
+    </w:p>
+    <w:p/>
+    <w:p>
+      <w:ins w:id="214" w:author="tim " w:date="2014-11-22T18:54:00Z">
         <w:r>
           <w:rPr>
             <w:b/>
@@ -2214,23 +3098,34 @@
       </w:pPr>
     </w:p>
     <w:p>
-      <w:ins w:id="208" w:author="tim " w:date="2014-11-22T18:54:00Z">
-        <w:r>
+      <w:ins w:id="215" w:author="tim " w:date="2014-11-22T18:54:00Z">
+        <w:r>
+          <w:lastRenderedPageBreak/>
           <w:t>9. Line 251: “were counted as they moved in and out of the detection zone”— I assume</w:t>
         </w:r>
       </w:ins>
     </w:p>
     <w:p>
-      <w:ins w:id="209" w:author="tim " w:date="2014-11-22T18:54:00Z">
-        <w:r>
-          <w:t>animals were only counted as they entered and not counted again as they left, also</w:t>
-        </w:r>
-      </w:ins>
-    </w:p>
-    <w:p>
-      <w:ins w:id="210" w:author="tim " w:date="2014-11-22T18:54:00Z">
-        <w:r>
-          <w:t>animals initially inside the detection zone would also be counted.</w:t>
+      <w:proofErr w:type="gramStart"/>
+      <w:ins w:id="216" w:author="tim " w:date="2014-11-22T18:54:00Z">
+        <w:r>
+          <w:t>animals</w:t>
+        </w:r>
+        <w:proofErr w:type="gramEnd"/>
+        <w:r>
+          <w:t xml:space="preserve"> were only counted as they entered and not counted again as they left, also</w:t>
+        </w:r>
+      </w:ins>
+    </w:p>
+    <w:p>
+      <w:proofErr w:type="gramStart"/>
+      <w:ins w:id="217" w:author="tim " w:date="2014-11-22T18:54:00Z">
+        <w:r>
+          <w:t>animals</w:t>
+        </w:r>
+        <w:proofErr w:type="gramEnd"/>
+        <w:r>
+          <w:t xml:space="preserve"> initially inside the detection zone would also be counted.</w:t>
         </w:r>
       </w:ins>
     </w:p>
@@ -2242,7 +3137,7 @@
           <w:bCs/>
         </w:rPr>
       </w:pPr>
-      <w:ins w:id="211" w:author="tim " w:date="2014-11-22T18:54:00Z">
+      <w:ins w:id="218" w:author="tim " w:date="2014-11-22T18:54:00Z">
         <w:r>
           <w:rPr>
             <w:b/>
@@ -2251,7 +3146,7 @@
           <w:t>Response:</w:t>
         </w:r>
       </w:ins>
-      <w:ins w:id="212" w:author="Student" w:date="2014-11-25T14:53:00Z">
+      <w:ins w:id="219" w:author="Student" w:date="2014-11-25T14:53:00Z">
         <w:r>
           <w:rPr>
             <w:b/>
@@ -2270,34 +3165,54 @@
       </w:pPr>
     </w:p>
     <w:p>
-      <w:ins w:id="213" w:author="tim " w:date="2014-11-22T18:54:00Z">
+      <w:ins w:id="220" w:author="tim " w:date="2014-11-22T18:54:00Z">
         <w:r>
           <w:t>10. Line 253: “by assuming the number of captures per simulation” — Why would you</w:t>
         </w:r>
       </w:ins>
     </w:p>
     <w:p>
-      <w:ins w:id="214" w:author="tim " w:date="2014-11-22T18:54:00Z">
-        <w:r>
-          <w:t>assume the number of captures? You obtain the number of captures from the simula-</w:t>
-        </w:r>
-      </w:ins>
-    </w:p>
-    <w:p>
-      <w:ins w:id="215" w:author="tim " w:date="2014-11-22T18:54:00Z">
-        <w:r>
-          <w:t>tion. Clarify?</w:t>
-        </w:r>
-      </w:ins>
-    </w:p>
-    <w:p/>
-    <w:p>
-      <w:pPr>
-        <w:rPr>
-          <w:del w:id="216" w:author="Student" w:date="2014-11-25T14:50:00Z"/>
-        </w:rPr>
-      </w:pPr>
-      <w:ins w:id="217" w:author="tim " w:date="2014-11-22T18:54:00Z">
+      <w:proofErr w:type="gramStart"/>
+      <w:ins w:id="221" w:author="tim " w:date="2014-11-22T18:54:00Z">
+        <w:r>
+          <w:t>assume</w:t>
+        </w:r>
+        <w:proofErr w:type="gramEnd"/>
+        <w:r>
+          <w:t xml:space="preserve"> the number of captures? You obtain the number of captures from the </w:t>
+        </w:r>
+        <w:proofErr w:type="spellStart"/>
+        <w:r>
+          <w:t>simula</w:t>
+        </w:r>
+        <w:proofErr w:type="spellEnd"/>
+        <w:r>
+          <w:t>-</w:t>
+        </w:r>
+      </w:ins>
+    </w:p>
+    <w:p>
+      <w:proofErr w:type="spellStart"/>
+      <w:proofErr w:type="gramStart"/>
+      <w:ins w:id="222" w:author="tim " w:date="2014-11-22T18:54:00Z">
+        <w:r>
+          <w:t>tion</w:t>
+        </w:r>
+        <w:proofErr w:type="spellEnd"/>
+        <w:proofErr w:type="gramEnd"/>
+        <w:r>
+          <w:t>. Clarify?</w:t>
+        </w:r>
+      </w:ins>
+    </w:p>
+    <w:p/>
+    <w:p>
+      <w:pPr>
+        <w:rPr>
+          <w:del w:id="223" w:author="Student" w:date="2014-11-25T14:50:00Z"/>
+        </w:rPr>
+      </w:pPr>
+      <w:ins w:id="224" w:author="tim " w:date="2014-11-22T18:54:00Z">
         <w:r>
           <w:rPr>
             <w:b/>
@@ -2306,16 +3221,32 @@
           <w:t xml:space="preserve">Response: </w:t>
         </w:r>
       </w:ins>
-      <w:ins w:id="218" w:author="Student" w:date="2014-11-25T14:50:00Z">
-        <w:r>
-          <w:rPr>
-            <w:b/>
-            <w:bCs/>
-          </w:rPr>
-          <w:t>Assuming was a typo, and was meant to say “summing”, line 253 has been changed to reflex this</w:t>
-        </w:r>
-      </w:ins>
-      <w:ins w:id="219" w:author="Student" w:date="2014-11-25T14:51:00Z">
+      <w:ins w:id="225" w:author="Student" w:date="2014-11-25T14:50:00Z">
+        <w:r>
+          <w:rPr>
+            <w:b/>
+            <w:bCs/>
+          </w:rPr>
+          <w:t xml:space="preserve">Assuming was a typo, and was meant to </w:t>
+        </w:r>
+        <w:proofErr w:type="gramStart"/>
+        <w:r>
+          <w:rPr>
+            <w:b/>
+            <w:bCs/>
+          </w:rPr>
+          <w:t>say</w:t>
+        </w:r>
+        <w:proofErr w:type="gramEnd"/>
+        <w:r>
+          <w:rPr>
+            <w:b/>
+            <w:bCs/>
+          </w:rPr>
+          <w:t xml:space="preserve"> “summing”, line 253 has been changed to reflex this</w:t>
+        </w:r>
+      </w:ins>
+      <w:ins w:id="226" w:author="Student" w:date="2014-11-25T14:51:00Z">
         <w:r>
           <w:rPr>
             <w:b/>
@@ -2324,8 +3255,8 @@
           <w:t>.</w:t>
         </w:r>
       </w:ins>
-      <w:ins w:id="220" w:author="tim " w:date="2014-11-22T18:54:00Z">
-        <w:del w:id="221" w:author="Student" w:date="2014-11-25T14:50:00Z">
+      <w:ins w:id="227" w:author="tim " w:date="2014-11-22T18:54:00Z">
+        <w:del w:id="228" w:author="Student" w:date="2014-11-25T14:50:00Z">
           <w:r>
             <w:delText>@liz “animal density from the gREM by assuming the</w:delText>
           </w:r>
@@ -2335,11 +3266,11 @@
     <w:p>
       <w:pPr>
         <w:rPr>
-          <w:del w:id="222" w:author="Student" w:date="2014-11-25T14:50:00Z"/>
-        </w:rPr>
-      </w:pPr>
-      <w:ins w:id="223" w:author="tim " w:date="2014-11-22T18:54:00Z">
-        <w:del w:id="224" w:author="Student" w:date="2014-11-25T14:50:00Z">
+          <w:del w:id="229" w:author="Student" w:date="2014-11-25T14:50:00Z"/>
+        </w:rPr>
+      </w:pPr>
+      <w:ins w:id="230" w:author="tim " w:date="2014-11-22T18:54:00Z">
+        <w:del w:id="231" w:author="Student" w:date="2014-11-25T14:50:00Z">
           <w:r>
             <w:delText>254 number of captures per simulation and inputting these values into the correct</w:delText>
           </w:r>
@@ -2347,8 +3278,8 @@
       </w:ins>
     </w:p>
     <w:p>
-      <w:ins w:id="225" w:author="tim " w:date="2014-11-22T18:54:00Z">
-        <w:del w:id="226" w:author="Student" w:date="2014-11-25T14:50:00Z">
+      <w:ins w:id="232" w:author="tim " w:date="2014-11-22T18:54:00Z">
+        <w:del w:id="233" w:author="Student" w:date="2014-11-25T14:50:00Z">
           <w:r>
             <w:delText>255 gREM submodel” Is this supposed to be 'summing'? Or something else.</w:delText>
           </w:r>
@@ -2364,22 +3295,27 @@
       </w:pPr>
     </w:p>
     <w:p>
-      <w:ins w:id="227" w:author="tim " w:date="2014-11-22T18:54:00Z">
+      <w:ins w:id="234" w:author="tim " w:date="2014-11-22T18:54:00Z">
         <w:r>
           <w:t>11. Line 256: “the density in the simulation”— better to say the true density to prevent</w:t>
         </w:r>
       </w:ins>
     </w:p>
     <w:p>
-      <w:ins w:id="228" w:author="tim " w:date="2014-11-22T18:54:00Z">
-        <w:r>
-          <w:t>confusion with the density estimated from the simulated data?</w:t>
-        </w:r>
-      </w:ins>
-    </w:p>
-    <w:p/>
-    <w:p>
-      <w:ins w:id="229" w:author="tim " w:date="2014-11-22T18:54:00Z">
+      <w:proofErr w:type="gramStart"/>
+      <w:ins w:id="235" w:author="tim " w:date="2014-11-22T18:54:00Z">
+        <w:r>
+          <w:t>confusion</w:t>
+        </w:r>
+        <w:proofErr w:type="gramEnd"/>
+        <w:r>
+          <w:t xml:space="preserve"> with the density estimated from the simulated data?</w:t>
+        </w:r>
+      </w:ins>
+    </w:p>
+    <w:p/>
+    <w:p>
+      <w:ins w:id="236" w:author="tim " w:date="2014-11-22T18:54:00Z">
         <w:r>
           <w:rPr>
             <w:b/>
@@ -2401,29 +3337,42 @@
       </w:pPr>
     </w:p>
     <w:p>
-      <w:ins w:id="230" w:author="tim " w:date="2014-11-22T18:54:00Z">
-        <w:r>
-          <w:t>12. Line 266: “we calculated how long the simulation needed to run. . .” — do you mean</w:t>
-        </w:r>
-      </w:ins>
-    </w:p>
-    <w:p>
-      <w:ins w:id="231" w:author="tim " w:date="2014-11-22T18:54:00Z">
-        <w:r>
-          <w:t>how long on average, as the formula applies to the expected number of encounters.</w:t>
-        </w:r>
-      </w:ins>
-    </w:p>
-    <w:p/>
-    <w:p>
-      <w:pPr>
-        <w:rPr>
-          <w:ins w:id="232" w:author="Student" w:date="2014-11-25T14:47:00Z"/>
+      <w:ins w:id="237" w:author="tim " w:date="2014-11-22T18:54:00Z">
+        <w:r>
+          <w:t xml:space="preserve">12. Line 266: “we calculated how long the simulation needed to </w:t>
+        </w:r>
+        <w:proofErr w:type="gramStart"/>
+        <w:r>
+          <w:t>run.</w:t>
+        </w:r>
+        <w:proofErr w:type="gramEnd"/>
+        <w:r>
+          <w:t xml:space="preserve"> . .” — do you mean</w:t>
+        </w:r>
+      </w:ins>
+    </w:p>
+    <w:p>
+      <w:proofErr w:type="gramStart"/>
+      <w:ins w:id="238" w:author="tim " w:date="2014-11-22T18:54:00Z">
+        <w:r>
+          <w:t>how</w:t>
+        </w:r>
+        <w:proofErr w:type="gramEnd"/>
+        <w:r>
+          <w:t xml:space="preserve"> long on average, as the formula applies to the expected number of encounters.</w:t>
+        </w:r>
+      </w:ins>
+    </w:p>
+    <w:p/>
+    <w:p>
+      <w:pPr>
+        <w:rPr>
+          <w:ins w:id="239" w:author="Student" w:date="2014-11-25T14:47:00Z"/>
           <w:b/>
           <w:bCs/>
         </w:rPr>
       </w:pPr>
-      <w:ins w:id="233" w:author="tim " w:date="2014-11-22T18:54:00Z">
+      <w:ins w:id="240" w:author="tim " w:date="2014-11-22T18:54:00Z">
         <w:r>
           <w:rPr>
             <w:b/>
@@ -2432,7 +3381,7 @@
           <w:t>Response:</w:t>
         </w:r>
       </w:ins>
-      <w:ins w:id="234" w:author="Student" w:date="2014-11-25T14:46:00Z">
+      <w:ins w:id="241" w:author="Student" w:date="2014-11-25T14:46:00Z">
         <w:r>
           <w:rPr>
             <w:b/>
@@ -2441,7 +3390,7 @@
           <w:t xml:space="preserve"> Line 266 changed to: </w:t>
         </w:r>
       </w:ins>
-      <w:ins w:id="235" w:author="Student" w:date="2014-11-25T14:47:00Z">
+      <w:ins w:id="242" w:author="Student" w:date="2014-11-25T14:47:00Z">
         <w:r>
           <w:rPr>
             <w:b/>
@@ -2450,7 +3399,7 @@
           <w:t>“</w:t>
         </w:r>
       </w:ins>
-      <w:ins w:id="236" w:author="Student" w:date="2014-11-25T14:46:00Z">
+      <w:ins w:id="243" w:author="Student" w:date="2014-11-25T14:46:00Z">
         <w:r>
           <w:rPr>
             <w:b/>
@@ -2459,7 +3408,7 @@
           <w:t>From a random starting point we ran the simulation until a range of different capture numbers were recorded (from 10 to 100 captures), recorded the length of time this took, and estimated the animal density for each of the four sub-models.</w:t>
         </w:r>
       </w:ins>
-      <w:ins w:id="237" w:author="Student" w:date="2014-11-25T14:47:00Z">
+      <w:ins w:id="244" w:author="Student" w:date="2014-11-25T14:47:00Z">
         <w:r>
           <w:rPr>
             <w:b/>
@@ -2468,7 +3417,7 @@
           <w:t xml:space="preserve"> “ Rather than run the simulation for a given time and calculate the number of captures, what we have one here is run the </w:t>
         </w:r>
       </w:ins>
-      <w:ins w:id="238" w:author="Student" w:date="2014-11-25T14:48:00Z">
+      <w:ins w:id="245" w:author="Student" w:date="2014-11-25T14:48:00Z">
         <w:r>
           <w:rPr>
             <w:b/>
@@ -2477,7 +3426,7 @@
           <w:t>simulation</w:t>
         </w:r>
       </w:ins>
-      <w:ins w:id="239" w:author="Student" w:date="2014-11-25T14:47:00Z">
+      <w:ins w:id="246" w:author="Student" w:date="2014-11-25T14:47:00Z">
         <w:r>
           <w:rPr>
             <w:b/>
@@ -2486,7 +3435,7 @@
           <w:t xml:space="preserve"> </w:t>
         </w:r>
       </w:ins>
-      <w:ins w:id="240" w:author="Student" w:date="2014-11-25T14:48:00Z">
+      <w:ins w:id="247" w:author="Student" w:date="2014-11-25T14:48:00Z">
         <w:r>
           <w:rPr>
             <w:b/>
@@ -2513,7 +3462,7 @@
       </w:pPr>
     </w:p>
     <w:p>
-      <w:ins w:id="241" w:author="tim " w:date="2014-11-22T18:54:00Z">
+      <w:ins w:id="248" w:author="tim " w:date="2014-11-22T18:54:00Z">
         <w:r>
           <w:t>13. Line 269: “real density” — perhaps use true density for consistency?</w:t>
         </w:r>
@@ -2521,7 +3470,7 @@
     </w:p>
     <w:p/>
     <w:p>
-      <w:ins w:id="242" w:author="tim " w:date="2014-11-22T18:54:00Z">
+      <w:ins w:id="249" w:author="tim " w:date="2014-11-22T18:54:00Z">
         <w:r>
           <w:rPr>
             <w:b/>
@@ -2543,29 +3492,41 @@
       </w:pPr>
     </w:p>
     <w:p>
-      <w:ins w:id="243" w:author="tim " w:date="2014-11-22T18:54:00Z">
+      <w:ins w:id="250" w:author="tim " w:date="2014-11-22T18:54:00Z">
         <w:r>
           <w:t>14. Line 271: “compare the precision between capture numbers” — I think more detail is</w:t>
         </w:r>
       </w:ins>
     </w:p>
     <w:p>
-      <w:ins w:id="244" w:author="tim " w:date="2014-11-22T18:54:00Z">
-        <w:r>
-          <w:t>required: compare the precision of the density estimates from simulations with a differ-</w:t>
-        </w:r>
-      </w:ins>
-    </w:p>
-    <w:p>
-      <w:ins w:id="245" w:author="tim " w:date="2014-11-22T18:54:00Z">
-        <w:r>
-          <w:t>ent expected number of captures.</w:t>
-        </w:r>
-      </w:ins>
-    </w:p>
-    <w:p/>
-    <w:p>
-      <w:ins w:id="246" w:author="tim " w:date="2014-11-22T18:54:00Z">
+      <w:proofErr w:type="gramStart"/>
+      <w:ins w:id="251" w:author="tim " w:date="2014-11-22T18:54:00Z">
+        <w:r>
+          <w:t>required</w:t>
+        </w:r>
+        <w:proofErr w:type="gramEnd"/>
+        <w:r>
+          <w:t>: compare the precision of the density estimates from simulations with a differ-</w:t>
+        </w:r>
+      </w:ins>
+    </w:p>
+    <w:p>
+      <w:proofErr w:type="spellStart"/>
+      <w:proofErr w:type="gramStart"/>
+      <w:ins w:id="252" w:author="tim " w:date="2014-11-22T18:54:00Z">
+        <w:r>
+          <w:t>ent</w:t>
+        </w:r>
+        <w:proofErr w:type="spellEnd"/>
+        <w:proofErr w:type="gramEnd"/>
+        <w:r>
+          <w:t xml:space="preserve"> expected number of captures.</w:t>
+        </w:r>
+      </w:ins>
+    </w:p>
+    <w:p/>
+    <w:p>
+      <w:ins w:id="253" w:author="tim " w:date="2014-11-22T18:54:00Z">
         <w:r>
           <w:rPr>
             <w:b/>
@@ -2587,29 +3548,39 @@
       </w:pPr>
     </w:p>
     <w:p>
-      <w:ins w:id="247" w:author="tim " w:date="2014-11-22T18:54:00Z">
+      <w:ins w:id="254" w:author="tim " w:date="2014-11-22T18:54:00Z">
         <w:r>
           <w:t>15. Line 275: “using different amounts of time spent stationary” — should this not be the</w:t>
         </w:r>
       </w:ins>
     </w:p>
     <w:p>
-      <w:ins w:id="248" w:author="tim " w:date="2014-11-22T18:54:00Z">
-        <w:r>
-          <w:t>time spent stationary on average? (This applies to all other instances of “time spent</w:t>
-        </w:r>
-      </w:ins>
-    </w:p>
-    <w:p>
-      <w:ins w:id="249" w:author="tim " w:date="2014-11-22T18:54:00Z">
-        <w:r>
-          <w:t>stationary” in the paper.)</w:t>
-        </w:r>
-      </w:ins>
-    </w:p>
-    <w:p/>
-    <w:p>
-      <w:ins w:id="250" w:author="tim " w:date="2014-11-22T18:54:00Z">
+      <w:proofErr w:type="gramStart"/>
+      <w:ins w:id="255" w:author="tim " w:date="2014-11-22T18:54:00Z">
+        <w:r>
+          <w:t>time</w:t>
+        </w:r>
+        <w:proofErr w:type="gramEnd"/>
+        <w:r>
+          <w:t xml:space="preserve"> spent stationary on average? (This applies to all other instances of “time spent</w:t>
+        </w:r>
+      </w:ins>
+    </w:p>
+    <w:p>
+      <w:proofErr w:type="gramStart"/>
+      <w:ins w:id="256" w:author="tim " w:date="2014-11-22T18:54:00Z">
+        <w:r>
+          <w:t>stationary</w:t>
+        </w:r>
+        <w:proofErr w:type="gramEnd"/>
+        <w:r>
+          <w:t>” in the paper.)</w:t>
+        </w:r>
+      </w:ins>
+    </w:p>
+    <w:p/>
+    <w:p>
+      <w:ins w:id="257" w:author="tim " w:date="2014-11-22T18:54:00Z">
         <w:r>
           <w:rPr>
             <w:b/>
@@ -2631,39 +3602,63 @@
       </w:pPr>
     </w:p>
     <w:p>
-      <w:ins w:id="251" w:author="tim " w:date="2014-11-22T18:54:00Z">
+      <w:ins w:id="258" w:author="tim " w:date="2014-11-22T18:54:00Z">
         <w:r>
           <w:t>16. Line 338: “the sum of the average animal velocity and the sensor velocity” — could be</w:t>
         </w:r>
       </w:ins>
     </w:p>
     <w:p>
-      <w:ins w:id="252" w:author="tim " w:date="2014-11-22T18:54:00Z">
-        <w:r>
-          <w:t>clearer? It is the average animal velocity (averaged over all bearings) relative to a single</w:t>
-        </w:r>
-      </w:ins>
-    </w:p>
-    <w:p>
-      <w:ins w:id="253" w:author="tim " w:date="2014-11-22T18:54:00Z">
-        <w:r>
-          <w:t>(animal or sensor) focal individual (Hutchinson and Waser, 2007).</w:t>
-        </w:r>
-      </w:ins>
-    </w:p>
-    <w:p/>
-    <w:p>
-      <w:ins w:id="254" w:author="tim " w:date="2014-11-22T18:54:00Z">
-        <w:r>
-          <w:rPr>
-            <w:b/>
-            <w:bCs/>
-          </w:rPr>
+      <w:proofErr w:type="gramStart"/>
+      <w:ins w:id="259" w:author="tim " w:date="2014-11-22T18:54:00Z">
+        <w:r>
+          <w:t>clearer</w:t>
+        </w:r>
+        <w:proofErr w:type="gramEnd"/>
+        <w:r>
+          <w:t>? It is the average animal velocity (averaged over all bearings) relative to a single</w:t>
+        </w:r>
+      </w:ins>
+    </w:p>
+    <w:p>
+      <w:ins w:id="260" w:author="tim " w:date="2014-11-22T18:54:00Z">
+        <w:r>
+          <w:t>(</w:t>
+        </w:r>
+        <w:proofErr w:type="gramStart"/>
+        <w:r>
+          <w:t>animal</w:t>
+        </w:r>
+        <w:proofErr w:type="gramEnd"/>
+        <w:r>
+          <w:t xml:space="preserve"> or sensor) focal individual (Hutchinson and </w:t>
+        </w:r>
+        <w:proofErr w:type="spellStart"/>
+        <w:r>
+          <w:t>Waser</w:t>
+        </w:r>
+        <w:proofErr w:type="spellEnd"/>
+        <w:r>
+          <w:t>, 2007).</w:t>
+        </w:r>
+      </w:ins>
+    </w:p>
+    <w:p/>
+    <w:p>
+      <w:ins w:id="261" w:author="tim " w:date="2014-11-22T18:54:00Z">
+        <w:r>
+          <w:rPr>
+            <w:b/>
+            <w:bCs/>
+          </w:rPr>
+          <w:t xml:space="preserve">Response: </w:t>
+        </w:r>
+        <w:r>
+          <w:t xml:space="preserve">Hopefully made clearer by changing wording to “expanded for moving sensors by </w:t>
+        </w:r>
+        <w:r>
           <w:lastRenderedPageBreak/>
-          <w:t xml:space="preserve">Response: </w:t>
-        </w:r>
-        <w:r>
-          <w:t>Hopefully made clearer by changing wording to “expanded for moving sensors by replacing $v$ as used here with the average animal speed added to the sensor speed”</w:t>
+          <w:t>replacing $v$ as used here with the average animal speed added to the sensor speed”</w:t>
         </w:r>
       </w:ins>
     </w:p>
@@ -2676,7 +3671,7 @@
       </w:pPr>
     </w:p>
     <w:p>
-      <w:ins w:id="255" w:author="tim " w:date="2014-11-22T18:54:00Z">
+      <w:ins w:id="262" w:author="tim " w:date="2014-11-22T18:54:00Z">
         <w:r>
           <w:t>17. Lines 388–395: you begin by saying accuracy may be affected by the interaction between the movement model and detection zone, then end saying the opposite, in brackets.</w:t>
         </w:r>
@@ -2690,7 +3685,7 @@
           <w:bCs/>
         </w:rPr>
       </w:pPr>
-      <w:ins w:id="256" w:author="tim " w:date="2014-11-22T18:54:00Z">
+      <w:ins w:id="263" w:author="tim " w:date="2014-11-22T18:54:00Z">
         <w:r>
           <w:rPr>
             <w:b/>
@@ -2699,22 +3694,63 @@
           <w:t>Response:</w:t>
         </w:r>
       </w:ins>
-      <w:ins w:id="257" w:author="Student" w:date="2014-11-25T14:32:00Z">
-        <w:r>
-          <w:rPr>
-            <w:b/>
-            <w:bCs/>
-          </w:rPr>
-          <w:t xml:space="preserve"> Line 388 have changed accuracy to precision. It is correct to point out that the accuracy of the model shouldn</w:t>
-        </w:r>
-      </w:ins>
-      <w:ins w:id="258" w:author="Student" w:date="2014-11-25T14:33:00Z">
-        <w:r>
-          <w:rPr>
-            <w:b/>
-            <w:bCs/>
-          </w:rPr>
-          <w:t xml:space="preserve">’t be affected by this interaction, however the precision of the model would be. </w:t>
+      <w:ins w:id="264" w:author="Student" w:date="2014-11-25T14:32:00Z">
+        <w:r>
+          <w:rPr>
+            <w:b/>
+            <w:bCs/>
+          </w:rPr>
+          <w:t xml:space="preserve"> Line 388 </w:t>
+        </w:r>
+        <w:proofErr w:type="gramStart"/>
+        <w:r>
+          <w:rPr>
+            <w:b/>
+            <w:bCs/>
+          </w:rPr>
+          <w:t>have</w:t>
+        </w:r>
+        <w:proofErr w:type="gramEnd"/>
+        <w:r>
+          <w:rPr>
+            <w:b/>
+            <w:bCs/>
+          </w:rPr>
+          <w:t xml:space="preserve"> changed accuracy to precision. It is correct to point out that the accuracy of the model should</w:t>
+        </w:r>
+      </w:ins>
+      <w:ins w:id="265" w:author="Student" w:date="2014-11-25T15:39:00Z">
+        <w:r>
+          <w:rPr>
+            <w:b/>
+            <w:bCs/>
+          </w:rPr>
+          <w:t xml:space="preserve"> </w:t>
+        </w:r>
+      </w:ins>
+      <w:ins w:id="266" w:author="Student" w:date="2014-11-25T14:32:00Z">
+        <w:r>
+          <w:rPr>
+            <w:b/>
+            <w:bCs/>
+          </w:rPr>
+          <w:t>n</w:t>
+        </w:r>
+      </w:ins>
+      <w:ins w:id="267" w:author="Student" w:date="2014-11-25T14:33:00Z">
+        <w:r>
+          <w:rPr>
+            <w:b/>
+            <w:bCs/>
+          </w:rPr>
+          <w:t>o</w:t>
+        </w:r>
+        <w:r>
+          <w:rPr>
+            <w:b/>
+            <w:bCs/>
+          </w:rPr>
+          <w:t xml:space="preserve">t be affected by this interaction, however the precision of the model would be. </w:t>
         </w:r>
       </w:ins>
     </w:p>
@@ -2727,7 +3763,7 @@
       </w:pPr>
     </w:p>
     <w:p>
-      <w:ins w:id="259" w:author="tim " w:date="2014-11-22T18:54:00Z">
+      <w:ins w:id="268" w:author="tim " w:date="2014-11-22T18:54:00Z">
         <w:r>
           <w:t>18. Line 411: “entire world”— better to say study area?</w:t>
         </w:r>
@@ -2735,7 +3771,7 @@
     </w:p>
     <w:p/>
     <w:p>
-      <w:ins w:id="260" w:author="tim " w:date="2014-11-22T18:54:00Z">
+      <w:ins w:id="269" w:author="tim " w:date="2014-11-22T18:54:00Z">
         <w:r>
           <w:rPr>
             <w:b/>
@@ -2757,16 +3793,21 @@
       </w:pPr>
     </w:p>
     <w:p>
-      <w:ins w:id="261" w:author="tim " w:date="2014-11-22T18:54:00Z">
+      <w:ins w:id="270" w:author="tim " w:date="2014-11-22T18:54:00Z">
         <w:r>
           <w:t>19. Line 416: “The distance travelled for an animal was assumed to be 40 km day −1 ”—</w:t>
         </w:r>
       </w:ins>
     </w:p>
     <w:p>
-      <w:ins w:id="262" w:author="tim " w:date="2014-11-22T18:54:00Z">
-        <w:r>
-          <w:t>technically 40 km day −1 is a speed, also isn’t this the average distance per day?</w:t>
+      <w:proofErr w:type="gramStart"/>
+      <w:ins w:id="271" w:author="tim " w:date="2014-11-22T18:54:00Z">
+        <w:r>
+          <w:t>technically</w:t>
+        </w:r>
+        <w:proofErr w:type="gramEnd"/>
+        <w:r>
+          <w:t xml:space="preserve"> 40 km day −1 is a speed, also isn’t this the average distance per day?</w:t>
         </w:r>
       </w:ins>
     </w:p>
@@ -2778,7 +3819,7 @@
           <w:bCs/>
         </w:rPr>
       </w:pPr>
-      <w:ins w:id="263" w:author="tim " w:date="2014-11-22T18:54:00Z">
+      <w:ins w:id="272" w:author="tim " w:date="2014-11-22T18:54:00Z">
         <w:r>
           <w:rPr>
             <w:b/>
@@ -2787,7 +3828,7 @@
           <w:t>Response:</w:t>
         </w:r>
       </w:ins>
-      <w:ins w:id="264" w:author="Student" w:date="2014-11-25T14:35:00Z">
+      <w:ins w:id="273" w:author="Student" w:date="2014-11-25T14:35:00Z">
         <w:r>
           <w:rPr>
             <w:b/>
@@ -2796,7 +3837,7 @@
           <w:t xml:space="preserve"> </w:t>
         </w:r>
       </w:ins>
-      <w:ins w:id="265" w:author="Student" w:date="2014-11-25T14:48:00Z">
+      <w:ins w:id="274" w:author="Student" w:date="2014-11-25T14:48:00Z">
         <w:r>
           <w:rPr>
             <w:b/>
@@ -2805,7 +3846,7 @@
           <w:t xml:space="preserve">Completely agreed with this as a comment. </w:t>
         </w:r>
       </w:ins>
-      <w:ins w:id="266" w:author="Student" w:date="2014-11-25T14:35:00Z">
+      <w:ins w:id="275" w:author="Student" w:date="2014-11-25T14:35:00Z">
         <w:r>
           <w:rPr>
             <w:b/>
@@ -2814,7 +3855,7 @@
           <w:t xml:space="preserve">Line 416 changed to: </w:t>
         </w:r>
       </w:ins>
-      <w:ins w:id="267" w:author="Student" w:date="2014-11-25T14:49:00Z">
+      <w:ins w:id="276" w:author="Student" w:date="2014-11-25T14:49:00Z">
         <w:r>
           <w:rPr>
             <w:b/>
@@ -2823,7 +3864,7 @@
           <w:t>“</w:t>
         </w:r>
       </w:ins>
-      <w:ins w:id="268" w:author="Student" w:date="2014-11-25T14:35:00Z">
+      <w:ins w:id="277" w:author="Student" w:date="2014-11-25T14:35:00Z">
         <w:r>
           <w:rPr>
             <w:b/>
@@ -2832,7 +3873,7 @@
           <w:t xml:space="preserve">In the simulation animals moved at a speed of 40km day-1, </w:t>
         </w:r>
       </w:ins>
-      <w:ins w:id="269" w:author="Student" w:date="2014-11-25T14:37:00Z">
+      <w:ins w:id="278" w:author="Student" w:date="2014-11-25T14:37:00Z">
         <w:r>
           <w:rPr>
             <w:b/>
@@ -2841,7 +3882,7 @@
           <w:t>equivalent</w:t>
         </w:r>
       </w:ins>
-      <w:ins w:id="270" w:author="Student" w:date="2014-11-25T14:35:00Z">
+      <w:ins w:id="279" w:author="Student" w:date="2014-11-25T14:35:00Z">
         <w:r>
           <w:rPr>
             <w:b/>
@@ -2850,7 +3891,7 @@
           <w:t xml:space="preserve"> to the largest day range</w:t>
         </w:r>
       </w:ins>
-      <w:ins w:id="271" w:author="Student" w:date="2014-11-25T14:36:00Z">
+      <w:ins w:id="280" w:author="Student" w:date="2014-11-25T14:36:00Z">
         <w:r>
           <w:rPr>
             <w:rFonts w:ascii="Times New Roman" w:hAnsi="Times New Roman" w:cs="Times New Roman"/>
@@ -2868,7 +3909,7 @@
           <w:t>of terrestrial animals</w:t>
         </w:r>
       </w:ins>
-      <w:ins w:id="272" w:author="Student" w:date="2014-11-25T14:49:00Z">
+      <w:ins w:id="281" w:author="Student" w:date="2014-11-25T14:49:00Z">
         <w:r>
           <w:rPr>
             <w:b/>
@@ -2890,79 +3931,104 @@
     <w:p/>
     <w:p/>
     <w:p>
-      <w:ins w:id="273" w:author="Tim Lucas" w:date="2014-11-24T15:22:00Z">
+      <w:ins w:id="282" w:author="Tim Lucas" w:date="2014-11-24T15:22:00Z">
         <w:r>
           <w:t>Editorial Comments</w:t>
         </w:r>
       </w:ins>
     </w:p>
     <w:p>
-      <w:ins w:id="274" w:author="Tim Lucas" w:date="2014-11-24T15:22:00Z">
+      <w:ins w:id="283" w:author="Tim Lucas" w:date="2014-11-24T15:22:00Z">
         <w:r>
           <w:t>1. Line 167: Typo — “number of expected captures” should say expected number of cap-</w:t>
         </w:r>
       </w:ins>
     </w:p>
     <w:p>
-      <w:ins w:id="275" w:author="Tim Lucas" w:date="2014-11-24T15:22:00Z">
-        <w:r>
-          <w:t>tures.</w:t>
-        </w:r>
-      </w:ins>
-    </w:p>
-    <w:p>
-      <w:ins w:id="276" w:author="Tim Lucas" w:date="2014-11-24T15:22:00Z">
+      <w:proofErr w:type="spellStart"/>
+      <w:proofErr w:type="gramStart"/>
+      <w:ins w:id="284" w:author="Tim Lucas" w:date="2014-11-24T15:22:00Z">
+        <w:r>
+          <w:t>tures</w:t>
+        </w:r>
+        <w:proofErr w:type="spellEnd"/>
+        <w:proofErr w:type="gramEnd"/>
+        <w:r>
+          <w:t>.</w:t>
+        </w:r>
+      </w:ins>
+    </w:p>
+    <w:p>
+      <w:ins w:id="285" w:author="Tim Lucas" w:date="2014-11-24T15:22:00Z">
         <w:r>
           <w:t>2. Lines 174-176: this sentence does not make sense.</w:t>
         </w:r>
       </w:ins>
     </w:p>
     <w:p>
-      <w:ins w:id="277" w:author="Tim Lucas" w:date="2014-11-24T15:22:00Z">
+      <w:ins w:id="286" w:author="Tim Lucas" w:date="2014-11-24T15:22:00Z">
         <w:r>
           <w:t>3. Line 226: perhaps better not to start a sentence with a number? Might be better to use</w:t>
         </w:r>
       </w:ins>
     </w:p>
     <w:p>
-      <w:ins w:id="278" w:author="Tim Lucas" w:date="2014-11-24T15:22:00Z">
-        <w:r>
-          <w:t>words: one hundred.</w:t>
-        </w:r>
-      </w:ins>
-    </w:p>
-    <w:p>
-      <w:ins w:id="279" w:author="Tim Lucas" w:date="2014-11-24T15:22:00Z">
+      <w:proofErr w:type="gramStart"/>
+      <w:ins w:id="287" w:author="Tim Lucas" w:date="2014-11-24T15:22:00Z">
+        <w:r>
+          <w:t>words</w:t>
+        </w:r>
+        <w:proofErr w:type="gramEnd"/>
+        <w:r>
+          <w:t>: one hundred.</w:t>
+        </w:r>
+      </w:ins>
+    </w:p>
+    <w:p>
+      <w:ins w:id="288" w:author="Tim Lucas" w:date="2014-11-24T15:22:00Z">
         <w:r>
           <w:t>4. Line 228: “exact centre of the simulation”— does this mean the centre of the simulated</w:t>
         </w:r>
       </w:ins>
     </w:p>
     <w:p>
-      <w:ins w:id="280" w:author="Tim Lucas" w:date="2014-11-24T15:22:00Z">
-        <w:r>
-          <w:t>study area?</w:t>
-        </w:r>
-      </w:ins>
-    </w:p>
-    <w:p>
-      <w:ins w:id="281" w:author="Tim Lucas" w:date="2014-11-24T15:22:00Z">
+      <w:proofErr w:type="gramStart"/>
+      <w:ins w:id="289" w:author="Tim Lucas" w:date="2014-11-24T15:22:00Z">
+        <w:r>
+          <w:t>study</w:t>
+        </w:r>
+        <w:proofErr w:type="gramEnd"/>
+        <w:r>
+          <w:t xml:space="preserve"> area?</w:t>
+        </w:r>
+      </w:ins>
+    </w:p>
+    <w:p>
+      <w:ins w:id="290" w:author="Tim Lucas" w:date="2014-11-24T15:22:00Z">
         <w:r>
           <w:t>5. Line 241: better not to start a sentence with a mathematical symbol?</w:t>
         </w:r>
       </w:ins>
     </w:p>
     <w:p>
-      <w:ins w:id="282" w:author="Tim Lucas" w:date="2014-11-24T15:22:00Z">
+      <w:ins w:id="291" w:author="Tim Lucas" w:date="2014-11-24T15:22:00Z">
         <w:r>
           <w:t>6. Line 245: Typo — At the end of each step</w:t>
         </w:r>
       </w:ins>
     </w:p>
     <w:p>
-      <w:ins w:id="283" w:author="Tim Lucas" w:date="2014-11-24T15:22:00Z">
-        <w:r>
-          <w:t>7. Lines 255, 258: perhaps better to not start a sentence with lower-case “g” in gREM?</w:t>
+      <w:ins w:id="292" w:author="Tim Lucas" w:date="2014-11-24T15:22:00Z">
+        <w:r>
+          <w:t xml:space="preserve">7. Lines 255, 258: perhaps better to not start a sentence with lower-case “g” in </w:t>
+        </w:r>
+        <w:proofErr w:type="spellStart"/>
+        <w:r>
+          <w:t>gREM</w:t>
+        </w:r>
+        <w:proofErr w:type="spellEnd"/>
+        <w:r>
+          <w:t>?</w:t>
         </w:r>
       </w:ins>
     </w:p>
@@ -2973,7 +4039,7 @@
           <w:bCs/>
         </w:rPr>
       </w:pPr>
-      <w:ins w:id="284" w:author="Tim Lucas" w:date="2014-11-24T15:22:00Z">
+      <w:ins w:id="293" w:author="Tim Lucas" w:date="2014-11-24T15:22:00Z">
         <w:r>
           <w:t xml:space="preserve">8. </w:t>
         </w:r>
@@ -2982,41 +4048,66 @@
             <w:b/>
             <w:bCs/>
           </w:rPr>
-          <w:t>Line 282: this sentence does not make sense. @tim Can't see which one is wrong?</w:t>
-        </w:r>
-      </w:ins>
-    </w:p>
-    <w:p>
-      <w:ins w:id="285" w:author="Tim Lucas" w:date="2014-11-24T15:22:00Z">
+          <w:t>Line 282: this sentence does not make sense. @</w:t>
+        </w:r>
+        <w:proofErr w:type="spellStart"/>
+        <w:proofErr w:type="gramStart"/>
+        <w:r>
+          <w:rPr>
+            <w:b/>
+            <w:bCs/>
+          </w:rPr>
+          <w:t>tim</w:t>
+        </w:r>
+        <w:proofErr w:type="spellEnd"/>
+        <w:proofErr w:type="gramEnd"/>
+        <w:r>
+          <w:rPr>
+            <w:b/>
+            <w:bCs/>
+          </w:rPr>
+          <w:t xml:space="preserve"> Can't see which one is wrong?</w:t>
+        </w:r>
+      </w:ins>
+    </w:p>
+    <w:p>
+      <w:ins w:id="294" w:author="Tim Lucas" w:date="2014-11-24T15:22:00Z">
         <w:r>
           <w:t>9. Line 310: “pi” — use symbol π</w:t>
         </w:r>
       </w:ins>
     </w:p>
     <w:p>
-      <w:ins w:id="286" w:author="Tim Lucas" w:date="2014-11-24T15:22:00Z">
+      <w:ins w:id="295" w:author="Tim Lucas" w:date="2014-11-24T15:22:00Z">
         <w:r>
           <w:t>10. Line 430: “which are important reservoir of infectious disease”— reword? For exam-</w:t>
         </w:r>
       </w:ins>
     </w:p>
     <w:p>
-      <w:ins w:id="287" w:author="Tim Lucas" w:date="2014-11-24T15:22:00Z">
-        <w:r>
-          <w:t>ple, which are an important reservoir of infectious diseases</w:t>
-        </w:r>
-      </w:ins>
-    </w:p>
-    <w:p/>
-    <w:p/>
-    <w:p>
-      <w:pPr>
-        <w:rPr>
-          <w:ins w:id="288" w:author="Student" w:date="2014-11-25T14:28:00Z"/>
+      <w:proofErr w:type="spellStart"/>
+      <w:proofErr w:type="gramStart"/>
+      <w:ins w:id="296" w:author="Tim Lucas" w:date="2014-11-24T15:22:00Z">
+        <w:r>
+          <w:t>ple</w:t>
+        </w:r>
+        <w:proofErr w:type="spellEnd"/>
+        <w:proofErr w:type="gramEnd"/>
+        <w:r>
+          <w:t>, which are an important reservoir of infectious diseases</w:t>
+        </w:r>
+      </w:ins>
+    </w:p>
+    <w:p/>
+    <w:p/>
+    <w:p>
+      <w:pPr>
+        <w:rPr>
+          <w:ins w:id="297" w:author="Student" w:date="2014-11-25T14:28:00Z"/>
           <w:u w:val="double"/>
         </w:rPr>
       </w:pPr>
-      <w:ins w:id="289" w:author="Tim Lucas" w:date="2014-11-24T15:31:00Z">
+      <w:ins w:id="298" w:author="Tim Lucas" w:date="2014-11-24T15:31:00Z">
         <w:r>
           <w:rPr>
             <w:b/>
@@ -3028,26 +4119,50 @@
           <w:t xml:space="preserve">All but the </w:t>
         </w:r>
       </w:ins>
-      <w:ins w:id="290" w:author="Tim Lucas" w:date="2014-11-24T15:32:00Z">
-        <w:r>
-          <w:t>no. 8 have been fixed.</w:t>
+      <w:ins w:id="299" w:author="Tim Lucas" w:date="2014-11-24T15:32:00Z">
+        <w:r>
+          <w:t xml:space="preserve">no. 8 </w:t>
+        </w:r>
+        <w:proofErr w:type="gramStart"/>
+        <w:r>
+          <w:t>have</w:t>
+        </w:r>
+        <w:proofErr w:type="gramEnd"/>
+        <w:r>
+          <w:t xml:space="preserve"> been fixed.</w:t>
         </w:r>
         <w:r>
           <w:rPr>
             <w:u w:val="double"/>
           </w:rPr>
-          <w:t xml:space="preserve"> @tim Do we need to 'respond' to this?</w:t>
-        </w:r>
-      </w:ins>
-    </w:p>
-    <w:p>
-      <w:pPr>
-        <w:rPr>
-          <w:ins w:id="291" w:author="Student" w:date="2014-11-25T14:29:00Z"/>
+          <w:t xml:space="preserve"> @</w:t>
+        </w:r>
+        <w:proofErr w:type="spellStart"/>
+        <w:proofErr w:type="gramStart"/>
+        <w:r>
+          <w:rPr>
+            <w:u w:val="double"/>
+          </w:rPr>
+          <w:t>tim</w:t>
+        </w:r>
+        <w:proofErr w:type="spellEnd"/>
+        <w:proofErr w:type="gramEnd"/>
+        <w:r>
+          <w:rPr>
+            <w:u w:val="double"/>
+          </w:rPr>
+          <w:t xml:space="preserve"> Do we need to 'respond' to this?</w:t>
+        </w:r>
+      </w:ins>
+    </w:p>
+    <w:p>
+      <w:pPr>
+        <w:rPr>
+          <w:ins w:id="300" w:author="Student" w:date="2014-11-25T14:29:00Z"/>
           <w:u w:val="double"/>
         </w:rPr>
       </w:pPr>
-      <w:ins w:id="292" w:author="Student" w:date="2014-11-25T14:29:00Z">
+      <w:ins w:id="301" w:author="Student" w:date="2014-11-25T14:29:00Z">
         <w:r>
           <w:rPr>
             <w:u w:val="double"/>
@@ -3062,23 +4177,37 @@
           <w:u w:val="double"/>
         </w:rPr>
       </w:pPr>
-      <w:ins w:id="293" w:author="Student" w:date="2014-11-25T14:28:00Z">
+      <w:ins w:id="302" w:author="Student" w:date="2014-11-25T14:28:00Z">
         <w:r>
           <w:rPr>
             <w:u w:val="double"/>
           </w:rPr>
-          <w:t xml:space="preserve"> The general equation for density, eqn 3, is used with the correct value of p-bar</w:t>
-        </w:r>
-      </w:ins>
-      <w:ins w:id="294" w:author="Student" w:date="2014-11-25T14:29:00Z">
+          <w:t xml:space="preserve"> The general equation for density, </w:t>
+        </w:r>
+        <w:proofErr w:type="spellStart"/>
         <w:r>
           <w:rPr>
             <w:u w:val="double"/>
           </w:rPr>
+          <w:t>eqn</w:t>
+        </w:r>
+        <w:proofErr w:type="spellEnd"/>
+        <w:r>
+          <w:rPr>
+            <w:u w:val="double"/>
+          </w:rPr>
+          <w:t xml:space="preserve"> 3, is used with the correct value of p-bar</w:t>
+        </w:r>
+      </w:ins>
+      <w:ins w:id="303" w:author="Student" w:date="2014-11-25T14:29:00Z">
+        <w:r>
+          <w:rPr>
+            <w:u w:val="double"/>
+          </w:rPr>
           <w:t xml:space="preserve"> </w:t>
         </w:r>
       </w:ins>
-      <w:ins w:id="295" w:author="Student" w:date="2014-11-25T14:30:00Z">
+      <w:ins w:id="304" w:author="Student" w:date="2014-11-25T14:30:00Z">
         <w:r>
           <w:rPr>
             <w:u w:val="double"/>

</xml_diff>

<commit_message>
Ref 2 comment 4. Second half, best practices for parameter estimates added.
</commit_message>
<xml_diff>
--- a/reviewResponse.docx
+++ b/reviewResponse.docx
@@ -2057,46 +2057,73 @@
       <w:ins w:id="137" w:author="Tim Lucas" w:date="2014-11-24T19:56:00Z">
         <w:r>
           <w:rPr/>
-          <w:t>Best practices for parameter estimates is not trivial and will be parameter and system specific.</w:t>
-        </w:r>
-      </w:ins>
-      <w:ins w:id="138" w:author="tim " w:date="2014-11-22T18:54:00Z">
-        <w:r>
-          <w:rPr/>
-          <w:t xml:space="preserve"> Perhaps we can cite papers that have done it? E.g. “Do you hear what I hear?” for bat detectors, etc.</w:t>
-        </w:r>
-      </w:ins>
-      <w:ins w:id="139" w:author="Student" w:date="2014-11-24T10:22:00Z">
-        <w:r>
-          <w:rPr/>
-          <w:t xml:space="preserve"> r attenuation. Cites for others.</w:t>
-        </w:r>
-      </w:ins>
-    </w:p>
-    <w:p>
-      <w:pPr>
-        <w:pStyle w:val="Normal"/>
-        <w:rPr/>
-      </w:pPr>
-      <w:r>
-        <w:rPr/>
-      </w:r>
-    </w:p>
-    <w:p>
-      <w:pPr>
-        <w:pStyle w:val="Normal"/>
-        <w:rPr/>
-      </w:pPr>
-      <w:r>
-        <w:rPr/>
-      </w:r>
-    </w:p>
-    <w:p>
-      <w:pPr>
-        <w:pStyle w:val="Normal"/>
-        <w:rPr/>
-      </w:pPr>
-      <w:ins w:id="140" w:author="tim " w:date="2014-11-22T18:54:00Z">
+          <w:t xml:space="preserve">Best practices for parameter estimates </w:t>
+        </w:r>
+      </w:ins>
+      <w:del w:id="138" w:author="tim " w:date="2014-11-26T18:10:00Z">
+        <w:r>
+          <w:rPr/>
+          <w:delText>is</w:delText>
+        </w:r>
+      </w:del>
+      <w:ins w:id="139" w:author="tim " w:date="2014-11-26T18:10:00Z">
+        <w:r>
+          <w:rPr/>
+          <w:t>are</w:t>
+        </w:r>
+      </w:ins>
+      <w:ins w:id="140" w:author="Tim Lucas" w:date="2014-11-24T19:56:00Z">
+        <w:r>
+          <w:rPr/>
+          <w:t xml:space="preserve"> not trivial and will be parameter and system specific.</w:t>
+        </w:r>
+      </w:ins>
+      <w:del w:id="141" w:author="tim " w:date="2014-11-26T18:08:00Z">
+        <w:r>
+          <w:rPr/>
+          <w:delText xml:space="preserve"> r attenuation. Cites for others.</w:delText>
+        </w:r>
+      </w:del>
+    </w:p>
+    <w:p>
+      <w:pPr>
+        <w:pStyle w:val="Normal"/>
+        <w:rPr/>
+      </w:pPr>
+      <w:ins w:id="142" w:author="tim " w:date="2014-11-26T18:08:00Z">
+        <w:r>
+          <w:rPr/>
+          <w:t xml:space="preserve"> </w:t>
+        </w:r>
+      </w:ins>
+      <w:ins w:id="143" w:author="tim " w:date="2014-11-26T18:08:00Z">
+        <w:r>
+          <w:rPr/>
+          <w:t>However we have added a paragraph</w:t>
+        </w:r>
+      </w:ins>
+      <w:ins w:id="144" w:author="tim " w:date="2014-11-26T18:09:00Z">
+        <w:r>
+          <w:rPr/>
+          <w:t xml:space="preserve"> (lines 399-411) that gives an overview of some methods and an entry into the literature.</w:t>
+        </w:r>
+      </w:ins>
+    </w:p>
+    <w:p>
+      <w:pPr>
+        <w:pStyle w:val="Normal"/>
+        <w:rPr/>
+      </w:pPr>
+      <w:r>
+        <w:rPr/>
+      </w:r>
+    </w:p>
+    <w:p>
+      <w:pPr>
+        <w:pStyle w:val="Normal"/>
+        <w:rPr/>
+      </w:pPr>
+      <w:ins w:id="145" w:author="tim " w:date="2014-11-22T18:54:00Z">
         <w:r>
           <w:rPr>
             <w:b/>
@@ -2105,7 +2132,7 @@
           <w:t xml:space="preserve">Ref 2 Comment 5. </w:t>
         </w:r>
       </w:ins>
-      <w:ins w:id="141" w:author="tim " w:date="2014-11-22T18:54:00Z">
+      <w:ins w:id="146" w:author="tim " w:date="2014-11-22T18:54:00Z">
         <w:r>
           <w:rPr/>
           <w:t>Comparing gREM with existing methods: could other methods for acoustic data be better recognised within the paper? Furthermore, could the comparison between gREM and existing methods be better explained? For example, in lines 87–100, existing methods are described as “require information that is often unavaliable”; however, the gREM also requires knowledge of mean speed and detection radius which may be as difficult to obtain. Also, existing methods like distance sampling or capture-recapture allow for uncertain detection of animal signals whereas gREM assumes certain detection within the detection zone. It would also be useful to include description of other current methods applied to acoustic data (Marques et al., 2013), for example, in lines 422–424; and to acknowledge the applicablity of these methods, for example, in lines 431–432 by saying gREM is another possible method one can apply instead of “gREM will make it possible”.</w:t>
@@ -2132,7 +2159,7 @@
         <w:pStyle w:val="Normal"/>
         <w:rPr/>
       </w:pPr>
-      <w:ins w:id="142" w:author="tim " w:date="2014-11-22T18:54:00Z">
+      <w:ins w:id="147" w:author="tim " w:date="2014-11-22T18:54:00Z">
         <w:r>
           <w:rPr>
             <w:b/>
@@ -2141,7 +2168,7 @@
           <w:t>Response:</w:t>
         </w:r>
       </w:ins>
-      <w:ins w:id="143" w:author="tim " w:date="2014-11-22T18:54:00Z">
+      <w:ins w:id="148" w:author="tim " w:date="2014-11-22T18:54:00Z">
         <w:r>
           <w:rPr/>
           <w:t xml:space="preserve"> @tim This closely matches ref1 comment 1</w:t>
@@ -2171,7 +2198,7 @@
         <w:pStyle w:val="Normal"/>
         <w:rPr/>
       </w:pPr>
-      <w:ins w:id="144" w:author="tim " w:date="2014-11-22T18:54:00Z">
+      <w:ins w:id="149" w:author="tim " w:date="2014-11-22T18:54:00Z">
         <w:r>
           <w:rPr>
             <w:b/>
@@ -2180,7 +2207,7 @@
           <w:t>Ref 2 Comment 6</w:t>
         </w:r>
       </w:ins>
-      <w:ins w:id="145" w:author="tim " w:date="2014-11-22T18:54:00Z">
+      <w:ins w:id="150" w:author="tim " w:date="2014-11-22T18:54:00Z">
         <w:r>
           <w:rPr/>
           <w:t>. Wilcoxon signed-ranks test: in lines 256–258, 287–290, you use a Wilcoxon signed-ranks test to show that the gREM is accurate, however technically you only fail to reject</w:t>
@@ -2192,7 +2219,7 @@
         <w:pStyle w:val="Normal"/>
         <w:rPr/>
       </w:pPr>
-      <w:ins w:id="146" w:author="tim " w:date="2014-11-22T18:54:00Z">
+      <w:ins w:id="151" w:author="tim " w:date="2014-11-22T18:54:00Z">
         <w:r>
           <w:rPr/>
           <w:t>the null hypothesis that the median difference between the true and estimated density is zero, you do not accept the null hypothesis or prove it. I do not think this test is necessary. Is it not sufficient to report the estimated bias of the density estimator? A relatively small bias is indicative of an accurate estimator.</w:t>
@@ -2213,7 +2240,7 @@
         <w:pStyle w:val="Normal"/>
         <w:rPr/>
       </w:pPr>
-      <w:ins w:id="147" w:author="tim " w:date="2014-11-22T18:54:00Z">
+      <w:ins w:id="152" w:author="tim " w:date="2014-11-22T18:54:00Z">
         <w:r>
           <w:rPr>
             <w:b/>
@@ -2222,13 +2249,13 @@
           <w:t>Response:</w:t>
         </w:r>
       </w:ins>
-      <w:ins w:id="148" w:author="tim " w:date="2014-11-22T18:54:00Z">
+      <w:ins w:id="153" w:author="tim " w:date="2014-11-22T18:54:00Z">
         <w:r>
           <w:rPr/>
           <w:t xml:space="preserve"> </w:t>
         </w:r>
       </w:ins>
-      <w:ins w:id="149" w:author="Student" w:date="2014-11-25T15:32:00Z">
+      <w:ins w:id="154" w:author="Student" w:date="2014-11-25T15:32:00Z">
         <w:bookmarkStart w:id="0" w:name="_GoBack"/>
         <w:bookmarkEnd w:id="0"/>
         <w:r>
@@ -2242,37 +2269,37 @@
         <w:pStyle w:val="Normal"/>
         <w:rPr/>
       </w:pPr>
-      <w:ins w:id="150" w:author="Student" w:date="2014-11-25T15:37:00Z">
+      <w:ins w:id="155" w:author="Student" w:date="2014-11-25T15:37:00Z">
         <w:r>
           <w:rPr/>
           <w:t>We have therefore r</w:t>
         </w:r>
       </w:ins>
-      <w:ins w:id="151" w:author="Student" w:date="2014-11-25T15:33:00Z">
+      <w:ins w:id="156" w:author="Student" w:date="2014-11-25T15:33:00Z">
         <w:r>
           <w:rPr/>
           <w:t>emoved</w:t>
         </w:r>
       </w:ins>
-      <w:ins w:id="152" w:author="Student" w:date="2014-11-25T15:34:00Z">
+      <w:ins w:id="157" w:author="Student" w:date="2014-11-25T15:34:00Z">
         <w:r>
           <w:rPr/>
           <w:t xml:space="preserve"> lines 256-258; </w:t>
         </w:r>
       </w:ins>
-      <w:ins w:id="153" w:author="Student" w:date="2014-11-25T15:35:00Z">
+      <w:ins w:id="158" w:author="Student" w:date="2014-11-25T15:35:00Z">
         <w:r>
           <w:rPr/>
           <w:t>288-289; 299-300</w:t>
         </w:r>
       </w:ins>
-      <w:ins w:id="154" w:author="Student" w:date="2014-11-25T15:36:00Z">
+      <w:ins w:id="159" w:author="Student" w:date="2014-11-25T15:36:00Z">
         <w:r>
           <w:rPr/>
           <w:t>; 308-309;</w:t>
         </w:r>
       </w:ins>
-      <w:ins w:id="155" w:author="Student" w:date="2014-11-25T15:37:00Z">
+      <w:ins w:id="160" w:author="Student" w:date="2014-11-25T15:37:00Z">
         <w:r>
           <w:rPr/>
           <w:t xml:space="preserve"> 311-312</w:t>
@@ -2302,7 +2329,7 @@
         <w:pStyle w:val="Normal"/>
         <w:rPr/>
       </w:pPr>
-      <w:ins w:id="156" w:author="tim " w:date="2014-11-22T18:54:00Z">
+      <w:ins w:id="161" w:author="tim " w:date="2014-11-22T18:54:00Z">
         <w:r>
           <w:rPr>
             <w:b/>
@@ -2311,7 +2338,7 @@
           <w:t>Ref 2 Comment 7</w:t>
         </w:r>
       </w:ins>
-      <w:ins w:id="157" w:author="tim " w:date="2014-11-22T18:54:00Z">
+      <w:ins w:id="162" w:author="tim " w:date="2014-11-22T18:54:00Z">
         <w:r>
           <w:rPr/>
           <w:t>. Reported precision: in lines 302–303, 373–378, you state that the coefficient of variation falls to 10% for all submodels at 100 captures. This result is dependent on the simulation scenario considered and, further, it ignores the uncertainty in assuming average speed, signal width and sensor width. Could it be made clearer that in practice the coefficient of variation will be much higher due to non-linear animal movement, multiple detections of a single animal and uncertain knowledge of speed and directionality?</w:t>
@@ -2332,7 +2359,7 @@
         <w:pStyle w:val="Normal"/>
         <w:rPr/>
       </w:pPr>
-      <w:ins w:id="158" w:author="tim " w:date="2014-11-22T18:54:00Z">
+      <w:ins w:id="163" w:author="tim " w:date="2014-11-22T18:54:00Z">
         <w:r>
           <w:rPr>
             <w:b/>
@@ -2341,37 +2368,37 @@
           <w:t>Response:</w:t>
         </w:r>
       </w:ins>
-      <w:ins w:id="159" w:author="tim " w:date="2014-11-22T18:54:00Z">
+      <w:ins w:id="164" w:author="tim " w:date="2014-11-22T18:54:00Z">
         <w:r>
           <w:rPr/>
           <w:t xml:space="preserve"> </w:t>
         </w:r>
       </w:ins>
-      <w:ins w:id="160" w:author="Student" w:date="2014-11-25T15:27:00Z">
+      <w:ins w:id="165" w:author="Student" w:date="2014-11-25T15:27:00Z">
         <w:r>
           <w:rPr/>
           <w:t>In l</w:t>
         </w:r>
       </w:ins>
-      <w:ins w:id="161" w:author="Student" w:date="2014-11-25T15:26:00Z">
+      <w:ins w:id="166" w:author="Student" w:date="2014-11-25T15:26:00Z">
         <w:r>
           <w:rPr/>
           <w:t xml:space="preserve">ine 383 we have added an extra sentence to make clear that within live survey conditions it may take longer produce a </w:t>
         </w:r>
       </w:ins>
-      <w:ins w:id="162" w:author="Student" w:date="2014-11-25T15:27:00Z">
+      <w:ins w:id="167" w:author="Student" w:date="2014-11-25T15:27:00Z">
         <w:r>
           <w:rPr/>
           <w:t>precise</w:t>
         </w:r>
       </w:ins>
-      <w:ins w:id="163" w:author="Student" w:date="2014-11-25T15:26:00Z">
+      <w:ins w:id="168" w:author="Student" w:date="2014-11-25T15:26:00Z">
         <w:r>
           <w:rPr/>
           <w:t xml:space="preserve"> </w:t>
         </w:r>
       </w:ins>
-      <w:ins w:id="164" w:author="Student" w:date="2014-11-25T15:27:00Z">
+      <w:ins w:id="169" w:author="Student" w:date="2014-11-25T15:27:00Z">
         <w:r>
           <w:rPr/>
           <w:t xml:space="preserve">result. </w:t>
@@ -2413,7 +2440,7 @@
           <w:bCs/>
         </w:rPr>
       </w:pPr>
-      <w:ins w:id="165" w:author="tim " w:date="2014-11-22T18:54:00Z">
+      <w:ins w:id="170" w:author="tim " w:date="2014-11-22T18:54:00Z">
         <w:r>
           <w:rPr>
             <w:b/>
@@ -2428,7 +2455,7 @@
         <w:pStyle w:val="Normal"/>
         <w:rPr/>
       </w:pPr>
-      <w:ins w:id="166" w:author="tim " w:date="2014-11-22T18:54:00Z">
+      <w:ins w:id="171" w:author="tim " w:date="2014-11-22T18:54:00Z">
         <w:r>
           <w:rPr/>
           <w:t>1. Line 93: “gas model”— calling it the “ideal gas model” could be clearer and a citation,</w:t>
@@ -2440,7 +2467,7 @@
         <w:pStyle w:val="Normal"/>
         <w:rPr/>
       </w:pPr>
-      <w:ins w:id="167" w:author="tim " w:date="2014-11-22T18:54:00Z">
+      <w:ins w:id="172" w:author="tim " w:date="2014-11-22T18:54:00Z">
         <w:r>
           <w:rPr/>
           <w:t>useful. See (Hutchinson and Waser, 2007).</w:t>
@@ -2461,7 +2488,7 @@
         <w:pStyle w:val="Normal"/>
         <w:rPr/>
       </w:pPr>
-      <w:ins w:id="168" w:author="tim " w:date="2014-11-22T18:54:00Z">
+      <w:ins w:id="173" w:author="tim " w:date="2014-11-22T18:54:00Z">
         <w:r>
           <w:rPr>
             <w:b/>
@@ -2470,19 +2497,19 @@
           <w:t xml:space="preserve">Response: </w:t>
         </w:r>
       </w:ins>
-      <w:ins w:id="169" w:author="tim " w:date="2014-11-22T18:54:00Z">
+      <w:ins w:id="174" w:author="tim " w:date="2014-11-22T18:54:00Z">
         <w:r>
           <w:rPr/>
           <w:t xml:space="preserve">We have called it the idea gas model. </w:t>
         </w:r>
       </w:ins>
-      <w:ins w:id="170" w:author="tim " w:date="2014-11-22T18:54:00Z">
+      <w:ins w:id="175" w:author="tim " w:date="2014-11-22T18:54:00Z">
         <w:r>
           <w:rPr/>
           <w:t>@tim</w:t>
         </w:r>
       </w:ins>
-      <w:ins w:id="171" w:author="tim " w:date="2014-11-22T18:54:00Z">
+      <w:ins w:id="176" w:author="tim " w:date="2014-11-22T18:54:00Z">
         <w:r>
           <w:rPr/>
           <w:t xml:space="preserve">. I haven't added a citation yet. </w:t>
@@ -2503,7 +2530,7 @@
         <w:pStyle w:val="Normal"/>
         <w:rPr/>
       </w:pPr>
-      <w:ins w:id="172" w:author="tim " w:date="2014-11-22T18:54:00Z">
+      <w:ins w:id="177" w:author="tim " w:date="2014-11-22T18:54:00Z">
         <w:r>
           <w:rPr/>
           <w:t>2. Line 160: “animals outside the zone are never captured”— could this be made clearer?</w:t>
@@ -2515,7 +2542,7 @@
         <w:pStyle w:val="Normal"/>
         <w:rPr/>
       </w:pPr>
-      <w:ins w:id="173" w:author="tim " w:date="2014-11-22T18:54:00Z">
+      <w:ins w:id="178" w:author="tim " w:date="2014-11-22T18:54:00Z">
         <w:r>
           <w:rPr/>
           <w:t>Animals outside that then move into the detection zone are captured.</w:t>
@@ -2536,7 +2563,7 @@
         <w:pStyle w:val="Normal"/>
         <w:rPr/>
       </w:pPr>
-      <w:ins w:id="174" w:author="tim " w:date="2014-11-22T18:54:00Z">
+      <w:ins w:id="179" w:author="tim " w:date="2014-11-22T18:54:00Z">
         <w:r>
           <w:rPr>
             <w:b/>
@@ -2545,7 +2572,7 @@
           <w:t xml:space="preserve">Response: </w:t>
         </w:r>
       </w:ins>
-      <w:ins w:id="175" w:author="tim " w:date="2014-11-22T18:54:00Z">
+      <w:ins w:id="180" w:author="tim " w:date="2014-11-22T18:54:00Z">
         <w:r>
           <w:rPr/>
           <w:t>We have reworded this as “while outside this zone, animals are never captured.”</w:t>
@@ -2566,7 +2593,7 @@
         <w:pStyle w:val="Normal"/>
         <w:rPr/>
       </w:pPr>
-      <w:ins w:id="176" w:author="tim " w:date="2014-11-22T18:54:00Z">
+      <w:ins w:id="181" w:author="tim " w:date="2014-11-22T18:54:00Z">
         <w:r>
           <w:rPr/>
           <w:t>3. Line 228: what value does r take in the simulation? It would be useful to know for</w:t>
@@ -2578,7 +2605,7 @@
         <w:pStyle w:val="Normal"/>
         <w:rPr/>
       </w:pPr>
-      <w:ins w:id="177" w:author="tim " w:date="2014-11-22T18:54:00Z">
+      <w:ins w:id="182" w:author="tim " w:date="2014-11-22T18:54:00Z">
         <w:r>
           <w:rPr/>
           <w:t>reproducibility.</w:t>
@@ -2602,7 +2629,7 @@
           <w:bCs/>
         </w:rPr>
       </w:pPr>
-      <w:ins w:id="178" w:author="tim " w:date="2014-11-22T18:54:00Z">
+      <w:ins w:id="183" w:author="tim " w:date="2014-11-22T18:54:00Z">
         <w:r>
           <w:rPr>
             <w:b/>
@@ -2611,7 +2638,7 @@
           <w:t>Response:</w:t>
         </w:r>
       </w:ins>
-      <w:ins w:id="179" w:author="Student" w:date="2014-11-25T15:12:00Z">
+      <w:ins w:id="184" w:author="Student" w:date="2014-11-25T15:12:00Z">
         <w:r>
           <w:rPr>
             <w:b/>
@@ -2620,7 +2647,7 @@
           <w:t xml:space="preserve"> The radius of the sensor is 10</w:t>
         </w:r>
       </w:ins>
-      <w:ins w:id="180" w:author="tim " w:date="2014-11-26T14:54:00Z">
+      <w:ins w:id="185" w:author="tim " w:date="2014-11-26T14:54:00Z">
         <w:r>
           <w:rPr>
             <w:b/>
@@ -2629,7 +2656,7 @@
           <w:t xml:space="preserve"> </w:t>
         </w:r>
       </w:ins>
-      <w:ins w:id="181" w:author="Student" w:date="2014-11-25T15:12:00Z">
+      <w:ins w:id="186" w:author="Student" w:date="2014-11-25T15:12:00Z">
         <w:r>
           <w:rPr>
             <w:b/>
@@ -2638,7 +2665,7 @@
           <w:t xml:space="preserve">meters. </w:t>
         </w:r>
       </w:ins>
-      <w:ins w:id="182" w:author="tim " w:date="2014-11-26T14:54:00Z">
+      <w:ins w:id="187" w:author="tim " w:date="2014-11-26T14:54:00Z">
         <w:r>
           <w:rPr>
             <w:b/>
@@ -2647,7 +2674,7 @@
           <w:t xml:space="preserve">This </w:t>
         </w:r>
       </w:ins>
-      <w:del w:id="183" w:author="tim " w:date="2014-11-26T14:54:00Z">
+      <w:del w:id="188" w:author="tim " w:date="2014-11-26T14:54:00Z">
         <w:r>
           <w:rPr>
             <w:b/>
@@ -2656,7 +2683,7 @@
           <w:delText>H</w:delText>
         </w:r>
       </w:del>
-      <w:ins w:id="184" w:author="tim " w:date="2014-11-26T14:54:00Z">
+      <w:ins w:id="189" w:author="tim " w:date="2014-11-26T14:54:00Z">
         <w:r>
           <w:rPr>
             <w:b/>
@@ -2665,7 +2692,7 @@
           <w:t>h</w:t>
         </w:r>
       </w:ins>
-      <w:ins w:id="185" w:author="Student" w:date="2014-11-25T15:12:00Z">
+      <w:ins w:id="190" w:author="Student" w:date="2014-11-25T15:12:00Z">
         <w:r>
           <w:rPr>
             <w:b/>
@@ -2674,7 +2701,7 @@
           <w:t xml:space="preserve">as been added to line 228 of the document: “A stationary sensor of radius $r$, </w:t>
         </w:r>
       </w:ins>
-      <w:ins w:id="186" w:author="Student" w:date="2014-11-25T15:13:00Z">
+      <w:ins w:id="191" w:author="Student" w:date="2014-11-25T15:13:00Z">
         <w:r>
           <w:rPr>
             <w:b/>
@@ -2698,7 +2725,7 @@
         <w:pStyle w:val="Normal"/>
         <w:rPr/>
       </w:pPr>
-      <w:ins w:id="187" w:author="tim " w:date="2014-11-22T18:54:00Z">
+      <w:ins w:id="192" w:author="tim " w:date="2014-11-22T18:54:00Z">
         <w:r>
           <w:rPr/>
           <w:t>4. Line 237: “individuals were assigned 11 signal widths”— this sounds as if signal widths</w:t>
@@ -2710,7 +2737,7 @@
         <w:pStyle w:val="Normal"/>
         <w:rPr/>
       </w:pPr>
-      <w:ins w:id="188" w:author="tim " w:date="2014-11-22T18:54:00Z">
+      <w:ins w:id="193" w:author="tim " w:date="2014-11-22T18:54:00Z">
         <w:r>
           <w:rPr/>
           <w:t>were randomly allocated to each individual for every simulation; however, I think you</w:t>
@@ -2722,7 +2749,7 @@
         <w:pStyle w:val="Normal"/>
         <w:rPr/>
       </w:pPr>
-      <w:ins w:id="189" w:author="tim " w:date="2014-11-22T18:54:00Z">
+      <w:ins w:id="194" w:author="tim " w:date="2014-11-22T18:54:00Z">
         <w:r>
           <w:rPr/>
           <w:t>mean that a separate simulation was run for each signal width? Clarify?</w:t>
@@ -2743,7 +2770,7 @@
         <w:pStyle w:val="Normal"/>
         <w:rPr/>
       </w:pPr>
-      <w:ins w:id="190" w:author="tim " w:date="2014-11-22T18:54:00Z">
+      <w:ins w:id="195" w:author="tim " w:date="2014-11-22T18:54:00Z">
         <w:r>
           <w:rPr>
             <w:b/>
@@ -2752,7 +2779,7 @@
           <w:t xml:space="preserve">Response: </w:t>
         </w:r>
       </w:ins>
-      <w:ins w:id="191" w:author="tim " w:date="2014-11-22T18:54:00Z">
+      <w:ins w:id="196" w:author="tim " w:date="2014-11-22T18:54:00Z">
         <w:r>
           <w:rPr/>
           <w:t>We have reworded as “11 signal widths α between 0 and π were used”</w:t>
@@ -2779,7 +2806,7 @@
         <w:pStyle w:val="Normal"/>
         <w:rPr/>
       </w:pPr>
-      <w:ins w:id="192" w:author="tim " w:date="2014-11-22T18:54:00Z">
+      <w:ins w:id="197" w:author="tim " w:date="2014-11-22T18:54:00Z">
         <w:r>
           <w:rPr/>
           <w:t>5. Line 242: σ d = vT10 — why was this standard deviation chosen? Is it because a normal</w:t>
@@ -2791,7 +2818,7 @@
         <w:pStyle w:val="Normal"/>
         <w:rPr/>
       </w:pPr>
-      <w:ins w:id="193" w:author="tim " w:date="2014-11-22T18:54:00Z">
+      <w:ins w:id="198" w:author="tim " w:date="2014-11-22T18:54:00Z">
         <w:r>
           <w:rPr/>
           <w:t>distribution was used to simulate a strictly positive parameter (distance)? Could a biological justification be given, as you do for the other simulation parameters chosen?</w:t>
@@ -2812,7 +2839,7 @@
         <w:pStyle w:val="Normal"/>
         <w:rPr/>
       </w:pPr>
-      <w:ins w:id="194" w:author="tim " w:date="2014-11-22T18:54:00Z">
+      <w:ins w:id="199" w:author="tim " w:date="2014-11-22T18:54:00Z">
         <w:r>
           <w:rPr>
             <w:b/>
@@ -2821,7 +2848,7 @@
           <w:t>Response:</w:t>
         </w:r>
       </w:ins>
-      <w:ins w:id="195" w:author="Student" w:date="2014-11-25T15:04:00Z">
+      <w:ins w:id="200" w:author="Student" w:date="2014-11-25T15:04:00Z">
         <w:r>
           <w:rPr>
             <w:b/>
@@ -2830,25 +2857,25 @@
           <w:t xml:space="preserve"> </w:t>
         </w:r>
       </w:ins>
-      <w:ins w:id="196" w:author="Student" w:date="2014-11-25T15:04:00Z">
+      <w:ins w:id="201" w:author="Student" w:date="2014-11-25T15:04:00Z">
         <w:r>
           <w:rPr/>
           <w:t>σ d = vT/10 was chosen so that the standard deviation of the movement scaled with the speed of the movement.</w:t>
         </w:r>
       </w:ins>
-      <w:ins w:id="197" w:author="Student" w:date="2014-11-25T15:05:00Z">
+      <w:ins w:id="202" w:author="Student" w:date="2014-11-25T15:05:00Z">
         <w:r>
           <w:rPr/>
           <w:t xml:space="preserve"> </w:t>
         </w:r>
       </w:ins>
-      <w:ins w:id="198" w:author="Student" w:date="2014-11-25T15:07:00Z">
+      <w:ins w:id="203" w:author="Student" w:date="2014-11-25T15:07:00Z">
         <w:r>
           <w:rPr/>
           <w:t xml:space="preserve">Line 242 has been changed to reflex this </w:t>
         </w:r>
       </w:ins>
-      <w:ins w:id="199" w:author="Student" w:date="2014-11-25T15:09:00Z">
+      <w:ins w:id="204" w:author="Student" w:date="2014-11-25T15:09:00Z">
         <w:r>
           <w:rPr/>
           <w:t>“standard deviation, σ d = vT/10 where the standard deviation was chosen to scale with the average distance travelled”</w:t>
@@ -2860,7 +2887,7 @@
         <w:pStyle w:val="Normal"/>
         <w:rPr/>
       </w:pPr>
-      <w:ins w:id="200" w:author="Student" w:date="2014-11-25T15:10:00Z">
+      <w:ins w:id="205" w:author="Student" w:date="2014-11-25T15:10:00Z">
         <w:r>
           <w:rPr/>
           <w:t>@Tim: I’m not sure about adding this to the MS, not sure that it makes sense</w:t>
@@ -2881,7 +2908,7 @@
         <w:pStyle w:val="Normal"/>
         <w:rPr/>
       </w:pPr>
-      <w:ins w:id="201" w:author="tim " w:date="2014-11-22T18:54:00Z">
+      <w:ins w:id="206" w:author="tim " w:date="2014-11-22T18:54:00Z">
         <w:r>
           <w:rPr/>
           <w:t>6. Line 243: “this is the largest day range”— here you refer to an average velocity while</w:t>
@@ -2893,7 +2920,7 @@
         <w:pStyle w:val="Normal"/>
         <w:rPr/>
       </w:pPr>
-      <w:ins w:id="202" w:author="tim " w:date="2014-11-22T18:54:00Z">
+      <w:ins w:id="207" w:author="tim " w:date="2014-11-22T18:54:00Z">
         <w:r>
           <w:rPr/>
           <w:t>day range is a distance, might be better to say average velocity was chosen based on a</w:t>
@@ -2905,7 +2932,7 @@
         <w:pStyle w:val="Normal"/>
         <w:rPr/>
       </w:pPr>
-      <w:ins w:id="203" w:author="tim " w:date="2014-11-22T18:54:00Z">
+      <w:ins w:id="208" w:author="tim " w:date="2014-11-22T18:54:00Z">
         <w:r>
           <w:rPr/>
           <w:t>day range of. . .</w:t>
@@ -2926,7 +2953,7 @@
         <w:pStyle w:val="Normal"/>
         <w:rPr/>
       </w:pPr>
-      <w:ins w:id="204" w:author="tim " w:date="2014-11-22T18:54:00Z">
+      <w:ins w:id="209" w:author="tim " w:date="2014-11-22T18:54:00Z">
         <w:r>
           <w:rPr>
             <w:b/>
@@ -2935,7 +2962,7 @@
           <w:t xml:space="preserve">Response: </w:t>
         </w:r>
       </w:ins>
-      <w:ins w:id="205" w:author="tim " w:date="2014-11-22T18:54:00Z">
+      <w:ins w:id="210" w:author="tim " w:date="2014-11-22T18:54:00Z">
         <w:r>
           <w:rPr/>
           <w:t>Reworded in line with this comment.</w:t>
@@ -2956,7 +2983,7 @@
         <w:pStyle w:val="Normal"/>
         <w:rPr/>
       </w:pPr>
-      <w:ins w:id="206" w:author="tim " w:date="2014-11-22T18:54:00Z">
+      <w:ins w:id="211" w:author="tim " w:date="2014-11-22T18:54:00Z">
         <w:r>
           <w:rPr/>
           <w:t>7. Line 246: “or change direction (in a uniform distribution with maximum angle A)”— I</w:t>
@@ -2968,7 +2995,7 @@
         <w:pStyle w:val="Normal"/>
         <w:rPr/>
       </w:pPr>
-      <w:ins w:id="207" w:author="tim " w:date="2014-11-22T18:54:00Z">
+      <w:ins w:id="212" w:author="tim " w:date="2014-11-22T18:54:00Z">
         <w:r>
           <w:rPr/>
           <w:t>understand you are defining a correlated random walk, but this sentence could imply</w:t>
@@ -2980,7 +3007,7 @@
         <w:pStyle w:val="Normal"/>
         <w:rPr/>
       </w:pPr>
-      <w:ins w:id="208" w:author="tim " w:date="2014-11-22T18:54:00Z">
+      <w:ins w:id="213" w:author="tim " w:date="2014-11-22T18:54:00Z">
         <w:r>
           <w:rPr/>
           <w:t>you are sampling the new direction randomly from the interval (0, A). Clarify?</w:t>
@@ -3004,7 +3031,7 @@
           <w:bCs/>
         </w:rPr>
       </w:pPr>
-      <w:ins w:id="209" w:author="tim " w:date="2014-11-22T18:54:00Z">
+      <w:ins w:id="214" w:author="tim " w:date="2014-11-22T18:54:00Z">
         <w:r>
           <w:rPr>
             <w:b/>
@@ -3013,7 +3040,7 @@
           <w:t>Response:</w:t>
         </w:r>
       </w:ins>
-      <w:ins w:id="210" w:author="Student" w:date="2014-11-25T15:02:00Z">
+      <w:ins w:id="215" w:author="Student" w:date="2014-11-25T15:02:00Z">
         <w:r>
           <w:rPr>
             <w:b/>
@@ -3031,7 +3058,7 @@
           <w:bCs/>
         </w:rPr>
       </w:pPr>
-      <w:ins w:id="211" w:author="tim " w:date="2014-11-26T15:01:00Z">
+      <w:ins w:id="216" w:author="tim " w:date="2014-11-26T15:01:00Z">
         <w:r>
           <w:rPr>
             <w:b/>
@@ -3040,7 +3067,7 @@
           <w:t>@liz is something li</w:t>
         </w:r>
       </w:ins>
-      <w:ins w:id="212" w:author="tim " w:date="2014-11-26T15:02:00Z">
+      <w:ins w:id="217" w:author="tim " w:date="2014-11-26T15:02:00Z">
         <w:r>
           <w:rPr>
             <w:b/>
@@ -3070,7 +3097,7 @@
         <w:pStyle w:val="Normal"/>
         <w:rPr/>
       </w:pPr>
-      <w:ins w:id="213" w:author="tim " w:date="2014-11-22T18:54:00Z">
+      <w:ins w:id="218" w:author="tim " w:date="2014-11-22T18:54:00Z">
         <w:r>
           <w:rPr/>
           <w:t>8. Line 249: Might be best to say it is a correlated random walk for (3) as you do later on</w:t>
@@ -3082,7 +3109,7 @@
         <w:pStyle w:val="Normal"/>
         <w:rPr/>
       </w:pPr>
-      <w:ins w:id="214" w:author="tim " w:date="2014-11-22T18:54:00Z">
+      <w:ins w:id="219" w:author="tim " w:date="2014-11-22T18:54:00Z">
         <w:r>
           <w:rPr/>
           <w:t>in the paper</w:t>
@@ -3103,7 +3130,7 @@
         <w:pStyle w:val="Normal"/>
         <w:rPr/>
       </w:pPr>
-      <w:ins w:id="215" w:author="tim " w:date="2014-11-22T18:54:00Z">
+      <w:ins w:id="220" w:author="tim " w:date="2014-11-22T18:54:00Z">
         <w:r>
           <w:rPr>
             <w:b/>
@@ -3112,7 +3139,7 @@
           <w:t xml:space="preserve">Response: </w:t>
         </w:r>
       </w:ins>
-      <w:ins w:id="216" w:author="tim " w:date="2014-11-22T18:54:00Z">
+      <w:ins w:id="221" w:author="tim " w:date="2014-11-22T18:54:00Z">
         <w:r>
           <w:rPr/>
           <w:t>Reworded in line with this comment.</w:t>
@@ -3139,7 +3166,7 @@
         <w:pStyle w:val="Normal"/>
         <w:rPr/>
       </w:pPr>
-      <w:ins w:id="217" w:author="tim " w:date="2014-11-22T18:54:00Z">
+      <w:ins w:id="222" w:author="tim " w:date="2014-11-22T18:54:00Z">
         <w:r>
           <w:rPr/>
           <w:t>9. Line 251: “were counted as they moved in and out of the detection zone”— I assume</w:t>
@@ -3151,7 +3178,7 @@
         <w:pStyle w:val="Normal"/>
         <w:rPr/>
       </w:pPr>
-      <w:ins w:id="218" w:author="tim " w:date="2014-11-22T18:54:00Z">
+      <w:ins w:id="223" w:author="tim " w:date="2014-11-22T18:54:00Z">
         <w:r>
           <w:rPr/>
           <w:t>animals were only counted as they entered and not counted again as they left, also</w:t>
@@ -3163,7 +3190,7 @@
         <w:pStyle w:val="Normal"/>
         <w:rPr/>
       </w:pPr>
-      <w:ins w:id="219" w:author="tim " w:date="2014-11-22T18:54:00Z">
+      <w:ins w:id="224" w:author="tim " w:date="2014-11-22T18:54:00Z">
         <w:r>
           <w:rPr/>
           <w:t>animals initially inside the detection zone would also be counted.</w:t>
@@ -3187,7 +3214,7 @@
           <w:bCs/>
         </w:rPr>
       </w:pPr>
-      <w:ins w:id="220" w:author="tim " w:date="2014-11-22T18:54:00Z">
+      <w:ins w:id="225" w:author="tim " w:date="2014-11-22T18:54:00Z">
         <w:r>
           <w:rPr>
             <w:b/>
@@ -3196,7 +3223,7 @@
           <w:t>Response:</w:t>
         </w:r>
       </w:ins>
-      <w:ins w:id="221" w:author="Student" w:date="2014-11-25T14:53:00Z">
+      <w:ins w:id="226" w:author="Student" w:date="2014-11-25T14:53:00Z">
         <w:r>
           <w:rPr>
             <w:b/>
@@ -3226,7 +3253,7 @@
         <w:pStyle w:val="Normal"/>
         <w:rPr/>
       </w:pPr>
-      <w:ins w:id="222" w:author="tim " w:date="2014-11-22T18:54:00Z">
+      <w:ins w:id="227" w:author="tim " w:date="2014-11-22T18:54:00Z">
         <w:r>
           <w:rPr/>
           <w:t>10. Line 253: “by assuming the number of captures per simulation” — Why would you</w:t>
@@ -3238,7 +3265,7 @@
         <w:pStyle w:val="Normal"/>
         <w:rPr/>
       </w:pPr>
-      <w:ins w:id="223" w:author="tim " w:date="2014-11-22T18:54:00Z">
+      <w:ins w:id="228" w:author="tim " w:date="2014-11-22T18:54:00Z">
         <w:r>
           <w:rPr/>
           <w:t>assume the number of captures? You obtain the number of captures from the simula-</w:t>
@@ -3250,7 +3277,7 @@
         <w:pStyle w:val="Normal"/>
         <w:rPr/>
       </w:pPr>
-      <w:ins w:id="224" w:author="tim " w:date="2014-11-22T18:54:00Z">
+      <w:ins w:id="229" w:author="tim " w:date="2014-11-22T18:54:00Z">
         <w:r>
           <w:rPr/>
           <w:t>tion. Clarify?</w:t>
@@ -3274,7 +3301,7 @@
           <w:bCs/>
         </w:rPr>
       </w:pPr>
-      <w:ins w:id="225" w:author="tim " w:date="2014-11-22T18:54:00Z">
+      <w:ins w:id="230" w:author="tim " w:date="2014-11-22T18:54:00Z">
         <w:r>
           <w:rPr>
             <w:b/>
@@ -3283,7 +3310,7 @@
           <w:t xml:space="preserve">Response: </w:t>
         </w:r>
       </w:ins>
-      <w:ins w:id="226" w:author="Student" w:date="2014-11-25T14:50:00Z">
+      <w:ins w:id="231" w:author="Student" w:date="2014-11-25T14:50:00Z">
         <w:r>
           <w:rPr>
             <w:b/>
@@ -3292,7 +3319,7 @@
           <w:t>Assuming was a typo, and was meant to say “summing”, line 253 has been changed to reflex this</w:t>
         </w:r>
       </w:ins>
-      <w:ins w:id="227" w:author="Student" w:date="2014-11-25T14:51:00Z">
+      <w:ins w:id="232" w:author="Student" w:date="2014-11-25T14:51:00Z">
         <w:r>
           <w:rPr>
             <w:b/>
@@ -3301,7 +3328,7 @@
           <w:t>.</w:t>
         </w:r>
       </w:ins>
-      <w:del w:id="228" w:author="Student" w:date="2014-11-25T14:50:00Z">
+      <w:del w:id="233" w:author="Student" w:date="2014-11-25T14:50:00Z">
         <w:r>
           <w:rPr>
             <w:b/>
@@ -3316,7 +3343,7 @@
         <w:pStyle w:val="Normal"/>
         <w:rPr/>
       </w:pPr>
-      <w:del w:id="229" w:author="Student" w:date="2014-11-25T14:50:00Z">
+      <w:del w:id="234" w:author="Student" w:date="2014-11-25T14:50:00Z">
         <w:r>
           <w:rPr/>
           <w:delText>254 number of captures per simulation and inputting these values into the correct</w:delText>
@@ -3328,7 +3355,7 @@
         <w:pStyle w:val="Normal"/>
         <w:rPr/>
       </w:pPr>
-      <w:del w:id="230" w:author="Student" w:date="2014-11-25T14:50:00Z">
+      <w:del w:id="235" w:author="Student" w:date="2014-11-25T14:50:00Z">
         <w:r>
           <w:rPr/>
           <w:delText>255 gREM submodel” Is this supposed to be 'summing'? Or something else.</w:delText>
@@ -3355,7 +3382,7 @@
         <w:pStyle w:val="Normal"/>
         <w:rPr/>
       </w:pPr>
-      <w:ins w:id="231" w:author="tim " w:date="2014-11-22T18:54:00Z">
+      <w:ins w:id="236" w:author="tim " w:date="2014-11-22T18:54:00Z">
         <w:r>
           <w:rPr/>
           <w:t>11. Line 256: “the density in the simulation”— better to say the true density to prevent</w:t>
@@ -3367,7 +3394,7 @@
         <w:pStyle w:val="Normal"/>
         <w:rPr/>
       </w:pPr>
-      <w:ins w:id="232" w:author="tim " w:date="2014-11-22T18:54:00Z">
+      <w:ins w:id="237" w:author="tim " w:date="2014-11-22T18:54:00Z">
         <w:r>
           <w:rPr/>
           <w:t>confusion with the density estimated from the simulated data?</w:t>
@@ -3388,7 +3415,7 @@
         <w:pStyle w:val="Normal"/>
         <w:rPr/>
       </w:pPr>
-      <w:ins w:id="233" w:author="tim " w:date="2014-11-22T18:54:00Z">
+      <w:ins w:id="238" w:author="tim " w:date="2014-11-22T18:54:00Z">
         <w:r>
           <w:rPr>
             <w:b/>
@@ -3397,7 +3424,7 @@
           <w:t>Response:</w:t>
         </w:r>
       </w:ins>
-      <w:ins w:id="234" w:author="tim " w:date="2014-11-22T18:54:00Z">
+      <w:ins w:id="239" w:author="tim " w:date="2014-11-22T18:54:00Z">
         <w:r>
           <w:rPr/>
           <w:t xml:space="preserve"> We have changed this to “by comparing the true simulation density with the estimated density” as suggested.</w:t>
@@ -3424,7 +3451,7 @@
         <w:pStyle w:val="Normal"/>
         <w:rPr/>
       </w:pPr>
-      <w:ins w:id="235" w:author="tim " w:date="2014-11-22T18:54:00Z">
+      <w:ins w:id="240" w:author="tim " w:date="2014-11-22T18:54:00Z">
         <w:r>
           <w:rPr/>
           <w:t>12. Line 266: “we calculated how long the simulation needed to run. . .” — do you mean</w:t>
@@ -3436,7 +3463,7 @@
         <w:pStyle w:val="Normal"/>
         <w:rPr/>
       </w:pPr>
-      <w:ins w:id="236" w:author="tim " w:date="2014-11-22T18:54:00Z">
+      <w:ins w:id="241" w:author="tim " w:date="2014-11-22T18:54:00Z">
         <w:r>
           <w:rPr/>
           <w:t>how long on average, as the formula applies to the expected number of encounters.</w:t>
@@ -3460,7 +3487,7 @@
           <w:bCs/>
         </w:rPr>
       </w:pPr>
-      <w:ins w:id="237" w:author="tim " w:date="2014-11-22T18:54:00Z">
+      <w:ins w:id="242" w:author="tim " w:date="2014-11-22T18:54:00Z">
         <w:r>
           <w:rPr>
             <w:b/>
@@ -3469,7 +3496,7 @@
           <w:t>Response:</w:t>
         </w:r>
       </w:ins>
-      <w:ins w:id="238" w:author="Student" w:date="2014-11-25T14:46:00Z">
+      <w:ins w:id="243" w:author="Student" w:date="2014-11-25T14:46:00Z">
         <w:r>
           <w:rPr>
             <w:b/>
@@ -3478,7 +3505,7 @@
           <w:t xml:space="preserve"> Line 266 changed to: </w:t>
         </w:r>
       </w:ins>
-      <w:ins w:id="239" w:author="Student" w:date="2014-11-25T14:47:00Z">
+      <w:ins w:id="244" w:author="Student" w:date="2014-11-25T14:47:00Z">
         <w:r>
           <w:rPr>
             <w:b/>
@@ -3487,7 +3514,7 @@
           <w:t>“</w:t>
         </w:r>
       </w:ins>
-      <w:ins w:id="240" w:author="Student" w:date="2014-11-25T14:46:00Z">
+      <w:ins w:id="245" w:author="Student" w:date="2014-11-25T14:46:00Z">
         <w:r>
           <w:rPr>
             <w:b/>
@@ -3496,7 +3523,7 @@
           <w:t>From a random starting point we ran the simulation until a range of different capture numbers were recorded (from 10 to 100 captures), recorded the length of time this took, and estimated the animal density for each of the four sub-models.</w:t>
         </w:r>
       </w:ins>
-      <w:ins w:id="241" w:author="Student" w:date="2014-11-25T14:47:00Z">
+      <w:ins w:id="246" w:author="Student" w:date="2014-11-25T14:47:00Z">
         <w:r>
           <w:rPr>
             <w:b/>
@@ -3505,7 +3532,7 @@
           <w:t xml:space="preserve"> “ Rather than run the simulation for a given time and calculate the number of captures, what we have </w:t>
         </w:r>
       </w:ins>
-      <w:ins w:id="242" w:author="tim " w:date="2014-11-26T15:03:00Z">
+      <w:ins w:id="247" w:author="tim " w:date="2014-11-26T15:03:00Z">
         <w:r>
           <w:rPr>
             <w:b/>
@@ -3514,7 +3541,7 @@
           <w:t>d</w:t>
         </w:r>
       </w:ins>
-      <w:ins w:id="243" w:author="Student" w:date="2014-11-25T14:47:00Z">
+      <w:ins w:id="248" w:author="Student" w:date="2014-11-25T14:47:00Z">
         <w:r>
           <w:rPr>
             <w:b/>
@@ -3523,7 +3550,7 @@
           <w:t xml:space="preserve">one here is run the </w:t>
         </w:r>
       </w:ins>
-      <w:ins w:id="244" w:author="Student" w:date="2014-11-25T14:48:00Z">
+      <w:ins w:id="249" w:author="Student" w:date="2014-11-25T14:48:00Z">
         <w:r>
           <w:rPr>
             <w:b/>
@@ -3532,7 +3559,7 @@
           <w:t>simulation</w:t>
         </w:r>
       </w:ins>
-      <w:ins w:id="245" w:author="Student" w:date="2014-11-25T14:47:00Z">
+      <w:ins w:id="250" w:author="Student" w:date="2014-11-25T14:47:00Z">
         <w:r>
           <w:rPr>
             <w:b/>
@@ -3541,7 +3568,7 @@
           <w:t xml:space="preserve"> </w:t>
         </w:r>
       </w:ins>
-      <w:ins w:id="246" w:author="Student" w:date="2014-11-25T14:48:00Z">
+      <w:ins w:id="251" w:author="Student" w:date="2014-11-25T14:48:00Z">
         <w:r>
           <w:rPr>
             <w:b/>
@@ -3586,7 +3613,7 @@
         <w:pStyle w:val="Normal"/>
         <w:rPr/>
       </w:pPr>
-      <w:ins w:id="247" w:author="tim " w:date="2014-11-22T18:54:00Z">
+      <w:ins w:id="252" w:author="tim " w:date="2014-11-22T18:54:00Z">
         <w:r>
           <w:rPr/>
           <w:t>13. Line 269: “real density” — perhaps use true density for consistency?</w:t>
@@ -3607,7 +3634,7 @@
         <w:pStyle w:val="Normal"/>
         <w:rPr/>
       </w:pPr>
-      <w:ins w:id="248" w:author="tim " w:date="2014-11-22T18:54:00Z">
+      <w:ins w:id="253" w:author="tim " w:date="2014-11-22T18:54:00Z">
         <w:r>
           <w:rPr>
             <w:b/>
@@ -3616,7 +3643,7 @@
           <w:t xml:space="preserve">Response: </w:t>
         </w:r>
       </w:ins>
-      <w:ins w:id="249" w:author="tim " w:date="2014-11-22T18:54:00Z">
+      <w:ins w:id="254" w:author="tim " w:date="2014-11-22T18:54:00Z">
         <w:r>
           <w:rPr/>
           <w:t>Edited to comply.</w:t>
@@ -3643,7 +3670,7 @@
         <w:pStyle w:val="Normal"/>
         <w:rPr/>
       </w:pPr>
-      <w:ins w:id="250" w:author="tim " w:date="2014-11-22T18:54:00Z">
+      <w:ins w:id="255" w:author="tim " w:date="2014-11-22T18:54:00Z">
         <w:r>
           <w:rPr/>
           <w:t>14. Line 271: “compare the precision between capture numbers” — I think more detail is</w:t>
@@ -3655,7 +3682,7 @@
         <w:pStyle w:val="Normal"/>
         <w:rPr/>
       </w:pPr>
-      <w:ins w:id="251" w:author="tim " w:date="2014-11-22T18:54:00Z">
+      <w:ins w:id="256" w:author="tim " w:date="2014-11-22T18:54:00Z">
         <w:r>
           <w:rPr/>
           <w:t>required: compare the precision of the density estimates from simulations with a differ-</w:t>
@@ -3667,7 +3694,7 @@
         <w:pStyle w:val="Normal"/>
         <w:rPr/>
       </w:pPr>
-      <w:ins w:id="252" w:author="tim " w:date="2014-11-22T18:54:00Z">
+      <w:ins w:id="257" w:author="tim " w:date="2014-11-22T18:54:00Z">
         <w:r>
           <w:rPr/>
           <w:t>ent expected number of captures.</w:t>
@@ -3688,7 +3715,7 @@
         <w:pStyle w:val="Normal"/>
         <w:rPr/>
       </w:pPr>
-      <w:ins w:id="253" w:author="tim " w:date="2014-11-22T18:54:00Z">
+      <w:ins w:id="258" w:author="tim " w:date="2014-11-22T18:54:00Z">
         <w:r>
           <w:rPr>
             <w:b/>
@@ -3697,7 +3724,7 @@
           <w:t xml:space="preserve">Response: </w:t>
         </w:r>
       </w:ins>
-      <w:ins w:id="254" w:author="tim " w:date="2014-11-22T18:54:00Z">
+      <w:ins w:id="259" w:author="tim " w:date="2014-11-22T18:54:00Z">
         <w:r>
           <w:rPr/>
           <w:t>Edited as suggested.</w:t>
@@ -3724,7 +3751,7 @@
         <w:pStyle w:val="Normal"/>
         <w:rPr/>
       </w:pPr>
-      <w:ins w:id="255" w:author="tim " w:date="2014-11-22T18:54:00Z">
+      <w:ins w:id="260" w:author="tim " w:date="2014-11-22T18:54:00Z">
         <w:r>
           <w:rPr/>
           <w:t>15. Line 275: “using different amounts of time spent stationary” — should this not be the</w:t>
@@ -3736,7 +3763,7 @@
         <w:pStyle w:val="Normal"/>
         <w:rPr/>
       </w:pPr>
-      <w:ins w:id="256" w:author="tim " w:date="2014-11-22T18:54:00Z">
+      <w:ins w:id="261" w:author="tim " w:date="2014-11-22T18:54:00Z">
         <w:r>
           <w:rPr/>
           <w:t>time spent stationary on average? (This applies to all other instances of “time spent</w:t>
@@ -3748,7 +3775,7 @@
         <w:pStyle w:val="Normal"/>
         <w:rPr/>
       </w:pPr>
-      <w:ins w:id="257" w:author="tim " w:date="2014-11-22T18:54:00Z">
+      <w:ins w:id="262" w:author="tim " w:date="2014-11-22T18:54:00Z">
         <w:r>
           <w:rPr/>
           <w:t>stationary” in the paper.)</w:t>
@@ -3769,7 +3796,7 @@
         <w:pStyle w:val="Normal"/>
         <w:rPr/>
       </w:pPr>
-      <w:ins w:id="258" w:author="tim " w:date="2014-11-22T18:54:00Z">
+      <w:ins w:id="263" w:author="tim " w:date="2014-11-22T18:54:00Z">
         <w:r>
           <w:rPr>
             <w:b/>
@@ -3778,7 +3805,7 @@
           <w:t xml:space="preserve">Response: </w:t>
         </w:r>
       </w:ins>
-      <w:ins w:id="259" w:author="tim " w:date="2014-11-22T18:54:00Z">
+      <w:ins w:id="264" w:author="tim " w:date="2014-11-22T18:54:00Z">
         <w:r>
           <w:rPr/>
           <w:t>Added 'average' in Fig.7 caption, line 275 and line 305.</w:t>
@@ -3805,7 +3832,7 @@
         <w:pStyle w:val="Normal"/>
         <w:rPr/>
       </w:pPr>
-      <w:ins w:id="260" w:author="tim " w:date="2014-11-22T18:54:00Z">
+      <w:ins w:id="265" w:author="tim " w:date="2014-11-22T18:54:00Z">
         <w:r>
           <w:rPr/>
           <w:t>16. Line 338: “the sum of the average animal velocity and the sensor velocity” — could be</w:t>
@@ -3817,7 +3844,7 @@
         <w:pStyle w:val="Normal"/>
         <w:rPr/>
       </w:pPr>
-      <w:ins w:id="261" w:author="tim " w:date="2014-11-22T18:54:00Z">
+      <w:ins w:id="266" w:author="tim " w:date="2014-11-22T18:54:00Z">
         <w:r>
           <w:rPr/>
           <w:t>clearer? It is the average animal velocity (averaged over all bearings) relative to a single</w:t>
@@ -3829,7 +3856,7 @@
         <w:pStyle w:val="Normal"/>
         <w:rPr/>
       </w:pPr>
-      <w:ins w:id="262" w:author="tim " w:date="2014-11-22T18:54:00Z">
+      <w:ins w:id="267" w:author="tim " w:date="2014-11-22T18:54:00Z">
         <w:r>
           <w:rPr/>
           <w:t>(animal or sensor) focal individual (Hutchinson and Waser, 2007).</w:t>
@@ -3850,7 +3877,7 @@
         <w:pStyle w:val="Normal"/>
         <w:rPr/>
       </w:pPr>
-      <w:ins w:id="263" w:author="tim " w:date="2014-11-22T18:54:00Z">
+      <w:ins w:id="268" w:author="tim " w:date="2014-11-22T18:54:00Z">
         <w:r>
           <w:rPr>
             <w:b/>
@@ -3859,7 +3886,7 @@
           <w:t xml:space="preserve">Response: </w:t>
         </w:r>
       </w:ins>
-      <w:ins w:id="264" w:author="tim " w:date="2014-11-22T18:54:00Z">
+      <w:ins w:id="269" w:author="tim " w:date="2014-11-22T18:54:00Z">
         <w:r>
           <w:rPr/>
           <w:t>Hopefully made clearer by changing wording to “expanded for moving sensors by replacing $v$ as used here with the average animal speed added to the sensor speed”</w:t>
@@ -3886,7 +3913,7 @@
         <w:pStyle w:val="Normal"/>
         <w:rPr/>
       </w:pPr>
-      <w:ins w:id="265" w:author="tim " w:date="2014-11-22T18:54:00Z">
+      <w:ins w:id="270" w:author="tim " w:date="2014-11-22T18:54:00Z">
         <w:r>
           <w:rPr/>
           <w:t>17. Lines 388–395: you begin by saying accuracy may be affected by the interaction between the movement model and detection zone, then end saying the opposite, in brackets.</w:t>
@@ -3910,7 +3937,7 @@
           <w:bCs/>
         </w:rPr>
       </w:pPr>
-      <w:ins w:id="266" w:author="tim " w:date="2014-11-22T18:54:00Z">
+      <w:ins w:id="271" w:author="tim " w:date="2014-11-22T18:54:00Z">
         <w:r>
           <w:rPr>
             <w:b/>
@@ -3919,7 +3946,7 @@
           <w:t>Response:</w:t>
         </w:r>
       </w:ins>
-      <w:ins w:id="267" w:author="Student" w:date="2014-11-25T14:32:00Z">
+      <w:ins w:id="272" w:author="Student" w:date="2014-11-25T14:32:00Z">
         <w:r>
           <w:rPr>
             <w:b/>
@@ -3928,7 +3955,7 @@
           <w:t xml:space="preserve"> Line 388 have changed accuracy to precision. It is correct to point out that the accuracy of the model should</w:t>
         </w:r>
       </w:ins>
-      <w:ins w:id="268" w:author="Student" w:date="2014-11-25T15:39:00Z">
+      <w:ins w:id="273" w:author="Student" w:date="2014-11-25T15:39:00Z">
         <w:r>
           <w:rPr>
             <w:b/>
@@ -3937,7 +3964,7 @@
           <w:t xml:space="preserve"> </w:t>
         </w:r>
       </w:ins>
-      <w:ins w:id="269" w:author="Student" w:date="2014-11-25T14:32:00Z">
+      <w:ins w:id="274" w:author="Student" w:date="2014-11-25T14:32:00Z">
         <w:r>
           <w:rPr>
             <w:b/>
@@ -3946,7 +3973,7 @@
           <w:t>n</w:t>
         </w:r>
       </w:ins>
-      <w:ins w:id="270" w:author="Student" w:date="2014-11-25T14:33:00Z">
+      <w:ins w:id="275" w:author="Student" w:date="2014-11-25T14:33:00Z">
         <w:r>
           <w:rPr>
             <w:b/>
@@ -3976,7 +4003,7 @@
         <w:pStyle w:val="Normal"/>
         <w:rPr/>
       </w:pPr>
-      <w:ins w:id="271" w:author="tim " w:date="2014-11-22T18:54:00Z">
+      <w:ins w:id="276" w:author="tim " w:date="2014-11-22T18:54:00Z">
         <w:r>
           <w:rPr/>
           <w:t>18. Line 411: “entire world”— better to say study area?</w:t>
@@ -3997,7 +4024,7 @@
         <w:pStyle w:val="Normal"/>
         <w:rPr/>
       </w:pPr>
-      <w:ins w:id="272" w:author="tim " w:date="2014-11-22T18:54:00Z">
+      <w:ins w:id="277" w:author="tim " w:date="2014-11-22T18:54:00Z">
         <w:r>
           <w:rPr>
             <w:b/>
@@ -4006,7 +4033,7 @@
           <w:t xml:space="preserve">Response: </w:t>
         </w:r>
       </w:ins>
-      <w:ins w:id="273" w:author="tim " w:date="2014-11-22T18:54:00Z">
+      <w:ins w:id="278" w:author="tim " w:date="2014-11-22T18:54:00Z">
         <w:r>
           <w:rPr/>
           <w:t>We agree and have changed to match this suggestion.</w:t>
@@ -4033,7 +4060,7 @@
         <w:pStyle w:val="Normal"/>
         <w:rPr/>
       </w:pPr>
-      <w:ins w:id="274" w:author="tim " w:date="2014-11-22T18:54:00Z">
+      <w:ins w:id="279" w:author="tim " w:date="2014-11-22T18:54:00Z">
         <w:r>
           <w:rPr/>
           <w:t>19. Line 416: “The distance travelled for an animal was assumed to be 40 km day −1 ”—</w:t>
@@ -4045,7 +4072,7 @@
         <w:pStyle w:val="Normal"/>
         <w:rPr/>
       </w:pPr>
-      <w:ins w:id="275" w:author="tim " w:date="2014-11-22T18:54:00Z">
+      <w:ins w:id="280" w:author="tim " w:date="2014-11-22T18:54:00Z">
         <w:r>
           <w:rPr/>
           <w:t>technically 40 km day −1 is a speed, also isn’t this the average distance per day?</w:t>
@@ -4069,7 +4096,7 @@
           <w:bCs/>
         </w:rPr>
       </w:pPr>
-      <w:ins w:id="276" w:author="tim " w:date="2014-11-22T18:54:00Z">
+      <w:ins w:id="281" w:author="tim " w:date="2014-11-22T18:54:00Z">
         <w:r>
           <w:rPr>
             <w:b/>
@@ -4078,7 +4105,7 @@
           <w:t>Response:</w:t>
         </w:r>
       </w:ins>
-      <w:ins w:id="277" w:author="Student" w:date="2014-11-25T14:35:00Z">
+      <w:ins w:id="282" w:author="Student" w:date="2014-11-25T14:35:00Z">
         <w:r>
           <w:rPr>
             <w:b/>
@@ -4087,7 +4114,7 @@
           <w:t xml:space="preserve"> </w:t>
         </w:r>
       </w:ins>
-      <w:ins w:id="278" w:author="Student" w:date="2014-11-25T14:48:00Z">
+      <w:ins w:id="283" w:author="Student" w:date="2014-11-25T14:48:00Z">
         <w:r>
           <w:rPr>
             <w:b/>
@@ -4096,7 +4123,7 @@
           <w:t xml:space="preserve">Completely agreed with this as a comment. </w:t>
         </w:r>
       </w:ins>
-      <w:ins w:id="279" w:author="Student" w:date="2014-11-25T14:35:00Z">
+      <w:ins w:id="284" w:author="Student" w:date="2014-11-25T14:35:00Z">
         <w:r>
           <w:rPr>
             <w:b/>
@@ -4105,7 +4132,7 @@
           <w:t xml:space="preserve">Line 416 changed to: </w:t>
         </w:r>
       </w:ins>
-      <w:ins w:id="280" w:author="Student" w:date="2014-11-25T14:49:00Z">
+      <w:ins w:id="285" w:author="Student" w:date="2014-11-25T14:49:00Z">
         <w:r>
           <w:rPr>
             <w:b/>
@@ -4114,7 +4141,7 @@
           <w:t>“</w:t>
         </w:r>
       </w:ins>
-      <w:ins w:id="281" w:author="Student" w:date="2014-11-25T14:35:00Z">
+      <w:ins w:id="286" w:author="Student" w:date="2014-11-25T14:35:00Z">
         <w:r>
           <w:rPr>
             <w:b/>
@@ -4123,7 +4150,7 @@
           <w:t xml:space="preserve">In the simulation animals moved at a speed of 40km day-1, </w:t>
         </w:r>
       </w:ins>
-      <w:ins w:id="282" w:author="Student" w:date="2014-11-25T14:37:00Z">
+      <w:ins w:id="287" w:author="Student" w:date="2014-11-25T14:37:00Z">
         <w:r>
           <w:rPr>
             <w:b/>
@@ -4132,7 +4159,7 @@
           <w:t>equivalent</w:t>
         </w:r>
       </w:ins>
-      <w:ins w:id="283" w:author="Student" w:date="2014-11-25T14:35:00Z">
+      <w:ins w:id="288" w:author="Student" w:date="2014-11-25T14:35:00Z">
         <w:r>
           <w:rPr>
             <w:b/>
@@ -4141,7 +4168,7 @@
           <w:t xml:space="preserve"> to the largest day range</w:t>
         </w:r>
       </w:ins>
-      <w:ins w:id="284" w:author="Student" w:date="2014-11-25T14:36:00Z">
+      <w:ins w:id="289" w:author="Student" w:date="2014-11-25T14:36:00Z">
         <w:r>
           <w:rPr>
             <w:rFonts w:cs="Times New Roman" w:ascii="Times New Roman" w:hAnsi="Times New Roman"/>
@@ -4152,7 +4179,7 @@
           <w:t xml:space="preserve"> </w:t>
         </w:r>
       </w:ins>
-      <w:ins w:id="285" w:author="Student" w:date="2014-11-25T14:36:00Z">
+      <w:ins w:id="290" w:author="Student" w:date="2014-11-25T14:36:00Z">
         <w:r>
           <w:rPr>
             <w:b/>
@@ -4161,7 +4188,7 @@
           <w:t>of terrestrial animals</w:t>
         </w:r>
       </w:ins>
-      <w:ins w:id="286" w:author="Student" w:date="2014-11-25T14:49:00Z">
+      <w:ins w:id="291" w:author="Student" w:date="2014-11-25T14:49:00Z">
         <w:r>
           <w:rPr>
             <w:b/>
@@ -4218,7 +4245,7 @@
         <w:pStyle w:val="Normal"/>
         <w:rPr/>
       </w:pPr>
-      <w:ins w:id="287" w:author="Tim Lucas" w:date="2014-11-24T15:22:00Z">
+      <w:ins w:id="292" w:author="Tim Lucas" w:date="2014-11-24T15:22:00Z">
         <w:r>
           <w:rPr/>
           <w:t>Editorial Comments</w:t>
@@ -4230,7 +4257,7 @@
         <w:pStyle w:val="Normal"/>
         <w:rPr/>
       </w:pPr>
-      <w:ins w:id="288" w:author="Tim Lucas" w:date="2014-11-24T15:22:00Z">
+      <w:ins w:id="293" w:author="Tim Lucas" w:date="2014-11-24T15:22:00Z">
         <w:r>
           <w:rPr/>
           <w:t>1. Line 167: Typo — “number of expected captures” should say expected number of cap-</w:t>
@@ -4242,7 +4269,7 @@
         <w:pStyle w:val="Normal"/>
         <w:rPr/>
       </w:pPr>
-      <w:ins w:id="289" w:author="Tim Lucas" w:date="2014-11-24T15:22:00Z">
+      <w:ins w:id="294" w:author="Tim Lucas" w:date="2014-11-24T15:22:00Z">
         <w:r>
           <w:rPr/>
           <w:t>tures.</w:t>
@@ -4254,7 +4281,7 @@
         <w:pStyle w:val="Normal"/>
         <w:rPr/>
       </w:pPr>
-      <w:ins w:id="290" w:author="Tim Lucas" w:date="2014-11-24T15:22:00Z">
+      <w:ins w:id="295" w:author="Tim Lucas" w:date="2014-11-24T15:22:00Z">
         <w:r>
           <w:rPr/>
           <w:t>2. Lines 174-176: this sentence does not make sense.</w:t>
@@ -4266,7 +4293,7 @@
         <w:pStyle w:val="Normal"/>
         <w:rPr/>
       </w:pPr>
-      <w:ins w:id="291" w:author="Tim Lucas" w:date="2014-11-24T15:22:00Z">
+      <w:ins w:id="296" w:author="Tim Lucas" w:date="2014-11-24T15:22:00Z">
         <w:r>
           <w:rPr/>
           <w:t>3. Line 226: perhaps better not to start a sentence with a number? Might be better to use</w:t>
@@ -4278,7 +4305,7 @@
         <w:pStyle w:val="Normal"/>
         <w:rPr/>
       </w:pPr>
-      <w:ins w:id="292" w:author="Tim Lucas" w:date="2014-11-24T15:22:00Z">
+      <w:ins w:id="297" w:author="Tim Lucas" w:date="2014-11-24T15:22:00Z">
         <w:r>
           <w:rPr/>
           <w:t>words: one hundred.</w:t>
@@ -4290,7 +4317,7 @@
         <w:pStyle w:val="Normal"/>
         <w:rPr/>
       </w:pPr>
-      <w:ins w:id="293" w:author="Tim Lucas" w:date="2014-11-24T15:22:00Z">
+      <w:ins w:id="298" w:author="Tim Lucas" w:date="2014-11-24T15:22:00Z">
         <w:r>
           <w:rPr/>
           <w:t>4. Line 228: “exact centre of the simulation”— does this mean the centre of the simulated</w:t>
@@ -4302,7 +4329,7 @@
         <w:pStyle w:val="Normal"/>
         <w:rPr/>
       </w:pPr>
-      <w:ins w:id="294" w:author="Tim Lucas" w:date="2014-11-24T15:22:00Z">
+      <w:ins w:id="299" w:author="Tim Lucas" w:date="2014-11-24T15:22:00Z">
         <w:r>
           <w:rPr/>
           <w:t>study area?</w:t>
@@ -4314,7 +4341,7 @@
         <w:pStyle w:val="Normal"/>
         <w:rPr/>
       </w:pPr>
-      <w:ins w:id="295" w:author="Tim Lucas" w:date="2014-11-24T15:22:00Z">
+      <w:ins w:id="300" w:author="Tim Lucas" w:date="2014-11-24T15:22:00Z">
         <w:r>
           <w:rPr/>
           <w:t>5. Line 241: better not to start a sentence with a mathematical symbol?</w:t>
@@ -4326,7 +4353,7 @@
         <w:pStyle w:val="Normal"/>
         <w:rPr/>
       </w:pPr>
-      <w:ins w:id="296" w:author="Tim Lucas" w:date="2014-11-24T15:22:00Z">
+      <w:ins w:id="301" w:author="Tim Lucas" w:date="2014-11-24T15:22:00Z">
         <w:r>
           <w:rPr/>
           <w:t>6. Line 245: Typo — At the end of each step</w:t>
@@ -4338,7 +4365,7 @@
         <w:pStyle w:val="Normal"/>
         <w:rPr/>
       </w:pPr>
-      <w:ins w:id="297" w:author="Tim Lucas" w:date="2014-11-24T15:22:00Z">
+      <w:ins w:id="302" w:author="Tim Lucas" w:date="2014-11-24T15:22:00Z">
         <w:r>
           <w:rPr/>
           <w:t>7. Lines 255, 258: perhaps better to not start a sentence with lower-case “g” in gREM?</w:t>
@@ -4353,13 +4380,13 @@
           <w:bCs w:val="false"/>
         </w:rPr>
       </w:pPr>
-      <w:ins w:id="298" w:author="Tim Lucas" w:date="2014-11-24T15:22:00Z">
+      <w:ins w:id="303" w:author="Tim Lucas" w:date="2014-11-24T15:22:00Z">
         <w:r>
           <w:rPr/>
           <w:t xml:space="preserve">8. </w:t>
         </w:r>
       </w:ins>
-      <w:ins w:id="299" w:author="Tim Lucas" w:date="2014-11-24T15:22:00Z">
+      <w:ins w:id="304" w:author="Tim Lucas" w:date="2014-11-24T15:22:00Z">
         <w:r>
           <w:rPr>
             <w:b w:val="false"/>
@@ -4368,7 +4395,7 @@
           <w:t xml:space="preserve">Line 282: this sentence does not make sense. </w:t>
         </w:r>
       </w:ins>
-      <w:del w:id="300" w:author="tim " w:date="2014-11-26T15:08:00Z">
+      <w:del w:id="305" w:author="tim " w:date="2014-11-26T15:08:00Z">
         <w:r>
           <w:rPr>
             <w:b w:val="false"/>
@@ -4383,7 +4410,7 @@
         <w:pStyle w:val="Normal"/>
         <w:rPr/>
       </w:pPr>
-      <w:ins w:id="301" w:author="Tim Lucas" w:date="2014-11-24T15:22:00Z">
+      <w:ins w:id="306" w:author="Tim Lucas" w:date="2014-11-24T15:22:00Z">
         <w:r>
           <w:rPr/>
           <w:t>9. Line 310: “pi” — use symbol π</w:t>
@@ -4395,7 +4422,7 @@
         <w:pStyle w:val="Normal"/>
         <w:rPr/>
       </w:pPr>
-      <w:ins w:id="302" w:author="Tim Lucas" w:date="2014-11-24T15:22:00Z">
+      <w:ins w:id="307" w:author="Tim Lucas" w:date="2014-11-24T15:22:00Z">
         <w:r>
           <w:rPr/>
           <w:t>10. Line 430: “which are important reservoir of infectious disease”— reword? For exam-</w:t>
@@ -4407,7 +4434,7 @@
         <w:pStyle w:val="Normal"/>
         <w:rPr/>
       </w:pPr>
-      <w:ins w:id="303" w:author="Tim Lucas" w:date="2014-11-24T15:22:00Z">
+      <w:ins w:id="308" w:author="Tim Lucas" w:date="2014-11-24T15:22:00Z">
         <w:r>
           <w:rPr/>
           <w:t>ple, which are an important reservoir of infectious diseases</w:t>
@@ -4436,10 +4463,12 @@
       <w:pPr>
         <w:pStyle w:val="Normal"/>
         <w:rPr>
+          <w:b/>
+          <w:bCs/>
           <w:u w:val="double"/>
         </w:rPr>
       </w:pPr>
-      <w:ins w:id="304" w:author="Tim Lucas" w:date="2014-11-24T15:31:00Z">
+      <w:ins w:id="309" w:author="Tim Lucas" w:date="2014-11-24T15:31:00Z">
         <w:r>
           <w:rPr>
             <w:b/>
@@ -4448,7 +4477,7 @@
           <w:t xml:space="preserve">Response: </w:t>
         </w:r>
       </w:ins>
-      <w:ins w:id="305" w:author="tim " w:date="2014-11-26T15:08:00Z">
+      <w:ins w:id="310" w:author="tim " w:date="2014-11-26T15:08:00Z">
         <w:r>
           <w:rPr>
             <w:b/>
@@ -4457,75 +4486,83 @@
           <w:t>We have corrected all these editorial mistakes.</w:t>
         </w:r>
       </w:ins>
-      <w:del w:id="306" w:author="tim " w:date="2014-11-26T15:08:00Z">
-        <w:r>
-          <w:rPr/>
+      <w:del w:id="311" w:author="tim " w:date="2014-11-26T15:08:00Z">
+        <w:r>
+          <w:rPr>
+            <w:b/>
+            <w:bCs/>
+          </w:rPr>
           <w:delText xml:space="preserve">All but the </w:delText>
-        </w:r>
-      </w:del>
-      <w:del w:id="307" w:author="tim " w:date="2014-11-26T15:08:00Z">
-        <w:r>
-          <w:rPr/>
-          <w:delText>no. 8 have been fixed.</w:delText>
-        </w:r>
-      </w:del>
-      <w:del w:id="308" w:author="tim " w:date="2014-11-26T15:08:00Z">
-        <w:r>
-          <w:rPr>
-            <w:u w:val="double"/>
-          </w:rPr>
-          <w:delText xml:space="preserve"> @tim Do we need to 'respond' to this?</w:delText>
-        </w:r>
-      </w:del>
-    </w:p>
-    <w:p>
-      <w:pPr>
-        <w:pStyle w:val="Normal"/>
-        <w:rPr>
-          <w:u w:val="double"/>
-        </w:rPr>
-      </w:pPr>
-      <w:del w:id="309" w:author="tim " w:date="2014-11-26T15:08:00Z">
-        <w:r>
-          <w:rPr>
-            <w:u w:val="double"/>
-          </w:rPr>
-          <w:delText>@Tim A possible reword for comment 8:</w:delText>
-        </w:r>
-      </w:del>
-    </w:p>
-    <w:p>
-      <w:pPr>
-        <w:pStyle w:val="Normal"/>
-        <w:rPr>
-          <w:u w:val="double"/>
-        </w:rPr>
-      </w:pPr>
-      <w:del w:id="310" w:author="tim " w:date="2014-11-26T15:08:00Z">
-        <w:r>
-          <w:rPr>
-            <w:u w:val="double"/>
-          </w:rPr>
-          <w:delText xml:space="preserve"> </w:delText>
-        </w:r>
-      </w:del>
-      <w:del w:id="311" w:author="tim " w:date="2014-11-26T15:08:00Z">
-        <w:r>
-          <w:rPr>
-            <w:u w:val="double"/>
-          </w:rPr>
-          <w:delText>The general equation for density, eqn 3, is used with the correct value of p-bar</w:delText>
         </w:r>
       </w:del>
       <w:del w:id="312" w:author="tim " w:date="2014-11-26T15:08:00Z">
         <w:r>
           <w:rPr>
-            <w:u w:val="double"/>
-          </w:rPr>
-          <w:delText xml:space="preserve"> </w:delText>
+            <w:b/>
+            <w:bCs/>
+          </w:rPr>
+          <w:delText>no. 8 have been fixed.</w:delText>
         </w:r>
       </w:del>
       <w:del w:id="313" w:author="tim " w:date="2014-11-26T15:08:00Z">
+        <w:r>
+          <w:rPr>
+            <w:b/>
+            <w:bCs/>
+            <w:u w:val="double"/>
+          </w:rPr>
+          <w:delText xml:space="preserve"> @tim Do we need to 'respond' to this?</w:delText>
+        </w:r>
+      </w:del>
+    </w:p>
+    <w:p>
+      <w:pPr>
+        <w:pStyle w:val="Normal"/>
+        <w:rPr>
+          <w:u w:val="double"/>
+        </w:rPr>
+      </w:pPr>
+      <w:del w:id="314" w:author="tim " w:date="2014-11-26T15:08:00Z">
+        <w:r>
+          <w:rPr>
+            <w:u w:val="double"/>
+          </w:rPr>
+          <w:delText>@Tim A possible reword for comment 8:</w:delText>
+        </w:r>
+      </w:del>
+    </w:p>
+    <w:p>
+      <w:pPr>
+        <w:pStyle w:val="Normal"/>
+        <w:rPr>
+          <w:u w:val="double"/>
+        </w:rPr>
+      </w:pPr>
+      <w:del w:id="315" w:author="tim " w:date="2014-11-26T15:08:00Z">
+        <w:r>
+          <w:rPr>
+            <w:u w:val="double"/>
+          </w:rPr>
+          <w:delText xml:space="preserve"> </w:delText>
+        </w:r>
+      </w:del>
+      <w:del w:id="316" w:author="tim " w:date="2014-11-26T15:08:00Z">
+        <w:r>
+          <w:rPr>
+            <w:u w:val="double"/>
+          </w:rPr>
+          <w:delText>The general equation for density, eqn 3, is used with the correct value of p-bar</w:delText>
+        </w:r>
+      </w:del>
+      <w:del w:id="317" w:author="tim " w:date="2014-11-26T15:08:00Z">
+        <w:r>
+          <w:rPr>
+            <w:u w:val="double"/>
+          </w:rPr>
+          <w:delText xml:space="preserve"> </w:delText>
+        </w:r>
+      </w:del>
+      <w:del w:id="318" w:author="tim " w:date="2014-11-26T15:08:00Z">
         <w:r>
           <w:rPr>
             <w:u w:val="double"/>

</xml_diff>

<commit_message>
Word count changed. Counted by doing raggedright, replacing pdfs with pngs and removing then copying pdf text to libre.
</commit_message>
<xml_diff>
--- a/reviewResponse.docx
+++ b/reviewResponse.docx
@@ -2114,16 +2114,39 @@
         <w:pStyle w:val="Normal"/>
         <w:rPr/>
       </w:pPr>
-      <w:r>
-        <w:rPr/>
-      </w:r>
-    </w:p>
-    <w:p>
-      <w:pPr>
-        <w:pStyle w:val="Normal"/>
-        <w:rPr/>
-      </w:pPr>
-      <w:ins w:id="145" w:author="tim " w:date="2014-11-22T18:54:00Z">
+      <w:ins w:id="145" w:author="tim " w:date="2014-11-26T18:25:00Z">
+        <w:r>
+          <w:rPr/>
+        </w:r>
+      </w:ins>
+    </w:p>
+    <w:p>
+      <w:pPr>
+        <w:pStyle w:val="Normal"/>
+        <w:rPr/>
+      </w:pPr>
+      <w:ins w:id="146" w:author="tim " w:date="2014-11-26T18:26:00Z">
+        <w:r>
+          <w:rPr/>
+          <w:t>@liz @kate really unsure about this paragraph.</w:t>
+        </w:r>
+      </w:ins>
+    </w:p>
+    <w:p>
+      <w:pPr>
+        <w:pStyle w:val="Normal"/>
+        <w:rPr/>
+      </w:pPr>
+      <w:r>
+        <w:rPr/>
+      </w:r>
+    </w:p>
+    <w:p>
+      <w:pPr>
+        <w:pStyle w:val="Normal"/>
+        <w:rPr/>
+      </w:pPr>
+      <w:ins w:id="147" w:author="tim " w:date="2014-11-22T18:54:00Z">
         <w:r>
           <w:rPr>
             <w:b/>
@@ -2132,7 +2155,7 @@
           <w:t xml:space="preserve">Ref 2 Comment 5. </w:t>
         </w:r>
       </w:ins>
-      <w:ins w:id="146" w:author="tim " w:date="2014-11-22T18:54:00Z">
+      <w:ins w:id="148" w:author="tim " w:date="2014-11-22T18:54:00Z">
         <w:r>
           <w:rPr/>
           <w:t>Comparing gREM with existing methods: could other methods for acoustic data be better recognised within the paper? Furthermore, could the comparison between gREM and existing methods be better explained? For example, in lines 87–100, existing methods are described as “require information that is often unavaliable”; however, the gREM also requires knowledge of mean speed and detection radius which may be as difficult to obtain. Also, existing methods like distance sampling or capture-recapture allow for uncertain detection of animal signals whereas gREM assumes certain detection within the detection zone. It would also be useful to include description of other current methods applied to acoustic data (Marques et al., 2013), for example, in lines 422–424; and to acknowledge the applicablity of these methods, for example, in lines 431–432 by saying gREM is another possible method one can apply instead of “gREM will make it possible”.</w:t>
@@ -2159,7 +2182,7 @@
         <w:pStyle w:val="Normal"/>
         <w:rPr/>
       </w:pPr>
-      <w:ins w:id="147" w:author="tim " w:date="2014-11-22T18:54:00Z">
+      <w:ins w:id="149" w:author="tim " w:date="2014-11-22T18:54:00Z">
         <w:r>
           <w:rPr>
             <w:b/>
@@ -2168,7 +2191,7 @@
           <w:t>Response:</w:t>
         </w:r>
       </w:ins>
-      <w:ins w:id="148" w:author="tim " w:date="2014-11-22T18:54:00Z">
+      <w:ins w:id="150" w:author="tim " w:date="2014-11-22T18:54:00Z">
         <w:r>
           <w:rPr/>
           <w:t xml:space="preserve"> @tim This closely matches ref1 comment 1</w:t>
@@ -2198,7 +2221,7 @@
         <w:pStyle w:val="Normal"/>
         <w:rPr/>
       </w:pPr>
-      <w:ins w:id="149" w:author="tim " w:date="2014-11-22T18:54:00Z">
+      <w:ins w:id="151" w:author="tim " w:date="2014-11-22T18:54:00Z">
         <w:r>
           <w:rPr>
             <w:b/>
@@ -2207,7 +2230,7 @@
           <w:t>Ref 2 Comment 6</w:t>
         </w:r>
       </w:ins>
-      <w:ins w:id="150" w:author="tim " w:date="2014-11-22T18:54:00Z">
+      <w:ins w:id="152" w:author="tim " w:date="2014-11-22T18:54:00Z">
         <w:r>
           <w:rPr/>
           <w:t>. Wilcoxon signed-ranks test: in lines 256–258, 287–290, you use a Wilcoxon signed-ranks test to show that the gREM is accurate, however technically you only fail to reject</w:t>
@@ -2219,7 +2242,7 @@
         <w:pStyle w:val="Normal"/>
         <w:rPr/>
       </w:pPr>
-      <w:ins w:id="151" w:author="tim " w:date="2014-11-22T18:54:00Z">
+      <w:ins w:id="153" w:author="tim " w:date="2014-11-22T18:54:00Z">
         <w:r>
           <w:rPr/>
           <w:t>the null hypothesis that the median difference between the true and estimated density is zero, you do not accept the null hypothesis or prove it. I do not think this test is necessary. Is it not sufficient to report the estimated bias of the density estimator? A relatively small bias is indicative of an accurate estimator.</w:t>
@@ -2240,7 +2263,7 @@
         <w:pStyle w:val="Normal"/>
         <w:rPr/>
       </w:pPr>
-      <w:ins w:id="152" w:author="tim " w:date="2014-11-22T18:54:00Z">
+      <w:ins w:id="154" w:author="tim " w:date="2014-11-22T18:54:00Z">
         <w:r>
           <w:rPr>
             <w:b/>
@@ -2249,13 +2272,13 @@
           <w:t>Response:</w:t>
         </w:r>
       </w:ins>
-      <w:ins w:id="153" w:author="tim " w:date="2014-11-22T18:54:00Z">
+      <w:ins w:id="155" w:author="tim " w:date="2014-11-22T18:54:00Z">
         <w:r>
           <w:rPr/>
           <w:t xml:space="preserve"> </w:t>
         </w:r>
       </w:ins>
-      <w:ins w:id="154" w:author="Student" w:date="2014-11-25T15:32:00Z">
+      <w:ins w:id="156" w:author="Student" w:date="2014-11-25T15:32:00Z">
         <w:bookmarkStart w:id="0" w:name="_GoBack"/>
         <w:bookmarkEnd w:id="0"/>
         <w:r>
@@ -2269,37 +2292,37 @@
         <w:pStyle w:val="Normal"/>
         <w:rPr/>
       </w:pPr>
-      <w:ins w:id="155" w:author="Student" w:date="2014-11-25T15:37:00Z">
+      <w:ins w:id="157" w:author="Student" w:date="2014-11-25T15:37:00Z">
         <w:r>
           <w:rPr/>
           <w:t>We have therefore r</w:t>
         </w:r>
       </w:ins>
-      <w:ins w:id="156" w:author="Student" w:date="2014-11-25T15:33:00Z">
+      <w:ins w:id="158" w:author="Student" w:date="2014-11-25T15:33:00Z">
         <w:r>
           <w:rPr/>
           <w:t>emoved</w:t>
         </w:r>
       </w:ins>
-      <w:ins w:id="157" w:author="Student" w:date="2014-11-25T15:34:00Z">
+      <w:ins w:id="159" w:author="Student" w:date="2014-11-25T15:34:00Z">
         <w:r>
           <w:rPr/>
           <w:t xml:space="preserve"> lines 256-258; </w:t>
         </w:r>
       </w:ins>
-      <w:ins w:id="158" w:author="Student" w:date="2014-11-25T15:35:00Z">
+      <w:ins w:id="160" w:author="Student" w:date="2014-11-25T15:35:00Z">
         <w:r>
           <w:rPr/>
           <w:t>288-289; 299-300</w:t>
         </w:r>
       </w:ins>
-      <w:ins w:id="159" w:author="Student" w:date="2014-11-25T15:36:00Z">
+      <w:ins w:id="161" w:author="Student" w:date="2014-11-25T15:36:00Z">
         <w:r>
           <w:rPr/>
           <w:t>; 308-309;</w:t>
         </w:r>
       </w:ins>
-      <w:ins w:id="160" w:author="Student" w:date="2014-11-25T15:37:00Z">
+      <w:ins w:id="162" w:author="Student" w:date="2014-11-25T15:37:00Z">
         <w:r>
           <w:rPr/>
           <w:t xml:space="preserve"> 311-312</w:t>
@@ -2329,7 +2352,7 @@
         <w:pStyle w:val="Normal"/>
         <w:rPr/>
       </w:pPr>
-      <w:ins w:id="161" w:author="tim " w:date="2014-11-22T18:54:00Z">
+      <w:ins w:id="163" w:author="tim " w:date="2014-11-22T18:54:00Z">
         <w:r>
           <w:rPr>
             <w:b/>
@@ -2338,7 +2361,7 @@
           <w:t>Ref 2 Comment 7</w:t>
         </w:r>
       </w:ins>
-      <w:ins w:id="162" w:author="tim " w:date="2014-11-22T18:54:00Z">
+      <w:ins w:id="164" w:author="tim " w:date="2014-11-22T18:54:00Z">
         <w:r>
           <w:rPr/>
           <w:t>. Reported precision: in lines 302–303, 373–378, you state that the coefficient of variation falls to 10% for all submodels at 100 captures. This result is dependent on the simulation scenario considered and, further, it ignores the uncertainty in assuming average speed, signal width and sensor width. Could it be made clearer that in practice the coefficient of variation will be much higher due to non-linear animal movement, multiple detections of a single animal and uncertain knowledge of speed and directionality?</w:t>
@@ -2359,7 +2382,7 @@
         <w:pStyle w:val="Normal"/>
         <w:rPr/>
       </w:pPr>
-      <w:ins w:id="163" w:author="tim " w:date="2014-11-22T18:54:00Z">
+      <w:ins w:id="165" w:author="tim " w:date="2014-11-22T18:54:00Z">
         <w:r>
           <w:rPr>
             <w:b/>
@@ -2368,37 +2391,37 @@
           <w:t>Response:</w:t>
         </w:r>
       </w:ins>
-      <w:ins w:id="164" w:author="tim " w:date="2014-11-22T18:54:00Z">
+      <w:ins w:id="166" w:author="tim " w:date="2014-11-22T18:54:00Z">
         <w:r>
           <w:rPr/>
           <w:t xml:space="preserve"> </w:t>
         </w:r>
       </w:ins>
-      <w:ins w:id="165" w:author="Student" w:date="2014-11-25T15:27:00Z">
+      <w:ins w:id="167" w:author="Student" w:date="2014-11-25T15:27:00Z">
         <w:r>
           <w:rPr/>
           <w:t>In l</w:t>
         </w:r>
       </w:ins>
-      <w:ins w:id="166" w:author="Student" w:date="2014-11-25T15:26:00Z">
+      <w:ins w:id="168" w:author="Student" w:date="2014-11-25T15:26:00Z">
         <w:r>
           <w:rPr/>
           <w:t xml:space="preserve">ine 383 we have added an extra sentence to make clear that within live survey conditions it may take longer produce a </w:t>
         </w:r>
       </w:ins>
-      <w:ins w:id="167" w:author="Student" w:date="2014-11-25T15:27:00Z">
+      <w:ins w:id="169" w:author="Student" w:date="2014-11-25T15:27:00Z">
         <w:r>
           <w:rPr/>
           <w:t>precise</w:t>
         </w:r>
       </w:ins>
-      <w:ins w:id="168" w:author="Student" w:date="2014-11-25T15:26:00Z">
+      <w:ins w:id="170" w:author="Student" w:date="2014-11-25T15:26:00Z">
         <w:r>
           <w:rPr/>
           <w:t xml:space="preserve"> </w:t>
         </w:r>
       </w:ins>
-      <w:ins w:id="169" w:author="Student" w:date="2014-11-25T15:27:00Z">
+      <w:ins w:id="171" w:author="Student" w:date="2014-11-25T15:27:00Z">
         <w:r>
           <w:rPr/>
           <w:t xml:space="preserve">result. </w:t>
@@ -2440,7 +2463,7 @@
           <w:bCs/>
         </w:rPr>
       </w:pPr>
-      <w:ins w:id="170" w:author="tim " w:date="2014-11-22T18:54:00Z">
+      <w:ins w:id="172" w:author="tim " w:date="2014-11-22T18:54:00Z">
         <w:r>
           <w:rPr>
             <w:b/>
@@ -2455,7 +2478,7 @@
         <w:pStyle w:val="Normal"/>
         <w:rPr/>
       </w:pPr>
-      <w:ins w:id="171" w:author="tim " w:date="2014-11-22T18:54:00Z">
+      <w:ins w:id="173" w:author="tim " w:date="2014-11-22T18:54:00Z">
         <w:r>
           <w:rPr/>
           <w:t>1. Line 93: “gas model”— calling it the “ideal gas model” could be clearer and a citation,</w:t>
@@ -2467,7 +2490,7 @@
         <w:pStyle w:val="Normal"/>
         <w:rPr/>
       </w:pPr>
-      <w:ins w:id="172" w:author="tim " w:date="2014-11-22T18:54:00Z">
+      <w:ins w:id="174" w:author="tim " w:date="2014-11-22T18:54:00Z">
         <w:r>
           <w:rPr/>
           <w:t>useful. See (Hutchinson and Waser, 2007).</w:t>
@@ -2488,7 +2511,7 @@
         <w:pStyle w:val="Normal"/>
         <w:rPr/>
       </w:pPr>
-      <w:ins w:id="173" w:author="tim " w:date="2014-11-22T18:54:00Z">
+      <w:ins w:id="175" w:author="tim " w:date="2014-11-22T18:54:00Z">
         <w:r>
           <w:rPr>
             <w:b/>
@@ -2497,19 +2520,19 @@
           <w:t xml:space="preserve">Response: </w:t>
         </w:r>
       </w:ins>
-      <w:ins w:id="174" w:author="tim " w:date="2014-11-22T18:54:00Z">
+      <w:ins w:id="176" w:author="tim " w:date="2014-11-22T18:54:00Z">
         <w:r>
           <w:rPr/>
           <w:t xml:space="preserve">We have called it the idea gas model. </w:t>
         </w:r>
       </w:ins>
-      <w:ins w:id="175" w:author="tim " w:date="2014-11-22T18:54:00Z">
+      <w:ins w:id="177" w:author="tim " w:date="2014-11-22T18:54:00Z">
         <w:r>
           <w:rPr/>
           <w:t>@tim</w:t>
         </w:r>
       </w:ins>
-      <w:ins w:id="176" w:author="tim " w:date="2014-11-22T18:54:00Z">
+      <w:ins w:id="178" w:author="tim " w:date="2014-11-22T18:54:00Z">
         <w:r>
           <w:rPr/>
           <w:t xml:space="preserve">. I haven't added a citation yet. </w:t>
@@ -2530,7 +2553,7 @@
         <w:pStyle w:val="Normal"/>
         <w:rPr/>
       </w:pPr>
-      <w:ins w:id="177" w:author="tim " w:date="2014-11-22T18:54:00Z">
+      <w:ins w:id="179" w:author="tim " w:date="2014-11-22T18:54:00Z">
         <w:r>
           <w:rPr/>
           <w:t>2. Line 160: “animals outside the zone are never captured”— could this be made clearer?</w:t>
@@ -2542,7 +2565,7 @@
         <w:pStyle w:val="Normal"/>
         <w:rPr/>
       </w:pPr>
-      <w:ins w:id="178" w:author="tim " w:date="2014-11-22T18:54:00Z">
+      <w:ins w:id="180" w:author="tim " w:date="2014-11-22T18:54:00Z">
         <w:r>
           <w:rPr/>
           <w:t>Animals outside that then move into the detection zone are captured.</w:t>
@@ -2563,7 +2586,7 @@
         <w:pStyle w:val="Normal"/>
         <w:rPr/>
       </w:pPr>
-      <w:ins w:id="179" w:author="tim " w:date="2014-11-22T18:54:00Z">
+      <w:ins w:id="181" w:author="tim " w:date="2014-11-22T18:54:00Z">
         <w:r>
           <w:rPr>
             <w:b/>
@@ -2572,7 +2595,7 @@
           <w:t xml:space="preserve">Response: </w:t>
         </w:r>
       </w:ins>
-      <w:ins w:id="180" w:author="tim " w:date="2014-11-22T18:54:00Z">
+      <w:ins w:id="182" w:author="tim " w:date="2014-11-22T18:54:00Z">
         <w:r>
           <w:rPr/>
           <w:t>We have reworded this as “while outside this zone, animals are never captured.”</w:t>
@@ -2593,7 +2616,7 @@
         <w:pStyle w:val="Normal"/>
         <w:rPr/>
       </w:pPr>
-      <w:ins w:id="181" w:author="tim " w:date="2014-11-22T18:54:00Z">
+      <w:ins w:id="183" w:author="tim " w:date="2014-11-22T18:54:00Z">
         <w:r>
           <w:rPr/>
           <w:t>3. Line 228: what value does r take in the simulation? It would be useful to know for</w:t>
@@ -2605,7 +2628,7 @@
         <w:pStyle w:val="Normal"/>
         <w:rPr/>
       </w:pPr>
-      <w:ins w:id="182" w:author="tim " w:date="2014-11-22T18:54:00Z">
+      <w:ins w:id="184" w:author="tim " w:date="2014-11-22T18:54:00Z">
         <w:r>
           <w:rPr/>
           <w:t>reproducibility.</w:t>
@@ -2629,7 +2652,7 @@
           <w:bCs/>
         </w:rPr>
       </w:pPr>
-      <w:ins w:id="183" w:author="tim " w:date="2014-11-22T18:54:00Z">
+      <w:ins w:id="185" w:author="tim " w:date="2014-11-22T18:54:00Z">
         <w:r>
           <w:rPr>
             <w:b/>
@@ -2638,7 +2661,7 @@
           <w:t>Response:</w:t>
         </w:r>
       </w:ins>
-      <w:ins w:id="184" w:author="Student" w:date="2014-11-25T15:12:00Z">
+      <w:ins w:id="186" w:author="Student" w:date="2014-11-25T15:12:00Z">
         <w:r>
           <w:rPr>
             <w:b/>
@@ -2647,7 +2670,7 @@
           <w:t xml:space="preserve"> The radius of the sensor is 10</w:t>
         </w:r>
       </w:ins>
-      <w:ins w:id="185" w:author="tim " w:date="2014-11-26T14:54:00Z">
+      <w:ins w:id="187" w:author="tim " w:date="2014-11-26T14:54:00Z">
         <w:r>
           <w:rPr>
             <w:b/>
@@ -2656,7 +2679,7 @@
           <w:t xml:space="preserve"> </w:t>
         </w:r>
       </w:ins>
-      <w:ins w:id="186" w:author="Student" w:date="2014-11-25T15:12:00Z">
+      <w:ins w:id="188" w:author="Student" w:date="2014-11-25T15:12:00Z">
         <w:r>
           <w:rPr>
             <w:b/>
@@ -2665,7 +2688,7 @@
           <w:t xml:space="preserve">meters. </w:t>
         </w:r>
       </w:ins>
-      <w:ins w:id="187" w:author="tim " w:date="2014-11-26T14:54:00Z">
+      <w:ins w:id="189" w:author="tim " w:date="2014-11-26T14:54:00Z">
         <w:r>
           <w:rPr>
             <w:b/>
@@ -2674,7 +2697,7 @@
           <w:t xml:space="preserve">This </w:t>
         </w:r>
       </w:ins>
-      <w:del w:id="188" w:author="tim " w:date="2014-11-26T14:54:00Z">
+      <w:del w:id="190" w:author="tim " w:date="2014-11-26T14:54:00Z">
         <w:r>
           <w:rPr>
             <w:b/>
@@ -2683,7 +2706,7 @@
           <w:delText>H</w:delText>
         </w:r>
       </w:del>
-      <w:ins w:id="189" w:author="tim " w:date="2014-11-26T14:54:00Z">
+      <w:ins w:id="191" w:author="tim " w:date="2014-11-26T14:54:00Z">
         <w:r>
           <w:rPr>
             <w:b/>
@@ -2692,7 +2715,7 @@
           <w:t>h</w:t>
         </w:r>
       </w:ins>
-      <w:ins w:id="190" w:author="Student" w:date="2014-11-25T15:12:00Z">
+      <w:ins w:id="192" w:author="Student" w:date="2014-11-25T15:12:00Z">
         <w:r>
           <w:rPr>
             <w:b/>
@@ -2701,7 +2724,7 @@
           <w:t xml:space="preserve">as been added to line 228 of the document: “A stationary sensor of radius $r$, </w:t>
         </w:r>
       </w:ins>
-      <w:ins w:id="191" w:author="Student" w:date="2014-11-25T15:13:00Z">
+      <w:ins w:id="193" w:author="Student" w:date="2014-11-25T15:13:00Z">
         <w:r>
           <w:rPr>
             <w:b/>
@@ -2725,7 +2748,7 @@
         <w:pStyle w:val="Normal"/>
         <w:rPr/>
       </w:pPr>
-      <w:ins w:id="192" w:author="tim " w:date="2014-11-22T18:54:00Z">
+      <w:ins w:id="194" w:author="tim " w:date="2014-11-22T18:54:00Z">
         <w:r>
           <w:rPr/>
           <w:t>4. Line 237: “individuals were assigned 11 signal widths”— this sounds as if signal widths</w:t>
@@ -2737,7 +2760,7 @@
         <w:pStyle w:val="Normal"/>
         <w:rPr/>
       </w:pPr>
-      <w:ins w:id="193" w:author="tim " w:date="2014-11-22T18:54:00Z">
+      <w:ins w:id="195" w:author="tim " w:date="2014-11-22T18:54:00Z">
         <w:r>
           <w:rPr/>
           <w:t>were randomly allocated to each individual for every simulation; however, I think you</w:t>
@@ -2749,7 +2772,7 @@
         <w:pStyle w:val="Normal"/>
         <w:rPr/>
       </w:pPr>
-      <w:ins w:id="194" w:author="tim " w:date="2014-11-22T18:54:00Z">
+      <w:ins w:id="196" w:author="tim " w:date="2014-11-22T18:54:00Z">
         <w:r>
           <w:rPr/>
           <w:t>mean that a separate simulation was run for each signal width? Clarify?</w:t>
@@ -2770,7 +2793,7 @@
         <w:pStyle w:val="Normal"/>
         <w:rPr/>
       </w:pPr>
-      <w:ins w:id="195" w:author="tim " w:date="2014-11-22T18:54:00Z">
+      <w:ins w:id="197" w:author="tim " w:date="2014-11-22T18:54:00Z">
         <w:r>
           <w:rPr>
             <w:b/>
@@ -2779,7 +2802,7 @@
           <w:t xml:space="preserve">Response: </w:t>
         </w:r>
       </w:ins>
-      <w:ins w:id="196" w:author="tim " w:date="2014-11-22T18:54:00Z">
+      <w:ins w:id="198" w:author="tim " w:date="2014-11-22T18:54:00Z">
         <w:r>
           <w:rPr/>
           <w:t>We have reworded as “11 signal widths α between 0 and π were used”</w:t>
@@ -2806,7 +2829,7 @@
         <w:pStyle w:val="Normal"/>
         <w:rPr/>
       </w:pPr>
-      <w:ins w:id="197" w:author="tim " w:date="2014-11-22T18:54:00Z">
+      <w:ins w:id="199" w:author="tim " w:date="2014-11-22T18:54:00Z">
         <w:r>
           <w:rPr/>
           <w:t>5. Line 242: σ d = vT10 — why was this standard deviation chosen? Is it because a normal</w:t>
@@ -2818,7 +2841,7 @@
         <w:pStyle w:val="Normal"/>
         <w:rPr/>
       </w:pPr>
-      <w:ins w:id="198" w:author="tim " w:date="2014-11-22T18:54:00Z">
+      <w:ins w:id="200" w:author="tim " w:date="2014-11-22T18:54:00Z">
         <w:r>
           <w:rPr/>
           <w:t>distribution was used to simulate a strictly positive parameter (distance)? Could a biological justification be given, as you do for the other simulation parameters chosen?</w:t>
@@ -2839,7 +2862,7 @@
         <w:pStyle w:val="Normal"/>
         <w:rPr/>
       </w:pPr>
-      <w:ins w:id="199" w:author="tim " w:date="2014-11-22T18:54:00Z">
+      <w:ins w:id="201" w:author="tim " w:date="2014-11-22T18:54:00Z">
         <w:r>
           <w:rPr>
             <w:b/>
@@ -2848,7 +2871,7 @@
           <w:t>Response:</w:t>
         </w:r>
       </w:ins>
-      <w:ins w:id="200" w:author="Student" w:date="2014-11-25T15:04:00Z">
+      <w:ins w:id="202" w:author="Student" w:date="2014-11-25T15:04:00Z">
         <w:r>
           <w:rPr>
             <w:b/>
@@ -2857,25 +2880,25 @@
           <w:t xml:space="preserve"> </w:t>
         </w:r>
       </w:ins>
-      <w:ins w:id="201" w:author="Student" w:date="2014-11-25T15:04:00Z">
+      <w:ins w:id="203" w:author="Student" w:date="2014-11-25T15:04:00Z">
         <w:r>
           <w:rPr/>
           <w:t>σ d = vT/10 was chosen so that the standard deviation of the movement scaled with the speed of the movement.</w:t>
         </w:r>
       </w:ins>
-      <w:ins w:id="202" w:author="Student" w:date="2014-11-25T15:05:00Z">
+      <w:ins w:id="204" w:author="Student" w:date="2014-11-25T15:05:00Z">
         <w:r>
           <w:rPr/>
           <w:t xml:space="preserve"> </w:t>
         </w:r>
       </w:ins>
-      <w:ins w:id="203" w:author="Student" w:date="2014-11-25T15:07:00Z">
+      <w:ins w:id="205" w:author="Student" w:date="2014-11-25T15:07:00Z">
         <w:r>
           <w:rPr/>
           <w:t xml:space="preserve">Line 242 has been changed to reflex this </w:t>
         </w:r>
       </w:ins>
-      <w:ins w:id="204" w:author="Student" w:date="2014-11-25T15:09:00Z">
+      <w:ins w:id="206" w:author="Student" w:date="2014-11-25T15:09:00Z">
         <w:r>
           <w:rPr/>
           <w:t>“standard deviation, σ d = vT/10 where the standard deviation was chosen to scale with the average distance travelled”</w:t>
@@ -2887,7 +2910,7 @@
         <w:pStyle w:val="Normal"/>
         <w:rPr/>
       </w:pPr>
-      <w:ins w:id="205" w:author="Student" w:date="2014-11-25T15:10:00Z">
+      <w:ins w:id="207" w:author="Student" w:date="2014-11-25T15:10:00Z">
         <w:r>
           <w:rPr/>
           <w:t>@Tim: I’m not sure about adding this to the MS, not sure that it makes sense</w:t>
@@ -2908,7 +2931,7 @@
         <w:pStyle w:val="Normal"/>
         <w:rPr/>
       </w:pPr>
-      <w:ins w:id="206" w:author="tim " w:date="2014-11-22T18:54:00Z">
+      <w:ins w:id="208" w:author="tim " w:date="2014-11-22T18:54:00Z">
         <w:r>
           <w:rPr/>
           <w:t>6. Line 243: “this is the largest day range”— here you refer to an average velocity while</w:t>
@@ -2920,7 +2943,7 @@
         <w:pStyle w:val="Normal"/>
         <w:rPr/>
       </w:pPr>
-      <w:ins w:id="207" w:author="tim " w:date="2014-11-22T18:54:00Z">
+      <w:ins w:id="209" w:author="tim " w:date="2014-11-22T18:54:00Z">
         <w:r>
           <w:rPr/>
           <w:t>day range is a distance, might be better to say average velocity was chosen based on a</w:t>
@@ -2932,7 +2955,7 @@
         <w:pStyle w:val="Normal"/>
         <w:rPr/>
       </w:pPr>
-      <w:ins w:id="208" w:author="tim " w:date="2014-11-22T18:54:00Z">
+      <w:ins w:id="210" w:author="tim " w:date="2014-11-22T18:54:00Z">
         <w:r>
           <w:rPr/>
           <w:t>day range of. . .</w:t>
@@ -2953,7 +2976,7 @@
         <w:pStyle w:val="Normal"/>
         <w:rPr/>
       </w:pPr>
-      <w:ins w:id="209" w:author="tim " w:date="2014-11-22T18:54:00Z">
+      <w:ins w:id="211" w:author="tim " w:date="2014-11-22T18:54:00Z">
         <w:r>
           <w:rPr>
             <w:b/>
@@ -2962,7 +2985,7 @@
           <w:t xml:space="preserve">Response: </w:t>
         </w:r>
       </w:ins>
-      <w:ins w:id="210" w:author="tim " w:date="2014-11-22T18:54:00Z">
+      <w:ins w:id="212" w:author="tim " w:date="2014-11-22T18:54:00Z">
         <w:r>
           <w:rPr/>
           <w:t>Reworded in line with this comment.</w:t>
@@ -2983,7 +3006,7 @@
         <w:pStyle w:val="Normal"/>
         <w:rPr/>
       </w:pPr>
-      <w:ins w:id="211" w:author="tim " w:date="2014-11-22T18:54:00Z">
+      <w:ins w:id="213" w:author="tim " w:date="2014-11-22T18:54:00Z">
         <w:r>
           <w:rPr/>
           <w:t>7. Line 246: “or change direction (in a uniform distribution with maximum angle A)”— I</w:t>
@@ -2995,7 +3018,7 @@
         <w:pStyle w:val="Normal"/>
         <w:rPr/>
       </w:pPr>
-      <w:ins w:id="212" w:author="tim " w:date="2014-11-22T18:54:00Z">
+      <w:ins w:id="214" w:author="tim " w:date="2014-11-22T18:54:00Z">
         <w:r>
           <w:rPr/>
           <w:t>understand you are defining a correlated random walk, but this sentence could imply</w:t>
@@ -3007,7 +3030,7 @@
         <w:pStyle w:val="Normal"/>
         <w:rPr/>
       </w:pPr>
-      <w:ins w:id="213" w:author="tim " w:date="2014-11-22T18:54:00Z">
+      <w:ins w:id="215" w:author="tim " w:date="2014-11-22T18:54:00Z">
         <w:r>
           <w:rPr/>
           <w:t>you are sampling the new direction randomly from the interval (0, A). Clarify?</w:t>
@@ -3031,7 +3054,7 @@
           <w:bCs/>
         </w:rPr>
       </w:pPr>
-      <w:ins w:id="214" w:author="tim " w:date="2014-11-22T18:54:00Z">
+      <w:ins w:id="216" w:author="tim " w:date="2014-11-22T18:54:00Z">
         <w:r>
           <w:rPr>
             <w:b/>
@@ -3040,7 +3063,7 @@
           <w:t>Response:</w:t>
         </w:r>
       </w:ins>
-      <w:ins w:id="215" w:author="Student" w:date="2014-11-25T15:02:00Z">
+      <w:ins w:id="217" w:author="Student" w:date="2014-11-25T15:02:00Z">
         <w:r>
           <w:rPr>
             <w:b/>
@@ -3058,7 +3081,7 @@
           <w:bCs/>
         </w:rPr>
       </w:pPr>
-      <w:ins w:id="216" w:author="tim " w:date="2014-11-26T15:01:00Z">
+      <w:ins w:id="218" w:author="tim " w:date="2014-11-26T15:01:00Z">
         <w:r>
           <w:rPr>
             <w:b/>
@@ -3067,7 +3090,7 @@
           <w:t>@liz is something li</w:t>
         </w:r>
       </w:ins>
-      <w:ins w:id="217" w:author="tim " w:date="2014-11-26T15:02:00Z">
+      <w:ins w:id="219" w:author="tim " w:date="2014-11-26T15:02:00Z">
         <w:r>
           <w:rPr>
             <w:b/>
@@ -3097,7 +3120,7 @@
         <w:pStyle w:val="Normal"/>
         <w:rPr/>
       </w:pPr>
-      <w:ins w:id="218" w:author="tim " w:date="2014-11-22T18:54:00Z">
+      <w:ins w:id="220" w:author="tim " w:date="2014-11-22T18:54:00Z">
         <w:r>
           <w:rPr/>
           <w:t>8. Line 249: Might be best to say it is a correlated random walk for (3) as you do later on</w:t>
@@ -3109,7 +3132,7 @@
         <w:pStyle w:val="Normal"/>
         <w:rPr/>
       </w:pPr>
-      <w:ins w:id="219" w:author="tim " w:date="2014-11-22T18:54:00Z">
+      <w:ins w:id="221" w:author="tim " w:date="2014-11-22T18:54:00Z">
         <w:r>
           <w:rPr/>
           <w:t>in the paper</w:t>
@@ -3130,7 +3153,7 @@
         <w:pStyle w:val="Normal"/>
         <w:rPr/>
       </w:pPr>
-      <w:ins w:id="220" w:author="tim " w:date="2014-11-22T18:54:00Z">
+      <w:ins w:id="222" w:author="tim " w:date="2014-11-22T18:54:00Z">
         <w:r>
           <w:rPr>
             <w:b/>
@@ -3139,7 +3162,7 @@
           <w:t xml:space="preserve">Response: </w:t>
         </w:r>
       </w:ins>
-      <w:ins w:id="221" w:author="tim " w:date="2014-11-22T18:54:00Z">
+      <w:ins w:id="223" w:author="tim " w:date="2014-11-22T18:54:00Z">
         <w:r>
           <w:rPr/>
           <w:t>Reworded in line with this comment.</w:t>
@@ -3166,7 +3189,7 @@
         <w:pStyle w:val="Normal"/>
         <w:rPr/>
       </w:pPr>
-      <w:ins w:id="222" w:author="tim " w:date="2014-11-22T18:54:00Z">
+      <w:ins w:id="224" w:author="tim " w:date="2014-11-22T18:54:00Z">
         <w:r>
           <w:rPr/>
           <w:t>9. Line 251: “were counted as they moved in and out of the detection zone”— I assume</w:t>
@@ -3178,7 +3201,7 @@
         <w:pStyle w:val="Normal"/>
         <w:rPr/>
       </w:pPr>
-      <w:ins w:id="223" w:author="tim " w:date="2014-11-22T18:54:00Z">
+      <w:ins w:id="225" w:author="tim " w:date="2014-11-22T18:54:00Z">
         <w:r>
           <w:rPr/>
           <w:t>animals were only counted as they entered and not counted again as they left, also</w:t>
@@ -3190,7 +3213,7 @@
         <w:pStyle w:val="Normal"/>
         <w:rPr/>
       </w:pPr>
-      <w:ins w:id="224" w:author="tim " w:date="2014-11-22T18:54:00Z">
+      <w:ins w:id="226" w:author="tim " w:date="2014-11-22T18:54:00Z">
         <w:r>
           <w:rPr/>
           <w:t>animals initially inside the detection zone would also be counted.</w:t>
@@ -3214,7 +3237,7 @@
           <w:bCs/>
         </w:rPr>
       </w:pPr>
-      <w:ins w:id="225" w:author="tim " w:date="2014-11-22T18:54:00Z">
+      <w:ins w:id="227" w:author="tim " w:date="2014-11-22T18:54:00Z">
         <w:r>
           <w:rPr>
             <w:b/>
@@ -3223,7 +3246,7 @@
           <w:t>Response:</w:t>
         </w:r>
       </w:ins>
-      <w:ins w:id="226" w:author="Student" w:date="2014-11-25T14:53:00Z">
+      <w:ins w:id="228" w:author="Student" w:date="2014-11-25T14:53:00Z">
         <w:r>
           <w:rPr>
             <w:b/>
@@ -3253,7 +3276,7 @@
         <w:pStyle w:val="Normal"/>
         <w:rPr/>
       </w:pPr>
-      <w:ins w:id="227" w:author="tim " w:date="2014-11-22T18:54:00Z">
+      <w:ins w:id="229" w:author="tim " w:date="2014-11-22T18:54:00Z">
         <w:r>
           <w:rPr/>
           <w:t>10. Line 253: “by assuming the number of captures per simulation” — Why would you</w:t>
@@ -3265,7 +3288,7 @@
         <w:pStyle w:val="Normal"/>
         <w:rPr/>
       </w:pPr>
-      <w:ins w:id="228" w:author="tim " w:date="2014-11-22T18:54:00Z">
+      <w:ins w:id="230" w:author="tim " w:date="2014-11-22T18:54:00Z">
         <w:r>
           <w:rPr/>
           <w:t>assume the number of captures? You obtain the number of captures from the simula-</w:t>
@@ -3277,7 +3300,7 @@
         <w:pStyle w:val="Normal"/>
         <w:rPr/>
       </w:pPr>
-      <w:ins w:id="229" w:author="tim " w:date="2014-11-22T18:54:00Z">
+      <w:ins w:id="231" w:author="tim " w:date="2014-11-22T18:54:00Z">
         <w:r>
           <w:rPr/>
           <w:t>tion. Clarify?</w:t>
@@ -3301,7 +3324,7 @@
           <w:bCs/>
         </w:rPr>
       </w:pPr>
-      <w:ins w:id="230" w:author="tim " w:date="2014-11-22T18:54:00Z">
+      <w:ins w:id="232" w:author="tim " w:date="2014-11-22T18:54:00Z">
         <w:r>
           <w:rPr>
             <w:b/>
@@ -3310,7 +3333,7 @@
           <w:t xml:space="preserve">Response: </w:t>
         </w:r>
       </w:ins>
-      <w:ins w:id="231" w:author="Student" w:date="2014-11-25T14:50:00Z">
+      <w:ins w:id="233" w:author="Student" w:date="2014-11-25T14:50:00Z">
         <w:r>
           <w:rPr>
             <w:b/>
@@ -3319,7 +3342,7 @@
           <w:t>Assuming was a typo, and was meant to say “summing”, line 253 has been changed to reflex this</w:t>
         </w:r>
       </w:ins>
-      <w:ins w:id="232" w:author="Student" w:date="2014-11-25T14:51:00Z">
+      <w:ins w:id="234" w:author="Student" w:date="2014-11-25T14:51:00Z">
         <w:r>
           <w:rPr>
             <w:b/>
@@ -3328,7 +3351,7 @@
           <w:t>.</w:t>
         </w:r>
       </w:ins>
-      <w:del w:id="233" w:author="Student" w:date="2014-11-25T14:50:00Z">
+      <w:del w:id="235" w:author="Student" w:date="2014-11-25T14:50:00Z">
         <w:r>
           <w:rPr>
             <w:b/>
@@ -3343,7 +3366,7 @@
         <w:pStyle w:val="Normal"/>
         <w:rPr/>
       </w:pPr>
-      <w:del w:id="234" w:author="Student" w:date="2014-11-25T14:50:00Z">
+      <w:del w:id="236" w:author="Student" w:date="2014-11-25T14:50:00Z">
         <w:r>
           <w:rPr/>
           <w:delText>254 number of captures per simulation and inputting these values into the correct</w:delText>
@@ -3355,7 +3378,7 @@
         <w:pStyle w:val="Normal"/>
         <w:rPr/>
       </w:pPr>
-      <w:del w:id="235" w:author="Student" w:date="2014-11-25T14:50:00Z">
+      <w:del w:id="237" w:author="Student" w:date="2014-11-25T14:50:00Z">
         <w:r>
           <w:rPr/>
           <w:delText>255 gREM submodel” Is this supposed to be 'summing'? Or something else.</w:delText>
@@ -3382,7 +3405,7 @@
         <w:pStyle w:val="Normal"/>
         <w:rPr/>
       </w:pPr>
-      <w:ins w:id="236" w:author="tim " w:date="2014-11-22T18:54:00Z">
+      <w:ins w:id="238" w:author="tim " w:date="2014-11-22T18:54:00Z">
         <w:r>
           <w:rPr/>
           <w:t>11. Line 256: “the density in the simulation”— better to say the true density to prevent</w:t>
@@ -3394,7 +3417,7 @@
         <w:pStyle w:val="Normal"/>
         <w:rPr/>
       </w:pPr>
-      <w:ins w:id="237" w:author="tim " w:date="2014-11-22T18:54:00Z">
+      <w:ins w:id="239" w:author="tim " w:date="2014-11-22T18:54:00Z">
         <w:r>
           <w:rPr/>
           <w:t>confusion with the density estimated from the simulated data?</w:t>
@@ -3415,7 +3438,7 @@
         <w:pStyle w:val="Normal"/>
         <w:rPr/>
       </w:pPr>
-      <w:ins w:id="238" w:author="tim " w:date="2014-11-22T18:54:00Z">
+      <w:ins w:id="240" w:author="tim " w:date="2014-11-22T18:54:00Z">
         <w:r>
           <w:rPr>
             <w:b/>
@@ -3424,7 +3447,7 @@
           <w:t>Response:</w:t>
         </w:r>
       </w:ins>
-      <w:ins w:id="239" w:author="tim " w:date="2014-11-22T18:54:00Z">
+      <w:ins w:id="241" w:author="tim " w:date="2014-11-22T18:54:00Z">
         <w:r>
           <w:rPr/>
           <w:t xml:space="preserve"> We have changed this to “by comparing the true simulation density with the estimated density” as suggested.</w:t>
@@ -3451,7 +3474,7 @@
         <w:pStyle w:val="Normal"/>
         <w:rPr/>
       </w:pPr>
-      <w:ins w:id="240" w:author="tim " w:date="2014-11-22T18:54:00Z">
+      <w:ins w:id="242" w:author="tim " w:date="2014-11-22T18:54:00Z">
         <w:r>
           <w:rPr/>
           <w:t>12. Line 266: “we calculated how long the simulation needed to run. . .” — do you mean</w:t>
@@ -3463,7 +3486,7 @@
         <w:pStyle w:val="Normal"/>
         <w:rPr/>
       </w:pPr>
-      <w:ins w:id="241" w:author="tim " w:date="2014-11-22T18:54:00Z">
+      <w:ins w:id="243" w:author="tim " w:date="2014-11-22T18:54:00Z">
         <w:r>
           <w:rPr/>
           <w:t>how long on average, as the formula applies to the expected number of encounters.</w:t>
@@ -3487,7 +3510,7 @@
           <w:bCs/>
         </w:rPr>
       </w:pPr>
-      <w:ins w:id="242" w:author="tim " w:date="2014-11-22T18:54:00Z">
+      <w:ins w:id="244" w:author="tim " w:date="2014-11-22T18:54:00Z">
         <w:r>
           <w:rPr>
             <w:b/>
@@ -3496,7 +3519,7 @@
           <w:t>Response:</w:t>
         </w:r>
       </w:ins>
-      <w:ins w:id="243" w:author="Student" w:date="2014-11-25T14:46:00Z">
+      <w:ins w:id="245" w:author="Student" w:date="2014-11-25T14:46:00Z">
         <w:r>
           <w:rPr>
             <w:b/>
@@ -3505,7 +3528,7 @@
           <w:t xml:space="preserve"> Line 266 changed to: </w:t>
         </w:r>
       </w:ins>
-      <w:ins w:id="244" w:author="Student" w:date="2014-11-25T14:47:00Z">
+      <w:ins w:id="246" w:author="Student" w:date="2014-11-25T14:47:00Z">
         <w:r>
           <w:rPr>
             <w:b/>
@@ -3514,7 +3537,7 @@
           <w:t>“</w:t>
         </w:r>
       </w:ins>
-      <w:ins w:id="245" w:author="Student" w:date="2014-11-25T14:46:00Z">
+      <w:ins w:id="247" w:author="Student" w:date="2014-11-25T14:46:00Z">
         <w:r>
           <w:rPr>
             <w:b/>
@@ -3523,7 +3546,7 @@
           <w:t>From a random starting point we ran the simulation until a range of different capture numbers were recorded (from 10 to 100 captures), recorded the length of time this took, and estimated the animal density for each of the four sub-models.</w:t>
         </w:r>
       </w:ins>
-      <w:ins w:id="246" w:author="Student" w:date="2014-11-25T14:47:00Z">
+      <w:ins w:id="248" w:author="Student" w:date="2014-11-25T14:47:00Z">
         <w:r>
           <w:rPr>
             <w:b/>
@@ -3532,7 +3555,7 @@
           <w:t xml:space="preserve"> “ Rather than run the simulation for a given time and calculate the number of captures, what we have </w:t>
         </w:r>
       </w:ins>
-      <w:ins w:id="247" w:author="tim " w:date="2014-11-26T15:03:00Z">
+      <w:ins w:id="249" w:author="tim " w:date="2014-11-26T15:03:00Z">
         <w:r>
           <w:rPr>
             <w:b/>
@@ -3541,7 +3564,7 @@
           <w:t>d</w:t>
         </w:r>
       </w:ins>
-      <w:ins w:id="248" w:author="Student" w:date="2014-11-25T14:47:00Z">
+      <w:ins w:id="250" w:author="Student" w:date="2014-11-25T14:47:00Z">
         <w:r>
           <w:rPr>
             <w:b/>
@@ -3550,7 +3573,7 @@
           <w:t xml:space="preserve">one here is run the </w:t>
         </w:r>
       </w:ins>
-      <w:ins w:id="249" w:author="Student" w:date="2014-11-25T14:48:00Z">
+      <w:ins w:id="251" w:author="Student" w:date="2014-11-25T14:48:00Z">
         <w:r>
           <w:rPr>
             <w:b/>
@@ -3559,7 +3582,7 @@
           <w:t>simulation</w:t>
         </w:r>
       </w:ins>
-      <w:ins w:id="250" w:author="Student" w:date="2014-11-25T14:47:00Z">
+      <w:ins w:id="252" w:author="Student" w:date="2014-11-25T14:47:00Z">
         <w:r>
           <w:rPr>
             <w:b/>
@@ -3568,7 +3591,7 @@
           <w:t xml:space="preserve"> </w:t>
         </w:r>
       </w:ins>
-      <w:ins w:id="251" w:author="Student" w:date="2014-11-25T14:48:00Z">
+      <w:ins w:id="253" w:author="Student" w:date="2014-11-25T14:48:00Z">
         <w:r>
           <w:rPr>
             <w:b/>
@@ -3613,7 +3636,7 @@
         <w:pStyle w:val="Normal"/>
         <w:rPr/>
       </w:pPr>
-      <w:ins w:id="252" w:author="tim " w:date="2014-11-22T18:54:00Z">
+      <w:ins w:id="254" w:author="tim " w:date="2014-11-22T18:54:00Z">
         <w:r>
           <w:rPr/>
           <w:t>13. Line 269: “real density” — perhaps use true density for consistency?</w:t>
@@ -3634,7 +3657,7 @@
         <w:pStyle w:val="Normal"/>
         <w:rPr/>
       </w:pPr>
-      <w:ins w:id="253" w:author="tim " w:date="2014-11-22T18:54:00Z">
+      <w:ins w:id="255" w:author="tim " w:date="2014-11-22T18:54:00Z">
         <w:r>
           <w:rPr>
             <w:b/>
@@ -3643,7 +3666,7 @@
           <w:t xml:space="preserve">Response: </w:t>
         </w:r>
       </w:ins>
-      <w:ins w:id="254" w:author="tim " w:date="2014-11-22T18:54:00Z">
+      <w:ins w:id="256" w:author="tim " w:date="2014-11-22T18:54:00Z">
         <w:r>
           <w:rPr/>
           <w:t>Edited to comply.</w:t>
@@ -3670,7 +3693,7 @@
         <w:pStyle w:val="Normal"/>
         <w:rPr/>
       </w:pPr>
-      <w:ins w:id="255" w:author="tim " w:date="2014-11-22T18:54:00Z">
+      <w:ins w:id="257" w:author="tim " w:date="2014-11-22T18:54:00Z">
         <w:r>
           <w:rPr/>
           <w:t>14. Line 271: “compare the precision between capture numbers” — I think more detail is</w:t>
@@ -3682,7 +3705,7 @@
         <w:pStyle w:val="Normal"/>
         <w:rPr/>
       </w:pPr>
-      <w:ins w:id="256" w:author="tim " w:date="2014-11-22T18:54:00Z">
+      <w:ins w:id="258" w:author="tim " w:date="2014-11-22T18:54:00Z">
         <w:r>
           <w:rPr/>
           <w:t>required: compare the precision of the density estimates from simulations with a differ-</w:t>
@@ -3694,7 +3717,7 @@
         <w:pStyle w:val="Normal"/>
         <w:rPr/>
       </w:pPr>
-      <w:ins w:id="257" w:author="tim " w:date="2014-11-22T18:54:00Z">
+      <w:ins w:id="259" w:author="tim " w:date="2014-11-22T18:54:00Z">
         <w:r>
           <w:rPr/>
           <w:t>ent expected number of captures.</w:t>
@@ -3715,7 +3738,7 @@
         <w:pStyle w:val="Normal"/>
         <w:rPr/>
       </w:pPr>
-      <w:ins w:id="258" w:author="tim " w:date="2014-11-22T18:54:00Z">
+      <w:ins w:id="260" w:author="tim " w:date="2014-11-22T18:54:00Z">
         <w:r>
           <w:rPr>
             <w:b/>
@@ -3724,7 +3747,7 @@
           <w:t xml:space="preserve">Response: </w:t>
         </w:r>
       </w:ins>
-      <w:ins w:id="259" w:author="tim " w:date="2014-11-22T18:54:00Z">
+      <w:ins w:id="261" w:author="tim " w:date="2014-11-22T18:54:00Z">
         <w:r>
           <w:rPr/>
           <w:t>Edited as suggested.</w:t>
@@ -3751,7 +3774,7 @@
         <w:pStyle w:val="Normal"/>
         <w:rPr/>
       </w:pPr>
-      <w:ins w:id="260" w:author="tim " w:date="2014-11-22T18:54:00Z">
+      <w:ins w:id="262" w:author="tim " w:date="2014-11-22T18:54:00Z">
         <w:r>
           <w:rPr/>
           <w:t>15. Line 275: “using different amounts of time spent stationary” — should this not be the</w:t>
@@ -3763,7 +3786,7 @@
         <w:pStyle w:val="Normal"/>
         <w:rPr/>
       </w:pPr>
-      <w:ins w:id="261" w:author="tim " w:date="2014-11-22T18:54:00Z">
+      <w:ins w:id="263" w:author="tim " w:date="2014-11-22T18:54:00Z">
         <w:r>
           <w:rPr/>
           <w:t>time spent stationary on average? (This applies to all other instances of “time spent</w:t>
@@ -3775,7 +3798,7 @@
         <w:pStyle w:val="Normal"/>
         <w:rPr/>
       </w:pPr>
-      <w:ins w:id="262" w:author="tim " w:date="2014-11-22T18:54:00Z">
+      <w:ins w:id="264" w:author="tim " w:date="2014-11-22T18:54:00Z">
         <w:r>
           <w:rPr/>
           <w:t>stationary” in the paper.)</w:t>
@@ -3796,7 +3819,7 @@
         <w:pStyle w:val="Normal"/>
         <w:rPr/>
       </w:pPr>
-      <w:ins w:id="263" w:author="tim " w:date="2014-11-22T18:54:00Z">
+      <w:ins w:id="265" w:author="tim " w:date="2014-11-22T18:54:00Z">
         <w:r>
           <w:rPr>
             <w:b/>
@@ -3805,7 +3828,7 @@
           <w:t xml:space="preserve">Response: </w:t>
         </w:r>
       </w:ins>
-      <w:ins w:id="264" w:author="tim " w:date="2014-11-22T18:54:00Z">
+      <w:ins w:id="266" w:author="tim " w:date="2014-11-22T18:54:00Z">
         <w:r>
           <w:rPr/>
           <w:t>Added 'average' in Fig.7 caption, line 275 and line 305.</w:t>
@@ -3832,7 +3855,7 @@
         <w:pStyle w:val="Normal"/>
         <w:rPr/>
       </w:pPr>
-      <w:ins w:id="265" w:author="tim " w:date="2014-11-22T18:54:00Z">
+      <w:ins w:id="267" w:author="tim " w:date="2014-11-22T18:54:00Z">
         <w:r>
           <w:rPr/>
           <w:t>16. Line 338: “the sum of the average animal velocity and the sensor velocity” — could be</w:t>
@@ -3844,7 +3867,7 @@
         <w:pStyle w:val="Normal"/>
         <w:rPr/>
       </w:pPr>
-      <w:ins w:id="266" w:author="tim " w:date="2014-11-22T18:54:00Z">
+      <w:ins w:id="268" w:author="tim " w:date="2014-11-22T18:54:00Z">
         <w:r>
           <w:rPr/>
           <w:t>clearer? It is the average animal velocity (averaged over all bearings) relative to a single</w:t>
@@ -3856,7 +3879,7 @@
         <w:pStyle w:val="Normal"/>
         <w:rPr/>
       </w:pPr>
-      <w:ins w:id="267" w:author="tim " w:date="2014-11-22T18:54:00Z">
+      <w:ins w:id="269" w:author="tim " w:date="2014-11-22T18:54:00Z">
         <w:r>
           <w:rPr/>
           <w:t>(animal or sensor) focal individual (Hutchinson and Waser, 2007).</w:t>
@@ -3877,7 +3900,7 @@
         <w:pStyle w:val="Normal"/>
         <w:rPr/>
       </w:pPr>
-      <w:ins w:id="268" w:author="tim " w:date="2014-11-22T18:54:00Z">
+      <w:ins w:id="270" w:author="tim " w:date="2014-11-22T18:54:00Z">
         <w:r>
           <w:rPr>
             <w:b/>
@@ -3886,7 +3909,7 @@
           <w:t xml:space="preserve">Response: </w:t>
         </w:r>
       </w:ins>
-      <w:ins w:id="269" w:author="tim " w:date="2014-11-22T18:54:00Z">
+      <w:ins w:id="271" w:author="tim " w:date="2014-11-22T18:54:00Z">
         <w:r>
           <w:rPr/>
           <w:t>Hopefully made clearer by changing wording to “expanded for moving sensors by replacing $v$ as used here with the average animal speed added to the sensor speed”</w:t>
@@ -3913,7 +3936,7 @@
         <w:pStyle w:val="Normal"/>
         <w:rPr/>
       </w:pPr>
-      <w:ins w:id="270" w:author="tim " w:date="2014-11-22T18:54:00Z">
+      <w:ins w:id="272" w:author="tim " w:date="2014-11-22T18:54:00Z">
         <w:r>
           <w:rPr/>
           <w:t>17. Lines 388–395: you begin by saying accuracy may be affected by the interaction between the movement model and detection zone, then end saying the opposite, in brackets.</w:t>
@@ -3937,7 +3960,7 @@
           <w:bCs/>
         </w:rPr>
       </w:pPr>
-      <w:ins w:id="271" w:author="tim " w:date="2014-11-22T18:54:00Z">
+      <w:ins w:id="273" w:author="tim " w:date="2014-11-22T18:54:00Z">
         <w:r>
           <w:rPr>
             <w:b/>
@@ -3946,7 +3969,7 @@
           <w:t>Response:</w:t>
         </w:r>
       </w:ins>
-      <w:ins w:id="272" w:author="Student" w:date="2014-11-25T14:32:00Z">
+      <w:ins w:id="274" w:author="Student" w:date="2014-11-25T14:32:00Z">
         <w:r>
           <w:rPr>
             <w:b/>
@@ -3955,7 +3978,7 @@
           <w:t xml:space="preserve"> Line 388 have changed accuracy to precision. It is correct to point out that the accuracy of the model should</w:t>
         </w:r>
       </w:ins>
-      <w:ins w:id="273" w:author="Student" w:date="2014-11-25T15:39:00Z">
+      <w:ins w:id="275" w:author="Student" w:date="2014-11-25T15:39:00Z">
         <w:r>
           <w:rPr>
             <w:b/>
@@ -3964,7 +3987,7 @@
           <w:t xml:space="preserve"> </w:t>
         </w:r>
       </w:ins>
-      <w:ins w:id="274" w:author="Student" w:date="2014-11-25T14:32:00Z">
+      <w:ins w:id="276" w:author="Student" w:date="2014-11-25T14:32:00Z">
         <w:r>
           <w:rPr>
             <w:b/>
@@ -3973,7 +3996,7 @@
           <w:t>n</w:t>
         </w:r>
       </w:ins>
-      <w:ins w:id="275" w:author="Student" w:date="2014-11-25T14:33:00Z">
+      <w:ins w:id="277" w:author="Student" w:date="2014-11-25T14:33:00Z">
         <w:r>
           <w:rPr>
             <w:b/>
@@ -4003,7 +4026,7 @@
         <w:pStyle w:val="Normal"/>
         <w:rPr/>
       </w:pPr>
-      <w:ins w:id="276" w:author="tim " w:date="2014-11-22T18:54:00Z">
+      <w:ins w:id="278" w:author="tim " w:date="2014-11-22T18:54:00Z">
         <w:r>
           <w:rPr/>
           <w:t>18. Line 411: “entire world”— better to say study area?</w:t>
@@ -4024,7 +4047,7 @@
         <w:pStyle w:val="Normal"/>
         <w:rPr/>
       </w:pPr>
-      <w:ins w:id="277" w:author="tim " w:date="2014-11-22T18:54:00Z">
+      <w:ins w:id="279" w:author="tim " w:date="2014-11-22T18:54:00Z">
         <w:r>
           <w:rPr>
             <w:b/>
@@ -4033,7 +4056,7 @@
           <w:t xml:space="preserve">Response: </w:t>
         </w:r>
       </w:ins>
-      <w:ins w:id="278" w:author="tim " w:date="2014-11-22T18:54:00Z">
+      <w:ins w:id="280" w:author="tim " w:date="2014-11-22T18:54:00Z">
         <w:r>
           <w:rPr/>
           <w:t>We agree and have changed to match this suggestion.</w:t>
@@ -4060,7 +4083,7 @@
         <w:pStyle w:val="Normal"/>
         <w:rPr/>
       </w:pPr>
-      <w:ins w:id="279" w:author="tim " w:date="2014-11-22T18:54:00Z">
+      <w:ins w:id="281" w:author="tim " w:date="2014-11-22T18:54:00Z">
         <w:r>
           <w:rPr/>
           <w:t>19. Line 416: “The distance travelled for an animal was assumed to be 40 km day −1 ”—</w:t>
@@ -4072,7 +4095,7 @@
         <w:pStyle w:val="Normal"/>
         <w:rPr/>
       </w:pPr>
-      <w:ins w:id="280" w:author="tim " w:date="2014-11-22T18:54:00Z">
+      <w:ins w:id="282" w:author="tim " w:date="2014-11-22T18:54:00Z">
         <w:r>
           <w:rPr/>
           <w:t>technically 40 km day −1 is a speed, also isn’t this the average distance per day?</w:t>
@@ -4096,7 +4119,7 @@
           <w:bCs/>
         </w:rPr>
       </w:pPr>
-      <w:ins w:id="281" w:author="tim " w:date="2014-11-22T18:54:00Z">
+      <w:ins w:id="283" w:author="tim " w:date="2014-11-22T18:54:00Z">
         <w:r>
           <w:rPr>
             <w:b/>
@@ -4105,7 +4128,7 @@
           <w:t>Response:</w:t>
         </w:r>
       </w:ins>
-      <w:ins w:id="282" w:author="Student" w:date="2014-11-25T14:35:00Z">
+      <w:ins w:id="284" w:author="Student" w:date="2014-11-25T14:35:00Z">
         <w:r>
           <w:rPr>
             <w:b/>
@@ -4114,7 +4137,7 @@
           <w:t xml:space="preserve"> </w:t>
         </w:r>
       </w:ins>
-      <w:ins w:id="283" w:author="Student" w:date="2014-11-25T14:48:00Z">
+      <w:ins w:id="285" w:author="Student" w:date="2014-11-25T14:48:00Z">
         <w:r>
           <w:rPr>
             <w:b/>
@@ -4123,7 +4146,7 @@
           <w:t xml:space="preserve">Completely agreed with this as a comment. </w:t>
         </w:r>
       </w:ins>
-      <w:ins w:id="284" w:author="Student" w:date="2014-11-25T14:35:00Z">
+      <w:ins w:id="286" w:author="Student" w:date="2014-11-25T14:35:00Z">
         <w:r>
           <w:rPr>
             <w:b/>
@@ -4132,7 +4155,7 @@
           <w:t xml:space="preserve">Line 416 changed to: </w:t>
         </w:r>
       </w:ins>
-      <w:ins w:id="285" w:author="Student" w:date="2014-11-25T14:49:00Z">
+      <w:ins w:id="287" w:author="Student" w:date="2014-11-25T14:49:00Z">
         <w:r>
           <w:rPr>
             <w:b/>
@@ -4141,7 +4164,7 @@
           <w:t>“</w:t>
         </w:r>
       </w:ins>
-      <w:ins w:id="286" w:author="Student" w:date="2014-11-25T14:35:00Z">
+      <w:ins w:id="288" w:author="Student" w:date="2014-11-25T14:35:00Z">
         <w:r>
           <w:rPr>
             <w:b/>
@@ -4150,7 +4173,7 @@
           <w:t xml:space="preserve">In the simulation animals moved at a speed of 40km day-1, </w:t>
         </w:r>
       </w:ins>
-      <w:ins w:id="287" w:author="Student" w:date="2014-11-25T14:37:00Z">
+      <w:ins w:id="289" w:author="Student" w:date="2014-11-25T14:37:00Z">
         <w:r>
           <w:rPr>
             <w:b/>
@@ -4159,7 +4182,7 @@
           <w:t>equivalent</w:t>
         </w:r>
       </w:ins>
-      <w:ins w:id="288" w:author="Student" w:date="2014-11-25T14:35:00Z">
+      <w:ins w:id="290" w:author="Student" w:date="2014-11-25T14:35:00Z">
         <w:r>
           <w:rPr>
             <w:b/>
@@ -4168,7 +4191,7 @@
           <w:t xml:space="preserve"> to the largest day range</w:t>
         </w:r>
       </w:ins>
-      <w:ins w:id="289" w:author="Student" w:date="2014-11-25T14:36:00Z">
+      <w:ins w:id="291" w:author="Student" w:date="2014-11-25T14:36:00Z">
         <w:r>
           <w:rPr>
             <w:rFonts w:cs="Times New Roman" w:ascii="Times New Roman" w:hAnsi="Times New Roman"/>
@@ -4179,7 +4202,7 @@
           <w:t xml:space="preserve"> </w:t>
         </w:r>
       </w:ins>
-      <w:ins w:id="290" w:author="Student" w:date="2014-11-25T14:36:00Z">
+      <w:ins w:id="292" w:author="Student" w:date="2014-11-25T14:36:00Z">
         <w:r>
           <w:rPr>
             <w:b/>
@@ -4188,7 +4211,7 @@
           <w:t>of terrestrial animals</w:t>
         </w:r>
       </w:ins>
-      <w:ins w:id="291" w:author="Student" w:date="2014-11-25T14:49:00Z">
+      <w:ins w:id="293" w:author="Student" w:date="2014-11-25T14:49:00Z">
         <w:r>
           <w:rPr>
             <w:b/>
@@ -4245,7 +4268,7 @@
         <w:pStyle w:val="Normal"/>
         <w:rPr/>
       </w:pPr>
-      <w:ins w:id="292" w:author="Tim Lucas" w:date="2014-11-24T15:22:00Z">
+      <w:ins w:id="294" w:author="Tim Lucas" w:date="2014-11-24T15:22:00Z">
         <w:r>
           <w:rPr/>
           <w:t>Editorial Comments</w:t>
@@ -4257,7 +4280,7 @@
         <w:pStyle w:val="Normal"/>
         <w:rPr/>
       </w:pPr>
-      <w:ins w:id="293" w:author="Tim Lucas" w:date="2014-11-24T15:22:00Z">
+      <w:ins w:id="295" w:author="Tim Lucas" w:date="2014-11-24T15:22:00Z">
         <w:r>
           <w:rPr/>
           <w:t>1. Line 167: Typo — “number of expected captures” should say expected number of cap-</w:t>
@@ -4269,7 +4292,7 @@
         <w:pStyle w:val="Normal"/>
         <w:rPr/>
       </w:pPr>
-      <w:ins w:id="294" w:author="Tim Lucas" w:date="2014-11-24T15:22:00Z">
+      <w:ins w:id="296" w:author="Tim Lucas" w:date="2014-11-24T15:22:00Z">
         <w:r>
           <w:rPr/>
           <w:t>tures.</w:t>
@@ -4281,7 +4304,7 @@
         <w:pStyle w:val="Normal"/>
         <w:rPr/>
       </w:pPr>
-      <w:ins w:id="295" w:author="Tim Lucas" w:date="2014-11-24T15:22:00Z">
+      <w:ins w:id="297" w:author="Tim Lucas" w:date="2014-11-24T15:22:00Z">
         <w:r>
           <w:rPr/>
           <w:t>2. Lines 174-176: this sentence does not make sense.</w:t>
@@ -4293,7 +4316,7 @@
         <w:pStyle w:val="Normal"/>
         <w:rPr/>
       </w:pPr>
-      <w:ins w:id="296" w:author="Tim Lucas" w:date="2014-11-24T15:22:00Z">
+      <w:ins w:id="298" w:author="Tim Lucas" w:date="2014-11-24T15:22:00Z">
         <w:r>
           <w:rPr/>
           <w:t>3. Line 226: perhaps better not to start a sentence with a number? Might be better to use</w:t>
@@ -4305,7 +4328,7 @@
         <w:pStyle w:val="Normal"/>
         <w:rPr/>
       </w:pPr>
-      <w:ins w:id="297" w:author="Tim Lucas" w:date="2014-11-24T15:22:00Z">
+      <w:ins w:id="299" w:author="Tim Lucas" w:date="2014-11-24T15:22:00Z">
         <w:r>
           <w:rPr/>
           <w:t>words: one hundred.</w:t>
@@ -4317,7 +4340,7 @@
         <w:pStyle w:val="Normal"/>
         <w:rPr/>
       </w:pPr>
-      <w:ins w:id="298" w:author="Tim Lucas" w:date="2014-11-24T15:22:00Z">
+      <w:ins w:id="300" w:author="Tim Lucas" w:date="2014-11-24T15:22:00Z">
         <w:r>
           <w:rPr/>
           <w:t>4. Line 228: “exact centre of the simulation”— does this mean the centre of the simulated</w:t>
@@ -4329,7 +4352,7 @@
         <w:pStyle w:val="Normal"/>
         <w:rPr/>
       </w:pPr>
-      <w:ins w:id="299" w:author="Tim Lucas" w:date="2014-11-24T15:22:00Z">
+      <w:ins w:id="301" w:author="Tim Lucas" w:date="2014-11-24T15:22:00Z">
         <w:r>
           <w:rPr/>
           <w:t>study area?</w:t>
@@ -4341,7 +4364,7 @@
         <w:pStyle w:val="Normal"/>
         <w:rPr/>
       </w:pPr>
-      <w:ins w:id="300" w:author="Tim Lucas" w:date="2014-11-24T15:22:00Z">
+      <w:ins w:id="302" w:author="Tim Lucas" w:date="2014-11-24T15:22:00Z">
         <w:r>
           <w:rPr/>
           <w:t>5. Line 241: better not to start a sentence with a mathematical symbol?</w:t>
@@ -4353,7 +4376,7 @@
         <w:pStyle w:val="Normal"/>
         <w:rPr/>
       </w:pPr>
-      <w:ins w:id="301" w:author="Tim Lucas" w:date="2014-11-24T15:22:00Z">
+      <w:ins w:id="303" w:author="Tim Lucas" w:date="2014-11-24T15:22:00Z">
         <w:r>
           <w:rPr/>
           <w:t>6. Line 245: Typo — At the end of each step</w:t>
@@ -4365,7 +4388,7 @@
         <w:pStyle w:val="Normal"/>
         <w:rPr/>
       </w:pPr>
-      <w:ins w:id="302" w:author="Tim Lucas" w:date="2014-11-24T15:22:00Z">
+      <w:ins w:id="304" w:author="Tim Lucas" w:date="2014-11-24T15:22:00Z">
         <w:r>
           <w:rPr/>
           <w:t>7. Lines 255, 258: perhaps better to not start a sentence with lower-case “g” in gREM?</w:t>
@@ -4380,13 +4403,13 @@
           <w:bCs w:val="false"/>
         </w:rPr>
       </w:pPr>
-      <w:ins w:id="303" w:author="Tim Lucas" w:date="2014-11-24T15:22:00Z">
+      <w:ins w:id="305" w:author="Tim Lucas" w:date="2014-11-24T15:22:00Z">
         <w:r>
           <w:rPr/>
           <w:t xml:space="preserve">8. </w:t>
         </w:r>
       </w:ins>
-      <w:ins w:id="304" w:author="Tim Lucas" w:date="2014-11-24T15:22:00Z">
+      <w:ins w:id="306" w:author="Tim Lucas" w:date="2014-11-24T15:22:00Z">
         <w:r>
           <w:rPr>
             <w:b w:val="false"/>
@@ -4395,7 +4418,7 @@
           <w:t xml:space="preserve">Line 282: this sentence does not make sense. </w:t>
         </w:r>
       </w:ins>
-      <w:del w:id="305" w:author="tim " w:date="2014-11-26T15:08:00Z">
+      <w:del w:id="307" w:author="tim " w:date="2014-11-26T15:08:00Z">
         <w:r>
           <w:rPr>
             <w:b w:val="false"/>
@@ -4410,7 +4433,7 @@
         <w:pStyle w:val="Normal"/>
         <w:rPr/>
       </w:pPr>
-      <w:ins w:id="306" w:author="Tim Lucas" w:date="2014-11-24T15:22:00Z">
+      <w:ins w:id="308" w:author="Tim Lucas" w:date="2014-11-24T15:22:00Z">
         <w:r>
           <w:rPr/>
           <w:t>9. Line 310: “pi” — use symbol π</w:t>
@@ -4422,7 +4445,7 @@
         <w:pStyle w:val="Normal"/>
         <w:rPr/>
       </w:pPr>
-      <w:ins w:id="307" w:author="Tim Lucas" w:date="2014-11-24T15:22:00Z">
+      <w:ins w:id="309" w:author="Tim Lucas" w:date="2014-11-24T15:22:00Z">
         <w:r>
           <w:rPr/>
           <w:t>10. Line 430: “which are important reservoir of infectious disease”— reword? For exam-</w:t>
@@ -4434,7 +4457,7 @@
         <w:pStyle w:val="Normal"/>
         <w:rPr/>
       </w:pPr>
-      <w:ins w:id="308" w:author="Tim Lucas" w:date="2014-11-24T15:22:00Z">
+      <w:ins w:id="310" w:author="Tim Lucas" w:date="2014-11-24T15:22:00Z">
         <w:r>
           <w:rPr/>
           <w:t>ple, which are an important reservoir of infectious diseases</w:t>
@@ -4468,7 +4491,7 @@
           <w:u w:val="double"/>
         </w:rPr>
       </w:pPr>
-      <w:ins w:id="309" w:author="Tim Lucas" w:date="2014-11-24T15:31:00Z">
+      <w:ins w:id="311" w:author="Tim Lucas" w:date="2014-11-24T15:31:00Z">
         <w:r>
           <w:rPr>
             <w:b/>
@@ -4477,7 +4500,7 @@
           <w:t xml:space="preserve">Response: </w:t>
         </w:r>
       </w:ins>
-      <w:ins w:id="310" w:author="tim " w:date="2014-11-26T15:08:00Z">
+      <w:ins w:id="312" w:author="tim " w:date="2014-11-26T15:08:00Z">
         <w:r>
           <w:rPr>
             <w:b/>
@@ -4486,7 +4509,7 @@
           <w:t>We have corrected all these editorial mistakes.</w:t>
         </w:r>
       </w:ins>
-      <w:del w:id="311" w:author="tim " w:date="2014-11-26T15:08:00Z">
+      <w:del w:id="313" w:author="tim " w:date="2014-11-26T15:08:00Z">
         <w:r>
           <w:rPr>
             <w:b/>
@@ -4495,7 +4518,7 @@
           <w:delText xml:space="preserve">All but the </w:delText>
         </w:r>
       </w:del>
-      <w:del w:id="312" w:author="tim " w:date="2014-11-26T15:08:00Z">
+      <w:del w:id="314" w:author="tim " w:date="2014-11-26T15:08:00Z">
         <w:r>
           <w:rPr>
             <w:b/>
@@ -4504,7 +4527,7 @@
           <w:delText>no. 8 have been fixed.</w:delText>
         </w:r>
       </w:del>
-      <w:del w:id="313" w:author="tim " w:date="2014-11-26T15:08:00Z">
+      <w:del w:id="315" w:author="tim " w:date="2014-11-26T15:08:00Z">
         <w:r>
           <w:rPr>
             <w:b/>
@@ -4522,7 +4545,7 @@
           <w:u w:val="double"/>
         </w:rPr>
       </w:pPr>
-      <w:del w:id="314" w:author="tim " w:date="2014-11-26T15:08:00Z">
+      <w:del w:id="316" w:author="tim " w:date="2014-11-26T15:08:00Z">
         <w:r>
           <w:rPr>
             <w:u w:val="double"/>
@@ -4538,22 +4561,6 @@
           <w:u w:val="double"/>
         </w:rPr>
       </w:pPr>
-      <w:del w:id="315" w:author="tim " w:date="2014-11-26T15:08:00Z">
-        <w:r>
-          <w:rPr>
-            <w:u w:val="double"/>
-          </w:rPr>
-          <w:delText xml:space="preserve"> </w:delText>
-        </w:r>
-      </w:del>
-      <w:del w:id="316" w:author="tim " w:date="2014-11-26T15:08:00Z">
-        <w:r>
-          <w:rPr>
-            <w:u w:val="double"/>
-          </w:rPr>
-          <w:delText>The general equation for density, eqn 3, is used with the correct value of p-bar</w:delText>
-        </w:r>
-      </w:del>
       <w:del w:id="317" w:author="tim " w:date="2014-11-26T15:08:00Z">
         <w:r>
           <w:rPr>
@@ -4563,6 +4570,22 @@
         </w:r>
       </w:del>
       <w:del w:id="318" w:author="tim " w:date="2014-11-26T15:08:00Z">
+        <w:r>
+          <w:rPr>
+            <w:u w:val="double"/>
+          </w:rPr>
+          <w:delText>The general equation for density, eqn 3, is used with the correct value of p-bar</w:delText>
+        </w:r>
+      </w:del>
+      <w:del w:id="319" w:author="tim " w:date="2014-11-26T15:08:00Z">
+        <w:r>
+          <w:rPr>
+            <w:u w:val="double"/>
+          </w:rPr>
+          <w:delText xml:space="preserve"> </w:delText>
+        </w:r>
+      </w:del>
+      <w:del w:id="320" w:author="tim " w:date="2014-11-26T15:08:00Z">
         <w:r>
           <w:rPr>
             <w:u w:val="double"/>

</xml_diff>

<commit_message>
Lit cited added to reviewResponse.decx
</commit_message>
<xml_diff>
--- a/reviewResponse.docx
+++ b/reviewResponse.docx
@@ -1095,10 +1095,22 @@
       <w:ins w:id="68" w:author="tim " w:date="2014-11-22T17:38:00Z">
         <w:r>
           <w:rPr/>
-          <w:t>We have added clarifications in lines 290-295 and 318-320 that  greater sensor/signal widths improve precision because of their increased capture rate. We have stated in lines 301-302 that the relationship between precision and number of captures is to be expected. “</w:t>
-        </w:r>
-      </w:ins>
-      <w:ins w:id="69" w:author="tim " w:date="2014-11-22T18:15:00Z">
+          <w:t xml:space="preserve">We have added clarifications in lines 290-295 and 318-320 that  greater sensor/signal widths improve precision because of their increased capture rate. We have </w:t>
+        </w:r>
+      </w:ins>
+      <w:ins w:id="69" w:author="tim " w:date="2014-11-22T17:38:00Z">
+        <w:r>
+          <w:rPr/>
+          <w:t>added</w:t>
+        </w:r>
+      </w:ins>
+      <w:ins w:id="70" w:author="tim " w:date="2014-11-22T17:38:00Z">
+        <w:r>
+          <w:rPr/>
+          <w:t xml:space="preserve"> in lines 301-302 that the relationship between precision and number of captures is to be expected. “</w:t>
+        </w:r>
+      </w:ins>
+      <w:ins w:id="71" w:author="tim " w:date="2014-11-22T18:15:00Z">
         <w:r>
           <w:rPr>
             <w:color w:val="333333"/>
@@ -1106,7 +1118,7 @@
           <w:t>However, the precision was dependent on the number of captures across all four of the gREM submodels, where precision increases as number of captures increases, as would be expected for any statistical estimate”</w:t>
         </w:r>
       </w:ins>
-      <w:ins w:id="70" w:author="tim " w:date="2014-11-22T18:21:00Z">
+      <w:ins w:id="72" w:author="tim " w:date="2014-11-22T18:21:00Z">
         <w:r>
           <w:rPr>
             <w:color w:val="333333"/>
@@ -1138,7 +1150,7 @@
         <w:pStyle w:val="Normal"/>
         <w:rPr/>
       </w:pPr>
-      <w:ins w:id="71" w:author="tim " w:date="2014-11-22T18:10:00Z">
+      <w:ins w:id="73" w:author="tim " w:date="2014-11-22T18:10:00Z">
         <w:r>
           <w:rPr>
             <w:b/>
@@ -1147,7 +1159,7 @@
           <w:t>Ref 2 Comment 2</w:t>
         </w:r>
       </w:ins>
-      <w:ins w:id="72" w:author="tim " w:date="2014-11-22T18:10:00Z">
+      <w:ins w:id="74" w:author="tim " w:date="2014-11-22T18:10:00Z">
         <w:r>
           <w:rPr/>
           <w:t>. The effect of animal movement: in lines 60–61, you claim that different animal movement models have no effect on precision or accuracy of the gREM; however, this is</w:t>
@@ -1159,7 +1171,7 @@
         <w:pStyle w:val="Normal"/>
         <w:rPr/>
       </w:pPr>
-      <w:ins w:id="73" w:author="tim " w:date="2014-11-22T18:10:00Z">
+      <w:ins w:id="75" w:author="tim " w:date="2014-11-22T18:10:00Z">
         <w:r>
           <w:rPr/>
           <w:t>contingent on perfect knowledge of animal directionality and average speed. Further-</w:t>
@@ -1171,7 +1183,7 @@
         <w:pStyle w:val="Normal"/>
         <w:rPr/>
       </w:pPr>
-      <w:ins w:id="74" w:author="tim " w:date="2014-11-22T18:10:00Z">
+      <w:ins w:id="76" w:author="tim " w:date="2014-11-22T18:10:00Z">
         <w:r>
           <w:rPr/>
           <w:t>more, it has been shown that animals with highly tortuous paths reduce precision (Gu-</w:t>
@@ -1183,7 +1195,7 @@
         <w:pStyle w:val="Normal"/>
         <w:rPr/>
       </w:pPr>
-      <w:ins w:id="75" w:author="tim " w:date="2014-11-22T18:10:00Z">
+      <w:ins w:id="77" w:author="tim " w:date="2014-11-22T18:10:00Z">
         <w:r>
           <w:rPr/>
           <w:t>rarie and Ovaskainen, 2012). Could this claim be better qualified?</w:t>
@@ -1207,7 +1219,7 @@
           <w:bCs/>
         </w:rPr>
       </w:pPr>
-      <w:ins w:id="76" w:author="tim " w:date="2014-11-22T18:42:00Z">
+      <w:ins w:id="78" w:author="tim " w:date="2014-11-22T18:42:00Z">
         <w:r>
           <w:rPr>
             <w:b/>
@@ -1216,7 +1228,7 @@
           <w:t xml:space="preserve">Response: </w:t>
         </w:r>
       </w:ins>
-      <w:del w:id="77" w:author="Tim Lucas" w:date="2014-11-24T15:21:00Z">
+      <w:del w:id="79" w:author="Tim Lucas" w:date="2014-11-24T15:21:00Z">
         <w:r>
           <w:rPr>
             <w:b/>
@@ -1225,7 +1237,7 @@
           <w:delText>Long run, not perfect knowledge. Add long run to ms.</w:delText>
         </w:r>
       </w:del>
-      <w:ins w:id="78" w:author="Tim Lucas" w:date="2014-11-24T15:49:00Z">
+      <w:ins w:id="80" w:author="Tim Lucas" w:date="2014-11-24T15:49:00Z">
         <w:r>
           <w:rPr>
             <w:b/>
@@ -1234,7 +1246,7 @@
           <w:t>It is clear that, while tortuous pat</w:t>
         </w:r>
       </w:ins>
-      <w:ins w:id="79" w:author="Tim Lucas" w:date="2014-11-24T15:50:00Z">
+      <w:ins w:id="81" w:author="Tim Lucas" w:date="2014-11-24T15:50:00Z">
         <w:r>
           <w:rPr>
             <w:b/>
@@ -1243,7 +1255,7 @@
           <w:t xml:space="preserve">hs can increase variance, they should not affect mean encounter rate (Hutchinson &amp;Waser 2007, </w:t>
         </w:r>
       </w:ins>
-      <w:ins w:id="80" w:author="Tim Lucas" w:date="2014-11-24T15:21:00Z">
+      <w:ins w:id="82" w:author="Tim Lucas" w:date="2014-11-24T15:21:00Z">
         <w:r>
           <w:rPr>
             <w:b/>
@@ -1252,7 +1264,7 @@
           <w:t xml:space="preserve"> </w:t>
         </w:r>
       </w:ins>
-      <w:ins w:id="81" w:author="Tim Lucas" w:date="2014-11-24T15:50:00Z">
+      <w:ins w:id="83" w:author="Tim Lucas" w:date="2014-11-24T15:50:00Z">
         <w:r>
           <w:rPr>
             <w:b/>
@@ -1261,7 +1273,7 @@
           <w:t xml:space="preserve">Gurarie and Ovaskainen, 2012). </w:t>
         </w:r>
       </w:ins>
-      <w:ins w:id="82" w:author="Tim Lucas" w:date="2014-11-24T15:58:00Z">
+      <w:ins w:id="84" w:author="Tim Lucas" w:date="2014-11-24T15:58:00Z">
         <w:r>
           <w:rPr>
             <w:b/>
@@ -1270,7 +1282,7 @@
           <w:t xml:space="preserve"> We have clarified this in lines 388-389. </w:t>
         </w:r>
       </w:ins>
-      <w:ins w:id="83" w:author="Tim Lucas" w:date="2014-11-24T18:34:00Z">
+      <w:ins w:id="85" w:author="Tim Lucas" w:date="2014-11-24T18:34:00Z">
         <w:r>
           <w:rPr>
             <w:b/>
@@ -1279,7 +1291,7 @@
           <w:t>Howev</w:t>
         </w:r>
       </w:ins>
-      <w:ins w:id="84" w:author="Tim Lucas" w:date="2014-11-24T18:35:00Z">
+      <w:ins w:id="86" w:author="Tim Lucas" w:date="2014-11-24T18:35:00Z">
         <w:r>
           <w:rPr>
             <w:b/>
@@ -1288,16 +1300,61 @@
           <w:t xml:space="preserve">er, we think the reason this is not seen in our simulations is </w:t>
         </w:r>
       </w:ins>
-      <w:ins w:id="85" w:author="Tim Lucas" w:date="2014-11-24T18:36:00Z">
-        <w:r>
-          <w:rPr>
-            <w:b/>
-            <w:bCs/>
-          </w:rPr>
-          <w:t xml:space="preserve">that we have run long simulations to test that in the limit, tortuous paths do </w:t>
-        </w:r>
-      </w:ins>
-      <w:del w:id="86" w:author="Student" w:date="2014-11-25T15:30:00Z">
+      <w:ins w:id="87" w:author="Tim Lucas" w:date="2014-11-24T18:36:00Z">
+        <w:r>
+          <w:rPr>
+            <w:b/>
+            <w:bCs/>
+          </w:rPr>
+          <w:t xml:space="preserve">that we </w:t>
+        </w:r>
+      </w:ins>
+      <w:del w:id="88" w:author="tim " w:date="2014-11-26T18:39:00Z">
+        <w:r>
+          <w:rPr>
+            <w:b/>
+            <w:bCs/>
+          </w:rPr>
+          <w:delText>have run</w:delText>
+        </w:r>
+      </w:del>
+      <w:ins w:id="89" w:author="tim " w:date="2014-11-26T18:39:00Z">
+        <w:r>
+          <w:rPr>
+            <w:b/>
+            <w:bCs/>
+          </w:rPr>
+          <w:t>ran</w:t>
+        </w:r>
+      </w:ins>
+      <w:ins w:id="90" w:author="Tim Lucas" w:date="2014-11-24T18:36:00Z">
+        <w:r>
+          <w:rPr>
+            <w:b/>
+            <w:bCs/>
+          </w:rPr>
+          <w:t xml:space="preserve"> long simulations to test that</w:t>
+        </w:r>
+      </w:ins>
+      <w:ins w:id="91" w:author="tim " w:date="2014-11-26T18:39:00Z">
+        <w:r>
+          <w:rPr>
+            <w:b/>
+            <w:bCs/>
+          </w:rPr>
+          <w:t>,</w:t>
+        </w:r>
+      </w:ins>
+      <w:ins w:id="92" w:author="Tim Lucas" w:date="2014-11-24T18:36:00Z">
+        <w:r>
+          <w:rPr>
+            <w:b/>
+            <w:bCs/>
+          </w:rPr>
+          <w:t xml:space="preserve"> in the limit, tortuous paths do </w:t>
+        </w:r>
+      </w:ins>
+      <w:del w:id="93" w:author="Student" w:date="2014-11-25T15:30:00Z">
         <w:r>
           <w:rPr>
             <w:b/>
@@ -1306,7 +1363,7 @@
           <w:delText>b</w:delText>
         </w:r>
       </w:del>
-      <w:ins w:id="87" w:author="Student" w:date="2014-11-25T15:30:00Z">
+      <w:ins w:id="94" w:author="Student" w:date="2014-11-25T15:30:00Z">
         <w:r>
           <w:rPr>
             <w:b/>
@@ -1315,7 +1372,7 @@
           <w:t>n</w:t>
         </w:r>
       </w:ins>
-      <w:ins w:id="88" w:author="Tim Lucas" w:date="2014-11-24T18:36:00Z">
+      <w:ins w:id="95" w:author="Tim Lucas" w:date="2014-11-24T18:36:00Z">
         <w:r>
           <w:rPr>
             <w:b/>
@@ -1342,7 +1399,7 @@
           <w:bCs/>
         </w:rPr>
       </w:pPr>
-      <w:ins w:id="89" w:author="Tim Lucas" w:date="2014-11-24T18:36:00Z">
+      <w:ins w:id="96" w:author="Tim Lucas" w:date="2014-11-24T18:36:00Z">
         <w:r>
           <w:rPr>
             <w:b/>
@@ -1351,7 +1408,7 @@
           <w:t xml:space="preserve">@liz Really think this is begging the question “how do you know it's not biased with shorter sims. </w:t>
         </w:r>
       </w:ins>
-      <w:ins w:id="90" w:author="Student" w:date="2014-11-25T15:30:00Z">
+      <w:ins w:id="97" w:author="Student" w:date="2014-11-25T15:30:00Z">
         <w:r>
           <w:rPr>
             <w:b/>
@@ -1375,7 +1432,7 @@
         <w:pStyle w:val="Normal"/>
         <w:rPr/>
       </w:pPr>
-      <w:ins w:id="91" w:author="tim " w:date="2014-11-22T18:27:00Z">
+      <w:ins w:id="98" w:author="tim " w:date="2014-11-22T18:27:00Z">
         <w:r>
           <w:rPr>
             <w:b/>
@@ -1384,7 +1441,7 @@
           <w:t>Ref 2 Comment 3</w:t>
         </w:r>
       </w:ins>
-      <w:ins w:id="92" w:author="tim " w:date="2014-11-22T18:27:00Z">
+      <w:ins w:id="99" w:author="tim " w:date="2014-11-22T18:27:00Z">
         <w:r>
           <w:rPr/>
           <w:t>. Double counting with acoustic detectors: in lines 388–395, you mention the possibility</w:t>
@@ -1396,7 +1453,7 @@
         <w:pStyle w:val="Normal"/>
         <w:rPr/>
       </w:pPr>
-      <w:ins w:id="93" w:author="tim " w:date="2014-11-22T18:27:00Z">
+      <w:ins w:id="100" w:author="tim " w:date="2014-11-22T18:27:00Z">
         <w:r>
           <w:rPr/>
           <w:t>of detecting the same animal multiple times and claim that this would not affect accuracy of the gREM. Multiple detections of the same animal is a common problem when estimating density from acoustic data. The gREM is derived assuming each detection is with a different animal, and so multiple detections of a single animal causes positive bias in the density estimate, as well as less precision. Not being able to account for multiple detections, gREM may not be applicable to many  acoustic surveys, calling into question the claims made in lines 62, 318, 325–332. Could this limitation of the gREM be discussed in the paper? Could the model be improved?</w:t>
@@ -1417,7 +1474,7 @@
         <w:pStyle w:val="Normal"/>
         <w:rPr/>
       </w:pPr>
-      <w:ins w:id="94" w:author="tim " w:date="2014-11-22T18:28:00Z">
+      <w:ins w:id="101" w:author="tim " w:date="2014-11-22T18:28:00Z">
         <w:r>
           <w:rPr>
             <w:b/>
@@ -1426,67 +1483,91 @@
           <w:t xml:space="preserve">Response: </w:t>
         </w:r>
       </w:ins>
-      <w:ins w:id="95" w:author="tim " w:date="2014-11-22T18:28:00Z">
+      <w:ins w:id="102" w:author="tim " w:date="2014-11-22T18:28:00Z">
         <w:r>
           <w:rPr/>
           <w:t>We agree that double counting is often a problem in acoustic surveys. However, the gREM is in fact modelling encounters</w:t>
         </w:r>
       </w:ins>
-      <w:ins w:id="96" w:author="Tim Lucas" w:date="2014-11-24T18:51:00Z">
+      <w:ins w:id="103" w:author="Tim Lucas" w:date="2014-11-24T18:51:00Z">
         <w:r>
           <w:rPr/>
           <w:t xml:space="preserve"> per se</w:t>
         </w:r>
       </w:ins>
-      <w:ins w:id="97" w:author="tim " w:date="2014-11-22T18:28:00Z">
+      <w:ins w:id="104" w:author="tim " w:date="2014-11-22T18:28:00Z">
         <w:r>
           <w:rPr/>
           <w:t xml:space="preserve">, rather than </w:t>
         </w:r>
       </w:ins>
-      <w:ins w:id="98" w:author="Tim Lucas" w:date="2014-11-24T18:51:00Z">
+      <w:ins w:id="105" w:author="Tim Lucas" w:date="2014-11-24T18:51:00Z">
         <w:r>
           <w:rPr/>
           <w:t xml:space="preserve">number of </w:t>
         </w:r>
       </w:ins>
-      <w:ins w:id="99" w:author="tim " w:date="2014-11-22T18:28:00Z">
+      <w:ins w:id="106" w:author="tim " w:date="2014-11-22T18:28:00Z">
         <w:r>
           <w:rPr/>
           <w:t>individuals</w:t>
         </w:r>
       </w:ins>
-      <w:ins w:id="100" w:author="Tim Lucas" w:date="2014-11-24T18:51:00Z">
-        <w:r>
-          <w:rPr/>
-          <w:t xml:space="preserve"> encoutnered</w:t>
-        </w:r>
-      </w:ins>
-      <w:ins w:id="101" w:author="tim " w:date="2014-11-22T18:28:00Z">
+      <w:ins w:id="107" w:author="Tim Lucas" w:date="2014-11-24T18:51:00Z">
+        <w:r>
+          <w:rPr/>
+          <w:t xml:space="preserve"> </w:t>
+        </w:r>
+      </w:ins>
+      <w:ins w:id="108" w:author="tim " w:date="2014-11-26T18:40:00Z">
+        <w:r>
+          <w:rPr/>
+          <w:t>encountered</w:t>
+        </w:r>
+      </w:ins>
+      <w:del w:id="109" w:author="tim " w:date="2014-11-26T18:40:00Z">
+        <w:r>
+          <w:rPr/>
+          <w:delText>encoutnered</w:delText>
+        </w:r>
+      </w:del>
+      <w:ins w:id="110" w:author="tim " w:date="2014-11-22T18:28:00Z">
         <w:r>
           <w:rPr/>
           <w:t>, and so does not assume that each encounter is with a different individual (pg.340 in Hutchinson &amp; Waser 2007).</w:t>
         </w:r>
       </w:ins>
-      <w:del w:id="102" w:author="Tim Lucas" w:date="2014-11-24T18:52:00Z">
+      <w:del w:id="111" w:author="Tim Lucas" w:date="2014-11-24T18:52:00Z">
         <w:r>
           <w:rPr/>
           <w:delText xml:space="preserve"> </w:delText>
         </w:r>
       </w:del>
-      <w:ins w:id="103" w:author="Tim Lucas" w:date="2014-11-24T18:52:00Z">
+      <w:ins w:id="112" w:author="Tim Lucas" w:date="2014-11-24T18:52:00Z">
         <w:r>
           <w:rPr/>
           <w:t xml:space="preserve"> </w:t>
         </w:r>
       </w:ins>
-      <w:ins w:id="104" w:author="tim " w:date="2014-11-22T18:28:00Z">
-        <w:r>
-          <w:rPr/>
-          <w:t>Another line of reasoning is to consider a population of one animal in a 1 x 1km square, with radius of 1km, animal velocity of 1km per minute and survey time of 1 minute. Then using the gas model equation (line 168), we would expect two encounters from the same individual. Conversely, if we experienced two encounters, we would predict an abundance of one. In this case, as the number of encounters is greater than the number of individuals, it is clear that the model is accounting for double counting.</w:t>
-        </w:r>
-      </w:ins>
-      <w:ins w:id="105" w:author="Student" w:date="2014-11-24T10:10:00Z">
+      <w:ins w:id="113" w:author="tim " w:date="2014-11-22T18:28:00Z">
+        <w:r>
+          <w:rPr/>
+          <w:t xml:space="preserve">Another line of reasoning is to consider a population of one animal in a 1 x 1km square, with </w:t>
+        </w:r>
+      </w:ins>
+      <w:ins w:id="114" w:author="tim " w:date="2014-11-22T18:28:00Z">
+        <w:r>
+          <w:rPr/>
+          <w:t>a sensor radius of</w:t>
+        </w:r>
+      </w:ins>
+      <w:ins w:id="115" w:author="tim " w:date="2014-11-22T18:28:00Z">
+        <w:r>
+          <w:rPr/>
+          <w:t xml:space="preserve"> 1km, animal velocity of 1km per minute and survey time of 1 minute. Then using the gas model equation (line 168), we would expect two encounters from the same individual. Conversely, if we experienced two encounters, we would predict an abundance of one. In this case, as the number of encounters is greater than the number of individuals, it is clear that the model is accounting for double counting.</w:t>
+        </w:r>
+      </w:ins>
+      <w:ins w:id="116" w:author="Student" w:date="2014-11-24T10:10:00Z">
         <w:r>
           <w:rPr/>
           <w:t xml:space="preserve"> @marcus</w:t>
@@ -1516,7 +1597,7 @@
         <w:pStyle w:val="Normal"/>
         <w:rPr/>
       </w:pPr>
-      <w:ins w:id="106" w:author="tim " w:date="2014-11-22T18:28:00Z">
+      <w:ins w:id="117" w:author="tim " w:date="2014-11-22T18:28:00Z">
         <w:r>
           <w:rPr>
             <w:b/>
@@ -1525,7 +1606,7 @@
           <w:t>Ref 2 Comment 4</w:t>
         </w:r>
       </w:ins>
-      <w:ins w:id="107" w:author="tim " w:date="2014-11-22T18:28:00Z">
+      <w:ins w:id="118" w:author="tim " w:date="2014-11-22T18:28:00Z">
         <w:r>
           <w:rPr/>
           <w:t>. Required knowledge of animal directionality and the detection zone: in lines 419–421, you state that perfect knowledge of animal directionality, animal speed, sensor width and sensor radius has been assumed. As such knowledge is often imperfect, it would be useful to know how misspecification would affect accuracy. The average profile can quickly change across boundaries (shown in Figure 4 of the paper) suggesting estimates would be sensitive to knowledge assumed. Also, you do not discuss how such measurements should be obtained as best survey practice. I think some practical advice would be useful if this method is to be applied.</w:t>
@@ -1546,7 +1627,7 @@
         <w:pStyle w:val="Normal"/>
         <w:rPr/>
       </w:pPr>
-      <w:ins w:id="108" w:author="tim " w:date="2014-11-22T18:54:00Z">
+      <w:ins w:id="119" w:author="tim " w:date="2014-11-22T18:54:00Z">
         <w:r>
           <w:rPr>
             <w:b/>
@@ -1555,136 +1636,160 @@
           <w:t>Response:</w:t>
         </w:r>
       </w:ins>
-      <w:ins w:id="109" w:author="tim " w:date="2014-11-22T18:54:00Z">
+      <w:ins w:id="120" w:author="tim " w:date="2014-11-22T18:54:00Z">
         <w:r>
           <w:rPr/>
           <w:t xml:space="preserve"> </w:t>
         </w:r>
       </w:ins>
-      <w:del w:id="110" w:author="Tim Lucas" w:date="2014-11-24T18:52:00Z">
+      <w:del w:id="121" w:author="Tim Lucas" w:date="2014-11-24T18:52:00Z">
         <w:r>
           <w:rPr/>
           <w:delText xml:space="preserve">@tim </w:delText>
         </w:r>
       </w:del>
-      <w:ins w:id="111" w:author="Tim Lucas" w:date="2014-11-24T18:52:00Z">
+      <w:ins w:id="122" w:author="Tim Lucas" w:date="2014-11-24T18:52:00Z">
         <w:r>
           <w:rPr/>
           <w:t xml:space="preserve">We </w:t>
         </w:r>
       </w:ins>
-      <w:del w:id="112" w:author="Tim Lucas" w:date="2014-11-24T18:53:00Z">
+      <w:del w:id="123" w:author="Tim Lucas" w:date="2014-11-24T18:53:00Z">
         <w:r>
           <w:rPr/>
           <w:delText>A</w:delText>
         </w:r>
       </w:del>
-      <w:del w:id="113" w:author="Tim Lucas" w:date="2014-11-24T19:02:00Z">
+      <w:del w:id="124" w:author="Tim Lucas" w:date="2014-11-24T19:02:00Z">
         <w:r>
           <w:rPr/>
           <w:delText>gree that knowledge is imperfect and would be good to know sensitivity</w:delText>
         </w:r>
       </w:del>
-      <w:ins w:id="114" w:author="Tim Lucas" w:date="2014-11-24T19:02:00Z">
-        <w:r>
-          <w:rPr/>
-          <w:t>assume the simplest case of perfect knowledge in our simulation.</w:t>
-        </w:r>
-      </w:ins>
-      <w:del w:id="115" w:author="Tim Lucas" w:date="2014-11-24T19:02:00Z">
+      <w:ins w:id="125" w:author="Tim Lucas" w:date="2014-11-24T19:02:00Z">
+        <w:r>
+          <w:rPr/>
+          <w:t>assume the simplest case of perfect knowledge in our simulation</w:t>
+        </w:r>
+      </w:ins>
+      <w:ins w:id="126" w:author="tim " w:date="2014-11-26T18:47:00Z">
+        <w:r>
+          <w:rPr/>
+          <w:t>s</w:t>
+        </w:r>
+      </w:ins>
+      <w:ins w:id="127" w:author="Tim Lucas" w:date="2014-11-24T19:02:00Z">
+        <w:r>
+          <w:rPr/>
+          <w:t>.</w:t>
+        </w:r>
+      </w:ins>
+      <w:del w:id="128" w:author="Tim Lucas" w:date="2014-11-24T19:02:00Z">
         <w:r>
           <w:rPr/>
           <w:delText>.</w:delText>
         </w:r>
       </w:del>
-      <w:ins w:id="116" w:author="Tim Lucas" w:date="2014-11-24T19:02:00Z">
+      <w:ins w:id="129" w:author="Tim Lucas" w:date="2014-11-24T19:02:00Z">
         <w:r>
           <w:rPr/>
           <w:t xml:space="preserve"> </w:t>
         </w:r>
       </w:ins>
-      <w:ins w:id="117" w:author="tim " w:date="2014-11-22T18:54:00Z">
+      <w:ins w:id="130" w:author="tim " w:date="2014-11-22T18:54:00Z">
         <w:r>
           <w:rPr/>
           <w:t xml:space="preserve"> However, the average profile should no</w:t>
         </w:r>
       </w:ins>
-      <w:ins w:id="118" w:author="Student" w:date="2014-11-24T10:11:00Z">
+      <w:ins w:id="131" w:author="Student" w:date="2014-11-24T10:11:00Z">
         <w:r>
           <w:rPr/>
           <w:t>t</w:t>
         </w:r>
       </w:ins>
-      <w:del w:id="119" w:author="Student" w:date="2014-11-24T10:11:00Z">
+      <w:del w:id="132" w:author="Student" w:date="2014-11-24T10:11:00Z">
         <w:r>
           <w:rPr/>
           <w:delText>w</w:delText>
         </w:r>
       </w:del>
-      <w:ins w:id="120" w:author="tim " w:date="2014-11-22T18:54:00Z">
+      <w:ins w:id="133" w:author="tim " w:date="2014-11-22T18:54:00Z">
         <w:r>
           <w:rPr/>
           <w:t xml:space="preserve"> quickly change; although there are discrete boundar</w:t>
         </w:r>
       </w:ins>
-      <w:del w:id="121" w:author="Tim Lucas" w:date="2014-11-24T19:02:00Z">
+      <w:del w:id="134" w:author="Tim Lucas" w:date="2014-11-24T19:02:00Z">
         <w:r>
           <w:rPr/>
           <w:delText>y</w:delText>
         </w:r>
       </w:del>
-      <w:ins w:id="122" w:author="Tim Lucas" w:date="2014-11-24T19:02:00Z">
+      <w:ins w:id="135" w:author="Tim Lucas" w:date="2014-11-24T19:02:00Z">
         <w:r>
           <w:rPr/>
           <w:t>ies</w:t>
         </w:r>
       </w:ins>
-      <w:ins w:id="123" w:author="tim " w:date="2014-11-22T18:54:00Z">
+      <w:ins w:id="136" w:author="tim " w:date="2014-11-22T18:54:00Z">
         <w:r>
           <w:rPr/>
           <w:t>, the function is actually smooth, with two models equalling each other across a boundary</w:t>
         </w:r>
       </w:ins>
-      <w:ins w:id="124" w:author="Tim Lucas" w:date="2014-11-24T19:02:00Z">
+      <w:ins w:id="137" w:author="Tim Lucas" w:date="2014-11-24T19:02:00Z">
         <w:r>
           <w:rPr/>
           <w:t xml:space="preserve"> (see Figure 1)</w:t>
         </w:r>
       </w:ins>
-      <w:ins w:id="125" w:author="Tim Lucas" w:date="2014-11-24T19:03:00Z">
+      <w:ins w:id="138" w:author="Tim Lucas" w:date="2014-11-24T19:03:00Z">
         <w:r>
           <w:rPr/>
           <w:t xml:space="preserve">. </w:t>
         </w:r>
       </w:ins>
-      <w:ins w:id="126" w:author="Tim Lucas" w:date="2014-11-24T19:09:00Z">
+      <w:ins w:id="139" w:author="Tim Lucas" w:date="2014-11-24T19:09:00Z">
         <w:r>
           <w:rPr/>
           <w:t xml:space="preserve">To confirm that </w:t>
         </w:r>
       </w:ins>
-      <w:del w:id="127" w:author="Tim Lucas" w:date="2014-11-24T19:02:00Z">
+      <w:del w:id="140" w:author="Tim Lucas" w:date="2014-11-24T19:02:00Z">
         <w:r>
           <w:rPr/>
           <w:delText>.</w:delText>
         </w:r>
       </w:del>
-      <w:ins w:id="128" w:author="Tim Lucas" w:date="2014-11-24T19:09:00Z">
+      <w:ins w:id="141" w:author="Tim Lucas" w:date="2014-11-24T19:09:00Z">
         <w:r>
           <w:rPr/>
           <w:t xml:space="preserve">the model is predictably sensitive to parameter estimates we have </w:t>
         </w:r>
       </w:ins>
-      <w:ins w:id="129" w:author="Tim Lucas" w:date="2014-11-24T19:10:00Z">
+      <w:ins w:id="142" w:author="Tim Lucas" w:date="2014-11-24T19:10:00Z">
         <w:r>
           <w:rPr/>
           <w:t xml:space="preserve">rerun the gREM on our simulations, with parameters that are 0%, 1% and 10% incorrect. A 10% inaccuracy in a parameter estimate </w:t>
         </w:r>
       </w:ins>
-      <w:ins w:id="130" w:author="Tim Lucas" w:date="2014-11-24T19:11:00Z">
+      <w:ins w:id="143" w:author="Tim Lucas" w:date="2014-11-24T19:11:00Z">
         <w:r>
           <w:rPr/>
           <w:t>gives a &lt;15% error in the abundance estimate which we think is reasonable.</w:t>
+        </w:r>
+      </w:ins>
+      <w:ins w:id="144" w:author="tim " w:date="2014-11-26T18:47:00Z">
+        <w:r>
+          <w:rPr/>
+          <w:t xml:space="preserve"> </w:t>
+        </w:r>
+      </w:ins>
+      <w:ins w:id="145" w:author="tim " w:date="2014-11-26T18:47:00Z">
+        <w:r>
+          <w:rPr/>
+          <w:t>Figures showing these results have been added to appendix S6.</w:t>
         </w:r>
       </w:ins>
     </w:p>
@@ -1988,7 +2093,7 @@
         <w:pStyle w:val="Normal"/>
         <w:rPr/>
       </w:pPr>
-      <w:ins w:id="131" w:author="Tim Lucas" w:date="2014-11-24T19:05:00Z">
+      <w:ins w:id="146" w:author="Tim Lucas" w:date="2014-11-24T19:05:00Z">
         <w:r>
           <w:rPr/>
           <w:t>Figure 1: The gREM evaluated on a 100 x 100 grid. Dark blues indicates values close to 2r while white indicates values close to 0. The smoothness of the function is apparent.</w:t>
@@ -2009,76 +2114,76 @@
         <w:pStyle w:val="Normal"/>
         <w:rPr/>
       </w:pPr>
-      <w:ins w:id="132" w:author="Tim Lucas" w:date="2014-11-24T19:05:00Z">
-        <w:r>
-          <w:rPr/>
-          <w:t>@liz</w:t>
-        </w:r>
-      </w:ins>
-      <w:ins w:id="133" w:author="Tim Lucas" w:date="2014-11-24T19:07:00Z">
-        <w:r>
-          <w:rPr/>
-          <w:t xml:space="preserve"> Dave recomends putting </w:t>
-        </w:r>
-      </w:ins>
-      <w:ins w:id="134" w:author="Tim Lucas" w:date="2014-11-24T19:08:00Z">
-        <w:r>
-          <w:rPr/>
-          <w:t xml:space="preserve">the sensitivity in the supplementary materials. Seems like a good idea to me. </w:t>
-        </w:r>
-      </w:ins>
-      <w:ins w:id="135" w:author="Tim Lucas" w:date="2014-11-24T19:09:00Z">
-        <w:r>
-          <w:rPr/>
-          <w:t>Maybe the smooth function one as well?</w:t>
-        </w:r>
-      </w:ins>
-    </w:p>
-    <w:p>
-      <w:pPr>
-        <w:pStyle w:val="Normal"/>
-        <w:rPr/>
-      </w:pPr>
-      <w:r>
-        <w:rPr/>
-      </w:r>
-    </w:p>
-    <w:p>
-      <w:pPr>
-        <w:pStyle w:val="Normal"/>
-        <w:rPr/>
-      </w:pPr>
-      <w:del w:id="136" w:author="Tim Lucas" w:date="2014-11-24T19:56:00Z">
+      <w:del w:id="147" w:author="tim " w:date="2014-11-26T18:48:00Z">
+        <w:r>
+          <w:rPr/>
+          <w:delText>@liz</w:delText>
+        </w:r>
+      </w:del>
+      <w:del w:id="148" w:author="tim " w:date="2014-11-26T18:48:00Z">
+        <w:r>
+          <w:rPr/>
+          <w:delText xml:space="preserve"> Dave recomends putting </w:delText>
+        </w:r>
+      </w:del>
+      <w:del w:id="149" w:author="tim " w:date="2014-11-26T18:48:00Z">
+        <w:r>
+          <w:rPr/>
+          <w:delText xml:space="preserve">the sensitivity in the supplementary materials. Seems like a good idea to me. </w:delText>
+        </w:r>
+      </w:del>
+      <w:del w:id="150" w:author="tim " w:date="2014-11-26T18:48:00Z">
+        <w:r>
+          <w:rPr/>
+          <w:delText>Maybe the smooth function one as well?</w:delText>
+        </w:r>
+      </w:del>
+    </w:p>
+    <w:p>
+      <w:pPr>
+        <w:pStyle w:val="Normal"/>
+        <w:rPr/>
+      </w:pPr>
+      <w:r>
+        <w:rPr/>
+      </w:r>
+    </w:p>
+    <w:p>
+      <w:pPr>
+        <w:pStyle w:val="Normal"/>
+        <w:rPr/>
+      </w:pPr>
+      <w:del w:id="151" w:author="Tim Lucas" w:date="2014-11-24T19:56:00Z">
         <w:r>
           <w:rPr/>
           <w:delText>How measurements should be obtained is not a trivial thing.</w:delText>
         </w:r>
       </w:del>
-      <w:ins w:id="137" w:author="Tim Lucas" w:date="2014-11-24T19:56:00Z">
+      <w:ins w:id="152" w:author="Tim Lucas" w:date="2014-11-24T19:56:00Z">
         <w:r>
           <w:rPr/>
           <w:t xml:space="preserve">Best practices for parameter estimates </w:t>
         </w:r>
       </w:ins>
-      <w:del w:id="138" w:author="tim " w:date="2014-11-26T18:10:00Z">
+      <w:del w:id="153" w:author="tim " w:date="2014-11-26T18:10:00Z">
         <w:r>
           <w:rPr/>
           <w:delText>is</w:delText>
         </w:r>
       </w:del>
-      <w:ins w:id="139" w:author="tim " w:date="2014-11-26T18:10:00Z">
+      <w:ins w:id="154" w:author="tim " w:date="2014-11-26T18:10:00Z">
         <w:r>
           <w:rPr/>
           <w:t>are</w:t>
         </w:r>
       </w:ins>
-      <w:ins w:id="140" w:author="Tim Lucas" w:date="2014-11-24T19:56:00Z">
+      <w:ins w:id="155" w:author="Tim Lucas" w:date="2014-11-24T19:56:00Z">
         <w:r>
           <w:rPr/>
           <w:t xml:space="preserve"> not trivial and will be parameter and system specific.</w:t>
         </w:r>
       </w:ins>
-      <w:del w:id="141" w:author="tim " w:date="2014-11-26T18:08:00Z">
+      <w:del w:id="156" w:author="tim " w:date="2014-11-26T18:08:00Z">
         <w:r>
           <w:rPr/>
           <w:delText xml:space="preserve"> r attenuation. Cites for others.</w:delText>
@@ -2090,19 +2195,19 @@
         <w:pStyle w:val="Normal"/>
         <w:rPr/>
       </w:pPr>
-      <w:ins w:id="142" w:author="tim " w:date="2014-11-26T18:08:00Z">
+      <w:ins w:id="157" w:author="tim " w:date="2014-11-26T18:08:00Z">
         <w:r>
           <w:rPr/>
           <w:t xml:space="preserve"> </w:t>
         </w:r>
       </w:ins>
-      <w:ins w:id="143" w:author="tim " w:date="2014-11-26T18:08:00Z">
+      <w:ins w:id="158" w:author="tim " w:date="2014-11-26T18:08:00Z">
         <w:r>
           <w:rPr/>
           <w:t>However we have added a paragraph</w:t>
         </w:r>
       </w:ins>
-      <w:ins w:id="144" w:author="tim " w:date="2014-11-26T18:09:00Z">
+      <w:ins w:id="159" w:author="tim " w:date="2014-11-26T18:09:00Z">
         <w:r>
           <w:rPr/>
           <w:t xml:space="preserve"> (lines 399-411) that gives an overview of some methods and an entry into the literature.</w:t>
@@ -2114,39 +2219,45 @@
         <w:pStyle w:val="Normal"/>
         <w:rPr/>
       </w:pPr>
-      <w:ins w:id="145" w:author="tim " w:date="2014-11-26T18:25:00Z">
-        <w:r>
-          <w:rPr/>
-        </w:r>
-      </w:ins>
-    </w:p>
-    <w:p>
-      <w:pPr>
-        <w:pStyle w:val="Normal"/>
-        <w:rPr/>
-      </w:pPr>
-      <w:ins w:id="146" w:author="tim " w:date="2014-11-26T18:26:00Z">
-        <w:r>
-          <w:rPr/>
-          <w:t>@liz @kate really unsure about this paragraph.</w:t>
-        </w:r>
-      </w:ins>
-    </w:p>
-    <w:p>
-      <w:pPr>
-        <w:pStyle w:val="Normal"/>
-        <w:rPr/>
-      </w:pPr>
-      <w:r>
-        <w:rPr/>
-      </w:r>
-    </w:p>
-    <w:p>
-      <w:pPr>
-        <w:pStyle w:val="Normal"/>
-        <w:rPr/>
-      </w:pPr>
-      <w:ins w:id="147" w:author="tim " w:date="2014-11-22T18:54:00Z">
+      <w:ins w:id="160" w:author="tim " w:date="2014-11-26T18:25:00Z">
+        <w:r>
+          <w:rPr/>
+        </w:r>
+      </w:ins>
+    </w:p>
+    <w:p>
+      <w:pPr>
+        <w:pStyle w:val="Normal"/>
+        <w:rPr/>
+      </w:pPr>
+      <w:ins w:id="161" w:author="tim " w:date="2014-11-26T18:26:00Z">
+        <w:r>
+          <w:rPr/>
+          <w:t>@liz @kate really unsure about the paragraph</w:t>
+        </w:r>
+      </w:ins>
+      <w:ins w:id="162" w:author="tim " w:date="2014-11-26T18:49:00Z">
+        <w:r>
+          <w:rPr/>
+          <w:t xml:space="preserve"> I have added for this.</w:t>
+        </w:r>
+      </w:ins>
+    </w:p>
+    <w:p>
+      <w:pPr>
+        <w:pStyle w:val="Normal"/>
+        <w:rPr/>
+      </w:pPr>
+      <w:r>
+        <w:rPr/>
+      </w:r>
+    </w:p>
+    <w:p>
+      <w:pPr>
+        <w:pStyle w:val="Normal"/>
+        <w:rPr/>
+      </w:pPr>
+      <w:ins w:id="163" w:author="tim " w:date="2014-11-22T18:54:00Z">
         <w:r>
           <w:rPr>
             <w:b/>
@@ -2155,7 +2266,7 @@
           <w:t xml:space="preserve">Ref 2 Comment 5. </w:t>
         </w:r>
       </w:ins>
-      <w:ins w:id="148" w:author="tim " w:date="2014-11-22T18:54:00Z">
+      <w:ins w:id="164" w:author="tim " w:date="2014-11-22T18:54:00Z">
         <w:r>
           <w:rPr/>
           <w:t>Comparing gREM with existing methods: could other methods for acoustic data be better recognised within the paper? Furthermore, could the comparison between gREM and existing methods be better explained? For example, in lines 87–100, existing methods are described as “require information that is often unavaliable”; however, the gREM also requires knowledge of mean speed and detection radius which may be as difficult to obtain. Also, existing methods like distance sampling or capture-recapture allow for uncertain detection of animal signals whereas gREM assumes certain detection within the detection zone. It would also be useful to include description of other current methods applied to acoustic data (Marques et al., 2013), for example, in lines 422–424; and to acknowledge the applicablity of these methods, for example, in lines 431–432 by saying gREM is another possible method one can apply instead of “gREM will make it possible”.</w:t>
@@ -2182,7 +2293,7 @@
         <w:pStyle w:val="Normal"/>
         <w:rPr/>
       </w:pPr>
-      <w:ins w:id="149" w:author="tim " w:date="2014-11-22T18:54:00Z">
+      <w:ins w:id="165" w:author="tim " w:date="2014-11-22T18:54:00Z">
         <w:r>
           <w:rPr>
             <w:b/>
@@ -2191,7 +2302,7 @@
           <w:t>Response:</w:t>
         </w:r>
       </w:ins>
-      <w:ins w:id="150" w:author="tim " w:date="2014-11-22T18:54:00Z">
+      <w:ins w:id="166" w:author="tim " w:date="2014-11-22T18:54:00Z">
         <w:r>
           <w:rPr/>
           <w:t xml:space="preserve"> @tim This closely matches ref1 comment 1</w:t>
@@ -2221,7 +2332,7 @@
         <w:pStyle w:val="Normal"/>
         <w:rPr/>
       </w:pPr>
-      <w:ins w:id="151" w:author="tim " w:date="2014-11-22T18:54:00Z">
+      <w:ins w:id="167" w:author="tim " w:date="2014-11-22T18:54:00Z">
         <w:r>
           <w:rPr>
             <w:b/>
@@ -2230,7 +2341,7 @@
           <w:t>Ref 2 Comment 6</w:t>
         </w:r>
       </w:ins>
-      <w:ins w:id="152" w:author="tim " w:date="2014-11-22T18:54:00Z">
+      <w:ins w:id="168" w:author="tim " w:date="2014-11-22T18:54:00Z">
         <w:r>
           <w:rPr/>
           <w:t>. Wilcoxon signed-ranks test: in lines 256–258, 287–290, you use a Wilcoxon signed-ranks test to show that the gREM is accurate, however technically you only fail to reject</w:t>
@@ -2242,7 +2353,7 @@
         <w:pStyle w:val="Normal"/>
         <w:rPr/>
       </w:pPr>
-      <w:ins w:id="153" w:author="tim " w:date="2014-11-22T18:54:00Z">
+      <w:ins w:id="169" w:author="tim " w:date="2014-11-22T18:54:00Z">
         <w:r>
           <w:rPr/>
           <w:t>the null hypothesis that the median difference between the true and estimated density is zero, you do not accept the null hypothesis or prove it. I do not think this test is necessary. Is it not sufficient to report the estimated bias of the density estimator? A relatively small bias is indicative of an accurate estimator.</w:t>
@@ -2263,7 +2374,7 @@
         <w:pStyle w:val="Normal"/>
         <w:rPr/>
       </w:pPr>
-      <w:ins w:id="154" w:author="tim " w:date="2014-11-22T18:54:00Z">
+      <w:ins w:id="170" w:author="tim " w:date="2014-11-22T18:54:00Z">
         <w:r>
           <w:rPr>
             <w:b/>
@@ -2272,57 +2383,75 @@
           <w:t>Response:</w:t>
         </w:r>
       </w:ins>
-      <w:ins w:id="155" w:author="tim " w:date="2014-11-22T18:54:00Z">
+      <w:ins w:id="171" w:author="tim " w:date="2014-11-22T18:54:00Z">
         <w:r>
           <w:rPr/>
           <w:t xml:space="preserve"> </w:t>
         </w:r>
       </w:ins>
-      <w:ins w:id="156" w:author="Student" w:date="2014-11-25T15:32:00Z">
+      <w:ins w:id="172" w:author="Student" w:date="2014-11-25T15:32:00Z">
         <w:bookmarkStart w:id="0" w:name="_GoBack"/>
         <w:bookmarkEnd w:id="0"/>
         <w:r>
           <w:rPr/>
-          <w:t xml:space="preserve">We have agreed this comment and have removed the Wilcoxon test. </w:t>
-        </w:r>
-      </w:ins>
-    </w:p>
-    <w:p>
-      <w:pPr>
-        <w:pStyle w:val="Normal"/>
-        <w:rPr/>
-      </w:pPr>
-      <w:ins w:id="157" w:author="Student" w:date="2014-11-25T15:37:00Z">
+          <w:t xml:space="preserve">We </w:t>
+        </w:r>
+      </w:ins>
+      <w:del w:id="173" w:author="tim " w:date="2014-11-26T18:55:00Z">
+        <w:r>
+          <w:rPr/>
+          <w:delText>have agreed</w:delText>
+        </w:r>
+      </w:del>
+      <w:ins w:id="174" w:author="tim " w:date="2014-11-26T18:55:00Z">
+        <w:r>
+          <w:rPr/>
+          <w:t>agree with</w:t>
+        </w:r>
+      </w:ins>
+      <w:ins w:id="175" w:author="Student" w:date="2014-11-25T15:32:00Z">
+        <w:r>
+          <w:rPr/>
+          <w:t xml:space="preserve"> this comment and have removed the Wilcoxon test. </w:t>
+        </w:r>
+      </w:ins>
+    </w:p>
+    <w:p>
+      <w:pPr>
+        <w:pStyle w:val="Normal"/>
+        <w:rPr/>
+      </w:pPr>
+      <w:ins w:id="176" w:author="Student" w:date="2014-11-25T15:37:00Z">
         <w:r>
           <w:rPr/>
           <w:t>We have therefore r</w:t>
         </w:r>
       </w:ins>
-      <w:ins w:id="158" w:author="Student" w:date="2014-11-25T15:33:00Z">
+      <w:ins w:id="177" w:author="Student" w:date="2014-11-25T15:33:00Z">
         <w:r>
           <w:rPr/>
           <w:t>emoved</w:t>
         </w:r>
       </w:ins>
-      <w:ins w:id="159" w:author="Student" w:date="2014-11-25T15:34:00Z">
+      <w:ins w:id="178" w:author="Student" w:date="2014-11-25T15:34:00Z">
         <w:r>
           <w:rPr/>
           <w:t xml:space="preserve"> lines 256-258; </w:t>
         </w:r>
       </w:ins>
-      <w:ins w:id="160" w:author="Student" w:date="2014-11-25T15:35:00Z">
+      <w:ins w:id="179" w:author="Student" w:date="2014-11-25T15:35:00Z">
         <w:r>
           <w:rPr/>
           <w:t>288-289; 299-300</w:t>
         </w:r>
       </w:ins>
-      <w:ins w:id="161" w:author="Student" w:date="2014-11-25T15:36:00Z">
+      <w:ins w:id="180" w:author="Student" w:date="2014-11-25T15:36:00Z">
         <w:r>
           <w:rPr/>
           <w:t>; 308-309;</w:t>
         </w:r>
       </w:ins>
-      <w:ins w:id="162" w:author="Student" w:date="2014-11-25T15:37:00Z">
+      <w:ins w:id="181" w:author="Student" w:date="2014-11-25T15:37:00Z">
         <w:r>
           <w:rPr/>
           <w:t xml:space="preserve"> 311-312</w:t>
@@ -2352,7 +2481,7 @@
         <w:pStyle w:val="Normal"/>
         <w:rPr/>
       </w:pPr>
-      <w:ins w:id="163" w:author="tim " w:date="2014-11-22T18:54:00Z">
+      <w:ins w:id="182" w:author="tim " w:date="2014-11-22T18:54:00Z">
         <w:r>
           <w:rPr>
             <w:b/>
@@ -2361,7 +2490,7 @@
           <w:t>Ref 2 Comment 7</w:t>
         </w:r>
       </w:ins>
-      <w:ins w:id="164" w:author="tim " w:date="2014-11-22T18:54:00Z">
+      <w:ins w:id="183" w:author="tim " w:date="2014-11-22T18:54:00Z">
         <w:r>
           <w:rPr/>
           <w:t>. Reported precision: in lines 302–303, 373–378, you state that the coefficient of variation falls to 10% for all submodels at 100 captures. This result is dependent on the simulation scenario considered and, further, it ignores the uncertainty in assuming average speed, signal width and sensor width. Could it be made clearer that in practice the coefficient of variation will be much higher due to non-linear animal movement, multiple detections of a single animal and uncertain knowledge of speed and directionality?</w:t>
@@ -2382,7 +2511,7 @@
         <w:pStyle w:val="Normal"/>
         <w:rPr/>
       </w:pPr>
-      <w:ins w:id="165" w:author="tim " w:date="2014-11-22T18:54:00Z">
+      <w:ins w:id="184" w:author="tim " w:date="2014-11-22T18:54:00Z">
         <w:r>
           <w:rPr>
             <w:b/>
@@ -2391,37 +2520,37 @@
           <w:t>Response:</w:t>
         </w:r>
       </w:ins>
-      <w:ins w:id="166" w:author="tim " w:date="2014-11-22T18:54:00Z">
+      <w:ins w:id="185" w:author="tim " w:date="2014-11-22T18:54:00Z">
         <w:r>
           <w:rPr/>
           <w:t xml:space="preserve"> </w:t>
         </w:r>
       </w:ins>
-      <w:ins w:id="167" w:author="Student" w:date="2014-11-25T15:27:00Z">
+      <w:ins w:id="186" w:author="Student" w:date="2014-11-25T15:27:00Z">
         <w:r>
           <w:rPr/>
           <w:t>In l</w:t>
         </w:r>
       </w:ins>
-      <w:ins w:id="168" w:author="Student" w:date="2014-11-25T15:26:00Z">
+      <w:ins w:id="187" w:author="Student" w:date="2014-11-25T15:26:00Z">
         <w:r>
           <w:rPr/>
           <w:t xml:space="preserve">ine 383 we have added an extra sentence to make clear that within live survey conditions it may take longer produce a </w:t>
         </w:r>
       </w:ins>
-      <w:ins w:id="169" w:author="Student" w:date="2014-11-25T15:27:00Z">
+      <w:ins w:id="188" w:author="Student" w:date="2014-11-25T15:27:00Z">
         <w:r>
           <w:rPr/>
           <w:t>precise</w:t>
         </w:r>
       </w:ins>
-      <w:ins w:id="170" w:author="Student" w:date="2014-11-25T15:26:00Z">
+      <w:ins w:id="189" w:author="Student" w:date="2014-11-25T15:26:00Z">
         <w:r>
           <w:rPr/>
           <w:t xml:space="preserve"> </w:t>
         </w:r>
       </w:ins>
-      <w:ins w:id="171" w:author="Student" w:date="2014-11-25T15:27:00Z">
+      <w:ins w:id="190" w:author="Student" w:date="2014-11-25T15:27:00Z">
         <w:r>
           <w:rPr/>
           <w:t xml:space="preserve">result. </w:t>
@@ -2463,7 +2592,7 @@
           <w:bCs/>
         </w:rPr>
       </w:pPr>
-      <w:ins w:id="172" w:author="tim " w:date="2014-11-22T18:54:00Z">
+      <w:ins w:id="191" w:author="tim " w:date="2014-11-22T18:54:00Z">
         <w:r>
           <w:rPr>
             <w:b/>
@@ -2478,7 +2607,7 @@
         <w:pStyle w:val="Normal"/>
         <w:rPr/>
       </w:pPr>
-      <w:ins w:id="173" w:author="tim " w:date="2014-11-22T18:54:00Z">
+      <w:ins w:id="192" w:author="tim " w:date="2014-11-22T18:54:00Z">
         <w:r>
           <w:rPr/>
           <w:t>1. Line 93: “gas model”— calling it the “ideal gas model” could be clearer and a citation,</w:t>
@@ -2490,7 +2619,7 @@
         <w:pStyle w:val="Normal"/>
         <w:rPr/>
       </w:pPr>
-      <w:ins w:id="174" w:author="tim " w:date="2014-11-22T18:54:00Z">
+      <w:ins w:id="193" w:author="tim " w:date="2014-11-22T18:54:00Z">
         <w:r>
           <w:rPr/>
           <w:t>useful. See (Hutchinson and Waser, 2007).</w:t>
@@ -2511,7 +2640,7 @@
         <w:pStyle w:val="Normal"/>
         <w:rPr/>
       </w:pPr>
-      <w:ins w:id="175" w:author="tim " w:date="2014-11-22T18:54:00Z">
+      <w:ins w:id="194" w:author="tim " w:date="2014-11-22T18:54:00Z">
         <w:r>
           <w:rPr>
             <w:b/>
@@ -2520,40 +2649,40 @@
           <w:t xml:space="preserve">Response: </w:t>
         </w:r>
       </w:ins>
-      <w:ins w:id="176" w:author="tim " w:date="2014-11-22T18:54:00Z">
-        <w:r>
-          <w:rPr/>
-          <w:t xml:space="preserve">We have called it the idea gas model. </w:t>
-        </w:r>
-      </w:ins>
-      <w:ins w:id="177" w:author="tim " w:date="2014-11-22T18:54:00Z">
-        <w:r>
-          <w:rPr/>
-          <w:t>@tim</w:t>
-        </w:r>
-      </w:ins>
-      <w:ins w:id="178" w:author="tim " w:date="2014-11-22T18:54:00Z">
-        <w:r>
-          <w:rPr/>
-          <w:t xml:space="preserve">. I haven't added a citation yet. </w:t>
-        </w:r>
-      </w:ins>
-    </w:p>
-    <w:p>
-      <w:pPr>
-        <w:pStyle w:val="Normal"/>
-        <w:rPr/>
-      </w:pPr>
-      <w:r>
-        <w:rPr/>
-      </w:r>
-    </w:p>
-    <w:p>
-      <w:pPr>
-        <w:pStyle w:val="Normal"/>
-        <w:rPr/>
-      </w:pPr>
-      <w:ins w:id="179" w:author="tim " w:date="2014-11-22T18:54:00Z">
+      <w:ins w:id="195" w:author="tim " w:date="2014-11-22T18:54:00Z">
+        <w:r>
+          <w:rPr/>
+          <w:t>We have called it the idea</w:t>
+        </w:r>
+      </w:ins>
+      <w:ins w:id="196" w:author="tim " w:date="2014-11-22T18:54:00Z">
+        <w:r>
+          <w:rPr/>
+          <w:t>l</w:t>
+        </w:r>
+      </w:ins>
+      <w:ins w:id="197" w:author="tim " w:date="2014-11-22T18:54:00Z">
+        <w:r>
+          <w:rPr/>
+          <w:t xml:space="preserve"> gas model. </w:t>
+        </w:r>
+      </w:ins>
+    </w:p>
+    <w:p>
+      <w:pPr>
+        <w:pStyle w:val="Normal"/>
+        <w:rPr/>
+      </w:pPr>
+      <w:r>
+        <w:rPr/>
+      </w:r>
+    </w:p>
+    <w:p>
+      <w:pPr>
+        <w:pStyle w:val="Normal"/>
+        <w:rPr/>
+      </w:pPr>
+      <w:ins w:id="198" w:author="tim " w:date="2014-11-22T18:54:00Z">
         <w:r>
           <w:rPr/>
           <w:t>2. Line 160: “animals outside the zone are never captured”— could this be made clearer?</w:t>
@@ -2565,7 +2694,7 @@
         <w:pStyle w:val="Normal"/>
         <w:rPr/>
       </w:pPr>
-      <w:ins w:id="180" w:author="tim " w:date="2014-11-22T18:54:00Z">
+      <w:ins w:id="199" w:author="tim " w:date="2014-11-22T18:54:00Z">
         <w:r>
           <w:rPr/>
           <w:t>Animals outside that then move into the detection zone are captured.</w:t>
@@ -2586,7 +2715,7 @@
         <w:pStyle w:val="Normal"/>
         <w:rPr/>
       </w:pPr>
-      <w:ins w:id="181" w:author="tim " w:date="2014-11-22T18:54:00Z">
+      <w:ins w:id="200" w:author="tim " w:date="2014-11-22T18:54:00Z">
         <w:r>
           <w:rPr>
             <w:b/>
@@ -2595,7 +2724,7 @@
           <w:t xml:space="preserve">Response: </w:t>
         </w:r>
       </w:ins>
-      <w:ins w:id="182" w:author="tim " w:date="2014-11-22T18:54:00Z">
+      <w:ins w:id="201" w:author="tim " w:date="2014-11-22T18:54:00Z">
         <w:r>
           <w:rPr/>
           <w:t>We have reworded this as “while outside this zone, animals are never captured.”</w:t>
@@ -2616,7 +2745,7 @@
         <w:pStyle w:val="Normal"/>
         <w:rPr/>
       </w:pPr>
-      <w:ins w:id="183" w:author="tim " w:date="2014-11-22T18:54:00Z">
+      <w:ins w:id="202" w:author="tim " w:date="2014-11-22T18:54:00Z">
         <w:r>
           <w:rPr/>
           <w:t>3. Line 228: what value does r take in the simulation? It would be useful to know for</w:t>
@@ -2628,7 +2757,7 @@
         <w:pStyle w:val="Normal"/>
         <w:rPr/>
       </w:pPr>
-      <w:ins w:id="184" w:author="tim " w:date="2014-11-22T18:54:00Z">
+      <w:ins w:id="203" w:author="tim " w:date="2014-11-22T18:54:00Z">
         <w:r>
           <w:rPr/>
           <w:t>reproducibility.</w:t>
@@ -2652,7 +2781,7 @@
           <w:bCs/>
         </w:rPr>
       </w:pPr>
-      <w:ins w:id="185" w:author="tim " w:date="2014-11-22T18:54:00Z">
+      <w:ins w:id="204" w:author="tim " w:date="2014-11-22T18:54:00Z">
         <w:r>
           <w:rPr>
             <w:b/>
@@ -2661,7 +2790,7 @@
           <w:t>Response:</w:t>
         </w:r>
       </w:ins>
-      <w:ins w:id="186" w:author="Student" w:date="2014-11-25T15:12:00Z">
+      <w:ins w:id="205" w:author="Student" w:date="2014-11-25T15:12:00Z">
         <w:r>
           <w:rPr>
             <w:b/>
@@ -2670,7 +2799,7 @@
           <w:t xml:space="preserve"> The radius of the sensor is 10</w:t>
         </w:r>
       </w:ins>
-      <w:ins w:id="187" w:author="tim " w:date="2014-11-26T14:54:00Z">
+      <w:ins w:id="206" w:author="tim " w:date="2014-11-26T14:54:00Z">
         <w:r>
           <w:rPr>
             <w:b/>
@@ -2679,7 +2808,7 @@
           <w:t xml:space="preserve"> </w:t>
         </w:r>
       </w:ins>
-      <w:ins w:id="188" w:author="Student" w:date="2014-11-25T15:12:00Z">
+      <w:ins w:id="207" w:author="Student" w:date="2014-11-25T15:12:00Z">
         <w:r>
           <w:rPr>
             <w:b/>
@@ -2688,7 +2817,7 @@
           <w:t xml:space="preserve">meters. </w:t>
         </w:r>
       </w:ins>
-      <w:ins w:id="189" w:author="tim " w:date="2014-11-26T14:54:00Z">
+      <w:ins w:id="208" w:author="tim " w:date="2014-11-26T14:54:00Z">
         <w:r>
           <w:rPr>
             <w:b/>
@@ -2697,7 +2826,7 @@
           <w:t xml:space="preserve">This </w:t>
         </w:r>
       </w:ins>
-      <w:del w:id="190" w:author="tim " w:date="2014-11-26T14:54:00Z">
+      <w:del w:id="209" w:author="tim " w:date="2014-11-26T14:54:00Z">
         <w:r>
           <w:rPr>
             <w:b/>
@@ -2706,7 +2835,7 @@
           <w:delText>H</w:delText>
         </w:r>
       </w:del>
-      <w:ins w:id="191" w:author="tim " w:date="2014-11-26T14:54:00Z">
+      <w:ins w:id="210" w:author="tim " w:date="2014-11-26T14:54:00Z">
         <w:r>
           <w:rPr>
             <w:b/>
@@ -2715,7 +2844,7 @@
           <w:t>h</w:t>
         </w:r>
       </w:ins>
-      <w:ins w:id="192" w:author="Student" w:date="2014-11-25T15:12:00Z">
+      <w:ins w:id="211" w:author="Student" w:date="2014-11-25T15:12:00Z">
         <w:r>
           <w:rPr>
             <w:b/>
@@ -2724,7 +2853,7 @@
           <w:t xml:space="preserve">as been added to line 228 of the document: “A stationary sensor of radius $r$, </w:t>
         </w:r>
       </w:ins>
-      <w:ins w:id="193" w:author="Student" w:date="2014-11-25T15:13:00Z">
+      <w:ins w:id="212" w:author="Student" w:date="2014-11-25T15:13:00Z">
         <w:r>
           <w:rPr>
             <w:b/>
@@ -2748,7 +2877,7 @@
         <w:pStyle w:val="Normal"/>
         <w:rPr/>
       </w:pPr>
-      <w:ins w:id="194" w:author="tim " w:date="2014-11-22T18:54:00Z">
+      <w:ins w:id="213" w:author="tim " w:date="2014-11-22T18:54:00Z">
         <w:r>
           <w:rPr/>
           <w:t>4. Line 237: “individuals were assigned 11 signal widths”— this sounds as if signal widths</w:t>
@@ -2760,7 +2889,7 @@
         <w:pStyle w:val="Normal"/>
         <w:rPr/>
       </w:pPr>
-      <w:ins w:id="195" w:author="tim " w:date="2014-11-22T18:54:00Z">
+      <w:ins w:id="214" w:author="tim " w:date="2014-11-22T18:54:00Z">
         <w:r>
           <w:rPr/>
           <w:t>were randomly allocated to each individual for every simulation; however, I think you</w:t>
@@ -2772,7 +2901,7 @@
         <w:pStyle w:val="Normal"/>
         <w:rPr/>
       </w:pPr>
-      <w:ins w:id="196" w:author="tim " w:date="2014-11-22T18:54:00Z">
+      <w:ins w:id="215" w:author="tim " w:date="2014-11-22T18:54:00Z">
         <w:r>
           <w:rPr/>
           <w:t>mean that a separate simulation was run for each signal width? Clarify?</w:t>
@@ -2793,7 +2922,7 @@
         <w:pStyle w:val="Normal"/>
         <w:rPr/>
       </w:pPr>
-      <w:ins w:id="197" w:author="tim " w:date="2014-11-22T18:54:00Z">
+      <w:ins w:id="216" w:author="tim " w:date="2014-11-22T18:54:00Z">
         <w:r>
           <w:rPr>
             <w:b/>
@@ -2802,7 +2931,7 @@
           <w:t xml:space="preserve">Response: </w:t>
         </w:r>
       </w:ins>
-      <w:ins w:id="198" w:author="tim " w:date="2014-11-22T18:54:00Z">
+      <w:ins w:id="217" w:author="tim " w:date="2014-11-22T18:54:00Z">
         <w:r>
           <w:rPr/>
           <w:t>We have reworded as “11 signal widths α between 0 and π were used”</w:t>
@@ -2829,7 +2958,7 @@
         <w:pStyle w:val="Normal"/>
         <w:rPr/>
       </w:pPr>
-      <w:ins w:id="199" w:author="tim " w:date="2014-11-22T18:54:00Z">
+      <w:ins w:id="218" w:author="tim " w:date="2014-11-22T18:54:00Z">
         <w:r>
           <w:rPr/>
           <w:t>5. Line 242: σ d = vT10 — why was this standard deviation chosen? Is it because a normal</w:t>
@@ -2841,7 +2970,7 @@
         <w:pStyle w:val="Normal"/>
         <w:rPr/>
       </w:pPr>
-      <w:ins w:id="200" w:author="tim " w:date="2014-11-22T18:54:00Z">
+      <w:ins w:id="219" w:author="tim " w:date="2014-11-22T18:54:00Z">
         <w:r>
           <w:rPr/>
           <w:t>distribution was used to simulate a strictly positive parameter (distance)? Could a biological justification be given, as you do for the other simulation parameters chosen?</w:t>
@@ -2862,7 +2991,7 @@
         <w:pStyle w:val="Normal"/>
         <w:rPr/>
       </w:pPr>
-      <w:ins w:id="201" w:author="tim " w:date="2014-11-22T18:54:00Z">
+      <w:ins w:id="220" w:author="tim " w:date="2014-11-22T18:54:00Z">
         <w:r>
           <w:rPr>
             <w:b/>
@@ -2871,7 +3000,7 @@
           <w:t>Response:</w:t>
         </w:r>
       </w:ins>
-      <w:ins w:id="202" w:author="Student" w:date="2014-11-25T15:04:00Z">
+      <w:ins w:id="221" w:author="Student" w:date="2014-11-25T15:04:00Z">
         <w:r>
           <w:rPr>
             <w:b/>
@@ -2880,25 +3009,25 @@
           <w:t xml:space="preserve"> </w:t>
         </w:r>
       </w:ins>
-      <w:ins w:id="203" w:author="Student" w:date="2014-11-25T15:04:00Z">
+      <w:ins w:id="222" w:author="Student" w:date="2014-11-25T15:04:00Z">
         <w:r>
           <w:rPr/>
           <w:t>σ d = vT/10 was chosen so that the standard deviation of the movement scaled with the speed of the movement.</w:t>
         </w:r>
       </w:ins>
-      <w:ins w:id="204" w:author="Student" w:date="2014-11-25T15:05:00Z">
+      <w:ins w:id="223" w:author="Student" w:date="2014-11-25T15:05:00Z">
         <w:r>
           <w:rPr/>
           <w:t xml:space="preserve"> </w:t>
         </w:r>
       </w:ins>
-      <w:ins w:id="205" w:author="Student" w:date="2014-11-25T15:07:00Z">
+      <w:ins w:id="224" w:author="Student" w:date="2014-11-25T15:07:00Z">
         <w:r>
           <w:rPr/>
           <w:t xml:space="preserve">Line 242 has been changed to reflex this </w:t>
         </w:r>
       </w:ins>
-      <w:ins w:id="206" w:author="Student" w:date="2014-11-25T15:09:00Z">
+      <w:ins w:id="225" w:author="Student" w:date="2014-11-25T15:09:00Z">
         <w:r>
           <w:rPr/>
           <w:t>“standard deviation, σ d = vT/10 where the standard deviation was chosen to scale with the average distance travelled”</w:t>
@@ -2910,7 +3039,7 @@
         <w:pStyle w:val="Normal"/>
         <w:rPr/>
       </w:pPr>
-      <w:ins w:id="207" w:author="Student" w:date="2014-11-25T15:10:00Z">
+      <w:ins w:id="226" w:author="Student" w:date="2014-11-25T15:10:00Z">
         <w:r>
           <w:rPr/>
           <w:t>@Tim: I’m not sure about adding this to the MS, not sure that it makes sense</w:t>
@@ -2931,7 +3060,7 @@
         <w:pStyle w:val="Normal"/>
         <w:rPr/>
       </w:pPr>
-      <w:ins w:id="208" w:author="tim " w:date="2014-11-22T18:54:00Z">
+      <w:ins w:id="227" w:author="tim " w:date="2014-11-22T18:54:00Z">
         <w:r>
           <w:rPr/>
           <w:t>6. Line 243: “this is the largest day range”— here you refer to an average velocity while</w:t>
@@ -2943,7 +3072,7 @@
         <w:pStyle w:val="Normal"/>
         <w:rPr/>
       </w:pPr>
-      <w:ins w:id="209" w:author="tim " w:date="2014-11-22T18:54:00Z">
+      <w:ins w:id="228" w:author="tim " w:date="2014-11-22T18:54:00Z">
         <w:r>
           <w:rPr/>
           <w:t>day range is a distance, might be better to say average velocity was chosen based on a</w:t>
@@ -2955,7 +3084,7 @@
         <w:pStyle w:val="Normal"/>
         <w:rPr/>
       </w:pPr>
-      <w:ins w:id="210" w:author="tim " w:date="2014-11-22T18:54:00Z">
+      <w:ins w:id="229" w:author="tim " w:date="2014-11-22T18:54:00Z">
         <w:r>
           <w:rPr/>
           <w:t>day range of. . .</w:t>
@@ -2976,7 +3105,7 @@
         <w:pStyle w:val="Normal"/>
         <w:rPr/>
       </w:pPr>
-      <w:ins w:id="211" w:author="tim " w:date="2014-11-22T18:54:00Z">
+      <w:ins w:id="230" w:author="tim " w:date="2014-11-22T18:54:00Z">
         <w:r>
           <w:rPr>
             <w:b/>
@@ -2985,7 +3114,7 @@
           <w:t xml:space="preserve">Response: </w:t>
         </w:r>
       </w:ins>
-      <w:ins w:id="212" w:author="tim " w:date="2014-11-22T18:54:00Z">
+      <w:ins w:id="231" w:author="tim " w:date="2014-11-22T18:54:00Z">
         <w:r>
           <w:rPr/>
           <w:t>Reworded in line with this comment.</w:t>
@@ -3006,7 +3135,7 @@
         <w:pStyle w:val="Normal"/>
         <w:rPr/>
       </w:pPr>
-      <w:ins w:id="213" w:author="tim " w:date="2014-11-22T18:54:00Z">
+      <w:ins w:id="232" w:author="tim " w:date="2014-11-22T18:54:00Z">
         <w:r>
           <w:rPr/>
           <w:t>7. Line 246: “or change direction (in a uniform distribution with maximum angle A)”— I</w:t>
@@ -3018,7 +3147,7 @@
         <w:pStyle w:val="Normal"/>
         <w:rPr/>
       </w:pPr>
-      <w:ins w:id="214" w:author="tim " w:date="2014-11-22T18:54:00Z">
+      <w:ins w:id="233" w:author="tim " w:date="2014-11-22T18:54:00Z">
         <w:r>
           <w:rPr/>
           <w:t>understand you are defining a correlated random walk, but this sentence could imply</w:t>
@@ -3030,7 +3159,7 @@
         <w:pStyle w:val="Normal"/>
         <w:rPr/>
       </w:pPr>
-      <w:ins w:id="215" w:author="tim " w:date="2014-11-22T18:54:00Z">
+      <w:ins w:id="234" w:author="tim " w:date="2014-11-22T18:54:00Z">
         <w:r>
           <w:rPr/>
           <w:t>you are sampling the new direction randomly from the interval (0, A). Clarify?</w:t>
@@ -3054,7 +3183,7 @@
           <w:bCs/>
         </w:rPr>
       </w:pPr>
-      <w:ins w:id="216" w:author="tim " w:date="2014-11-22T18:54:00Z">
+      <w:ins w:id="235" w:author="tim " w:date="2014-11-22T18:54:00Z">
         <w:r>
           <w:rPr>
             <w:b/>
@@ -3063,7 +3192,7 @@
           <w:t>Response:</w:t>
         </w:r>
       </w:ins>
-      <w:ins w:id="217" w:author="Student" w:date="2014-11-25T15:02:00Z">
+      <w:ins w:id="236" w:author="Student" w:date="2014-11-25T15:02:00Z">
         <w:r>
           <w:rPr>
             <w:b/>
@@ -3081,7 +3210,7 @@
           <w:bCs/>
         </w:rPr>
       </w:pPr>
-      <w:ins w:id="218" w:author="tim " w:date="2014-11-26T15:01:00Z">
+      <w:ins w:id="237" w:author="tim " w:date="2014-11-26T15:01:00Z">
         <w:r>
           <w:rPr>
             <w:b/>
@@ -3090,7 +3219,7 @@
           <w:t>@liz is something li</w:t>
         </w:r>
       </w:ins>
-      <w:ins w:id="219" w:author="tim " w:date="2014-11-26T15:02:00Z">
+      <w:ins w:id="238" w:author="tim " w:date="2014-11-26T15:02:00Z">
         <w:r>
           <w:rPr>
             <w:b/>
@@ -3120,7 +3249,7 @@
         <w:pStyle w:val="Normal"/>
         <w:rPr/>
       </w:pPr>
-      <w:ins w:id="220" w:author="tim " w:date="2014-11-22T18:54:00Z">
+      <w:ins w:id="239" w:author="tim " w:date="2014-11-22T18:54:00Z">
         <w:r>
           <w:rPr/>
           <w:t>8. Line 249: Might be best to say it is a correlated random walk for (3) as you do later on</w:t>
@@ -3132,7 +3261,7 @@
         <w:pStyle w:val="Normal"/>
         <w:rPr/>
       </w:pPr>
-      <w:ins w:id="221" w:author="tim " w:date="2014-11-22T18:54:00Z">
+      <w:ins w:id="240" w:author="tim " w:date="2014-11-22T18:54:00Z">
         <w:r>
           <w:rPr/>
           <w:t>in the paper</w:t>
@@ -3153,7 +3282,7 @@
         <w:pStyle w:val="Normal"/>
         <w:rPr/>
       </w:pPr>
-      <w:ins w:id="222" w:author="tim " w:date="2014-11-22T18:54:00Z">
+      <w:ins w:id="241" w:author="tim " w:date="2014-11-22T18:54:00Z">
         <w:r>
           <w:rPr>
             <w:b/>
@@ -3162,7 +3291,7 @@
           <w:t xml:space="preserve">Response: </w:t>
         </w:r>
       </w:ins>
-      <w:ins w:id="223" w:author="tim " w:date="2014-11-22T18:54:00Z">
+      <w:ins w:id="242" w:author="tim " w:date="2014-11-22T18:54:00Z">
         <w:r>
           <w:rPr/>
           <w:t>Reworded in line with this comment.</w:t>
@@ -3189,7 +3318,7 @@
         <w:pStyle w:val="Normal"/>
         <w:rPr/>
       </w:pPr>
-      <w:ins w:id="224" w:author="tim " w:date="2014-11-22T18:54:00Z">
+      <w:ins w:id="243" w:author="tim " w:date="2014-11-22T18:54:00Z">
         <w:r>
           <w:rPr/>
           <w:t>9. Line 251: “were counted as they moved in and out of the detection zone”— I assume</w:t>
@@ -3201,7 +3330,7 @@
         <w:pStyle w:val="Normal"/>
         <w:rPr/>
       </w:pPr>
-      <w:ins w:id="225" w:author="tim " w:date="2014-11-22T18:54:00Z">
+      <w:ins w:id="244" w:author="tim " w:date="2014-11-22T18:54:00Z">
         <w:r>
           <w:rPr/>
           <w:t>animals were only counted as they entered and not counted again as they left, also</w:t>
@@ -3213,7 +3342,7 @@
         <w:pStyle w:val="Normal"/>
         <w:rPr/>
       </w:pPr>
-      <w:ins w:id="226" w:author="tim " w:date="2014-11-22T18:54:00Z">
+      <w:ins w:id="245" w:author="tim " w:date="2014-11-22T18:54:00Z">
         <w:r>
           <w:rPr/>
           <w:t>animals initially inside the detection zone would also be counted.</w:t>
@@ -3237,7 +3366,7 @@
           <w:bCs/>
         </w:rPr>
       </w:pPr>
-      <w:ins w:id="227" w:author="tim " w:date="2014-11-22T18:54:00Z">
+      <w:ins w:id="246" w:author="tim " w:date="2014-11-22T18:54:00Z">
         <w:r>
           <w:rPr>
             <w:b/>
@@ -3246,7 +3375,7 @@
           <w:t>Response:</w:t>
         </w:r>
       </w:ins>
-      <w:ins w:id="228" w:author="Student" w:date="2014-11-25T14:53:00Z">
+      <w:ins w:id="247" w:author="Student" w:date="2014-11-25T14:53:00Z">
         <w:r>
           <w:rPr>
             <w:b/>
@@ -3276,7 +3405,7 @@
         <w:pStyle w:val="Normal"/>
         <w:rPr/>
       </w:pPr>
-      <w:ins w:id="229" w:author="tim " w:date="2014-11-22T18:54:00Z">
+      <w:ins w:id="248" w:author="tim " w:date="2014-11-22T18:54:00Z">
         <w:r>
           <w:rPr/>
           <w:t>10. Line 253: “by assuming the number of captures per simulation” — Why would you</w:t>
@@ -3288,7 +3417,7 @@
         <w:pStyle w:val="Normal"/>
         <w:rPr/>
       </w:pPr>
-      <w:ins w:id="230" w:author="tim " w:date="2014-11-22T18:54:00Z">
+      <w:ins w:id="249" w:author="tim " w:date="2014-11-22T18:54:00Z">
         <w:r>
           <w:rPr/>
           <w:t>assume the number of captures? You obtain the number of captures from the simula-</w:t>
@@ -3300,7 +3429,7 @@
         <w:pStyle w:val="Normal"/>
         <w:rPr/>
       </w:pPr>
-      <w:ins w:id="231" w:author="tim " w:date="2014-11-22T18:54:00Z">
+      <w:ins w:id="250" w:author="tim " w:date="2014-11-22T18:54:00Z">
         <w:r>
           <w:rPr/>
           <w:t>tion. Clarify?</w:t>
@@ -3324,7 +3453,7 @@
           <w:bCs/>
         </w:rPr>
       </w:pPr>
-      <w:ins w:id="232" w:author="tim " w:date="2014-11-22T18:54:00Z">
+      <w:ins w:id="251" w:author="tim " w:date="2014-11-22T18:54:00Z">
         <w:r>
           <w:rPr>
             <w:b/>
@@ -3333,7 +3462,7 @@
           <w:t xml:space="preserve">Response: </w:t>
         </w:r>
       </w:ins>
-      <w:ins w:id="233" w:author="Student" w:date="2014-11-25T14:50:00Z">
+      <w:ins w:id="252" w:author="Student" w:date="2014-11-25T14:50:00Z">
         <w:r>
           <w:rPr>
             <w:b/>
@@ -3342,7 +3471,7 @@
           <w:t>Assuming was a typo, and was meant to say “summing”, line 253 has been changed to reflex this</w:t>
         </w:r>
       </w:ins>
-      <w:ins w:id="234" w:author="Student" w:date="2014-11-25T14:51:00Z">
+      <w:ins w:id="253" w:author="Student" w:date="2014-11-25T14:51:00Z">
         <w:r>
           <w:rPr>
             <w:b/>
@@ -3351,7 +3480,7 @@
           <w:t>.</w:t>
         </w:r>
       </w:ins>
-      <w:del w:id="235" w:author="Student" w:date="2014-11-25T14:50:00Z">
+      <w:del w:id="254" w:author="Student" w:date="2014-11-25T14:50:00Z">
         <w:r>
           <w:rPr>
             <w:b/>
@@ -3366,7 +3495,7 @@
         <w:pStyle w:val="Normal"/>
         <w:rPr/>
       </w:pPr>
-      <w:del w:id="236" w:author="Student" w:date="2014-11-25T14:50:00Z">
+      <w:del w:id="255" w:author="Student" w:date="2014-11-25T14:50:00Z">
         <w:r>
           <w:rPr/>
           <w:delText>254 number of captures per simulation and inputting these values into the correct</w:delText>
@@ -3378,7 +3507,7 @@
         <w:pStyle w:val="Normal"/>
         <w:rPr/>
       </w:pPr>
-      <w:del w:id="237" w:author="Student" w:date="2014-11-25T14:50:00Z">
+      <w:del w:id="256" w:author="Student" w:date="2014-11-25T14:50:00Z">
         <w:r>
           <w:rPr/>
           <w:delText>255 gREM submodel” Is this supposed to be 'summing'? Or something else.</w:delText>
@@ -3405,7 +3534,7 @@
         <w:pStyle w:val="Normal"/>
         <w:rPr/>
       </w:pPr>
-      <w:ins w:id="238" w:author="tim " w:date="2014-11-22T18:54:00Z">
+      <w:ins w:id="257" w:author="tim " w:date="2014-11-22T18:54:00Z">
         <w:r>
           <w:rPr/>
           <w:t>11. Line 256: “the density in the simulation”— better to say the true density to prevent</w:t>
@@ -3417,7 +3546,7 @@
         <w:pStyle w:val="Normal"/>
         <w:rPr/>
       </w:pPr>
-      <w:ins w:id="239" w:author="tim " w:date="2014-11-22T18:54:00Z">
+      <w:ins w:id="258" w:author="tim " w:date="2014-11-22T18:54:00Z">
         <w:r>
           <w:rPr/>
           <w:t>confusion with the density estimated from the simulated data?</w:t>
@@ -3438,7 +3567,7 @@
         <w:pStyle w:val="Normal"/>
         <w:rPr/>
       </w:pPr>
-      <w:ins w:id="240" w:author="tim " w:date="2014-11-22T18:54:00Z">
+      <w:ins w:id="259" w:author="tim " w:date="2014-11-22T18:54:00Z">
         <w:r>
           <w:rPr>
             <w:b/>
@@ -3447,7 +3576,7 @@
           <w:t>Response:</w:t>
         </w:r>
       </w:ins>
-      <w:ins w:id="241" w:author="tim " w:date="2014-11-22T18:54:00Z">
+      <w:ins w:id="260" w:author="tim " w:date="2014-11-22T18:54:00Z">
         <w:r>
           <w:rPr/>
           <w:t xml:space="preserve"> We have changed this to “by comparing the true simulation density with the estimated density” as suggested.</w:t>
@@ -3474,7 +3603,7 @@
         <w:pStyle w:val="Normal"/>
         <w:rPr/>
       </w:pPr>
-      <w:ins w:id="242" w:author="tim " w:date="2014-11-22T18:54:00Z">
+      <w:ins w:id="261" w:author="tim " w:date="2014-11-22T18:54:00Z">
         <w:r>
           <w:rPr/>
           <w:t>12. Line 266: “we calculated how long the simulation needed to run. . .” — do you mean</w:t>
@@ -3486,7 +3615,7 @@
         <w:pStyle w:val="Normal"/>
         <w:rPr/>
       </w:pPr>
-      <w:ins w:id="243" w:author="tim " w:date="2014-11-22T18:54:00Z">
+      <w:ins w:id="262" w:author="tim " w:date="2014-11-22T18:54:00Z">
         <w:r>
           <w:rPr/>
           <w:t>how long on average, as the formula applies to the expected number of encounters.</w:t>
@@ -3510,7 +3639,7 @@
           <w:bCs/>
         </w:rPr>
       </w:pPr>
-      <w:ins w:id="244" w:author="tim " w:date="2014-11-22T18:54:00Z">
+      <w:ins w:id="263" w:author="tim " w:date="2014-11-22T18:54:00Z">
         <w:r>
           <w:rPr>
             <w:b/>
@@ -3519,7 +3648,7 @@
           <w:t>Response:</w:t>
         </w:r>
       </w:ins>
-      <w:ins w:id="245" w:author="Student" w:date="2014-11-25T14:46:00Z">
+      <w:ins w:id="264" w:author="Student" w:date="2014-11-25T14:46:00Z">
         <w:r>
           <w:rPr>
             <w:b/>
@@ -3528,7 +3657,7 @@
           <w:t xml:space="preserve"> Line 266 changed to: </w:t>
         </w:r>
       </w:ins>
-      <w:ins w:id="246" w:author="Student" w:date="2014-11-25T14:47:00Z">
+      <w:ins w:id="265" w:author="Student" w:date="2014-11-25T14:47:00Z">
         <w:r>
           <w:rPr>
             <w:b/>
@@ -3537,7 +3666,7 @@
           <w:t>“</w:t>
         </w:r>
       </w:ins>
-      <w:ins w:id="247" w:author="Student" w:date="2014-11-25T14:46:00Z">
+      <w:ins w:id="266" w:author="Student" w:date="2014-11-25T14:46:00Z">
         <w:r>
           <w:rPr>
             <w:b/>
@@ -3546,7 +3675,7 @@
           <w:t>From a random starting point we ran the simulation until a range of different capture numbers were recorded (from 10 to 100 captures), recorded the length of time this took, and estimated the animal density for each of the four sub-models.</w:t>
         </w:r>
       </w:ins>
-      <w:ins w:id="248" w:author="Student" w:date="2014-11-25T14:47:00Z">
+      <w:ins w:id="267" w:author="Student" w:date="2014-11-25T14:47:00Z">
         <w:r>
           <w:rPr>
             <w:b/>
@@ -3555,7 +3684,7 @@
           <w:t xml:space="preserve"> “ Rather than run the simulation for a given time and calculate the number of captures, what we have </w:t>
         </w:r>
       </w:ins>
-      <w:ins w:id="249" w:author="tim " w:date="2014-11-26T15:03:00Z">
+      <w:ins w:id="268" w:author="tim " w:date="2014-11-26T15:03:00Z">
         <w:r>
           <w:rPr>
             <w:b/>
@@ -3564,7 +3693,7 @@
           <w:t>d</w:t>
         </w:r>
       </w:ins>
-      <w:ins w:id="250" w:author="Student" w:date="2014-11-25T14:47:00Z">
+      <w:ins w:id="269" w:author="Student" w:date="2014-11-25T14:47:00Z">
         <w:r>
           <w:rPr>
             <w:b/>
@@ -3573,7 +3702,7 @@
           <w:t xml:space="preserve">one here is run the </w:t>
         </w:r>
       </w:ins>
-      <w:ins w:id="251" w:author="Student" w:date="2014-11-25T14:48:00Z">
+      <w:ins w:id="270" w:author="Student" w:date="2014-11-25T14:48:00Z">
         <w:r>
           <w:rPr>
             <w:b/>
@@ -3582,7 +3711,7 @@
           <w:t>simulation</w:t>
         </w:r>
       </w:ins>
-      <w:ins w:id="252" w:author="Student" w:date="2014-11-25T14:47:00Z">
+      <w:ins w:id="271" w:author="Student" w:date="2014-11-25T14:47:00Z">
         <w:r>
           <w:rPr>
             <w:b/>
@@ -3591,7 +3720,7 @@
           <w:t xml:space="preserve"> </w:t>
         </w:r>
       </w:ins>
-      <w:ins w:id="253" w:author="Student" w:date="2014-11-25T14:48:00Z">
+      <w:ins w:id="272" w:author="Student" w:date="2014-11-25T14:48:00Z">
         <w:r>
           <w:rPr>
             <w:b/>
@@ -3636,7 +3765,7 @@
         <w:pStyle w:val="Normal"/>
         <w:rPr/>
       </w:pPr>
-      <w:ins w:id="254" w:author="tim " w:date="2014-11-22T18:54:00Z">
+      <w:ins w:id="273" w:author="tim " w:date="2014-11-22T18:54:00Z">
         <w:r>
           <w:rPr/>
           <w:t>13. Line 269: “real density” — perhaps use true density for consistency?</w:t>
@@ -3657,7 +3786,7 @@
         <w:pStyle w:val="Normal"/>
         <w:rPr/>
       </w:pPr>
-      <w:ins w:id="255" w:author="tim " w:date="2014-11-22T18:54:00Z">
+      <w:ins w:id="274" w:author="tim " w:date="2014-11-22T18:54:00Z">
         <w:r>
           <w:rPr>
             <w:b/>
@@ -3666,7 +3795,7 @@
           <w:t xml:space="preserve">Response: </w:t>
         </w:r>
       </w:ins>
-      <w:ins w:id="256" w:author="tim " w:date="2014-11-22T18:54:00Z">
+      <w:ins w:id="275" w:author="tim " w:date="2014-11-22T18:54:00Z">
         <w:r>
           <w:rPr/>
           <w:t>Edited to comply.</w:t>
@@ -3693,7 +3822,7 @@
         <w:pStyle w:val="Normal"/>
         <w:rPr/>
       </w:pPr>
-      <w:ins w:id="257" w:author="tim " w:date="2014-11-22T18:54:00Z">
+      <w:ins w:id="276" w:author="tim " w:date="2014-11-22T18:54:00Z">
         <w:r>
           <w:rPr/>
           <w:t>14. Line 271: “compare the precision between capture numbers” — I think more detail is</w:t>
@@ -3705,7 +3834,7 @@
         <w:pStyle w:val="Normal"/>
         <w:rPr/>
       </w:pPr>
-      <w:ins w:id="258" w:author="tim " w:date="2014-11-22T18:54:00Z">
+      <w:ins w:id="277" w:author="tim " w:date="2014-11-22T18:54:00Z">
         <w:r>
           <w:rPr/>
           <w:t>required: compare the precision of the density estimates from simulations with a differ-</w:t>
@@ -3717,7 +3846,7 @@
         <w:pStyle w:val="Normal"/>
         <w:rPr/>
       </w:pPr>
-      <w:ins w:id="259" w:author="tim " w:date="2014-11-22T18:54:00Z">
+      <w:ins w:id="278" w:author="tim " w:date="2014-11-22T18:54:00Z">
         <w:r>
           <w:rPr/>
           <w:t>ent expected number of captures.</w:t>
@@ -3738,7 +3867,7 @@
         <w:pStyle w:val="Normal"/>
         <w:rPr/>
       </w:pPr>
-      <w:ins w:id="260" w:author="tim " w:date="2014-11-22T18:54:00Z">
+      <w:ins w:id="279" w:author="tim " w:date="2014-11-22T18:54:00Z">
         <w:r>
           <w:rPr>
             <w:b/>
@@ -3747,7 +3876,7 @@
           <w:t xml:space="preserve">Response: </w:t>
         </w:r>
       </w:ins>
-      <w:ins w:id="261" w:author="tim " w:date="2014-11-22T18:54:00Z">
+      <w:ins w:id="280" w:author="tim " w:date="2014-11-22T18:54:00Z">
         <w:r>
           <w:rPr/>
           <w:t>Edited as suggested.</w:t>
@@ -3774,7 +3903,7 @@
         <w:pStyle w:val="Normal"/>
         <w:rPr/>
       </w:pPr>
-      <w:ins w:id="262" w:author="tim " w:date="2014-11-22T18:54:00Z">
+      <w:ins w:id="281" w:author="tim " w:date="2014-11-22T18:54:00Z">
         <w:r>
           <w:rPr/>
           <w:t>15. Line 275: “using different amounts of time spent stationary” — should this not be the</w:t>
@@ -3786,7 +3915,7 @@
         <w:pStyle w:val="Normal"/>
         <w:rPr/>
       </w:pPr>
-      <w:ins w:id="263" w:author="tim " w:date="2014-11-22T18:54:00Z">
+      <w:ins w:id="282" w:author="tim " w:date="2014-11-22T18:54:00Z">
         <w:r>
           <w:rPr/>
           <w:t>time spent stationary on average? (This applies to all other instances of “time spent</w:t>
@@ -3798,7 +3927,7 @@
         <w:pStyle w:val="Normal"/>
         <w:rPr/>
       </w:pPr>
-      <w:ins w:id="264" w:author="tim " w:date="2014-11-22T18:54:00Z">
+      <w:ins w:id="283" w:author="tim " w:date="2014-11-22T18:54:00Z">
         <w:r>
           <w:rPr/>
           <w:t>stationary” in the paper.)</w:t>
@@ -3819,7 +3948,7 @@
         <w:pStyle w:val="Normal"/>
         <w:rPr/>
       </w:pPr>
-      <w:ins w:id="265" w:author="tim " w:date="2014-11-22T18:54:00Z">
+      <w:ins w:id="284" w:author="tim " w:date="2014-11-22T18:54:00Z">
         <w:r>
           <w:rPr>
             <w:b/>
@@ -3828,7 +3957,7 @@
           <w:t xml:space="preserve">Response: </w:t>
         </w:r>
       </w:ins>
-      <w:ins w:id="266" w:author="tim " w:date="2014-11-22T18:54:00Z">
+      <w:ins w:id="285" w:author="tim " w:date="2014-11-22T18:54:00Z">
         <w:r>
           <w:rPr/>
           <w:t>Added 'average' in Fig.7 caption, line 275 and line 305.</w:t>
@@ -3855,7 +3984,7 @@
         <w:pStyle w:val="Normal"/>
         <w:rPr/>
       </w:pPr>
-      <w:ins w:id="267" w:author="tim " w:date="2014-11-22T18:54:00Z">
+      <w:ins w:id="286" w:author="tim " w:date="2014-11-22T18:54:00Z">
         <w:r>
           <w:rPr/>
           <w:t>16. Line 338: “the sum of the average animal velocity and the sensor velocity” — could be</w:t>
@@ -3867,7 +3996,7 @@
         <w:pStyle w:val="Normal"/>
         <w:rPr/>
       </w:pPr>
-      <w:ins w:id="268" w:author="tim " w:date="2014-11-22T18:54:00Z">
+      <w:ins w:id="287" w:author="tim " w:date="2014-11-22T18:54:00Z">
         <w:r>
           <w:rPr/>
           <w:t>clearer? It is the average animal velocity (averaged over all bearings) relative to a single</w:t>
@@ -3879,7 +4008,7 @@
         <w:pStyle w:val="Normal"/>
         <w:rPr/>
       </w:pPr>
-      <w:ins w:id="269" w:author="tim " w:date="2014-11-22T18:54:00Z">
+      <w:ins w:id="288" w:author="tim " w:date="2014-11-22T18:54:00Z">
         <w:r>
           <w:rPr/>
           <w:t>(animal or sensor) focal individual (Hutchinson and Waser, 2007).</w:t>
@@ -3900,7 +4029,7 @@
         <w:pStyle w:val="Normal"/>
         <w:rPr/>
       </w:pPr>
-      <w:ins w:id="270" w:author="tim " w:date="2014-11-22T18:54:00Z">
+      <w:ins w:id="289" w:author="tim " w:date="2014-11-22T18:54:00Z">
         <w:r>
           <w:rPr>
             <w:b/>
@@ -3909,7 +4038,7 @@
           <w:t xml:space="preserve">Response: </w:t>
         </w:r>
       </w:ins>
-      <w:ins w:id="271" w:author="tim " w:date="2014-11-22T18:54:00Z">
+      <w:ins w:id="290" w:author="tim " w:date="2014-11-22T18:54:00Z">
         <w:r>
           <w:rPr/>
           <w:t>Hopefully made clearer by changing wording to “expanded for moving sensors by replacing $v$ as used here with the average animal speed added to the sensor speed”</w:t>
@@ -3936,7 +4065,7 @@
         <w:pStyle w:val="Normal"/>
         <w:rPr/>
       </w:pPr>
-      <w:ins w:id="272" w:author="tim " w:date="2014-11-22T18:54:00Z">
+      <w:ins w:id="291" w:author="tim " w:date="2014-11-22T18:54:00Z">
         <w:r>
           <w:rPr/>
           <w:t>17. Lines 388–395: you begin by saying accuracy may be affected by the interaction between the movement model and detection zone, then end saying the opposite, in brackets.</w:t>
@@ -3960,7 +4089,7 @@
           <w:bCs/>
         </w:rPr>
       </w:pPr>
-      <w:ins w:id="273" w:author="tim " w:date="2014-11-22T18:54:00Z">
+      <w:ins w:id="292" w:author="tim " w:date="2014-11-22T18:54:00Z">
         <w:r>
           <w:rPr>
             <w:b/>
@@ -3969,7 +4098,7 @@
           <w:t>Response:</w:t>
         </w:r>
       </w:ins>
-      <w:ins w:id="274" w:author="Student" w:date="2014-11-25T14:32:00Z">
+      <w:ins w:id="293" w:author="Student" w:date="2014-11-25T14:32:00Z">
         <w:r>
           <w:rPr>
             <w:b/>
@@ -3978,7 +4107,7 @@
           <w:t xml:space="preserve"> Line 388 have changed accuracy to precision. It is correct to point out that the accuracy of the model should</w:t>
         </w:r>
       </w:ins>
-      <w:ins w:id="275" w:author="Student" w:date="2014-11-25T15:39:00Z">
+      <w:ins w:id="294" w:author="Student" w:date="2014-11-25T15:39:00Z">
         <w:r>
           <w:rPr>
             <w:b/>
@@ -3987,7 +4116,7 @@
           <w:t xml:space="preserve"> </w:t>
         </w:r>
       </w:ins>
-      <w:ins w:id="276" w:author="Student" w:date="2014-11-25T14:32:00Z">
+      <w:ins w:id="295" w:author="Student" w:date="2014-11-25T14:32:00Z">
         <w:r>
           <w:rPr>
             <w:b/>
@@ -3996,7 +4125,7 @@
           <w:t>n</w:t>
         </w:r>
       </w:ins>
-      <w:ins w:id="277" w:author="Student" w:date="2014-11-25T14:33:00Z">
+      <w:ins w:id="296" w:author="Student" w:date="2014-11-25T14:33:00Z">
         <w:r>
           <w:rPr>
             <w:b/>
@@ -4026,7 +4155,7 @@
         <w:pStyle w:val="Normal"/>
         <w:rPr/>
       </w:pPr>
-      <w:ins w:id="278" w:author="tim " w:date="2014-11-22T18:54:00Z">
+      <w:ins w:id="297" w:author="tim " w:date="2014-11-22T18:54:00Z">
         <w:r>
           <w:rPr/>
           <w:t>18. Line 411: “entire world”— better to say study area?</w:t>
@@ -4047,7 +4176,7 @@
         <w:pStyle w:val="Normal"/>
         <w:rPr/>
       </w:pPr>
-      <w:ins w:id="279" w:author="tim " w:date="2014-11-22T18:54:00Z">
+      <w:ins w:id="298" w:author="tim " w:date="2014-11-22T18:54:00Z">
         <w:r>
           <w:rPr>
             <w:b/>
@@ -4056,7 +4185,7 @@
           <w:t xml:space="preserve">Response: </w:t>
         </w:r>
       </w:ins>
-      <w:ins w:id="280" w:author="tim " w:date="2014-11-22T18:54:00Z">
+      <w:ins w:id="299" w:author="tim " w:date="2014-11-22T18:54:00Z">
         <w:r>
           <w:rPr/>
           <w:t>We agree and have changed to match this suggestion.</w:t>
@@ -4083,7 +4212,7 @@
         <w:pStyle w:val="Normal"/>
         <w:rPr/>
       </w:pPr>
-      <w:ins w:id="281" w:author="tim " w:date="2014-11-22T18:54:00Z">
+      <w:ins w:id="300" w:author="tim " w:date="2014-11-22T18:54:00Z">
         <w:r>
           <w:rPr/>
           <w:t>19. Line 416: “The distance travelled for an animal was assumed to be 40 km day −1 ”—</w:t>
@@ -4095,7 +4224,7 @@
         <w:pStyle w:val="Normal"/>
         <w:rPr/>
       </w:pPr>
-      <w:ins w:id="282" w:author="tim " w:date="2014-11-22T18:54:00Z">
+      <w:ins w:id="301" w:author="tim " w:date="2014-11-22T18:54:00Z">
         <w:r>
           <w:rPr/>
           <w:t>technically 40 km day −1 is a speed, also isn’t this the average distance per day?</w:t>
@@ -4119,7 +4248,7 @@
           <w:bCs/>
         </w:rPr>
       </w:pPr>
-      <w:ins w:id="283" w:author="tim " w:date="2014-11-22T18:54:00Z">
+      <w:ins w:id="302" w:author="tim " w:date="2014-11-22T18:54:00Z">
         <w:r>
           <w:rPr>
             <w:b/>
@@ -4128,7 +4257,7 @@
           <w:t>Response:</w:t>
         </w:r>
       </w:ins>
-      <w:ins w:id="284" w:author="Student" w:date="2014-11-25T14:35:00Z">
+      <w:ins w:id="303" w:author="Student" w:date="2014-11-25T14:35:00Z">
         <w:r>
           <w:rPr>
             <w:b/>
@@ -4137,7 +4266,7 @@
           <w:t xml:space="preserve"> </w:t>
         </w:r>
       </w:ins>
-      <w:ins w:id="285" w:author="Student" w:date="2014-11-25T14:48:00Z">
+      <w:ins w:id="304" w:author="Student" w:date="2014-11-25T14:48:00Z">
         <w:r>
           <w:rPr>
             <w:b/>
@@ -4146,7 +4275,7 @@
           <w:t xml:space="preserve">Completely agreed with this as a comment. </w:t>
         </w:r>
       </w:ins>
-      <w:ins w:id="286" w:author="Student" w:date="2014-11-25T14:35:00Z">
+      <w:ins w:id="305" w:author="Student" w:date="2014-11-25T14:35:00Z">
         <w:r>
           <w:rPr>
             <w:b/>
@@ -4155,7 +4284,7 @@
           <w:t xml:space="preserve">Line 416 changed to: </w:t>
         </w:r>
       </w:ins>
-      <w:ins w:id="287" w:author="Student" w:date="2014-11-25T14:49:00Z">
+      <w:ins w:id="306" w:author="Student" w:date="2014-11-25T14:49:00Z">
         <w:r>
           <w:rPr>
             <w:b/>
@@ -4164,7 +4293,7 @@
           <w:t>“</w:t>
         </w:r>
       </w:ins>
-      <w:ins w:id="288" w:author="Student" w:date="2014-11-25T14:35:00Z">
+      <w:ins w:id="307" w:author="Student" w:date="2014-11-25T14:35:00Z">
         <w:r>
           <w:rPr>
             <w:b/>
@@ -4173,7 +4302,7 @@
           <w:t xml:space="preserve">In the simulation animals moved at a speed of 40km day-1, </w:t>
         </w:r>
       </w:ins>
-      <w:ins w:id="289" w:author="Student" w:date="2014-11-25T14:37:00Z">
+      <w:ins w:id="308" w:author="Student" w:date="2014-11-25T14:37:00Z">
         <w:r>
           <w:rPr>
             <w:b/>
@@ -4182,7 +4311,7 @@
           <w:t>equivalent</w:t>
         </w:r>
       </w:ins>
-      <w:ins w:id="290" w:author="Student" w:date="2014-11-25T14:35:00Z">
+      <w:ins w:id="309" w:author="Student" w:date="2014-11-25T14:35:00Z">
         <w:r>
           <w:rPr>
             <w:b/>
@@ -4191,7 +4320,7 @@
           <w:t xml:space="preserve"> to the largest day range</w:t>
         </w:r>
       </w:ins>
-      <w:ins w:id="291" w:author="Student" w:date="2014-11-25T14:36:00Z">
+      <w:ins w:id="310" w:author="Student" w:date="2014-11-25T14:36:00Z">
         <w:r>
           <w:rPr>
             <w:rFonts w:cs="Times New Roman" w:ascii="Times New Roman" w:hAnsi="Times New Roman"/>
@@ -4202,7 +4331,7 @@
           <w:t xml:space="preserve"> </w:t>
         </w:r>
       </w:ins>
-      <w:ins w:id="292" w:author="Student" w:date="2014-11-25T14:36:00Z">
+      <w:ins w:id="311" w:author="Student" w:date="2014-11-25T14:36:00Z">
         <w:r>
           <w:rPr>
             <w:b/>
@@ -4211,7 +4340,7 @@
           <w:t>of terrestrial animals</w:t>
         </w:r>
       </w:ins>
-      <w:ins w:id="293" w:author="Student" w:date="2014-11-25T14:49:00Z">
+      <w:ins w:id="312" w:author="Student" w:date="2014-11-25T14:49:00Z">
         <w:r>
           <w:rPr>
             <w:b/>
@@ -4268,7 +4397,7 @@
         <w:pStyle w:val="Normal"/>
         <w:rPr/>
       </w:pPr>
-      <w:ins w:id="294" w:author="Tim Lucas" w:date="2014-11-24T15:22:00Z">
+      <w:ins w:id="313" w:author="Tim Lucas" w:date="2014-11-24T15:22:00Z">
         <w:r>
           <w:rPr/>
           <w:t>Editorial Comments</w:t>
@@ -4280,7 +4409,7 @@
         <w:pStyle w:val="Normal"/>
         <w:rPr/>
       </w:pPr>
-      <w:ins w:id="295" w:author="Tim Lucas" w:date="2014-11-24T15:22:00Z">
+      <w:ins w:id="314" w:author="Tim Lucas" w:date="2014-11-24T15:22:00Z">
         <w:r>
           <w:rPr/>
           <w:t>1. Line 167: Typo — “number of expected captures” should say expected number of cap-</w:t>
@@ -4292,7 +4421,7 @@
         <w:pStyle w:val="Normal"/>
         <w:rPr/>
       </w:pPr>
-      <w:ins w:id="296" w:author="Tim Lucas" w:date="2014-11-24T15:22:00Z">
+      <w:ins w:id="315" w:author="Tim Lucas" w:date="2014-11-24T15:22:00Z">
         <w:r>
           <w:rPr/>
           <w:t>tures.</w:t>
@@ -4304,7 +4433,7 @@
         <w:pStyle w:val="Normal"/>
         <w:rPr/>
       </w:pPr>
-      <w:ins w:id="297" w:author="Tim Lucas" w:date="2014-11-24T15:22:00Z">
+      <w:ins w:id="316" w:author="Tim Lucas" w:date="2014-11-24T15:22:00Z">
         <w:r>
           <w:rPr/>
           <w:t>2. Lines 174-176: this sentence does not make sense.</w:t>
@@ -4316,7 +4445,7 @@
         <w:pStyle w:val="Normal"/>
         <w:rPr/>
       </w:pPr>
-      <w:ins w:id="298" w:author="Tim Lucas" w:date="2014-11-24T15:22:00Z">
+      <w:ins w:id="317" w:author="Tim Lucas" w:date="2014-11-24T15:22:00Z">
         <w:r>
           <w:rPr/>
           <w:t>3. Line 226: perhaps better not to start a sentence with a number? Might be better to use</w:t>
@@ -4328,7 +4457,7 @@
         <w:pStyle w:val="Normal"/>
         <w:rPr/>
       </w:pPr>
-      <w:ins w:id="299" w:author="Tim Lucas" w:date="2014-11-24T15:22:00Z">
+      <w:ins w:id="318" w:author="Tim Lucas" w:date="2014-11-24T15:22:00Z">
         <w:r>
           <w:rPr/>
           <w:t>words: one hundred.</w:t>
@@ -4340,7 +4469,7 @@
         <w:pStyle w:val="Normal"/>
         <w:rPr/>
       </w:pPr>
-      <w:ins w:id="300" w:author="Tim Lucas" w:date="2014-11-24T15:22:00Z">
+      <w:ins w:id="319" w:author="Tim Lucas" w:date="2014-11-24T15:22:00Z">
         <w:r>
           <w:rPr/>
           <w:t>4. Line 228: “exact centre of the simulation”— does this mean the centre of the simulated</w:t>
@@ -4352,7 +4481,7 @@
         <w:pStyle w:val="Normal"/>
         <w:rPr/>
       </w:pPr>
-      <w:ins w:id="301" w:author="Tim Lucas" w:date="2014-11-24T15:22:00Z">
+      <w:ins w:id="320" w:author="Tim Lucas" w:date="2014-11-24T15:22:00Z">
         <w:r>
           <w:rPr/>
           <w:t>study area?</w:t>
@@ -4364,7 +4493,7 @@
         <w:pStyle w:val="Normal"/>
         <w:rPr/>
       </w:pPr>
-      <w:ins w:id="302" w:author="Tim Lucas" w:date="2014-11-24T15:22:00Z">
+      <w:ins w:id="321" w:author="Tim Lucas" w:date="2014-11-24T15:22:00Z">
         <w:r>
           <w:rPr/>
           <w:t>5. Line 241: better not to start a sentence with a mathematical symbol?</w:t>
@@ -4376,7 +4505,7 @@
         <w:pStyle w:val="Normal"/>
         <w:rPr/>
       </w:pPr>
-      <w:ins w:id="303" w:author="Tim Lucas" w:date="2014-11-24T15:22:00Z">
+      <w:ins w:id="322" w:author="Tim Lucas" w:date="2014-11-24T15:22:00Z">
         <w:r>
           <w:rPr/>
           <w:t>6. Line 245: Typo — At the end of each step</w:t>
@@ -4388,7 +4517,7 @@
         <w:pStyle w:val="Normal"/>
         <w:rPr/>
       </w:pPr>
-      <w:ins w:id="304" w:author="Tim Lucas" w:date="2014-11-24T15:22:00Z">
+      <w:ins w:id="323" w:author="Tim Lucas" w:date="2014-11-24T15:22:00Z">
         <w:r>
           <w:rPr/>
           <w:t>7. Lines 255, 258: perhaps better to not start a sentence with lower-case “g” in gREM?</w:t>
@@ -4403,13 +4532,13 @@
           <w:bCs w:val="false"/>
         </w:rPr>
       </w:pPr>
-      <w:ins w:id="305" w:author="Tim Lucas" w:date="2014-11-24T15:22:00Z">
+      <w:ins w:id="324" w:author="Tim Lucas" w:date="2014-11-24T15:22:00Z">
         <w:r>
           <w:rPr/>
           <w:t xml:space="preserve">8. </w:t>
         </w:r>
       </w:ins>
-      <w:ins w:id="306" w:author="Tim Lucas" w:date="2014-11-24T15:22:00Z">
+      <w:ins w:id="325" w:author="Tim Lucas" w:date="2014-11-24T15:22:00Z">
         <w:r>
           <w:rPr>
             <w:b w:val="false"/>
@@ -4418,7 +4547,7 @@
           <w:t xml:space="preserve">Line 282: this sentence does not make sense. </w:t>
         </w:r>
       </w:ins>
-      <w:del w:id="307" w:author="tim " w:date="2014-11-26T15:08:00Z">
+      <w:del w:id="326" w:author="tim " w:date="2014-11-26T15:08:00Z">
         <w:r>
           <w:rPr>
             <w:b w:val="false"/>
@@ -4433,7 +4562,7 @@
         <w:pStyle w:val="Normal"/>
         <w:rPr/>
       </w:pPr>
-      <w:ins w:id="308" w:author="Tim Lucas" w:date="2014-11-24T15:22:00Z">
+      <w:ins w:id="327" w:author="Tim Lucas" w:date="2014-11-24T15:22:00Z">
         <w:r>
           <w:rPr/>
           <w:t>9. Line 310: “pi” — use symbol π</w:t>
@@ -4445,7 +4574,7 @@
         <w:pStyle w:val="Normal"/>
         <w:rPr/>
       </w:pPr>
-      <w:ins w:id="309" w:author="Tim Lucas" w:date="2014-11-24T15:22:00Z">
+      <w:ins w:id="328" w:author="Tim Lucas" w:date="2014-11-24T15:22:00Z">
         <w:r>
           <w:rPr/>
           <w:t>10. Line 430: “which are important reservoir of infectious disease”— reword? For exam-</w:t>
@@ -4457,7 +4586,7 @@
         <w:pStyle w:val="Normal"/>
         <w:rPr/>
       </w:pPr>
-      <w:ins w:id="310" w:author="Tim Lucas" w:date="2014-11-24T15:22:00Z">
+      <w:ins w:id="329" w:author="Tim Lucas" w:date="2014-11-24T15:22:00Z">
         <w:r>
           <w:rPr/>
           <w:t>ple, which are an important reservoir of infectious diseases</w:t>
@@ -4491,7 +4620,7 @@
           <w:u w:val="double"/>
         </w:rPr>
       </w:pPr>
-      <w:ins w:id="311" w:author="Tim Lucas" w:date="2014-11-24T15:31:00Z">
+      <w:ins w:id="330" w:author="Tim Lucas" w:date="2014-11-24T15:31:00Z">
         <w:r>
           <w:rPr>
             <w:b/>
@@ -4500,7 +4629,7 @@
           <w:t xml:space="preserve">Response: </w:t>
         </w:r>
       </w:ins>
-      <w:ins w:id="312" w:author="tim " w:date="2014-11-26T15:08:00Z">
+      <w:ins w:id="331" w:author="tim " w:date="2014-11-26T15:08:00Z">
         <w:r>
           <w:rPr>
             <w:b/>
@@ -4509,7 +4638,7 @@
           <w:t>We have corrected all these editorial mistakes.</w:t>
         </w:r>
       </w:ins>
-      <w:del w:id="313" w:author="tim " w:date="2014-11-26T15:08:00Z">
+      <w:del w:id="332" w:author="tim " w:date="2014-11-26T15:08:00Z">
         <w:r>
           <w:rPr>
             <w:b/>
@@ -4518,7 +4647,7 @@
           <w:delText xml:space="preserve">All but the </w:delText>
         </w:r>
       </w:del>
-      <w:del w:id="314" w:author="tim " w:date="2014-11-26T15:08:00Z">
+      <w:del w:id="333" w:author="tim " w:date="2014-11-26T15:08:00Z">
         <w:r>
           <w:rPr>
             <w:b/>
@@ -4527,7 +4656,7 @@
           <w:delText>no. 8 have been fixed.</w:delText>
         </w:r>
       </w:del>
-      <w:del w:id="315" w:author="tim " w:date="2014-11-26T15:08:00Z">
+      <w:del w:id="334" w:author="tim " w:date="2014-11-26T15:08:00Z">
         <w:r>
           <w:rPr>
             <w:b/>
@@ -4545,7 +4674,7 @@
           <w:u w:val="double"/>
         </w:rPr>
       </w:pPr>
-      <w:del w:id="316" w:author="tim " w:date="2014-11-26T15:08:00Z">
+      <w:del w:id="335" w:author="tim " w:date="2014-11-26T15:08:00Z">
         <w:r>
           <w:rPr>
             <w:u w:val="double"/>
@@ -4561,7 +4690,7 @@
           <w:u w:val="double"/>
         </w:rPr>
       </w:pPr>
-      <w:del w:id="317" w:author="tim " w:date="2014-11-26T15:08:00Z">
+      <w:del w:id="336" w:author="tim " w:date="2014-11-26T15:08:00Z">
         <w:r>
           <w:rPr>
             <w:u w:val="double"/>
@@ -4569,7 +4698,7 @@
           <w:delText xml:space="preserve"> </w:delText>
         </w:r>
       </w:del>
-      <w:del w:id="318" w:author="tim " w:date="2014-11-26T15:08:00Z">
+      <w:del w:id="337" w:author="tim " w:date="2014-11-26T15:08:00Z">
         <w:r>
           <w:rPr>
             <w:u w:val="double"/>
@@ -4577,7 +4706,7 @@
           <w:delText>The general equation for density, eqn 3, is used with the correct value of p-bar</w:delText>
         </w:r>
       </w:del>
-      <w:del w:id="319" w:author="tim " w:date="2014-11-26T15:08:00Z">
+      <w:del w:id="338" w:author="tim " w:date="2014-11-26T15:08:00Z">
         <w:r>
           <w:rPr>
             <w:u w:val="double"/>
@@ -4585,7 +4714,7 @@
           <w:delText xml:space="preserve"> </w:delText>
         </w:r>
       </w:del>
-      <w:del w:id="320" w:author="tim " w:date="2014-11-26T15:08:00Z">
+      <w:del w:id="339" w:author="tim " w:date="2014-11-26T15:08:00Z">
         <w:r>
           <w:rPr>
             <w:u w:val="double"/>
@@ -4608,9 +4737,102 @@
         <w:pStyle w:val="Normal"/>
         <w:rPr/>
       </w:pPr>
-      <w:r>
-        <w:rPr/>
-      </w:r>
+      <w:ins w:id="340" w:author="tim " w:date="2014-11-26T21:29:00Z">
+        <w:r>
+          <w:rPr/>
+        </w:r>
+      </w:ins>
+    </w:p>
+    <w:p>
+      <w:pPr>
+        <w:pStyle w:val="Normal"/>
+        <w:rPr/>
+      </w:pPr>
+      <w:ins w:id="341" w:author="tim " w:date="2014-11-26T21:29:00Z">
+        <w:r>
+          <w:rPr/>
+        </w:r>
+      </w:ins>
+    </w:p>
+    <w:p>
+      <w:pPr>
+        <w:pStyle w:val="Normal"/>
+        <w:rPr>
+          <w:b/>
+          <w:bCs/>
+        </w:rPr>
+      </w:pPr>
+      <w:ins w:id="342" w:author="tim " w:date="2014-11-26T21:29:00Z">
+        <w:r>
+          <w:rPr>
+            <w:b/>
+            <w:bCs/>
+          </w:rPr>
+          <w:t>Literature Cited</w:t>
+        </w:r>
+      </w:ins>
+    </w:p>
+    <w:p>
+      <w:pPr>
+        <w:pStyle w:val="Normal"/>
+        <w:rPr>
+          <w:b/>
+          <w:bCs/>
+        </w:rPr>
+      </w:pPr>
+      <w:ins w:id="343" w:author="tim " w:date="2014-11-26T21:29:00Z">
+        <w:r>
+          <w:rPr>
+            <w:b/>
+            <w:bCs/>
+          </w:rPr>
+        </w:r>
+      </w:ins>
+    </w:p>
+    <w:p>
+      <w:pPr>
+        <w:pStyle w:val="Normal"/>
+        <w:rPr>
+          <w:b w:val="false"/>
+          <w:bCs w:val="false"/>
+        </w:rPr>
+      </w:pPr>
+      <w:ins w:id="344" w:author="tim " w:date="2014-11-26T21:29:00Z">
+        <w:r>
+          <w:rPr>
+            <w:b w:val="false"/>
+            <w:bCs w:val="false"/>
+          </w:rPr>
+          <w:t>Hutchinson, J.M.C. &amp; Waser, P.M. (2007) Use, misuse and extensions of “ideal gas”</w:t>
+        </w:r>
+      </w:ins>
+    </w:p>
+    <w:p>
+      <w:pPr>
+        <w:pStyle w:val="Normal"/>
+        <w:rPr>
+          <w:b w:val="false"/>
+          <w:bCs w:val="false"/>
+        </w:rPr>
+      </w:pPr>
+      <w:ins w:id="345" w:author="tim " w:date="2014-11-26T21:29:00Z">
+        <w:r>
+          <w:rPr>
+            <w:b w:val="false"/>
+            <w:bCs w:val="false"/>
+          </w:rPr>
+          <w:t xml:space="preserve"> </w:t>
+        </w:r>
+      </w:ins>
+      <w:ins w:id="346" w:author="tim " w:date="2014-11-26T21:29:00Z">
+        <w:r>
+          <w:rPr>
+            <w:b w:val="false"/>
+            <w:bCs w:val="false"/>
+          </w:rPr>
+          <w:t>models of animal encounter. Biological Reviews of the Cambridge Philosophical Society, 82, 335–359</w:t>
+        </w:r>
+      </w:ins>
     </w:p>
     <w:sectPr>
       <w:type w:val="nextPage"/>

</xml_diff>

<commit_message>
Forgot to finish sentence for ref 2 comment 5.
</commit_message>
<xml_diff>
--- a/reviewResponse.docx
+++ b/reviewResponse.docx
@@ -2364,7 +2364,21 @@
       <w:ins w:id="181" w:author="tim " w:date="2014-11-22T18:54:00Z">
         <w:r>
           <w:rPr/>
-          <w:t>It would also be useful to include description of other current methods applied to acoustic data (Marques et al., 2013), for example, in lines 422–424; and to acknowledge the applicablity of these methods, for example, in lines 431–432 by saying gREM is another possible method one can apply instead of “gREM will make it possible”.</w:t>
+          <w:t xml:space="preserve">It would also be useful to include description of other current methods applied to acoustic data </w:t>
+        </w:r>
+      </w:ins>
+      <w:ins w:id="182" w:author="tim " w:date="2014-11-22T18:54:00Z">
+        <w:bookmarkStart w:id="1" w:name="__DdeLink__394_1885346805"/>
+        <w:r>
+          <w:rPr/>
+          <w:t>(Marques et al., 2013)</w:t>
+        </w:r>
+      </w:ins>
+      <w:ins w:id="183" w:author="tim " w:date="2014-11-22T18:54:00Z">
+        <w:bookmarkEnd w:id="1"/>
+        <w:r>
+          <w:rPr/>
+          <w:t>, for example, in lines 422–424; and to acknowledge the applicablity of these methods, for example, in lines 431–432 by saying gREM is another possible method one can apply instead of “gREM will make it possible”.</w:t>
         </w:r>
       </w:ins>
     </w:p>
@@ -2390,7 +2404,7 @@
           <w:color w:val="222222"/>
         </w:rPr>
       </w:pPr>
-      <w:ins w:id="182" w:author="tim " w:date="2014-11-22T18:54:00Z">
+      <w:ins w:id="184" w:author="tim " w:date="2014-11-22T18:54:00Z">
         <w:r>
           <w:rPr>
             <w:b/>
@@ -2399,13 +2413,13 @@
           <w:t>Response:</w:t>
         </w:r>
       </w:ins>
-      <w:ins w:id="183" w:author="tim " w:date="2014-11-22T18:54:00Z">
+      <w:ins w:id="185" w:author="tim " w:date="2014-11-22T18:54:00Z">
         <w:r>
           <w:rPr/>
           <w:t xml:space="preserve"> </w:t>
         </w:r>
       </w:ins>
-      <w:ins w:id="184" w:author="tim " w:date="2014-11-30T15:28:00Z">
+      <w:ins w:id="186" w:author="tim " w:date="2014-11-30T15:28:00Z">
         <w:r>
           <w:rPr>
             <w:color w:val="222222"/>
@@ -2422,7 +2436,7 @@
           <w:bCs/>
         </w:rPr>
       </w:pPr>
-      <w:ins w:id="185" w:author="tim " w:date="2014-11-30T15:28:00Z">
+      <w:ins w:id="187" w:author="tim " w:date="2014-11-30T15:28:00Z">
         <w:r>
           <w:rPr>
             <w:b/>
@@ -2440,7 +2454,7 @@
           <w:color w:val="222222"/>
         </w:rPr>
       </w:pPr>
-      <w:ins w:id="186" w:author="tim " w:date="2014-11-30T15:28:00Z">
+      <w:ins w:id="188" w:author="tim " w:date="2014-11-30T15:28:00Z">
         <w:r>
           <w:rPr>
             <w:b/>
@@ -2449,7 +2463,7 @@
           <w:t xml:space="preserve">a) </w:t>
         </w:r>
       </w:ins>
-      <w:ins w:id="187" w:author="tim " w:date="2014-11-30T15:28:00Z">
+      <w:ins w:id="189" w:author="tim " w:date="2014-11-30T15:28:00Z">
         <w:r>
           <w:rPr>
             <w:b w:val="false"/>
@@ -2459,16 +2473,56 @@
           <w:t xml:space="preserve">We have added  lines </w:t>
         </w:r>
       </w:ins>
-      <w:ins w:id="188" w:author="tim " w:date="2014-11-30T15:28:00Z">
-        <w:bookmarkStart w:id="1" w:name="_GoBack1"/>
-        <w:bookmarkEnd w:id="1"/>
+      <w:ins w:id="190" w:author="tim " w:date="2014-11-30T15:28:00Z">
+        <w:bookmarkStart w:id="2" w:name="_GoBack1"/>
+        <w:bookmarkEnd w:id="2"/>
         <w:r>
           <w:rPr>
             <w:b w:val="false"/>
             <w:bCs w:val="false"/>
             <w:color w:val="222222"/>
           </w:rPr>
-          <w:t>92-99 with some discussion on occupancy modelling and where it may be appropriate compared to the gREM.</w:t>
+          <w:t xml:space="preserve">92-99 with some discussion on occupancy modelling and where it may be appropriate compared to the gREM.  </w:t>
+        </w:r>
+      </w:ins>
+      <w:ins w:id="191" w:author="tim " w:date="2014-11-30T15:28:00Z">
+        <w:r>
+          <w:rPr>
+            <w:b w:val="false"/>
+            <w:bCs w:val="false"/>
+            <w:color w:val="222222"/>
+          </w:rPr>
+          <w:t xml:space="preserve">This, along with the discussion of mark-recapture and distance sampling in lines 87-92, 132-136 </w:t>
+        </w:r>
+      </w:ins>
+      <w:ins w:id="192" w:author="tim " w:date="2014-11-30T15:28:00Z">
+        <w:r>
+          <w:rPr>
+            <w:b w:val="false"/>
+            <w:bCs w:val="false"/>
+            <w:color w:val="222222"/>
+          </w:rPr>
+          <w:t>and</w:t>
+        </w:r>
+      </w:ins>
+      <w:ins w:id="193" w:author="tim " w:date="2014-11-30T15:28:00Z">
+        <w:r>
+          <w:rPr>
+            <w:b w:val="false"/>
+            <w:bCs w:val="false"/>
+            <w:color w:val="222222"/>
+          </w:rPr>
+          <w:t xml:space="preserve"> 437-477 </w:t>
+        </w:r>
+      </w:ins>
+      <w:ins w:id="194" w:author="tim " w:date="2014-11-30T15:28:00Z">
+        <w:r>
+          <w:rPr>
+            <w:b w:val="false"/>
+            <w:bCs w:val="false"/>
+            <w:color w:val="222222"/>
+          </w:rPr>
+          <w:t>largely covers the models discussed in (Marques et al., 2013) and abundance modelling more generally.</w:t>
         </w:r>
       </w:ins>
     </w:p>
@@ -2480,7 +2534,7 @@
           <w:bCs/>
         </w:rPr>
       </w:pPr>
-      <w:ins w:id="189" w:author="tim " w:date="2014-11-30T15:28:00Z">
+      <w:ins w:id="195" w:author="tim " w:date="2014-11-30T15:28:00Z">
         <w:r>
           <w:rPr>
             <w:b/>
@@ -2497,7 +2551,7 @@
           <w:bCs w:val="false"/>
         </w:rPr>
       </w:pPr>
-      <w:ins w:id="190" w:author="tim " w:date="2014-11-30T15:28:00Z">
+      <w:ins w:id="196" w:author="tim " w:date="2014-11-30T15:28:00Z">
         <w:r>
           <w:rPr>
             <w:b/>
@@ -2506,7 +2560,7 @@
           <w:t>b)</w:t>
         </w:r>
       </w:ins>
-      <w:ins w:id="191" w:author="tim " w:date="2014-11-30T15:28:00Z">
+      <w:ins w:id="197" w:author="tim " w:date="2014-11-30T15:28:00Z">
         <w:r>
           <w:rPr>
             <w:b w:val="false"/>
@@ -2524,7 +2578,7 @@
           <w:bCs/>
         </w:rPr>
       </w:pPr>
-      <w:ins w:id="192" w:author="tim " w:date="2014-11-30T15:28:00Z">
+      <w:ins w:id="198" w:author="tim " w:date="2014-11-30T15:28:00Z">
         <w:r>
           <w:rPr>
             <w:b/>
@@ -2541,7 +2595,7 @@
           <w:bCs w:val="false"/>
         </w:rPr>
       </w:pPr>
-      <w:ins w:id="193" w:author="tim " w:date="2014-11-30T15:28:00Z">
+      <w:ins w:id="199" w:author="tim " w:date="2014-11-30T15:28:00Z">
         <w:r>
           <w:rPr>
             <w:b/>
@@ -2550,7 +2604,7 @@
           <w:t xml:space="preserve">c) </w:t>
         </w:r>
       </w:ins>
-      <w:ins w:id="194" w:author="tim " w:date="2014-11-30T15:28:00Z">
+      <w:ins w:id="200" w:author="tim " w:date="2014-11-30T15:28:00Z">
         <w:r>
           <w:rPr>
             <w:b w:val="false"/>
@@ -2568,7 +2622,7 @@
           <w:bCs/>
         </w:rPr>
       </w:pPr>
-      <w:ins w:id="195" w:author="tim " w:date="2014-11-30T15:28:00Z">
+      <w:ins w:id="201" w:author="tim " w:date="2014-11-30T15:28:00Z">
         <w:r>
           <w:rPr>
             <w:b/>
@@ -2586,7 +2640,7 @@
           <w:color w:val="222222"/>
         </w:rPr>
       </w:pPr>
-      <w:ins w:id="196" w:author="tim " w:date="2014-11-30T15:28:00Z">
+      <w:ins w:id="202" w:author="tim " w:date="2014-11-30T15:28:00Z">
         <w:r>
           <w:rPr>
             <w:b/>
@@ -2595,7 +2649,7 @@
           <w:t xml:space="preserve">d) </w:t>
         </w:r>
       </w:ins>
-      <w:ins w:id="197" w:author="tim " w:date="2014-11-30T15:28:00Z">
+      <w:ins w:id="203" w:author="tim " w:date="2014-11-30T15:28:00Z">
         <w:r>
           <w:rPr>
             <w:b w:val="false"/>
@@ -2611,7 +2665,7 @@
         <w:pStyle w:val="Normal"/>
         <w:rPr/>
       </w:pPr>
-      <w:ins w:id="198" w:author="tim " w:date="2014-11-30T15:28:00Z">
+      <w:ins w:id="204" w:author="tim " w:date="2014-11-30T15:28:00Z">
         <w:r>
           <w:rPr/>
         </w:r>
@@ -2624,7 +2678,7 @@
           <w:color w:val="222222"/>
         </w:rPr>
       </w:pPr>
-      <w:ins w:id="199" w:author="tim " w:date="2014-11-30T15:38:00Z">
+      <w:ins w:id="205" w:author="tim " w:date="2014-11-30T15:38:00Z">
         <w:r>
           <w:rPr>
             <w:color w:val="222222"/>
@@ -2638,67 +2692,67 @@
         <w:pStyle w:val="Normal"/>
         <w:rPr/>
       </w:pPr>
-      <w:ins w:id="200" w:author="tim " w:date="2014-11-30T15:38:00Z">
-        <w:r>
-          <w:rPr/>
-        </w:r>
-      </w:ins>
-    </w:p>
-    <w:p>
-      <w:pPr>
-        <w:pStyle w:val="Normal"/>
-        <w:rPr/>
-      </w:pPr>
-      <w:ins w:id="201" w:author="tim " w:date="2014-11-30T15:38:00Z">
-        <w:r>
-          <w:rPr/>
-        </w:r>
-      </w:ins>
-    </w:p>
-    <w:p>
-      <w:pPr>
-        <w:pStyle w:val="Normal"/>
-        <w:rPr/>
-      </w:pPr>
-      <w:ins w:id="202" w:author="tim " w:date="2014-11-30T15:38:00Z">
-        <w:r>
-          <w:rPr/>
-        </w:r>
-      </w:ins>
-    </w:p>
-    <w:p>
-      <w:pPr>
-        <w:pStyle w:val="Normal"/>
-        <w:rPr/>
-      </w:pPr>
-      <w:r>
-        <w:rPr/>
-      </w:r>
-    </w:p>
-    <w:p>
-      <w:pPr>
-        <w:pStyle w:val="Normal"/>
-        <w:rPr/>
-      </w:pPr>
-      <w:r>
-        <w:rPr/>
-      </w:r>
-    </w:p>
-    <w:p>
-      <w:pPr>
-        <w:pStyle w:val="Normal"/>
-        <w:rPr/>
-      </w:pPr>
-      <w:r>
-        <w:rPr/>
-      </w:r>
-    </w:p>
-    <w:p>
-      <w:pPr>
-        <w:pStyle w:val="Normal"/>
-        <w:rPr/>
-      </w:pPr>
-      <w:ins w:id="203" w:author="tim " w:date="2014-11-22T18:54:00Z">
+      <w:ins w:id="206" w:author="tim " w:date="2014-11-30T15:38:00Z">
+        <w:r>
+          <w:rPr/>
+        </w:r>
+      </w:ins>
+    </w:p>
+    <w:p>
+      <w:pPr>
+        <w:pStyle w:val="Normal"/>
+        <w:rPr/>
+      </w:pPr>
+      <w:ins w:id="207" w:author="tim " w:date="2014-11-30T15:38:00Z">
+        <w:r>
+          <w:rPr/>
+        </w:r>
+      </w:ins>
+    </w:p>
+    <w:p>
+      <w:pPr>
+        <w:pStyle w:val="Normal"/>
+        <w:rPr/>
+      </w:pPr>
+      <w:ins w:id="208" w:author="tim " w:date="2014-11-30T15:38:00Z">
+        <w:r>
+          <w:rPr/>
+        </w:r>
+      </w:ins>
+    </w:p>
+    <w:p>
+      <w:pPr>
+        <w:pStyle w:val="Normal"/>
+        <w:rPr/>
+      </w:pPr>
+      <w:r>
+        <w:rPr/>
+      </w:r>
+    </w:p>
+    <w:p>
+      <w:pPr>
+        <w:pStyle w:val="Normal"/>
+        <w:rPr/>
+      </w:pPr>
+      <w:r>
+        <w:rPr/>
+      </w:r>
+    </w:p>
+    <w:p>
+      <w:pPr>
+        <w:pStyle w:val="Normal"/>
+        <w:rPr/>
+      </w:pPr>
+      <w:r>
+        <w:rPr/>
+      </w:r>
+    </w:p>
+    <w:p>
+      <w:pPr>
+        <w:pStyle w:val="Normal"/>
+        <w:rPr/>
+      </w:pPr>
+      <w:ins w:id="209" w:author="tim " w:date="2014-11-22T18:54:00Z">
         <w:r>
           <w:rPr>
             <w:b/>
@@ -2707,7 +2761,7 @@
           <w:t>Ref 2 Comment 6</w:t>
         </w:r>
       </w:ins>
-      <w:ins w:id="204" w:author="tim " w:date="2014-11-22T18:54:00Z">
+      <w:ins w:id="210" w:author="tim " w:date="2014-11-22T18:54:00Z">
         <w:r>
           <w:rPr/>
           <w:t>. Wilcoxon signed-ranks test: in lines 256–258, 287–290, you use a Wilcoxon signed-ranks test to show that the gREM is accurate, however technically you only fail to reject</w:t>
@@ -2719,7 +2773,7 @@
         <w:pStyle w:val="Normal"/>
         <w:rPr/>
       </w:pPr>
-      <w:ins w:id="205" w:author="tim " w:date="2014-11-22T18:54:00Z">
+      <w:ins w:id="211" w:author="tim " w:date="2014-11-22T18:54:00Z">
         <w:r>
           <w:rPr/>
           <w:t>the null hypothesis that the median difference between the true and estimated density is zero, you do not accept the null hypothesis or prove it. I do not think this test is necessary. Is it not sufficient to report the estimated bias of the density estimator? A relatively small bias is indicative of an accurate estimator.</w:t>
@@ -2740,7 +2794,7 @@
         <w:pStyle w:val="Normal"/>
         <w:rPr/>
       </w:pPr>
-      <w:ins w:id="206" w:author="tim " w:date="2014-11-22T18:54:00Z">
+      <w:ins w:id="212" w:author="tim " w:date="2014-11-22T18:54:00Z">
         <w:r>
           <w:rPr>
             <w:b/>
@@ -2749,31 +2803,31 @@
           <w:t>Response:</w:t>
         </w:r>
       </w:ins>
-      <w:ins w:id="207" w:author="tim " w:date="2014-11-22T18:54:00Z">
+      <w:ins w:id="213" w:author="tim " w:date="2014-11-22T18:54:00Z">
         <w:r>
           <w:rPr/>
           <w:t xml:space="preserve"> </w:t>
         </w:r>
       </w:ins>
-      <w:ins w:id="208" w:author="Student" w:date="2014-11-25T15:32:00Z">
+      <w:ins w:id="214" w:author="Student" w:date="2014-11-25T15:32:00Z">
         <w:r>
           <w:rPr/>
           <w:t xml:space="preserve">We </w:t>
         </w:r>
       </w:ins>
-      <w:del w:id="209" w:author="tim " w:date="2014-11-26T18:55:00Z">
+      <w:del w:id="215" w:author="tim " w:date="2014-11-26T18:55:00Z">
         <w:r>
           <w:rPr/>
           <w:delText>have agreed</w:delText>
         </w:r>
       </w:del>
-      <w:ins w:id="210" w:author="tim " w:date="2014-11-26T18:55:00Z">
+      <w:ins w:id="216" w:author="tim " w:date="2014-11-26T18:55:00Z">
         <w:r>
           <w:rPr/>
           <w:t>agree with</w:t>
         </w:r>
       </w:ins>
-      <w:ins w:id="211" w:author="Student" w:date="2014-11-25T15:32:00Z">
+      <w:ins w:id="217" w:author="Student" w:date="2014-11-25T15:32:00Z">
         <w:r>
           <w:rPr/>
           <w:t xml:space="preserve"> this comment and have removed the Wilcoxon test. </w:t>
@@ -2785,37 +2839,37 @@
         <w:pStyle w:val="Normal"/>
         <w:rPr/>
       </w:pPr>
-      <w:ins w:id="212" w:author="Student" w:date="2014-11-25T15:37:00Z">
+      <w:ins w:id="218" w:author="Student" w:date="2014-11-25T15:37:00Z">
         <w:r>
           <w:rPr/>
           <w:t>We have therefore r</w:t>
         </w:r>
       </w:ins>
-      <w:ins w:id="213" w:author="Student" w:date="2014-11-25T15:33:00Z">
+      <w:ins w:id="219" w:author="Student" w:date="2014-11-25T15:33:00Z">
         <w:r>
           <w:rPr/>
           <w:t>emoved</w:t>
         </w:r>
       </w:ins>
-      <w:ins w:id="214" w:author="Student" w:date="2014-11-25T15:34:00Z">
+      <w:ins w:id="220" w:author="Student" w:date="2014-11-25T15:34:00Z">
         <w:r>
           <w:rPr/>
           <w:t xml:space="preserve"> lines 256-258; </w:t>
         </w:r>
       </w:ins>
-      <w:ins w:id="215" w:author="Student" w:date="2014-11-25T15:35:00Z">
+      <w:ins w:id="221" w:author="Student" w:date="2014-11-25T15:35:00Z">
         <w:r>
           <w:rPr/>
           <w:t>288-289; 299-300</w:t>
         </w:r>
       </w:ins>
-      <w:ins w:id="216" w:author="Student" w:date="2014-11-25T15:36:00Z">
+      <w:ins w:id="222" w:author="Student" w:date="2014-11-25T15:36:00Z">
         <w:r>
           <w:rPr/>
           <w:t>; 308-309;</w:t>
         </w:r>
       </w:ins>
-      <w:ins w:id="217" w:author="Student" w:date="2014-11-25T15:37:00Z">
+      <w:ins w:id="223" w:author="Student" w:date="2014-11-25T15:37:00Z">
         <w:r>
           <w:rPr/>
           <w:t xml:space="preserve"> 311-312</w:t>
@@ -2845,7 +2899,7 @@
         <w:pStyle w:val="Normal"/>
         <w:rPr/>
       </w:pPr>
-      <w:ins w:id="218" w:author="tim " w:date="2014-11-22T18:54:00Z">
+      <w:ins w:id="224" w:author="tim " w:date="2014-11-22T18:54:00Z">
         <w:r>
           <w:rPr>
             <w:b/>
@@ -2854,7 +2908,7 @@
           <w:t>Ref 2 Comment 7</w:t>
         </w:r>
       </w:ins>
-      <w:ins w:id="219" w:author="tim " w:date="2014-11-22T18:54:00Z">
+      <w:ins w:id="225" w:author="tim " w:date="2014-11-22T18:54:00Z">
         <w:r>
           <w:rPr/>
           <w:t>. Reported precision: in lines 302–303, 373–378, you state that the coefficient of variation falls to 10% for all submodels at 100 captures. This result is dependent on the simulation scenario considered and, further, it ignores the uncertainty in assuming average speed, signal width and sensor width. Could it be made clearer that in practice the coefficient of variation will be much higher due to non-linear animal movement, multiple detections of a single animal and uncertain knowledge of speed and directionality?</w:t>
@@ -2875,7 +2929,7 @@
         <w:pStyle w:val="Normal"/>
         <w:rPr/>
       </w:pPr>
-      <w:ins w:id="220" w:author="tim " w:date="2014-11-22T18:54:00Z">
+      <w:ins w:id="226" w:author="tim " w:date="2014-11-22T18:54:00Z">
         <w:r>
           <w:rPr>
             <w:b/>
@@ -2884,37 +2938,37 @@
           <w:t>Response:</w:t>
         </w:r>
       </w:ins>
-      <w:ins w:id="221" w:author="tim " w:date="2014-11-22T18:54:00Z">
+      <w:ins w:id="227" w:author="tim " w:date="2014-11-22T18:54:00Z">
         <w:r>
           <w:rPr/>
           <w:t xml:space="preserve"> </w:t>
         </w:r>
       </w:ins>
-      <w:ins w:id="222" w:author="Student" w:date="2014-11-25T15:27:00Z">
+      <w:ins w:id="228" w:author="Student" w:date="2014-11-25T15:27:00Z">
         <w:r>
           <w:rPr/>
           <w:t>In l</w:t>
         </w:r>
       </w:ins>
-      <w:ins w:id="223" w:author="Student" w:date="2014-11-25T15:26:00Z">
+      <w:ins w:id="229" w:author="Student" w:date="2014-11-25T15:26:00Z">
         <w:r>
           <w:rPr/>
           <w:t xml:space="preserve">ine 383 we have added an extra sentence to make clear that within live survey conditions it may take longer produce a </w:t>
         </w:r>
       </w:ins>
-      <w:ins w:id="224" w:author="Student" w:date="2014-11-25T15:27:00Z">
+      <w:ins w:id="230" w:author="Student" w:date="2014-11-25T15:27:00Z">
         <w:r>
           <w:rPr/>
           <w:t>precise</w:t>
         </w:r>
       </w:ins>
-      <w:ins w:id="225" w:author="Student" w:date="2014-11-25T15:26:00Z">
+      <w:ins w:id="231" w:author="Student" w:date="2014-11-25T15:26:00Z">
         <w:r>
           <w:rPr/>
           <w:t xml:space="preserve"> </w:t>
         </w:r>
       </w:ins>
-      <w:ins w:id="226" w:author="Student" w:date="2014-11-25T15:27:00Z">
+      <w:ins w:id="232" w:author="Student" w:date="2014-11-25T15:27:00Z">
         <w:r>
           <w:rPr/>
           <w:t xml:space="preserve">result. </w:t>
@@ -2956,7 +3010,7 @@
           <w:bCs/>
         </w:rPr>
       </w:pPr>
-      <w:ins w:id="227" w:author="tim " w:date="2014-11-22T18:54:00Z">
+      <w:ins w:id="233" w:author="tim " w:date="2014-11-22T18:54:00Z">
         <w:r>
           <w:rPr>
             <w:b/>
@@ -2971,7 +3025,7 @@
         <w:pStyle w:val="Normal"/>
         <w:rPr/>
       </w:pPr>
-      <w:ins w:id="228" w:author="tim " w:date="2014-11-22T18:54:00Z">
+      <w:ins w:id="234" w:author="tim " w:date="2014-11-22T18:54:00Z">
         <w:r>
           <w:rPr/>
           <w:t>1. Line 93: “gas model”— calling it the “ideal gas model” could be clearer and a citation,</w:t>
@@ -2983,7 +3037,7 @@
         <w:pStyle w:val="Normal"/>
         <w:rPr/>
       </w:pPr>
-      <w:ins w:id="229" w:author="tim " w:date="2014-11-22T18:54:00Z">
+      <w:ins w:id="235" w:author="tim " w:date="2014-11-22T18:54:00Z">
         <w:r>
           <w:rPr/>
           <w:t>useful. See (Hutchinson and Waser, 2007).</w:t>
@@ -3004,7 +3058,7 @@
         <w:pStyle w:val="Normal"/>
         <w:rPr/>
       </w:pPr>
-      <w:ins w:id="230" w:author="tim " w:date="2014-11-22T18:54:00Z">
+      <w:ins w:id="236" w:author="tim " w:date="2014-11-22T18:54:00Z">
         <w:r>
           <w:rPr>
             <w:b/>
@@ -3013,7 +3067,7 @@
           <w:t xml:space="preserve">Response: </w:t>
         </w:r>
       </w:ins>
-      <w:ins w:id="231" w:author="tim " w:date="2014-11-22T18:54:00Z">
+      <w:ins w:id="237" w:author="tim " w:date="2014-11-22T18:54:00Z">
         <w:r>
           <w:rPr/>
           <w:t xml:space="preserve">We have called it the ideal gas model. </w:t>
@@ -3034,7 +3088,7 @@
         <w:pStyle w:val="Normal"/>
         <w:rPr/>
       </w:pPr>
-      <w:ins w:id="232" w:author="tim " w:date="2014-11-22T18:54:00Z">
+      <w:ins w:id="238" w:author="tim " w:date="2014-11-22T18:54:00Z">
         <w:r>
           <w:rPr/>
           <w:t>2. Line 160: “animals outside the zone are never captured”— could this be made clearer?</w:t>
@@ -3046,7 +3100,7 @@
         <w:pStyle w:val="Normal"/>
         <w:rPr/>
       </w:pPr>
-      <w:ins w:id="233" w:author="tim " w:date="2014-11-22T18:54:00Z">
+      <w:ins w:id="239" w:author="tim " w:date="2014-11-22T18:54:00Z">
         <w:r>
           <w:rPr/>
           <w:t>Animals outside that then move into the detection zone are captured.</w:t>
@@ -3067,7 +3121,7 @@
         <w:pStyle w:val="Normal"/>
         <w:rPr/>
       </w:pPr>
-      <w:ins w:id="234" w:author="tim " w:date="2014-11-22T18:54:00Z">
+      <w:ins w:id="240" w:author="tim " w:date="2014-11-22T18:54:00Z">
         <w:r>
           <w:rPr>
             <w:b/>
@@ -3076,7 +3130,7 @@
           <w:t xml:space="preserve">Response: </w:t>
         </w:r>
       </w:ins>
-      <w:ins w:id="235" w:author="tim " w:date="2014-11-22T18:54:00Z">
+      <w:ins w:id="241" w:author="tim " w:date="2014-11-22T18:54:00Z">
         <w:r>
           <w:rPr/>
           <w:t>We have reworded this as “while outside this zone, animals are never captured.”</w:t>
@@ -3097,7 +3151,7 @@
         <w:pStyle w:val="Normal"/>
         <w:rPr/>
       </w:pPr>
-      <w:ins w:id="236" w:author="tim " w:date="2014-11-22T18:54:00Z">
+      <w:ins w:id="242" w:author="tim " w:date="2014-11-22T18:54:00Z">
         <w:r>
           <w:rPr/>
           <w:t>3. Line 228: what value does r take in the simulation? It would be useful to know for</w:t>
@@ -3109,7 +3163,7 @@
         <w:pStyle w:val="Normal"/>
         <w:rPr/>
       </w:pPr>
-      <w:ins w:id="237" w:author="tim " w:date="2014-11-22T18:54:00Z">
+      <w:ins w:id="243" w:author="tim " w:date="2014-11-22T18:54:00Z">
         <w:r>
           <w:rPr/>
           <w:t>reproducibility.</w:t>
@@ -3133,7 +3187,7 @@
           <w:bCs/>
         </w:rPr>
       </w:pPr>
-      <w:ins w:id="238" w:author="tim " w:date="2014-11-22T18:54:00Z">
+      <w:ins w:id="244" w:author="tim " w:date="2014-11-22T18:54:00Z">
         <w:r>
           <w:rPr>
             <w:b/>
@@ -3142,7 +3196,7 @@
           <w:t>Response:</w:t>
         </w:r>
       </w:ins>
-      <w:ins w:id="239" w:author="Student" w:date="2014-11-25T15:12:00Z">
+      <w:ins w:id="245" w:author="Student" w:date="2014-11-25T15:12:00Z">
         <w:r>
           <w:rPr>
             <w:b/>
@@ -3151,7 +3205,7 @@
           <w:t xml:space="preserve"> The radius of the sensor is 10</w:t>
         </w:r>
       </w:ins>
-      <w:ins w:id="240" w:author="tim " w:date="2014-11-26T14:54:00Z">
+      <w:ins w:id="246" w:author="tim " w:date="2014-11-26T14:54:00Z">
         <w:r>
           <w:rPr>
             <w:b/>
@@ -3160,7 +3214,7 @@
           <w:t xml:space="preserve"> </w:t>
         </w:r>
       </w:ins>
-      <w:ins w:id="241" w:author="Student" w:date="2014-11-25T15:12:00Z">
+      <w:ins w:id="247" w:author="Student" w:date="2014-11-25T15:12:00Z">
         <w:r>
           <w:rPr>
             <w:b/>
@@ -3169,7 +3223,7 @@
           <w:t xml:space="preserve">meters. </w:t>
         </w:r>
       </w:ins>
-      <w:ins w:id="242" w:author="tim " w:date="2014-11-26T14:54:00Z">
+      <w:ins w:id="248" w:author="tim " w:date="2014-11-26T14:54:00Z">
         <w:r>
           <w:rPr>
             <w:b/>
@@ -3178,7 +3232,7 @@
           <w:t xml:space="preserve">This </w:t>
         </w:r>
       </w:ins>
-      <w:del w:id="243" w:author="tim " w:date="2014-11-26T14:54:00Z">
+      <w:del w:id="249" w:author="tim " w:date="2014-11-26T14:54:00Z">
         <w:r>
           <w:rPr>
             <w:b/>
@@ -3187,7 +3241,7 @@
           <w:delText>H</w:delText>
         </w:r>
       </w:del>
-      <w:ins w:id="244" w:author="tim " w:date="2014-11-26T14:54:00Z">
+      <w:ins w:id="250" w:author="tim " w:date="2014-11-26T14:54:00Z">
         <w:r>
           <w:rPr>
             <w:b/>
@@ -3196,7 +3250,7 @@
           <w:t>h</w:t>
         </w:r>
       </w:ins>
-      <w:ins w:id="245" w:author="Student" w:date="2014-11-25T15:12:00Z">
+      <w:ins w:id="251" w:author="Student" w:date="2014-11-25T15:12:00Z">
         <w:r>
           <w:rPr>
             <w:b/>
@@ -3205,7 +3259,7 @@
           <w:t xml:space="preserve">as been added to line 228 of the document: “A stationary sensor of radius $r$, </w:t>
         </w:r>
       </w:ins>
-      <w:ins w:id="246" w:author="Student" w:date="2014-11-25T15:13:00Z">
+      <w:ins w:id="252" w:author="Student" w:date="2014-11-25T15:13:00Z">
         <w:r>
           <w:rPr>
             <w:b/>
@@ -3229,7 +3283,7 @@
         <w:pStyle w:val="Normal"/>
         <w:rPr/>
       </w:pPr>
-      <w:ins w:id="247" w:author="tim " w:date="2014-11-22T18:54:00Z">
+      <w:ins w:id="253" w:author="tim " w:date="2014-11-22T18:54:00Z">
         <w:r>
           <w:rPr/>
           <w:t>4. Line 237: “individuals were assigned 11 signal widths”— this sounds as if signal widths</w:t>
@@ -3241,7 +3295,7 @@
         <w:pStyle w:val="Normal"/>
         <w:rPr/>
       </w:pPr>
-      <w:ins w:id="248" w:author="tim " w:date="2014-11-22T18:54:00Z">
+      <w:ins w:id="254" w:author="tim " w:date="2014-11-22T18:54:00Z">
         <w:r>
           <w:rPr/>
           <w:t>were randomly allocated to each individual for every simulation; however, I think you</w:t>
@@ -3253,7 +3307,7 @@
         <w:pStyle w:val="Normal"/>
         <w:rPr/>
       </w:pPr>
-      <w:ins w:id="249" w:author="tim " w:date="2014-11-22T18:54:00Z">
+      <w:ins w:id="255" w:author="tim " w:date="2014-11-22T18:54:00Z">
         <w:r>
           <w:rPr/>
           <w:t>mean that a separate simulation was run for each signal width? Clarify?</w:t>
@@ -3274,7 +3328,7 @@
         <w:pStyle w:val="Normal"/>
         <w:rPr/>
       </w:pPr>
-      <w:ins w:id="250" w:author="tim " w:date="2014-11-22T18:54:00Z">
+      <w:ins w:id="256" w:author="tim " w:date="2014-11-22T18:54:00Z">
         <w:r>
           <w:rPr>
             <w:b/>
@@ -3283,7 +3337,7 @@
           <w:t xml:space="preserve">Response: </w:t>
         </w:r>
       </w:ins>
-      <w:ins w:id="251" w:author="tim " w:date="2014-11-22T18:54:00Z">
+      <w:ins w:id="257" w:author="tim " w:date="2014-11-22T18:54:00Z">
         <w:r>
           <w:rPr/>
           <w:t>We have reworded as “11 signal widths α between 0 and π were used”</w:t>
@@ -3310,7 +3364,7 @@
         <w:pStyle w:val="Normal"/>
         <w:rPr/>
       </w:pPr>
-      <w:ins w:id="252" w:author="tim " w:date="2014-11-22T18:54:00Z">
+      <w:ins w:id="258" w:author="tim " w:date="2014-11-22T18:54:00Z">
         <w:r>
           <w:rPr/>
           <w:t>5. Line 242: σ d = vT10 — why was this standard deviation chosen? Is it because a normal</w:t>
@@ -3322,7 +3376,7 @@
         <w:pStyle w:val="Normal"/>
         <w:rPr/>
       </w:pPr>
-      <w:ins w:id="253" w:author="tim " w:date="2014-11-22T18:54:00Z">
+      <w:ins w:id="259" w:author="tim " w:date="2014-11-22T18:54:00Z">
         <w:r>
           <w:rPr/>
           <w:t>distribution was used to simulate a strictly positive parameter (distance)? Could a biological justification be given, as you do for the other simulation parameters chosen?</w:t>
@@ -3343,7 +3397,7 @@
         <w:pStyle w:val="Normal"/>
         <w:rPr/>
       </w:pPr>
-      <w:ins w:id="254" w:author="tim " w:date="2014-11-22T18:54:00Z">
+      <w:ins w:id="260" w:author="tim " w:date="2014-11-22T18:54:00Z">
         <w:r>
           <w:rPr>
             <w:b/>
@@ -3352,7 +3406,7 @@
           <w:t>Response:</w:t>
         </w:r>
       </w:ins>
-      <w:ins w:id="255" w:author="Student" w:date="2014-11-25T15:04:00Z">
+      <w:ins w:id="261" w:author="Student" w:date="2014-11-25T15:04:00Z">
         <w:r>
           <w:rPr>
             <w:b/>
@@ -3361,25 +3415,25 @@
           <w:t xml:space="preserve"> </w:t>
         </w:r>
       </w:ins>
-      <w:ins w:id="256" w:author="Student" w:date="2014-11-25T15:04:00Z">
+      <w:ins w:id="262" w:author="Student" w:date="2014-11-25T15:04:00Z">
         <w:r>
           <w:rPr/>
           <w:t>σ d = vT/10 was chosen so that the standard deviation of the movement scaled with the speed of the movement.</w:t>
         </w:r>
       </w:ins>
-      <w:ins w:id="257" w:author="Student" w:date="2014-11-25T15:05:00Z">
+      <w:ins w:id="263" w:author="Student" w:date="2014-11-25T15:05:00Z">
         <w:r>
           <w:rPr/>
           <w:t xml:space="preserve"> </w:t>
         </w:r>
       </w:ins>
-      <w:ins w:id="258" w:author="Student" w:date="2014-11-25T15:07:00Z">
+      <w:ins w:id="264" w:author="Student" w:date="2014-11-25T15:07:00Z">
         <w:r>
           <w:rPr/>
           <w:t xml:space="preserve">Line 242 has been changed to reflex this </w:t>
         </w:r>
       </w:ins>
-      <w:ins w:id="259" w:author="Student" w:date="2014-11-25T15:09:00Z">
+      <w:ins w:id="265" w:author="Student" w:date="2014-11-25T15:09:00Z">
         <w:r>
           <w:rPr/>
           <w:t>“standard deviation, σ d = vT/10 where the standard deviation was chosen to scale with the average distance travelled”</w:t>
@@ -3391,7 +3445,7 @@
         <w:pStyle w:val="Normal"/>
         <w:rPr/>
       </w:pPr>
-      <w:ins w:id="260" w:author="Student" w:date="2014-11-25T15:10:00Z">
+      <w:ins w:id="266" w:author="Student" w:date="2014-11-25T15:10:00Z">
         <w:r>
           <w:rPr/>
           <w:t>@Tim: I’m not sure about adding this to the MS, not sure that it makes sense</w:t>
@@ -3412,7 +3466,7 @@
         <w:pStyle w:val="Normal"/>
         <w:rPr/>
       </w:pPr>
-      <w:ins w:id="261" w:author="tim " w:date="2014-11-22T18:54:00Z">
+      <w:ins w:id="267" w:author="tim " w:date="2014-11-22T18:54:00Z">
         <w:r>
           <w:rPr/>
           <w:t>6. Line 243: “this is the largest day range”— here you refer to an average velocity while</w:t>
@@ -3424,7 +3478,7 @@
         <w:pStyle w:val="Normal"/>
         <w:rPr/>
       </w:pPr>
-      <w:ins w:id="262" w:author="tim " w:date="2014-11-22T18:54:00Z">
+      <w:ins w:id="268" w:author="tim " w:date="2014-11-22T18:54:00Z">
         <w:r>
           <w:rPr/>
           <w:t>day range is a distance, might be better to say average velocity was chosen based on a</w:t>
@@ -3436,7 +3490,7 @@
         <w:pStyle w:val="Normal"/>
         <w:rPr/>
       </w:pPr>
-      <w:ins w:id="263" w:author="tim " w:date="2014-11-22T18:54:00Z">
+      <w:ins w:id="269" w:author="tim " w:date="2014-11-22T18:54:00Z">
         <w:r>
           <w:rPr/>
           <w:t>day range of. . .</w:t>
@@ -3457,7 +3511,7 @@
         <w:pStyle w:val="Normal"/>
         <w:rPr/>
       </w:pPr>
-      <w:ins w:id="264" w:author="tim " w:date="2014-11-22T18:54:00Z">
+      <w:ins w:id="270" w:author="tim " w:date="2014-11-22T18:54:00Z">
         <w:r>
           <w:rPr>
             <w:b/>
@@ -3466,7 +3520,7 @@
           <w:t xml:space="preserve">Response: </w:t>
         </w:r>
       </w:ins>
-      <w:ins w:id="265" w:author="tim " w:date="2014-11-22T18:54:00Z">
+      <w:ins w:id="271" w:author="tim " w:date="2014-11-22T18:54:00Z">
         <w:r>
           <w:rPr/>
           <w:t>Reworded in line with this comment.</w:t>
@@ -3487,7 +3541,7 @@
         <w:pStyle w:val="Normal"/>
         <w:rPr/>
       </w:pPr>
-      <w:ins w:id="266" w:author="tim " w:date="2014-11-22T18:54:00Z">
+      <w:ins w:id="272" w:author="tim " w:date="2014-11-22T18:54:00Z">
         <w:r>
           <w:rPr/>
           <w:t>7. Line 246: “or change direction (in a uniform distribution with maximum angle A)”— I</w:t>
@@ -3499,7 +3553,7 @@
         <w:pStyle w:val="Normal"/>
         <w:rPr/>
       </w:pPr>
-      <w:ins w:id="267" w:author="tim " w:date="2014-11-22T18:54:00Z">
+      <w:ins w:id="273" w:author="tim " w:date="2014-11-22T18:54:00Z">
         <w:r>
           <w:rPr/>
           <w:t>understand you are defining a correlated random walk, but this sentence could imply</w:t>
@@ -3511,7 +3565,7 @@
         <w:pStyle w:val="Normal"/>
         <w:rPr/>
       </w:pPr>
-      <w:ins w:id="268" w:author="tim " w:date="2014-11-22T18:54:00Z">
+      <w:ins w:id="274" w:author="tim " w:date="2014-11-22T18:54:00Z">
         <w:r>
           <w:rPr/>
           <w:t>you are sampling the new direction randomly from the interval (0, A). Clarify?</w:t>
@@ -3535,7 +3589,7 @@
           <w:bCs/>
         </w:rPr>
       </w:pPr>
-      <w:ins w:id="269" w:author="tim " w:date="2014-11-22T18:54:00Z">
+      <w:ins w:id="275" w:author="tim " w:date="2014-11-22T18:54:00Z">
         <w:r>
           <w:rPr>
             <w:b/>
@@ -3544,7 +3598,7 @@
           <w:t>Response:</w:t>
         </w:r>
       </w:ins>
-      <w:ins w:id="270" w:author="Student" w:date="2014-11-25T15:02:00Z">
+      <w:ins w:id="276" w:author="Student" w:date="2014-11-25T15:02:00Z">
         <w:r>
           <w:rPr>
             <w:b/>
@@ -3562,7 +3616,7 @@
           <w:bCs/>
         </w:rPr>
       </w:pPr>
-      <w:ins w:id="271" w:author="tim " w:date="2014-11-26T15:01:00Z">
+      <w:ins w:id="277" w:author="tim " w:date="2014-11-26T15:01:00Z">
         <w:r>
           <w:rPr>
             <w:b/>
@@ -3571,7 +3625,7 @@
           <w:t>@liz is something li</w:t>
         </w:r>
       </w:ins>
-      <w:ins w:id="272" w:author="tim " w:date="2014-11-26T15:02:00Z">
+      <w:ins w:id="278" w:author="tim " w:date="2014-11-26T15:02:00Z">
         <w:r>
           <w:rPr>
             <w:b/>
@@ -3601,7 +3655,7 @@
         <w:pStyle w:val="Normal"/>
         <w:rPr/>
       </w:pPr>
-      <w:ins w:id="273" w:author="tim " w:date="2014-11-22T18:54:00Z">
+      <w:ins w:id="279" w:author="tim " w:date="2014-11-22T18:54:00Z">
         <w:r>
           <w:rPr/>
           <w:t>8. Line 249: Might be best to say it is a correlated random walk for (3) as you do later on</w:t>
@@ -3613,7 +3667,7 @@
         <w:pStyle w:val="Normal"/>
         <w:rPr/>
       </w:pPr>
-      <w:ins w:id="274" w:author="tim " w:date="2014-11-22T18:54:00Z">
+      <w:ins w:id="280" w:author="tim " w:date="2014-11-22T18:54:00Z">
         <w:r>
           <w:rPr/>
           <w:t>in the paper</w:t>
@@ -3634,7 +3688,7 @@
         <w:pStyle w:val="Normal"/>
         <w:rPr/>
       </w:pPr>
-      <w:ins w:id="275" w:author="tim " w:date="2014-11-22T18:54:00Z">
+      <w:ins w:id="281" w:author="tim " w:date="2014-11-22T18:54:00Z">
         <w:r>
           <w:rPr>
             <w:b/>
@@ -3643,7 +3697,7 @@
           <w:t xml:space="preserve">Response: </w:t>
         </w:r>
       </w:ins>
-      <w:ins w:id="276" w:author="tim " w:date="2014-11-22T18:54:00Z">
+      <w:ins w:id="282" w:author="tim " w:date="2014-11-22T18:54:00Z">
         <w:r>
           <w:rPr/>
           <w:t>Reworded in line with this comment.</w:t>
@@ -3670,7 +3724,7 @@
         <w:pStyle w:val="Normal"/>
         <w:rPr/>
       </w:pPr>
-      <w:ins w:id="277" w:author="tim " w:date="2014-11-22T18:54:00Z">
+      <w:ins w:id="283" w:author="tim " w:date="2014-11-22T18:54:00Z">
         <w:r>
           <w:rPr/>
           <w:t>9. Line 251: “were counted as they moved in and out of the detection zone”— I assume</w:t>
@@ -3682,7 +3736,7 @@
         <w:pStyle w:val="Normal"/>
         <w:rPr/>
       </w:pPr>
-      <w:ins w:id="278" w:author="tim " w:date="2014-11-22T18:54:00Z">
+      <w:ins w:id="284" w:author="tim " w:date="2014-11-22T18:54:00Z">
         <w:r>
           <w:rPr/>
           <w:t>animals were only counted as they entered and not counted again as they left, also</w:t>
@@ -3694,7 +3748,7 @@
         <w:pStyle w:val="Normal"/>
         <w:rPr/>
       </w:pPr>
-      <w:ins w:id="279" w:author="tim " w:date="2014-11-22T18:54:00Z">
+      <w:ins w:id="285" w:author="tim " w:date="2014-11-22T18:54:00Z">
         <w:r>
           <w:rPr/>
           <w:t>animals initially inside the detection zone would also be counted.</w:t>
@@ -3718,7 +3772,7 @@
           <w:bCs/>
         </w:rPr>
       </w:pPr>
-      <w:ins w:id="280" w:author="tim " w:date="2014-11-22T18:54:00Z">
+      <w:ins w:id="286" w:author="tim " w:date="2014-11-22T18:54:00Z">
         <w:r>
           <w:rPr>
             <w:b/>
@@ -3727,7 +3781,7 @@
           <w:t>Response:</w:t>
         </w:r>
       </w:ins>
-      <w:ins w:id="281" w:author="Student" w:date="2014-11-25T14:53:00Z">
+      <w:ins w:id="287" w:author="Student" w:date="2014-11-25T14:53:00Z">
         <w:r>
           <w:rPr>
             <w:b/>
@@ -3757,7 +3811,7 @@
         <w:pStyle w:val="Normal"/>
         <w:rPr/>
       </w:pPr>
-      <w:ins w:id="282" w:author="tim " w:date="2014-11-22T18:54:00Z">
+      <w:ins w:id="288" w:author="tim " w:date="2014-11-22T18:54:00Z">
         <w:r>
           <w:rPr/>
           <w:t>10. Line 253: “by assuming the number of captures per simulation” — Why would you</w:t>
@@ -3769,7 +3823,7 @@
         <w:pStyle w:val="Normal"/>
         <w:rPr/>
       </w:pPr>
-      <w:ins w:id="283" w:author="tim " w:date="2014-11-22T18:54:00Z">
+      <w:ins w:id="289" w:author="tim " w:date="2014-11-22T18:54:00Z">
         <w:r>
           <w:rPr/>
           <w:t>assume the number of captures? You obtain the number of captures from the simula-</w:t>
@@ -3781,7 +3835,7 @@
         <w:pStyle w:val="Normal"/>
         <w:rPr/>
       </w:pPr>
-      <w:ins w:id="284" w:author="tim " w:date="2014-11-22T18:54:00Z">
+      <w:ins w:id="290" w:author="tim " w:date="2014-11-22T18:54:00Z">
         <w:r>
           <w:rPr/>
           <w:t>tion. Clarify?</w:t>
@@ -3805,7 +3859,7 @@
           <w:bCs/>
         </w:rPr>
       </w:pPr>
-      <w:ins w:id="285" w:author="tim " w:date="2014-11-22T18:54:00Z">
+      <w:ins w:id="291" w:author="tim " w:date="2014-11-22T18:54:00Z">
         <w:r>
           <w:rPr>
             <w:b/>
@@ -3814,7 +3868,7 @@
           <w:t xml:space="preserve">Response: </w:t>
         </w:r>
       </w:ins>
-      <w:ins w:id="286" w:author="Student" w:date="2014-11-25T14:50:00Z">
+      <w:ins w:id="292" w:author="Student" w:date="2014-11-25T14:50:00Z">
         <w:r>
           <w:rPr>
             <w:b/>
@@ -3823,7 +3877,7 @@
           <w:t>Assuming was a typo, and was meant to say “summing”, line 253 has been changed to reflex this</w:t>
         </w:r>
       </w:ins>
-      <w:ins w:id="287" w:author="Student" w:date="2014-11-25T14:51:00Z">
+      <w:ins w:id="293" w:author="Student" w:date="2014-11-25T14:51:00Z">
         <w:r>
           <w:rPr>
             <w:b/>
@@ -3832,7 +3886,7 @@
           <w:t>.</w:t>
         </w:r>
       </w:ins>
-      <w:del w:id="288" w:author="Student" w:date="2014-11-25T14:50:00Z">
+      <w:del w:id="294" w:author="Student" w:date="2014-11-25T14:50:00Z">
         <w:r>
           <w:rPr>
             <w:b/>
@@ -3847,7 +3901,7 @@
         <w:pStyle w:val="Normal"/>
         <w:rPr/>
       </w:pPr>
-      <w:del w:id="289" w:author="Student" w:date="2014-11-25T14:50:00Z">
+      <w:del w:id="295" w:author="Student" w:date="2014-11-25T14:50:00Z">
         <w:r>
           <w:rPr/>
           <w:delText>254 number of captures per simulation and inputting these values into the correct</w:delText>
@@ -3859,7 +3913,7 @@
         <w:pStyle w:val="Normal"/>
         <w:rPr/>
       </w:pPr>
-      <w:del w:id="290" w:author="Student" w:date="2014-11-25T14:50:00Z">
+      <w:del w:id="296" w:author="Student" w:date="2014-11-25T14:50:00Z">
         <w:r>
           <w:rPr/>
           <w:delText>255 gREM submodel” Is this supposed to be 'summing'? Or something else.</w:delText>
@@ -3886,7 +3940,7 @@
         <w:pStyle w:val="Normal"/>
         <w:rPr/>
       </w:pPr>
-      <w:ins w:id="291" w:author="tim " w:date="2014-11-22T18:54:00Z">
+      <w:ins w:id="297" w:author="tim " w:date="2014-11-22T18:54:00Z">
         <w:r>
           <w:rPr/>
           <w:t>11. Line 256: “the density in the simulation”— better to say the true density to prevent</w:t>
@@ -3898,7 +3952,7 @@
         <w:pStyle w:val="Normal"/>
         <w:rPr/>
       </w:pPr>
-      <w:ins w:id="292" w:author="tim " w:date="2014-11-22T18:54:00Z">
+      <w:ins w:id="298" w:author="tim " w:date="2014-11-22T18:54:00Z">
         <w:r>
           <w:rPr/>
           <w:t>confusion with the density estimated from the simulated data?</w:t>
@@ -3919,7 +3973,7 @@
         <w:pStyle w:val="Normal"/>
         <w:rPr/>
       </w:pPr>
-      <w:ins w:id="293" w:author="tim " w:date="2014-11-22T18:54:00Z">
+      <w:ins w:id="299" w:author="tim " w:date="2014-11-22T18:54:00Z">
         <w:r>
           <w:rPr>
             <w:b/>
@@ -3928,7 +3982,7 @@
           <w:t>Response:</w:t>
         </w:r>
       </w:ins>
-      <w:ins w:id="294" w:author="tim " w:date="2014-11-22T18:54:00Z">
+      <w:ins w:id="300" w:author="tim " w:date="2014-11-22T18:54:00Z">
         <w:r>
           <w:rPr/>
           <w:t xml:space="preserve"> We have changed this to “by comparing the true simulation density with the estimated density” as suggested.</w:t>
@@ -3955,7 +4009,7 @@
         <w:pStyle w:val="Normal"/>
         <w:rPr/>
       </w:pPr>
-      <w:ins w:id="295" w:author="tim " w:date="2014-11-22T18:54:00Z">
+      <w:ins w:id="301" w:author="tim " w:date="2014-11-22T18:54:00Z">
         <w:r>
           <w:rPr/>
           <w:t>12. Line 266: “we calculated how long the simulation needed to run. . .” — do you mean</w:t>
@@ -3967,7 +4021,7 @@
         <w:pStyle w:val="Normal"/>
         <w:rPr/>
       </w:pPr>
-      <w:ins w:id="296" w:author="tim " w:date="2014-11-22T18:54:00Z">
+      <w:ins w:id="302" w:author="tim " w:date="2014-11-22T18:54:00Z">
         <w:r>
           <w:rPr/>
           <w:t>how long on average, as the formula applies to the expected number of encounters.</w:t>
@@ -3991,7 +4045,7 @@
           <w:bCs/>
         </w:rPr>
       </w:pPr>
-      <w:ins w:id="297" w:author="tim " w:date="2014-11-22T18:54:00Z">
+      <w:ins w:id="303" w:author="tim " w:date="2014-11-22T18:54:00Z">
         <w:r>
           <w:rPr>
             <w:b/>
@@ -4000,7 +4054,7 @@
           <w:t>Response:</w:t>
         </w:r>
       </w:ins>
-      <w:ins w:id="298" w:author="Student" w:date="2014-11-25T14:46:00Z">
+      <w:ins w:id="304" w:author="Student" w:date="2014-11-25T14:46:00Z">
         <w:r>
           <w:rPr>
             <w:b/>
@@ -4009,7 +4063,7 @@
           <w:t xml:space="preserve"> Line 266 changed to: </w:t>
         </w:r>
       </w:ins>
-      <w:ins w:id="299" w:author="Student" w:date="2014-11-25T14:47:00Z">
+      <w:ins w:id="305" w:author="Student" w:date="2014-11-25T14:47:00Z">
         <w:r>
           <w:rPr>
             <w:b/>
@@ -4018,7 +4072,7 @@
           <w:t>“</w:t>
         </w:r>
       </w:ins>
-      <w:ins w:id="300" w:author="Student" w:date="2014-11-25T14:46:00Z">
+      <w:ins w:id="306" w:author="Student" w:date="2014-11-25T14:46:00Z">
         <w:r>
           <w:rPr>
             <w:b/>
@@ -4027,7 +4081,7 @@
           <w:t>From a random starting point we ran the simulation until a range of different capture numbers were recorded (from 10 to 100 captures), recorded the length of time this took, and estimated the animal density for each of the four sub-models.</w:t>
         </w:r>
       </w:ins>
-      <w:ins w:id="301" w:author="Student" w:date="2014-11-25T14:47:00Z">
+      <w:ins w:id="307" w:author="Student" w:date="2014-11-25T14:47:00Z">
         <w:r>
           <w:rPr>
             <w:b/>
@@ -4036,7 +4090,7 @@
           <w:t xml:space="preserve"> “ Rather than run the simulation for a given time and calculate the number of captures, what we have </w:t>
         </w:r>
       </w:ins>
-      <w:ins w:id="302" w:author="tim " w:date="2014-11-26T15:03:00Z">
+      <w:ins w:id="308" w:author="tim " w:date="2014-11-26T15:03:00Z">
         <w:r>
           <w:rPr>
             <w:b/>
@@ -4045,7 +4099,7 @@
           <w:t>d</w:t>
         </w:r>
       </w:ins>
-      <w:ins w:id="303" w:author="Student" w:date="2014-11-25T14:47:00Z">
+      <w:ins w:id="309" w:author="Student" w:date="2014-11-25T14:47:00Z">
         <w:r>
           <w:rPr>
             <w:b/>
@@ -4054,7 +4108,7 @@
           <w:t xml:space="preserve">one here is run the </w:t>
         </w:r>
       </w:ins>
-      <w:ins w:id="304" w:author="Student" w:date="2014-11-25T14:48:00Z">
+      <w:ins w:id="310" w:author="Student" w:date="2014-11-25T14:48:00Z">
         <w:r>
           <w:rPr>
             <w:b/>
@@ -4063,7 +4117,7 @@
           <w:t>simulation</w:t>
         </w:r>
       </w:ins>
-      <w:ins w:id="305" w:author="Student" w:date="2014-11-25T14:47:00Z">
+      <w:ins w:id="311" w:author="Student" w:date="2014-11-25T14:47:00Z">
         <w:r>
           <w:rPr>
             <w:b/>
@@ -4072,7 +4126,7 @@
           <w:t xml:space="preserve"> </w:t>
         </w:r>
       </w:ins>
-      <w:ins w:id="306" w:author="Student" w:date="2014-11-25T14:48:00Z">
+      <w:ins w:id="312" w:author="Student" w:date="2014-11-25T14:48:00Z">
         <w:r>
           <w:rPr>
             <w:b/>
@@ -4117,7 +4171,7 @@
         <w:pStyle w:val="Normal"/>
         <w:rPr/>
       </w:pPr>
-      <w:ins w:id="307" w:author="tim " w:date="2014-11-22T18:54:00Z">
+      <w:ins w:id="313" w:author="tim " w:date="2014-11-22T18:54:00Z">
         <w:r>
           <w:rPr/>
           <w:t>13. Line 269: “real density” — perhaps use true density for consistency?</w:t>
@@ -4138,7 +4192,7 @@
         <w:pStyle w:val="Normal"/>
         <w:rPr/>
       </w:pPr>
-      <w:ins w:id="308" w:author="tim " w:date="2014-11-22T18:54:00Z">
+      <w:ins w:id="314" w:author="tim " w:date="2014-11-22T18:54:00Z">
         <w:r>
           <w:rPr>
             <w:b/>
@@ -4147,7 +4201,7 @@
           <w:t xml:space="preserve">Response: </w:t>
         </w:r>
       </w:ins>
-      <w:ins w:id="309" w:author="tim " w:date="2014-11-22T18:54:00Z">
+      <w:ins w:id="315" w:author="tim " w:date="2014-11-22T18:54:00Z">
         <w:r>
           <w:rPr/>
           <w:t>Edited to comply.</w:t>
@@ -4174,7 +4228,7 @@
         <w:pStyle w:val="Normal"/>
         <w:rPr/>
       </w:pPr>
-      <w:ins w:id="310" w:author="tim " w:date="2014-11-22T18:54:00Z">
+      <w:ins w:id="316" w:author="tim " w:date="2014-11-22T18:54:00Z">
         <w:r>
           <w:rPr/>
           <w:t>14. Line 271: “compare the precision between capture numbers” — I think more detail is</w:t>
@@ -4186,7 +4240,7 @@
         <w:pStyle w:val="Normal"/>
         <w:rPr/>
       </w:pPr>
-      <w:ins w:id="311" w:author="tim " w:date="2014-11-22T18:54:00Z">
+      <w:ins w:id="317" w:author="tim " w:date="2014-11-22T18:54:00Z">
         <w:r>
           <w:rPr/>
           <w:t>required: compare the precision of the density estimates from simulations with a differ-</w:t>
@@ -4198,7 +4252,7 @@
         <w:pStyle w:val="Normal"/>
         <w:rPr/>
       </w:pPr>
-      <w:ins w:id="312" w:author="tim " w:date="2014-11-22T18:54:00Z">
+      <w:ins w:id="318" w:author="tim " w:date="2014-11-22T18:54:00Z">
         <w:r>
           <w:rPr/>
           <w:t>ent expected number of captures.</w:t>
@@ -4219,7 +4273,7 @@
         <w:pStyle w:val="Normal"/>
         <w:rPr/>
       </w:pPr>
-      <w:ins w:id="313" w:author="tim " w:date="2014-11-22T18:54:00Z">
+      <w:ins w:id="319" w:author="tim " w:date="2014-11-22T18:54:00Z">
         <w:r>
           <w:rPr>
             <w:b/>
@@ -4228,7 +4282,7 @@
           <w:t xml:space="preserve">Response: </w:t>
         </w:r>
       </w:ins>
-      <w:ins w:id="314" w:author="tim " w:date="2014-11-22T18:54:00Z">
+      <w:ins w:id="320" w:author="tim " w:date="2014-11-22T18:54:00Z">
         <w:r>
           <w:rPr/>
           <w:t>Edited as suggested.</w:t>
@@ -4255,7 +4309,7 @@
         <w:pStyle w:val="Normal"/>
         <w:rPr/>
       </w:pPr>
-      <w:ins w:id="315" w:author="tim " w:date="2014-11-22T18:54:00Z">
+      <w:ins w:id="321" w:author="tim " w:date="2014-11-22T18:54:00Z">
         <w:r>
           <w:rPr/>
           <w:t>15. Line 275: “using different amounts of time spent stationary” — should this not be the</w:t>
@@ -4267,7 +4321,7 @@
         <w:pStyle w:val="Normal"/>
         <w:rPr/>
       </w:pPr>
-      <w:ins w:id="316" w:author="tim " w:date="2014-11-22T18:54:00Z">
+      <w:ins w:id="322" w:author="tim " w:date="2014-11-22T18:54:00Z">
         <w:r>
           <w:rPr/>
           <w:t>time spent stationary on average? (This applies to all other instances of “time spent</w:t>
@@ -4279,7 +4333,7 @@
         <w:pStyle w:val="Normal"/>
         <w:rPr/>
       </w:pPr>
-      <w:ins w:id="317" w:author="tim " w:date="2014-11-22T18:54:00Z">
+      <w:ins w:id="323" w:author="tim " w:date="2014-11-22T18:54:00Z">
         <w:r>
           <w:rPr/>
           <w:t>stationary” in the paper.)</w:t>
@@ -4300,7 +4354,7 @@
         <w:pStyle w:val="Normal"/>
         <w:rPr/>
       </w:pPr>
-      <w:ins w:id="318" w:author="tim " w:date="2014-11-22T18:54:00Z">
+      <w:ins w:id="324" w:author="tim " w:date="2014-11-22T18:54:00Z">
         <w:r>
           <w:rPr>
             <w:b/>
@@ -4309,7 +4363,7 @@
           <w:t xml:space="preserve">Response: </w:t>
         </w:r>
       </w:ins>
-      <w:ins w:id="319" w:author="tim " w:date="2014-11-22T18:54:00Z">
+      <w:ins w:id="325" w:author="tim " w:date="2014-11-22T18:54:00Z">
         <w:r>
           <w:rPr/>
           <w:t>Added 'average' in Fig.7 caption, line 275 and line 305.</w:t>
@@ -4336,7 +4390,7 @@
         <w:pStyle w:val="Normal"/>
         <w:rPr/>
       </w:pPr>
-      <w:ins w:id="320" w:author="tim " w:date="2014-11-22T18:54:00Z">
+      <w:ins w:id="326" w:author="tim " w:date="2014-11-22T18:54:00Z">
         <w:r>
           <w:rPr/>
           <w:t>16. Line 338: “the sum of the average animal velocity and the sensor velocity” — could be</w:t>
@@ -4348,7 +4402,7 @@
         <w:pStyle w:val="Normal"/>
         <w:rPr/>
       </w:pPr>
-      <w:ins w:id="321" w:author="tim " w:date="2014-11-22T18:54:00Z">
+      <w:ins w:id="327" w:author="tim " w:date="2014-11-22T18:54:00Z">
         <w:r>
           <w:rPr/>
           <w:t>clearer? It is the average animal velocity (averaged over all bearings) relative to a single</w:t>
@@ -4360,7 +4414,7 @@
         <w:pStyle w:val="Normal"/>
         <w:rPr/>
       </w:pPr>
-      <w:ins w:id="322" w:author="tim " w:date="2014-11-22T18:54:00Z">
+      <w:ins w:id="328" w:author="tim " w:date="2014-11-22T18:54:00Z">
         <w:r>
           <w:rPr/>
           <w:t>(animal or sensor) focal individual (Hutchinson and Waser, 2007).</w:t>
@@ -4381,7 +4435,7 @@
         <w:pStyle w:val="Normal"/>
         <w:rPr/>
       </w:pPr>
-      <w:ins w:id="323" w:author="tim " w:date="2014-11-22T18:54:00Z">
+      <w:ins w:id="329" w:author="tim " w:date="2014-11-22T18:54:00Z">
         <w:r>
           <w:rPr>
             <w:b/>
@@ -4390,7 +4444,7 @@
           <w:t xml:space="preserve">Response: </w:t>
         </w:r>
       </w:ins>
-      <w:ins w:id="324" w:author="tim " w:date="2014-11-22T18:54:00Z">
+      <w:ins w:id="330" w:author="tim " w:date="2014-11-22T18:54:00Z">
         <w:r>
           <w:rPr/>
           <w:t>Hopefully made clearer by changing wording to “expanded for moving sensors by replacing $v$ as used here with the average animal speed added to the sensor speed”</w:t>
@@ -4417,7 +4471,7 @@
         <w:pStyle w:val="Normal"/>
         <w:rPr/>
       </w:pPr>
-      <w:ins w:id="325" w:author="tim " w:date="2014-11-22T18:54:00Z">
+      <w:ins w:id="331" w:author="tim " w:date="2014-11-22T18:54:00Z">
         <w:r>
           <w:rPr/>
           <w:t>17. Lines 388–395: you begin by saying accuracy may be affected by the interaction between the movement model and detection zone, then end saying the opposite, in brackets.</w:t>
@@ -4441,7 +4495,7 @@
           <w:bCs/>
         </w:rPr>
       </w:pPr>
-      <w:ins w:id="326" w:author="tim " w:date="2014-11-22T18:54:00Z">
+      <w:ins w:id="332" w:author="tim " w:date="2014-11-22T18:54:00Z">
         <w:r>
           <w:rPr>
             <w:b/>
@@ -4450,7 +4504,7 @@
           <w:t>Response:</w:t>
         </w:r>
       </w:ins>
-      <w:ins w:id="327" w:author="Student" w:date="2014-11-25T14:32:00Z">
+      <w:ins w:id="333" w:author="Student" w:date="2014-11-25T14:32:00Z">
         <w:r>
           <w:rPr>
             <w:b/>
@@ -4459,7 +4513,7 @@
           <w:t xml:space="preserve"> Line 388 have changed accuracy to precision. It is correct to point out that the accuracy of the model should</w:t>
         </w:r>
       </w:ins>
-      <w:ins w:id="328" w:author="Student" w:date="2014-11-25T15:39:00Z">
+      <w:ins w:id="334" w:author="Student" w:date="2014-11-25T15:39:00Z">
         <w:r>
           <w:rPr>
             <w:b/>
@@ -4468,7 +4522,7 @@
           <w:t xml:space="preserve"> </w:t>
         </w:r>
       </w:ins>
-      <w:ins w:id="329" w:author="Student" w:date="2014-11-25T14:32:00Z">
+      <w:ins w:id="335" w:author="Student" w:date="2014-11-25T14:32:00Z">
         <w:r>
           <w:rPr>
             <w:b/>
@@ -4477,7 +4531,7 @@
           <w:t>n</w:t>
         </w:r>
       </w:ins>
-      <w:ins w:id="330" w:author="Student" w:date="2014-11-25T14:33:00Z">
+      <w:ins w:id="336" w:author="Student" w:date="2014-11-25T14:33:00Z">
         <w:r>
           <w:rPr>
             <w:b/>
@@ -4507,7 +4561,7 @@
         <w:pStyle w:val="Normal"/>
         <w:rPr/>
       </w:pPr>
-      <w:ins w:id="331" w:author="tim " w:date="2014-11-22T18:54:00Z">
+      <w:ins w:id="337" w:author="tim " w:date="2014-11-22T18:54:00Z">
         <w:r>
           <w:rPr/>
           <w:t>18. Line 411: “entire world”— better to say study area?</w:t>
@@ -4528,7 +4582,7 @@
         <w:pStyle w:val="Normal"/>
         <w:rPr/>
       </w:pPr>
-      <w:ins w:id="332" w:author="tim " w:date="2014-11-22T18:54:00Z">
+      <w:ins w:id="338" w:author="tim " w:date="2014-11-22T18:54:00Z">
         <w:r>
           <w:rPr>
             <w:b/>
@@ -4537,7 +4591,7 @@
           <w:t xml:space="preserve">Response: </w:t>
         </w:r>
       </w:ins>
-      <w:ins w:id="333" w:author="tim " w:date="2014-11-22T18:54:00Z">
+      <w:ins w:id="339" w:author="tim " w:date="2014-11-22T18:54:00Z">
         <w:r>
           <w:rPr/>
           <w:t>We agree and have changed to match this suggestion.</w:t>
@@ -4564,7 +4618,7 @@
         <w:pStyle w:val="Normal"/>
         <w:rPr/>
       </w:pPr>
-      <w:ins w:id="334" w:author="tim " w:date="2014-11-22T18:54:00Z">
+      <w:ins w:id="340" w:author="tim " w:date="2014-11-22T18:54:00Z">
         <w:r>
           <w:rPr/>
           <w:t>19. Line 416: “The distance travelled for an animal was assumed to be 40 km day −1 ”—</w:t>
@@ -4576,7 +4630,7 @@
         <w:pStyle w:val="Normal"/>
         <w:rPr/>
       </w:pPr>
-      <w:ins w:id="335" w:author="tim " w:date="2014-11-22T18:54:00Z">
+      <w:ins w:id="341" w:author="tim " w:date="2014-11-22T18:54:00Z">
         <w:r>
           <w:rPr/>
           <w:t>technically 40 km day −1 is a speed, also isn’t this the average distance per day?</w:t>
@@ -4600,7 +4654,7 @@
           <w:bCs/>
         </w:rPr>
       </w:pPr>
-      <w:ins w:id="336" w:author="tim " w:date="2014-11-22T18:54:00Z">
+      <w:ins w:id="342" w:author="tim " w:date="2014-11-22T18:54:00Z">
         <w:r>
           <w:rPr>
             <w:b/>
@@ -4609,7 +4663,7 @@
           <w:t>Response:</w:t>
         </w:r>
       </w:ins>
-      <w:ins w:id="337" w:author="Student" w:date="2014-11-25T14:35:00Z">
+      <w:ins w:id="343" w:author="Student" w:date="2014-11-25T14:35:00Z">
         <w:r>
           <w:rPr>
             <w:b/>
@@ -4618,7 +4672,7 @@
           <w:t xml:space="preserve"> </w:t>
         </w:r>
       </w:ins>
-      <w:ins w:id="338" w:author="Student" w:date="2014-11-25T14:48:00Z">
+      <w:ins w:id="344" w:author="Student" w:date="2014-11-25T14:48:00Z">
         <w:r>
           <w:rPr>
             <w:b/>
@@ -4627,7 +4681,7 @@
           <w:t xml:space="preserve">Completely agreed with this as a comment. </w:t>
         </w:r>
       </w:ins>
-      <w:ins w:id="339" w:author="Student" w:date="2014-11-25T14:35:00Z">
+      <w:ins w:id="345" w:author="Student" w:date="2014-11-25T14:35:00Z">
         <w:r>
           <w:rPr>
             <w:b/>
@@ -4636,7 +4690,7 @@
           <w:t xml:space="preserve">Line 416 changed to: </w:t>
         </w:r>
       </w:ins>
-      <w:ins w:id="340" w:author="Student" w:date="2014-11-25T14:49:00Z">
+      <w:ins w:id="346" w:author="Student" w:date="2014-11-25T14:49:00Z">
         <w:r>
           <w:rPr>
             <w:b/>
@@ -4645,7 +4699,7 @@
           <w:t>“</w:t>
         </w:r>
       </w:ins>
-      <w:ins w:id="341" w:author="Student" w:date="2014-11-25T14:35:00Z">
+      <w:ins w:id="347" w:author="Student" w:date="2014-11-25T14:35:00Z">
         <w:r>
           <w:rPr>
             <w:b/>
@@ -4654,7 +4708,7 @@
           <w:t xml:space="preserve">In the simulation animals moved at a speed of 40km day-1, </w:t>
         </w:r>
       </w:ins>
-      <w:ins w:id="342" w:author="Student" w:date="2014-11-25T14:37:00Z">
+      <w:ins w:id="348" w:author="Student" w:date="2014-11-25T14:37:00Z">
         <w:r>
           <w:rPr>
             <w:b/>
@@ -4663,7 +4717,7 @@
           <w:t>equivalent</w:t>
         </w:r>
       </w:ins>
-      <w:ins w:id="343" w:author="Student" w:date="2014-11-25T14:35:00Z">
+      <w:ins w:id="349" w:author="Student" w:date="2014-11-25T14:35:00Z">
         <w:r>
           <w:rPr>
             <w:b/>
@@ -4672,7 +4726,7 @@
           <w:t xml:space="preserve"> to the largest day range</w:t>
         </w:r>
       </w:ins>
-      <w:ins w:id="344" w:author="Student" w:date="2014-11-25T14:36:00Z">
+      <w:ins w:id="350" w:author="Student" w:date="2014-11-25T14:36:00Z">
         <w:r>
           <w:rPr>
             <w:rFonts w:cs="Times New Roman" w:ascii="Times New Roman" w:hAnsi="Times New Roman"/>
@@ -4683,7 +4737,7 @@
           <w:t xml:space="preserve"> </w:t>
         </w:r>
       </w:ins>
-      <w:ins w:id="345" w:author="Student" w:date="2014-11-25T14:36:00Z">
+      <w:ins w:id="351" w:author="Student" w:date="2014-11-25T14:36:00Z">
         <w:r>
           <w:rPr>
             <w:b/>
@@ -4692,7 +4746,7 @@
           <w:t>of terrestrial animals</w:t>
         </w:r>
       </w:ins>
-      <w:ins w:id="346" w:author="Student" w:date="2014-11-25T14:49:00Z">
+      <w:ins w:id="352" w:author="Student" w:date="2014-11-25T14:49:00Z">
         <w:r>
           <w:rPr>
             <w:b/>
@@ -4749,7 +4803,7 @@
         <w:pStyle w:val="Normal"/>
         <w:rPr/>
       </w:pPr>
-      <w:ins w:id="347" w:author="Tim Lucas" w:date="2014-11-24T15:22:00Z">
+      <w:ins w:id="353" w:author="Tim Lucas" w:date="2014-11-24T15:22:00Z">
         <w:r>
           <w:rPr/>
           <w:t>Editorial Comments</w:t>
@@ -4761,7 +4815,7 @@
         <w:pStyle w:val="Normal"/>
         <w:rPr/>
       </w:pPr>
-      <w:ins w:id="348" w:author="Tim Lucas" w:date="2014-11-24T15:22:00Z">
+      <w:ins w:id="354" w:author="Tim Lucas" w:date="2014-11-24T15:22:00Z">
         <w:r>
           <w:rPr/>
           <w:t>1. Line 167: Typo — “number of expected captures” should say expected number of cap-</w:t>
@@ -4773,7 +4827,7 @@
         <w:pStyle w:val="Normal"/>
         <w:rPr/>
       </w:pPr>
-      <w:ins w:id="349" w:author="Tim Lucas" w:date="2014-11-24T15:22:00Z">
+      <w:ins w:id="355" w:author="Tim Lucas" w:date="2014-11-24T15:22:00Z">
         <w:r>
           <w:rPr/>
           <w:t>tures.</w:t>
@@ -4785,7 +4839,7 @@
         <w:pStyle w:val="Normal"/>
         <w:rPr/>
       </w:pPr>
-      <w:ins w:id="350" w:author="Tim Lucas" w:date="2014-11-24T15:22:00Z">
+      <w:ins w:id="356" w:author="Tim Lucas" w:date="2014-11-24T15:22:00Z">
         <w:r>
           <w:rPr/>
           <w:t>2. Lines 174-176: this sentence does not make sense.</w:t>
@@ -4797,7 +4851,7 @@
         <w:pStyle w:val="Normal"/>
         <w:rPr/>
       </w:pPr>
-      <w:ins w:id="351" w:author="Tim Lucas" w:date="2014-11-24T15:22:00Z">
+      <w:ins w:id="357" w:author="Tim Lucas" w:date="2014-11-24T15:22:00Z">
         <w:r>
           <w:rPr/>
           <w:t>3. Line 226: perhaps better not to start a sentence with a number? Might be better to use</w:t>
@@ -4809,7 +4863,7 @@
         <w:pStyle w:val="Normal"/>
         <w:rPr/>
       </w:pPr>
-      <w:ins w:id="352" w:author="Tim Lucas" w:date="2014-11-24T15:22:00Z">
+      <w:ins w:id="358" w:author="Tim Lucas" w:date="2014-11-24T15:22:00Z">
         <w:r>
           <w:rPr/>
           <w:t>words: one hundred.</w:t>
@@ -4821,7 +4875,7 @@
         <w:pStyle w:val="Normal"/>
         <w:rPr/>
       </w:pPr>
-      <w:ins w:id="353" w:author="Tim Lucas" w:date="2014-11-24T15:22:00Z">
+      <w:ins w:id="359" w:author="Tim Lucas" w:date="2014-11-24T15:22:00Z">
         <w:r>
           <w:rPr/>
           <w:t>4. Line 228: “exact centre of the simulation”— does this mean the centre of the simulated</w:t>
@@ -4833,7 +4887,7 @@
         <w:pStyle w:val="Normal"/>
         <w:rPr/>
       </w:pPr>
-      <w:ins w:id="354" w:author="Tim Lucas" w:date="2014-11-24T15:22:00Z">
+      <w:ins w:id="360" w:author="Tim Lucas" w:date="2014-11-24T15:22:00Z">
         <w:r>
           <w:rPr/>
           <w:t>study area?</w:t>
@@ -4845,7 +4899,7 @@
         <w:pStyle w:val="Normal"/>
         <w:rPr/>
       </w:pPr>
-      <w:ins w:id="355" w:author="Tim Lucas" w:date="2014-11-24T15:22:00Z">
+      <w:ins w:id="361" w:author="Tim Lucas" w:date="2014-11-24T15:22:00Z">
         <w:r>
           <w:rPr/>
           <w:t>5. Line 241: better not to start a sentence with a mathematical symbol?</w:t>
@@ -4857,7 +4911,7 @@
         <w:pStyle w:val="Normal"/>
         <w:rPr/>
       </w:pPr>
-      <w:ins w:id="356" w:author="Tim Lucas" w:date="2014-11-24T15:22:00Z">
+      <w:ins w:id="362" w:author="Tim Lucas" w:date="2014-11-24T15:22:00Z">
         <w:r>
           <w:rPr/>
           <w:t>6. Line 245: Typo — At the end of each step</w:t>
@@ -4869,7 +4923,7 @@
         <w:pStyle w:val="Normal"/>
         <w:rPr/>
       </w:pPr>
-      <w:ins w:id="357" w:author="Tim Lucas" w:date="2014-11-24T15:22:00Z">
+      <w:ins w:id="363" w:author="Tim Lucas" w:date="2014-11-24T15:22:00Z">
         <w:r>
           <w:rPr/>
           <w:t>7. Lines 255, 258: perhaps better to not start a sentence with lower-case “g” in gREM?</w:t>
@@ -4881,13 +4935,13 @@
         <w:pStyle w:val="Normal"/>
         <w:rPr/>
       </w:pPr>
-      <w:ins w:id="358" w:author="Tim Lucas" w:date="2014-11-24T15:22:00Z">
+      <w:ins w:id="364" w:author="Tim Lucas" w:date="2014-11-24T15:22:00Z">
         <w:r>
           <w:rPr/>
           <w:t xml:space="preserve">8. Line 282: this sentence does not make sense. </w:t>
         </w:r>
       </w:ins>
-      <w:del w:id="359" w:author="tim " w:date="2014-11-26T15:08:00Z">
+      <w:del w:id="365" w:author="tim " w:date="2014-11-26T15:08:00Z">
         <w:r>
           <w:rPr/>
           <w:delText>@tim Can't see which one is wrong?</w:delText>
@@ -4899,7 +4953,7 @@
         <w:pStyle w:val="Normal"/>
         <w:rPr/>
       </w:pPr>
-      <w:ins w:id="360" w:author="Tim Lucas" w:date="2014-11-24T15:22:00Z">
+      <w:ins w:id="366" w:author="Tim Lucas" w:date="2014-11-24T15:22:00Z">
         <w:r>
           <w:rPr/>
           <w:t>9. Line 310: “pi” — use symbol π</w:t>
@@ -4911,7 +4965,7 @@
         <w:pStyle w:val="Normal"/>
         <w:rPr/>
       </w:pPr>
-      <w:ins w:id="361" w:author="Tim Lucas" w:date="2014-11-24T15:22:00Z">
+      <w:ins w:id="367" w:author="Tim Lucas" w:date="2014-11-24T15:22:00Z">
         <w:r>
           <w:rPr/>
           <w:t>10. Line 430: “which are important reservoir of infectious disease”— reword? For exam-</w:t>
@@ -4923,7 +4977,7 @@
         <w:pStyle w:val="Normal"/>
         <w:rPr/>
       </w:pPr>
-      <w:ins w:id="362" w:author="Tim Lucas" w:date="2014-11-24T15:22:00Z">
+      <w:ins w:id="368" w:author="Tim Lucas" w:date="2014-11-24T15:22:00Z">
         <w:r>
           <w:rPr/>
           <w:t>ple, which are an important reservoir of infectious diseases</w:t>
@@ -4957,7 +5011,7 @@
           <w:u w:val="double"/>
         </w:rPr>
       </w:pPr>
-      <w:ins w:id="363" w:author="Tim Lucas" w:date="2014-11-24T15:31:00Z">
+      <w:ins w:id="369" w:author="Tim Lucas" w:date="2014-11-24T15:31:00Z">
         <w:r>
           <w:rPr>
             <w:b/>
@@ -4966,7 +5020,7 @@
           <w:t xml:space="preserve">Response: </w:t>
         </w:r>
       </w:ins>
-      <w:ins w:id="364" w:author="tim " w:date="2014-11-26T15:08:00Z">
+      <w:ins w:id="370" w:author="tim " w:date="2014-11-26T15:08:00Z">
         <w:r>
           <w:rPr>
             <w:b/>
@@ -4975,7 +5029,7 @@
           <w:t>We have corrected all these editorial mistakes.</w:t>
         </w:r>
       </w:ins>
-      <w:del w:id="365" w:author="tim " w:date="2014-11-26T15:08:00Z">
+      <w:del w:id="371" w:author="tim " w:date="2014-11-26T15:08:00Z">
         <w:r>
           <w:rPr>
             <w:b/>
@@ -4984,7 +5038,7 @@
           <w:delText>All but the no. 8 have been fixed.</w:delText>
         </w:r>
       </w:del>
-      <w:del w:id="366" w:author="tim " w:date="2014-11-26T15:08:00Z">
+      <w:del w:id="372" w:author="tim " w:date="2014-11-26T15:08:00Z">
         <w:r>
           <w:rPr>
             <w:b/>
@@ -5002,7 +5056,7 @@
           <w:u w:val="double"/>
         </w:rPr>
       </w:pPr>
-      <w:del w:id="367" w:author="tim " w:date="2014-11-26T15:08:00Z">
+      <w:del w:id="373" w:author="tim " w:date="2014-11-26T15:08:00Z">
         <w:r>
           <w:rPr>
             <w:u w:val="double"/>
@@ -5018,7 +5072,7 @@
           <w:u w:val="double"/>
         </w:rPr>
       </w:pPr>
-      <w:del w:id="368" w:author="tim " w:date="2014-11-26T15:08:00Z">
+      <w:del w:id="374" w:author="tim " w:date="2014-11-26T15:08:00Z">
         <w:r>
           <w:rPr>
             <w:u w:val="double"/>
@@ -5026,7 +5080,7 @@
           <w:delText xml:space="preserve"> </w:delText>
         </w:r>
       </w:del>
-      <w:del w:id="369" w:author="tim " w:date="2014-11-26T15:08:00Z">
+      <w:del w:id="375" w:author="tim " w:date="2014-11-26T15:08:00Z">
         <w:r>
           <w:rPr>
             <w:u w:val="double"/>
@@ -5070,7 +5124,7 @@
           <w:bCs/>
         </w:rPr>
       </w:pPr>
-      <w:ins w:id="370" w:author="tim " w:date="2014-11-26T21:29:00Z">
+      <w:ins w:id="376" w:author="tim " w:date="2014-11-26T21:29:00Z">
         <w:r>
           <w:rPr>
             <w:b/>
@@ -5100,7 +5154,7 @@
         <w:pStyle w:val="Normal"/>
         <w:rPr/>
       </w:pPr>
-      <w:ins w:id="371" w:author="tim " w:date="2014-11-26T21:29:00Z">
+      <w:ins w:id="377" w:author="tim " w:date="2014-11-26T21:29:00Z">
         <w:r>
           <w:rPr/>
           <w:t>Hutchinson, J.M.C. &amp; Waser, P.M. (2007) Use, misuse and extensions of “ideal gas”</w:t>
@@ -5112,13 +5166,13 @@
         <w:pStyle w:val="Normal"/>
         <w:rPr/>
       </w:pPr>
-      <w:ins w:id="372" w:author="tim " w:date="2014-11-26T21:29:00Z">
+      <w:ins w:id="378" w:author="tim " w:date="2014-11-26T21:29:00Z">
         <w:r>
           <w:rPr/>
           <w:t xml:space="preserve"> </w:t>
         </w:r>
       </w:ins>
-      <w:ins w:id="373" w:author="tim " w:date="2014-11-26T21:29:00Z">
+      <w:ins w:id="379" w:author="tim " w:date="2014-11-26T21:29:00Z">
         <w:r>
           <w:rPr/>
           <w:t>models of animal encounter. Biological Reviews of the Cambridge Philosophical Society, 82, 335–359</w:t>

</xml_diff>